<commit_message>
Working on Comm Control View.
</commit_message>
<xml_diff>
--- a/resources/Saved/21CRB01291_Traffic Judgment Entry.docx
+++ b/resources/Saved/21CRB01291_Traffic Judgment Entry.docx
@@ -464,6 +464,7 @@
         <w:jc w:val="center"/>
         <w:rPr>
           <w:rFonts w:ascii="Palatino Linotype" w:hAnsi="Palatino Linotype"/>
+          <w:bCs/>
           <w:sz w:val="20"/>
           <w:szCs w:val="20"/>
         </w:rPr>
@@ -477,7 +478,40 @@
           <w:szCs w:val="20"/>
           <w:u w:val="single"/>
         </w:rPr>
-        <w:t>FINAL JUDGMENT ENTRY</w:t>
+        <w:t>MAGISTRATE</w:t>
+      </w:r>
+      <w:r>
+        <w:rPr>
+          <w:rFonts w:ascii="Palatino Linotype" w:hAnsi="Palatino Linotype"/>
+          <w:b/>
+          <w:bCs/>
+          <w:sz w:val="20"/>
+          <w:szCs w:val="20"/>
+          <w:u w:val="single"/>
+        </w:rPr>
+        <w:t>’S</w:t>
+      </w:r>
+      <w:r>
+        <w:rPr>
+          <w:rFonts w:ascii="Palatino Linotype" w:hAnsi="Palatino Linotype"/>
+          <w:b/>
+          <w:bCs/>
+          <w:sz w:val="20"/>
+          <w:szCs w:val="20"/>
+          <w:u w:val="single"/>
+        </w:rPr>
+        <w:t xml:space="preserve"> </w:t>
+      </w:r>
+      <w:r>
+        <w:rPr>
+          <w:rFonts w:ascii="Palatino Linotype" w:hAnsi="Palatino Linotype"/>
+          <w:b/>
+          <w:bCs/>
+          <w:sz w:val="20"/>
+          <w:szCs w:val="20"/>
+          <w:u w:val="single"/>
+        </w:rPr>
+        <w:t xml:space="preserve">DECISION</w:t>
       </w:r>
     </w:p>
     <w:p>
@@ -562,7 +596,7 @@
           <w:sz w:val="20"/>
           <w:szCs w:val="20"/>
         </w:rPr>
-        <w:t xml:space="preserve"> for arraignment on December 26, 2021. </w:t>
+        <w:t xml:space="preserve"> for arraignment on December 27, 2021. </w:t>
       </w:r>
       <w:r>
         <w:rPr>
@@ -1174,7 +1208,7 @@
                 <w:sz w:val="20"/>
                 <w:szCs w:val="20"/>
               </w:rPr>
-              <w:t xml:space="preserve">0</w:t>
+              <w:t xml:space="preserve">50</w:t>
             </w:r>
           </w:p>
         </w:tc>
@@ -1285,7 +1319,191 @@
                 <w:sz w:val="20"/>
                 <w:szCs w:val="20"/>
               </w:rPr>
-              <w:t xml:space="preserve">0</w:t>
+              <w:t xml:space="preserve">25</w:t>
+            </w:r>
+          </w:p>
+        </w:tc>
+      </w:tr>
+      <w:tr>
+        <w:trPr>
+          <w:jc w:val="center"/>
+        </w:trPr>
+        <w:tc>
+          <w:tcPr>
+            <w:tcW w:w="1801" w:type="dxa"/>
+          </w:tcPr>
+          <w:p>
+            <w:pPr>
+              <w:tabs>
+                <w:tab w:val="left" w:pos="-1080"/>
+                <w:tab w:val="left" w:pos="-720"/>
+                <w:tab w:val="left" w:pos="0"/>
+                <w:tab w:val="left" w:pos="720"/>
+                <w:tab w:val="left" w:pos="1440"/>
+                <w:tab w:val="left" w:pos="2160"/>
+                <w:tab w:val="left" w:pos="2880"/>
+                <w:tab w:val="left" w:pos="3600"/>
+                <w:tab w:val="left" w:pos="4320"/>
+                <w:tab w:val="left" w:pos="4680"/>
+              </w:tabs>
+              <w:rPr>
+                <w:rFonts w:ascii="Palatino Linotype" w:hAnsi="Palatino Linotype"/>
+                <w:b/>
+                <w:bCs/>
+                <w:sz w:val="20"/>
+                <w:szCs w:val="20"/>
+              </w:rPr>
+            </w:pPr>
+            <w:r>
+              <w:rPr>
+                <w:rFonts w:ascii="Palatino Linotype" w:hAnsi="Palatino Linotype"/>
+                <w:b/>
+                <w:bCs/>
+                <w:sz w:val="20"/>
+                <w:szCs w:val="20"/>
+              </w:rPr>
+              <w:t>Jail Days</w:t>
+            </w:r>
+          </w:p>
+        </w:tc>
+        <w:tc>
+          <w:tcPr>
+            <w:tcW w:w="3289" w:type="dxa"/>
+          </w:tcPr>
+          <w:p>
+            <w:pPr>
+              <w:tabs>
+                <w:tab w:val="left" w:pos="-1080"/>
+                <w:tab w:val="left" w:pos="-720"/>
+                <w:tab w:val="left" w:pos="0"/>
+                <w:tab w:val="left" w:pos="720"/>
+                <w:tab w:val="left" w:pos="1440"/>
+                <w:tab w:val="left" w:pos="2160"/>
+                <w:tab w:val="left" w:pos="2880"/>
+                <w:tab w:val="left" w:pos="3600"/>
+                <w:tab w:val="left" w:pos="4320"/>
+                <w:tab w:val="left" w:pos="4680"/>
+              </w:tabs>
+              <w:rPr>
+                <w:rFonts w:ascii="Palatino Linotype" w:hAnsi="Palatino Linotype"/>
+                <w:b/>
+                <w:bCs/>
+                <w:sz w:val="20"/>
+                <w:szCs w:val="20"/>
+              </w:rPr>
+            </w:pPr>
+            <w:r>
+              <w:rPr>
+                <w:rFonts w:ascii="Palatino Linotype" w:hAnsi="Palatino Linotype"/>
+                <w:b/>
+                <w:bCs/>
+                <w:sz w:val="20"/>
+                <w:szCs w:val="20"/>
+              </w:rPr>
+              <w:t xml:space="preserve">30</w:t>
+            </w:r>
+          </w:p>
+        </w:tc>
+      </w:tr>
+      <w:tr>
+        <w:trPr>
+          <w:jc w:val="center"/>
+        </w:trPr>
+        <w:tc>
+          <w:tcPr>
+            <w:tcW w:w="1801" w:type="dxa"/>
+          </w:tcPr>
+          <w:p>
+            <w:pPr>
+              <w:tabs>
+                <w:tab w:val="left" w:pos="-1080"/>
+                <w:tab w:val="left" w:pos="-720"/>
+                <w:tab w:val="left" w:pos="0"/>
+                <w:tab w:val="left" w:pos="720"/>
+                <w:tab w:val="left" w:pos="1440"/>
+                <w:tab w:val="left" w:pos="2160"/>
+                <w:tab w:val="left" w:pos="2880"/>
+                <w:tab w:val="left" w:pos="3600"/>
+                <w:tab w:val="left" w:pos="4320"/>
+                <w:tab w:val="left" w:pos="4680"/>
+              </w:tabs>
+              <w:rPr>
+                <w:rFonts w:ascii="Palatino Linotype" w:hAnsi="Palatino Linotype"/>
+                <w:b/>
+                <w:bCs/>
+                <w:sz w:val="20"/>
+                <w:szCs w:val="20"/>
+              </w:rPr>
+            </w:pPr>
+            <w:r>
+              <w:rPr>
+                <w:rFonts w:ascii="Palatino Linotype" w:hAnsi="Palatino Linotype"/>
+                <w:b/>
+                <w:bCs/>
+                <w:sz w:val="20"/>
+                <w:szCs w:val="20"/>
+              </w:rPr>
+              <w:t>Jail Days</w:t>
+            </w:r>
+            <w:r>
+              <w:rPr>
+                <w:rFonts w:ascii="Palatino Linotype" w:hAnsi="Palatino Linotype"/>
+                <w:b/>
+                <w:bCs/>
+                <w:sz w:val="20"/>
+                <w:szCs w:val="20"/>
+              </w:rPr>
+              <w:t xml:space="preserve"> </w:t>
+            </w:r>
+            <w:r>
+              <w:rPr>
+                <w:rFonts w:ascii="Palatino Linotype" w:hAnsi="Palatino Linotype"/>
+                <w:b/>
+                <w:bCs/>
+                <w:sz w:val="20"/>
+                <w:szCs w:val="20"/>
+              </w:rPr>
+              <w:t>Suspended</w:t>
+            </w:r>
+          </w:p>
+        </w:tc>
+        <w:tc>
+          <w:tcPr>
+            <w:tcW w:w="3289" w:type="dxa"/>
+          </w:tcPr>
+          <w:p>
+            <w:pPr>
+              <w:tabs>
+                <w:tab w:val="left" w:pos="-1080"/>
+                <w:tab w:val="left" w:pos="-720"/>
+                <w:tab w:val="left" w:pos="0"/>
+                <w:tab w:val="left" w:pos="720"/>
+                <w:tab w:val="left" w:pos="1440"/>
+                <w:tab w:val="left" w:pos="2160"/>
+                <w:tab w:val="left" w:pos="2880"/>
+                <w:tab w:val="left" w:pos="3600"/>
+                <w:tab w:val="left" w:pos="4320"/>
+                <w:tab w:val="left" w:pos="4680"/>
+              </w:tabs>
+              <w:rPr>
+                <w:rFonts w:ascii="Palatino Linotype" w:hAnsi="Palatino Linotype"/>
+                <w:b/>
+                <w:bCs/>
+                <w:sz w:val="20"/>
+                <w:szCs w:val="20"/>
+              </w:rPr>
+            </w:pPr>
+            <w:bookmarkStart w:id="0" w:name="_GoBack"/>
+            <w:bookmarkEnd w:id="0"/>
+            <w:r>
+              <w:rPr>
+                <w:rFonts w:ascii="Palatino Linotype" w:hAnsi="Palatino Linotype"/>
+                <w:b/>
+                <w:bCs/>
+                <w:sz w:val="20"/>
+                <w:szCs w:val="20"/>
+              </w:rPr>
+              <w:t xml:space="preserve">25</w:t>
             </w:r>
           </w:p>
         </w:tc>
@@ -1303,8 +1521,6 @@
           <w:szCs w:val="20"/>
         </w:rPr>
       </w:pPr>
-      <w:bookmarkStart w:id="0" w:name="_GoBack"/>
-      <w:bookmarkEnd w:id="0"/>
     </w:p>
     <w:p>
       <w:pPr>
@@ -1437,7 +1653,7 @@
           <w:sz w:val="20"/>
           <w:szCs w:val="20"/>
         </w:rPr>
-        <w:t xml:space="preserve">December 26, 2021</w:t>
+        <w:t xml:space="preserve">December 27, 2021</w:t>
       </w:r>
       <w:r>
         <w:rPr>
@@ -1711,7 +1927,7 @@
           <w:sz w:val="20"/>
           <w:szCs w:val="20"/>
         </w:rPr>
-        <w:t xml:space="preserve">Judge</w:t>
+        <w:t xml:space="preserve">Magistrate</w:t>
       </w:r>
       <w:r>
         <w:rPr>
@@ -1727,7 +1943,7 @@
           <w:sz w:val="20"/>
           <w:szCs w:val="20"/>
         </w:rPr>
-        <w:t xml:space="preserve">Kyle</w:t>
+        <w:t xml:space="preserve">Amanda</w:t>
       </w:r>
       <w:r>
         <w:rPr>
@@ -1743,7 +1959,7 @@
           <w:sz w:val="20"/>
           <w:szCs w:val="20"/>
         </w:rPr>
-        <w:t xml:space="preserve">Rohrer</w:t>
+        <w:t xml:space="preserve">Bunner</w:t>
       </w:r>
     </w:p>
     <w:p>
@@ -1763,6 +1979,106 @@
         <w:rPr>
           <w:rFonts w:ascii="Palatino Linotype" w:hAnsi="Palatino Linotype"/>
           <w:bCs/>
+          <w:sz w:val="20"/>
+          <w:szCs w:val="20"/>
+        </w:rPr>
+      </w:pPr>
+      <w:r>
+        <w:rPr>
+          <w:rFonts w:ascii="Palatino Linotype" w:hAnsi="Palatino Linotype"/>
+          <w:sz w:val="20"/>
+          <w:szCs w:val="20"/>
+        </w:rPr>
+        <w:t xml:space="preserve"/>
+      </w:r>
+    </w:p>
+    <w:p>
+      <w:pPr>
+        <w:tabs>
+          <w:tab w:val="center" w:pos="4680"/>
+        </w:tabs>
+        <w:jc w:val="both"/>
+        <w:rPr>
+          <w:rFonts w:ascii="Palatino Linotype" w:hAnsi="Palatino Linotype"/>
+          <w:b/>
+          <w:bCs/>
+          <w:i/>
+          <w:sz w:val="19"/>
+          <w:szCs w:val="19"/>
+        </w:rPr>
+      </w:pPr>
+      <w:r>
+        <w:rPr>
+          <w:rFonts w:ascii="Palatino Linotype" w:hAnsi="Palatino Linotype"/>
+          <w:b/>
+          <w:bCs/>
+          <w:i/>
+          <w:sz w:val="19"/>
+          <w:szCs w:val="19"/>
+        </w:rPr>
+        <w:t xml:space="preserve">Pursuant to Criminal Rule 19(D) and Traffic Rule 14, written objections to this magistrate’s decision must be filed within </w:t>
+      </w:r>
+      <w:r>
+        <w:rPr>
+          <w:rFonts w:ascii="Palatino Linotype" w:hAnsi="Palatino Linotype"/>
+          <w:b/>
+          <w:bCs/>
+          <w:i/>
+          <w:sz w:val="19"/>
+          <w:szCs w:val="19"/>
+        </w:rPr>
+        <w:t>14</w:t>
+      </w:r>
+      <w:r>
+        <w:rPr>
+          <w:rFonts w:ascii="Palatino Linotype" w:hAnsi="Palatino Linotype"/>
+          <w:b/>
+          <w:bCs/>
+          <w:i/>
+          <w:sz w:val="19"/>
+          <w:szCs w:val="19"/>
+        </w:rPr>
+        <w:t xml:space="preserve"> days of the filing of this decision. Any objections must state with specificity the grounds of the objections. </w:t>
+      </w:r>
+      <w:r>
+        <w:rPr>
+          <w:rFonts w:ascii="Palatino Linotype" w:hAnsi="Palatino Linotype"/>
+          <w:b/>
+          <w:bCs/>
+          <w:i/>
+          <w:sz w:val="19"/>
+          <w:szCs w:val="19"/>
+        </w:rPr>
+        <w:t xml:space="preserve">A party shall not assign as error on appeal the court’s adoption of this decision unless the party timely </w:t>
+      </w:r>
+      <w:r>
+        <w:rPr>
+          <w:rFonts w:ascii="Palatino Linotype" w:hAnsi="Palatino Linotype"/>
+          <w:b/>
+          <w:bCs/>
+          <w:i/>
+          <w:sz w:val="19"/>
+          <w:szCs w:val="19"/>
+        </w:rPr>
+        <w:t>files objections.</w:t>
+      </w:r>
+    </w:p>
+    <w:p>
+      <w:pPr>
+        <w:tabs>
+          <w:tab w:val="left" w:pos="-1080"/>
+          <w:tab w:val="left" w:pos="-720"/>
+          <w:tab w:val="left" w:pos="0"/>
+          <w:tab w:val="left" w:pos="720"/>
+          <w:tab w:val="left" w:pos="1440"/>
+          <w:tab w:val="left" w:pos="2160"/>
+          <w:tab w:val="left" w:pos="2880"/>
+          <w:tab w:val="left" w:pos="3600"/>
+          <w:tab w:val="left" w:pos="4320"/>
+          <w:tab w:val="left" w:pos="4680"/>
+        </w:tabs>
+        <w:rPr>
+          <w:rFonts w:ascii="Palatino Linotype" w:hAnsi="Palatino Linotype"/>
           <w:sz w:val="20"/>
           <w:szCs w:val="20"/>
         </w:rPr>
@@ -1911,15 +2227,17 @@
         <w:sz w:val="20"/>
         <w:szCs w:val="20"/>
       </w:rPr>
-      <w:t xml:space="preserve"/>
+      <w:t xml:space="preserve">Magistrate </w:t>
     </w:r>
+    <w:proofErr w:type="gramStart"/>
     <w:r>
       <w:rPr>
         <w:rFonts w:ascii="Palatino Linotype" w:hAnsi="Palatino Linotype"/>
+        <w:bCs/>
         <w:sz w:val="20"/>
         <w:szCs w:val="20"/>
       </w:rPr>
-      <w:t xml:space="preserve">Final Judgment Entry</w:t>
+      <w:t>Decision</w:t>
     </w:r>
     <w:r>
       <w:rPr>

</xml_diff>

<commit_message>
Began wiring up Comm Control template language.
</commit_message>
<xml_diff>
--- a/resources/Saved/21CRB01291_Traffic Judgment Entry.docx
+++ b/resources/Saved/21CRB01291_Traffic Judgment Entry.docx
@@ -464,7 +464,6 @@
         <w:jc w:val="center"/>
         <w:rPr>
           <w:rFonts w:ascii="Palatino Linotype" w:hAnsi="Palatino Linotype"/>
-          <w:bCs/>
           <w:sz w:val="20"/>
           <w:szCs w:val="20"/>
         </w:rPr>
@@ -478,40 +477,7 @@
           <w:szCs w:val="20"/>
           <w:u w:val="single"/>
         </w:rPr>
-        <w:t>MAGISTRATE</w:t>
-      </w:r>
-      <w:r>
-        <w:rPr>
-          <w:rFonts w:ascii="Palatino Linotype" w:hAnsi="Palatino Linotype"/>
-          <w:b/>
-          <w:bCs/>
-          <w:sz w:val="20"/>
-          <w:szCs w:val="20"/>
-          <w:u w:val="single"/>
-        </w:rPr>
-        <w:t>’S</w:t>
-      </w:r>
-      <w:r>
-        <w:rPr>
-          <w:rFonts w:ascii="Palatino Linotype" w:hAnsi="Palatino Linotype"/>
-          <w:b/>
-          <w:bCs/>
-          <w:sz w:val="20"/>
-          <w:szCs w:val="20"/>
-          <w:u w:val="single"/>
-        </w:rPr>
-        <w:t xml:space="preserve"> </w:t>
-      </w:r>
-      <w:r>
-        <w:rPr>
-          <w:rFonts w:ascii="Palatino Linotype" w:hAnsi="Palatino Linotype"/>
-          <w:b/>
-          <w:bCs/>
-          <w:sz w:val="20"/>
-          <w:szCs w:val="20"/>
-          <w:u w:val="single"/>
-        </w:rPr>
-        <w:t xml:space="preserve">DECISION</w:t>
+        <w:t>FINAL JUDGMENT ENTRY</w:t>
       </w:r>
     </w:p>
     <w:p>
@@ -596,7 +562,7 @@
           <w:sz w:val="20"/>
           <w:szCs w:val="20"/>
         </w:rPr>
-        <w:t xml:space="preserve"> for arraignment on December 27, 2021. </w:t>
+        <w:t xml:space="preserve"> for arraignment on January 04, 2022. </w:t>
       </w:r>
       <w:r>
         <w:rPr>
@@ -1034,7 +1000,7 @@
                 <w:sz w:val="20"/>
                 <w:szCs w:val="20"/>
               </w:rPr>
-              <w:t xml:space="preserve">No Contest</w:t>
+              <w:t xml:space="preserve">Guilty</w:t>
             </w:r>
           </w:p>
         </w:tc>
@@ -1208,7 +1174,7 @@
                 <w:sz w:val="20"/>
                 <w:szCs w:val="20"/>
               </w:rPr>
-              <w:t xml:space="preserve">50</w:t>
+              <w:t xml:space="preserve">0</w:t>
             </w:r>
           </w:p>
         </w:tc>
@@ -1319,7 +1285,7 @@
                 <w:sz w:val="20"/>
                 <w:szCs w:val="20"/>
               </w:rPr>
-              <w:t xml:space="preserve">25</w:t>
+              <w:t xml:space="preserve">0</w:t>
             </w:r>
           </w:p>
         </w:tc>
@@ -1400,7 +1366,7 @@
                 <w:sz w:val="20"/>
                 <w:szCs w:val="20"/>
               </w:rPr>
-              <w:t xml:space="preserve">30</w:t>
+              <w:t xml:space="preserve">None</w:t>
             </w:r>
           </w:p>
         </w:tc>
@@ -1493,8 +1459,6 @@
                 <w:szCs w:val="20"/>
               </w:rPr>
             </w:pPr>
-            <w:bookmarkStart w:id="0" w:name="_GoBack"/>
-            <w:bookmarkEnd w:id="0"/>
             <w:r>
               <w:rPr>
                 <w:rFonts w:ascii="Palatino Linotype" w:hAnsi="Palatino Linotype"/>
@@ -1503,7 +1467,7 @@
                 <w:sz w:val="20"/>
                 <w:szCs w:val="20"/>
               </w:rPr>
-              <w:t xml:space="preserve">25</w:t>
+              <w:t xml:space="preserve">None</w:t>
             </w:r>
           </w:p>
         </w:tc>
@@ -1572,17 +1536,7 @@
           <w:szCs w:val="20"/>
           <w:u w:val="single"/>
         </w:rPr>
-        <w:t>Court costs are assessed for the highest degree charge in this</w:t>
-      </w:r>
-      <w:r>
-        <w:rPr>
-          <w:rFonts w:ascii="Palatino Linotype" w:hAnsi="Palatino Linotype"/>
-          <w:bCs/>
-          <w:sz w:val="20"/>
-          <w:szCs w:val="20"/>
-          <w:u w:val="single"/>
-        </w:rPr>
-        <w:t xml:space="preserve"> case</w:t>
+        <w:t>Court costs in this case are waived</w:t>
       </w:r>
       <w:r>
         <w:rPr>
@@ -1653,7 +1607,7 @@
           <w:sz w:val="20"/>
           <w:szCs w:val="20"/>
         </w:rPr>
-        <w:t xml:space="preserve">December 27, 2021</w:t>
+        <w:t xml:space="preserve">January 04, 2022</w:t>
       </w:r>
       <w:r>
         <w:rPr>
@@ -1776,6 +1730,178 @@
         </w:rPr>
         <w:t xml:space="preserve"/>
       </w:r>
+      <w:r>
+        <w:rPr>
+          <w:rFonts w:ascii="Palatino Linotype" w:hAnsi="Palatino Linotype"/>
+          <w:sz w:val="20"/>
+          <w:szCs w:val="20"/>
+        </w:rPr>
+        <w:t xml:space="preserve"/>
+      </w:r>
+    </w:p>
+    <w:p>
+      <w:pPr>
+        <w:spacing w:line="276" w:lineRule="auto"/>
+        <w:jc w:val="both"/>
+        <w:rPr>
+          <w:rFonts w:ascii="Palatino Linotype" w:hAnsi="Palatino Linotype"/>
+          <w:b/>
+          <w:sz w:val="20"/>
+          <w:szCs w:val="20"/>
+        </w:rPr>
+      </w:pPr>
+      <w:proofErr w:type="gramStart"/>
+      <w:r>
+        <w:rPr>
+          <w:rFonts w:ascii="Palatino Linotype" w:hAnsi="Palatino Linotype"/>
+          <w:b/>
+          <w:sz w:val="20"/>
+          <w:szCs w:val="20"/>
+        </w:rPr>
+        <w:lastRenderedPageBreak/>
+        <w:t>Community Control</w:t>
+      </w:r>
+      <w:r>
+        <w:rPr>
+          <w:rFonts w:ascii="Palatino Linotype" w:hAnsi="Palatino Linotype"/>
+          <w:b/>
+          <w:sz w:val="20"/>
+          <w:szCs w:val="20"/>
+        </w:rPr>
+        <w:t>.</w:t>
+      </w:r>
+      <w:proofErr w:type="gramEnd"/>
+    </w:p>
+    <w:p>
+      <w:pPr>
+        <w:spacing w:line="276" w:lineRule="auto"/>
+        <w:jc w:val="both"/>
+        <w:rPr>
+          <w:rFonts w:ascii="Palatino Linotype" w:hAnsi="Palatino Linotype"/>
+          <w:b/>
+          <w:sz w:val="20"/>
+          <w:szCs w:val="20"/>
+        </w:rPr>
+      </w:pPr>
+    </w:p>
+    <w:p>
+      <w:pPr>
+        <w:jc w:val="both"/>
+        <w:rPr>
+          <w:rFonts w:ascii="Palatino Linotype" w:hAnsi="Palatino Linotype"/>
+          <w:sz w:val="20"/>
+          <w:szCs w:val="20"/>
+        </w:rPr>
+      </w:pPr>
+      <w:r>
+        <w:rPr>
+          <w:rFonts w:ascii="Palatino Linotype" w:hAnsi="Palatino Linotype"/>
+          <w:sz w:val="20"/>
+          <w:szCs w:val="20"/>
+        </w:rPr>
+        <w:t xml:space="preserve">For a period of </w:t>
+      </w:r>
+      <w:r>
+        <w:rPr>
+          <w:rFonts w:ascii="Palatino Linotype" w:hAnsi="Palatino Linotype"/>
+          <w:sz w:val="20"/>
+          <w:szCs w:val="20"/>
+        </w:rPr>
+        <w:t xml:space="preserve">1 year</w:t>
+      </w:r>
+      <w:r>
+        <w:rPr>
+          <w:rFonts w:ascii="Palatino Linotype" w:hAnsi="Palatino Linotype"/>
+          <w:sz w:val="20"/>
+          <w:szCs w:val="20"/>
+        </w:rPr>
+        <w:t xml:space="preserve">, Defendant shall be under </w:t>
+      </w:r>
+      <w:r>
+        <w:rPr>
+          <w:rFonts w:ascii="Palatino Linotype" w:hAnsi="Palatino Linotype"/>
+          <w:sz w:val="20"/>
+          <w:szCs w:val="20"/>
+        </w:rPr>
+        <w:t xml:space="preserve">basic</w:t>
+      </w:r>
+      <w:bookmarkStart w:id="0" w:name="_GoBack"/>
+      <w:bookmarkEnd w:id="0"/>
+      <w:r>
+        <w:rPr>
+          <w:rFonts w:ascii="Palatino Linotype" w:hAnsi="Palatino Linotype"/>
+          <w:sz w:val="20"/>
+          <w:szCs w:val="20"/>
+        </w:rPr>
+        <w:t>with the Office of Community Control.  The Court advised Defendant that as a result of any failure to comply with the terms of community control, the Court may impose a longer term of community control up to a total of 5 years; impose a definite jail term to include any days stayed or otherwise authorized by law; and/or otherwise modify the terms of community control set forth below.</w:t>
+      </w:r>
+    </w:p>
+    <w:p>
+      <w:pPr>
+        <w:spacing w:line="276" w:lineRule="auto"/>
+        <w:jc w:val="both"/>
+        <w:rPr>
+          <w:rFonts w:ascii="Palatino Linotype" w:hAnsi="Palatino Linotype"/>
+          <w:b/>
+          <w:sz w:val="20"/>
+          <w:szCs w:val="20"/>
+        </w:rPr>
+      </w:pPr>
+    </w:p>
+    <w:p>
+      <w:pPr>
+        <w:spacing w:line="276" w:lineRule="auto"/>
+        <w:jc w:val="both"/>
+        <w:rPr>
+          <w:rFonts w:ascii="Palatino Linotype" w:hAnsi="Palatino Linotype"/>
+          <w:b/>
+          <w:sz w:val="20"/>
+          <w:szCs w:val="20"/>
+        </w:rPr>
+      </w:pPr>
+    </w:p>
+    <w:p>
+      <w:pPr>
+        <w:spacing w:line="276" w:lineRule="auto"/>
+        <w:jc w:val="both"/>
+        <w:rPr>
+          <w:rFonts w:ascii="Palatino Linotype" w:hAnsi="Palatino Linotype"/>
+          <w:b/>
+          <w:sz w:val="20"/>
+          <w:szCs w:val="20"/>
+        </w:rPr>
+      </w:pPr>
+      <w:r>
+        <w:rPr>
+          <w:rFonts w:ascii="Palatino Linotype" w:hAnsi="Palatino Linotype"/>
+          <w:b/>
+          <w:sz w:val="20"/>
+          <w:szCs w:val="20"/>
+        </w:rPr>
+        <w:t xml:space="preserve">Community Control Terms</w:t>
+      </w:r>
+    </w:p>
+    <w:p>
+      <w:pPr>
+        <w:spacing w:line="276" w:lineRule="auto"/>
+        <w:jc w:val="both"/>
+        <w:rPr>
+          <w:rFonts w:ascii="Palatino Linotype" w:hAnsi="Palatino Linotype"/>
+          <w:sz w:val="20"/>
+          <w:szCs w:val="20"/>
+        </w:rPr>
+      </w:pPr>
+    </w:p>
+    <w:p>
+      <w:pPr>
+        <w:spacing w:line="276" w:lineRule="auto"/>
+        <w:jc w:val="both"/>
+        <w:rPr>
+          <w:rFonts w:ascii="Palatino Linotype" w:hAnsi="Palatino Linotype"/>
+          <w:sz w:val="20"/>
+          <w:szCs w:val="20"/>
+        </w:rPr>
+      </w:pPr>
       <w:r>
         <w:rPr>
           <w:rFonts w:ascii="Palatino Linotype" w:hAnsi="Palatino Linotype"/>
@@ -1927,7 +2053,7 @@
           <w:sz w:val="20"/>
           <w:szCs w:val="20"/>
         </w:rPr>
-        <w:t xml:space="preserve">Magistrate</w:t>
+        <w:t xml:space="preserve">Judge</w:t>
       </w:r>
       <w:r>
         <w:rPr>
@@ -1943,7 +2069,7 @@
           <w:sz w:val="20"/>
           <w:szCs w:val="20"/>
         </w:rPr>
-        <w:t xml:space="preserve">Amanda</w:t>
+        <w:t xml:space="preserve">Kyle</w:t>
       </w:r>
       <w:r>
         <w:rPr>
@@ -1959,7 +2085,7 @@
           <w:sz w:val="20"/>
           <w:szCs w:val="20"/>
         </w:rPr>
-        <w:t xml:space="preserve">Bunner</w:t>
+        <w:t xml:space="preserve">Rohrer</w:t>
       </w:r>
     </w:p>
     <w:p>
@@ -1979,106 +2105,6 @@
         <w:rPr>
           <w:rFonts w:ascii="Palatino Linotype" w:hAnsi="Palatino Linotype"/>
           <w:bCs/>
-          <w:sz w:val="20"/>
-          <w:szCs w:val="20"/>
-        </w:rPr>
-      </w:pPr>
-      <w:r>
-        <w:rPr>
-          <w:rFonts w:ascii="Palatino Linotype" w:hAnsi="Palatino Linotype"/>
-          <w:sz w:val="20"/>
-          <w:szCs w:val="20"/>
-        </w:rPr>
-        <w:t xml:space="preserve"/>
-      </w:r>
-    </w:p>
-    <w:p>
-      <w:pPr>
-        <w:tabs>
-          <w:tab w:val="center" w:pos="4680"/>
-        </w:tabs>
-        <w:jc w:val="both"/>
-        <w:rPr>
-          <w:rFonts w:ascii="Palatino Linotype" w:hAnsi="Palatino Linotype"/>
-          <w:b/>
-          <w:bCs/>
-          <w:i/>
-          <w:sz w:val="19"/>
-          <w:szCs w:val="19"/>
-        </w:rPr>
-      </w:pPr>
-      <w:r>
-        <w:rPr>
-          <w:rFonts w:ascii="Palatino Linotype" w:hAnsi="Palatino Linotype"/>
-          <w:b/>
-          <w:bCs/>
-          <w:i/>
-          <w:sz w:val="19"/>
-          <w:szCs w:val="19"/>
-        </w:rPr>
-        <w:t xml:space="preserve">Pursuant to Criminal Rule 19(D) and Traffic Rule 14, written objections to this magistrate’s decision must be filed within </w:t>
-      </w:r>
-      <w:r>
-        <w:rPr>
-          <w:rFonts w:ascii="Palatino Linotype" w:hAnsi="Palatino Linotype"/>
-          <w:b/>
-          <w:bCs/>
-          <w:i/>
-          <w:sz w:val="19"/>
-          <w:szCs w:val="19"/>
-        </w:rPr>
-        <w:t>14</w:t>
-      </w:r>
-      <w:r>
-        <w:rPr>
-          <w:rFonts w:ascii="Palatino Linotype" w:hAnsi="Palatino Linotype"/>
-          <w:b/>
-          <w:bCs/>
-          <w:i/>
-          <w:sz w:val="19"/>
-          <w:szCs w:val="19"/>
-        </w:rPr>
-        <w:t xml:space="preserve"> days of the filing of this decision. Any objections must state with specificity the grounds of the objections. </w:t>
-      </w:r>
-      <w:r>
-        <w:rPr>
-          <w:rFonts w:ascii="Palatino Linotype" w:hAnsi="Palatino Linotype"/>
-          <w:b/>
-          <w:bCs/>
-          <w:i/>
-          <w:sz w:val="19"/>
-          <w:szCs w:val="19"/>
-        </w:rPr>
-        <w:t xml:space="preserve">A party shall not assign as error on appeal the court’s adoption of this decision unless the party timely </w:t>
-      </w:r>
-      <w:r>
-        <w:rPr>
-          <w:rFonts w:ascii="Palatino Linotype" w:hAnsi="Palatino Linotype"/>
-          <w:b/>
-          <w:bCs/>
-          <w:i/>
-          <w:sz w:val="19"/>
-          <w:szCs w:val="19"/>
-        </w:rPr>
-        <w:t>files objections.</w:t>
-      </w:r>
-    </w:p>
-    <w:p>
-      <w:pPr>
-        <w:tabs>
-          <w:tab w:val="left" w:pos="-1080"/>
-          <w:tab w:val="left" w:pos="-720"/>
-          <w:tab w:val="left" w:pos="0"/>
-          <w:tab w:val="left" w:pos="720"/>
-          <w:tab w:val="left" w:pos="1440"/>
-          <w:tab w:val="left" w:pos="2160"/>
-          <w:tab w:val="left" w:pos="2880"/>
-          <w:tab w:val="left" w:pos="3600"/>
-          <w:tab w:val="left" w:pos="4320"/>
-          <w:tab w:val="left" w:pos="4680"/>
-        </w:tabs>
-        <w:rPr>
-          <w:rFonts w:ascii="Palatino Linotype" w:hAnsi="Palatino Linotype"/>
           <w:sz w:val="20"/>
           <w:szCs w:val="20"/>
         </w:rPr>
@@ -2227,17 +2253,15 @@
         <w:sz w:val="20"/>
         <w:szCs w:val="20"/>
       </w:rPr>
-      <w:t xml:space="preserve">Magistrate </w:t>
+      <w:t xml:space="preserve"/>
     </w:r>
-    <w:proofErr w:type="gramStart"/>
     <w:r>
       <w:rPr>
         <w:rFonts w:ascii="Palatino Linotype" w:hAnsi="Palatino Linotype"/>
-        <w:bCs/>
         <w:sz w:val="20"/>
         <w:szCs w:val="20"/>
       </w:rPr>
-      <w:t>Decision</w:t>
+      <w:t xml:space="preserve">Final Judgment Entry</w:t>
     </w:r>
     <w:r>
       <w:rPr>
@@ -2740,6 +2764,49 @@
       <w:contextualSpacing/>
     </w:pPr>
   </w:style>
+  <w:style w:type="character" w:styleId="CommentReference">
+    <w:name w:val="annotation reference"/>
+    <w:basedOn w:val="DefaultParagraphFont"/>
+    <w:uiPriority w:val="99"/>
+    <w:semiHidden/>
+    <w:unhideWhenUsed/>
+    <w:rsid w:val="00A53114"/>
+    <w:rPr>
+      <w:sz w:val="16"/>
+      <w:szCs w:val="16"/>
+    </w:rPr>
+  </w:style>
+  <w:style w:type="paragraph" w:styleId="CommentText">
+    <w:name w:val="annotation text"/>
+    <w:basedOn w:val="Normal"/>
+    <w:link w:val="CommentTextChar"/>
+    <w:uiPriority w:val="99"/>
+    <w:unhideWhenUsed/>
+    <w:rsid w:val="00A53114"/>
+    <w:pPr>
+      <w:widowControl/>
+      <w:autoSpaceDE/>
+      <w:autoSpaceDN/>
+      <w:adjustRightInd/>
+    </w:pPr>
+    <w:rPr>
+      <w:rFonts w:asciiTheme="minorHAnsi" w:eastAsiaTheme="minorHAnsi" w:hAnsiTheme="minorHAnsi" w:cstheme="minorBidi"/>
+      <w:sz w:val="20"/>
+      <w:szCs w:val="20"/>
+    </w:rPr>
+  </w:style>
+  <w:style w:type="character" w:customStyle="1" w:styleId="CommentTextChar">
+    <w:name w:val="Comment Text Char"/>
+    <w:basedOn w:val="DefaultParagraphFont"/>
+    <w:link w:val="CommentText"/>
+    <w:uiPriority w:val="99"/>
+    <w:rsid w:val="00A53114"/>
+    <w:rPr>
+      <w:rFonts w:eastAsiaTheme="minorHAnsi"/>
+      <w:sz w:val="20"/>
+      <w:szCs w:val="20"/>
+    </w:rPr>
+  </w:style>
 </w:styles>
 </file>
 
@@ -3057,6 +3124,49 @@
       <w:contextualSpacing/>
     </w:pPr>
   </w:style>
+  <w:style w:type="character" w:styleId="CommentReference">
+    <w:name w:val="annotation reference"/>
+    <w:basedOn w:val="DefaultParagraphFont"/>
+    <w:uiPriority w:val="99"/>
+    <w:semiHidden/>
+    <w:unhideWhenUsed/>
+    <w:rsid w:val="00A53114"/>
+    <w:rPr>
+      <w:sz w:val="16"/>
+      <w:szCs w:val="16"/>
+    </w:rPr>
+  </w:style>
+  <w:style w:type="paragraph" w:styleId="CommentText">
+    <w:name w:val="annotation text"/>
+    <w:basedOn w:val="Normal"/>
+    <w:link w:val="CommentTextChar"/>
+    <w:uiPriority w:val="99"/>
+    <w:unhideWhenUsed/>
+    <w:rsid w:val="00A53114"/>
+    <w:pPr>
+      <w:widowControl/>
+      <w:autoSpaceDE/>
+      <w:autoSpaceDN/>
+      <w:adjustRightInd/>
+    </w:pPr>
+    <w:rPr>
+      <w:rFonts w:asciiTheme="minorHAnsi" w:eastAsiaTheme="minorHAnsi" w:hAnsiTheme="minorHAnsi" w:cstheme="minorBidi"/>
+      <w:sz w:val="20"/>
+      <w:szCs w:val="20"/>
+    </w:rPr>
+  </w:style>
+  <w:style w:type="character" w:customStyle="1" w:styleId="CommentTextChar">
+    <w:name w:val="Comment Text Char"/>
+    <w:basedOn w:val="DefaultParagraphFont"/>
+    <w:link w:val="CommentText"/>
+    <w:uiPriority w:val="99"/>
+    <w:rsid w:val="00A53114"/>
+    <w:rPr>
+      <w:rFonts w:eastAsiaTheme="minorHAnsi"/>
+      <w:sz w:val="20"/>
+      <w:szCs w:val="20"/>
+    </w:rPr>
+  </w:style>
 </w:styles>
 </file>
 

</xml_diff>

<commit_message>
Added more comm control conditions to template.
</commit_message>
<xml_diff>
--- a/resources/Saved/21CRB01291_Traffic Judgment Entry.docx
+++ b/resources/Saved/21CRB01291_Traffic Judgment Entry.docx
@@ -1000,7 +1000,7 @@
                 <w:sz w:val="20"/>
                 <w:szCs w:val="20"/>
               </w:rPr>
-              <w:t xml:space="preserve">Guilty</w:t>
+              <w:t xml:space="preserve">No Contest</w:t>
             </w:r>
           </w:p>
         </w:tc>
@@ -1536,7 +1536,17 @@
           <w:szCs w:val="20"/>
           <w:u w:val="single"/>
         </w:rPr>
-        <w:t>Court costs in this case are waived</w:t>
+        <w:t>Court costs are assessed for the highest degree charge in this</w:t>
+      </w:r>
+      <w:r>
+        <w:rPr>
+          <w:rFonts w:ascii="Palatino Linotype" w:hAnsi="Palatino Linotype"/>
+          <w:bCs/>
+          <w:sz w:val="20"/>
+          <w:szCs w:val="20"/>
+          <w:u w:val="single"/>
+        </w:rPr>
+        <w:t xml:space="preserve"> case</w:t>
       </w:r>
       <w:r>
         <w:rPr>
@@ -1804,8 +1814,10 @@
       <w:r>
         <w:rPr>
           <w:rFonts w:ascii="Palatino Linotype" w:hAnsi="Palatino Linotype"/>
-          <w:sz w:val="20"/>
-          <w:szCs w:val="20"/>
+          <w:b/>
+          <w:sz w:val="20"/>
+          <w:szCs w:val="20"/>
+          <w:u w:val="single"/>
         </w:rPr>
         <w:t xml:space="preserve">1 year</w:t>
       </w:r>
@@ -1820,13 +1832,41 @@
       <w:r>
         <w:rPr>
           <w:rFonts w:ascii="Palatino Linotype" w:hAnsi="Palatino Linotype"/>
-          <w:sz w:val="20"/>
-          <w:szCs w:val="20"/>
+          <w:b/>
+          <w:sz w:val="20"/>
+          <w:szCs w:val="20"/>
+          <w:u w:val="single"/>
         </w:rPr>
         <w:t xml:space="preserve">basic</w:t>
       </w:r>
-      <w:bookmarkStart w:id="0" w:name="_GoBack"/>
-      <w:bookmarkEnd w:id="0"/>
+      <w:r>
+        <w:rPr>
+          <w:rFonts w:ascii="Palatino Linotype" w:hAnsi="Palatino Linotype"/>
+          <w:b/>
+          <w:sz w:val="20"/>
+          <w:szCs w:val="20"/>
+          <w:u w:val="single"/>
+        </w:rPr>
+        <w:t xml:space="preserve"> </w:t>
+      </w:r>
+      <w:r>
+        <w:rPr>
+          <w:rFonts w:ascii="Palatino Linotype" w:hAnsi="Palatino Linotype"/>
+          <w:b/>
+          <w:sz w:val="20"/>
+          <w:szCs w:val="20"/>
+          <w:u w:val="single"/>
+        </w:rPr>
+        <w:t>supervision</w:t>
+      </w:r>
+      <w:r>
+        <w:rPr>
+          <w:rFonts w:ascii="Palatino Linotype" w:hAnsi="Palatino Linotype"/>
+          <w:sz w:val="20"/>
+          <w:szCs w:val="20"/>
+        </w:rPr>
+        <w:t xml:space="preserve"> </w:t>
+      </w:r>
       <w:r>
         <w:rPr>
           <w:rFonts w:ascii="Palatino Linotype" w:hAnsi="Palatino Linotype"/>
@@ -1859,6 +1899,17 @@
           <w:szCs w:val="20"/>
         </w:rPr>
       </w:pPr>
+      <w:proofErr w:type="gramStart"/>
+      <w:r>
+        <w:rPr>
+          <w:rFonts w:ascii="Palatino Linotype" w:hAnsi="Palatino Linotype"/>
+          <w:b/>
+          <w:sz w:val="20"/>
+          <w:szCs w:val="20"/>
+        </w:rPr>
+        <w:t>Terms of Community Control.</w:t>
+      </w:r>
+      <w:proofErr w:type="gramEnd"/>
     </w:p>
     <w:p>
       <w:pPr>
@@ -1871,15 +1922,1073 @@
           <w:szCs w:val="20"/>
         </w:rPr>
       </w:pPr>
-      <w:r>
+    </w:p>
+    <w:p>
+      <w:pPr>
+        <w:jc w:val="both"/>
+        <w:rPr>
+          <w:rFonts w:ascii="Palatino Linotype" w:hAnsi="Palatino Linotype"/>
+          <w:sz w:val="20"/>
+          <w:szCs w:val="20"/>
+        </w:rPr>
+      </w:pPr>
+      <w:r>
+        <w:rPr>
+          <w:rFonts w:ascii="Palatino Linotype" w:hAnsi="Palatino Linotype"/>
+          <w:sz w:val="20"/>
+          <w:szCs w:val="20"/>
+        </w:rPr>
+        <w:t xml:space="preserve">While on community control, Defendant shall: </w:t>
+      </w:r>
+    </w:p>
+    <w:p>
+      <w:pPr>
+        <w:pStyle w:val="ListParagraph"/>
+        <w:widowControl/>
+        <w:numPr>
+          <w:ilvl w:val="0"/>
+          <w:numId w:val="2"/>
+        </w:numPr>
+        <w:autoSpaceDE/>
+        <w:autoSpaceDN/>
+        <w:adjustRightInd/>
+        <w:jc w:val="both"/>
+        <w:rPr>
+          <w:rFonts w:ascii="Palatino Linotype" w:hAnsi="Palatino Linotype"/>
+          <w:sz w:val="20"/>
+          <w:szCs w:val="20"/>
+        </w:rPr>
+      </w:pPr>
+      <w:r>
+        <w:rPr>
+          <w:rFonts w:ascii="Palatino Linotype" w:hAnsi="Palatino Linotype"/>
+          <w:sz w:val="20"/>
+          <w:szCs w:val="20"/>
+        </w:rPr>
+        <w:t>Report forthwith to the Office of Community Control.</w:t>
+      </w:r>
+    </w:p>
+    <w:p>
+      <w:pPr>
+        <w:pStyle w:val="ListParagraph"/>
+        <w:widowControl/>
+        <w:numPr>
+          <w:ilvl w:val="0"/>
+          <w:numId w:val="2"/>
+        </w:numPr>
+        <w:autoSpaceDE/>
+        <w:autoSpaceDN/>
+        <w:adjustRightInd/>
+        <w:jc w:val="both"/>
+        <w:rPr>
+          <w:rFonts w:ascii="Palatino Linotype" w:hAnsi="Palatino Linotype"/>
+          <w:sz w:val="20"/>
+          <w:szCs w:val="20"/>
+        </w:rPr>
+      </w:pPr>
+      <w:r>
+        <w:rPr>
+          <w:rFonts w:ascii="Palatino Linotype" w:hAnsi="Palatino Linotype"/>
+          <w:sz w:val="20"/>
+          <w:szCs w:val="20"/>
+        </w:rPr>
+        <w:t xml:space="preserve">Abide by the law, comply with the reasonable requirements of community </w:t>
+      </w:r>
+      <w:commentRangeStart w:id="0"/>
+      <w:r>
+        <w:rPr>
+          <w:rFonts w:ascii="Palatino Linotype" w:hAnsi="Palatino Linotype"/>
+          <w:sz w:val="20"/>
+          <w:szCs w:val="20"/>
+        </w:rPr>
+        <w:t>control</w:t>
+      </w:r>
+      <w:commentRangeEnd w:id="0"/>
+      <w:r>
+        <w:rPr>
+          <w:rStyle w:val="CommentReference"/>
+          <w:rFonts w:ascii="Palatino Linotype" w:hAnsi="Palatino Linotype"/>
+          <w:sz w:val="20"/>
+          <w:szCs w:val="20"/>
+        </w:rPr>
+        <w:commentReference w:id="0"/>
+      </w:r>
+      <w:r>
+        <w:rPr>
+          <w:rFonts w:ascii="Palatino Linotype" w:hAnsi="Palatino Linotype"/>
+          <w:sz w:val="20"/>
+          <w:szCs w:val="20"/>
+        </w:rPr>
+        <w:t>, and not leave the state without the permission of the Court and/or community control.</w:t>
+      </w:r>
+    </w:p>
+    <w:p>
+      <w:pPr>
+        <w:pStyle w:val="ListParagraph"/>
+        <w:widowControl/>
+        <w:numPr>
+          <w:ilvl w:val="0"/>
+          <w:numId w:val="2"/>
+        </w:numPr>
+        <w:autoSpaceDE/>
+        <w:autoSpaceDN/>
+        <w:adjustRightInd/>
+        <w:jc w:val="both"/>
+        <w:rPr>
+          <w:rFonts w:ascii="Palatino Linotype" w:hAnsi="Palatino Linotype"/>
+          <w:sz w:val="20"/>
+          <w:szCs w:val="20"/>
+        </w:rPr>
+      </w:pPr>
+      <w:r>
+        <w:rPr>
+          <w:rFonts w:ascii="Palatino Linotype" w:hAnsi="Palatino Linotype"/>
+          <w:sz w:val="20"/>
+          <w:szCs w:val="20"/>
+        </w:rPr>
+        <w:t>Pay probation fees monthly.  If Defendant fails to make a payment, the balance is due immediately.</w:t>
+      </w:r>
+    </w:p>
+    <w:p>
+      <w:pPr>
+        <w:pStyle w:val="ListParagraph"/>
+        <w:widowControl/>
+        <w:numPr>
+          <w:ilvl w:val="0"/>
+          <w:numId w:val="2"/>
+        </w:numPr>
+        <w:autoSpaceDE/>
+        <w:autoSpaceDN/>
+        <w:adjustRightInd/>
+        <w:jc w:val="both"/>
         <w:rPr>
           <w:rFonts w:ascii="Palatino Linotype" w:hAnsi="Palatino Linotype"/>
           <w:b/>
-          <w:sz w:val="20"/>
-          <w:szCs w:val="20"/>
-        </w:rPr>
-        <w:t xml:space="preserve">Community Control Terms</w:t>
-      </w:r>
+          <w:bCs/>
+          <w:sz w:val="20"/>
+          <w:szCs w:val="20"/>
+        </w:rPr>
+      </w:pPr>
+      <w:r>
+        <w:rPr>
+          <w:rFonts w:ascii="Palatino Linotype" w:hAnsi="Palatino Linotype"/>
+          <w:sz w:val="20"/>
+          <w:szCs w:val="20"/>
+        </w:rPr>
+        <w:t>Make all reasonable effort to obtain and maintain employment.  Defendant shall report any change in employment status immediately.</w:t>
+      </w:r>
+      <w:r>
+        <w:rPr>
+          <w:rFonts w:ascii="Palatino Linotype" w:hAnsi="Palatino Linotype"/>
+          <w:sz w:val="20"/>
+          <w:szCs w:val="20"/>
+        </w:rPr>
+        <w:t xml:space="preserve"> </w:t>
+      </w:r>
+      <w:r>
+        <w:rPr>
+          <w:rFonts w:ascii="Palatino Linotype" w:hAnsi="Palatino Linotype"/>
+          <w:sz w:val="20"/>
+          <w:szCs w:val="20"/>
+        </w:rPr>
+        <w:t xml:space="preserve"/>
+      </w:r>
+      <w:r>
+        <w:rPr>
+          <w:rFonts w:ascii="Palatino Linotype" w:hAnsi="Palatino Linotype"/>
+          <w:sz w:val="20"/>
+          <w:szCs w:val="20"/>
+        </w:rPr>
+        <w:t xml:space="preserve"> </w:t>
+      </w:r>
+    </w:p>
+    <w:p>
+      <w:pPr>
+        <w:pStyle w:val="ListParagraph"/>
+        <w:widowControl/>
+        <w:numPr>
+          <w:ilvl w:val="0"/>
+          <w:numId w:val="2"/>
+        </w:numPr>
+        <w:autoSpaceDE/>
+        <w:autoSpaceDN/>
+        <w:adjustRightInd/>
+        <w:jc w:val="both"/>
+        <w:rPr>
+          <w:rFonts w:ascii="Palatino Linotype" w:hAnsi="Palatino Linotype"/>
+          <w:sz w:val="20"/>
+          <w:szCs w:val="20"/>
+        </w:rPr>
+      </w:pPr>
+      <w:r>
+        <w:rPr>
+          <w:rFonts w:ascii="Palatino Linotype" w:hAnsi="Palatino Linotype"/>
+          <w:sz w:val="20"/>
+          <w:szCs w:val="20"/>
+        </w:rPr>
+        <w:t xml:space="preserve">Shall not come within 500 feet of </w:t>
+      </w:r>
+      <w:r>
+        <w:rPr>
+          <w:rFonts w:ascii="Palatino Linotype" w:hAnsi="Palatino Linotype"/>
+          <w:b/>
+          <w:sz w:val="20"/>
+          <w:szCs w:val="20"/>
+        </w:rPr>
+        <w:t xml:space="preserve">Test</w:t>
+      </w:r>
+      <w:r>
+        <w:rPr>
+          <w:rFonts w:ascii="Palatino Linotype" w:hAnsi="Palatino Linotype"/>
+          <w:sz w:val="20"/>
+          <w:szCs w:val="20"/>
+        </w:rPr>
+        <w:t xml:space="preserve">.</w:t>
+      </w:r>
+      <w:r>
+        <w:rPr>
+          <w:rFonts w:ascii="Palatino Linotype" w:hAnsi="Palatino Linotype"/>
+          <w:sz w:val="20"/>
+          <w:szCs w:val="20"/>
+        </w:rPr>
+        <w:t xml:space="preserve"/>
+      </w:r>
+      <w:r>
+        <w:rPr>
+          <w:rFonts w:ascii="Palatino Linotype" w:hAnsi="Palatino Linotype"/>
+          <w:sz w:val="20"/>
+          <w:szCs w:val="20"/>
+        </w:rPr>
+        <w:t xml:space="preserve"/>
+      </w:r>
+      <w:r>
+        <w:rPr>
+          <w:rFonts w:ascii="Palatino Linotype" w:hAnsi="Palatino Linotype"/>
+          <w:sz w:val="20"/>
+          <w:szCs w:val="20"/>
+        </w:rPr>
+        <w:t xml:space="preserve">  </w:t>
+      </w:r>
+    </w:p>
+    <w:p>
+      <w:pPr>
+        <w:pStyle w:val="ListParagraph"/>
+        <w:numPr>
+          <w:ilvl w:val="0"/>
+          <w:numId w:val="2"/>
+        </w:numPr>
+        <w:tabs>
+          <w:tab w:val="center" w:pos="4680"/>
+        </w:tabs>
+        <w:jc w:val="both"/>
+        <w:rPr>
+          <w:rFonts w:ascii="Palatino Linotype" w:hAnsi="Palatino Linotype"/>
+          <w:bCs/>
+          <w:sz w:val="20"/>
+          <w:szCs w:val="20"/>
+        </w:rPr>
+      </w:pPr>
+      <w:r>
+        <w:rPr>
+          <w:rFonts w:ascii="Palatino Linotype" w:hAnsi="Palatino Linotype"/>
+          <w:bCs/>
+          <w:sz w:val="20"/>
+          <w:szCs w:val="20"/>
+        </w:rPr>
+        <w:t xml:space="preserve">Defendant shall have no contact with </w:t>
+      </w:r>
+      <w:r>
+        <w:rPr>
+          <w:rFonts w:ascii="Palatino Linotype" w:hAnsi="Palatino Linotype"/>
+          <w:b/>
+          <w:bCs/>
+          <w:sz w:val="20"/>
+          <w:szCs w:val="20"/>
+        </w:rPr>
+        <w:t xml:space="preserve">RED</w:t>
+      </w:r>
+      <w:r>
+        <w:rPr>
+          <w:rFonts w:ascii="Palatino Linotype" w:hAnsi="Palatino Linotype"/>
+          <w:bCs/>
+          <w:sz w:val="20"/>
+          <w:szCs w:val="20"/>
+        </w:rPr>
+        <w:t xml:space="preserve">.  Contact includes, but is not limited to, landline, cordless, cellular or digital telephone; text; instant messaging; fax; e-mail; voicemail; delivery service; social media; blogging; writings; electronic communications; posting a message; or communications by any other means directly or through another person.</w:t>
+      </w:r>
+      <w:r>
+        <w:rPr>
+          <w:rFonts w:ascii="Palatino Linotype" w:hAnsi="Palatino Linotype"/>
+          <w:bCs/>
+          <w:sz w:val="20"/>
+          <w:szCs w:val="20"/>
+        </w:rPr>
+        <w:t xml:space="preserve"/>
+      </w:r>
+    </w:p>
+    <w:p>
+      <w:pPr>
+        <w:tabs>
+          <w:tab w:val="center" w:pos="4680"/>
+        </w:tabs>
+        <w:jc w:val="both"/>
+        <w:rPr>
+          <w:rFonts w:ascii="Palatino Linotype" w:hAnsi="Palatino Linotype"/>
+          <w:bCs/>
+          <w:sz w:val="20"/>
+          <w:szCs w:val="20"/>
+        </w:rPr>
+      </w:pPr>
+    </w:p>
+    <w:p>
+      <w:pPr>
+        <w:tabs>
+          <w:tab w:val="center" w:pos="4680"/>
+        </w:tabs>
+        <w:jc w:val="both"/>
+        <w:rPr>
+          <w:rFonts w:ascii="Palatino Linotype" w:hAnsi="Palatino Linotype"/>
+          <w:bCs/>
+          <w:sz w:val="20"/>
+          <w:szCs w:val="20"/>
+        </w:rPr>
+      </w:pPr>
+    </w:p>
+    <w:p>
+      <w:pPr>
+        <w:pStyle w:val="ListParagraph"/>
+        <w:widowControl/>
+        <w:numPr>
+          <w:ilvl w:val="0"/>
+          <w:numId w:val="2"/>
+        </w:numPr>
+        <w:autoSpaceDE/>
+        <w:autoSpaceDN/>
+        <w:adjustRightInd/>
+        <w:jc w:val="both"/>
+        <w:rPr>
+          <w:rFonts w:ascii="Palatino Linotype" w:hAnsi="Palatino Linotype"/>
+          <w:sz w:val="20"/>
+          <w:szCs w:val="20"/>
+        </w:rPr>
+      </w:pPr>
+      <w:r>
+        <w:rPr>
+          <w:rFonts w:ascii="Palatino Linotype" w:hAnsi="Palatino Linotype"/>
+          <w:b/>
+          <w:bCs/>
+          <w:sz w:val="20"/>
+          <w:szCs w:val="20"/>
+        </w:rPr>
+        <w:t>Within 90 days provide proof of completion of</w:t>
+      </w:r>
+      <w:r>
+        <w:rPr>
+          <w:rFonts w:ascii="Palatino Linotype" w:hAnsi="Palatino Linotype"/>
+          <w:sz w:val="20"/>
+          <w:szCs w:val="20"/>
+        </w:rPr>
+        <w:t xml:space="preserve"> </w:t>
+      </w:r>
+      <w:r>
+        <w:rPr>
+          <w:rFonts w:ascii="Palatino Linotype" w:hAnsi="Palatino Linotype"/>
+          <w:b/>
+          <w:bCs/>
+          <w:sz w:val="20"/>
+          <w:szCs w:val="20"/>
+        </w:rPr>
+        <w:t>a driver intervention program.</w:t>
+      </w:r>
+    </w:p>
+    <w:p>
+      <w:pPr>
+        <w:pStyle w:val="ListParagraph"/>
+        <w:widowControl/>
+        <w:numPr>
+          <w:ilvl w:val="0"/>
+          <w:numId w:val="2"/>
+        </w:numPr>
+        <w:autoSpaceDE/>
+        <w:autoSpaceDN/>
+        <w:adjustRightInd/>
+        <w:jc w:val="both"/>
+        <w:rPr>
+          <w:rFonts w:ascii="Palatino Linotype" w:hAnsi="Palatino Linotype"/>
+          <w:sz w:val="20"/>
+          <w:szCs w:val="20"/>
+        </w:rPr>
+      </w:pPr>
+      <w:r>
+        <w:rPr>
+          <w:rFonts w:ascii="Palatino Linotype" w:hAnsi="Palatino Linotype"/>
+          <w:b/>
+          <w:bCs/>
+          <w:sz w:val="20"/>
+          <w:szCs w:val="20"/>
+        </w:rPr>
+        <w:t>Within 90 days provide proof of completion of</w:t>
+      </w:r>
+      <w:r>
+        <w:rPr>
+          <w:rFonts w:ascii="Palatino Linotype" w:hAnsi="Palatino Linotype"/>
+          <w:sz w:val="20"/>
+          <w:szCs w:val="20"/>
+        </w:rPr>
+        <w:t xml:space="preserve"> </w:t>
+      </w:r>
+      <w:r>
+        <w:rPr>
+          <w:rFonts w:ascii="Palatino Linotype" w:hAnsi="Palatino Linotype"/>
+          <w:b/>
+          <w:bCs/>
+          <w:sz w:val="20"/>
+          <w:szCs w:val="20"/>
+        </w:rPr>
+        <w:t>an alcohol/drug dependency evaluation and comply with any treatment and/or counseling recommendations.  Defendant shall provide community control with proof of monthly compliance.</w:t>
+      </w:r>
+    </w:p>
+    <w:p>
+      <w:pPr>
+        <w:pStyle w:val="ListParagraph"/>
+        <w:widowControl/>
+        <w:numPr>
+          <w:ilvl w:val="0"/>
+          <w:numId w:val="2"/>
+        </w:numPr>
+        <w:autoSpaceDE/>
+        <w:autoSpaceDN/>
+        <w:adjustRightInd/>
+        <w:jc w:val="both"/>
+        <w:rPr>
+          <w:rFonts w:ascii="Palatino Linotype" w:hAnsi="Palatino Linotype"/>
+          <w:b/>
+          <w:bCs/>
+          <w:sz w:val="20"/>
+          <w:szCs w:val="20"/>
+        </w:rPr>
+      </w:pPr>
+      <w:r>
+        <w:rPr>
+          <w:rFonts w:ascii="Palatino Linotype" w:hAnsi="Palatino Linotype"/>
+          <w:b/>
+          <w:bCs/>
+          <w:sz w:val="20"/>
+          <w:szCs w:val="20"/>
+        </w:rPr>
+        <w:t>Within 90 days provide proof of completion of</w:t>
+      </w:r>
+      <w:r>
+        <w:rPr>
+          <w:rFonts w:ascii="Palatino Linotype" w:hAnsi="Palatino Linotype"/>
+          <w:sz w:val="20"/>
+          <w:szCs w:val="20"/>
+        </w:rPr>
+        <w:t xml:space="preserve"> </w:t>
+      </w:r>
+      <w:r>
+        <w:rPr>
+          <w:rFonts w:ascii="Palatino Linotype" w:hAnsi="Palatino Linotype"/>
+          <w:b/>
+          <w:bCs/>
+          <w:sz w:val="20"/>
+          <w:szCs w:val="20"/>
+        </w:rPr>
+        <w:t xml:space="preserve">an anti-theft/shoplifting program. </w:t>
+      </w:r>
+    </w:p>
+    <w:p>
+      <w:pPr>
+        <w:pStyle w:val="ListParagraph"/>
+        <w:widowControl/>
+        <w:numPr>
+          <w:ilvl w:val="0"/>
+          <w:numId w:val="2"/>
+        </w:numPr>
+        <w:autoSpaceDE/>
+        <w:autoSpaceDN/>
+        <w:adjustRightInd/>
+        <w:jc w:val="both"/>
+        <w:rPr>
+          <w:rFonts w:ascii="Palatino Linotype" w:hAnsi="Palatino Linotype"/>
+          <w:b/>
+          <w:bCs/>
+          <w:sz w:val="20"/>
+          <w:szCs w:val="20"/>
+        </w:rPr>
+      </w:pPr>
+      <w:r>
+        <w:rPr>
+          <w:rFonts w:ascii="Palatino Linotype" w:hAnsi="Palatino Linotype"/>
+          <w:b/>
+          <w:bCs/>
+          <w:sz w:val="20"/>
+          <w:szCs w:val="20"/>
+        </w:rPr>
+        <w:t>Within 90 days provide proof of completion of</w:t>
+      </w:r>
+      <w:r>
+        <w:rPr>
+          <w:rFonts w:ascii="Palatino Linotype" w:hAnsi="Palatino Linotype"/>
+          <w:sz w:val="20"/>
+          <w:szCs w:val="20"/>
+        </w:rPr>
+        <w:t xml:space="preserve"> </w:t>
+      </w:r>
+      <w:r>
+        <w:rPr>
+          <w:rFonts w:ascii="Palatino Linotype" w:hAnsi="Palatino Linotype"/>
+          <w:b/>
+          <w:bCs/>
+          <w:sz w:val="20"/>
+          <w:szCs w:val="20"/>
+        </w:rPr>
+        <w:t>a domestic violence offender program.</w:t>
+      </w:r>
+    </w:p>
+    <w:p>
+      <w:pPr>
+        <w:pStyle w:val="ListParagraph"/>
+        <w:widowControl/>
+        <w:numPr>
+          <w:ilvl w:val="0"/>
+          <w:numId w:val="2"/>
+        </w:numPr>
+        <w:autoSpaceDE/>
+        <w:autoSpaceDN/>
+        <w:adjustRightInd/>
+        <w:jc w:val="both"/>
+        <w:rPr>
+          <w:rFonts w:ascii="Palatino Linotype" w:hAnsi="Palatino Linotype"/>
+          <w:b/>
+          <w:bCs/>
+          <w:sz w:val="20"/>
+          <w:szCs w:val="20"/>
+        </w:rPr>
+      </w:pPr>
+      <w:r>
+        <w:rPr>
+          <w:rFonts w:ascii="Palatino Linotype" w:hAnsi="Palatino Linotype"/>
+          <w:b/>
+          <w:bCs/>
+          <w:sz w:val="20"/>
+          <w:szCs w:val="20"/>
+        </w:rPr>
+        <w:t>Within 90 days obtain a mental health evaluation and comply with any treatment and/or counseling recommendations.  Defendant shall sign a release/consent to permit community control to obtain a copy of records.  Defendant shall provide community control with proof of monthly compliance.</w:t>
+      </w:r>
+    </w:p>
+    <w:p>
+      <w:pPr>
+        <w:pStyle w:val="ListParagraph"/>
+        <w:widowControl/>
+        <w:numPr>
+          <w:ilvl w:val="0"/>
+          <w:numId w:val="2"/>
+        </w:numPr>
+        <w:autoSpaceDE/>
+        <w:autoSpaceDN/>
+        <w:adjustRightInd/>
+        <w:jc w:val="both"/>
+        <w:rPr>
+          <w:rFonts w:ascii="Palatino Linotype" w:hAnsi="Palatino Linotype"/>
+          <w:b/>
+          <w:bCs/>
+          <w:sz w:val="20"/>
+          <w:szCs w:val="20"/>
+        </w:rPr>
+      </w:pPr>
+      <w:r>
+        <w:rPr>
+          <w:rFonts w:ascii="Palatino Linotype" w:hAnsi="Palatino Linotype"/>
+          <w:b/>
+          <w:bCs/>
+          <w:sz w:val="20"/>
+          <w:szCs w:val="20"/>
+        </w:rPr>
+        <w:t>Within 90 days provide proof of completion of</w:t>
+      </w:r>
+      <w:r>
+        <w:rPr>
+          <w:rFonts w:ascii="Palatino Linotype" w:hAnsi="Palatino Linotype"/>
+          <w:sz w:val="20"/>
+          <w:szCs w:val="20"/>
+        </w:rPr>
+        <w:t xml:space="preserve"> </w:t>
+      </w:r>
+      <w:r>
+        <w:rPr>
+          <w:rFonts w:ascii="Palatino Linotype" w:hAnsi="Palatino Linotype"/>
+          <w:b/>
+          <w:bCs/>
+          <w:sz w:val="20"/>
+          <w:szCs w:val="20"/>
+        </w:rPr>
+        <w:t>a class in anger management.</w:t>
+      </w:r>
+    </w:p>
+    <w:p>
+      <w:pPr>
+        <w:pStyle w:val="ListParagraph"/>
+        <w:widowControl/>
+        <w:numPr>
+          <w:ilvl w:val="0"/>
+          <w:numId w:val="2"/>
+        </w:numPr>
+        <w:autoSpaceDE/>
+        <w:autoSpaceDN/>
+        <w:adjustRightInd/>
+        <w:jc w:val="both"/>
+        <w:rPr>
+          <w:rFonts w:ascii="Palatino Linotype" w:hAnsi="Palatino Linotype"/>
+          <w:b/>
+          <w:bCs/>
+          <w:sz w:val="20"/>
+          <w:szCs w:val="20"/>
+        </w:rPr>
+      </w:pPr>
+      <w:r>
+        <w:rPr>
+          <w:rFonts w:ascii="Palatino Linotype" w:hAnsi="Palatino Linotype"/>
+          <w:sz w:val="20"/>
+          <w:szCs w:val="20"/>
+        </w:rPr>
+        <w:t>Within 60 days pay restitution of $</w:t>
+      </w:r>
+      <w:r>
+        <w:rPr>
+          <w:rFonts w:ascii="Palatino Linotype" w:hAnsi="Palatino Linotype"/>
+          <w:sz w:val="20"/>
+          <w:szCs w:val="20"/>
+          <w:u w:val="single"/>
+        </w:rPr>
+        <w:tab/>
+      </w:r>
+      <w:r>
+        <w:rPr>
+          <w:rFonts w:ascii="Palatino Linotype" w:hAnsi="Palatino Linotype"/>
+          <w:sz w:val="20"/>
+          <w:szCs w:val="20"/>
+          <w:u w:val="single"/>
+        </w:rPr>
+        <w:tab/>
+      </w:r>
+      <w:r>
+        <w:rPr>
+          <w:rFonts w:ascii="Palatino Linotype" w:hAnsi="Palatino Linotype"/>
+          <w:sz w:val="20"/>
+          <w:szCs w:val="20"/>
+          <w:u w:val="single"/>
+        </w:rPr>
+        <w:tab/>
+      </w:r>
+      <w:r>
+        <w:rPr>
+          <w:rFonts w:ascii="Palatino Linotype" w:hAnsi="Palatino Linotype"/>
+          <w:sz w:val="20"/>
+          <w:szCs w:val="20"/>
+        </w:rPr>
+        <w:t xml:space="preserve">, for which judgment is granted, through the Clerk’s office with cashier’s check or money order, payable to </w:t>
+      </w:r>
+      <w:r>
+        <w:rPr>
+          <w:rFonts w:ascii="Palatino Linotype" w:hAnsi="Palatino Linotype"/>
+          <w:sz w:val="20"/>
+          <w:szCs w:val="20"/>
+          <w:u w:val="single"/>
+        </w:rPr>
+        <w:tab/>
+      </w:r>
+      <w:r>
+        <w:rPr>
+          <w:rFonts w:ascii="Palatino Linotype" w:hAnsi="Palatino Linotype"/>
+          <w:sz w:val="20"/>
+          <w:szCs w:val="20"/>
+          <w:u w:val="single"/>
+        </w:rPr>
+        <w:tab/>
+      </w:r>
+      <w:r>
+        <w:rPr>
+          <w:rFonts w:ascii="Palatino Linotype" w:hAnsi="Palatino Linotype"/>
+          <w:sz w:val="20"/>
+          <w:szCs w:val="20"/>
+          <w:u w:val="single"/>
+        </w:rPr>
+        <w:tab/>
+      </w:r>
+      <w:r>
+        <w:rPr>
+          <w:rFonts w:ascii="Palatino Linotype" w:hAnsi="Palatino Linotype"/>
+          <w:sz w:val="20"/>
+          <w:szCs w:val="20"/>
+          <w:u w:val="single"/>
+        </w:rPr>
+        <w:tab/>
+      </w:r>
+      <w:r>
+        <w:rPr>
+          <w:rFonts w:ascii="Palatino Linotype" w:hAnsi="Palatino Linotype"/>
+          <w:sz w:val="20"/>
+          <w:szCs w:val="20"/>
+        </w:rPr>
+        <w:t xml:space="preserve">.  The Court ORDERS that any payments made by Defendant be first directed toward the payment of restitution.  </w:t>
+      </w:r>
+    </w:p>
+    <w:p>
+      <w:pPr>
+        <w:pStyle w:val="ListParagraph"/>
+        <w:widowControl/>
+        <w:numPr>
+          <w:ilvl w:val="0"/>
+          <w:numId w:val="2"/>
+        </w:numPr>
+        <w:autoSpaceDE/>
+        <w:autoSpaceDN/>
+        <w:adjustRightInd/>
+        <w:jc w:val="both"/>
+        <w:rPr>
+          <w:rFonts w:ascii="Palatino Linotype" w:hAnsi="Palatino Linotype"/>
+          <w:b/>
+          <w:bCs/>
+          <w:sz w:val="20"/>
+          <w:szCs w:val="20"/>
+        </w:rPr>
+      </w:pPr>
+      <w:commentRangeStart w:id="2"/>
+      <w:r>
+        <w:rPr>
+          <w:rFonts w:ascii="Palatino Linotype" w:hAnsi="Palatino Linotype"/>
+          <w:sz w:val="20"/>
+          <w:szCs w:val="20"/>
+        </w:rPr>
+        <w:t>Not possess/consume/purchase any alcoholic beverages or drugs of abuse.</w:t>
+      </w:r>
+    </w:p>
+    <w:p>
+      <w:pPr>
+        <w:pStyle w:val="ListParagraph"/>
+        <w:widowControl/>
+        <w:numPr>
+          <w:ilvl w:val="0"/>
+          <w:numId w:val="2"/>
+        </w:numPr>
+        <w:autoSpaceDE/>
+        <w:autoSpaceDN/>
+        <w:adjustRightInd/>
+        <w:jc w:val="both"/>
+        <w:rPr>
+          <w:rFonts w:ascii="Palatino Linotype" w:hAnsi="Palatino Linotype"/>
+          <w:b/>
+          <w:bCs/>
+          <w:sz w:val="20"/>
+          <w:szCs w:val="20"/>
+        </w:rPr>
+      </w:pPr>
+      <w:r>
+        <w:rPr>
+          <w:rFonts w:ascii="Palatino Linotype" w:hAnsi="Palatino Linotype"/>
+          <w:sz w:val="20"/>
+          <w:szCs w:val="20"/>
+        </w:rPr>
+        <w:t xml:space="preserve">Submit to alcohol/drug testing at the request of community control or any other law enforcement officer. </w:t>
+      </w:r>
+      <w:commentRangeEnd w:id="2"/>
+      <w:r>
+        <w:rPr>
+          <w:rStyle w:val="CommentReference"/>
+          <w:rFonts w:ascii="Palatino Linotype" w:hAnsi="Palatino Linotype"/>
+          <w:sz w:val="20"/>
+          <w:szCs w:val="20"/>
+        </w:rPr>
+        <w:commentReference w:id="2"/>
+      </w:r>
+    </w:p>
+    <w:p>
+      <w:pPr>
+        <w:pStyle w:val="ListParagraph"/>
+        <w:widowControl/>
+        <w:numPr>
+          <w:ilvl w:val="0"/>
+          <w:numId w:val="2"/>
+        </w:numPr>
+        <w:autoSpaceDE/>
+        <w:autoSpaceDN/>
+        <w:adjustRightInd/>
+        <w:jc w:val="both"/>
+        <w:rPr>
+          <w:rFonts w:ascii="Palatino Linotype" w:hAnsi="Palatino Linotype"/>
+          <w:b/>
+          <w:bCs/>
+          <w:sz w:val="20"/>
+          <w:szCs w:val="20"/>
+        </w:rPr>
+      </w:pPr>
+      <w:r>
+        <w:rPr>
+          <w:rFonts w:ascii="Palatino Linotype" w:hAnsi="Palatino Linotype"/>
+          <w:sz w:val="20"/>
+          <w:szCs w:val="20"/>
+        </w:rPr>
+        <w:t xml:space="preserve">Submit to continuous alcohol monitoring as directed by community control for </w:t>
+      </w:r>
+      <w:r>
+        <w:rPr>
+          <w:rFonts w:ascii="Palatino Linotype" w:hAnsi="Palatino Linotype"/>
+          <w:sz w:val="20"/>
+          <w:szCs w:val="20"/>
+          <w:u w:val="single"/>
+        </w:rPr>
+        <w:tab/>
+      </w:r>
+      <w:r>
+        <w:rPr>
+          <w:rFonts w:ascii="Palatino Linotype" w:hAnsi="Palatino Linotype"/>
+          <w:sz w:val="20"/>
+          <w:szCs w:val="20"/>
+          <w:u w:val="single"/>
+        </w:rPr>
+        <w:tab/>
+      </w:r>
+      <w:r>
+        <w:rPr>
+          <w:rFonts w:ascii="Palatino Linotype" w:hAnsi="Palatino Linotype"/>
+          <w:sz w:val="20"/>
+          <w:szCs w:val="20"/>
+          <w:u w:val="single"/>
+        </w:rPr>
+        <w:tab/>
+      </w:r>
+      <w:r>
+        <w:rPr>
+          <w:rFonts w:ascii="Palatino Linotype" w:hAnsi="Palatino Linotype"/>
+          <w:sz w:val="20"/>
+          <w:szCs w:val="20"/>
+        </w:rPr>
+        <w:t xml:space="preserve"> days.  </w:t>
+      </w:r>
+    </w:p>
+    <w:p>
+      <w:pPr>
+        <w:pStyle w:val="ListParagraph"/>
+        <w:widowControl/>
+        <w:numPr>
+          <w:ilvl w:val="0"/>
+          <w:numId w:val="2"/>
+        </w:numPr>
+        <w:autoSpaceDE/>
+        <w:autoSpaceDN/>
+        <w:adjustRightInd/>
+        <w:jc w:val="both"/>
+        <w:rPr>
+          <w:rFonts w:ascii="Palatino Linotype" w:hAnsi="Palatino Linotype"/>
+          <w:b/>
+          <w:bCs/>
+          <w:sz w:val="20"/>
+          <w:szCs w:val="20"/>
+        </w:rPr>
+      </w:pPr>
+      <w:commentRangeStart w:id="3"/>
+      <w:r>
+        <w:rPr>
+          <w:rFonts w:ascii="Palatino Linotype" w:hAnsi="Palatino Linotype"/>
+          <w:sz w:val="20"/>
+          <w:szCs w:val="20"/>
+        </w:rPr>
+        <w:t>If the Court grants driving privileges, provide proof to community control of installation of a certified ignition interlock device within 30 days of the issuance of such privileges.  Defendant shall only operate vehicles equipped with a certified ignition interlock device.</w:t>
+      </w:r>
+      <w:commentRangeEnd w:id="3"/>
+      <w:r>
+        <w:rPr>
+          <w:rStyle w:val="CommentReference"/>
+          <w:rFonts w:ascii="Palatino Linotype" w:hAnsi="Palatino Linotype"/>
+          <w:sz w:val="20"/>
+          <w:szCs w:val="20"/>
+        </w:rPr>
+        <w:commentReference w:id="3"/>
+      </w:r>
+    </w:p>
+    <w:p>
+      <w:pPr>
+        <w:pStyle w:val="ListParagraph"/>
+        <w:widowControl/>
+        <w:numPr>
+          <w:ilvl w:val="0"/>
+          <w:numId w:val="2"/>
+        </w:numPr>
+        <w:autoSpaceDE/>
+        <w:autoSpaceDN/>
+        <w:adjustRightInd/>
+        <w:jc w:val="both"/>
+        <w:rPr>
+          <w:rFonts w:ascii="Palatino Linotype" w:hAnsi="Palatino Linotype"/>
+          <w:b/>
+          <w:bCs/>
+          <w:sz w:val="20"/>
+          <w:szCs w:val="20"/>
+        </w:rPr>
+      </w:pPr>
+      <w:r>
+        <w:rPr>
+          <w:rFonts w:ascii="Palatino Linotype" w:hAnsi="Palatino Linotype"/>
+          <w:sz w:val="20"/>
+          <w:szCs w:val="20"/>
+        </w:rPr>
+        <w:t xml:space="preserve">Within 90 days show completion of </w:t>
+      </w:r>
+      <w:r>
+        <w:rPr>
+          <w:rFonts w:ascii="Palatino Linotype" w:hAnsi="Palatino Linotype"/>
+          <w:sz w:val="20"/>
+          <w:szCs w:val="20"/>
+          <w:u w:val="single"/>
+        </w:rPr>
+        <w:tab/>
+      </w:r>
+      <w:r>
+        <w:rPr>
+          <w:rFonts w:ascii="Palatino Linotype" w:hAnsi="Palatino Linotype"/>
+          <w:sz w:val="20"/>
+          <w:szCs w:val="20"/>
+          <w:u w:val="single"/>
+        </w:rPr>
+        <w:tab/>
+      </w:r>
+      <w:commentRangeStart w:id="4"/>
+      <w:r>
+        <w:rPr>
+          <w:rFonts w:ascii="Palatino Linotype" w:hAnsi="Palatino Linotype"/>
+          <w:sz w:val="20"/>
+          <w:szCs w:val="20"/>
+          <w:u w:val="single"/>
+        </w:rPr>
+        <w:tab/>
+      </w:r>
+      <w:commentRangeEnd w:id="4"/>
+      <w:r>
+        <w:rPr>
+          <w:rStyle w:val="CommentReference"/>
+          <w:rFonts w:ascii="Palatino Linotype" w:hAnsi="Palatino Linotype"/>
+          <w:sz w:val="20"/>
+          <w:szCs w:val="20"/>
+        </w:rPr>
+        <w:commentReference w:id="4"/>
+      </w:r>
+      <w:r>
+        <w:rPr>
+          <w:rFonts w:ascii="Palatino Linotype" w:hAnsi="Palatino Linotype"/>
+          <w:sz w:val="20"/>
+          <w:szCs w:val="20"/>
+        </w:rPr>
+        <w:t xml:space="preserve"> hours of community service in addition to any hours that may be worked to satisfy fines and costs. </w:t>
+      </w:r>
+    </w:p>
+    <w:p>
+      <w:pPr>
+        <w:pStyle w:val="ListParagraph"/>
+        <w:widowControl/>
+        <w:numPr>
+          <w:ilvl w:val="0"/>
+          <w:numId w:val="2"/>
+        </w:numPr>
+        <w:autoSpaceDE/>
+        <w:autoSpaceDN/>
+        <w:adjustRightInd/>
+        <w:jc w:val="both"/>
+        <w:rPr>
+          <w:rFonts w:ascii="Palatino Linotype" w:hAnsi="Palatino Linotype"/>
+          <w:b/>
+          <w:bCs/>
+          <w:sz w:val="20"/>
+          <w:szCs w:val="20"/>
+        </w:rPr>
+      </w:pPr>
+      <w:r>
+        <w:rPr>
+          <w:rFonts w:ascii="Palatino Linotype" w:hAnsi="Palatino Linotype"/>
+          <w:sz w:val="20"/>
+          <w:szCs w:val="20"/>
+        </w:rPr>
+        <w:lastRenderedPageBreak/>
+        <w:t xml:space="preserve">Submit to electronic monitored house arrest for </w:t>
+      </w:r>
+      <w:r>
+        <w:rPr>
+          <w:rFonts w:ascii="Palatino Linotype" w:hAnsi="Palatino Linotype"/>
+          <w:sz w:val="20"/>
+          <w:szCs w:val="20"/>
+          <w:u w:val="single"/>
+        </w:rPr>
+        <w:tab/>
+      </w:r>
+      <w:r>
+        <w:rPr>
+          <w:rFonts w:ascii="Palatino Linotype" w:hAnsi="Palatino Linotype"/>
+          <w:sz w:val="20"/>
+          <w:szCs w:val="20"/>
+          <w:u w:val="single"/>
+        </w:rPr>
+        <w:tab/>
+      </w:r>
+      <w:r>
+        <w:rPr>
+          <w:rFonts w:ascii="Palatino Linotype" w:hAnsi="Palatino Linotype"/>
+          <w:sz w:val="20"/>
+          <w:szCs w:val="20"/>
+        </w:rPr>
+        <w:t xml:space="preserve"> days/months, effective upon hook-up by, and under the supervision of the Office of Community Control.  The Court </w:t>
+      </w:r>
+    </w:p>
+    <w:p>
+      <w:pPr>
+        <w:pStyle w:val="ListParagraph"/>
+        <w:widowControl/>
+        <w:numPr>
+          <w:ilvl w:val="0"/>
+          <w:numId w:val="2"/>
+        </w:numPr>
+        <w:autoSpaceDE/>
+        <w:autoSpaceDN/>
+        <w:adjustRightInd/>
+        <w:jc w:val="both"/>
+        <w:rPr>
+          <w:rFonts w:ascii="Palatino Linotype" w:hAnsi="Palatino Linotype"/>
+          <w:b/>
+          <w:bCs/>
+          <w:sz w:val="20"/>
+          <w:szCs w:val="20"/>
+        </w:rPr>
+      </w:pPr>
+      <w:commentRangeStart w:id="5"/>
+      <w:r>
+        <w:rPr>
+          <w:rFonts w:ascii="Palatino Linotype" w:hAnsi="Palatino Linotype"/>
+          <w:sz w:val="20"/>
+          <w:szCs w:val="20"/>
+        </w:rPr>
+        <w:t xml:space="preserve">Other</w:t>
+      </w:r>
+      <w:commentRangeEnd w:id="5"/>
+      <w:r>
+        <w:rPr>
+          <w:rStyle w:val="CommentReference"/>
+          <w:rFonts w:ascii="Palatino Linotype" w:hAnsi="Palatino Linotype"/>
+          <w:sz w:val="20"/>
+          <w:szCs w:val="20"/>
+        </w:rPr>
+        <w:commentReference w:id="5"/>
+      </w:r>
+    </w:p>
+    <w:p>
+      <w:pPr>
+        <w:spacing w:line="276" w:lineRule="auto"/>
+        <w:jc w:val="both"/>
+        <w:rPr>
+          <w:rFonts w:ascii="Palatino Linotype" w:hAnsi="Palatino Linotype"/>
+          <w:b/>
+          <w:sz w:val="20"/>
+          <w:szCs w:val="20"/>
+        </w:rPr>
+      </w:pPr>
     </w:p>
     <w:p>
       <w:pPr>
@@ -2193,8 +3302,8 @@
       </w:pPr>
     </w:p>
     <w:sectPr>
-      <w:headerReference w:type="default" r:id="rId8"/>
-      <w:footerReference w:type="default" r:id="rId9"/>
+      <w:headerReference w:type="default" r:id="rId9"/>
+      <w:footerReference w:type="default" r:id="rId10"/>
       <w:pgSz w:w="12240" w:h="15840"/>
       <w:pgMar w:top="1440" w:right="1080" w:bottom="1440" w:left="1080" w:header="720" w:footer="720" w:gutter="0"/>
       <w:cols w:space="720"/>
@@ -2203,6 +3312,118 @@
     </w:sectPr>
   </w:body>
 </w:document>
+</file>
+
+<file path=word/comments.xml><?xml version="1.0" encoding="utf-8"?>
+<w:comments xmlns:wpc="http://schemas.microsoft.com/office/word/2010/wordprocessingCanvas" xmlns:mc="http://schemas.openxmlformats.org/markup-compatibility/2006" xmlns:o="urn:schemas-microsoft-com:office:office" xmlns:r="http://schemas.openxmlformats.org/officeDocument/2006/relationships" xmlns:m="http://schemas.openxmlformats.org/officeDocument/2006/math" xmlns:v="urn:schemas-microsoft-com:vml" xmlns:wp14="http://schemas.microsoft.com/office/word/2010/wordprocessingDrawing" xmlns:wp="http://schemas.openxmlformats.org/drawingml/2006/wordprocessingDrawing" xmlns:w10="urn:schemas-microsoft-com:office:word" xmlns:w="http://schemas.openxmlformats.org/wordprocessingml/2006/main" xmlns:w14="http://schemas.microsoft.com/office/word/2010/wordml" xmlns:wpg="http://schemas.microsoft.com/office/word/2010/wordprocessingGroup" xmlns:wpi="http://schemas.microsoft.com/office/word/2010/wordprocessingInk" xmlns:wne="http://schemas.microsoft.com/office/word/2006/wordml" xmlns:wps="http://schemas.microsoft.com/office/word/2010/wordprocessingShape" mc:Ignorable="w14 wp14">
+  <w:comment w:id="0" w:author="Amanda Bunner" w:date="2022-01-04T05:28:00Z" w:initials="AB">
+    <w:p>
+      <w:pPr>
+        <w:pStyle w:val="CommentText"/>
+      </w:pPr>
+      <w:r>
+        <w:rPr>
+          <w:rStyle w:val="CommentReference"/>
+        </w:rPr>
+        <w:annotationRef/>
+      </w:r>
+      <w:r>
+        <w:t xml:space="preserve">We would like to have this include a specific reference to the list of conditions they are given by community control.  What is the document called?  </w:t>
+      </w:r>
+    </w:p>
+    <w:p>
+      <w:pPr>
+        <w:pStyle w:val="CommentText"/>
+      </w:pPr>
+    </w:p>
+    <w:p>
+      <w:pPr>
+        <w:pStyle w:val="CommentText"/>
+      </w:pPr>
+      <w:r>
+        <w:t>Can we make copies of the document available in the courtroom and at the jail?</w:t>
+      </w:r>
+    </w:p>
+  </w:comment>
+  <w:comment w:id="2" w:author="Amanda Bunner" w:date="2022-01-04T05:28:00Z" w:initials="AB">
+    <w:p>
+      <w:pPr>
+        <w:pStyle w:val="CommentText"/>
+      </w:pPr>
+      <w:r>
+        <w:rPr>
+          <w:rStyle w:val="CommentReference"/>
+        </w:rPr>
+        <w:annotationRef/>
+      </w:r>
+      <w:r>
+        <w:t>These should always appear together.</w:t>
+      </w:r>
+    </w:p>
+  </w:comment>
+  <w:comment w:id="3" w:author="Mandy Bunner" w:date="2022-01-04T05:28:00Z" w:initials="MB">
+    <w:p>
+      <w:r>
+        <w:rPr>
+          <w:rStyle w:val="CommentReference"/>
+        </w:rPr>
+        <w:annotationRef/>
+      </w:r>
+      <w:r>
+        <w:rPr>
+          <w:sz w:val="20"/>
+          <w:szCs w:val="20"/>
+        </w:rPr>
+        <w:t>Only if at least 2nd OVI and even then still optional</w:t>
+      </w:r>
+    </w:p>
+    <w:p>
+      <w:pPr>
+        <w:pStyle w:val="CommentText"/>
+      </w:pPr>
+    </w:p>
+  </w:comment>
+  <w:comment w:id="4" w:author="Mandy Bunner" w:date="2022-01-04T05:28:00Z" w:initials="MB">
+    <w:p>
+      <w:pPr>
+        <w:pStyle w:val="CommentText"/>
+      </w:pPr>
+      <w:r>
+        <w:rPr>
+          <w:rStyle w:val="CommentReference"/>
+        </w:rPr>
+        <w:annotationRef/>
+      </w:r>
+      <w:r>
+        <w:t>Per 2929.27(A</w:t>
+      </w:r>
+      <w:proofErr w:type="gramStart"/>
+      <w:r>
+        <w:t>)(</w:t>
+      </w:r>
+      <w:proofErr w:type="gramEnd"/>
+      <w:r>
+        <w:t>3), not to exceed 500 hours of M1, and 200 hours for M2-4</w:t>
+      </w:r>
+    </w:p>
+  </w:comment>
+  <w:comment w:id="5" w:author="Mandy Bunner" w:date="2022-01-04T05:28:00Z" w:initials="MB">
+    <w:p>
+      <w:pPr>
+        <w:pStyle w:val="CommentText"/>
+      </w:pPr>
+      <w:r>
+        <w:rPr>
+          <w:rStyle w:val="CommentReference"/>
+        </w:rPr>
+        <w:annotationRef/>
+      </w:r>
+      <w:r>
+        <w:t>Should just be a fillable box in the program</w:t>
+      </w:r>
+    </w:p>
+  </w:comment>
+</w:comments>
 </file>
 
 <file path=word/endnotes.xml><?xml version="1.0" encoding="utf-8"?>
@@ -2444,8 +3665,124 @@
       </w:rPr>
     </w:lvl>
   </w:abstractNum>
+  <w:abstractNum w:abstractNumId="1">
+    <w:nsid w:val="2E17566E"/>
+    <w:multiLevelType w:val="hybridMultilevel"/>
+    <w:tmpl w:val="00866CE6"/>
+    <w:lvl w:ilvl="0" w:tplc="04090001">
+      <w:start w:val="1"/>
+      <w:numFmt w:val="bullet"/>
+      <w:lvlText w:val=""/>
+      <w:lvlJc w:val="left"/>
+      <w:pPr>
+        <w:ind w:left="779" w:hanging="360"/>
+      </w:pPr>
+      <w:rPr>
+        <w:rFonts w:ascii="Symbol" w:hAnsi="Symbol" w:hint="default"/>
+      </w:rPr>
+    </w:lvl>
+    <w:lvl w:ilvl="1" w:tplc="04090003">
+      <w:start w:val="1"/>
+      <w:numFmt w:val="bullet"/>
+      <w:lvlText w:val="o"/>
+      <w:lvlJc w:val="left"/>
+      <w:pPr>
+        <w:ind w:left="1499" w:hanging="360"/>
+      </w:pPr>
+      <w:rPr>
+        <w:rFonts w:ascii="Courier New" w:hAnsi="Courier New" w:cs="Courier New" w:hint="default"/>
+      </w:rPr>
+    </w:lvl>
+    <w:lvl w:ilvl="2" w:tplc="04090005" w:tentative="1">
+      <w:start w:val="1"/>
+      <w:numFmt w:val="bullet"/>
+      <w:lvlText w:val=""/>
+      <w:lvlJc w:val="left"/>
+      <w:pPr>
+        <w:ind w:left="2219" w:hanging="360"/>
+      </w:pPr>
+      <w:rPr>
+        <w:rFonts w:ascii="Wingdings" w:hAnsi="Wingdings" w:hint="default"/>
+      </w:rPr>
+    </w:lvl>
+    <w:lvl w:ilvl="3" w:tplc="04090001" w:tentative="1">
+      <w:start w:val="1"/>
+      <w:numFmt w:val="bullet"/>
+      <w:lvlText w:val=""/>
+      <w:lvlJc w:val="left"/>
+      <w:pPr>
+        <w:ind w:left="2939" w:hanging="360"/>
+      </w:pPr>
+      <w:rPr>
+        <w:rFonts w:ascii="Symbol" w:hAnsi="Symbol" w:hint="default"/>
+      </w:rPr>
+    </w:lvl>
+    <w:lvl w:ilvl="4" w:tplc="04090003" w:tentative="1">
+      <w:start w:val="1"/>
+      <w:numFmt w:val="bullet"/>
+      <w:lvlText w:val="o"/>
+      <w:lvlJc w:val="left"/>
+      <w:pPr>
+        <w:ind w:left="3659" w:hanging="360"/>
+      </w:pPr>
+      <w:rPr>
+        <w:rFonts w:ascii="Courier New" w:hAnsi="Courier New" w:cs="Courier New" w:hint="default"/>
+      </w:rPr>
+    </w:lvl>
+    <w:lvl w:ilvl="5" w:tplc="04090005" w:tentative="1">
+      <w:start w:val="1"/>
+      <w:numFmt w:val="bullet"/>
+      <w:lvlText w:val=""/>
+      <w:lvlJc w:val="left"/>
+      <w:pPr>
+        <w:ind w:left="4379" w:hanging="360"/>
+      </w:pPr>
+      <w:rPr>
+        <w:rFonts w:ascii="Wingdings" w:hAnsi="Wingdings" w:hint="default"/>
+      </w:rPr>
+    </w:lvl>
+    <w:lvl w:ilvl="6" w:tplc="04090001" w:tentative="1">
+      <w:start w:val="1"/>
+      <w:numFmt w:val="bullet"/>
+      <w:lvlText w:val=""/>
+      <w:lvlJc w:val="left"/>
+      <w:pPr>
+        <w:ind w:left="5099" w:hanging="360"/>
+      </w:pPr>
+      <w:rPr>
+        <w:rFonts w:ascii="Symbol" w:hAnsi="Symbol" w:hint="default"/>
+      </w:rPr>
+    </w:lvl>
+    <w:lvl w:ilvl="7" w:tplc="04090003" w:tentative="1">
+      <w:start w:val="1"/>
+      <w:numFmt w:val="bullet"/>
+      <w:lvlText w:val="o"/>
+      <w:lvlJc w:val="left"/>
+      <w:pPr>
+        <w:ind w:left="5819" w:hanging="360"/>
+      </w:pPr>
+      <w:rPr>
+        <w:rFonts w:ascii="Courier New" w:hAnsi="Courier New" w:cs="Courier New" w:hint="default"/>
+      </w:rPr>
+    </w:lvl>
+    <w:lvl w:ilvl="8" w:tplc="04090005" w:tentative="1">
+      <w:start w:val="1"/>
+      <w:numFmt w:val="bullet"/>
+      <w:lvlText w:val=""/>
+      <w:lvlJc w:val="left"/>
+      <w:pPr>
+        <w:ind w:left="6539" w:hanging="360"/>
+      </w:pPr>
+      <w:rPr>
+        <w:rFonts w:ascii="Wingdings" w:hAnsi="Wingdings" w:hint="default"/>
+      </w:rPr>
+    </w:lvl>
+  </w:abstractNum>
   <w:num w:numId="1">
     <w:abstractNumId w:val="0"/>
+  </w:num>
+  <w:num w:numId="2">
+    <w:abstractNumId w:val="1"/>
   </w:num>
 </w:numbering>
 </file>

</xml_diff>

<commit_message>
Refactored the type_check out to own method.
</commit_message>
<xml_diff>
--- a/resources/Saved/21CRB01291_Traffic Judgment Entry.docx
+++ b/resources/Saved/21CRB01291_Traffic Judgment Entry.docx
@@ -562,7 +562,7 @@
           <w:sz w:val="20"/>
           <w:szCs w:val="20"/>
         </w:rPr>
-        <w:t xml:space="preserve"> for arraignment on January 04, 2022. </w:t>
+        <w:t xml:space="preserve"> for arraignment on January 05, 2022. </w:t>
       </w:r>
       <w:r>
         <w:rPr>
@@ -1000,7 +1000,7 @@
                 <w:sz w:val="20"/>
                 <w:szCs w:val="20"/>
               </w:rPr>
-              <w:t xml:space="preserve">Guilty</w:t>
+              <w:t xml:space="preserve">No Contest</w:t>
             </w:r>
           </w:p>
         </w:tc>
@@ -1617,7 +1617,7 @@
           <w:sz w:val="20"/>
           <w:szCs w:val="20"/>
         </w:rPr>
-        <w:t xml:space="preserve">January 04, 2022</w:t>
+        <w:t xml:space="preserve">January 05, 2022</w:t>
       </w:r>
       <w:r>
         <w:rPr>
@@ -1819,7 +1819,7 @@
           <w:szCs w:val="20"/>
           <w:u w:val="single"/>
         </w:rPr>
-        <w:t xml:space="preserve">18 months</w:t>
+        <w:t xml:space="preserve">1 year</w:t>
       </w:r>
       <w:r>
         <w:rPr>
@@ -1837,7 +1837,7 @@
           <w:szCs w:val="20"/>
           <w:u w:val="single"/>
         </w:rPr>
-        <w:t xml:space="preserve">basic</w:t>
+        <w:t xml:space="preserve">intensive</w:t>
       </w:r>
       <w:r>
         <w:rPr>
@@ -1922,6 +1922,8 @@
           <w:szCs w:val="20"/>
         </w:rPr>
       </w:pPr>
+      <w:bookmarkStart w:id="0" w:name="_GoBack"/>
+      <w:bookmarkEnd w:id="0"/>
     </w:p>
     <w:p>
       <w:pPr>
@@ -1992,34 +1994,39 @@
           <w:sz w:val="20"/>
           <w:szCs w:val="20"/>
         </w:rPr>
-        <w:t xml:space="preserve">Abide by the law, comply with the reasonable requirements of community </w:t>
-      </w:r>
-      <w:commentRangeStart w:id="0"/>
-      <w:r>
-        <w:rPr>
-          <w:rFonts w:ascii="Palatino Linotype" w:hAnsi="Palatino Linotype"/>
-          <w:sz w:val="20"/>
-          <w:szCs w:val="20"/>
-        </w:rPr>
-        <w:t>control</w:t>
-      </w:r>
-      <w:commentRangeEnd w:id="0"/>
-      <w:r>
-        <w:rPr>
-          <w:rStyle w:val="CommentReference"/>
-          <w:rFonts w:ascii="Palatino Linotype" w:hAnsi="Palatino Linotype"/>
-          <w:sz w:val="20"/>
-          <w:szCs w:val="20"/>
-        </w:rPr>
-        <w:commentReference w:id="0"/>
-      </w:r>
-      <w:r>
-        <w:rPr>
-          <w:rFonts w:ascii="Palatino Linotype" w:hAnsi="Palatino Linotype"/>
-          <w:sz w:val="20"/>
-          <w:szCs w:val="20"/>
-        </w:rPr>
-        <w:t>, and not leave the state without the permission of the Court and/or community control.</w:t>
+        <w:t>Abide by the law, comply with the requirements of community control</w:t>
+      </w:r>
+      <w:r>
+        <w:rPr>
+          <w:rFonts w:ascii="Palatino Linotype" w:hAnsi="Palatino Linotype"/>
+          <w:sz w:val="20"/>
+          <w:szCs w:val="20"/>
+        </w:rPr>
+        <w:t xml:space="preserve"> terms set by the Office of Community Control</w:t>
+      </w:r>
+      <w:r>
+        <w:rPr>
+          <w:rFonts w:ascii="Palatino Linotype" w:hAnsi="Palatino Linotype"/>
+          <w:sz w:val="20"/>
+          <w:szCs w:val="20"/>
+        </w:rPr>
+        <w:t xml:space="preserve">, and not leave the state without the permission of the Court and/or </w:t>
+      </w:r>
+      <w:r>
+        <w:rPr>
+          <w:rFonts w:ascii="Palatino Linotype" w:hAnsi="Palatino Linotype"/>
+          <w:sz w:val="20"/>
+          <w:szCs w:val="20"/>
+        </w:rPr>
+        <w:t>the Office of Community Control</w:t>
+      </w:r>
+      <w:r>
+        <w:rPr>
+          <w:rFonts w:ascii="Palatino Linotype" w:hAnsi="Palatino Linotype"/>
+          <w:sz w:val="20"/>
+          <w:szCs w:val="20"/>
+        </w:rPr>
+        <w:t>.</w:t>
       </w:r>
     </w:p>
     <w:p>
@@ -2075,7 +2082,7 @@
           <w:sz w:val="20"/>
           <w:szCs w:val="20"/>
         </w:rPr>
-        <w:t>Make all reasonable effort to obtain and maintain employment.  Defendant shall report any change in employment status immediately.</w:t>
+        <w:t xml:space="preserve">Make all reasonable effort to obtain and maintain employment.  Defendant shall report any change in employment status immediately.</w:t>
       </w:r>
       <w:r>
         <w:rPr>
@@ -2084,22 +2091,6 @@
           <w:szCs w:val="20"/>
         </w:rPr>
         <w:t xml:space="preserve"> </w:t>
-      </w:r>
-      <w:r>
-        <w:rPr>
-          <w:rFonts w:ascii="Palatino Linotype" w:hAnsi="Palatino Linotype"/>
-          <w:sz w:val="20"/>
-          <w:szCs w:val="20"/>
-        </w:rPr>
-        <w:t xml:space="preserve"/>
-      </w:r>
-      <w:r>
-        <w:rPr>
-          <w:rFonts w:ascii="Palatino Linotype" w:hAnsi="Palatino Linotype"/>
-          <w:sz w:val="20"/>
-          <w:szCs w:val="20"/>
-        </w:rPr>
-        <w:t xml:space="preserve"/>
       </w:r>
     </w:p>
     <w:p>
@@ -2530,7 +2521,7 @@
           <w:szCs w:val="20"/>
         </w:rPr>
       </w:pPr>
-      <w:commentRangeStart w:id="2"/>
+      <w:commentRangeStart w:id="1"/>
       <w:r>
         <w:rPr>
           <w:rFonts w:ascii="Palatino Linotype" w:hAnsi="Palatino Linotype"/>
@@ -2568,7 +2559,7 @@
         </w:rPr>
         <w:t xml:space="preserve">Submit to alcohol/drug testing at the request of community control or any other law enforcement officer. </w:t>
       </w:r>
-      <w:commentRangeEnd w:id="2"/>
+      <w:commentRangeEnd w:id="1"/>
       <w:r>
         <w:rPr>
           <w:rStyle w:val="CommentReference"/>
@@ -2576,7 +2567,7 @@
           <w:sz w:val="20"/>
           <w:szCs w:val="20"/>
         </w:rPr>
-        <w:commentReference w:id="2"/>
+        <w:commentReference w:id="1"/>
       </w:r>
     </w:p>
     <w:p>
@@ -2663,7 +2654,7 @@
           <w:szCs w:val="20"/>
         </w:rPr>
       </w:pPr>
-      <w:commentRangeStart w:id="3"/>
+      <w:commentRangeStart w:id="2"/>
       <w:r>
         <w:rPr>
           <w:rFonts w:ascii="Palatino Linotype" w:hAnsi="Palatino Linotype"/>
@@ -2672,7 +2663,7 @@
         </w:rPr>
         <w:t>If the Court grants driving privileges, provide proof to community control of installation of a certified ignition interlock device within 30 days of the issuance of such privileges.  Defendant shall only operate vehicles equipped with a certified ignition interlock device.</w:t>
       </w:r>
-      <w:commentRangeEnd w:id="3"/>
+      <w:commentRangeEnd w:id="2"/>
       <w:r>
         <w:rPr>
           <w:rStyle w:val="CommentReference"/>
@@ -2680,7 +2671,7 @@
           <w:sz w:val="20"/>
           <w:szCs w:val="20"/>
         </w:rPr>
-        <w:commentReference w:id="3"/>
+        <w:commentReference w:id="2"/>
       </w:r>
     </w:p>
     <w:p>
@@ -2729,7 +2720,7 @@
         </w:rPr>
         <w:tab/>
       </w:r>
-      <w:commentRangeStart w:id="4"/>
+      <w:commentRangeStart w:id="3"/>
       <w:r>
         <w:rPr>
           <w:rFonts w:ascii="Palatino Linotype" w:hAnsi="Palatino Linotype"/>
@@ -2739,7 +2730,7 @@
         </w:rPr>
         <w:tab/>
       </w:r>
-      <w:commentRangeEnd w:id="4"/>
+      <w:commentRangeEnd w:id="3"/>
       <w:r>
         <w:rPr>
           <w:rStyle w:val="CommentReference"/>
@@ -2747,7 +2738,7 @@
           <w:sz w:val="20"/>
           <w:szCs w:val="20"/>
         </w:rPr>
-        <w:commentReference w:id="4"/>
+        <w:commentReference w:id="3"/>
       </w:r>
       <w:r>
         <w:rPr>
@@ -2834,7 +2825,7 @@
           <w:szCs w:val="20"/>
         </w:rPr>
       </w:pPr>
-      <w:commentRangeStart w:id="5"/>
+      <w:commentRangeStart w:id="4"/>
       <w:r>
         <w:rPr>
           <w:rFonts w:ascii="Palatino Linotype" w:hAnsi="Palatino Linotype"/>
@@ -2843,7 +2834,7 @@
         </w:rPr>
         <w:t xml:space="preserve">Other</w:t>
       </w:r>
-      <w:commentRangeEnd w:id="5"/>
+      <w:commentRangeEnd w:id="4"/>
       <w:r>
         <w:rPr>
           <w:rStyle w:val="CommentReference"/>
@@ -2851,7 +2842,7 @@
           <w:sz w:val="20"/>
           <w:szCs w:val="20"/>
         </w:rPr>
-        <w:commentReference w:id="5"/>
+        <w:commentReference w:id="4"/>
       </w:r>
     </w:p>
     <w:p>
@@ -3192,7 +3183,7 @@
 
 <file path=word/comments.xml><?xml version="1.0" encoding="utf-8"?>
 <w:comments xmlns:wpc="http://schemas.microsoft.com/office/word/2010/wordprocessingCanvas" xmlns:mc="http://schemas.openxmlformats.org/markup-compatibility/2006" xmlns:o="urn:schemas-microsoft-com:office:office" xmlns:r="http://schemas.openxmlformats.org/officeDocument/2006/relationships" xmlns:m="http://schemas.openxmlformats.org/officeDocument/2006/math" xmlns:v="urn:schemas-microsoft-com:vml" xmlns:wp14="http://schemas.microsoft.com/office/word/2010/wordprocessingDrawing" xmlns:wp="http://schemas.openxmlformats.org/drawingml/2006/wordprocessingDrawing" xmlns:w10="urn:schemas-microsoft-com:office:word" xmlns:w="http://schemas.openxmlformats.org/wordprocessingml/2006/main" xmlns:w14="http://schemas.microsoft.com/office/word/2010/wordml" xmlns:wpg="http://schemas.microsoft.com/office/word/2010/wordprocessingGroup" xmlns:wpi="http://schemas.microsoft.com/office/word/2010/wordprocessingInk" xmlns:wne="http://schemas.microsoft.com/office/word/2006/wordml" xmlns:wps="http://schemas.microsoft.com/office/word/2010/wordprocessingShape" mc:Ignorable="w14 wp14">
-  <w:comment w:id="0" w:author="Amanda Bunner" w:date="2022-01-04T05:28:00Z" w:initials="AB">
+  <w:comment w:id="1" w:author="Amanda Bunner" w:date="2022-01-04T05:28:00Z" w:initials="AB">
     <w:p>
       <w:pPr>
         <w:pStyle w:val="CommentText"/>
@@ -3204,41 +3195,37 @@
         <w:annotationRef/>
       </w:r>
       <w:r>
-        <w:t xml:space="preserve">We would like to have this include a specific reference to the list of conditions they are given by community control.  What is the document called?  </w:t>
+        <w:t>These should always appear together.</w:t>
+      </w:r>
+    </w:p>
+  </w:comment>
+  <w:comment w:id="2" w:author="Mandy Bunner" w:date="2022-01-04T05:28:00Z" w:initials="MB">
+    <w:p>
+      <w:r>
+        <w:rPr>
+          <w:rStyle w:val="CommentReference"/>
+        </w:rPr>
+        <w:annotationRef/>
+      </w:r>
+      <w:r>
+        <w:rPr>
+          <w:sz w:val="20"/>
+          <w:szCs w:val="20"/>
+        </w:rPr>
+        <w:t>Only if at least 2nd OVI and even then still optional</w:t>
       </w:r>
     </w:p>
     <w:p>
       <w:pPr>
         <w:pStyle w:val="CommentText"/>
       </w:pPr>
-    </w:p>
-    <w:p>
-      <w:pPr>
-        <w:pStyle w:val="CommentText"/>
-      </w:pPr>
-      <w:r>
-        <w:t>Can we make copies of the document available in the courtroom and at the jail?</w:t>
-      </w:r>
-    </w:p>
-  </w:comment>
-  <w:comment w:id="2" w:author="Amanda Bunner" w:date="2022-01-04T05:28:00Z" w:initials="AB">
-    <w:p>
-      <w:pPr>
-        <w:pStyle w:val="CommentText"/>
-      </w:pPr>
-      <w:r>
-        <w:rPr>
-          <w:rStyle w:val="CommentReference"/>
-        </w:rPr>
-        <w:annotationRef/>
-      </w:r>
-      <w:r>
-        <w:t>These should always appear together.</w:t>
-      </w:r>
     </w:p>
   </w:comment>
   <w:comment w:id="3" w:author="Mandy Bunner" w:date="2022-01-04T05:28:00Z" w:initials="MB">
     <w:p>
+      <w:pPr>
+        <w:pStyle w:val="CommentText"/>
+      </w:pPr>
       <w:r>
         <w:rPr>
           <w:rStyle w:val="CommentReference"/>
@@ -3246,44 +3233,19 @@
         <w:annotationRef/>
       </w:r>
       <w:r>
-        <w:rPr>
-          <w:sz w:val="20"/>
-          <w:szCs w:val="20"/>
-        </w:rPr>
-        <w:t>Only if at least 2nd OVI and even then still optional</w:t>
-      </w:r>
-    </w:p>
-    <w:p>
-      <w:pPr>
-        <w:pStyle w:val="CommentText"/>
-      </w:pPr>
+        <w:t>Per 2929.27(A</w:t>
+      </w:r>
+      <w:proofErr w:type="gramStart"/>
+      <w:r>
+        <w:t>)(</w:t>
+      </w:r>
+      <w:proofErr w:type="gramEnd"/>
+      <w:r>
+        <w:t>3), not to exceed 500 hours of M1, and 200 hours for M2-4</w:t>
+      </w:r>
     </w:p>
   </w:comment>
   <w:comment w:id="4" w:author="Mandy Bunner" w:date="2022-01-04T05:28:00Z" w:initials="MB">
-    <w:p>
-      <w:pPr>
-        <w:pStyle w:val="CommentText"/>
-      </w:pPr>
-      <w:r>
-        <w:rPr>
-          <w:rStyle w:val="CommentReference"/>
-        </w:rPr>
-        <w:annotationRef/>
-      </w:r>
-      <w:r>
-        <w:t>Per 2929.27(A</w:t>
-      </w:r>
-      <w:proofErr w:type="gramStart"/>
-      <w:r>
-        <w:t>)(</w:t>
-      </w:r>
-      <w:proofErr w:type="gramEnd"/>
-      <w:r>
-        <w:t>3), not to exceed 500 hours of M1, and 200 hours for M2-4</w:t>
-      </w:r>
-    </w:p>
-  </w:comment>
-  <w:comment w:id="5" w:author="Mandy Bunner" w:date="2022-01-04T05:28:00Z" w:initials="MB">
     <w:p>
       <w:pPr>
         <w:pStyle w:val="CommentText"/>

</xml_diff>

<commit_message>
Added more comm control terms.
</commit_message>
<xml_diff>
--- a/resources/Saved/21CRB01291_Traffic Judgment Entry.docx
+++ b/resources/Saved/21CRB01291_Traffic Judgment Entry.docx
@@ -477,7 +477,7 @@
           <w:szCs w:val="20"/>
           <w:u w:val="single"/>
         </w:rPr>
-        <w:t>FINAL JUDGMENT ENTRY</w:t>
+        <w:t xml:space="preserve">FINAL JUDGMENT ENTRY</w:t>
       </w:r>
     </w:p>
     <w:p>
@@ -562,7 +562,7 @@
           <w:sz w:val="20"/>
           <w:szCs w:val="20"/>
         </w:rPr>
-        <w:t xml:space="preserve"> for arraignment on January 05, 2022. </w:t>
+        <w:t xml:space="preserve"> for arraignment on January 06, 2022. </w:t>
       </w:r>
       <w:r>
         <w:rPr>
@@ -1617,7 +1617,7 @@
           <w:sz w:val="20"/>
           <w:szCs w:val="20"/>
         </w:rPr>
-        <w:t xml:space="preserve">January 05, 2022</w:t>
+        <w:t xml:space="preserve">January 06, 2022</w:t>
       </w:r>
       <w:r>
         <w:rPr>
@@ -1755,6 +1755,7 @@
         <w:jc w:val="both"/>
         <w:rPr>
           <w:rFonts w:ascii="Palatino Linotype" w:hAnsi="Palatino Linotype"/>
+          <w:b/>
           <w:sz w:val="20"/>
           <w:szCs w:val="20"/>
         </w:rPr>
@@ -1767,7 +1768,17 @@
           <w:sz w:val="20"/>
           <w:szCs w:val="20"/>
         </w:rPr>
-        <w:t>Other Conditions.</w:t>
+        <w:lastRenderedPageBreak/>
+        <w:t>Community Control</w:t>
+      </w:r>
+      <w:r>
+        <w:rPr>
+          <w:rFonts w:ascii="Palatino Linotype" w:hAnsi="Palatino Linotype"/>
+          <w:b/>
+          <w:sz w:val="20"/>
+          <w:szCs w:val="20"/>
+        </w:rPr>
+        <w:t>.</w:t>
       </w:r>
       <w:proofErr w:type="gramEnd"/>
       <w:r>
@@ -1777,24 +1788,563 @@
           <w:sz w:val="20"/>
           <w:szCs w:val="20"/>
         </w:rPr>
+        <w:t xml:space="preserve">  </w:t>
+      </w:r>
+      <w:r>
+        <w:rPr>
+          <w:rFonts w:ascii="Palatino Linotype" w:hAnsi="Palatino Linotype"/>
+          <w:sz w:val="20"/>
+          <w:szCs w:val="20"/>
+        </w:rPr>
+        <w:t xml:space="preserve">For a period of </w:t>
+      </w:r>
+      <w:r>
+        <w:rPr>
+          <w:rFonts w:ascii="Palatino Linotype" w:hAnsi="Palatino Linotype"/>
+          <w:b/>
+          <w:sz w:val="20"/>
+          <w:szCs w:val="20"/>
+          <w:u w:val="single"/>
+        </w:rPr>
+        <w:t xml:space="preserve"/>
+      </w:r>
+      <w:r>
+        <w:rPr>
+          <w:rFonts w:ascii="Palatino Linotype" w:hAnsi="Palatino Linotype"/>
+          <w:sz w:val="20"/>
+          <w:szCs w:val="20"/>
+        </w:rPr>
+        <w:t xml:space="preserve">, Defendant shall be under </w:t>
+      </w:r>
+      <w:r>
+        <w:rPr>
+          <w:rFonts w:ascii="Palatino Linotype" w:hAnsi="Palatino Linotype"/>
+          <w:b/>
+          <w:sz w:val="20"/>
+          <w:szCs w:val="20"/>
+          <w:u w:val="single"/>
+        </w:rPr>
+        <w:t xml:space="preserve">basic</w:t>
+      </w:r>
+      <w:r>
+        <w:rPr>
+          <w:rFonts w:ascii="Palatino Linotype" w:hAnsi="Palatino Linotype"/>
+          <w:b/>
+          <w:sz w:val="20"/>
+          <w:szCs w:val="20"/>
+          <w:u w:val="single"/>
+        </w:rPr>
         <w:t xml:space="preserve"> </w:t>
       </w:r>
       <w:r>
         <w:rPr>
           <w:rFonts w:ascii="Palatino Linotype" w:hAnsi="Palatino Linotype"/>
-          <w:sz w:val="20"/>
-          <w:szCs w:val="20"/>
-        </w:rPr>
-        <w:t xml:space="preserve">read</w:t>
-      </w:r>
-      <w:r>
-        <w:rPr>
-          <w:rFonts w:ascii="Palatino Linotype" w:hAnsi="Palatino Linotype"/>
-          <w:sz w:val="20"/>
-          <w:szCs w:val="20"/>
-        </w:rPr>
-        <w:t xml:space="preserve">.</w:t>
-      </w:r>
+          <w:b/>
+          <w:sz w:val="20"/>
+          <w:szCs w:val="20"/>
+          <w:u w:val="single"/>
+        </w:rPr>
+        <w:t>supervision</w:t>
+      </w:r>
+      <w:r>
+        <w:rPr>
+          <w:rFonts w:ascii="Palatino Linotype" w:hAnsi="Palatino Linotype"/>
+          <w:sz w:val="20"/>
+          <w:szCs w:val="20"/>
+        </w:rPr>
+        <w:t xml:space="preserve"> </w:t>
+      </w:r>
+      <w:r>
+        <w:rPr>
+          <w:rFonts w:ascii="Palatino Linotype" w:hAnsi="Palatino Linotype"/>
+          <w:sz w:val="20"/>
+          <w:szCs w:val="20"/>
+        </w:rPr>
+        <w:t>with the Office of Community Control.  The Court advised Defendant that as a result of any failure to comply with the terms of community control, the Court may impose a longer term of community control up to a total of 5 years; impose a definite jail term to include any days stayed or otherwise authorized by law; and/or otherwise modify the terms of community control set forth below.</w:t>
+      </w:r>
+    </w:p>
+    <w:p>
+      <w:pPr>
+        <w:spacing w:line="276" w:lineRule="auto"/>
+        <w:jc w:val="both"/>
+        <w:rPr>
+          <w:rFonts w:ascii="Palatino Linotype" w:hAnsi="Palatino Linotype"/>
+          <w:b/>
+          <w:sz w:val="20"/>
+          <w:szCs w:val="20"/>
+        </w:rPr>
+      </w:pPr>
+    </w:p>
+    <w:p>
+      <w:pPr>
+        <w:spacing w:line="276" w:lineRule="auto"/>
+        <w:jc w:val="both"/>
+        <w:rPr>
+          <w:rFonts w:ascii="Palatino Linotype" w:hAnsi="Palatino Linotype"/>
+          <w:b/>
+          <w:sz w:val="20"/>
+          <w:szCs w:val="20"/>
+          <w:u w:val="single"/>
+        </w:rPr>
+      </w:pPr>
+      <w:r>
+        <w:rPr>
+          <w:rFonts w:ascii="Palatino Linotype" w:hAnsi="Palatino Linotype"/>
+          <w:b/>
+          <w:sz w:val="20"/>
+          <w:szCs w:val="20"/>
+          <w:u w:val="single"/>
+        </w:rPr>
+        <w:t>Terms of Community Control</w:t>
+      </w:r>
+    </w:p>
+    <w:p>
+      <w:pPr>
+        <w:spacing w:line="276" w:lineRule="auto"/>
+        <w:jc w:val="both"/>
+        <w:rPr>
+          <w:rFonts w:ascii="Palatino Linotype" w:hAnsi="Palatino Linotype"/>
+          <w:b/>
+          <w:sz w:val="20"/>
+          <w:szCs w:val="20"/>
+        </w:rPr>
+      </w:pPr>
+    </w:p>
+    <w:p>
+      <w:pPr>
+        <w:jc w:val="both"/>
+        <w:rPr>
+          <w:rFonts w:ascii="Palatino Linotype" w:hAnsi="Palatino Linotype"/>
+          <w:sz w:val="20"/>
+          <w:szCs w:val="20"/>
+        </w:rPr>
+      </w:pPr>
+      <w:r>
+        <w:rPr>
+          <w:rFonts w:ascii="Palatino Linotype" w:hAnsi="Palatino Linotype"/>
+          <w:sz w:val="20"/>
+          <w:szCs w:val="20"/>
+        </w:rPr>
+        <w:t xml:space="preserve">While on community control, Defendant shall: </w:t>
+      </w:r>
+    </w:p>
+    <w:p>
+      <w:pPr>
+        <w:pStyle w:val="ListParagraph"/>
+        <w:widowControl/>
+        <w:numPr>
+          <w:ilvl w:val="0"/>
+          <w:numId w:val="2"/>
+        </w:numPr>
+        <w:autoSpaceDE/>
+        <w:autoSpaceDN/>
+        <w:adjustRightInd/>
+        <w:jc w:val="both"/>
+        <w:rPr>
+          <w:rFonts w:ascii="Palatino Linotype" w:hAnsi="Palatino Linotype"/>
+          <w:sz w:val="20"/>
+          <w:szCs w:val="20"/>
+        </w:rPr>
+      </w:pPr>
+      <w:r>
+        <w:rPr>
+          <w:rFonts w:ascii="Palatino Linotype" w:hAnsi="Palatino Linotype"/>
+          <w:sz w:val="20"/>
+          <w:szCs w:val="20"/>
+        </w:rPr>
+        <w:t>Report forthwith to the Office of Community Control.</w:t>
+      </w:r>
+    </w:p>
+    <w:p>
+      <w:pPr>
+        <w:pStyle w:val="ListParagraph"/>
+        <w:widowControl/>
+        <w:numPr>
+          <w:ilvl w:val="0"/>
+          <w:numId w:val="2"/>
+        </w:numPr>
+        <w:autoSpaceDE/>
+        <w:autoSpaceDN/>
+        <w:adjustRightInd/>
+        <w:jc w:val="both"/>
+        <w:rPr>
+          <w:rFonts w:ascii="Palatino Linotype" w:hAnsi="Palatino Linotype"/>
+          <w:sz w:val="20"/>
+          <w:szCs w:val="20"/>
+        </w:rPr>
+      </w:pPr>
+      <w:r>
+        <w:rPr>
+          <w:rFonts w:ascii="Palatino Linotype" w:hAnsi="Palatino Linotype"/>
+          <w:sz w:val="20"/>
+          <w:szCs w:val="20"/>
+        </w:rPr>
+        <w:t>Abide by the law, comply with the community control</w:t>
+      </w:r>
+      <w:r>
+        <w:rPr>
+          <w:rFonts w:ascii="Palatino Linotype" w:hAnsi="Palatino Linotype"/>
+          <w:sz w:val="20"/>
+          <w:szCs w:val="20"/>
+        </w:rPr>
+        <w:t xml:space="preserve"> terms set by the Office of Community Control</w:t>
+      </w:r>
+      <w:r>
+        <w:rPr>
+          <w:rFonts w:ascii="Palatino Linotype" w:hAnsi="Palatino Linotype"/>
+          <w:sz w:val="20"/>
+          <w:szCs w:val="20"/>
+        </w:rPr>
+        <w:t xml:space="preserve">, and not leave the state without the permission of the Court and/or </w:t>
+      </w:r>
+      <w:r>
+        <w:rPr>
+          <w:rFonts w:ascii="Palatino Linotype" w:hAnsi="Palatino Linotype"/>
+          <w:sz w:val="20"/>
+          <w:szCs w:val="20"/>
+        </w:rPr>
+        <w:t>the Office of Community Control</w:t>
+      </w:r>
+      <w:r>
+        <w:rPr>
+          <w:rFonts w:ascii="Palatino Linotype" w:hAnsi="Palatino Linotype"/>
+          <w:sz w:val="20"/>
+          <w:szCs w:val="20"/>
+        </w:rPr>
+        <w:t>.</w:t>
+      </w:r>
+    </w:p>
+    <w:p>
+      <w:pPr>
+        <w:pStyle w:val="ListParagraph"/>
+        <w:widowControl/>
+        <w:numPr>
+          <w:ilvl w:val="0"/>
+          <w:numId w:val="2"/>
+        </w:numPr>
+        <w:autoSpaceDE/>
+        <w:autoSpaceDN/>
+        <w:adjustRightInd/>
+        <w:jc w:val="both"/>
+        <w:rPr>
+          <w:rFonts w:ascii="Palatino Linotype" w:hAnsi="Palatino Linotype"/>
+          <w:sz w:val="20"/>
+          <w:szCs w:val="20"/>
+        </w:rPr>
+      </w:pPr>
+      <w:r>
+        <w:rPr>
+          <w:rFonts w:ascii="Palatino Linotype" w:hAnsi="Palatino Linotype"/>
+          <w:sz w:val="20"/>
+          <w:szCs w:val="20"/>
+        </w:rPr>
+        <w:t>Pay probation fees monthly.  If Defendant fails to make a payment, the balance is due immediately.</w:t>
+      </w:r>
+    </w:p>
+    <w:p>
+      <w:pPr>
+        <w:pStyle w:val="ListParagraph"/>
+        <w:widowControl/>
+        <w:numPr>
+          <w:ilvl w:val="0"/>
+          <w:numId w:val="2"/>
+        </w:numPr>
+        <w:autoSpaceDE/>
+        <w:autoSpaceDN/>
+        <w:adjustRightInd/>
+        <w:jc w:val="both"/>
+        <w:rPr>
+          <w:rFonts w:ascii="Palatino Linotype" w:hAnsi="Palatino Linotype"/>
+          <w:b/>
+          <w:bCs/>
+          <w:sz w:val="20"/>
+          <w:szCs w:val="20"/>
+        </w:rPr>
+      </w:pPr>
+      <w:r>
+        <w:rPr>
+          <w:rFonts w:ascii="Palatino Linotype" w:hAnsi="Palatino Linotype"/>
+          <w:sz w:val="20"/>
+          <w:szCs w:val="20"/>
+        </w:rPr>
+        <w:t xml:space="preserve">Make all reasonable effort to obtain and maintain employment.  Defendant shall report any change in employment status immediately.</w:t>
+      </w:r>
+      <w:r>
+        <w:rPr>
+          <w:rFonts w:ascii="Palatino Linotype" w:hAnsi="Palatino Linotype"/>
+          <w:sz w:val="20"/>
+          <w:szCs w:val="20"/>
+        </w:rPr>
+        <w:t xml:space="preserve"> </w:t>
+      </w:r>
+      <w:r>
+        <w:rPr>
+          <w:rFonts w:ascii="Palatino Linotype" w:hAnsi="Palatino Linotype"/>
+          <w:sz w:val="20"/>
+          <w:szCs w:val="20"/>
+        </w:rPr>
+        <w:t xml:space="preserve"/>
+      </w:r>
+      <w:r>
+        <w:rPr>
+          <w:rFonts w:ascii="Palatino Linotype" w:hAnsi="Palatino Linotype"/>
+          <w:sz w:val="20"/>
+          <w:szCs w:val="20"/>
+        </w:rPr>
+        <w:t xml:space="preserve"/>
+      </w:r>
+      <w:r>
+        <w:rPr>
+          <w:rFonts w:ascii="Palatino Linotype" w:hAnsi="Palatino Linotype"/>
+          <w:sz w:val="20"/>
+          <w:szCs w:val="20"/>
+        </w:rPr>
+        <w:t xml:space="preserve"/>
+      </w:r>
+      <w:r>
+        <w:rPr>
+          <w:rFonts w:ascii="Palatino Linotype" w:hAnsi="Palatino Linotype"/>
+          <w:sz w:val="20"/>
+          <w:szCs w:val="20"/>
+        </w:rPr>
+        <w:t xml:space="preserve"/>
+      </w:r>
+      <w:r>
+        <w:rPr>
+          <w:rFonts w:ascii="Palatino Linotype" w:hAnsi="Palatino Linotype"/>
+          <w:sz w:val="20"/>
+          <w:szCs w:val="20"/>
+        </w:rPr>
+        <w:t xml:space="preserve"/>
+      </w:r>
+      <w:r>
+        <w:rPr>
+          <w:rFonts w:ascii="Palatino Linotype" w:hAnsi="Palatino Linotype"/>
+          <w:sz w:val="20"/>
+          <w:szCs w:val="20"/>
+        </w:rPr>
+        <w:t xml:space="preserve"/>
+      </w:r>
+      <w:r>
+        <w:rPr>
+          <w:rFonts w:ascii="Palatino Linotype" w:hAnsi="Palatino Linotype"/>
+          <w:sz w:val="20"/>
+          <w:szCs w:val="20"/>
+        </w:rPr>
+        <w:t xml:space="preserve"/>
+      </w:r>
+      <w:r>
+        <w:rPr>
+          <w:rFonts w:ascii="Palatino Linotype" w:hAnsi="Palatino Linotype"/>
+          <w:sz w:val="20"/>
+          <w:szCs w:val="20"/>
+        </w:rPr>
+        <w:t xml:space="preserve">  </w:t>
+      </w:r>
+    </w:p>
+    <w:p>
+      <w:pPr>
+        <w:pStyle w:val="ListParagraph"/>
+        <w:widowControl/>
+        <w:numPr>
+          <w:ilvl w:val="0"/>
+          <w:numId w:val="2"/>
+        </w:numPr>
+        <w:autoSpaceDE/>
+        <w:autoSpaceDN/>
+        <w:adjustRightInd/>
+        <w:jc w:val="both"/>
+        <w:rPr>
+          <w:rFonts w:ascii="Palatino Linotype" w:hAnsi="Palatino Linotype"/>
+          <w:b/>
+          <w:bCs/>
+          <w:sz w:val="20"/>
+          <w:szCs w:val="20"/>
+        </w:rPr>
+      </w:pPr>
+      <w:r>
+        <w:rPr>
+          <w:rFonts w:ascii="Palatino Linotype" w:hAnsi="Palatino Linotype"/>
+          <w:sz w:val="20"/>
+          <w:szCs w:val="20"/>
+        </w:rPr>
+        <w:t>Not possess/consume/purchase any alcoholic beverages or drugs of abuse.</w:t>
+      </w:r>
+    </w:p>
+    <w:p>
+      <w:pPr>
+        <w:pStyle w:val="ListParagraph"/>
+        <w:widowControl/>
+        <w:numPr>
+          <w:ilvl w:val="0"/>
+          <w:numId w:val="2"/>
+        </w:numPr>
+        <w:autoSpaceDE/>
+        <w:autoSpaceDN/>
+        <w:adjustRightInd/>
+        <w:jc w:val="both"/>
+        <w:rPr>
+          <w:rFonts w:ascii="Palatino Linotype" w:hAnsi="Palatino Linotype"/>
+          <w:b/>
+          <w:bCs/>
+          <w:sz w:val="20"/>
+          <w:szCs w:val="20"/>
+        </w:rPr>
+      </w:pPr>
+      <w:r>
+        <w:rPr>
+          <w:rFonts w:ascii="Palatino Linotype" w:hAnsi="Palatino Linotype"/>
+          <w:sz w:val="20"/>
+          <w:szCs w:val="20"/>
+        </w:rPr>
+        <w:t xml:space="preserve">Submit to alcohol/drug testing at the request of community control or any other law enforcement officer.</w:t>
+      </w:r>
+      <w:r>
+        <w:rPr>
+          <w:rFonts w:ascii="Palatino Linotype" w:hAnsi="Palatino Linotype"/>
+          <w:sz w:val="20"/>
+          <w:szCs w:val="20"/>
+        </w:rPr>
+        <w:t xml:space="preserve"> </w:t>
+      </w:r>
+      <w:r>
+        <w:rPr>
+          <w:rFonts w:ascii="Palatino Linotype" w:hAnsi="Palatino Linotype"/>
+          <w:sz w:val="20"/>
+          <w:szCs w:val="20"/>
+        </w:rPr>
+        <w:t xml:space="preserve"/>
+      </w:r>
+      <w:r>
+        <w:rPr>
+          <w:rFonts w:ascii="Palatino Linotype" w:hAnsi="Palatino Linotype"/>
+          <w:sz w:val="20"/>
+          <w:szCs w:val="20"/>
+        </w:rPr>
+        <w:t xml:space="preserve"/>
+      </w:r>
+      <w:r>
+        <w:rPr>
+          <w:rFonts w:ascii="Palatino Linotype" w:hAnsi="Palatino Linotype"/>
+          <w:sz w:val="20"/>
+          <w:szCs w:val="20"/>
+        </w:rPr>
+        <w:t xml:space="preserve">   </w:t>
+      </w:r>
+    </w:p>
+    <w:p>
+      <w:pPr>
+        <w:pStyle w:val="ListParagraph"/>
+        <w:widowControl/>
+        <w:numPr>
+          <w:ilvl w:val="0"/>
+          <w:numId w:val="2"/>
+        </w:numPr>
+        <w:autoSpaceDE/>
+        <w:autoSpaceDN/>
+        <w:adjustRightInd/>
+        <w:jc w:val="both"/>
+        <w:rPr>
+          <w:rFonts w:ascii="Palatino Linotype" w:hAnsi="Palatino Linotype"/>
+          <w:b/>
+          <w:bCs/>
+          <w:sz w:val="20"/>
+          <w:szCs w:val="20"/>
+        </w:rPr>
+      </w:pPr>
+      <w:r>
+        <w:rPr>
+          <w:rFonts w:ascii="Palatino Linotype" w:hAnsi="Palatino Linotype"/>
+          <w:sz w:val="20"/>
+          <w:szCs w:val="20"/>
+        </w:rPr>
+        <w:t xml:space="preserve">Within 90 days show completion of</w:t>
+      </w:r>
+      <w:r>
+        <w:rPr>
+          <w:rFonts w:ascii="Palatino Linotype" w:hAnsi="Palatino Linotype"/>
+          <w:sz w:val="20"/>
+          <w:szCs w:val="20"/>
+        </w:rPr>
+        <w:t xml:space="preserve"> </w:t>
+      </w:r>
+      <w:r>
+        <w:rPr>
+          <w:rFonts w:ascii="Palatino Linotype" w:hAnsi="Palatino Linotype"/>
+          <w:b/>
+          <w:sz w:val="20"/>
+          <w:szCs w:val="20"/>
+        </w:rPr>
+        <w:t xml:space="preserve">50 hours</w:t>
+      </w:r>
+      <w:bookmarkStart w:id="0" w:name="_GoBack"/>
+      <w:bookmarkEnd w:id="0"/>
+      <w:r>
+        <w:rPr>
+          <w:rFonts w:ascii="Palatino Linotype" w:hAnsi="Palatino Linotype"/>
+          <w:sz w:val="20"/>
+          <w:szCs w:val="20"/>
+        </w:rPr>
+        <w:t xml:space="preserve"> hours of community service in addition to any hours that may be worked to satisfy fines and costs.</w:t>
+      </w:r>
+      <w:r>
+        <w:rPr>
+          <w:rFonts w:ascii="Palatino Linotype" w:hAnsi="Palatino Linotype"/>
+          <w:sz w:val="20"/>
+          <w:szCs w:val="20"/>
+        </w:rPr>
+        <w:t xml:space="preserve"/>
+      </w:r>
+      <w:r>
+        <w:rPr>
+          <w:rFonts w:ascii="Palatino Linotype" w:hAnsi="Palatino Linotype"/>
+          <w:sz w:val="20"/>
+          <w:szCs w:val="20"/>
+        </w:rPr>
+        <w:t xml:space="preserve"/>
+      </w:r>
+      <w:r>
+        <w:rPr>
+          <w:rFonts w:ascii="Palatino Linotype" w:hAnsi="Palatino Linotype"/>
+          <w:sz w:val="20"/>
+          <w:szCs w:val="20"/>
+        </w:rPr>
+        <w:t xml:space="preserve"/>
+      </w:r>
+    </w:p>
+    <w:p>
+      <w:pPr>
+        <w:spacing w:line="276" w:lineRule="auto"/>
+        <w:jc w:val="both"/>
+        <w:rPr>
+          <w:rFonts w:ascii="Palatino Linotype" w:hAnsi="Palatino Linotype"/>
+          <w:b/>
+          <w:sz w:val="20"/>
+          <w:szCs w:val="20"/>
+        </w:rPr>
+      </w:pPr>
+    </w:p>
+    <w:p>
+      <w:pPr>
+        <w:spacing w:line="276" w:lineRule="auto"/>
+        <w:jc w:val="both"/>
+        <w:rPr>
+          <w:rFonts w:ascii="Palatino Linotype" w:hAnsi="Palatino Linotype"/>
+          <w:sz w:val="20"/>
+          <w:szCs w:val="20"/>
+        </w:rPr>
+      </w:pPr>
+    </w:p>
+    <w:p>
+      <w:pPr>
+        <w:spacing w:line="276" w:lineRule="auto"/>
+        <w:jc w:val="both"/>
+        <w:rPr>
+          <w:rFonts w:ascii="Palatino Linotype" w:hAnsi="Palatino Linotype"/>
+          <w:sz w:val="20"/>
+          <w:szCs w:val="20"/>
+        </w:rPr>
+      </w:pPr>
       <w:r>
         <w:rPr>
           <w:rFonts w:ascii="Palatino Linotype" w:hAnsi="Palatino Linotype"/>
@@ -2086,8 +2636,8 @@
       </w:pPr>
     </w:p>
     <w:sectPr>
-      <w:headerReference w:type="default" r:id="rId9"/>
-      <w:footerReference w:type="default" r:id="rId10"/>
+      <w:headerReference w:type="default" r:id="rId8"/>
+      <w:footerReference w:type="default" r:id="rId9"/>
       <w:pgSz w:w="12240" w:h="15840"/>
       <w:pgMar w:top="1440" w:right="1080" w:bottom="1440" w:left="1080" w:header="720" w:footer="720" w:gutter="0"/>
       <w:cols w:space="720"/>
@@ -2098,87 +2648,22 @@
 </w:document>
 </file>
 
-<file path=word/comments.xml><?xml version="1.0" encoding="utf-8"?>
-<w:comments xmlns:wpc="http://schemas.microsoft.com/office/word/2010/wordprocessingCanvas" xmlns:mc="http://schemas.openxmlformats.org/markup-compatibility/2006" xmlns:o="urn:schemas-microsoft-com:office:office" xmlns:r="http://schemas.openxmlformats.org/officeDocument/2006/relationships" xmlns:m="http://schemas.openxmlformats.org/officeDocument/2006/math" xmlns:v="urn:schemas-microsoft-com:vml" xmlns:wp14="http://schemas.microsoft.com/office/word/2010/wordprocessingDrawing" xmlns:wp="http://schemas.openxmlformats.org/drawingml/2006/wordprocessingDrawing" xmlns:w10="urn:schemas-microsoft-com:office:word" xmlns:w="http://schemas.openxmlformats.org/wordprocessingml/2006/main" xmlns:w14="http://schemas.microsoft.com/office/word/2010/wordml" xmlns:wpg="http://schemas.microsoft.com/office/word/2010/wordprocessingGroup" xmlns:wpi="http://schemas.microsoft.com/office/word/2010/wordprocessingInk" xmlns:wne="http://schemas.microsoft.com/office/word/2006/wordml" xmlns:wps="http://schemas.microsoft.com/office/word/2010/wordprocessingShape" mc:Ignorable="w14 wp14">
-  <w:comment w:id="1" w:author="Amanda Bunner" w:date="2022-01-04T05:28:00Z" w:initials="AB">
-    <w:p>
-      <w:pPr>
-        <w:pStyle w:val="CommentText"/>
-      </w:pPr>
-      <w:r>
-        <w:rPr>
-          <w:rStyle w:val="CommentReference"/>
-        </w:rPr>
-        <w:annotationRef/>
-      </w:r>
-      <w:r>
-        <w:t>These should always appear together.</w:t>
-      </w:r>
-    </w:p>
-  </w:comment>
-  <w:comment w:id="2" w:author="Mandy Bunner" w:date="2022-01-04T05:28:00Z" w:initials="MB">
-    <w:p>
-      <w:r>
-        <w:rPr>
-          <w:rStyle w:val="CommentReference"/>
-        </w:rPr>
-        <w:annotationRef/>
-      </w:r>
-      <w:r>
-        <w:rPr>
-          <w:sz w:val="20"/>
-          <w:szCs w:val="20"/>
-        </w:rPr>
-        <w:t>Only if at least 2nd OVI and even then still optional</w:t>
-      </w:r>
-    </w:p>
-    <w:p>
-      <w:pPr>
-        <w:pStyle w:val="CommentText"/>
-      </w:pPr>
-    </w:p>
-  </w:comment>
-  <w:comment w:id="3" w:author="Mandy Bunner" w:date="2022-01-04T05:28:00Z" w:initials="MB">
-    <w:p>
-      <w:pPr>
-        <w:pStyle w:val="CommentText"/>
-      </w:pPr>
-      <w:r>
-        <w:rPr>
-          <w:rStyle w:val="CommentReference"/>
-        </w:rPr>
-        <w:annotationRef/>
-      </w:r>
-      <w:r>
-        <w:t>Per 2929.27(A</w:t>
-      </w:r>
-      <w:proofErr w:type="gramStart"/>
-      <w:r>
-        <w:t>)(</w:t>
-      </w:r>
-      <w:proofErr w:type="gramEnd"/>
-      <w:r>
-        <w:t>3), not to exceed 500 hours of M1, and 200 hours for M2-4</w:t>
-      </w:r>
-    </w:p>
-  </w:comment>
-  <w:comment w:id="4" w:author="Mandy Bunner" w:date="2022-01-04T05:28:00Z" w:initials="MB">
-    <w:p>
-      <w:pPr>
-        <w:pStyle w:val="CommentText"/>
-      </w:pPr>
-      <w:r>
-        <w:rPr>
-          <w:rStyle w:val="CommentReference"/>
-        </w:rPr>
-        <w:annotationRef/>
-      </w:r>
-      <w:r>
-        <w:t>Should just be a fillable box in the program</w:t>
-      </w:r>
-    </w:p>
-  </w:comment>
-</w:comments>
+<file path=word/commentsExtended.xml><?xml version="1.0" encoding="utf-8"?>
+<w15:commentsEx xmlns:wpc="http://schemas.microsoft.com/office/word/2010/wordprocessingCanvas" xmlns:cx="http://schemas.microsoft.com/office/drawing/2014/chartex" xmlns:cx1="http://schemas.microsoft.com/office/drawing/2015/9/8/chartex" xmlns:cx2="http://schemas.microsoft.com/office/drawing/2015/10/21/chartex" xmlns:cx3="http://schemas.microsoft.com/office/drawing/2016/5/9/chartex" xmlns:cx4="http://schemas.microsoft.com/office/drawing/2016/5/10/chartex" xmlns:cx5="http://schemas.microsoft.com/office/drawing/2016/5/11/chartex" xmlns:cx6="http://schemas.microsoft.com/office/drawing/2016/5/12/chartex" xmlns:cx7="http://schemas.microsoft.com/office/drawing/2016/5/13/chartex" xmlns:cx8="http://schemas.microsoft.com/office/drawing/2016/5/14/chartex" xmlns:mc="http://schemas.openxmlformats.org/markup-compatibility/2006" xmlns:aink="http://schemas.microsoft.com/office/drawing/2016/ink" xmlns:am3d="http://schemas.microsoft.com/office/drawing/2017/model3d" xmlns:o="urn:schemas-microsoft-com:office:office" xmlns:r="http://schemas.openxmlformats.org/officeDocument/2006/relationships" xmlns:m="http://schemas.openxmlformats.org/officeDocument/2006/math" xmlns:v="urn:schemas-microsoft-com:vml" xmlns:wp14="http://schemas.microsoft.com/office/word/2010/wordprocessingDrawing" xmlns:wp="http://schemas.openxmlformats.org/drawingml/2006/wordprocessingDrawing" xmlns:w10="urn:schemas-microsoft-com:office:word" xmlns:w="http://schemas.openxmlformats.org/wordprocessingml/2006/main" xmlns:w14="http://schemas.microsoft.com/office/word/2010/wordml" xmlns:w15="http://schemas.microsoft.com/office/word/2012/wordml" xmlns:w16cex="http://schemas.microsoft.com/office/word/2018/wordml/cex" xmlns:w16cid="http://schemas.microsoft.com/office/word/2016/wordml/cid" xmlns:w16="http://schemas.microsoft.com/office/word/2018/wordml" xmlns:w16se="http://schemas.microsoft.com/office/word/2015/wordml/symex" xmlns:wpg="http://schemas.microsoft.com/office/word/2010/wordprocessingGroup" xmlns:wpi="http://schemas.microsoft.com/office/word/2010/wordprocessingInk" xmlns:wne="http://schemas.microsoft.com/office/word/2006/wordml" xmlns:wps="http://schemas.microsoft.com/office/word/2010/wordprocessingShape" mc:Ignorable="w14 w15 w16se w16cid w16 w16cex wp14">
+  <w15:commentEx w15:paraId="4CD3D7F6" w15:done="0"/>
+  <w15:commentEx w15:paraId="7E2F0EFE" w15:done="0"/>
+  <w15:commentEx w15:paraId="6E5F1B3C" w15:done="0"/>
+  <w15:commentEx w15:paraId="51A4BB77" w15:done="0"/>
+</w15:commentsEx>
+</file>
+
+<file path=word/commentsIds.xml><?xml version="1.0" encoding="utf-8"?>
+<w16cid:commentsIds xmlns:wpc="http://schemas.microsoft.com/office/word/2010/wordprocessingCanvas" xmlns:cx="http://schemas.microsoft.com/office/drawing/2014/chartex" xmlns:cx1="http://schemas.microsoft.com/office/drawing/2015/9/8/chartex" xmlns:cx2="http://schemas.microsoft.com/office/drawing/2015/10/21/chartex" xmlns:cx3="http://schemas.microsoft.com/office/drawing/2016/5/9/chartex" xmlns:cx4="http://schemas.microsoft.com/office/drawing/2016/5/10/chartex" xmlns:cx5="http://schemas.microsoft.com/office/drawing/2016/5/11/chartex" xmlns:cx6="http://schemas.microsoft.com/office/drawing/2016/5/12/chartex" xmlns:cx7="http://schemas.microsoft.com/office/drawing/2016/5/13/chartex" xmlns:cx8="http://schemas.microsoft.com/office/drawing/2016/5/14/chartex" xmlns:mc="http://schemas.openxmlformats.org/markup-compatibility/2006" xmlns:aink="http://schemas.microsoft.com/office/drawing/2016/ink" xmlns:am3d="http://schemas.microsoft.com/office/drawing/2017/model3d" xmlns:o="urn:schemas-microsoft-com:office:office" xmlns:r="http://schemas.openxmlformats.org/officeDocument/2006/relationships" xmlns:m="http://schemas.openxmlformats.org/officeDocument/2006/math" xmlns:v="urn:schemas-microsoft-com:vml" xmlns:wp14="http://schemas.microsoft.com/office/word/2010/wordprocessingDrawing" xmlns:wp="http://schemas.openxmlformats.org/drawingml/2006/wordprocessingDrawing" xmlns:w10="urn:schemas-microsoft-com:office:word" xmlns:w="http://schemas.openxmlformats.org/wordprocessingml/2006/main" xmlns:w14="http://schemas.microsoft.com/office/word/2010/wordml" xmlns:w15="http://schemas.microsoft.com/office/word/2012/wordml" xmlns:w16cex="http://schemas.microsoft.com/office/word/2018/wordml/cex" xmlns:w16cid="http://schemas.microsoft.com/office/word/2016/wordml/cid" xmlns:w16="http://schemas.microsoft.com/office/word/2018/wordml" xmlns:w16se="http://schemas.microsoft.com/office/word/2015/wordml/symex" xmlns:wpg="http://schemas.microsoft.com/office/word/2010/wordprocessingGroup" xmlns:wpi="http://schemas.microsoft.com/office/word/2010/wordprocessingInk" xmlns:wne="http://schemas.microsoft.com/office/word/2006/wordml" xmlns:wps="http://schemas.microsoft.com/office/word/2010/wordprocessingShape" mc:Ignorable="w14 w15 w16se w16cid w16 w16cex wp14">
+  <w16cid:commentId w16cid:paraId="4CD3D7F6" w16cid:durableId="257FDCE8"/>
+  <w16cid:commentId w16cid:paraId="7E2F0EFE" w16cid:durableId="257FDCE9"/>
+  <w16cid:commentId w16cid:paraId="6E5F1B3C" w16cid:durableId="257FDCEA"/>
+  <w16cid:commentId w16cid:paraId="51A4BB77" w16cid:durableId="257FDCEB"/>
+</w16cid:commentsIds>
 </file>
 
 <file path=word/endnotes.xml><?xml version="1.0" encoding="utf-8"?>
@@ -2542,6 +3027,17 @@
 </w:numbering>
 </file>
 
+<file path=word/people.xml><?xml version="1.0" encoding="utf-8"?>
+<w15:people xmlns:wpc="http://schemas.microsoft.com/office/word/2010/wordprocessingCanvas" xmlns:cx="http://schemas.microsoft.com/office/drawing/2014/chartex" xmlns:cx1="http://schemas.microsoft.com/office/drawing/2015/9/8/chartex" xmlns:cx2="http://schemas.microsoft.com/office/drawing/2015/10/21/chartex" xmlns:cx3="http://schemas.microsoft.com/office/drawing/2016/5/9/chartex" xmlns:cx4="http://schemas.microsoft.com/office/drawing/2016/5/10/chartex" xmlns:cx5="http://schemas.microsoft.com/office/drawing/2016/5/11/chartex" xmlns:cx6="http://schemas.microsoft.com/office/drawing/2016/5/12/chartex" xmlns:cx7="http://schemas.microsoft.com/office/drawing/2016/5/13/chartex" xmlns:cx8="http://schemas.microsoft.com/office/drawing/2016/5/14/chartex" xmlns:mc="http://schemas.openxmlformats.org/markup-compatibility/2006" xmlns:aink="http://schemas.microsoft.com/office/drawing/2016/ink" xmlns:am3d="http://schemas.microsoft.com/office/drawing/2017/model3d" xmlns:o="urn:schemas-microsoft-com:office:office" xmlns:r="http://schemas.openxmlformats.org/officeDocument/2006/relationships" xmlns:m="http://schemas.openxmlformats.org/officeDocument/2006/math" xmlns:v="urn:schemas-microsoft-com:vml" xmlns:wp14="http://schemas.microsoft.com/office/word/2010/wordprocessingDrawing" xmlns:wp="http://schemas.openxmlformats.org/drawingml/2006/wordprocessingDrawing" xmlns:w10="urn:schemas-microsoft-com:office:word" xmlns:w="http://schemas.openxmlformats.org/wordprocessingml/2006/main" xmlns:w14="http://schemas.microsoft.com/office/word/2010/wordml" xmlns:w15="http://schemas.microsoft.com/office/word/2012/wordml" xmlns:w16cex="http://schemas.microsoft.com/office/word/2018/wordml/cex" xmlns:w16cid="http://schemas.microsoft.com/office/word/2016/wordml/cid" xmlns:w16="http://schemas.microsoft.com/office/word/2018/wordml" xmlns:w16se="http://schemas.microsoft.com/office/word/2015/wordml/symex" xmlns:wpg="http://schemas.microsoft.com/office/word/2010/wordprocessingGroup" xmlns:wpi="http://schemas.microsoft.com/office/word/2010/wordprocessingInk" xmlns:wne="http://schemas.microsoft.com/office/word/2006/wordml" xmlns:wps="http://schemas.microsoft.com/office/word/2010/wordprocessingShape" mc:Ignorable="w14 w15 w16se w16cid w16 w16cex wp14">
+  <w15:person w15:author="Amanda Bunner">
+    <w15:presenceInfo w15:providerId="AD" w15:userId="S::abunner@municipalcourt.org::eb91d435-d6fc-42bd-9750-3e984bc05426"/>
+  </w15:person>
+  <w15:person w15:author="Mandy Bunner">
+    <w15:presenceInfo w15:providerId="AD" w15:userId="S::mandy@mbmphotos.com::0e69a378-8fb7-4e0c-a5ba-f5d59ed64085"/>
+  </w15:person>
+</w15:people>
+</file>
+
 <file path=word/styles.xml><?xml version="1.0" encoding="utf-8"?>
 <w:styles xmlns:mc="http://schemas.openxmlformats.org/markup-compatibility/2006" xmlns:r="http://schemas.openxmlformats.org/officeDocument/2006/relationships" xmlns:w="http://schemas.openxmlformats.org/wordprocessingml/2006/main" xmlns:w14="http://schemas.microsoft.com/office/word/2010/wordml" mc:Ignorable="w14">
   <w:docDefaults>
@@ -2586,7 +3082,7 @@
     <w:lsdException w:name="Subtitle" w:semiHidden="0" w:uiPriority="11" w:unhideWhenUsed="0" w:qFormat="1"/>
     <w:lsdException w:name="Strong" w:semiHidden="0" w:uiPriority="22" w:unhideWhenUsed="0" w:qFormat="1"/>
     <w:lsdException w:name="Emphasis" w:semiHidden="0" w:uiPriority="20" w:unhideWhenUsed="0" w:qFormat="1"/>
-    <w:lsdException w:name="Table Grid" w:semiHidden="0" w:uiPriority="59" w:unhideWhenUsed="0"/>
+    <w:lsdException w:name="Table Grid" w:uiPriority="59"/>
     <w:lsdException w:name="Placeholder Text" w:unhideWhenUsed="0"/>
     <w:lsdException w:name="No Spacing" w:semiHidden="0" w:uiPriority="1" w:unhideWhenUsed="0" w:qFormat="1"/>
     <w:lsdException w:name="Light Shading" w:semiHidden="0" w:uiPriority="60" w:unhideWhenUsed="0"/>
@@ -2946,7 +3442,7 @@
     <w:lsdException w:name="Subtitle" w:semiHidden="0" w:uiPriority="11" w:unhideWhenUsed="0" w:qFormat="1"/>
     <w:lsdException w:name="Strong" w:semiHidden="0" w:uiPriority="22" w:unhideWhenUsed="0" w:qFormat="1"/>
     <w:lsdException w:name="Emphasis" w:semiHidden="0" w:uiPriority="20" w:unhideWhenUsed="0" w:qFormat="1"/>
-    <w:lsdException w:name="Table Grid" w:semiHidden="0" w:uiPriority="59" w:unhideWhenUsed="0"/>
+    <w:lsdException w:name="Table Grid" w:uiPriority="59"/>
     <w:lsdException w:name="Placeholder Text" w:unhideWhenUsed="0"/>
     <w:lsdException w:name="No Spacing" w:semiHidden="0" w:uiPriority="1" w:unhideWhenUsed="0" w:qFormat="1"/>
     <w:lsdException w:name="Light Shading" w:semiHidden="0" w:uiPriority="60" w:unhideWhenUsed="0"/>

</xml_diff>

<commit_message>
Cleared default sql_connections on load
</commit_message>
<xml_diff>
--- a/resources/Saved/21CRB01291_Traffic Judgment Entry.docx
+++ b/resources/Saved/21CRB01291_Traffic Judgment Entry.docx
@@ -477,7 +477,7 @@
           <w:szCs w:val="20"/>
           <w:u w:val="single"/>
         </w:rPr>
-        <w:t xml:space="preserve">FINAL JUDGMENT ENTRY</w:t>
+        <w:t>FINAL JUDGMENT ENTRY</w:t>
       </w:r>
     </w:p>
     <w:p>
@@ -562,7 +562,7 @@
           <w:sz w:val="20"/>
           <w:szCs w:val="20"/>
         </w:rPr>
-        <w:t xml:space="preserve"> for arraignment on January 07, 2022. </w:t>
+        <w:t xml:space="preserve"> for arraignment on January 08, 2022. </w:t>
       </w:r>
       <w:r>
         <w:rPr>
@@ -1290,188 +1290,6 @@
           </w:p>
         </w:tc>
       </w:tr>
-      <w:tr>
-        <w:trPr>
-          <w:jc w:val="center"/>
-        </w:trPr>
-        <w:tc>
-          <w:tcPr>
-            <w:tcW w:w="1801" w:type="dxa"/>
-          </w:tcPr>
-          <w:p>
-            <w:pPr>
-              <w:tabs>
-                <w:tab w:val="left" w:pos="-1080"/>
-                <w:tab w:val="left" w:pos="-720"/>
-                <w:tab w:val="left" w:pos="0"/>
-                <w:tab w:val="left" w:pos="720"/>
-                <w:tab w:val="left" w:pos="1440"/>
-                <w:tab w:val="left" w:pos="2160"/>
-                <w:tab w:val="left" w:pos="2880"/>
-                <w:tab w:val="left" w:pos="3600"/>
-                <w:tab w:val="left" w:pos="4320"/>
-                <w:tab w:val="left" w:pos="4680"/>
-              </w:tabs>
-              <w:rPr>
-                <w:rFonts w:ascii="Palatino Linotype" w:hAnsi="Palatino Linotype"/>
-                <w:b/>
-                <w:bCs/>
-                <w:sz w:val="20"/>
-                <w:szCs w:val="20"/>
-              </w:rPr>
-            </w:pPr>
-            <w:r>
-              <w:rPr>
-                <w:rFonts w:ascii="Palatino Linotype" w:hAnsi="Palatino Linotype"/>
-                <w:b/>
-                <w:bCs/>
-                <w:sz w:val="20"/>
-                <w:szCs w:val="20"/>
-              </w:rPr>
-              <w:t>Jail Days</w:t>
-            </w:r>
-          </w:p>
-        </w:tc>
-        <w:tc>
-          <w:tcPr>
-            <w:tcW w:w="3289" w:type="dxa"/>
-          </w:tcPr>
-          <w:p>
-            <w:pPr>
-              <w:tabs>
-                <w:tab w:val="left" w:pos="-1080"/>
-                <w:tab w:val="left" w:pos="-720"/>
-                <w:tab w:val="left" w:pos="0"/>
-                <w:tab w:val="left" w:pos="720"/>
-                <w:tab w:val="left" w:pos="1440"/>
-                <w:tab w:val="left" w:pos="2160"/>
-                <w:tab w:val="left" w:pos="2880"/>
-                <w:tab w:val="left" w:pos="3600"/>
-                <w:tab w:val="left" w:pos="4320"/>
-                <w:tab w:val="left" w:pos="4680"/>
-              </w:tabs>
-              <w:rPr>
-                <w:rFonts w:ascii="Palatino Linotype" w:hAnsi="Palatino Linotype"/>
-                <w:b/>
-                <w:bCs/>
-                <w:sz w:val="20"/>
-                <w:szCs w:val="20"/>
-              </w:rPr>
-            </w:pPr>
-            <w:r>
-              <w:rPr>
-                <w:rFonts w:ascii="Palatino Linotype" w:hAnsi="Palatino Linotype"/>
-                <w:b/>
-                <w:bCs/>
-                <w:sz w:val="20"/>
-                <w:szCs w:val="20"/>
-              </w:rPr>
-              <w:t xml:space="preserve">None</w:t>
-            </w:r>
-          </w:p>
-        </w:tc>
-      </w:tr>
-      <w:tr>
-        <w:trPr>
-          <w:jc w:val="center"/>
-        </w:trPr>
-        <w:tc>
-          <w:tcPr>
-            <w:tcW w:w="1801" w:type="dxa"/>
-          </w:tcPr>
-          <w:p>
-            <w:pPr>
-              <w:tabs>
-                <w:tab w:val="left" w:pos="-1080"/>
-                <w:tab w:val="left" w:pos="-720"/>
-                <w:tab w:val="left" w:pos="0"/>
-                <w:tab w:val="left" w:pos="720"/>
-                <w:tab w:val="left" w:pos="1440"/>
-                <w:tab w:val="left" w:pos="2160"/>
-                <w:tab w:val="left" w:pos="2880"/>
-                <w:tab w:val="left" w:pos="3600"/>
-                <w:tab w:val="left" w:pos="4320"/>
-                <w:tab w:val="left" w:pos="4680"/>
-              </w:tabs>
-              <w:rPr>
-                <w:rFonts w:ascii="Palatino Linotype" w:hAnsi="Palatino Linotype"/>
-                <w:b/>
-                <w:bCs/>
-                <w:sz w:val="20"/>
-                <w:szCs w:val="20"/>
-              </w:rPr>
-            </w:pPr>
-            <w:r>
-              <w:rPr>
-                <w:rFonts w:ascii="Palatino Linotype" w:hAnsi="Palatino Linotype"/>
-                <w:b/>
-                <w:bCs/>
-                <w:sz w:val="20"/>
-                <w:szCs w:val="20"/>
-              </w:rPr>
-              <w:t>Jail Days</w:t>
-            </w:r>
-            <w:r>
-              <w:rPr>
-                <w:rFonts w:ascii="Palatino Linotype" w:hAnsi="Palatino Linotype"/>
-                <w:b/>
-                <w:bCs/>
-                <w:sz w:val="20"/>
-                <w:szCs w:val="20"/>
-              </w:rPr>
-              <w:t xml:space="preserve"> </w:t>
-            </w:r>
-            <w:r>
-              <w:rPr>
-                <w:rFonts w:ascii="Palatino Linotype" w:hAnsi="Palatino Linotype"/>
-                <w:b/>
-                <w:bCs/>
-                <w:sz w:val="20"/>
-                <w:szCs w:val="20"/>
-              </w:rPr>
-              <w:t>Suspended</w:t>
-            </w:r>
-          </w:p>
-        </w:tc>
-        <w:tc>
-          <w:tcPr>
-            <w:tcW w:w="3289" w:type="dxa"/>
-          </w:tcPr>
-          <w:p>
-            <w:pPr>
-              <w:tabs>
-                <w:tab w:val="left" w:pos="-1080"/>
-                <w:tab w:val="left" w:pos="-720"/>
-                <w:tab w:val="left" w:pos="0"/>
-                <w:tab w:val="left" w:pos="720"/>
-                <w:tab w:val="left" w:pos="1440"/>
-                <w:tab w:val="left" w:pos="2160"/>
-                <w:tab w:val="left" w:pos="2880"/>
-                <w:tab w:val="left" w:pos="3600"/>
-                <w:tab w:val="left" w:pos="4320"/>
-                <w:tab w:val="left" w:pos="4680"/>
-              </w:tabs>
-              <w:rPr>
-                <w:rFonts w:ascii="Palatino Linotype" w:hAnsi="Palatino Linotype"/>
-                <w:b/>
-                <w:bCs/>
-                <w:sz w:val="20"/>
-                <w:szCs w:val="20"/>
-              </w:rPr>
-            </w:pPr>
-            <w:r>
-              <w:rPr>
-                <w:rFonts w:ascii="Palatino Linotype" w:hAnsi="Palatino Linotype"/>
-                <w:b/>
-                <w:bCs/>
-                <w:sz w:val="20"/>
-                <w:szCs w:val="20"/>
-              </w:rPr>
-              <w:t xml:space="preserve">None</w:t>
-            </w:r>
-          </w:p>
-        </w:tc>
-      </w:tr>
     </w:tbl>
     <w:p>
       <w:pPr>
@@ -1481,795 +1299,6 @@
           <w:rFonts w:ascii="Palatino Linotype" w:hAnsi="Palatino Linotype"/>
           <w:b/>
           <w:bCs/>
-          <w:sz w:val="20"/>
-          <w:szCs w:val="20"/>
-        </w:rPr>
-      </w:pPr>
-    </w:p>
-    <w:p>
-      <w:pPr>
-        <w:spacing w:line="276" w:lineRule="auto"/>
-        <w:jc w:val="both"/>
-        <w:rPr>
-          <w:rFonts w:ascii="Palatino Linotype" w:hAnsi="Palatino Linotype"/>
-          <w:sz w:val="20"/>
-          <w:szCs w:val="20"/>
-        </w:rPr>
-      </w:pPr>
-      <w:proofErr w:type="gramStart"/>
-      <w:r>
-        <w:rPr>
-          <w:rFonts w:ascii="Palatino Linotype" w:hAnsi="Palatino Linotype"/>
-          <w:b/>
-          <w:bCs/>
-          <w:sz w:val="20"/>
-          <w:szCs w:val="20"/>
-        </w:rPr>
-        <w:t xml:space="preserve">Fines and Costs.</w:t>
-      </w:r>
-      <w:proofErr w:type="gramEnd"/>
-      <w:r>
-        <w:rPr>
-          <w:rFonts w:ascii="Palatino Linotype" w:hAnsi="Palatino Linotype"/>
-          <w:b/>
-          <w:bCs/>
-          <w:sz w:val="20"/>
-          <w:szCs w:val="20"/>
-        </w:rPr>
-        <w:t xml:space="preserve">  </w:t>
-      </w:r>
-      <w:r>
-        <w:rPr>
-          <w:rFonts w:ascii="Palatino Linotype" w:hAnsi="Palatino Linotype"/>
-          <w:b/>
-          <w:bCs/>
-          <w:sz w:val="20"/>
-          <w:szCs w:val="20"/>
-        </w:rPr>
-        <w:t xml:space="preserve"/>
-      </w:r>
-      <w:r>
-        <w:rPr>
-          <w:rFonts w:ascii="Palatino Linotype" w:hAnsi="Palatino Linotype"/>
-          <w:bCs/>
-          <w:sz w:val="20"/>
-          <w:szCs w:val="20"/>
-          <w:u w:val="single"/>
-        </w:rPr>
-        <w:t>Court costs are assessed for the highest degree charge in this</w:t>
-      </w:r>
-      <w:r>
-        <w:rPr>
-          <w:rFonts w:ascii="Palatino Linotype" w:hAnsi="Palatino Linotype"/>
-          <w:bCs/>
-          <w:sz w:val="20"/>
-          <w:szCs w:val="20"/>
-          <w:u w:val="single"/>
-        </w:rPr>
-        <w:t xml:space="preserve"> case</w:t>
-      </w:r>
-      <w:r>
-        <w:rPr>
-          <w:rFonts w:ascii="Palatino Linotype" w:hAnsi="Palatino Linotype"/>
-          <w:bCs/>
-          <w:sz w:val="20"/>
-          <w:szCs w:val="20"/>
-        </w:rPr>
-        <w:t xml:space="preserve">.</w:t>
-      </w:r>
-      <w:r>
-        <w:rPr>
-          <w:rFonts w:ascii="Palatino Linotype" w:hAnsi="Palatino Linotype"/>
-          <w:bCs/>
-          <w:sz w:val="20"/>
-          <w:szCs w:val="20"/>
-        </w:rPr>
-        <w:t xml:space="preserve"> </w:t>
-      </w:r>
-      <w:r>
-        <w:rPr>
-          <w:rFonts w:ascii="Palatino Linotype" w:hAnsi="Palatino Linotype"/>
-          <w:bCs/>
-          <w:sz w:val="20"/>
-          <w:szCs w:val="20"/>
-        </w:rPr>
-        <w:t xml:space="preserve"/>
-      </w:r>
-      <w:r>
-        <w:rPr>
-          <w:rFonts w:ascii="Palatino Linotype" w:hAnsi="Palatino Linotype"/>
-          <w:sz w:val="20"/>
-          <w:szCs w:val="20"/>
-        </w:rPr>
-        <w:t>Having</w:t>
-      </w:r>
-      <w:r>
-        <w:rPr>
-          <w:rFonts w:ascii="Palatino Linotype" w:hAnsi="Palatino Linotype"/>
-          <w:sz w:val="20"/>
-          <w:szCs w:val="20"/>
-        </w:rPr>
-        <w:t xml:space="preserve"> been informed of the fines and costs owed, Defendant expressed an ability to pay </w:t>
-      </w:r>
-      <w:r>
-        <w:rPr>
-          <w:rFonts w:ascii="Palatino Linotype" w:hAnsi="Palatino Linotype"/>
-          <w:b/>
-          <w:bCs/>
-          <w:sz w:val="20"/>
-          <w:szCs w:val="20"/>
-        </w:rPr>
-        <w:t xml:space="preserve">forthwith</w:t>
-      </w:r>
-      <w:r>
-        <w:rPr>
-          <w:rFonts w:ascii="Palatino Linotype" w:hAnsi="Palatino Linotype"/>
-          <w:sz w:val="20"/>
-          <w:szCs w:val="20"/>
-        </w:rPr>
-        <w:t xml:space="preserve">. Absent further order the fines and costs shall be paid in full by </w:t>
-      </w:r>
-      <w:r>
-        <w:rPr>
-          <w:rFonts w:ascii="Palatino Linotype" w:hAnsi="Palatino Linotype"/>
-          <w:b/>
-          <w:bCs/>
-          <w:sz w:val="20"/>
-          <w:szCs w:val="20"/>
-        </w:rPr>
-        <w:t xml:space="preserve">January 07, 2022</w:t>
-      </w:r>
-      <w:r>
-        <w:rPr>
-          <w:rFonts w:ascii="Palatino Linotype" w:hAnsi="Palatino Linotype"/>
-          <w:sz w:val="20"/>
-          <w:szCs w:val="20"/>
-        </w:rPr>
-        <w:t xml:space="preserve">. </w:t>
-      </w:r>
-      <w:r>
-        <w:rPr>
-          <w:rFonts w:ascii="Palatino Linotype" w:hAnsi="Palatino Linotype"/>
-          <w:sz w:val="20"/>
-          <w:szCs w:val="20"/>
-        </w:rPr>
-        <w:t xml:space="preserve"/>
-      </w:r>
-    </w:p>
-    <w:p>
-      <w:pPr>
-        <w:spacing w:line="276" w:lineRule="auto"/>
-        <w:jc w:val="both"/>
-        <w:rPr>
-          <w:rFonts w:ascii="Palatino Linotype" w:hAnsi="Palatino Linotype"/>
-          <w:sz w:val="20"/>
-          <w:szCs w:val="20"/>
-        </w:rPr>
-      </w:pPr>
-      <w:r>
-        <w:rPr>
-          <w:rFonts w:ascii="Palatino Linotype" w:hAnsi="Palatino Linotype"/>
-          <w:sz w:val="20"/>
-          <w:szCs w:val="20"/>
-        </w:rPr>
-        <w:t xml:space="preserve"/>
-      </w:r>
-      <w:r>
-        <w:rPr>
-          <w:rFonts w:ascii="Palatino Linotype" w:hAnsi="Palatino Linotype"/>
-          <w:sz w:val="20"/>
-          <w:szCs w:val="20"/>
-        </w:rPr>
-        <w:t xml:space="preserve"/>
-      </w:r>
-    </w:p>
-    <w:p>
-      <w:pPr>
-        <w:spacing w:line="276" w:lineRule="auto"/>
-        <w:jc w:val="both"/>
-        <w:rPr>
-          <w:rFonts w:ascii="Palatino Linotype" w:hAnsi="Palatino Linotype"/>
-          <w:sz w:val="20"/>
-          <w:szCs w:val="20"/>
-        </w:rPr>
-      </w:pPr>
-      <w:proofErr w:type="gramStart"/>
-      <w:r>
-        <w:rPr>
-          <w:rFonts w:ascii="Palatino Linotype" w:hAnsi="Palatino Linotype"/>
-          <w:b/>
-          <w:bCs/>
-          <w:sz w:val="20"/>
-          <w:szCs w:val="20"/>
-        </w:rPr>
-        <w:t xml:space="preserve">Proof of Financial Responsibility.</w:t>
-      </w:r>
-      <w:proofErr w:type="gramEnd"/>
-      <w:r>
-        <w:rPr>
-          <w:rFonts w:ascii="Palatino Linotype" w:hAnsi="Palatino Linotype"/>
-          <w:b/>
-          <w:bCs/>
-          <w:sz w:val="20"/>
-          <w:szCs w:val="20"/>
-        </w:rPr>
-        <w:t xml:space="preserve">  </w:t>
-      </w:r>
-      <w:r>
-        <w:rPr>
-          <w:rFonts w:ascii="Palatino Linotype" w:hAnsi="Palatino Linotype"/>
-          <w:bCs/>
-          <w:sz w:val="20"/>
-          <w:szCs w:val="20"/>
-        </w:rPr>
-        <w:t xml:space="preserve"> </w:t>
-      </w:r>
-      <w:r>
-        <w:rPr>
-          <w:rFonts w:ascii="Palatino Linotype" w:hAnsi="Palatino Linotype"/>
-          <w:sz w:val="20"/>
-          <w:szCs w:val="20"/>
-        </w:rPr>
-        <w:t xml:space="preserve">The Defendant showed proof of financial responsibility at the time of the offense.</w:t>
-      </w:r>
-      <w:r>
-        <w:rPr>
-          <w:rFonts w:ascii="Palatino Linotype" w:hAnsi="Palatino Linotype"/>
-          <w:bCs/>
-          <w:sz w:val="20"/>
-          <w:szCs w:val="20"/>
-        </w:rPr>
-        <w:t xml:space="preserve"/>
-      </w:r>
-    </w:p>
-    <w:p>
-      <w:pPr>
-        <w:spacing w:line="276" w:lineRule="auto"/>
-        <w:jc w:val="both"/>
-        <w:rPr>
-          <w:rFonts w:ascii="Palatino Linotype" w:hAnsi="Palatino Linotype"/>
-          <w:sz w:val="20"/>
-          <w:szCs w:val="20"/>
-        </w:rPr>
-      </w:pPr>
-      <w:r>
-        <w:rPr>
-          <w:rFonts w:ascii="Palatino Linotype" w:hAnsi="Palatino Linotype"/>
-          <w:sz w:val="20"/>
-          <w:szCs w:val="20"/>
-        </w:rPr>
-        <w:t xml:space="preserve"/>
-      </w:r>
-      <w:r>
-        <w:rPr>
-          <w:rFonts w:ascii="Palatino Linotype" w:hAnsi="Palatino Linotype"/>
-          <w:sz w:val="20"/>
-          <w:szCs w:val="20"/>
-        </w:rPr>
-        <w:t xml:space="preserve"/>
-      </w:r>
-    </w:p>
-    <w:p>
-      <w:pPr>
-        <w:spacing w:line="276" w:lineRule="auto"/>
-        <w:jc w:val="both"/>
-        <w:rPr>
-          <w:rFonts w:ascii="Palatino Linotype" w:hAnsi="Palatino Linotype"/>
-          <w:b/>
-          <w:sz w:val="20"/>
-          <w:szCs w:val="20"/>
-        </w:rPr>
-      </w:pPr>
-      <w:proofErr w:type="gramStart"/>
-      <w:r>
-        <w:rPr>
-          <w:rFonts w:ascii="Palatino Linotype" w:hAnsi="Palatino Linotype"/>
-          <w:b/>
-          <w:sz w:val="20"/>
-          <w:szCs w:val="20"/>
-        </w:rPr>
-        <w:lastRenderedPageBreak/>
-        <w:t>Community Control</w:t>
-      </w:r>
-      <w:r>
-        <w:rPr>
-          <w:rFonts w:ascii="Palatino Linotype" w:hAnsi="Palatino Linotype"/>
-          <w:b/>
-          <w:sz w:val="20"/>
-          <w:szCs w:val="20"/>
-        </w:rPr>
-        <w:t>.</w:t>
-      </w:r>
-      <w:proofErr w:type="gramEnd"/>
-      <w:r>
-        <w:rPr>
-          <w:rFonts w:ascii="Palatino Linotype" w:hAnsi="Palatino Linotype"/>
-          <w:b/>
-          <w:sz w:val="20"/>
-          <w:szCs w:val="20"/>
-        </w:rPr>
-        <w:t xml:space="preserve">  </w:t>
-      </w:r>
-      <w:r>
-        <w:rPr>
-          <w:rFonts w:ascii="Palatino Linotype" w:hAnsi="Palatino Linotype"/>
-          <w:sz w:val="20"/>
-          <w:szCs w:val="20"/>
-        </w:rPr>
-        <w:t xml:space="preserve">For a period of </w:t>
-      </w:r>
-      <w:r>
-        <w:rPr>
-          <w:rFonts w:ascii="Palatino Linotype" w:hAnsi="Palatino Linotype"/>
-          <w:b/>
-          <w:sz w:val="20"/>
-          <w:szCs w:val="20"/>
-          <w:u w:val="single"/>
-        </w:rPr>
-        <w:t xml:space="preserve">1 year</w:t>
-      </w:r>
-      <w:r>
-        <w:rPr>
-          <w:rFonts w:ascii="Palatino Linotype" w:hAnsi="Palatino Linotype"/>
-          <w:sz w:val="20"/>
-          <w:szCs w:val="20"/>
-        </w:rPr>
-        <w:t xml:space="preserve">, Defendant shall be under </w:t>
-      </w:r>
-      <w:r>
-        <w:rPr>
-          <w:rFonts w:ascii="Palatino Linotype" w:hAnsi="Palatino Linotype"/>
-          <w:b/>
-          <w:sz w:val="20"/>
-          <w:szCs w:val="20"/>
-          <w:u w:val="single"/>
-        </w:rPr>
-        <w:t xml:space="preserve">basic</w:t>
-      </w:r>
-      <w:r>
-        <w:rPr>
-          <w:rFonts w:ascii="Palatino Linotype" w:hAnsi="Palatino Linotype"/>
-          <w:b/>
-          <w:sz w:val="20"/>
-          <w:szCs w:val="20"/>
-          <w:u w:val="single"/>
-        </w:rPr>
-        <w:t xml:space="preserve"> </w:t>
-      </w:r>
-      <w:r>
-        <w:rPr>
-          <w:rFonts w:ascii="Palatino Linotype" w:hAnsi="Palatino Linotype"/>
-          <w:b/>
-          <w:sz w:val="20"/>
-          <w:szCs w:val="20"/>
-          <w:u w:val="single"/>
-        </w:rPr>
-        <w:t>supervision</w:t>
-      </w:r>
-      <w:r>
-        <w:rPr>
-          <w:rFonts w:ascii="Palatino Linotype" w:hAnsi="Palatino Linotype"/>
-          <w:sz w:val="20"/>
-          <w:szCs w:val="20"/>
-        </w:rPr>
-        <w:t xml:space="preserve"> </w:t>
-      </w:r>
-      <w:r>
-        <w:rPr>
-          <w:rFonts w:ascii="Palatino Linotype" w:hAnsi="Palatino Linotype"/>
-          <w:sz w:val="20"/>
-          <w:szCs w:val="20"/>
-        </w:rPr>
-        <w:t>with the Office of Community Control.  The Court advised Defendant that as a result of any failure to comply with the terms of community control, the Court may impose a longer term of community control up to a total of 5 years; impose a definite jail term to include any days stayed or otherwise authorized by law; and/or otherwise modify the terms of community control set forth below.</w:t>
-      </w:r>
-    </w:p>
-    <w:p>
-      <w:pPr>
-        <w:spacing w:line="276" w:lineRule="auto"/>
-        <w:jc w:val="both"/>
-        <w:rPr>
-          <w:rFonts w:ascii="Palatino Linotype" w:hAnsi="Palatino Linotype"/>
-          <w:b/>
-          <w:sz w:val="20"/>
-          <w:szCs w:val="20"/>
-        </w:rPr>
-      </w:pPr>
-    </w:p>
-    <w:p>
-      <w:pPr>
-        <w:spacing w:line="276" w:lineRule="auto"/>
-        <w:jc w:val="both"/>
-        <w:rPr>
-          <w:rFonts w:ascii="Palatino Linotype" w:hAnsi="Palatino Linotype"/>
-          <w:b/>
-          <w:sz w:val="20"/>
-          <w:szCs w:val="20"/>
-          <w:u w:val="single"/>
-        </w:rPr>
-      </w:pPr>
-      <w:r>
-        <w:rPr>
-          <w:rFonts w:ascii="Palatino Linotype" w:hAnsi="Palatino Linotype"/>
-          <w:b/>
-          <w:sz w:val="20"/>
-          <w:szCs w:val="20"/>
-          <w:u w:val="single"/>
-        </w:rPr>
-        <w:t>Terms of Community Control</w:t>
-      </w:r>
-    </w:p>
-    <w:p>
-      <w:pPr>
-        <w:spacing w:line="276" w:lineRule="auto"/>
-        <w:jc w:val="both"/>
-        <w:rPr>
-          <w:rFonts w:ascii="Palatino Linotype" w:hAnsi="Palatino Linotype"/>
-          <w:b/>
-          <w:sz w:val="20"/>
-          <w:szCs w:val="20"/>
-        </w:rPr>
-      </w:pPr>
-    </w:p>
-    <w:p>
-      <w:pPr>
-        <w:jc w:val="both"/>
-        <w:rPr>
-          <w:rFonts w:ascii="Palatino Linotype" w:hAnsi="Palatino Linotype"/>
-          <w:sz w:val="20"/>
-          <w:szCs w:val="20"/>
-        </w:rPr>
-      </w:pPr>
-      <w:r>
-        <w:rPr>
-          <w:rFonts w:ascii="Palatino Linotype" w:hAnsi="Palatino Linotype"/>
-          <w:sz w:val="20"/>
-          <w:szCs w:val="20"/>
-        </w:rPr>
-        <w:t xml:space="preserve">While on community control, Defendant shall: </w:t>
-      </w:r>
-    </w:p>
-    <w:p>
-      <w:pPr>
-        <w:pStyle w:val="ListParagraph"/>
-        <w:widowControl/>
-        <w:numPr>
-          <w:ilvl w:val="0"/>
-          <w:numId w:val="2"/>
-        </w:numPr>
-        <w:autoSpaceDE/>
-        <w:autoSpaceDN/>
-        <w:adjustRightInd/>
-        <w:jc w:val="both"/>
-        <w:rPr>
-          <w:rFonts w:ascii="Palatino Linotype" w:hAnsi="Palatino Linotype"/>
-          <w:sz w:val="20"/>
-          <w:szCs w:val="20"/>
-        </w:rPr>
-      </w:pPr>
-      <w:r>
-        <w:rPr>
-          <w:rFonts w:ascii="Palatino Linotype" w:hAnsi="Palatino Linotype"/>
-          <w:sz w:val="20"/>
-          <w:szCs w:val="20"/>
-        </w:rPr>
-        <w:t>Report forthwith to the Office of Community Control.</w:t>
-      </w:r>
-    </w:p>
-    <w:p>
-      <w:pPr>
-        <w:pStyle w:val="ListParagraph"/>
-        <w:widowControl/>
-        <w:numPr>
-          <w:ilvl w:val="0"/>
-          <w:numId w:val="2"/>
-        </w:numPr>
-        <w:autoSpaceDE/>
-        <w:autoSpaceDN/>
-        <w:adjustRightInd/>
-        <w:jc w:val="both"/>
-        <w:rPr>
-          <w:rFonts w:ascii="Palatino Linotype" w:hAnsi="Palatino Linotype"/>
-          <w:sz w:val="20"/>
-          <w:szCs w:val="20"/>
-        </w:rPr>
-      </w:pPr>
-      <w:r>
-        <w:rPr>
-          <w:rFonts w:ascii="Palatino Linotype" w:hAnsi="Palatino Linotype"/>
-          <w:sz w:val="20"/>
-          <w:szCs w:val="20"/>
-        </w:rPr>
-        <w:t>Abide by the law, comply with the community control</w:t>
-      </w:r>
-      <w:r>
-        <w:rPr>
-          <w:rFonts w:ascii="Palatino Linotype" w:hAnsi="Palatino Linotype"/>
-          <w:sz w:val="20"/>
-          <w:szCs w:val="20"/>
-        </w:rPr>
-        <w:t xml:space="preserve"> terms set by the Office of Community Control</w:t>
-      </w:r>
-      <w:r>
-        <w:rPr>
-          <w:rFonts w:ascii="Palatino Linotype" w:hAnsi="Palatino Linotype"/>
-          <w:sz w:val="20"/>
-          <w:szCs w:val="20"/>
-        </w:rPr>
-        <w:t xml:space="preserve">, and not leave the state without the permission of the Court and/or </w:t>
-      </w:r>
-      <w:r>
-        <w:rPr>
-          <w:rFonts w:ascii="Palatino Linotype" w:hAnsi="Palatino Linotype"/>
-          <w:sz w:val="20"/>
-          <w:szCs w:val="20"/>
-        </w:rPr>
-        <w:t>the Office of Community Control</w:t>
-      </w:r>
-      <w:r>
-        <w:rPr>
-          <w:rFonts w:ascii="Palatino Linotype" w:hAnsi="Palatino Linotype"/>
-          <w:sz w:val="20"/>
-          <w:szCs w:val="20"/>
-        </w:rPr>
-        <w:t>.</w:t>
-      </w:r>
-    </w:p>
-    <w:p>
-      <w:pPr>
-        <w:pStyle w:val="ListParagraph"/>
-        <w:widowControl/>
-        <w:numPr>
-          <w:ilvl w:val="0"/>
-          <w:numId w:val="2"/>
-        </w:numPr>
-        <w:autoSpaceDE/>
-        <w:autoSpaceDN/>
-        <w:adjustRightInd/>
-        <w:jc w:val="both"/>
-        <w:rPr>
-          <w:rFonts w:ascii="Palatino Linotype" w:hAnsi="Palatino Linotype"/>
-          <w:sz w:val="20"/>
-          <w:szCs w:val="20"/>
-        </w:rPr>
-      </w:pPr>
-      <w:r>
-        <w:rPr>
-          <w:rFonts w:ascii="Palatino Linotype" w:hAnsi="Palatino Linotype"/>
-          <w:sz w:val="20"/>
-          <w:szCs w:val="20"/>
-        </w:rPr>
-        <w:t>Pay probation fees monthly.  If Defendant fails to make a payment, the balance is due immediately.</w:t>
-      </w:r>
-    </w:p>
-    <w:p>
-      <w:pPr>
-        <w:pStyle w:val="ListParagraph"/>
-        <w:widowControl/>
-        <w:numPr>
-          <w:ilvl w:val="0"/>
-          <w:numId w:val="2"/>
-        </w:numPr>
-        <w:autoSpaceDE/>
-        <w:autoSpaceDN/>
-        <w:adjustRightInd/>
-        <w:jc w:val="both"/>
-        <w:rPr>
-          <w:rFonts w:ascii="Palatino Linotype" w:hAnsi="Palatino Linotype"/>
-          <w:b/>
-          <w:bCs/>
-          <w:sz w:val="20"/>
-          <w:szCs w:val="20"/>
-        </w:rPr>
-      </w:pPr>
-      <w:r>
-        <w:rPr>
-          <w:rFonts w:ascii="Palatino Linotype" w:hAnsi="Palatino Linotype"/>
-          <w:sz w:val="20"/>
-          <w:szCs w:val="20"/>
-        </w:rPr>
-        <w:t xml:space="preserve">Make all reasonable effort to obtain and maintain employment.  Defendant shall report any change in employment status immediately.</w:t>
-      </w:r>
-      <w:r>
-        <w:rPr>
-          <w:rFonts w:ascii="Palatino Linotype" w:hAnsi="Palatino Linotype"/>
-          <w:sz w:val="20"/>
-          <w:szCs w:val="20"/>
-        </w:rPr>
-        <w:t xml:space="preserve"> </w:t>
-      </w:r>
-      <w:r>
-        <w:rPr>
-          <w:rFonts w:ascii="Palatino Linotype" w:hAnsi="Palatino Linotype"/>
-          <w:sz w:val="20"/>
-          <w:szCs w:val="20"/>
-        </w:rPr>
-        <w:t xml:space="preserve"/>
-      </w:r>
-      <w:r>
-        <w:rPr>
-          <w:rFonts w:ascii="Palatino Linotype" w:hAnsi="Palatino Linotype"/>
-          <w:sz w:val="20"/>
-          <w:szCs w:val="20"/>
-        </w:rPr>
-        <w:t xml:space="preserve"/>
-      </w:r>
-      <w:r>
-        <w:rPr>
-          <w:rFonts w:ascii="Palatino Linotype" w:hAnsi="Palatino Linotype"/>
-          <w:sz w:val="20"/>
-          <w:szCs w:val="20"/>
-        </w:rPr>
-        <w:t xml:space="preserve"/>
-      </w:r>
-      <w:r>
-        <w:rPr>
-          <w:rFonts w:ascii="Palatino Linotype" w:hAnsi="Palatino Linotype"/>
-          <w:sz w:val="20"/>
-          <w:szCs w:val="20"/>
-        </w:rPr>
-        <w:t xml:space="preserve"/>
-      </w:r>
-      <w:r>
-        <w:rPr>
-          <w:rFonts w:ascii="Palatino Linotype" w:hAnsi="Palatino Linotype"/>
-          <w:sz w:val="20"/>
-          <w:szCs w:val="20"/>
-        </w:rPr>
-        <w:t xml:space="preserve"/>
-      </w:r>
-      <w:r>
-        <w:rPr>
-          <w:rFonts w:ascii="Palatino Linotype" w:hAnsi="Palatino Linotype"/>
-          <w:sz w:val="20"/>
-          <w:szCs w:val="20"/>
-        </w:rPr>
-        <w:t xml:space="preserve"/>
-      </w:r>
-      <w:r>
-        <w:rPr>
-          <w:rFonts w:ascii="Palatino Linotype" w:hAnsi="Palatino Linotype"/>
-          <w:sz w:val="20"/>
-          <w:szCs w:val="20"/>
-        </w:rPr>
-        <w:t xml:space="preserve"/>
-      </w:r>
-      <w:r>
-        <w:rPr>
-          <w:rFonts w:ascii="Palatino Linotype" w:hAnsi="Palatino Linotype"/>
-          <w:sz w:val="20"/>
-          <w:szCs w:val="20"/>
-        </w:rPr>
-        <w:t xml:space="preserve">  </w:t>
-      </w:r>
-    </w:p>
-    <w:p>
-      <w:pPr>
-        <w:pStyle w:val="ListParagraph"/>
-        <w:widowControl/>
-        <w:numPr>
-          <w:ilvl w:val="0"/>
-          <w:numId w:val="2"/>
-        </w:numPr>
-        <w:autoSpaceDE/>
-        <w:autoSpaceDN/>
-        <w:adjustRightInd/>
-        <w:jc w:val="both"/>
-        <w:rPr>
-          <w:rFonts w:ascii="Palatino Linotype" w:hAnsi="Palatino Linotype"/>
-          <w:b/>
-          <w:bCs/>
-          <w:sz w:val="20"/>
-          <w:szCs w:val="20"/>
-        </w:rPr>
-      </w:pPr>
-      <w:r>
-        <w:rPr>
-          <w:rFonts w:ascii="Palatino Linotype" w:hAnsi="Palatino Linotype"/>
-          <w:sz w:val="20"/>
-          <w:szCs w:val="20"/>
-        </w:rPr>
-        <w:t>Not possess/consume/purchase any alcoholic beverages or drugs of abuse.</w:t>
-      </w:r>
-    </w:p>
-    <w:p>
-      <w:pPr>
-        <w:pStyle w:val="ListParagraph"/>
-        <w:widowControl/>
-        <w:numPr>
-          <w:ilvl w:val="0"/>
-          <w:numId w:val="2"/>
-        </w:numPr>
-        <w:autoSpaceDE/>
-        <w:autoSpaceDN/>
-        <w:adjustRightInd/>
-        <w:jc w:val="both"/>
-        <w:rPr>
-          <w:rFonts w:ascii="Palatino Linotype" w:hAnsi="Palatino Linotype"/>
-          <w:b/>
-          <w:bCs/>
-          <w:sz w:val="20"/>
-          <w:szCs w:val="20"/>
-        </w:rPr>
-      </w:pPr>
-      <w:r>
-        <w:rPr>
-          <w:rFonts w:ascii="Palatino Linotype" w:hAnsi="Palatino Linotype"/>
-          <w:sz w:val="20"/>
-          <w:szCs w:val="20"/>
-        </w:rPr>
-        <w:t xml:space="preserve">Submit to alcohol/drug testing at the request of community control or any other law enforcement officer.</w:t>
-      </w:r>
-      <w:r>
-        <w:rPr>
-          <w:rFonts w:ascii="Palatino Linotype" w:hAnsi="Palatino Linotype"/>
-          <w:sz w:val="20"/>
-          <w:szCs w:val="20"/>
-        </w:rPr>
-        <w:t xml:space="preserve"> </w:t>
-      </w:r>
-      <w:r>
-        <w:rPr>
-          <w:rFonts w:ascii="Palatino Linotype" w:hAnsi="Palatino Linotype"/>
-          <w:sz w:val="20"/>
-          <w:szCs w:val="20"/>
-        </w:rPr>
-        <w:t xml:space="preserve"/>
-      </w:r>
-      <w:r>
-        <w:rPr>
-          <w:rFonts w:ascii="Palatino Linotype" w:hAnsi="Palatino Linotype"/>
-          <w:sz w:val="20"/>
-          <w:szCs w:val="20"/>
-        </w:rPr>
-        <w:t xml:space="preserve"/>
-      </w:r>
-      <w:r>
-        <w:rPr>
-          <w:rFonts w:ascii="Palatino Linotype" w:hAnsi="Palatino Linotype"/>
-          <w:sz w:val="20"/>
-          <w:szCs w:val="20"/>
-        </w:rPr>
-        <w:t xml:space="preserve"/>
-      </w:r>
-      <w:r>
-        <w:rPr>
-          <w:rFonts w:ascii="Palatino Linotype" w:hAnsi="Palatino Linotype"/>
-          <w:sz w:val="20"/>
-          <w:szCs w:val="20"/>
-        </w:rPr>
-        <w:t xml:space="preserve"/>
-      </w:r>
-      <w:r>
-        <w:rPr>
-          <w:rFonts w:ascii="Palatino Linotype" w:hAnsi="Palatino Linotype"/>
-          <w:sz w:val="20"/>
-          <w:szCs w:val="20"/>
-        </w:rPr>
-        <w:t xml:space="preserve"/>
-      </w:r>
-      <w:r>
-        <w:rPr>
-          <w:rFonts w:ascii="Palatino Linotype" w:hAnsi="Palatino Linotype"/>
-          <w:sz w:val="20"/>
-          <w:szCs w:val="20"/>
-        </w:rPr>
-        <w:t xml:space="preserve"/>
-      </w:r>
-      <w:r>
-        <w:rPr>
-          <w:rFonts w:ascii="Palatino Linotype" w:hAnsi="Palatino Linotype"/>
-          <w:sz w:val="20"/>
-          <w:szCs w:val="20"/>
-        </w:rPr>
-        <w:t xml:space="preserve"/>
-      </w:r>
-    </w:p>
-    <w:p>
-      <w:pPr>
-        <w:spacing w:line="276" w:lineRule="auto"/>
-        <w:jc w:val="both"/>
-        <w:rPr>
-          <w:rFonts w:ascii="Palatino Linotype" w:hAnsi="Palatino Linotype"/>
           <w:sz w:val="20"/>
           <w:szCs w:val="20"/>
         </w:rPr>
@@ -2287,6 +1316,250 @@
           <w:szCs w:val="20"/>
         </w:rPr>
       </w:pPr>
+      <w:proofErr w:type="gramStart"/>
+      <w:r>
+        <w:rPr>
+          <w:rFonts w:ascii="Palatino Linotype" w:hAnsi="Palatino Linotype"/>
+          <w:b/>
+          <w:bCs/>
+          <w:sz w:val="20"/>
+          <w:szCs w:val="20"/>
+        </w:rPr>
+        <w:t xml:space="preserve">Fines and Costs.</w:t>
+      </w:r>
+      <w:proofErr w:type="gramEnd"/>
+      <w:r>
+        <w:rPr>
+          <w:rFonts w:ascii="Palatino Linotype" w:hAnsi="Palatino Linotype"/>
+          <w:b/>
+          <w:bCs/>
+          <w:sz w:val="20"/>
+          <w:szCs w:val="20"/>
+        </w:rPr>
+        <w:t xml:space="preserve">  </w:t>
+      </w:r>
+      <w:r>
+        <w:rPr>
+          <w:rFonts w:ascii="Palatino Linotype" w:hAnsi="Palatino Linotype"/>
+          <w:b/>
+          <w:bCs/>
+          <w:sz w:val="20"/>
+          <w:szCs w:val="20"/>
+        </w:rPr>
+        <w:t xml:space="preserve"/>
+      </w:r>
+      <w:r>
+        <w:rPr>
+          <w:rFonts w:ascii="Palatino Linotype" w:hAnsi="Palatino Linotype"/>
+          <w:bCs/>
+          <w:sz w:val="20"/>
+          <w:szCs w:val="20"/>
+          <w:u w:val="single"/>
+        </w:rPr>
+        <w:t>Court costs are assessed for the highest degree charge in this</w:t>
+      </w:r>
+      <w:r>
+        <w:rPr>
+          <w:rFonts w:ascii="Palatino Linotype" w:hAnsi="Palatino Linotype"/>
+          <w:bCs/>
+          <w:sz w:val="20"/>
+          <w:szCs w:val="20"/>
+          <w:u w:val="single"/>
+        </w:rPr>
+        <w:t xml:space="preserve"> case</w:t>
+      </w:r>
+      <w:r>
+        <w:rPr>
+          <w:rFonts w:ascii="Palatino Linotype" w:hAnsi="Palatino Linotype"/>
+          <w:bCs/>
+          <w:sz w:val="20"/>
+          <w:szCs w:val="20"/>
+        </w:rPr>
+        <w:t xml:space="preserve">.</w:t>
+      </w:r>
+      <w:r>
+        <w:rPr>
+          <w:rFonts w:ascii="Palatino Linotype" w:hAnsi="Palatino Linotype"/>
+          <w:bCs/>
+          <w:sz w:val="20"/>
+          <w:szCs w:val="20"/>
+        </w:rPr>
+        <w:t xml:space="preserve"> </w:t>
+      </w:r>
+      <w:r>
+        <w:rPr>
+          <w:rFonts w:ascii="Palatino Linotype" w:hAnsi="Palatino Linotype"/>
+          <w:bCs/>
+          <w:sz w:val="20"/>
+          <w:szCs w:val="20"/>
+        </w:rPr>
+        <w:t xml:space="preserve"/>
+      </w:r>
+      <w:r>
+        <w:rPr>
+          <w:rFonts w:ascii="Palatino Linotype" w:hAnsi="Palatino Linotype"/>
+          <w:sz w:val="20"/>
+          <w:szCs w:val="20"/>
+        </w:rPr>
+        <w:t>Having</w:t>
+      </w:r>
+      <w:r>
+        <w:rPr>
+          <w:rFonts w:ascii="Palatino Linotype" w:hAnsi="Palatino Linotype"/>
+          <w:sz w:val="20"/>
+          <w:szCs w:val="20"/>
+        </w:rPr>
+        <w:t xml:space="preserve"> been informed of the fines and costs owed, Defendant expressed an ability to pay </w:t>
+      </w:r>
+      <w:r>
+        <w:rPr>
+          <w:rFonts w:ascii="Palatino Linotype" w:hAnsi="Palatino Linotype"/>
+          <w:b/>
+          <w:bCs/>
+          <w:sz w:val="20"/>
+          <w:szCs w:val="20"/>
+        </w:rPr>
+        <w:t xml:space="preserve">forthwith</w:t>
+      </w:r>
+      <w:r>
+        <w:rPr>
+          <w:rFonts w:ascii="Palatino Linotype" w:hAnsi="Palatino Linotype"/>
+          <w:sz w:val="20"/>
+          <w:szCs w:val="20"/>
+        </w:rPr>
+        <w:t xml:space="preserve">. Absent further order the fines and costs shall be paid in full by </w:t>
+      </w:r>
+      <w:r>
+        <w:rPr>
+          <w:rFonts w:ascii="Palatino Linotype" w:hAnsi="Palatino Linotype"/>
+          <w:b/>
+          <w:bCs/>
+          <w:sz w:val="20"/>
+          <w:szCs w:val="20"/>
+        </w:rPr>
+        <w:t xml:space="preserve">January 08, 2022</w:t>
+      </w:r>
+      <w:r>
+        <w:rPr>
+          <w:rFonts w:ascii="Palatino Linotype" w:hAnsi="Palatino Linotype"/>
+          <w:sz w:val="20"/>
+          <w:szCs w:val="20"/>
+        </w:rPr>
+        <w:t xml:space="preserve">. </w:t>
+      </w:r>
+      <w:r>
+        <w:rPr>
+          <w:rFonts w:ascii="Palatino Linotype" w:hAnsi="Palatino Linotype"/>
+          <w:sz w:val="20"/>
+          <w:szCs w:val="20"/>
+        </w:rPr>
+        <w:t xml:space="preserve"/>
+      </w:r>
+    </w:p>
+    <w:p>
+      <w:pPr>
+        <w:spacing w:line="276" w:lineRule="auto"/>
+        <w:jc w:val="both"/>
+        <w:rPr>
+          <w:rFonts w:ascii="Palatino Linotype" w:hAnsi="Palatino Linotype"/>
+          <w:sz w:val="20"/>
+          <w:szCs w:val="20"/>
+        </w:rPr>
+      </w:pPr>
+      <w:r>
+        <w:rPr>
+          <w:rFonts w:ascii="Palatino Linotype" w:hAnsi="Palatino Linotype"/>
+          <w:sz w:val="20"/>
+          <w:szCs w:val="20"/>
+        </w:rPr>
+        <w:t xml:space="preserve"/>
+      </w:r>
+      <w:r>
+        <w:rPr>
+          <w:rFonts w:ascii="Palatino Linotype" w:hAnsi="Palatino Linotype"/>
+          <w:sz w:val="20"/>
+          <w:szCs w:val="20"/>
+        </w:rPr>
+        <w:t xml:space="preserve"/>
+      </w:r>
+    </w:p>
+    <w:p>
+      <w:pPr>
+        <w:spacing w:line="276" w:lineRule="auto"/>
+        <w:jc w:val="both"/>
+        <w:rPr>
+          <w:rFonts w:ascii="Palatino Linotype" w:hAnsi="Palatino Linotype"/>
+          <w:sz w:val="20"/>
+          <w:szCs w:val="20"/>
+        </w:rPr>
+      </w:pPr>
+      <w:proofErr w:type="gramStart"/>
+      <w:r>
+        <w:rPr>
+          <w:rFonts w:ascii="Palatino Linotype" w:hAnsi="Palatino Linotype"/>
+          <w:b/>
+          <w:bCs/>
+          <w:sz w:val="20"/>
+          <w:szCs w:val="20"/>
+        </w:rPr>
+        <w:t xml:space="preserve">Proof of Financial Responsibility.</w:t>
+      </w:r>
+      <w:proofErr w:type="gramEnd"/>
+      <w:r>
+        <w:rPr>
+          <w:rFonts w:ascii="Palatino Linotype" w:hAnsi="Palatino Linotype"/>
+          <w:b/>
+          <w:bCs/>
+          <w:sz w:val="20"/>
+          <w:szCs w:val="20"/>
+        </w:rPr>
+        <w:t xml:space="preserve">  </w:t>
+      </w:r>
+      <w:r>
+        <w:rPr>
+          <w:rFonts w:ascii="Palatino Linotype" w:hAnsi="Palatino Linotype"/>
+          <w:bCs/>
+          <w:sz w:val="20"/>
+          <w:szCs w:val="20"/>
+        </w:rPr>
+        <w:t xml:space="preserve"> </w:t>
+      </w:r>
+      <w:r>
+        <w:rPr>
+          <w:rFonts w:ascii="Palatino Linotype" w:hAnsi="Palatino Linotype"/>
+          <w:sz w:val="20"/>
+          <w:szCs w:val="20"/>
+        </w:rPr>
+        <w:t xml:space="preserve">The Defendant showed proof of financial responsibility at the time of the offense.</w:t>
+      </w:r>
+      <w:r>
+        <w:rPr>
+          <w:rFonts w:ascii="Palatino Linotype" w:hAnsi="Palatino Linotype"/>
+          <w:bCs/>
+          <w:sz w:val="20"/>
+          <w:szCs w:val="20"/>
+        </w:rPr>
+        <w:t xml:space="preserve"/>
+      </w:r>
+    </w:p>
+    <w:p>
+      <w:pPr>
+        <w:spacing w:line="276" w:lineRule="auto"/>
+        <w:jc w:val="both"/>
+        <w:rPr>
+          <w:rFonts w:ascii="Palatino Linotype" w:hAnsi="Palatino Linotype"/>
+          <w:sz w:val="20"/>
+          <w:szCs w:val="20"/>
+        </w:rPr>
+      </w:pPr>
+      <w:r>
+        <w:rPr>
+          <w:rFonts w:ascii="Palatino Linotype" w:hAnsi="Palatino Linotype"/>
+          <w:sz w:val="20"/>
+          <w:szCs w:val="20"/>
+        </w:rPr>
+        <w:t xml:space="preserve"/>
+      </w:r>
       <w:r>
         <w:rPr>
           <w:rFonts w:ascii="Palatino Linotype" w:hAnsi="Palatino Linotype"/>
@@ -2454,7 +1727,7 @@
           <w:sz w:val="20"/>
           <w:szCs w:val="20"/>
         </w:rPr>
-        <w:t xml:space="preserve">Kyle</w:t>
+        <w:t xml:space="preserve">Marianne</w:t>
       </w:r>
       <w:r>
         <w:rPr>
@@ -2470,7 +1743,7 @@
           <w:sz w:val="20"/>
           <w:szCs w:val="20"/>
         </w:rPr>
-        <w:t xml:space="preserve">Rohrer</w:t>
+        <w:t xml:space="preserve">Hemmeter</w:t>
       </w:r>
     </w:p>
     <w:p>
@@ -2588,24 +1861,6 @@
     </w:sectPr>
   </w:body>
 </w:document>
-</file>
-
-<file path=word/commentsExtended.xml><?xml version="1.0" encoding="utf-8"?>
-<w15:commentsEx xmlns:wpc="http://schemas.microsoft.com/office/word/2010/wordprocessingCanvas" xmlns:cx="http://schemas.microsoft.com/office/drawing/2014/chartex" xmlns:cx1="http://schemas.microsoft.com/office/drawing/2015/9/8/chartex" xmlns:cx2="http://schemas.microsoft.com/office/drawing/2015/10/21/chartex" xmlns:cx3="http://schemas.microsoft.com/office/drawing/2016/5/9/chartex" xmlns:cx4="http://schemas.microsoft.com/office/drawing/2016/5/10/chartex" xmlns:cx5="http://schemas.microsoft.com/office/drawing/2016/5/11/chartex" xmlns:cx6="http://schemas.microsoft.com/office/drawing/2016/5/12/chartex" xmlns:cx7="http://schemas.microsoft.com/office/drawing/2016/5/13/chartex" xmlns:cx8="http://schemas.microsoft.com/office/drawing/2016/5/14/chartex" xmlns:mc="http://schemas.openxmlformats.org/markup-compatibility/2006" xmlns:aink="http://schemas.microsoft.com/office/drawing/2016/ink" xmlns:am3d="http://schemas.microsoft.com/office/drawing/2017/model3d" xmlns:o="urn:schemas-microsoft-com:office:office" xmlns:r="http://schemas.openxmlformats.org/officeDocument/2006/relationships" xmlns:m="http://schemas.openxmlformats.org/officeDocument/2006/math" xmlns:v="urn:schemas-microsoft-com:vml" xmlns:wp14="http://schemas.microsoft.com/office/word/2010/wordprocessingDrawing" xmlns:wp="http://schemas.openxmlformats.org/drawingml/2006/wordprocessingDrawing" xmlns:w10="urn:schemas-microsoft-com:office:word" xmlns:w="http://schemas.openxmlformats.org/wordprocessingml/2006/main" xmlns:w14="http://schemas.microsoft.com/office/word/2010/wordml" xmlns:w15="http://schemas.microsoft.com/office/word/2012/wordml" xmlns:w16cex="http://schemas.microsoft.com/office/word/2018/wordml/cex" xmlns:w16cid="http://schemas.microsoft.com/office/word/2016/wordml/cid" xmlns:w16="http://schemas.microsoft.com/office/word/2018/wordml" xmlns:w16se="http://schemas.microsoft.com/office/word/2015/wordml/symex" xmlns:wpg="http://schemas.microsoft.com/office/word/2010/wordprocessingGroup" xmlns:wpi="http://schemas.microsoft.com/office/word/2010/wordprocessingInk" xmlns:wne="http://schemas.microsoft.com/office/word/2006/wordml" xmlns:wps="http://schemas.microsoft.com/office/word/2010/wordprocessingShape" mc:Ignorable="w14 w15 w16se w16cid w16 w16cex wp14">
-  <w15:commentEx w15:paraId="4CD3D7F6" w15:done="0"/>
-  <w15:commentEx w15:paraId="7E2F0EFE" w15:done="0"/>
-  <w15:commentEx w15:paraId="6E5F1B3C" w15:done="0"/>
-  <w15:commentEx w15:paraId="51A4BB77" w15:done="0"/>
-</w15:commentsEx>
-</file>
-
-<file path=word/commentsIds.xml><?xml version="1.0" encoding="utf-8"?>
-<w16cid:commentsIds xmlns:wpc="http://schemas.microsoft.com/office/word/2010/wordprocessingCanvas" xmlns:cx="http://schemas.microsoft.com/office/drawing/2014/chartex" xmlns:cx1="http://schemas.microsoft.com/office/drawing/2015/9/8/chartex" xmlns:cx2="http://schemas.microsoft.com/office/drawing/2015/10/21/chartex" xmlns:cx3="http://schemas.microsoft.com/office/drawing/2016/5/9/chartex" xmlns:cx4="http://schemas.microsoft.com/office/drawing/2016/5/10/chartex" xmlns:cx5="http://schemas.microsoft.com/office/drawing/2016/5/11/chartex" xmlns:cx6="http://schemas.microsoft.com/office/drawing/2016/5/12/chartex" xmlns:cx7="http://schemas.microsoft.com/office/drawing/2016/5/13/chartex" xmlns:cx8="http://schemas.microsoft.com/office/drawing/2016/5/14/chartex" xmlns:mc="http://schemas.openxmlformats.org/markup-compatibility/2006" xmlns:aink="http://schemas.microsoft.com/office/drawing/2016/ink" xmlns:am3d="http://schemas.microsoft.com/office/drawing/2017/model3d" xmlns:o="urn:schemas-microsoft-com:office:office" xmlns:r="http://schemas.openxmlformats.org/officeDocument/2006/relationships" xmlns:m="http://schemas.openxmlformats.org/officeDocument/2006/math" xmlns:v="urn:schemas-microsoft-com:vml" xmlns:wp14="http://schemas.microsoft.com/office/word/2010/wordprocessingDrawing" xmlns:wp="http://schemas.openxmlformats.org/drawingml/2006/wordprocessingDrawing" xmlns:w10="urn:schemas-microsoft-com:office:word" xmlns:w="http://schemas.openxmlformats.org/wordprocessingml/2006/main" xmlns:w14="http://schemas.microsoft.com/office/word/2010/wordml" xmlns:w15="http://schemas.microsoft.com/office/word/2012/wordml" xmlns:w16cex="http://schemas.microsoft.com/office/word/2018/wordml/cex" xmlns:w16cid="http://schemas.microsoft.com/office/word/2016/wordml/cid" xmlns:w16="http://schemas.microsoft.com/office/word/2018/wordml" xmlns:w16se="http://schemas.microsoft.com/office/word/2015/wordml/symex" xmlns:wpg="http://schemas.microsoft.com/office/word/2010/wordprocessingGroup" xmlns:wpi="http://schemas.microsoft.com/office/word/2010/wordprocessingInk" xmlns:wne="http://schemas.microsoft.com/office/word/2006/wordml" xmlns:wps="http://schemas.microsoft.com/office/word/2010/wordprocessingShape" mc:Ignorable="w14 w15 w16se w16cid w16 w16cex wp14">
-  <w16cid:commentId w16cid:paraId="4CD3D7F6" w16cid:durableId="257FDCE8"/>
-  <w16cid:commentId w16cid:paraId="7E2F0EFE" w16cid:durableId="257FDCE9"/>
-  <w16cid:commentId w16cid:paraId="6E5F1B3C" w16cid:durableId="257FDCEA"/>
-  <w16cid:commentId w16cid:paraId="51A4BB77" w16cid:durableId="257FDCEB"/>
-</w16cid:commentsIds>
 </file>
 
 <file path=word/endnotes.xml><?xml version="1.0" encoding="utf-8"?>
@@ -2847,137 +2102,10 @@
       </w:rPr>
     </w:lvl>
   </w:abstractNum>
-  <w:abstractNum w:abstractNumId="1">
-    <w:nsid w:val="2E17566E"/>
-    <w:multiLevelType w:val="hybridMultilevel"/>
-    <w:tmpl w:val="00866CE6"/>
-    <w:lvl w:ilvl="0" w:tplc="04090001">
-      <w:start w:val="1"/>
-      <w:numFmt w:val="bullet"/>
-      <w:lvlText w:val=""/>
-      <w:lvlJc w:val="left"/>
-      <w:pPr>
-        <w:ind w:left="779" w:hanging="360"/>
-      </w:pPr>
-      <w:rPr>
-        <w:rFonts w:ascii="Symbol" w:hAnsi="Symbol" w:hint="default"/>
-      </w:rPr>
-    </w:lvl>
-    <w:lvl w:ilvl="1" w:tplc="04090003">
-      <w:start w:val="1"/>
-      <w:numFmt w:val="bullet"/>
-      <w:lvlText w:val="o"/>
-      <w:lvlJc w:val="left"/>
-      <w:pPr>
-        <w:ind w:left="1499" w:hanging="360"/>
-      </w:pPr>
-      <w:rPr>
-        <w:rFonts w:ascii="Courier New" w:hAnsi="Courier New" w:cs="Courier New" w:hint="default"/>
-      </w:rPr>
-    </w:lvl>
-    <w:lvl w:ilvl="2" w:tplc="04090005" w:tentative="1">
-      <w:start w:val="1"/>
-      <w:numFmt w:val="bullet"/>
-      <w:lvlText w:val=""/>
-      <w:lvlJc w:val="left"/>
-      <w:pPr>
-        <w:ind w:left="2219" w:hanging="360"/>
-      </w:pPr>
-      <w:rPr>
-        <w:rFonts w:ascii="Wingdings" w:hAnsi="Wingdings" w:hint="default"/>
-      </w:rPr>
-    </w:lvl>
-    <w:lvl w:ilvl="3" w:tplc="04090001" w:tentative="1">
-      <w:start w:val="1"/>
-      <w:numFmt w:val="bullet"/>
-      <w:lvlText w:val=""/>
-      <w:lvlJc w:val="left"/>
-      <w:pPr>
-        <w:ind w:left="2939" w:hanging="360"/>
-      </w:pPr>
-      <w:rPr>
-        <w:rFonts w:ascii="Symbol" w:hAnsi="Symbol" w:hint="default"/>
-      </w:rPr>
-    </w:lvl>
-    <w:lvl w:ilvl="4" w:tplc="04090003" w:tentative="1">
-      <w:start w:val="1"/>
-      <w:numFmt w:val="bullet"/>
-      <w:lvlText w:val="o"/>
-      <w:lvlJc w:val="left"/>
-      <w:pPr>
-        <w:ind w:left="3659" w:hanging="360"/>
-      </w:pPr>
-      <w:rPr>
-        <w:rFonts w:ascii="Courier New" w:hAnsi="Courier New" w:cs="Courier New" w:hint="default"/>
-      </w:rPr>
-    </w:lvl>
-    <w:lvl w:ilvl="5" w:tplc="04090005" w:tentative="1">
-      <w:start w:val="1"/>
-      <w:numFmt w:val="bullet"/>
-      <w:lvlText w:val=""/>
-      <w:lvlJc w:val="left"/>
-      <w:pPr>
-        <w:ind w:left="4379" w:hanging="360"/>
-      </w:pPr>
-      <w:rPr>
-        <w:rFonts w:ascii="Wingdings" w:hAnsi="Wingdings" w:hint="default"/>
-      </w:rPr>
-    </w:lvl>
-    <w:lvl w:ilvl="6" w:tplc="04090001" w:tentative="1">
-      <w:start w:val="1"/>
-      <w:numFmt w:val="bullet"/>
-      <w:lvlText w:val=""/>
-      <w:lvlJc w:val="left"/>
-      <w:pPr>
-        <w:ind w:left="5099" w:hanging="360"/>
-      </w:pPr>
-      <w:rPr>
-        <w:rFonts w:ascii="Symbol" w:hAnsi="Symbol" w:hint="default"/>
-      </w:rPr>
-    </w:lvl>
-    <w:lvl w:ilvl="7" w:tplc="04090003" w:tentative="1">
-      <w:start w:val="1"/>
-      <w:numFmt w:val="bullet"/>
-      <w:lvlText w:val="o"/>
-      <w:lvlJc w:val="left"/>
-      <w:pPr>
-        <w:ind w:left="5819" w:hanging="360"/>
-      </w:pPr>
-      <w:rPr>
-        <w:rFonts w:ascii="Courier New" w:hAnsi="Courier New" w:cs="Courier New" w:hint="default"/>
-      </w:rPr>
-    </w:lvl>
-    <w:lvl w:ilvl="8" w:tplc="04090005" w:tentative="1">
-      <w:start w:val="1"/>
-      <w:numFmt w:val="bullet"/>
-      <w:lvlText w:val=""/>
-      <w:lvlJc w:val="left"/>
-      <w:pPr>
-        <w:ind w:left="6539" w:hanging="360"/>
-      </w:pPr>
-      <w:rPr>
-        <w:rFonts w:ascii="Wingdings" w:hAnsi="Wingdings" w:hint="default"/>
-      </w:rPr>
-    </w:lvl>
-  </w:abstractNum>
   <w:num w:numId="1">
     <w:abstractNumId w:val="0"/>
   </w:num>
-  <w:num w:numId="2">
-    <w:abstractNumId w:val="1"/>
-  </w:num>
 </w:numbering>
-</file>
-
-<file path=word/people.xml><?xml version="1.0" encoding="utf-8"?>
-<w15:people xmlns:wpc="http://schemas.microsoft.com/office/word/2010/wordprocessingCanvas" xmlns:cx="http://schemas.microsoft.com/office/drawing/2014/chartex" xmlns:cx1="http://schemas.microsoft.com/office/drawing/2015/9/8/chartex" xmlns:cx2="http://schemas.microsoft.com/office/drawing/2015/10/21/chartex" xmlns:cx3="http://schemas.microsoft.com/office/drawing/2016/5/9/chartex" xmlns:cx4="http://schemas.microsoft.com/office/drawing/2016/5/10/chartex" xmlns:cx5="http://schemas.microsoft.com/office/drawing/2016/5/11/chartex" xmlns:cx6="http://schemas.microsoft.com/office/drawing/2016/5/12/chartex" xmlns:cx7="http://schemas.microsoft.com/office/drawing/2016/5/13/chartex" xmlns:cx8="http://schemas.microsoft.com/office/drawing/2016/5/14/chartex" xmlns:mc="http://schemas.openxmlformats.org/markup-compatibility/2006" xmlns:aink="http://schemas.microsoft.com/office/drawing/2016/ink" xmlns:am3d="http://schemas.microsoft.com/office/drawing/2017/model3d" xmlns:o="urn:schemas-microsoft-com:office:office" xmlns:r="http://schemas.openxmlformats.org/officeDocument/2006/relationships" xmlns:m="http://schemas.openxmlformats.org/officeDocument/2006/math" xmlns:v="urn:schemas-microsoft-com:vml" xmlns:wp14="http://schemas.microsoft.com/office/word/2010/wordprocessingDrawing" xmlns:wp="http://schemas.openxmlformats.org/drawingml/2006/wordprocessingDrawing" xmlns:w10="urn:schemas-microsoft-com:office:word" xmlns:w="http://schemas.openxmlformats.org/wordprocessingml/2006/main" xmlns:w14="http://schemas.microsoft.com/office/word/2010/wordml" xmlns:w15="http://schemas.microsoft.com/office/word/2012/wordml" xmlns:w16cex="http://schemas.microsoft.com/office/word/2018/wordml/cex" xmlns:w16cid="http://schemas.microsoft.com/office/word/2016/wordml/cid" xmlns:w16="http://schemas.microsoft.com/office/word/2018/wordml" xmlns:w16se="http://schemas.microsoft.com/office/word/2015/wordml/symex" xmlns:wpg="http://schemas.microsoft.com/office/word/2010/wordprocessingGroup" xmlns:wpi="http://schemas.microsoft.com/office/word/2010/wordprocessingInk" xmlns:wne="http://schemas.microsoft.com/office/word/2006/wordml" xmlns:wps="http://schemas.microsoft.com/office/word/2010/wordprocessingShape" mc:Ignorable="w14 w15 w16se w16cid w16 w16cex wp14">
-  <w15:person w15:author="Amanda Bunner">
-    <w15:presenceInfo w15:providerId="AD" w15:userId="S::abunner@municipalcourt.org::eb91d435-d6fc-42bd-9750-3e984bc05426"/>
-  </w15:person>
-  <w15:person w15:author="Mandy Bunner">
-    <w15:presenceInfo w15:providerId="AD" w15:userId="S::mandy@mbmphotos.com::0e69a378-8fb7-4e0c-a5ba-f5d59ed64085"/>
-  </w15:person>
-</w15:people>
 </file>
 
 <file path=word/styles.xml><?xml version="1.0" encoding="utf-8"?>
@@ -3024,7 +2152,7 @@
     <w:lsdException w:name="Subtitle" w:semiHidden="0" w:uiPriority="11" w:unhideWhenUsed="0" w:qFormat="1"/>
     <w:lsdException w:name="Strong" w:semiHidden="0" w:uiPriority="22" w:unhideWhenUsed="0" w:qFormat="1"/>
     <w:lsdException w:name="Emphasis" w:semiHidden="0" w:uiPriority="20" w:unhideWhenUsed="0" w:qFormat="1"/>
-    <w:lsdException w:name="Table Grid" w:uiPriority="59"/>
+    <w:lsdException w:name="Table Grid" w:semiHidden="0" w:uiPriority="59" w:unhideWhenUsed="0"/>
     <w:lsdException w:name="Placeholder Text" w:unhideWhenUsed="0"/>
     <w:lsdException w:name="No Spacing" w:semiHidden="0" w:uiPriority="1" w:unhideWhenUsed="0" w:qFormat="1"/>
     <w:lsdException w:name="Light Shading" w:semiHidden="0" w:uiPriority="60" w:unhideWhenUsed="0"/>
@@ -3294,49 +2422,6 @@
       <w:contextualSpacing/>
     </w:pPr>
   </w:style>
-  <w:style w:type="character" w:styleId="CommentReference">
-    <w:name w:val="annotation reference"/>
-    <w:basedOn w:val="DefaultParagraphFont"/>
-    <w:uiPriority w:val="99"/>
-    <w:semiHidden/>
-    <w:unhideWhenUsed/>
-    <w:rsid w:val="00A53114"/>
-    <w:rPr>
-      <w:sz w:val="16"/>
-      <w:szCs w:val="16"/>
-    </w:rPr>
-  </w:style>
-  <w:style w:type="paragraph" w:styleId="CommentText">
-    <w:name w:val="annotation text"/>
-    <w:basedOn w:val="Normal"/>
-    <w:link w:val="CommentTextChar"/>
-    <w:uiPriority w:val="99"/>
-    <w:unhideWhenUsed/>
-    <w:rsid w:val="00A53114"/>
-    <w:pPr>
-      <w:widowControl/>
-      <w:autoSpaceDE/>
-      <w:autoSpaceDN/>
-      <w:adjustRightInd/>
-    </w:pPr>
-    <w:rPr>
-      <w:rFonts w:asciiTheme="minorHAnsi" w:eastAsiaTheme="minorHAnsi" w:hAnsiTheme="minorHAnsi" w:cstheme="minorBidi"/>
-      <w:sz w:val="20"/>
-      <w:szCs w:val="20"/>
-    </w:rPr>
-  </w:style>
-  <w:style w:type="character" w:customStyle="1" w:styleId="CommentTextChar">
-    <w:name w:val="Comment Text Char"/>
-    <w:basedOn w:val="DefaultParagraphFont"/>
-    <w:link w:val="CommentText"/>
-    <w:uiPriority w:val="99"/>
-    <w:rsid w:val="00A53114"/>
-    <w:rPr>
-      <w:rFonts w:eastAsiaTheme="minorHAnsi"/>
-      <w:sz w:val="20"/>
-      <w:szCs w:val="20"/>
-    </w:rPr>
-  </w:style>
 </w:styles>
 </file>
 
@@ -3384,7 +2469,7 @@
     <w:lsdException w:name="Subtitle" w:semiHidden="0" w:uiPriority="11" w:unhideWhenUsed="0" w:qFormat="1"/>
     <w:lsdException w:name="Strong" w:semiHidden="0" w:uiPriority="22" w:unhideWhenUsed="0" w:qFormat="1"/>
     <w:lsdException w:name="Emphasis" w:semiHidden="0" w:uiPriority="20" w:unhideWhenUsed="0" w:qFormat="1"/>
-    <w:lsdException w:name="Table Grid" w:uiPriority="59"/>
+    <w:lsdException w:name="Table Grid" w:semiHidden="0" w:uiPriority="59" w:unhideWhenUsed="0"/>
     <w:lsdException w:name="Placeholder Text" w:unhideWhenUsed="0"/>
     <w:lsdException w:name="No Spacing" w:semiHidden="0" w:uiPriority="1" w:unhideWhenUsed="0" w:qFormat="1"/>
     <w:lsdException w:name="Light Shading" w:semiHidden="0" w:uiPriority="60" w:unhideWhenUsed="0"/>
@@ -3653,49 +2738,6 @@
       <w:ind w:left="720"/>
       <w:contextualSpacing/>
     </w:pPr>
-  </w:style>
-  <w:style w:type="character" w:styleId="CommentReference">
-    <w:name w:val="annotation reference"/>
-    <w:basedOn w:val="DefaultParagraphFont"/>
-    <w:uiPriority w:val="99"/>
-    <w:semiHidden/>
-    <w:unhideWhenUsed/>
-    <w:rsid w:val="00A53114"/>
-    <w:rPr>
-      <w:sz w:val="16"/>
-      <w:szCs w:val="16"/>
-    </w:rPr>
-  </w:style>
-  <w:style w:type="paragraph" w:styleId="CommentText">
-    <w:name w:val="annotation text"/>
-    <w:basedOn w:val="Normal"/>
-    <w:link w:val="CommentTextChar"/>
-    <w:uiPriority w:val="99"/>
-    <w:unhideWhenUsed/>
-    <w:rsid w:val="00A53114"/>
-    <w:pPr>
-      <w:widowControl/>
-      <w:autoSpaceDE/>
-      <w:autoSpaceDN/>
-      <w:adjustRightInd/>
-    </w:pPr>
-    <w:rPr>
-      <w:rFonts w:asciiTheme="minorHAnsi" w:eastAsiaTheme="minorHAnsi" w:hAnsiTheme="minorHAnsi" w:cstheme="minorBidi"/>
-      <w:sz w:val="20"/>
-      <w:szCs w:val="20"/>
-    </w:rPr>
-  </w:style>
-  <w:style w:type="character" w:customStyle="1" w:styleId="CommentTextChar">
-    <w:name w:val="Comment Text Char"/>
-    <w:basedOn w:val="DefaultParagraphFont"/>
-    <w:link w:val="CommentText"/>
-    <w:uiPriority w:val="99"/>
-    <w:rsid w:val="00A53114"/>
-    <w:rPr>
-      <w:rFonts w:eastAsiaTheme="minorHAnsi"/>
-      <w:sz w:val="20"/>
-      <w:szCs w:val="20"/>
-    </w:rPr>
   </w:style>
 </w:styles>
 </file>

</xml_diff>

<commit_message>
Updated tabs on comm control.
</commit_message>
<xml_diff>
--- a/resources/Saved/21CRB01291_Traffic Judgment Entry.docx
+++ b/resources/Saved/21CRB01291_Traffic Judgment Entry.docx
@@ -721,62 +721,6 @@
         </w:rPr>
         <w:t xml:space="preserve"/>
       </w:r>
-      <w:proofErr w:type="gramStart"/>
-      <w:r>
-        <w:rPr>
-          <w:rFonts w:ascii="Palatino Linotype" w:hAnsi="Palatino Linotype"/>
-          <w:b/>
-          <w:sz w:val="20"/>
-          <w:szCs w:val="20"/>
-        </w:rPr>
-        <w:t>Diversion.</w:t>
-      </w:r>
-      <w:proofErr w:type="gramEnd"/>
-      <w:r>
-        <w:rPr>
-          <w:rFonts w:ascii="Palatino Linotype" w:hAnsi="Palatino Linotype"/>
-          <w:b/>
-          <w:sz w:val="20"/>
-          <w:szCs w:val="20"/>
-        </w:rPr>
-        <w:t xml:space="preserve"> </w:t>
-      </w:r>
-      <w:r>
-        <w:rPr>
-          <w:rFonts w:ascii="Palatino Linotype" w:hAnsi="Palatino Linotype"/>
-          <w:b/>
-          <w:sz w:val="20"/>
-          <w:szCs w:val="20"/>
-        </w:rPr>
-        <w:t xml:space="preserve"> </w:t>
-      </w:r>
-      <w:r>
-        <w:rPr>
-          <w:rFonts w:ascii="Palatino Linotype" w:hAnsi="Palatino Linotype"/>
-          <w:sz w:val="20"/>
-          <w:szCs w:val="20"/>
-        </w:rPr>
-        <w:t xml:space="preserve">Defendant is eligible for the Theft Diversion Program. The Defendant’s plea and the Court’s findings are set forth in the chart below. The sentence, including any fines, costs and jail days, is SUSPENDED pending Defendant’s completion of the diversion program. Should Defendant fail to complete the terms of the diversion program, the sentence shall apply</w:t>
-      </w:r>
-      <w:proofErr w:type="gramStart"/>
-      <w:r>
-        <w:rPr>
-          <w:rFonts w:ascii="Palatino Linotype" w:hAnsi="Palatino Linotype"/>
-          <w:sz w:val="20"/>
-          <w:szCs w:val="20"/>
-        </w:rPr>
-        <w:t>.</w:t>
-      </w:r>
-      <w:r>
-        <w:rPr>
-          <w:rFonts w:ascii="Palatino Linotype" w:hAnsi="Palatino Linotype"/>
-          <w:sz w:val="20"/>
-          <w:szCs w:val="20"/>
-        </w:rPr>
-        <w:t xml:space="preserve"/>
-      </w:r>
-      <w:bookmarkStart w:id="0" w:name="_GoBack"/>
-      <w:bookmarkEnd w:id="0"/>
     </w:p>
     <w:p>
       <w:pPr>
@@ -1118,7 +1062,7 @@
                 <w:szCs w:val="20"/>
               </w:rPr>
               <w:lastRenderedPageBreak/>
-              <w:t xml:space="preserve">Guilty</w:t>
+              <w:t xml:space="preserve">No Contest</w:t>
             </w:r>
           </w:p>
         </w:tc>
@@ -1751,6 +1695,14 @@
         </w:rPr>
         <w:t xml:space="preserve"/>
       </w:r>
+      <w:r>
+        <w:rPr>
+          <w:rFonts w:ascii="Palatino Linotype" w:hAnsi="Palatino Linotype"/>
+          <w:sz w:val="20"/>
+          <w:szCs w:val="20"/>
+        </w:rPr>
+        <w:t xml:space="preserve"/>
+      </w:r>
     </w:p>
     <w:p>
       <w:pPr>
@@ -1869,6 +1821,811 @@
         </w:rPr>
         <w:t xml:space="preserve"/>
       </w:r>
+      <w:r>
+        <w:rPr>
+          <w:rFonts w:ascii="Palatino Linotype" w:hAnsi="Palatino Linotype"/>
+          <w:sz w:val="20"/>
+          <w:szCs w:val="20"/>
+        </w:rPr>
+        <w:t xml:space="preserve"/>
+      </w:r>
+    </w:p>
+    <w:p>
+      <w:pPr>
+        <w:jc w:val="both"/>
+        <w:rPr>
+          <w:rFonts w:ascii="Palatino Linotype" w:hAnsi="Palatino Linotype"/>
+          <w:b/>
+          <w:sz w:val="20"/>
+          <w:szCs w:val="20"/>
+        </w:rPr>
+      </w:pPr>
+      <w:proofErr w:type="gramStart"/>
+      <w:r>
+        <w:rPr>
+          <w:rFonts w:ascii="Palatino Linotype" w:hAnsi="Palatino Linotype"/>
+          <w:b/>
+          <w:sz w:val="20"/>
+          <w:szCs w:val="20"/>
+        </w:rPr>
+        <w:t>Community Control</w:t>
+      </w:r>
+      <w:r>
+        <w:rPr>
+          <w:rFonts w:ascii="Palatino Linotype" w:hAnsi="Palatino Linotype"/>
+          <w:b/>
+          <w:sz w:val="20"/>
+          <w:szCs w:val="20"/>
+        </w:rPr>
+        <w:t>.</w:t>
+      </w:r>
+      <w:proofErr w:type="gramEnd"/>
+      <w:r>
+        <w:rPr>
+          <w:rFonts w:ascii="Palatino Linotype" w:hAnsi="Palatino Linotype"/>
+          <w:b/>
+          <w:sz w:val="20"/>
+          <w:szCs w:val="20"/>
+        </w:rPr>
+        <w:t xml:space="preserve">  </w:t>
+      </w:r>
+      <w:r>
+        <w:rPr>
+          <w:rFonts w:ascii="Palatino Linotype" w:hAnsi="Palatino Linotype"/>
+          <w:sz w:val="20"/>
+          <w:szCs w:val="20"/>
+        </w:rPr>
+        <w:t xml:space="preserve">For a period of </w:t>
+      </w:r>
+      <w:r>
+        <w:rPr>
+          <w:rFonts w:ascii="Palatino Linotype" w:hAnsi="Palatino Linotype"/>
+          <w:b/>
+          <w:sz w:val="20"/>
+          <w:szCs w:val="20"/>
+          <w:u w:val="single"/>
+        </w:rPr>
+        <w:t xml:space="preserve">1 year</w:t>
+      </w:r>
+      <w:r>
+        <w:rPr>
+          <w:rFonts w:ascii="Palatino Linotype" w:hAnsi="Palatino Linotype"/>
+          <w:sz w:val="20"/>
+          <w:szCs w:val="20"/>
+        </w:rPr>
+        <w:t xml:space="preserve">, Defendant shall be under </w:t>
+      </w:r>
+      <w:r>
+        <w:rPr>
+          <w:rFonts w:ascii="Palatino Linotype" w:hAnsi="Palatino Linotype"/>
+          <w:b/>
+          <w:sz w:val="20"/>
+          <w:szCs w:val="20"/>
+          <w:u w:val="single"/>
+        </w:rPr>
+        <w:t xml:space="preserve">basic</w:t>
+      </w:r>
+      <w:r>
+        <w:rPr>
+          <w:rFonts w:ascii="Palatino Linotype" w:hAnsi="Palatino Linotype"/>
+          <w:b/>
+          <w:sz w:val="20"/>
+          <w:szCs w:val="20"/>
+          <w:u w:val="single"/>
+        </w:rPr>
+        <w:t xml:space="preserve"> </w:t>
+      </w:r>
+      <w:r>
+        <w:rPr>
+          <w:rFonts w:ascii="Palatino Linotype" w:hAnsi="Palatino Linotype"/>
+          <w:b/>
+          <w:sz w:val="20"/>
+          <w:szCs w:val="20"/>
+          <w:u w:val="single"/>
+        </w:rPr>
+        <w:t>supervision</w:t>
+      </w:r>
+      <w:r>
+        <w:rPr>
+          <w:rFonts w:ascii="Palatino Linotype" w:hAnsi="Palatino Linotype"/>
+          <w:sz w:val="20"/>
+          <w:szCs w:val="20"/>
+        </w:rPr>
+        <w:t xml:space="preserve"> </w:t>
+      </w:r>
+      <w:r>
+        <w:rPr>
+          <w:rFonts w:ascii="Palatino Linotype" w:hAnsi="Palatino Linotype"/>
+          <w:sz w:val="20"/>
+          <w:szCs w:val="20"/>
+        </w:rPr>
+        <w:t>with the Office of Community Control.  The Court advised Defendant that as a result of any failure to comply with the terms of community control, the Court may impose a longer term of community control up to a total of 5 years; impose a definite jail term to include any days stayed or otherwise authorized by law; and/or otherwise modify the terms of community control set forth below.</w:t>
+      </w:r>
+    </w:p>
+    <w:p>
+      <w:pPr>
+        <w:spacing w:line="276" w:lineRule="auto"/>
+        <w:jc w:val="both"/>
+        <w:rPr>
+          <w:rFonts w:ascii="Palatino Linotype" w:hAnsi="Palatino Linotype"/>
+          <w:b/>
+          <w:sz w:val="20"/>
+          <w:szCs w:val="20"/>
+        </w:rPr>
+      </w:pPr>
+    </w:p>
+    <w:p>
+      <w:pPr>
+        <w:jc w:val="both"/>
+        <w:rPr>
+          <w:rFonts w:ascii="Palatino Linotype" w:hAnsi="Palatino Linotype"/>
+          <w:sz w:val="20"/>
+          <w:szCs w:val="20"/>
+        </w:rPr>
+      </w:pPr>
+      <w:r>
+        <w:rPr>
+          <w:rFonts w:ascii="Palatino Linotype" w:hAnsi="Palatino Linotype"/>
+          <w:sz w:val="20"/>
+          <w:szCs w:val="20"/>
+        </w:rPr>
+        <w:t xml:space="preserve">While subject to </w:t>
+      </w:r>
+      <w:r>
+        <w:rPr>
+          <w:rFonts w:ascii="Palatino Linotype" w:hAnsi="Palatino Linotype"/>
+          <w:sz w:val="20"/>
+          <w:szCs w:val="20"/>
+        </w:rPr>
+        <w:t xml:space="preserve">community control, Defendant shall: </w:t>
+      </w:r>
+    </w:p>
+    <w:p>
+      <w:pPr>
+        <w:jc w:val="both"/>
+        <w:rPr>
+          <w:rFonts w:ascii="Palatino Linotype" w:hAnsi="Palatino Linotype"/>
+          <w:sz w:val="20"/>
+          <w:szCs w:val="20"/>
+        </w:rPr>
+      </w:pPr>
+    </w:p>
+    <w:p>
+      <w:pPr>
+        <w:ind w:firstLine="419"/>
+        <w:jc w:val="both"/>
+        <w:rPr>
+          <w:rFonts w:ascii="Palatino Linotype" w:hAnsi="Palatino Linotype"/>
+          <w:sz w:val="20"/>
+          <w:szCs w:val="20"/>
+          <w:u w:val="single"/>
+        </w:rPr>
+      </w:pPr>
+      <w:r>
+        <w:rPr>
+          <w:rFonts w:ascii="Palatino Linotype" w:hAnsi="Palatino Linotype"/>
+          <w:sz w:val="20"/>
+          <w:szCs w:val="20"/>
+          <w:u w:val="single"/>
+        </w:rPr>
+        <w:t>General Terms</w:t>
+      </w:r>
+    </w:p>
+    <w:p>
+      <w:pPr>
+        <w:pStyle w:val="ListParagraph"/>
+        <w:widowControl/>
+        <w:numPr>
+          <w:ilvl w:val="0"/>
+          <w:numId w:val="2"/>
+        </w:numPr>
+        <w:autoSpaceDE/>
+        <w:autoSpaceDN/>
+        <w:adjustRightInd/>
+        <w:jc w:val="both"/>
+        <w:rPr>
+          <w:rFonts w:ascii="Palatino Linotype" w:hAnsi="Palatino Linotype"/>
+          <w:sz w:val="20"/>
+          <w:szCs w:val="20"/>
+        </w:rPr>
+      </w:pPr>
+      <w:r>
+        <w:rPr>
+          <w:rFonts w:ascii="Palatino Linotype" w:hAnsi="Palatino Linotype"/>
+          <w:sz w:val="20"/>
+          <w:szCs w:val="20"/>
+        </w:rPr>
+        <w:t>Report forthwith to the Office of Community Control.</w:t>
+      </w:r>
+    </w:p>
+    <w:p>
+      <w:pPr>
+        <w:pStyle w:val="ListParagraph"/>
+        <w:widowControl/>
+        <w:numPr>
+          <w:ilvl w:val="0"/>
+          <w:numId w:val="2"/>
+        </w:numPr>
+        <w:autoSpaceDE/>
+        <w:autoSpaceDN/>
+        <w:adjustRightInd/>
+        <w:jc w:val="both"/>
+        <w:rPr>
+          <w:rFonts w:ascii="Palatino Linotype" w:hAnsi="Palatino Linotype"/>
+          <w:sz w:val="20"/>
+          <w:szCs w:val="20"/>
+        </w:rPr>
+      </w:pPr>
+      <w:r>
+        <w:rPr>
+          <w:rFonts w:ascii="Palatino Linotype" w:hAnsi="Palatino Linotype"/>
+          <w:sz w:val="20"/>
+          <w:szCs w:val="20"/>
+        </w:rPr>
+        <w:t>Abide by the law, comply with the community control</w:t>
+      </w:r>
+      <w:r>
+        <w:rPr>
+          <w:rFonts w:ascii="Palatino Linotype" w:hAnsi="Palatino Linotype"/>
+          <w:sz w:val="20"/>
+          <w:szCs w:val="20"/>
+        </w:rPr>
+        <w:t xml:space="preserve"> terms set by the Office of Community Control</w:t>
+      </w:r>
+      <w:r>
+        <w:rPr>
+          <w:rFonts w:ascii="Palatino Linotype" w:hAnsi="Palatino Linotype"/>
+          <w:sz w:val="20"/>
+          <w:szCs w:val="20"/>
+        </w:rPr>
+        <w:t xml:space="preserve">, and not leave the state without the permission of the Court and/or </w:t>
+      </w:r>
+      <w:r>
+        <w:rPr>
+          <w:rFonts w:ascii="Palatino Linotype" w:hAnsi="Palatino Linotype"/>
+          <w:sz w:val="20"/>
+          <w:szCs w:val="20"/>
+        </w:rPr>
+        <w:t>the Office of Community Control</w:t>
+      </w:r>
+      <w:r>
+        <w:rPr>
+          <w:rFonts w:ascii="Palatino Linotype" w:hAnsi="Palatino Linotype"/>
+          <w:sz w:val="20"/>
+          <w:szCs w:val="20"/>
+        </w:rPr>
+        <w:t>.</w:t>
+      </w:r>
+    </w:p>
+    <w:p>
+      <w:pPr>
+        <w:pStyle w:val="ListParagraph"/>
+        <w:widowControl/>
+        <w:numPr>
+          <w:ilvl w:val="0"/>
+          <w:numId w:val="2"/>
+        </w:numPr>
+        <w:autoSpaceDE/>
+        <w:autoSpaceDN/>
+        <w:adjustRightInd/>
+        <w:jc w:val="both"/>
+        <w:rPr>
+          <w:rFonts w:ascii="Palatino Linotype" w:hAnsi="Palatino Linotype"/>
+          <w:sz w:val="20"/>
+          <w:szCs w:val="20"/>
+        </w:rPr>
+      </w:pPr>
+      <w:r>
+        <w:rPr>
+          <w:rFonts w:ascii="Palatino Linotype" w:hAnsi="Palatino Linotype"/>
+          <w:sz w:val="20"/>
+          <w:szCs w:val="20"/>
+        </w:rPr>
+        <w:t xml:space="preserve">Pay probation fees monthly.  </w:t>
+      </w:r>
+    </w:p>
+    <w:p>
+      <w:pPr>
+        <w:pStyle w:val="ListParagraph"/>
+        <w:widowControl/>
+        <w:numPr>
+          <w:ilvl w:val="0"/>
+          <w:numId w:val="2"/>
+        </w:numPr>
+        <w:autoSpaceDE/>
+        <w:autoSpaceDN/>
+        <w:adjustRightInd/>
+        <w:jc w:val="both"/>
+        <w:rPr>
+          <w:rFonts w:ascii="Palatino Linotype" w:hAnsi="Palatino Linotype"/>
+          <w:b/>
+          <w:bCs/>
+          <w:sz w:val="20"/>
+          <w:szCs w:val="20"/>
+        </w:rPr>
+      </w:pPr>
+      <w:r>
+        <w:rPr>
+          <w:rFonts w:ascii="Palatino Linotype" w:hAnsi="Palatino Linotype"/>
+          <w:sz w:val="20"/>
+          <w:szCs w:val="20"/>
+        </w:rPr>
+        <w:t>Make all reasonable effort to obtain and maintain employment.  Defendant shall report any change in employment status immediately.</w:t>
+      </w:r>
+      <w:r>
+        <w:rPr>
+          <w:rFonts w:ascii="Palatino Linotype" w:hAnsi="Palatino Linotype"/>
+          <w:sz w:val="20"/>
+          <w:szCs w:val="20"/>
+        </w:rPr>
+        <w:t xml:space="preserve"> </w:t>
+      </w:r>
+    </w:p>
+    <w:p>
+      <w:pPr>
+        <w:pStyle w:val="ListParagraph"/>
+        <w:widowControl/>
+        <w:numPr>
+          <w:ilvl w:val="0"/>
+          <w:numId w:val="2"/>
+        </w:numPr>
+        <w:autoSpaceDE/>
+        <w:autoSpaceDN/>
+        <w:adjustRightInd/>
+        <w:jc w:val="both"/>
+        <w:rPr>
+          <w:rFonts w:ascii="Palatino Linotype" w:hAnsi="Palatino Linotype"/>
+          <w:b/>
+          <w:bCs/>
+          <w:sz w:val="20"/>
+          <w:szCs w:val="20"/>
+        </w:rPr>
+      </w:pPr>
+      <w:r>
+        <w:rPr>
+          <w:rFonts w:ascii="Palatino Linotype" w:hAnsi="Palatino Linotype"/>
+          <w:sz w:val="20"/>
+          <w:szCs w:val="20"/>
+        </w:rPr>
+        <w:t>Submit to alcohol/drug testing at the request of community control or any other law enforcement officer.</w:t>
+      </w:r>
+    </w:p>
+    <w:p>
+      <w:pPr>
+        <w:pStyle w:val="ListParagraph"/>
+        <w:widowControl/>
+        <w:numPr>
+          <w:ilvl w:val="0"/>
+          <w:numId w:val="2"/>
+        </w:numPr>
+        <w:autoSpaceDE/>
+        <w:autoSpaceDN/>
+        <w:adjustRightInd/>
+        <w:jc w:val="both"/>
+        <w:rPr>
+          <w:rFonts w:ascii="Palatino Linotype" w:hAnsi="Palatino Linotype"/>
+          <w:b/>
+          <w:bCs/>
+          <w:sz w:val="20"/>
+          <w:szCs w:val="20"/>
+        </w:rPr>
+      </w:pPr>
+      <w:r>
+        <w:rPr>
+          <w:rFonts w:ascii="Palatino Linotype" w:hAnsi="Palatino Linotype"/>
+          <w:sz w:val="20"/>
+          <w:szCs w:val="20"/>
+        </w:rPr>
+        <w:t>Not possess/consume/purchase any alcoholic beverages or drugs of abuse.</w:t>
+      </w:r>
+    </w:p>
+    <w:p>
+      <w:pPr>
+        <w:widowControl/>
+        <w:autoSpaceDE/>
+        <w:autoSpaceDN/>
+        <w:adjustRightInd/>
+        <w:ind w:left="419"/>
+        <w:jc w:val="both"/>
+        <w:rPr>
+          <w:rFonts w:ascii="Palatino Linotype" w:hAnsi="Palatino Linotype"/>
+          <w:b/>
+          <w:bCs/>
+          <w:sz w:val="20"/>
+          <w:szCs w:val="20"/>
+        </w:rPr>
+      </w:pPr>
+    </w:p>
+    <w:p>
+      <w:pPr>
+        <w:widowControl/>
+        <w:autoSpaceDE/>
+        <w:autoSpaceDN/>
+        <w:adjustRightInd/>
+        <w:ind w:left="419"/>
+        <w:jc w:val="both"/>
+        <w:rPr>
+          <w:rFonts w:ascii="Palatino Linotype" w:hAnsi="Palatino Linotype"/>
+          <w:bCs/>
+          <w:sz w:val="20"/>
+          <w:szCs w:val="20"/>
+          <w:u w:val="single"/>
+        </w:rPr>
+      </w:pPr>
+      <w:r>
+        <w:rPr>
+          <w:rFonts w:ascii="Palatino Linotype" w:hAnsi="Palatino Linotype"/>
+          <w:bCs/>
+          <w:sz w:val="20"/>
+          <w:szCs w:val="20"/>
+          <w:u w:val="single"/>
+        </w:rPr>
+        <w:t xml:space="preserve">Additional </w:t>
+      </w:r>
+      <w:proofErr w:type="gramStart"/>
+      <w:r>
+        <w:rPr>
+          <w:rFonts w:ascii="Palatino Linotype" w:hAnsi="Palatino Linotype"/>
+          <w:bCs/>
+          <w:sz w:val="20"/>
+          <w:szCs w:val="20"/>
+          <w:u w:val="single"/>
+        </w:rPr>
+        <w:t>Terms</w:t>
+      </w:r>
+      <w:r>
+        <w:rPr>
+          <w:rFonts w:ascii="Palatino Linotype" w:hAnsi="Palatino Linotype"/>
+          <w:sz w:val="20"/>
+          <w:szCs w:val="20"/>
+        </w:rPr>
+        <w:t xml:space="preserve"/>
+      </w:r>
+      <w:r>
+        <w:rPr>
+          <w:rFonts w:ascii="Palatino Linotype" w:hAnsi="Palatino Linotype"/>
+          <w:sz w:val="20"/>
+          <w:szCs w:val="20"/>
+        </w:rPr>
+        <w:t xml:space="preserve"/>
+      </w:r>
+      <w:r>
+        <w:rPr>
+          <w:rFonts w:ascii="Palatino Linotype" w:hAnsi="Palatino Linotype"/>
+          <w:sz w:val="20"/>
+          <w:szCs w:val="20"/>
+        </w:rPr>
+        <w:t xml:space="preserve"/>
+      </w:r>
+      <w:r>
+        <w:rPr>
+          <w:rFonts w:ascii="Palatino Linotype" w:hAnsi="Palatino Linotype"/>
+          <w:sz w:val="20"/>
+          <w:szCs w:val="20"/>
+        </w:rPr>
+        <w:t xml:space="preserve"/>
+      </w:r>
+      <w:r>
+        <w:rPr>
+          <w:rFonts w:ascii="Palatino Linotype" w:hAnsi="Palatino Linotype"/>
+          <w:sz w:val="20"/>
+          <w:szCs w:val="20"/>
+        </w:rPr>
+        <w:t xml:space="preserve"/>
+      </w:r>
+      <w:r>
+        <w:rPr>
+          <w:rFonts w:ascii="Palatino Linotype" w:hAnsi="Palatino Linotype"/>
+          <w:sz w:val="20"/>
+          <w:szCs w:val="20"/>
+        </w:rPr>
+        <w:t xml:space="preserve"/>
+      </w:r>
+      <w:r>
+        <w:rPr>
+          <w:rFonts w:ascii="Palatino Linotype" w:hAnsi="Palatino Linotype"/>
+          <w:sz w:val="20"/>
+          <w:szCs w:val="20"/>
+        </w:rPr>
+        <w:t xml:space="preserve"/>
+      </w:r>
+      <w:r>
+        <w:rPr>
+          <w:rFonts w:ascii="Palatino Linotype" w:hAnsi="Palatino Linotype"/>
+          <w:sz w:val="20"/>
+          <w:szCs w:val="20"/>
+        </w:rPr>
+        <w:t xml:space="preserve">  </w:t>
+      </w:r>
+    </w:p>
+    <w:p>
+      <w:pPr>
+        <w:pStyle w:val="ListParagraph"/>
+        <w:widowControl/>
+        <w:numPr>
+          <w:ilvl w:val="0"/>
+          <w:numId w:val="2"/>
+        </w:numPr>
+        <w:autoSpaceDE/>
+        <w:autoSpaceDN/>
+        <w:adjustRightInd/>
+        <w:jc w:val="both"/>
+        <w:rPr>
+          <w:rFonts w:ascii="Palatino Linotype" w:hAnsi="Palatino Linotype"/>
+          <w:b/>
+          <w:bCs/>
+          <w:sz w:val="20"/>
+          <w:szCs w:val="20"/>
+        </w:rPr>
+      </w:pPr>
+      <w:r>
+        <w:rPr>
+          <w:rFonts w:ascii="Palatino Linotype" w:hAnsi="Palatino Linotype"/>
+          <w:sz w:val="20"/>
+          <w:szCs w:val="20"/>
+        </w:rPr>
+        <w:t xml:space="preserve">Within 60 days pay restitution of </w:t>
+      </w:r>
+      <w:r>
+        <w:rPr>
+          <w:rFonts w:ascii="Palatino Linotype" w:hAnsi="Palatino Linotype"/>
+          <w:b/>
+          <w:sz w:val="20"/>
+          <w:szCs w:val="20"/>
+        </w:rPr>
+        <w:t xml:space="preserve">$</w:t>
+      </w:r>
+      <w:r>
+        <w:rPr>
+          <w:rFonts w:ascii="Palatino Linotype" w:hAnsi="Palatino Linotype"/>
+          <w:b/>
+          <w:sz w:val="20"/>
+          <w:szCs w:val="20"/>
+        </w:rPr>
+        <w:t xml:space="preserve">500</w:t>
+      </w:r>
+      <w:r>
+        <w:rPr>
+          <w:rFonts w:ascii="Palatino Linotype" w:hAnsi="Palatino Linotype"/>
+          <w:sz w:val="20"/>
+          <w:szCs w:val="20"/>
+        </w:rPr>
+        <w:t xml:space="preserve">, for which judgment is granted, through the Clerk’s office with cashier’s check or money order, payable to</w:t>
+      </w:r>
+      <w:r>
+        <w:rPr>
+          <w:rFonts w:ascii="Palatino Linotype" w:hAnsi="Palatino Linotype"/>
+          <w:b/>
+          <w:sz w:val="20"/>
+          <w:szCs w:val="20"/>
+        </w:rPr>
+        <w:t xml:space="preserve"> </w:t>
+      </w:r>
+      <w:r>
+        <w:rPr>
+          <w:rFonts w:ascii="Palatino Linotype" w:hAnsi="Palatino Linotype"/>
+          <w:sz w:val="20"/>
+          <w:szCs w:val="20"/>
+          <w:u w:val="single"/>
+        </w:rPr>
+        <w:t xml:space="preserve">Justin</w:t>
+      </w:r>
+      <w:r>
+        <w:rPr>
+          <w:rFonts w:ascii="Palatino Linotype" w:hAnsi="Palatino Linotype"/>
+          <w:sz w:val="20"/>
+          <w:szCs w:val="20"/>
+        </w:rPr>
+        <w:t xml:space="preserve">.  The Court ORDERS that any payments made by Defendant be first directed toward the payment of restitution.</w:t>
+      </w:r>
+      <w:r>
+        <w:rPr>
+          <w:rFonts w:ascii="Palatino Linotype" w:hAnsi="Palatino Linotype"/>
+          <w:sz w:val="20"/>
+          <w:szCs w:val="20"/>
+        </w:rPr>
+        <w:t xml:space="preserve"/>
+      </w:r>
+      <w:r>
+        <w:rPr>
+          <w:rFonts w:ascii="Palatino Linotype" w:hAnsi="Palatino Linotype"/>
+          <w:sz w:val="20"/>
+          <w:szCs w:val="20"/>
+        </w:rPr>
+        <w:t xml:space="preserve"/>
+      </w:r>
+      <w:r>
+        <w:rPr>
+          <w:rFonts w:ascii="Palatino Linotype" w:hAnsi="Palatino Linotype"/>
+          <w:sz w:val="20"/>
+          <w:szCs w:val="20"/>
+        </w:rPr>
+        <w:t xml:space="preserve">  </w:t>
+      </w:r>
+      <w:r>
+        <w:rPr>
+          <w:rFonts w:ascii="Palatino Linotype" w:hAnsi="Palatino Linotype"/>
+          <w:sz w:val="20"/>
+          <w:szCs w:val="20"/>
+        </w:rPr>
+        <w:t xml:space="preserve">  </w:t>
+      </w:r>
+    </w:p>
+    <w:p>
+      <w:pPr>
+        <w:pStyle w:val="ListParagraph"/>
+        <w:widowControl/>
+        <w:numPr>
+          <w:ilvl w:val="0"/>
+          <w:numId w:val="2"/>
+        </w:numPr>
+        <w:autoSpaceDE/>
+        <w:autoSpaceDN/>
+        <w:adjustRightInd/>
+        <w:jc w:val="both"/>
+        <w:rPr>
+          <w:rFonts w:ascii="Palatino Linotype" w:hAnsi="Palatino Linotype"/>
+          <w:b/>
+          <w:bCs/>
+          <w:sz w:val="20"/>
+          <w:szCs w:val="20"/>
+        </w:rPr>
+      </w:pPr>
+      <w:r>
+        <w:rPr>
+          <w:rFonts w:ascii="Palatino Linotype" w:hAnsi="Palatino Linotype"/>
+          <w:sz w:val="20"/>
+          <w:szCs w:val="20"/>
+        </w:rPr>
+        <w:t xml:space="preserve">If the Court grants driving privileges, provide proof to community control of installation of a certified ignition interlock device within 30 days of the issuance of such privileges.  Defendant shall only operate vehicles equipped with a certified ignition interlock device.</w:t>
+      </w:r>
+      <w:r>
+        <w:rPr>
+          <w:rFonts w:ascii="Palatino Linotype" w:hAnsi="Palatino Linotype"/>
+          <w:sz w:val="20"/>
+          <w:szCs w:val="20"/>
+        </w:rPr>
+        <w:t xml:space="preserve"/>
+      </w:r>
+      <w:r>
+        <w:rPr>
+          <w:rFonts w:ascii="Palatino Linotype" w:hAnsi="Palatino Linotype"/>
+          <w:sz w:val="20"/>
+          <w:szCs w:val="20"/>
+        </w:rPr>
+        <w:t xml:space="preserve"/>
+      </w:r>
+      <w:r>
+        <w:rPr>
+          <w:rFonts w:ascii="Palatino Linotype" w:hAnsi="Palatino Linotype"/>
+          <w:sz w:val="20"/>
+          <w:szCs w:val="20"/>
+        </w:rPr>
+        <w:t xml:space="preserve">  </w:t>
+      </w:r>
+      <w:r>
+        <w:rPr>
+          <w:rFonts w:ascii="Palatino Linotype" w:hAnsi="Palatino Linotype"/>
+          <w:sz w:val="20"/>
+          <w:szCs w:val="20"/>
+        </w:rPr>
+        <w:t xml:space="preserve"> </w:t>
+      </w:r>
+    </w:p>
+    <w:p>
+      <w:pPr>
+        <w:pStyle w:val="ListParagraph"/>
+        <w:widowControl/>
+        <w:numPr>
+          <w:ilvl w:val="0"/>
+          <w:numId w:val="2"/>
+        </w:numPr>
+        <w:autoSpaceDE/>
+        <w:autoSpaceDN/>
+        <w:adjustRightInd/>
+        <w:jc w:val="both"/>
+        <w:rPr>
+          <w:rFonts w:ascii="Palatino Linotype" w:hAnsi="Palatino Linotype"/>
+          <w:b/>
+          <w:bCs/>
+          <w:sz w:val="20"/>
+          <w:szCs w:val="20"/>
+        </w:rPr>
+      </w:pPr>
+      <w:r>
+        <w:rPr>
+          <w:rFonts w:ascii="Palatino Linotype" w:hAnsi="Palatino Linotype"/>
+          <w:sz w:val="20"/>
+          <w:szCs w:val="20"/>
+        </w:rPr>
+        <w:t>Submit to electronic</w:t>
+      </w:r>
+      <w:r>
+        <w:rPr>
+          <w:rFonts w:ascii="Palatino Linotype" w:hAnsi="Palatino Linotype"/>
+          <w:sz w:val="20"/>
+          <w:szCs w:val="20"/>
+        </w:rPr>
+        <w:t xml:space="preserve">ally</w:t>
+      </w:r>
+      <w:r>
+        <w:rPr>
+          <w:rFonts w:ascii="Palatino Linotype" w:hAnsi="Palatino Linotype"/>
+          <w:sz w:val="20"/>
+          <w:szCs w:val="20"/>
+        </w:rPr>
+        <w:t xml:space="preserve"> monitored house arrest for </w:t>
+      </w:r>
+      <w:r>
+        <w:rPr>
+          <w:rFonts w:ascii="Palatino Linotype" w:hAnsi="Palatino Linotype"/>
+          <w:b/>
+          <w:sz w:val="20"/>
+          <w:szCs w:val="20"/>
+          <w:u w:val="single"/>
+        </w:rPr>
+        <w:t xml:space="preserve">15 days</w:t>
+      </w:r>
+      <w:r>
+        <w:rPr>
+          <w:rFonts w:ascii="Palatino Linotype" w:hAnsi="Palatino Linotype"/>
+          <w:sz w:val="20"/>
+          <w:szCs w:val="20"/>
+        </w:rPr>
+        <w:t xml:space="preserve">, effective upon hook-up by, and under the supervision of the Office of Community Control.</w:t>
+      </w:r>
+      <w:r>
+        <w:rPr>
+          <w:rFonts w:ascii="Palatino Linotype" w:hAnsi="Palatino Linotype"/>
+          <w:sz w:val="20"/>
+          <w:szCs w:val="20"/>
+        </w:rPr>
+        <w:t xml:space="preserve"/>
+      </w:r>
+      <w:r>
+        <w:rPr>
+          <w:rFonts w:ascii="Palatino Linotype" w:hAnsi="Palatino Linotype"/>
+          <w:sz w:val="20"/>
+          <w:szCs w:val="20"/>
+        </w:rPr>
+        <w:t xml:space="preserve"/>
+      </w:r>
+      <w:r>
+        <w:rPr>
+          <w:rFonts w:ascii="Palatino Linotype" w:hAnsi="Palatino Linotype"/>
+          <w:sz w:val="20"/>
+          <w:szCs w:val="20"/>
+        </w:rPr>
+        <w:t xml:space="preserve"/>
+      </w:r>
+      <w:r>
+        <w:rPr>
+          <w:rFonts w:ascii="Palatino Linotype" w:hAnsi="Palatino Linotype"/>
+          <w:sz w:val="20"/>
+          <w:szCs w:val="20"/>
+        </w:rPr>
+        <w:t xml:space="preserve"/>
+      </w:r>
+    </w:p>
+    <w:p>
+      <w:pPr>
+        <w:jc w:val="both"/>
+        <w:rPr>
+          <w:rFonts w:ascii="Palatino Linotype" w:hAnsi="Palatino Linotype"/>
+          <w:sz w:val="20"/>
+          <w:szCs w:val="20"/>
+        </w:rPr>
+      </w:pPr>
+    </w:p>
+    <w:p>
+      <w:pPr>
+        <w:jc w:val="both"/>
+        <w:rPr>
+          <w:rFonts w:ascii="Palatino Linotype" w:hAnsi="Palatino Linotype"/>
+          <w:sz w:val="20"/>
+          <w:szCs w:val="20"/>
+        </w:rPr>
+      </w:pPr>
       <w:r>
         <w:rPr>
           <w:rFonts w:ascii="Palatino Linotype" w:hAnsi="Palatino Linotype"/>
@@ -2532,6 +3289,119 @@
     </w:lvl>
   </w:abstractNum>
   <w:abstractNum w:abstractNumId="1">
+    <w:nsid w:val="279660C9"/>
+    <w:multiLevelType w:val="hybridMultilevel"/>
+    <w:tmpl w:val="672ECC5E"/>
+    <w:lvl w:ilvl="0" w:tplc="04090001">
+      <w:start w:val="1"/>
+      <w:numFmt w:val="bullet"/>
+      <w:lvlText w:val=""/>
+      <w:lvlJc w:val="left"/>
+      <w:pPr>
+        <w:ind w:left="720" w:hanging="360"/>
+      </w:pPr>
+      <w:rPr>
+        <w:rFonts w:ascii="Symbol" w:hAnsi="Symbol" w:hint="default"/>
+      </w:rPr>
+    </w:lvl>
+    <w:lvl w:ilvl="1" w:tplc="04090003" w:tentative="1">
+      <w:start w:val="1"/>
+      <w:numFmt w:val="bullet"/>
+      <w:lvlText w:val="o"/>
+      <w:lvlJc w:val="left"/>
+      <w:pPr>
+        <w:ind w:left="1440" w:hanging="360"/>
+      </w:pPr>
+      <w:rPr>
+        <w:rFonts w:ascii="Courier New" w:hAnsi="Courier New" w:cs="Courier New" w:hint="default"/>
+      </w:rPr>
+    </w:lvl>
+    <w:lvl w:ilvl="2" w:tplc="04090005" w:tentative="1">
+      <w:start w:val="1"/>
+      <w:numFmt w:val="bullet"/>
+      <w:lvlText w:val=""/>
+      <w:lvlJc w:val="left"/>
+      <w:pPr>
+        <w:ind w:left="2160" w:hanging="360"/>
+      </w:pPr>
+      <w:rPr>
+        <w:rFonts w:ascii="Wingdings" w:hAnsi="Wingdings" w:hint="default"/>
+      </w:rPr>
+    </w:lvl>
+    <w:lvl w:ilvl="3" w:tplc="04090001" w:tentative="1">
+      <w:start w:val="1"/>
+      <w:numFmt w:val="bullet"/>
+      <w:lvlText w:val=""/>
+      <w:lvlJc w:val="left"/>
+      <w:pPr>
+        <w:ind w:left="2880" w:hanging="360"/>
+      </w:pPr>
+      <w:rPr>
+        <w:rFonts w:ascii="Symbol" w:hAnsi="Symbol" w:hint="default"/>
+      </w:rPr>
+    </w:lvl>
+    <w:lvl w:ilvl="4" w:tplc="04090003" w:tentative="1">
+      <w:start w:val="1"/>
+      <w:numFmt w:val="bullet"/>
+      <w:lvlText w:val="o"/>
+      <w:lvlJc w:val="left"/>
+      <w:pPr>
+        <w:ind w:left="3600" w:hanging="360"/>
+      </w:pPr>
+      <w:rPr>
+        <w:rFonts w:ascii="Courier New" w:hAnsi="Courier New" w:cs="Courier New" w:hint="default"/>
+      </w:rPr>
+    </w:lvl>
+    <w:lvl w:ilvl="5" w:tplc="04090005" w:tentative="1">
+      <w:start w:val="1"/>
+      <w:numFmt w:val="bullet"/>
+      <w:lvlText w:val=""/>
+      <w:lvlJc w:val="left"/>
+      <w:pPr>
+        <w:ind w:left="4320" w:hanging="360"/>
+      </w:pPr>
+      <w:rPr>
+        <w:rFonts w:ascii="Wingdings" w:hAnsi="Wingdings" w:hint="default"/>
+      </w:rPr>
+    </w:lvl>
+    <w:lvl w:ilvl="6" w:tplc="04090001" w:tentative="1">
+      <w:start w:val="1"/>
+      <w:numFmt w:val="bullet"/>
+      <w:lvlText w:val=""/>
+      <w:lvlJc w:val="left"/>
+      <w:pPr>
+        <w:ind w:left="5040" w:hanging="360"/>
+      </w:pPr>
+      <w:rPr>
+        <w:rFonts w:ascii="Symbol" w:hAnsi="Symbol" w:hint="default"/>
+      </w:rPr>
+    </w:lvl>
+    <w:lvl w:ilvl="7" w:tplc="04090003" w:tentative="1">
+      <w:start w:val="1"/>
+      <w:numFmt w:val="bullet"/>
+      <w:lvlText w:val="o"/>
+      <w:lvlJc w:val="left"/>
+      <w:pPr>
+        <w:ind w:left="5760" w:hanging="360"/>
+      </w:pPr>
+      <w:rPr>
+        <w:rFonts w:ascii="Courier New" w:hAnsi="Courier New" w:cs="Courier New" w:hint="default"/>
+      </w:rPr>
+    </w:lvl>
+    <w:lvl w:ilvl="8" w:tplc="04090005" w:tentative="1">
+      <w:start w:val="1"/>
+      <w:numFmt w:val="bullet"/>
+      <w:lvlText w:val=""/>
+      <w:lvlJc w:val="left"/>
+      <w:pPr>
+        <w:ind w:left="6480" w:hanging="360"/>
+      </w:pPr>
+      <w:rPr>
+        <w:rFonts w:ascii="Wingdings" w:hAnsi="Wingdings" w:hint="default"/>
+      </w:rPr>
+    </w:lvl>
+  </w:abstractNum>
+  <w:abstractNum w:abstractNumId="2">
     <w:nsid w:val="2E17566E"/>
     <w:multiLevelType w:val="hybridMultilevel"/>
     <w:tmpl w:val="00866CE6"/>
@@ -2648,6 +3518,9 @@
     <w:abstractNumId w:val="0"/>
   </w:num>
   <w:num w:numId="2">
+    <w:abstractNumId w:val="2"/>
+  </w:num>
+  <w:num w:numId="3">
     <w:abstractNumId w:val="1"/>
   </w:num>
 </w:numbering>

</xml_diff>

<commit_message>
Fixed defense counsel bug.
</commit_message>
<xml_diff>
--- a/resources/Saved/21CRB01291_Traffic Judgment Entry.docx
+++ b/resources/Saved/21CRB01291_Traffic Judgment Entry.docx
@@ -602,7 +602,7 @@
           <w:sz w:val="20"/>
           <w:szCs w:val="20"/>
         </w:rPr>
-        <w:t xml:space="preserve">Defendant was represented by  as Public Defender.</w:t>
+        <w:t xml:space="preserve">Defendant was represented by None as None.</w:t>
       </w:r>
       <w:r>
         <w:rPr>
@@ -712,26 +712,17 @@
           <w:sz w:val="20"/>
           <w:szCs w:val="20"/>
         </w:rPr>
-        <w:t xml:space="preserve">The Court, finding that the Defendant entered the plea knowingly, intelligently, and voluntarily, accepted the plea and entered the following sentence:</w:t>
+        <w:t>The Court, finding that the Defendant entered the plea knowingly, intelligently, and voluntarily, accepted the plea and entered the following sentence:</w:t>
       </w:r>
     </w:p>
     <w:p>
       <w:pPr>
-        <w:jc w:val="both"/>
-        <w:rPr>
-          <w:rFonts w:ascii="Palatino Linotype" w:hAnsi="Palatino Linotype"/>
-          <w:sz w:val="20"/>
-          <w:szCs w:val="20"/>
-        </w:rPr>
-      </w:pPr>
-      <w:r>
-        <w:rPr>
-          <w:rFonts w:ascii="Palatino Linotype" w:hAnsi="Palatino Linotype"/>
-          <w:sz w:val="20"/>
-          <w:szCs w:val="20"/>
-        </w:rPr>
-        <w:t xml:space="preserve"/>
-      </w:r>
+        <w:rPr>
+          <w:rFonts w:ascii="Palatino Linotype" w:hAnsi="Palatino Linotype"/>
+          <w:sz w:val="20"/>
+          <w:szCs w:val="20"/>
+        </w:rPr>
+      </w:pPr>
     </w:p>
     <w:tbl>
       <w:tblPr>
@@ -982,7 +973,6 @@
                 <w:sz w:val="20"/>
                 <w:szCs w:val="20"/>
               </w:rPr>
-              <w:lastRenderedPageBreak/>
               <w:t xml:space="preserve">MM</w:t>
             </w:r>
           </w:p>
@@ -1064,6 +1054,7 @@
                 <w:sz w:val="20"/>
                 <w:szCs w:val="20"/>
               </w:rPr>
+              <w:lastRenderedPageBreak/>
               <w:t xml:space="preserve">No Contest</w:t>
             </w:r>
           </w:p>
@@ -1352,188 +1343,6 @@
           </w:p>
         </w:tc>
       </w:tr>
-      <w:tr>
-        <w:trPr>
-          <w:jc w:val="center"/>
-        </w:trPr>
-        <w:tc>
-          <w:tcPr>
-            <w:tcW w:w="1801" w:type="dxa"/>
-          </w:tcPr>
-          <w:p>
-            <w:pPr>
-              <w:tabs>
-                <w:tab w:val="left" w:pos="-1080"/>
-                <w:tab w:val="left" w:pos="-720"/>
-                <w:tab w:val="left" w:pos="0"/>
-                <w:tab w:val="left" w:pos="720"/>
-                <w:tab w:val="left" w:pos="1440"/>
-                <w:tab w:val="left" w:pos="2160"/>
-                <w:tab w:val="left" w:pos="2880"/>
-                <w:tab w:val="left" w:pos="3600"/>
-                <w:tab w:val="left" w:pos="4320"/>
-                <w:tab w:val="left" w:pos="4680"/>
-              </w:tabs>
-              <w:rPr>
-                <w:rFonts w:ascii="Palatino Linotype" w:hAnsi="Palatino Linotype"/>
-                <w:b/>
-                <w:bCs/>
-                <w:sz w:val="20"/>
-                <w:szCs w:val="20"/>
-              </w:rPr>
-            </w:pPr>
-            <w:r>
-              <w:rPr>
-                <w:rFonts w:ascii="Palatino Linotype" w:hAnsi="Palatino Linotype"/>
-                <w:b/>
-                <w:bCs/>
-                <w:sz w:val="20"/>
-                <w:szCs w:val="20"/>
-              </w:rPr>
-              <w:t>Jail Days</w:t>
-            </w:r>
-          </w:p>
-        </w:tc>
-        <w:tc>
-          <w:tcPr>
-            <w:tcW w:w="3289" w:type="dxa"/>
-          </w:tcPr>
-          <w:p>
-            <w:pPr>
-              <w:tabs>
-                <w:tab w:val="left" w:pos="-1080"/>
-                <w:tab w:val="left" w:pos="-720"/>
-                <w:tab w:val="left" w:pos="0"/>
-                <w:tab w:val="left" w:pos="720"/>
-                <w:tab w:val="left" w:pos="1440"/>
-                <w:tab w:val="left" w:pos="2160"/>
-                <w:tab w:val="left" w:pos="2880"/>
-                <w:tab w:val="left" w:pos="3600"/>
-                <w:tab w:val="left" w:pos="4320"/>
-                <w:tab w:val="left" w:pos="4680"/>
-              </w:tabs>
-              <w:rPr>
-                <w:rFonts w:ascii="Palatino Linotype" w:hAnsi="Palatino Linotype"/>
-                <w:b/>
-                <w:bCs/>
-                <w:sz w:val="20"/>
-                <w:szCs w:val="20"/>
-              </w:rPr>
-            </w:pPr>
-            <w:r>
-              <w:rPr>
-                <w:rFonts w:ascii="Palatino Linotype" w:hAnsi="Palatino Linotype"/>
-                <w:b/>
-                <w:bCs/>
-                <w:sz w:val="20"/>
-                <w:szCs w:val="20"/>
-              </w:rPr>
-              <w:t xml:space="preserve">None</w:t>
-            </w:r>
-          </w:p>
-        </w:tc>
-      </w:tr>
-      <w:tr>
-        <w:trPr>
-          <w:jc w:val="center"/>
-        </w:trPr>
-        <w:tc>
-          <w:tcPr>
-            <w:tcW w:w="1801" w:type="dxa"/>
-          </w:tcPr>
-          <w:p>
-            <w:pPr>
-              <w:tabs>
-                <w:tab w:val="left" w:pos="-1080"/>
-                <w:tab w:val="left" w:pos="-720"/>
-                <w:tab w:val="left" w:pos="0"/>
-                <w:tab w:val="left" w:pos="720"/>
-                <w:tab w:val="left" w:pos="1440"/>
-                <w:tab w:val="left" w:pos="2160"/>
-                <w:tab w:val="left" w:pos="2880"/>
-                <w:tab w:val="left" w:pos="3600"/>
-                <w:tab w:val="left" w:pos="4320"/>
-                <w:tab w:val="left" w:pos="4680"/>
-              </w:tabs>
-              <w:rPr>
-                <w:rFonts w:ascii="Palatino Linotype" w:hAnsi="Palatino Linotype"/>
-                <w:b/>
-                <w:bCs/>
-                <w:sz w:val="20"/>
-                <w:szCs w:val="20"/>
-              </w:rPr>
-            </w:pPr>
-            <w:r>
-              <w:rPr>
-                <w:rFonts w:ascii="Palatino Linotype" w:hAnsi="Palatino Linotype"/>
-                <w:b/>
-                <w:bCs/>
-                <w:sz w:val="20"/>
-                <w:szCs w:val="20"/>
-              </w:rPr>
-              <w:t>Jail Days</w:t>
-            </w:r>
-            <w:r>
-              <w:rPr>
-                <w:rFonts w:ascii="Palatino Linotype" w:hAnsi="Palatino Linotype"/>
-                <w:b/>
-                <w:bCs/>
-                <w:sz w:val="20"/>
-                <w:szCs w:val="20"/>
-              </w:rPr>
-              <w:t xml:space="preserve"> </w:t>
-            </w:r>
-            <w:r>
-              <w:rPr>
-                <w:rFonts w:ascii="Palatino Linotype" w:hAnsi="Palatino Linotype"/>
-                <w:b/>
-                <w:bCs/>
-                <w:sz w:val="20"/>
-                <w:szCs w:val="20"/>
-              </w:rPr>
-              <w:t>Suspended</w:t>
-            </w:r>
-          </w:p>
-        </w:tc>
-        <w:tc>
-          <w:tcPr>
-            <w:tcW w:w="3289" w:type="dxa"/>
-          </w:tcPr>
-          <w:p>
-            <w:pPr>
-              <w:tabs>
-                <w:tab w:val="left" w:pos="-1080"/>
-                <w:tab w:val="left" w:pos="-720"/>
-                <w:tab w:val="left" w:pos="0"/>
-                <w:tab w:val="left" w:pos="720"/>
-                <w:tab w:val="left" w:pos="1440"/>
-                <w:tab w:val="left" w:pos="2160"/>
-                <w:tab w:val="left" w:pos="2880"/>
-                <w:tab w:val="left" w:pos="3600"/>
-                <w:tab w:val="left" w:pos="4320"/>
-                <w:tab w:val="left" w:pos="4680"/>
-              </w:tabs>
-              <w:rPr>
-                <w:rFonts w:ascii="Palatino Linotype" w:hAnsi="Palatino Linotype"/>
-                <w:b/>
-                <w:bCs/>
-                <w:sz w:val="20"/>
-                <w:szCs w:val="20"/>
-              </w:rPr>
-            </w:pPr>
-            <w:r>
-              <w:rPr>
-                <w:rFonts w:ascii="Palatino Linotype" w:hAnsi="Palatino Linotype"/>
-                <w:b/>
-                <w:bCs/>
-                <w:sz w:val="20"/>
-                <w:szCs w:val="20"/>
-              </w:rPr>
-              <w:t xml:space="preserve">None</w:t>
-            </w:r>
-          </w:p>
-        </w:tc>
-      </w:tr>
     </w:tbl>
     <w:p>
       <w:pPr>
@@ -1684,14 +1493,6 @@
         </w:rPr>
         <w:t xml:space="preserve"/>
       </w:r>
-      <w:r>
-        <w:rPr>
-          <w:rFonts w:ascii="Palatino Linotype" w:hAnsi="Palatino Linotype"/>
-          <w:sz w:val="20"/>
-          <w:szCs w:val="20"/>
-        </w:rPr>
-        <w:t xml:space="preserve"/>
-      </w:r>
     </w:p>
     <w:p>
       <w:pPr>
@@ -1774,22 +1575,6 @@
           <w:szCs w:val="20"/>
         </w:rPr>
       </w:pPr>
-      <w:r>
-        <w:rPr>
-          <w:rFonts w:ascii="Palatino Linotype" w:hAnsi="Palatino Linotype"/>
-          <w:sz w:val="20"/>
-          <w:szCs w:val="20"/>
-        </w:rPr>
-        <w:t xml:space="preserve"/>
-      </w:r>
-      <w:r>
-        <w:rPr>
-          <w:rFonts w:ascii="Palatino Linotype" w:hAnsi="Palatino Linotype"/>
-          <w:sz w:val="20"/>
-          <w:szCs w:val="20"/>
-        </w:rPr>
-        <w:t xml:space="preserve"/>
-      </w:r>
       <w:r>
         <w:rPr>
           <w:rFonts w:ascii="Palatino Linotype" w:hAnsi="Palatino Linotype"/>
@@ -2038,7 +1823,19 @@
           <w:sz w:val="19"/>
           <w:szCs w:val="19"/>
         </w:rPr>
-        <w:t xml:space="preserve">Pursuant to Criminal Rule 19(D) and Traffic Rule 14, written objections to this magistrate’s decision must be filed within </w:t>
+        <w:t xml:space="preserve">Pursuant to Criminal Rule 19(D) and Traffic Rule 14, written objections to this magistrate’s decision must be filed </w:t>
+      </w:r>
+      <w:r>
+        <w:rPr>
+          <w:rFonts w:ascii="Palatino Linotype" w:hAnsi="Palatino Linotype"/>
+          <w:b/>
+          <w:bCs/>
+          <w:i/>
+          <w:sz w:val="19"/>
+          <w:szCs w:val="19"/>
+        </w:rPr>
+        <w:lastRenderedPageBreak/>
+        <w:t xml:space="preserve">within </w:t>
       </w:r>
       <w:r>
         <w:rPr>
@@ -2166,6 +1963,27 @@
         </w:rPr>
         <w:t xml:space="preserve">___ Prosecutor’s Office, ___ DENNIS CONGDON</w:t>
       </w:r>
+    </w:p>
+    <w:p>
+      <w:pPr>
+        <w:tabs>
+          <w:tab w:val="left" w:pos="-1080"/>
+          <w:tab w:val="left" w:pos="-720"/>
+          <w:tab w:val="left" w:pos="0"/>
+          <w:tab w:val="left" w:pos="720"/>
+          <w:tab w:val="left" w:pos="1440"/>
+          <w:tab w:val="left" w:pos="2160"/>
+          <w:tab w:val="left" w:pos="2880"/>
+          <w:tab w:val="left" w:pos="3600"/>
+          <w:tab w:val="left" w:pos="4320"/>
+          <w:tab w:val="left" w:pos="4680"/>
+        </w:tabs>
+        <w:rPr>
+          <w:rFonts w:ascii="Palatino Linotype" w:hAnsi="Palatino Linotype"/>
+          <w:sz w:val="16"/>
+          <w:szCs w:val="16"/>
+        </w:rPr>
+      </w:pPr>
     </w:p>
     <w:sectPr>
       <w:headerReference w:type="even" r:id="rId7"/>
@@ -2217,12 +2035,7 @@
 <w:ftr xmlns:wpc="http://schemas.microsoft.com/office/word/2010/wordprocessingCanvas" xmlns:cx="http://schemas.microsoft.com/office/drawing/2014/chartex" xmlns:cx1="http://schemas.microsoft.com/office/drawing/2015/9/8/chartex" xmlns:cx2="http://schemas.microsoft.com/office/drawing/2015/10/21/chartex" xmlns:cx3="http://schemas.microsoft.com/office/drawing/2016/5/9/chartex" xmlns:cx4="http://schemas.microsoft.com/office/drawing/2016/5/10/chartex" xmlns:cx5="http://schemas.microsoft.com/office/drawing/2016/5/11/chartex" xmlns:cx6="http://schemas.microsoft.com/office/drawing/2016/5/12/chartex" xmlns:cx7="http://schemas.microsoft.com/office/drawing/2016/5/13/chartex" xmlns:cx8="http://schemas.microsoft.com/office/drawing/2016/5/14/chartex" xmlns:mc="http://schemas.openxmlformats.org/markup-compatibility/2006" xmlns:aink="http://schemas.microsoft.com/office/drawing/2016/ink" xmlns:am3d="http://schemas.microsoft.com/office/drawing/2017/model3d" xmlns:o="urn:schemas-microsoft-com:office:office" xmlns:r="http://schemas.openxmlformats.org/officeDocument/2006/relationships" xmlns:m="http://schemas.openxmlformats.org/officeDocument/2006/math" xmlns:v="urn:schemas-microsoft-com:vml" xmlns:wp14="http://schemas.microsoft.com/office/word/2010/wordprocessingDrawing" xmlns:wp="http://schemas.openxmlformats.org/drawingml/2006/wordprocessingDrawing" xmlns:w10="urn:schemas-microsoft-com:office:word" xmlns:w="http://schemas.openxmlformats.org/wordprocessingml/2006/main" xmlns:w14="http://schemas.microsoft.com/office/word/2010/wordml" xmlns:w15="http://schemas.microsoft.com/office/word/2012/wordml" xmlns:w16cex="http://schemas.microsoft.com/office/word/2018/wordml/cex" xmlns:w16cid="http://schemas.microsoft.com/office/word/2016/wordml/cid" xmlns:w16="http://schemas.microsoft.com/office/word/2018/wordml" xmlns:w16sdtdh="http://schemas.microsoft.com/office/word/2020/wordml/sdtdatahash" xmlns:w16se="http://schemas.microsoft.com/office/word/2015/wordml/symex" xmlns:wpg="http://schemas.microsoft.com/office/word/2010/wordprocessingGroup" xmlns:wpi="http://schemas.microsoft.com/office/word/2010/wordprocessingInk" xmlns:wne="http://schemas.microsoft.com/office/word/2006/wordml" xmlns:wps="http://schemas.microsoft.com/office/word/2010/wordprocessingShape" mc:Ignorable="w14 w15 w16se w16cid w16 w16cex w16sdtdh wp14">
   <w:sdt>
     <w:sdtPr>
-      <w:rPr>
-        <w:rFonts w:ascii="Palatino Linotype" w:hAnsi="Palatino Linotype"/>
-        <w:sz w:val="20"/>
-        <w:szCs w:val="20"/>
-      </w:rPr>
-      <w:id w:val="-2099861789"/>
+      <w:id w:val="-1309706245"/>
       <w:docPartObj>
         <w:docPartGallery w:val="Page Numbers (Bottom of Page)"/>
         <w:docPartUnique/>
@@ -2237,13 +2050,19 @@
             <w:sz w:val="20"/>
             <w:szCs w:val="20"/>
           </w:rPr>
-          <w:id w:val="860082579"/>
+          <w:id w:val="98381352"/>
           <w:docPartObj>
             <w:docPartGallery w:val="Page Numbers (Top of Page)"/>
             <w:docPartUnique/>
           </w:docPartObj>
         </w:sdtPr>
-        <w:sdtEndPr/>
+        <w:sdtEndPr>
+          <w:rPr>
+            <w:rFonts w:ascii="Times New Roman" w:hAnsi="Times New Roman"/>
+            <w:sz w:val="24"/>
+            <w:szCs w:val="24"/>
+          </w:rPr>
+        </w:sdtEndPr>
         <w:sdtContent>
           <w:p>
             <w:pPr>
@@ -2372,7 +2191,7 @@
                 <w:sz w:val="20"/>
                 <w:szCs w:val="20"/>
               </w:rPr>
-              <w:t>5</w:t>
+              <w:t>3</w:t>
             </w:r>
             <w:r>
               <w:rPr>
@@ -2410,11 +2229,39 @@
               </w:rPr>
               <w:t xml:space="preserve"> 21CRB01291</w:t>
             </w:r>
+          </w:p>
+          <w:p>
+            <w:pPr>
+              <w:pStyle w:val="Footer"/>
+              <w:jc w:val="right"/>
+            </w:pPr>
           </w:p>
         </w:sdtContent>
       </w:sdt>
     </w:sdtContent>
   </w:sdt>
+  <w:p>
+    <w:pPr>
+      <w:tabs>
+        <w:tab w:val="left" w:pos="-1080"/>
+        <w:tab w:val="left" w:pos="-720"/>
+        <w:tab w:val="left" w:pos="0"/>
+        <w:tab w:val="left" w:pos="720"/>
+        <w:tab w:val="left" w:pos="1440"/>
+        <w:tab w:val="left" w:pos="2160"/>
+        <w:tab w:val="left" w:pos="2880"/>
+        <w:tab w:val="left" w:pos="3600"/>
+        <w:tab w:val="left" w:pos="4320"/>
+        <w:tab w:val="left" w:pos="4680"/>
+      </w:tabs>
+      <w:jc w:val="right"/>
+      <w:rPr>
+        <w:rFonts w:ascii="Palatino Linotype" w:hAnsi="Palatino Linotype"/>
+        <w:sz w:val="20"/>
+        <w:szCs w:val="20"/>
+      </w:rPr>
+    </w:pPr>
+  </w:p>
 </w:ftr>
 </file>
 
@@ -2606,240 +2453,8 @@
       </w:rPr>
     </w:lvl>
   </w:abstractNum>
-  <w:abstractNum w:abstractNumId="1" w15:restartNumberingAfterBreak="0">
-    <w:nsid w:val="279660C9"/>
-    <w:multiLevelType w:val="hybridMultilevel"/>
-    <w:tmpl w:val="672ECC5E"/>
-    <w:lvl w:ilvl="0" w:tplc="04090001">
-      <w:start w:val="1"/>
-      <w:numFmt w:val="bullet"/>
-      <w:lvlText w:val=""/>
-      <w:lvlJc w:val="left"/>
-      <w:pPr>
-        <w:ind w:left="720" w:hanging="360"/>
-      </w:pPr>
-      <w:rPr>
-        <w:rFonts w:ascii="Symbol" w:hAnsi="Symbol" w:hint="default"/>
-      </w:rPr>
-    </w:lvl>
-    <w:lvl w:ilvl="1" w:tplc="04090003" w:tentative="1">
-      <w:start w:val="1"/>
-      <w:numFmt w:val="bullet"/>
-      <w:lvlText w:val="o"/>
-      <w:lvlJc w:val="left"/>
-      <w:pPr>
-        <w:ind w:left="1440" w:hanging="360"/>
-      </w:pPr>
-      <w:rPr>
-        <w:rFonts w:ascii="Courier New" w:hAnsi="Courier New" w:cs="Courier New" w:hint="default"/>
-      </w:rPr>
-    </w:lvl>
-    <w:lvl w:ilvl="2" w:tplc="04090005" w:tentative="1">
-      <w:start w:val="1"/>
-      <w:numFmt w:val="bullet"/>
-      <w:lvlText w:val=""/>
-      <w:lvlJc w:val="left"/>
-      <w:pPr>
-        <w:ind w:left="2160" w:hanging="360"/>
-      </w:pPr>
-      <w:rPr>
-        <w:rFonts w:ascii="Wingdings" w:hAnsi="Wingdings" w:hint="default"/>
-      </w:rPr>
-    </w:lvl>
-    <w:lvl w:ilvl="3" w:tplc="04090001" w:tentative="1">
-      <w:start w:val="1"/>
-      <w:numFmt w:val="bullet"/>
-      <w:lvlText w:val=""/>
-      <w:lvlJc w:val="left"/>
-      <w:pPr>
-        <w:ind w:left="2880" w:hanging="360"/>
-      </w:pPr>
-      <w:rPr>
-        <w:rFonts w:ascii="Symbol" w:hAnsi="Symbol" w:hint="default"/>
-      </w:rPr>
-    </w:lvl>
-    <w:lvl w:ilvl="4" w:tplc="04090003" w:tentative="1">
-      <w:start w:val="1"/>
-      <w:numFmt w:val="bullet"/>
-      <w:lvlText w:val="o"/>
-      <w:lvlJc w:val="left"/>
-      <w:pPr>
-        <w:ind w:left="3600" w:hanging="360"/>
-      </w:pPr>
-      <w:rPr>
-        <w:rFonts w:ascii="Courier New" w:hAnsi="Courier New" w:cs="Courier New" w:hint="default"/>
-      </w:rPr>
-    </w:lvl>
-    <w:lvl w:ilvl="5" w:tplc="04090005" w:tentative="1">
-      <w:start w:val="1"/>
-      <w:numFmt w:val="bullet"/>
-      <w:lvlText w:val=""/>
-      <w:lvlJc w:val="left"/>
-      <w:pPr>
-        <w:ind w:left="4320" w:hanging="360"/>
-      </w:pPr>
-      <w:rPr>
-        <w:rFonts w:ascii="Wingdings" w:hAnsi="Wingdings" w:hint="default"/>
-      </w:rPr>
-    </w:lvl>
-    <w:lvl w:ilvl="6" w:tplc="04090001" w:tentative="1">
-      <w:start w:val="1"/>
-      <w:numFmt w:val="bullet"/>
-      <w:lvlText w:val=""/>
-      <w:lvlJc w:val="left"/>
-      <w:pPr>
-        <w:ind w:left="5040" w:hanging="360"/>
-      </w:pPr>
-      <w:rPr>
-        <w:rFonts w:ascii="Symbol" w:hAnsi="Symbol" w:hint="default"/>
-      </w:rPr>
-    </w:lvl>
-    <w:lvl w:ilvl="7" w:tplc="04090003" w:tentative="1">
-      <w:start w:val="1"/>
-      <w:numFmt w:val="bullet"/>
-      <w:lvlText w:val="o"/>
-      <w:lvlJc w:val="left"/>
-      <w:pPr>
-        <w:ind w:left="5760" w:hanging="360"/>
-      </w:pPr>
-      <w:rPr>
-        <w:rFonts w:ascii="Courier New" w:hAnsi="Courier New" w:cs="Courier New" w:hint="default"/>
-      </w:rPr>
-    </w:lvl>
-    <w:lvl w:ilvl="8" w:tplc="04090005" w:tentative="1">
-      <w:start w:val="1"/>
-      <w:numFmt w:val="bullet"/>
-      <w:lvlText w:val=""/>
-      <w:lvlJc w:val="left"/>
-      <w:pPr>
-        <w:ind w:left="6480" w:hanging="360"/>
-      </w:pPr>
-      <w:rPr>
-        <w:rFonts w:ascii="Wingdings" w:hAnsi="Wingdings" w:hint="default"/>
-      </w:rPr>
-    </w:lvl>
-  </w:abstractNum>
-  <w:abstractNum w:abstractNumId="2" w15:restartNumberingAfterBreak="0">
-    <w:nsid w:val="2E17566E"/>
-    <w:multiLevelType w:val="hybridMultilevel"/>
-    <w:tmpl w:val="00866CE6"/>
-    <w:lvl w:ilvl="0" w:tplc="04090001">
-      <w:start w:val="1"/>
-      <w:numFmt w:val="bullet"/>
-      <w:lvlText w:val=""/>
-      <w:lvlJc w:val="left"/>
-      <w:pPr>
-        <w:ind w:left="779" w:hanging="360"/>
-      </w:pPr>
-      <w:rPr>
-        <w:rFonts w:ascii="Symbol" w:hAnsi="Symbol" w:hint="default"/>
-      </w:rPr>
-    </w:lvl>
-    <w:lvl w:ilvl="1" w:tplc="04090003">
-      <w:start w:val="1"/>
-      <w:numFmt w:val="bullet"/>
-      <w:lvlText w:val="o"/>
-      <w:lvlJc w:val="left"/>
-      <w:pPr>
-        <w:ind w:left="1499" w:hanging="360"/>
-      </w:pPr>
-      <w:rPr>
-        <w:rFonts w:ascii="Courier New" w:hAnsi="Courier New" w:cs="Courier New" w:hint="default"/>
-      </w:rPr>
-    </w:lvl>
-    <w:lvl w:ilvl="2" w:tplc="04090005" w:tentative="1">
-      <w:start w:val="1"/>
-      <w:numFmt w:val="bullet"/>
-      <w:lvlText w:val=""/>
-      <w:lvlJc w:val="left"/>
-      <w:pPr>
-        <w:ind w:left="2219" w:hanging="360"/>
-      </w:pPr>
-      <w:rPr>
-        <w:rFonts w:ascii="Wingdings" w:hAnsi="Wingdings" w:hint="default"/>
-      </w:rPr>
-    </w:lvl>
-    <w:lvl w:ilvl="3" w:tplc="04090001" w:tentative="1">
-      <w:start w:val="1"/>
-      <w:numFmt w:val="bullet"/>
-      <w:lvlText w:val=""/>
-      <w:lvlJc w:val="left"/>
-      <w:pPr>
-        <w:ind w:left="2939" w:hanging="360"/>
-      </w:pPr>
-      <w:rPr>
-        <w:rFonts w:ascii="Symbol" w:hAnsi="Symbol" w:hint="default"/>
-      </w:rPr>
-    </w:lvl>
-    <w:lvl w:ilvl="4" w:tplc="04090003" w:tentative="1">
-      <w:start w:val="1"/>
-      <w:numFmt w:val="bullet"/>
-      <w:lvlText w:val="o"/>
-      <w:lvlJc w:val="left"/>
-      <w:pPr>
-        <w:ind w:left="3659" w:hanging="360"/>
-      </w:pPr>
-      <w:rPr>
-        <w:rFonts w:ascii="Courier New" w:hAnsi="Courier New" w:cs="Courier New" w:hint="default"/>
-      </w:rPr>
-    </w:lvl>
-    <w:lvl w:ilvl="5" w:tplc="04090005" w:tentative="1">
-      <w:start w:val="1"/>
-      <w:numFmt w:val="bullet"/>
-      <w:lvlText w:val=""/>
-      <w:lvlJc w:val="left"/>
-      <w:pPr>
-        <w:ind w:left="4379" w:hanging="360"/>
-      </w:pPr>
-      <w:rPr>
-        <w:rFonts w:ascii="Wingdings" w:hAnsi="Wingdings" w:hint="default"/>
-      </w:rPr>
-    </w:lvl>
-    <w:lvl w:ilvl="6" w:tplc="04090001" w:tentative="1">
-      <w:start w:val="1"/>
-      <w:numFmt w:val="bullet"/>
-      <w:lvlText w:val=""/>
-      <w:lvlJc w:val="left"/>
-      <w:pPr>
-        <w:ind w:left="5099" w:hanging="360"/>
-      </w:pPr>
-      <w:rPr>
-        <w:rFonts w:ascii="Symbol" w:hAnsi="Symbol" w:hint="default"/>
-      </w:rPr>
-    </w:lvl>
-    <w:lvl w:ilvl="7" w:tplc="04090003" w:tentative="1">
-      <w:start w:val="1"/>
-      <w:numFmt w:val="bullet"/>
-      <w:lvlText w:val="o"/>
-      <w:lvlJc w:val="left"/>
-      <w:pPr>
-        <w:ind w:left="5819" w:hanging="360"/>
-      </w:pPr>
-      <w:rPr>
-        <w:rFonts w:ascii="Courier New" w:hAnsi="Courier New" w:cs="Courier New" w:hint="default"/>
-      </w:rPr>
-    </w:lvl>
-    <w:lvl w:ilvl="8" w:tplc="04090005" w:tentative="1">
-      <w:start w:val="1"/>
-      <w:numFmt w:val="bullet"/>
-      <w:lvlText w:val=""/>
-      <w:lvlJc w:val="left"/>
-      <w:pPr>
-        <w:ind w:left="6539" w:hanging="360"/>
-      </w:pPr>
-      <w:rPr>
-        <w:rFonts w:ascii="Wingdings" w:hAnsi="Wingdings" w:hint="default"/>
-      </w:rPr>
-    </w:lvl>
-  </w:abstractNum>
   <w:num w:numId="1">
     <w:abstractNumId w:val="0"/>
-  </w:num>
-  <w:num w:numId="2">
-    <w:abstractNumId w:val="2"/>
-  </w:num>
-  <w:num w:numId="3">
-    <w:abstractNumId w:val="1"/>
   </w:num>
 </w:numbering>
 </file>
@@ -3396,49 +3011,6 @@
       <w:contextualSpacing/>
     </w:pPr>
   </w:style>
-  <w:style w:type="character" w:styleId="CommentReference">
-    <w:name w:val="annotation reference"/>
-    <w:basedOn w:val="DefaultParagraphFont"/>
-    <w:uiPriority w:val="99"/>
-    <w:semiHidden/>
-    <w:unhideWhenUsed/>
-    <w:rsid w:val="00A53114"/>
-    <w:rPr>
-      <w:sz w:val="16"/>
-      <w:szCs w:val="16"/>
-    </w:rPr>
-  </w:style>
-  <w:style w:type="paragraph" w:styleId="CommentText">
-    <w:name w:val="annotation text"/>
-    <w:basedOn w:val="Normal"/>
-    <w:link w:val="CommentTextChar"/>
-    <w:uiPriority w:val="99"/>
-    <w:unhideWhenUsed/>
-    <w:rsid w:val="00A53114"/>
-    <w:pPr>
-      <w:widowControl/>
-      <w:autoSpaceDE/>
-      <w:autoSpaceDN/>
-      <w:adjustRightInd/>
-    </w:pPr>
-    <w:rPr>
-      <w:rFonts w:asciiTheme="minorHAnsi" w:eastAsiaTheme="minorHAnsi" w:hAnsiTheme="minorHAnsi" w:cstheme="minorBidi"/>
-      <w:sz w:val="20"/>
-      <w:szCs w:val="20"/>
-    </w:rPr>
-  </w:style>
-  <w:style w:type="character" w:customStyle="1" w:styleId="CommentTextChar">
-    <w:name w:val="Comment Text Char"/>
-    <w:basedOn w:val="DefaultParagraphFont"/>
-    <w:link w:val="CommentText"/>
-    <w:uiPriority w:val="99"/>
-    <w:rsid w:val="00A53114"/>
-    <w:rPr>
-      <w:rFonts w:eastAsiaTheme="minorHAnsi"/>
-      <w:sz w:val="20"/>
-      <w:szCs w:val="20"/>
-    </w:rPr>
-  </w:style>
 </w:styles>
 </file>
 

</xml_diff>

<commit_message>
Updated templates and refactored print process.
</commit_message>
<xml_diff>
--- a/resources/Saved/21CRB01291_Traffic Judgment Entry.docx
+++ b/resources/Saved/21CRB01291_Traffic Judgment Entry.docx
@@ -1,6 +1,6 @@
 
 <file path=word/document.xml><?xml version="1.0" encoding="utf-8"?>
-<w:document xmlns:wpc="http://schemas.microsoft.com/office/word/2010/wordprocessingCanvas" xmlns:cx="http://schemas.microsoft.com/office/drawing/2014/chartex" xmlns:cx1="http://schemas.microsoft.com/office/drawing/2015/9/8/chartex" xmlns:cx2="http://schemas.microsoft.com/office/drawing/2015/10/21/chartex" xmlns:cx3="http://schemas.microsoft.com/office/drawing/2016/5/9/chartex" xmlns:cx4="http://schemas.microsoft.com/office/drawing/2016/5/10/chartex" xmlns:cx5="http://schemas.microsoft.com/office/drawing/2016/5/11/chartex" xmlns:cx6="http://schemas.microsoft.com/office/drawing/2016/5/12/chartex" xmlns:cx7="http://schemas.microsoft.com/office/drawing/2016/5/13/chartex" xmlns:cx8="http://schemas.microsoft.com/office/drawing/2016/5/14/chartex" xmlns:mc="http://schemas.openxmlformats.org/markup-compatibility/2006" xmlns:aink="http://schemas.microsoft.com/office/drawing/2016/ink" xmlns:am3d="http://schemas.microsoft.com/office/drawing/2017/model3d" xmlns:o="urn:schemas-microsoft-com:office:office" xmlns:r="http://schemas.openxmlformats.org/officeDocument/2006/relationships" xmlns:m="http://schemas.openxmlformats.org/officeDocument/2006/math" xmlns:v="urn:schemas-microsoft-com:vml" xmlns:wp14="http://schemas.microsoft.com/office/word/2010/wordprocessingDrawing" xmlns:wp="http://schemas.openxmlformats.org/drawingml/2006/wordprocessingDrawing" xmlns:w10="urn:schemas-microsoft-com:office:word" xmlns:w="http://schemas.openxmlformats.org/wordprocessingml/2006/main" xmlns:w14="http://schemas.microsoft.com/office/word/2010/wordml" xmlns:w15="http://schemas.microsoft.com/office/word/2012/wordml" xmlns:w16cex="http://schemas.microsoft.com/office/word/2018/wordml/cex" xmlns:w16cid="http://schemas.microsoft.com/office/word/2016/wordml/cid" xmlns:w16="http://schemas.microsoft.com/office/word/2018/wordml" xmlns:w16sdtdh="http://schemas.microsoft.com/office/word/2020/wordml/sdtdatahash" xmlns:w16se="http://schemas.microsoft.com/office/word/2015/wordml/symex" xmlns:wpg="http://schemas.microsoft.com/office/word/2010/wordprocessingGroup" xmlns:wpi="http://schemas.microsoft.com/office/word/2010/wordprocessingInk" xmlns:wne="http://schemas.microsoft.com/office/word/2006/wordml" xmlns:wps="http://schemas.microsoft.com/office/word/2010/wordprocessingShape" mc:Ignorable="w14 w15 w16se w16cid w16 w16cex w16sdtdh wp14">
+<w:document xmlns:wpc="http://schemas.microsoft.com/office/word/2010/wordprocessingCanvas" xmlns:mc="http://schemas.openxmlformats.org/markup-compatibility/2006" xmlns:o="urn:schemas-microsoft-com:office:office" xmlns:r="http://schemas.openxmlformats.org/officeDocument/2006/relationships" xmlns:m="http://schemas.openxmlformats.org/officeDocument/2006/math" xmlns:v="urn:schemas-microsoft-com:vml" xmlns:wp14="http://schemas.microsoft.com/office/word/2010/wordprocessingDrawing" xmlns:wp="http://schemas.openxmlformats.org/drawingml/2006/wordprocessingDrawing" xmlns:w10="urn:schemas-microsoft-com:office:word" xmlns:w="http://schemas.openxmlformats.org/wordprocessingml/2006/main" xmlns:w14="http://schemas.microsoft.com/office/word/2010/wordml" xmlns:wpg="http://schemas.microsoft.com/office/word/2010/wordprocessingGroup" xmlns:wpi="http://schemas.microsoft.com/office/word/2010/wordprocessingInk" xmlns:wne="http://schemas.microsoft.com/office/word/2006/wordml" xmlns:wps="http://schemas.microsoft.com/office/word/2010/wordprocessingShape" mc:Ignorable="w14 wp14">
   <w:body>
     <w:p>
       <w:pPr>
@@ -23,6 +23,8 @@
           <w:szCs w:val="20"/>
         </w:rPr>
       </w:pPr>
+      <w:bookmarkStart w:id="0" w:name="_GoBack"/>
+      <w:bookmarkEnd w:id="0"/>
       <w:r>
         <w:rPr>
           <w:rFonts w:ascii="Palatino Linotype" w:hAnsi="Palatino Linotype"/>
@@ -207,7 +209,7 @@
           <w:szCs w:val="20"/>
         </w:rPr>
         <w:tab/>
-        <w:t xml:space="preserve">CASE NO</w:t>
+        <w:t>CASE NO</w:t>
       </w:r>
       <w:r>
         <w:rPr>
@@ -223,7 +225,7 @@
           <w:sz w:val="20"/>
           <w:szCs w:val="20"/>
         </w:rPr>
-        <w:t xml:space="preserve">21CRB01291</w:t>
+        <w:t>21CRB01291</w:t>
       </w:r>
       <w:r>
         <w:rPr>
@@ -302,7 +304,7 @@
           <w:sz w:val="20"/>
           <w:szCs w:val="20"/>
         </w:rPr>
-        <w:t xml:space="preserve">DENNIS</w:t>
+        <w:t>DENNIS</w:t>
       </w:r>
       <w:r>
         <w:rPr>
@@ -318,7 +320,7 @@
           <w:sz w:val="20"/>
           <w:szCs w:val="20"/>
         </w:rPr>
-        <w:t xml:space="preserve">CONGDON</w:t>
+        <w:t>CONGDON</w:t>
       </w:r>
       <w:r>
         <w:rPr>
@@ -435,14 +437,6 @@
           <w:szCs w:val="20"/>
         </w:rPr>
       </w:pPr>
-      <w:r>
-        <w:rPr>
-          <w:rFonts w:ascii="Palatino Linotype" w:hAnsi="Palatino Linotype"/>
-          <w:sz w:val="20"/>
-          <w:szCs w:val="20"/>
-        </w:rPr>
-        <w:t xml:space="preserve"/>
-      </w:r>
     </w:p>
     <w:p>
       <w:pPr>
@@ -499,7 +493,7 @@
           <w:szCs w:val="20"/>
           <w:u w:val="single"/>
         </w:rPr>
-        <w:t xml:space="preserve">DECISION</w:t>
+        <w:t>DECISION</w:t>
       </w:r>
     </w:p>
     <w:p>
@@ -513,14 +507,6 @@
           <w:szCs w:val="20"/>
         </w:rPr>
       </w:pPr>
-      <w:r>
-        <w:rPr>
-          <w:rFonts w:ascii="Palatino Linotype" w:hAnsi="Palatino Linotype"/>
-          <w:sz w:val="20"/>
-          <w:szCs w:val="20"/>
-        </w:rPr>
-        <w:t xml:space="preserve"/>
-      </w:r>
       <w:r>
         <w:rPr>
           <w:rFonts w:ascii="Palatino Linotype" w:hAnsi="Palatino Linotype"/>
@@ -577,7 +563,7 @@
           <w:szCs w:val="20"/>
           <w:lang w:val="en-CA"/>
         </w:rPr>
-        <w:t xml:space="preserve">Defendant appeared in Court</w:t>
+        <w:t>Defendant appeared in Court</w:t>
       </w:r>
       <w:r>
         <w:rPr>
@@ -602,16 +588,7 @@
           <w:sz w:val="20"/>
           <w:szCs w:val="20"/>
         </w:rPr>
-        <w:t xml:space="preserve">Defendant was represented by None as None.</w:t>
-      </w:r>
-      <w:r>
-        <w:rPr>
-          <w:rFonts w:ascii="Palatino Linotype" w:hAnsi="Palatino Linotype"/>
-          <w:bCs/>
-          <w:sz w:val="20"/>
-          <w:szCs w:val="20"/>
-        </w:rPr>
-        <w:t xml:space="preserve"/>
+        <w:t>Defendant waived right to counsel.</w:t>
       </w:r>
     </w:p>
     <w:p>
@@ -671,7 +648,23 @@
           <w:sz w:val="20"/>
           <w:szCs w:val="20"/>
         </w:rPr>
-        <w:t xml:space="preserve"> set forth below. The Defendant, having understood the nature of the charge(s), all constitutional rights, and the effects of a plea</w:t>
+        <w:t xml:space="preserve"> set fo</w:t>
+      </w:r>
+      <w:r>
+        <w:rPr>
+          <w:rFonts w:ascii="Palatino Linotype" w:hAnsi="Palatino Linotype"/>
+          <w:sz w:val="20"/>
+          <w:szCs w:val="20"/>
+        </w:rPr>
+        <w:t>rth below. The Defendant</w:t>
+      </w:r>
+      <w:r>
+        <w:rPr>
+          <w:rFonts w:ascii="Palatino Linotype" w:hAnsi="Palatino Linotype"/>
+          <w:sz w:val="20"/>
+          <w:szCs w:val="20"/>
+        </w:rPr>
+        <w:t xml:space="preserve"> understood the nature of the charge(s), all constitutional rights, and the effects of a plea</w:t>
       </w:r>
       <w:r>
         <w:rPr>
@@ -732,8 +725,8 @@
         <w:tblLook w:val="04A0" w:firstRow="1" w:lastRow="0" w:firstColumn="1" w:lastColumn="0" w:noHBand="0" w:noVBand="1"/>
       </w:tblPr>
       <w:tblGrid>
-        <w:gridCol w:w="4261"/>
-        <w:gridCol w:w="4019"/>
+        <w:gridCol w:w="1801"/>
+        <w:gridCol w:w="3289"/>
       </w:tblGrid>
       <w:tr>
         <w:trPr>
@@ -811,7 +804,7 @@
                 <w:sz w:val="20"/>
                 <w:szCs w:val="20"/>
               </w:rPr>
-              <w:t xml:space="preserve">PERMISSION REQ'D TO USE LICENSED DOCK</w:t>
+              <w:t>PERMISSION REQ'D TO USE LICENSED DOCK</w:t>
             </w:r>
           </w:p>
         </w:tc>
@@ -892,7 +885,7 @@
                 <w:sz w:val="20"/>
                 <w:szCs w:val="20"/>
               </w:rPr>
-              <w:t xml:space="preserve">1501:46-12-04</w:t>
+              <w:t>1501:46-12-04</w:t>
             </w:r>
           </w:p>
         </w:tc>
@@ -973,7 +966,7 @@
                 <w:sz w:val="20"/>
                 <w:szCs w:val="20"/>
               </w:rPr>
-              <w:t xml:space="preserve">MM</w:t>
+              <w:t>MM</w:t>
             </w:r>
           </w:p>
         </w:tc>
@@ -1054,8 +1047,7 @@
                 <w:sz w:val="20"/>
                 <w:szCs w:val="20"/>
               </w:rPr>
-              <w:lastRenderedPageBreak/>
-              <w:t xml:space="preserve">No Contest</w:t>
+              <w:t>No Contest</w:t>
             </w:r>
           </w:p>
         </w:tc>
@@ -1136,7 +1128,7 @@
                 <w:sz w:val="20"/>
                 <w:szCs w:val="20"/>
               </w:rPr>
-              <w:t xml:space="preserve">Guilty</w:t>
+              <w:t>Guilty</w:t>
             </w:r>
           </w:p>
         </w:tc>
@@ -1227,7 +1219,7 @@
                 <w:sz w:val="20"/>
                 <w:szCs w:val="20"/>
               </w:rPr>
-              <w:t xml:space="preserve">0</w:t>
+              <w:t>50</w:t>
             </w:r>
           </w:p>
         </w:tc>
@@ -1338,7 +1330,7 @@
                 <w:sz w:val="20"/>
                 <w:szCs w:val="20"/>
               </w:rPr>
-              <w:t xml:space="preserve">0</w:t>
+              <w:t>0</w:t>
             </w:r>
           </w:p>
         </w:tc>
@@ -1379,75 +1371,74 @@
       <w:r>
         <w:rPr>
           <w:rFonts w:ascii="Palatino Linotype" w:hAnsi="Palatino Linotype"/>
+          <w:bCs/>
+          <w:sz w:val="20"/>
+          <w:szCs w:val="20"/>
+          <w:u w:val="single"/>
+        </w:rPr>
+        <w:t>Court costs are assessed for the highest degree charge in this</w:t>
+      </w:r>
+      <w:r>
+        <w:rPr>
+          <w:rFonts w:ascii="Palatino Linotype" w:hAnsi="Palatino Linotype"/>
+          <w:bCs/>
+          <w:sz w:val="20"/>
+          <w:szCs w:val="20"/>
+          <w:u w:val="single"/>
+        </w:rPr>
+        <w:t xml:space="preserve"> case</w:t>
+      </w:r>
+      <w:r>
+        <w:rPr>
+          <w:rFonts w:ascii="Palatino Linotype" w:hAnsi="Palatino Linotype"/>
+          <w:bCs/>
+          <w:sz w:val="20"/>
+          <w:szCs w:val="20"/>
+        </w:rPr>
+        <w:t>.</w:t>
+      </w:r>
+      <w:r>
+        <w:rPr>
+          <w:rFonts w:ascii="Palatino Linotype" w:hAnsi="Palatino Linotype"/>
+          <w:bCs/>
+          <w:sz w:val="20"/>
+          <w:szCs w:val="20"/>
+        </w:rPr>
+        <w:t xml:space="preserve"> </w:t>
+      </w:r>
+      <w:r>
+        <w:rPr>
+          <w:rFonts w:ascii="Palatino Linotype" w:hAnsi="Palatino Linotype"/>
+          <w:sz w:val="20"/>
+          <w:szCs w:val="20"/>
+        </w:rPr>
+        <w:t>Having</w:t>
+      </w:r>
+      <w:r>
+        <w:rPr>
+          <w:rFonts w:ascii="Palatino Linotype" w:hAnsi="Palatino Linotype"/>
+          <w:sz w:val="20"/>
+          <w:szCs w:val="20"/>
+        </w:rPr>
+        <w:t xml:space="preserve"> been informed of the fines and costs owed, Defendant expressed an ability to pay </w:t>
+      </w:r>
+      <w:r>
+        <w:rPr>
+          <w:rFonts w:ascii="Palatino Linotype" w:hAnsi="Palatino Linotype"/>
           <w:b/>
           <w:bCs/>
           <w:sz w:val="20"/>
           <w:szCs w:val="20"/>
         </w:rPr>
-        <w:t xml:space="preserve"/>
-      </w:r>
-      <w:r>
-        <w:rPr>
-          <w:rFonts w:ascii="Palatino Linotype" w:hAnsi="Palatino Linotype"/>
-          <w:bCs/>
-          <w:sz w:val="20"/>
-          <w:szCs w:val="20"/>
-          <w:u w:val="single"/>
-        </w:rPr>
-        <w:t>Court costs are assessed for the highest degree charge in this</w:t>
-      </w:r>
-      <w:r>
-        <w:rPr>
-          <w:rFonts w:ascii="Palatino Linotype" w:hAnsi="Palatino Linotype"/>
-          <w:bCs/>
-          <w:sz w:val="20"/>
-          <w:szCs w:val="20"/>
-          <w:u w:val="single"/>
-        </w:rPr>
-        <w:t xml:space="preserve"> case</w:t>
-      </w:r>
-      <w:r>
-        <w:rPr>
-          <w:rFonts w:ascii="Palatino Linotype" w:hAnsi="Palatino Linotype"/>
-          <w:bCs/>
-          <w:sz w:val="20"/>
-          <w:szCs w:val="20"/>
-        </w:rPr>
-        <w:t xml:space="preserve">.</w:t>
-      </w:r>
-      <w:r>
-        <w:rPr>
-          <w:rFonts w:ascii="Palatino Linotype" w:hAnsi="Palatino Linotype"/>
-          <w:bCs/>
-          <w:sz w:val="20"/>
-          <w:szCs w:val="20"/>
-        </w:rPr>
-        <w:t xml:space="preserve"> </w:t>
-      </w:r>
-      <w:r>
-        <w:rPr>
-          <w:rFonts w:ascii="Palatino Linotype" w:hAnsi="Palatino Linotype"/>
-          <w:bCs/>
-          <w:sz w:val="20"/>
-          <w:szCs w:val="20"/>
-        </w:rPr>
-        <w:t xml:space="preserve"/>
-      </w:r>
-      <w:r>
-        <w:rPr>
-          <w:rFonts w:ascii="Palatino Linotype" w:hAnsi="Palatino Linotype"/>
-          <w:sz w:val="20"/>
-          <w:szCs w:val="20"/>
-        </w:rPr>
-        <w:t xml:space="preserve">Having</w:t>
-      </w:r>
-      <w:r>
-        <w:rPr>
-          <w:rFonts w:ascii="Palatino Linotype" w:hAnsi="Palatino Linotype"/>
-          <w:sz w:val="20"/>
-          <w:szCs w:val="20"/>
-        </w:rPr>
-        <w:t xml:space="preserve"> been informed of the fines and costs owed, Defendant expressed an ability to pay </w:t>
+        <w:t>forthwith</w:t>
+      </w:r>
+      <w:r>
+        <w:rPr>
+          <w:rFonts w:ascii="Palatino Linotype" w:hAnsi="Palatino Linotype"/>
+          <w:sz w:val="20"/>
+          <w:szCs w:val="20"/>
+        </w:rPr>
+        <w:t xml:space="preserve">. Absent further order the fines and costs shall be paid in full by </w:t>
       </w:r>
       <w:r>
         <w:rPr>
@@ -1457,16 +1448,36 @@
           <w:sz w:val="20"/>
           <w:szCs w:val="20"/>
         </w:rPr>
-        <w:t xml:space="preserve">forthwith</w:t>
-      </w:r>
-      <w:r>
-        <w:rPr>
-          <w:rFonts w:ascii="Palatino Linotype" w:hAnsi="Palatino Linotype"/>
-          <w:sz w:val="20"/>
-          <w:szCs w:val="20"/>
-        </w:rPr>
-        <w:t xml:space="preserve">. Absent further order the fines and costs shall be paid in full by </w:t>
-      </w:r>
+        <w:t>January 25, 2022</w:t>
+      </w:r>
+      <w:r>
+        <w:rPr>
+          <w:rFonts w:ascii="Palatino Linotype" w:hAnsi="Palatino Linotype"/>
+          <w:sz w:val="20"/>
+          <w:szCs w:val="20"/>
+        </w:rPr>
+        <w:t xml:space="preserve">. </w:t>
+      </w:r>
+    </w:p>
+    <w:p>
+      <w:pPr>
+        <w:jc w:val="both"/>
+        <w:rPr>
+          <w:rFonts w:ascii="Palatino Linotype" w:hAnsi="Palatino Linotype"/>
+          <w:sz w:val="20"/>
+          <w:szCs w:val="20"/>
+        </w:rPr>
+      </w:pPr>
+    </w:p>
+    <w:p>
+      <w:pPr>
+        <w:jc w:val="both"/>
+        <w:rPr>
+          <w:rFonts w:ascii="Palatino Linotype" w:hAnsi="Palatino Linotype"/>
+          <w:sz w:val="20"/>
+          <w:szCs w:val="20"/>
+        </w:rPr>
+      </w:pPr>
       <w:r>
         <w:rPr>
           <w:rFonts w:ascii="Palatino Linotype" w:hAnsi="Palatino Linotype"/>
@@ -1475,23 +1486,24 @@
           <w:sz w:val="20"/>
           <w:szCs w:val="20"/>
         </w:rPr>
-        <w:t xml:space="preserve">January 25, 2022</w:t>
-      </w:r>
-      <w:r>
-        <w:rPr>
-          <w:rFonts w:ascii="Palatino Linotype" w:hAnsi="Palatino Linotype"/>
-          <w:sz w:val="20"/>
-          <w:szCs w:val="20"/>
-        </w:rPr>
-        <w:t xml:space="preserve">. </w:t>
-      </w:r>
-      <w:r>
-        <w:rPr>
-          <w:rFonts w:ascii="Palatino Linotype" w:hAnsi="Palatino Linotype"/>
-          <w:sz w:val="20"/>
-          <w:szCs w:val="20"/>
-        </w:rPr>
-        <w:t xml:space="preserve"/>
+        <w:t xml:space="preserve">Proof of Financial Responsibility.  </w:t>
+      </w:r>
+      <w:r>
+        <w:rPr>
+          <w:rFonts w:ascii="Palatino Linotype" w:hAnsi="Palatino Linotype"/>
+          <w:bCs/>
+          <w:sz w:val="20"/>
+          <w:szCs w:val="20"/>
+        </w:rPr>
+        <w:t xml:space="preserve"> </w:t>
+      </w:r>
+      <w:r>
+        <w:rPr>
+          <w:rFonts w:ascii="Palatino Linotype" w:hAnsi="Palatino Linotype"/>
+          <w:sz w:val="20"/>
+          <w:szCs w:val="20"/>
+        </w:rPr>
+        <w:t>The Defendant showed proof of financial responsibility at the time of the offense.</w:t>
       </w:r>
     </w:p>
     <w:p>
@@ -1503,94 +1515,6 @@
           <w:szCs w:val="20"/>
         </w:rPr>
       </w:pPr>
-      <w:r>
-        <w:rPr>
-          <w:rFonts w:ascii="Palatino Linotype" w:hAnsi="Palatino Linotype"/>
-          <w:sz w:val="20"/>
-          <w:szCs w:val="20"/>
-        </w:rPr>
-        <w:t xml:space="preserve"/>
-      </w:r>
-      <w:r>
-        <w:rPr>
-          <w:rFonts w:ascii="Palatino Linotype" w:hAnsi="Palatino Linotype"/>
-          <w:sz w:val="20"/>
-          <w:szCs w:val="20"/>
-        </w:rPr>
-        <w:t xml:space="preserve"/>
-      </w:r>
-    </w:p>
-    <w:p>
-      <w:pPr>
-        <w:jc w:val="both"/>
-        <w:rPr>
-          <w:rFonts w:ascii="Palatino Linotype" w:hAnsi="Palatino Linotype"/>
-          <w:sz w:val="20"/>
-          <w:szCs w:val="20"/>
-        </w:rPr>
-      </w:pPr>
-      <w:r>
-        <w:rPr>
-          <w:rFonts w:ascii="Palatino Linotype" w:hAnsi="Palatino Linotype"/>
-          <w:b/>
-          <w:bCs/>
-          <w:sz w:val="20"/>
-          <w:szCs w:val="20"/>
-        </w:rPr>
-        <w:t xml:space="preserve">Proof of Financial Responsibility.  </w:t>
-      </w:r>
-      <w:r>
-        <w:rPr>
-          <w:rFonts w:ascii="Palatino Linotype" w:hAnsi="Palatino Linotype"/>
-          <w:bCs/>
-          <w:sz w:val="20"/>
-          <w:szCs w:val="20"/>
-        </w:rPr>
-        <w:t xml:space="preserve"> </w:t>
-      </w:r>
-      <w:r>
-        <w:rPr>
-          <w:rFonts w:ascii="Palatino Linotype" w:hAnsi="Palatino Linotype"/>
-          <w:sz w:val="20"/>
-          <w:szCs w:val="20"/>
-        </w:rPr>
-        <w:t xml:space="preserve">The Defendant showed proof of financial responsibility at the time of the offense.</w:t>
-      </w:r>
-      <w:r>
-        <w:rPr>
-          <w:rFonts w:ascii="Palatino Linotype" w:hAnsi="Palatino Linotype"/>
-          <w:bCs/>
-          <w:sz w:val="20"/>
-          <w:szCs w:val="20"/>
-        </w:rPr>
-        <w:t xml:space="preserve"/>
-      </w:r>
-    </w:p>
-    <w:p>
-      <w:pPr>
-        <w:jc w:val="both"/>
-        <w:rPr>
-          <w:rFonts w:ascii="Palatino Linotype" w:hAnsi="Palatino Linotype"/>
-          <w:sz w:val="20"/>
-          <w:szCs w:val="20"/>
-        </w:rPr>
-      </w:pPr>
-      <w:r>
-        <w:rPr>
-          <w:rFonts w:ascii="Palatino Linotype" w:hAnsi="Palatino Linotype"/>
-          <w:sz w:val="20"/>
-          <w:szCs w:val="20"/>
-        </w:rPr>
-        <w:t xml:space="preserve"/>
-      </w:r>
-      <w:r>
-        <w:rPr>
-          <w:rFonts w:ascii="Palatino Linotype" w:hAnsi="Palatino Linotype"/>
-          <w:sz w:val="20"/>
-          <w:szCs w:val="20"/>
-        </w:rPr>
-        <w:t xml:space="preserve"/>
-      </w:r>
     </w:p>
     <w:p>
       <w:pPr>
@@ -1695,7 +1619,7 @@
           <w:sz w:val="20"/>
           <w:szCs w:val="20"/>
         </w:rPr>
-        <w:t xml:space="preserve">____________________________________</w:t>
+        <w:t>____________________________________</w:t>
       </w:r>
     </w:p>
     <w:p>
@@ -1734,7 +1658,7 @@
           <w:sz w:val="20"/>
           <w:szCs w:val="20"/>
         </w:rPr>
-        <w:t xml:space="preserve">Magistrate</w:t>
+        <w:t>Magistrate</w:t>
       </w:r>
       <w:r>
         <w:rPr>
@@ -1750,7 +1674,7 @@
           <w:sz w:val="20"/>
           <w:szCs w:val="20"/>
         </w:rPr>
-        <w:t xml:space="preserve">Amanda</w:t>
+        <w:t>Amanda</w:t>
       </w:r>
       <w:r>
         <w:rPr>
@@ -1766,7 +1690,7 @@
           <w:sz w:val="20"/>
           <w:szCs w:val="20"/>
         </w:rPr>
-        <w:t xml:space="preserve">Bunner</w:t>
+        <w:t>Bunner</w:t>
       </w:r>
     </w:p>
     <w:p>
@@ -1790,14 +1714,6 @@
           <w:szCs w:val="20"/>
         </w:rPr>
       </w:pPr>
-      <w:r>
-        <w:rPr>
-          <w:rFonts w:ascii="Palatino Linotype" w:hAnsi="Palatino Linotype"/>
-          <w:sz w:val="20"/>
-          <w:szCs w:val="20"/>
-        </w:rPr>
-        <w:t xml:space="preserve"/>
-      </w:r>
     </w:p>
     <w:p>
       <w:pPr>
@@ -1823,19 +1739,7 @@
           <w:sz w:val="19"/>
           <w:szCs w:val="19"/>
         </w:rPr>
-        <w:t xml:space="preserve">Pursuant to Criminal Rule 19(D) and Traffic Rule 14, written objections to this magistrate’s decision must be filed </w:t>
-      </w:r>
-      <w:r>
-        <w:rPr>
-          <w:rFonts w:ascii="Palatino Linotype" w:hAnsi="Palatino Linotype"/>
-          <w:b/>
-          <w:bCs/>
-          <w:i/>
-          <w:sz w:val="19"/>
-          <w:szCs w:val="19"/>
-        </w:rPr>
-        <w:lastRenderedPageBreak/>
-        <w:t xml:space="preserve">within </w:t>
+        <w:t xml:space="preserve">Pursuant to Criminal Rule 19(D) and Traffic Rule 14, written objections to this magistrate’s decision must be filed within </w:t>
       </w:r>
       <w:r>
         <w:rPr>
@@ -1902,14 +1806,6 @@
           <w:szCs w:val="20"/>
         </w:rPr>
       </w:pPr>
-      <w:r>
-        <w:rPr>
-          <w:rFonts w:ascii="Palatino Linotype" w:hAnsi="Palatino Linotype"/>
-          <w:sz w:val="20"/>
-          <w:szCs w:val="20"/>
-        </w:rPr>
-        <w:t xml:space="preserve"/>
-      </w:r>
     </w:p>
     <w:p>
       <w:pPr>
@@ -1945,7 +1841,7 @@
           <w:sz w:val="16"/>
           <w:szCs w:val="16"/>
         </w:rPr>
-        <w:t xml:space="preserve">___</w:t>
+        <w:t>___</w:t>
       </w:r>
       <w:r>
         <w:rPr>
@@ -1961,7 +1857,7 @@
           <w:sz w:val="16"/>
           <w:szCs w:val="16"/>
         </w:rPr>
-        <w:t xml:space="preserve">___ Prosecutor’s Office, ___ DENNIS CONGDON</w:t>
+        <w:t>___ Prosecutor’s Office, ___ DENNIS CONGDON</w:t>
       </w:r>
     </w:p>
     <w:p>
@@ -1986,12 +1882,12 @@
       </w:pPr>
     </w:p>
     <w:sectPr>
-      <w:headerReference w:type="even" r:id="rId7"/>
-      <w:headerReference w:type="default" r:id="rId8"/>
-      <w:footerReference w:type="even" r:id="rId9"/>
-      <w:footerReference w:type="default" r:id="rId10"/>
-      <w:headerReference w:type="first" r:id="rId11"/>
-      <w:footerReference w:type="first" r:id="rId12"/>
+      <w:headerReference w:type="even" r:id="rId8"/>
+      <w:headerReference w:type="default" r:id="rId9"/>
+      <w:footerReference w:type="even" r:id="rId10"/>
+      <w:footerReference w:type="default" r:id="rId11"/>
+      <w:headerReference w:type="first" r:id="rId12"/>
+      <w:footerReference w:type="first" r:id="rId13"/>
       <w:pgSz w:w="12240" w:h="15840"/>
       <w:pgMar w:top="1440" w:right="1080" w:bottom="1440" w:left="1080" w:header="720" w:footer="720" w:gutter="0"/>
       <w:cols w:space="720"/>
@@ -2003,7 +1899,7 @@
 </file>
 
 <file path=word/endnotes.xml><?xml version="1.0" encoding="utf-8"?>
-<w:endnotes xmlns:wpc="http://schemas.microsoft.com/office/word/2010/wordprocessingCanvas" xmlns:cx="http://schemas.microsoft.com/office/drawing/2014/chartex" xmlns:cx1="http://schemas.microsoft.com/office/drawing/2015/9/8/chartex" xmlns:cx2="http://schemas.microsoft.com/office/drawing/2015/10/21/chartex" xmlns:cx3="http://schemas.microsoft.com/office/drawing/2016/5/9/chartex" xmlns:cx4="http://schemas.microsoft.com/office/drawing/2016/5/10/chartex" xmlns:cx5="http://schemas.microsoft.com/office/drawing/2016/5/11/chartex" xmlns:cx6="http://schemas.microsoft.com/office/drawing/2016/5/12/chartex" xmlns:cx7="http://schemas.microsoft.com/office/drawing/2016/5/13/chartex" xmlns:cx8="http://schemas.microsoft.com/office/drawing/2016/5/14/chartex" xmlns:mc="http://schemas.openxmlformats.org/markup-compatibility/2006" xmlns:aink="http://schemas.microsoft.com/office/drawing/2016/ink" xmlns:am3d="http://schemas.microsoft.com/office/drawing/2017/model3d" xmlns:o="urn:schemas-microsoft-com:office:office" xmlns:r="http://schemas.openxmlformats.org/officeDocument/2006/relationships" xmlns:m="http://schemas.openxmlformats.org/officeDocument/2006/math" xmlns:v="urn:schemas-microsoft-com:vml" xmlns:wp14="http://schemas.microsoft.com/office/word/2010/wordprocessingDrawing" xmlns:wp="http://schemas.openxmlformats.org/drawingml/2006/wordprocessingDrawing" xmlns:w10="urn:schemas-microsoft-com:office:word" xmlns:w="http://schemas.openxmlformats.org/wordprocessingml/2006/main" xmlns:w14="http://schemas.microsoft.com/office/word/2010/wordml" xmlns:w15="http://schemas.microsoft.com/office/word/2012/wordml" xmlns:w16cex="http://schemas.microsoft.com/office/word/2018/wordml/cex" xmlns:w16cid="http://schemas.microsoft.com/office/word/2016/wordml/cid" xmlns:w16="http://schemas.microsoft.com/office/word/2018/wordml" xmlns:w16sdtdh="http://schemas.microsoft.com/office/word/2020/wordml/sdtdatahash" xmlns:w16se="http://schemas.microsoft.com/office/word/2015/wordml/symex" xmlns:wpg="http://schemas.microsoft.com/office/word/2010/wordprocessingGroup" xmlns:wpi="http://schemas.microsoft.com/office/word/2010/wordprocessingInk" xmlns:wne="http://schemas.microsoft.com/office/word/2006/wordml" xmlns:wps="http://schemas.microsoft.com/office/word/2010/wordprocessingShape" mc:Ignorable="w14 w15 w16se w16cid w16 w16cex w16sdtdh wp14">
+<w:endnotes xmlns:wpc="http://schemas.microsoft.com/office/word/2010/wordprocessingCanvas" xmlns:mc="http://schemas.openxmlformats.org/markup-compatibility/2006" xmlns:o="urn:schemas-microsoft-com:office:office" xmlns:r="http://schemas.openxmlformats.org/officeDocument/2006/relationships" xmlns:m="http://schemas.openxmlformats.org/officeDocument/2006/math" xmlns:v="urn:schemas-microsoft-com:vml" xmlns:wp14="http://schemas.microsoft.com/office/word/2010/wordprocessingDrawing" xmlns:wp="http://schemas.openxmlformats.org/drawingml/2006/wordprocessingDrawing" xmlns:w10="urn:schemas-microsoft-com:office:word" xmlns:w="http://schemas.openxmlformats.org/wordprocessingml/2006/main" xmlns:w14="http://schemas.microsoft.com/office/word/2010/wordml" xmlns:wpg="http://schemas.microsoft.com/office/word/2010/wordprocessingGroup" xmlns:wpi="http://schemas.microsoft.com/office/word/2010/wordprocessingInk" xmlns:wne="http://schemas.microsoft.com/office/word/2006/wordml" xmlns:wps="http://schemas.microsoft.com/office/word/2010/wordprocessingShape" mc:Ignorable="w14 wp14">
   <w:endnote w:type="separator" w:id="-1">
     <w:p>
       <w:r>
@@ -2022,7 +1918,7 @@
 </file>
 
 <file path=word/footer1.xml><?xml version="1.0" encoding="utf-8"?>
-<w:ftr xmlns:wpc="http://schemas.microsoft.com/office/word/2010/wordprocessingCanvas" xmlns:cx="http://schemas.microsoft.com/office/drawing/2014/chartex" xmlns:cx1="http://schemas.microsoft.com/office/drawing/2015/9/8/chartex" xmlns:cx2="http://schemas.microsoft.com/office/drawing/2015/10/21/chartex" xmlns:cx3="http://schemas.microsoft.com/office/drawing/2016/5/9/chartex" xmlns:cx4="http://schemas.microsoft.com/office/drawing/2016/5/10/chartex" xmlns:cx5="http://schemas.microsoft.com/office/drawing/2016/5/11/chartex" xmlns:cx6="http://schemas.microsoft.com/office/drawing/2016/5/12/chartex" xmlns:cx7="http://schemas.microsoft.com/office/drawing/2016/5/13/chartex" xmlns:cx8="http://schemas.microsoft.com/office/drawing/2016/5/14/chartex" xmlns:mc="http://schemas.openxmlformats.org/markup-compatibility/2006" xmlns:aink="http://schemas.microsoft.com/office/drawing/2016/ink" xmlns:am3d="http://schemas.microsoft.com/office/drawing/2017/model3d" xmlns:o="urn:schemas-microsoft-com:office:office" xmlns:r="http://schemas.openxmlformats.org/officeDocument/2006/relationships" xmlns:m="http://schemas.openxmlformats.org/officeDocument/2006/math" xmlns:v="urn:schemas-microsoft-com:vml" xmlns:wp14="http://schemas.microsoft.com/office/word/2010/wordprocessingDrawing" xmlns:wp="http://schemas.openxmlformats.org/drawingml/2006/wordprocessingDrawing" xmlns:w10="urn:schemas-microsoft-com:office:word" xmlns:w="http://schemas.openxmlformats.org/wordprocessingml/2006/main" xmlns:w14="http://schemas.microsoft.com/office/word/2010/wordml" xmlns:w15="http://schemas.microsoft.com/office/word/2012/wordml" xmlns:w16cex="http://schemas.microsoft.com/office/word/2018/wordml/cex" xmlns:w16cid="http://schemas.microsoft.com/office/word/2016/wordml/cid" xmlns:w16="http://schemas.microsoft.com/office/word/2018/wordml" xmlns:w16sdtdh="http://schemas.microsoft.com/office/word/2020/wordml/sdtdatahash" xmlns:w16se="http://schemas.microsoft.com/office/word/2015/wordml/symex" xmlns:wpg="http://schemas.microsoft.com/office/word/2010/wordprocessingGroup" xmlns:wpi="http://schemas.microsoft.com/office/word/2010/wordprocessingInk" xmlns:wne="http://schemas.microsoft.com/office/word/2006/wordml" xmlns:wps="http://schemas.microsoft.com/office/word/2010/wordprocessingShape" mc:Ignorable="w14 w15 w16se w16cid w16 w16cex w16sdtdh wp14">
+<w:ftr xmlns:wpc="http://schemas.microsoft.com/office/word/2010/wordprocessingCanvas" xmlns:mc="http://schemas.openxmlformats.org/markup-compatibility/2006" xmlns:o="urn:schemas-microsoft-com:office:office" xmlns:r="http://schemas.openxmlformats.org/officeDocument/2006/relationships" xmlns:m="http://schemas.openxmlformats.org/officeDocument/2006/math" xmlns:v="urn:schemas-microsoft-com:vml" xmlns:wp14="http://schemas.microsoft.com/office/word/2010/wordprocessingDrawing" xmlns:wp="http://schemas.openxmlformats.org/drawingml/2006/wordprocessingDrawing" xmlns:w10="urn:schemas-microsoft-com:office:word" xmlns:w="http://schemas.openxmlformats.org/wordprocessingml/2006/main" xmlns:w14="http://schemas.microsoft.com/office/word/2010/wordml" xmlns:wpg="http://schemas.microsoft.com/office/word/2010/wordprocessingGroup" xmlns:wpi="http://schemas.microsoft.com/office/word/2010/wordprocessingInk" xmlns:wne="http://schemas.microsoft.com/office/word/2006/wordml" xmlns:wps="http://schemas.microsoft.com/office/word/2010/wordprocessingShape" mc:Ignorable="w14 wp14">
   <w:p>
     <w:pPr>
       <w:pStyle w:val="Footer"/>
@@ -2032,7 +1928,7 @@
 </file>
 
 <file path=word/footer2.xml><?xml version="1.0" encoding="utf-8"?>
-<w:ftr xmlns:wpc="http://schemas.microsoft.com/office/word/2010/wordprocessingCanvas" xmlns:cx="http://schemas.microsoft.com/office/drawing/2014/chartex" xmlns:cx1="http://schemas.microsoft.com/office/drawing/2015/9/8/chartex" xmlns:cx2="http://schemas.microsoft.com/office/drawing/2015/10/21/chartex" xmlns:cx3="http://schemas.microsoft.com/office/drawing/2016/5/9/chartex" xmlns:cx4="http://schemas.microsoft.com/office/drawing/2016/5/10/chartex" xmlns:cx5="http://schemas.microsoft.com/office/drawing/2016/5/11/chartex" xmlns:cx6="http://schemas.microsoft.com/office/drawing/2016/5/12/chartex" xmlns:cx7="http://schemas.microsoft.com/office/drawing/2016/5/13/chartex" xmlns:cx8="http://schemas.microsoft.com/office/drawing/2016/5/14/chartex" xmlns:mc="http://schemas.openxmlformats.org/markup-compatibility/2006" xmlns:aink="http://schemas.microsoft.com/office/drawing/2016/ink" xmlns:am3d="http://schemas.microsoft.com/office/drawing/2017/model3d" xmlns:o="urn:schemas-microsoft-com:office:office" xmlns:r="http://schemas.openxmlformats.org/officeDocument/2006/relationships" xmlns:m="http://schemas.openxmlformats.org/officeDocument/2006/math" xmlns:v="urn:schemas-microsoft-com:vml" xmlns:wp14="http://schemas.microsoft.com/office/word/2010/wordprocessingDrawing" xmlns:wp="http://schemas.openxmlformats.org/drawingml/2006/wordprocessingDrawing" xmlns:w10="urn:schemas-microsoft-com:office:word" xmlns:w="http://schemas.openxmlformats.org/wordprocessingml/2006/main" xmlns:w14="http://schemas.microsoft.com/office/word/2010/wordml" xmlns:w15="http://schemas.microsoft.com/office/word/2012/wordml" xmlns:w16cex="http://schemas.microsoft.com/office/word/2018/wordml/cex" xmlns:w16cid="http://schemas.microsoft.com/office/word/2016/wordml/cid" xmlns:w16="http://schemas.microsoft.com/office/word/2018/wordml" xmlns:w16sdtdh="http://schemas.microsoft.com/office/word/2020/wordml/sdtdatahash" xmlns:w16se="http://schemas.microsoft.com/office/word/2015/wordml/symex" xmlns:wpg="http://schemas.microsoft.com/office/word/2010/wordprocessingGroup" xmlns:wpi="http://schemas.microsoft.com/office/word/2010/wordprocessingInk" xmlns:wne="http://schemas.microsoft.com/office/word/2006/wordml" xmlns:wps="http://schemas.microsoft.com/office/word/2010/wordprocessingShape" mc:Ignorable="w14 w15 w16se w16cid w16 w16cex w16sdtdh wp14">
+<w:ftr xmlns:wpc="http://schemas.microsoft.com/office/word/2010/wordprocessingCanvas" xmlns:mc="http://schemas.openxmlformats.org/markup-compatibility/2006" xmlns:o="urn:schemas-microsoft-com:office:office" xmlns:r="http://schemas.openxmlformats.org/officeDocument/2006/relationships" xmlns:m="http://schemas.openxmlformats.org/officeDocument/2006/math" xmlns:v="urn:schemas-microsoft-com:vml" xmlns:wp14="http://schemas.microsoft.com/office/word/2010/wordprocessingDrawing" xmlns:wp="http://schemas.openxmlformats.org/drawingml/2006/wordprocessingDrawing" xmlns:w10="urn:schemas-microsoft-com:office:word" xmlns:w="http://schemas.openxmlformats.org/wordprocessingml/2006/main" xmlns:w14="http://schemas.microsoft.com/office/word/2010/wordml" xmlns:wpg="http://schemas.microsoft.com/office/word/2010/wordprocessingGroup" xmlns:wpi="http://schemas.microsoft.com/office/word/2010/wordprocessingInk" xmlns:wne="http://schemas.microsoft.com/office/word/2006/wordml" xmlns:wps="http://schemas.microsoft.com/office/word/2010/wordprocessingShape" mc:Ignorable="w14 wp14">
   <w:sdt>
     <w:sdtPr>
       <w:id w:val="-1309706245"/>
@@ -2191,7 +2087,7 @@
                 <w:sz w:val="20"/>
                 <w:szCs w:val="20"/>
               </w:rPr>
-              <w:t>3</w:t>
+              <w:t>1</w:t>
             </w:r>
             <w:r>
               <w:rPr>
@@ -2219,15 +2115,7 @@
                 <w:sz w:val="20"/>
                 <w:szCs w:val="20"/>
               </w:rPr>
-              <w:t xml:space="preserve">Magistrate Decision</w:t>
-            </w:r>
-            <w:r>
-              <w:rPr>
-                <w:rFonts w:ascii="Palatino Linotype" w:hAnsi="Palatino Linotype"/>
-                <w:sz w:val="20"/>
-                <w:szCs w:val="20"/>
-              </w:rPr>
-              <w:t xml:space="preserve"> 21CRB01291</w:t>
+              <w:t>Magistrate Decision 21CRB01291</w:t>
             </w:r>
           </w:p>
           <w:p>
@@ -2266,7 +2154,7 @@
 </file>
 
 <file path=word/footer3.xml><?xml version="1.0" encoding="utf-8"?>
-<w:ftr xmlns:wpc="http://schemas.microsoft.com/office/word/2010/wordprocessingCanvas" xmlns:cx="http://schemas.microsoft.com/office/drawing/2014/chartex" xmlns:cx1="http://schemas.microsoft.com/office/drawing/2015/9/8/chartex" xmlns:cx2="http://schemas.microsoft.com/office/drawing/2015/10/21/chartex" xmlns:cx3="http://schemas.microsoft.com/office/drawing/2016/5/9/chartex" xmlns:cx4="http://schemas.microsoft.com/office/drawing/2016/5/10/chartex" xmlns:cx5="http://schemas.microsoft.com/office/drawing/2016/5/11/chartex" xmlns:cx6="http://schemas.microsoft.com/office/drawing/2016/5/12/chartex" xmlns:cx7="http://schemas.microsoft.com/office/drawing/2016/5/13/chartex" xmlns:cx8="http://schemas.microsoft.com/office/drawing/2016/5/14/chartex" xmlns:mc="http://schemas.openxmlformats.org/markup-compatibility/2006" xmlns:aink="http://schemas.microsoft.com/office/drawing/2016/ink" xmlns:am3d="http://schemas.microsoft.com/office/drawing/2017/model3d" xmlns:o="urn:schemas-microsoft-com:office:office" xmlns:r="http://schemas.openxmlformats.org/officeDocument/2006/relationships" xmlns:m="http://schemas.openxmlformats.org/officeDocument/2006/math" xmlns:v="urn:schemas-microsoft-com:vml" xmlns:wp14="http://schemas.microsoft.com/office/word/2010/wordprocessingDrawing" xmlns:wp="http://schemas.openxmlformats.org/drawingml/2006/wordprocessingDrawing" xmlns:w10="urn:schemas-microsoft-com:office:word" xmlns:w="http://schemas.openxmlformats.org/wordprocessingml/2006/main" xmlns:w14="http://schemas.microsoft.com/office/word/2010/wordml" xmlns:w15="http://schemas.microsoft.com/office/word/2012/wordml" xmlns:w16cex="http://schemas.microsoft.com/office/word/2018/wordml/cex" xmlns:w16cid="http://schemas.microsoft.com/office/word/2016/wordml/cid" xmlns:w16="http://schemas.microsoft.com/office/word/2018/wordml" xmlns:w16sdtdh="http://schemas.microsoft.com/office/word/2020/wordml/sdtdatahash" xmlns:w16se="http://schemas.microsoft.com/office/word/2015/wordml/symex" xmlns:wpg="http://schemas.microsoft.com/office/word/2010/wordprocessingGroup" xmlns:wpi="http://schemas.microsoft.com/office/word/2010/wordprocessingInk" xmlns:wne="http://schemas.microsoft.com/office/word/2006/wordml" xmlns:wps="http://schemas.microsoft.com/office/word/2010/wordprocessingShape" mc:Ignorable="w14 w15 w16se w16cid w16 w16cex w16sdtdh wp14">
+<w:ftr xmlns:wpc="http://schemas.microsoft.com/office/word/2010/wordprocessingCanvas" xmlns:mc="http://schemas.openxmlformats.org/markup-compatibility/2006" xmlns:o="urn:schemas-microsoft-com:office:office" xmlns:r="http://schemas.openxmlformats.org/officeDocument/2006/relationships" xmlns:m="http://schemas.openxmlformats.org/officeDocument/2006/math" xmlns:v="urn:schemas-microsoft-com:vml" xmlns:wp14="http://schemas.microsoft.com/office/word/2010/wordprocessingDrawing" xmlns:wp="http://schemas.openxmlformats.org/drawingml/2006/wordprocessingDrawing" xmlns:w10="urn:schemas-microsoft-com:office:word" xmlns:w="http://schemas.openxmlformats.org/wordprocessingml/2006/main" xmlns:w14="http://schemas.microsoft.com/office/word/2010/wordml" xmlns:wpg="http://schemas.microsoft.com/office/word/2010/wordprocessingGroup" xmlns:wpi="http://schemas.microsoft.com/office/word/2010/wordprocessingInk" xmlns:wne="http://schemas.microsoft.com/office/word/2006/wordml" xmlns:wps="http://schemas.microsoft.com/office/word/2010/wordprocessingShape" mc:Ignorable="w14 wp14">
   <w:p>
     <w:pPr>
       <w:pStyle w:val="Footer"/>
@@ -2276,7 +2164,7 @@
 </file>
 
 <file path=word/footnotes.xml><?xml version="1.0" encoding="utf-8"?>
-<w:footnotes xmlns:wpc="http://schemas.microsoft.com/office/word/2010/wordprocessingCanvas" xmlns:cx="http://schemas.microsoft.com/office/drawing/2014/chartex" xmlns:cx1="http://schemas.microsoft.com/office/drawing/2015/9/8/chartex" xmlns:cx2="http://schemas.microsoft.com/office/drawing/2015/10/21/chartex" xmlns:cx3="http://schemas.microsoft.com/office/drawing/2016/5/9/chartex" xmlns:cx4="http://schemas.microsoft.com/office/drawing/2016/5/10/chartex" xmlns:cx5="http://schemas.microsoft.com/office/drawing/2016/5/11/chartex" xmlns:cx6="http://schemas.microsoft.com/office/drawing/2016/5/12/chartex" xmlns:cx7="http://schemas.microsoft.com/office/drawing/2016/5/13/chartex" xmlns:cx8="http://schemas.microsoft.com/office/drawing/2016/5/14/chartex" xmlns:mc="http://schemas.openxmlformats.org/markup-compatibility/2006" xmlns:aink="http://schemas.microsoft.com/office/drawing/2016/ink" xmlns:am3d="http://schemas.microsoft.com/office/drawing/2017/model3d" xmlns:o="urn:schemas-microsoft-com:office:office" xmlns:r="http://schemas.openxmlformats.org/officeDocument/2006/relationships" xmlns:m="http://schemas.openxmlformats.org/officeDocument/2006/math" xmlns:v="urn:schemas-microsoft-com:vml" xmlns:wp14="http://schemas.microsoft.com/office/word/2010/wordprocessingDrawing" xmlns:wp="http://schemas.openxmlformats.org/drawingml/2006/wordprocessingDrawing" xmlns:w10="urn:schemas-microsoft-com:office:word" xmlns:w="http://schemas.openxmlformats.org/wordprocessingml/2006/main" xmlns:w14="http://schemas.microsoft.com/office/word/2010/wordml" xmlns:w15="http://schemas.microsoft.com/office/word/2012/wordml" xmlns:w16cex="http://schemas.microsoft.com/office/word/2018/wordml/cex" xmlns:w16cid="http://schemas.microsoft.com/office/word/2016/wordml/cid" xmlns:w16="http://schemas.microsoft.com/office/word/2018/wordml" xmlns:w16sdtdh="http://schemas.microsoft.com/office/word/2020/wordml/sdtdatahash" xmlns:w16se="http://schemas.microsoft.com/office/word/2015/wordml/symex" xmlns:wpg="http://schemas.microsoft.com/office/word/2010/wordprocessingGroup" xmlns:wpi="http://schemas.microsoft.com/office/word/2010/wordprocessingInk" xmlns:wne="http://schemas.microsoft.com/office/word/2006/wordml" xmlns:wps="http://schemas.microsoft.com/office/word/2010/wordprocessingShape" mc:Ignorable="w14 w15 w16se w16cid w16 w16cex w16sdtdh wp14">
+<w:footnotes xmlns:wpc="http://schemas.microsoft.com/office/word/2010/wordprocessingCanvas" xmlns:mc="http://schemas.openxmlformats.org/markup-compatibility/2006" xmlns:o="urn:schemas-microsoft-com:office:office" xmlns:r="http://schemas.openxmlformats.org/officeDocument/2006/relationships" xmlns:m="http://schemas.openxmlformats.org/officeDocument/2006/math" xmlns:v="urn:schemas-microsoft-com:vml" xmlns:wp14="http://schemas.microsoft.com/office/word/2010/wordprocessingDrawing" xmlns:wp="http://schemas.openxmlformats.org/drawingml/2006/wordprocessingDrawing" xmlns:w10="urn:schemas-microsoft-com:office:word" xmlns:w="http://schemas.openxmlformats.org/wordprocessingml/2006/main" xmlns:w14="http://schemas.microsoft.com/office/word/2010/wordml" xmlns:wpg="http://schemas.microsoft.com/office/word/2010/wordprocessingGroup" xmlns:wpi="http://schemas.microsoft.com/office/word/2010/wordprocessingInk" xmlns:wne="http://schemas.microsoft.com/office/word/2006/wordml" xmlns:wps="http://schemas.microsoft.com/office/word/2010/wordprocessingShape" mc:Ignorable="w14 wp14">
   <w:footnote w:type="separator" w:id="-1">
     <w:p>
       <w:r>
@@ -2295,7 +2183,7 @@
 </file>
 
 <file path=word/header1.xml><?xml version="1.0" encoding="utf-8"?>
-<w:hdr xmlns:wpc="http://schemas.microsoft.com/office/word/2010/wordprocessingCanvas" xmlns:cx="http://schemas.microsoft.com/office/drawing/2014/chartex" xmlns:cx1="http://schemas.microsoft.com/office/drawing/2015/9/8/chartex" xmlns:cx2="http://schemas.microsoft.com/office/drawing/2015/10/21/chartex" xmlns:cx3="http://schemas.microsoft.com/office/drawing/2016/5/9/chartex" xmlns:cx4="http://schemas.microsoft.com/office/drawing/2016/5/10/chartex" xmlns:cx5="http://schemas.microsoft.com/office/drawing/2016/5/11/chartex" xmlns:cx6="http://schemas.microsoft.com/office/drawing/2016/5/12/chartex" xmlns:cx7="http://schemas.microsoft.com/office/drawing/2016/5/13/chartex" xmlns:cx8="http://schemas.microsoft.com/office/drawing/2016/5/14/chartex" xmlns:mc="http://schemas.openxmlformats.org/markup-compatibility/2006" xmlns:aink="http://schemas.microsoft.com/office/drawing/2016/ink" xmlns:am3d="http://schemas.microsoft.com/office/drawing/2017/model3d" xmlns:o="urn:schemas-microsoft-com:office:office" xmlns:r="http://schemas.openxmlformats.org/officeDocument/2006/relationships" xmlns:m="http://schemas.openxmlformats.org/officeDocument/2006/math" xmlns:v="urn:schemas-microsoft-com:vml" xmlns:wp14="http://schemas.microsoft.com/office/word/2010/wordprocessingDrawing" xmlns:wp="http://schemas.openxmlformats.org/drawingml/2006/wordprocessingDrawing" xmlns:w10="urn:schemas-microsoft-com:office:word" xmlns:w="http://schemas.openxmlformats.org/wordprocessingml/2006/main" xmlns:w14="http://schemas.microsoft.com/office/word/2010/wordml" xmlns:w15="http://schemas.microsoft.com/office/word/2012/wordml" xmlns:w16cex="http://schemas.microsoft.com/office/word/2018/wordml/cex" xmlns:w16cid="http://schemas.microsoft.com/office/word/2016/wordml/cid" xmlns:w16="http://schemas.microsoft.com/office/word/2018/wordml" xmlns:w16sdtdh="http://schemas.microsoft.com/office/word/2020/wordml/sdtdatahash" xmlns:w16se="http://schemas.microsoft.com/office/word/2015/wordml/symex" xmlns:wpg="http://schemas.microsoft.com/office/word/2010/wordprocessingGroup" xmlns:wpi="http://schemas.microsoft.com/office/word/2010/wordprocessingInk" xmlns:wne="http://schemas.microsoft.com/office/word/2006/wordml" xmlns:wps="http://schemas.microsoft.com/office/word/2010/wordprocessingShape" mc:Ignorable="w14 w15 w16se w16cid w16 w16cex w16sdtdh wp14">
+<w:hdr xmlns:wpc="http://schemas.microsoft.com/office/word/2010/wordprocessingCanvas" xmlns:mc="http://schemas.openxmlformats.org/markup-compatibility/2006" xmlns:o="urn:schemas-microsoft-com:office:office" xmlns:r="http://schemas.openxmlformats.org/officeDocument/2006/relationships" xmlns:m="http://schemas.openxmlformats.org/officeDocument/2006/math" xmlns:v="urn:schemas-microsoft-com:vml" xmlns:wp14="http://schemas.microsoft.com/office/word/2010/wordprocessingDrawing" xmlns:wp="http://schemas.openxmlformats.org/drawingml/2006/wordprocessingDrawing" xmlns:w10="urn:schemas-microsoft-com:office:word" xmlns:w="http://schemas.openxmlformats.org/wordprocessingml/2006/main" xmlns:w14="http://schemas.microsoft.com/office/word/2010/wordml" xmlns:wpg="http://schemas.microsoft.com/office/word/2010/wordprocessingGroup" xmlns:wpi="http://schemas.microsoft.com/office/word/2010/wordprocessingInk" xmlns:wne="http://schemas.microsoft.com/office/word/2006/wordml" xmlns:wps="http://schemas.microsoft.com/office/word/2010/wordprocessingShape" mc:Ignorable="w14 wp14">
   <w:p>
     <w:pPr>
       <w:pStyle w:val="Header"/>
@@ -2305,7 +2193,7 @@
 </file>
 
 <file path=word/header2.xml><?xml version="1.0" encoding="utf-8"?>
-<w:hdr xmlns:wpc="http://schemas.microsoft.com/office/word/2010/wordprocessingCanvas" xmlns:cx="http://schemas.microsoft.com/office/drawing/2014/chartex" xmlns:cx1="http://schemas.microsoft.com/office/drawing/2015/9/8/chartex" xmlns:cx2="http://schemas.microsoft.com/office/drawing/2015/10/21/chartex" xmlns:cx3="http://schemas.microsoft.com/office/drawing/2016/5/9/chartex" xmlns:cx4="http://schemas.microsoft.com/office/drawing/2016/5/10/chartex" xmlns:cx5="http://schemas.microsoft.com/office/drawing/2016/5/11/chartex" xmlns:cx6="http://schemas.microsoft.com/office/drawing/2016/5/12/chartex" xmlns:cx7="http://schemas.microsoft.com/office/drawing/2016/5/13/chartex" xmlns:cx8="http://schemas.microsoft.com/office/drawing/2016/5/14/chartex" xmlns:mc="http://schemas.openxmlformats.org/markup-compatibility/2006" xmlns:aink="http://schemas.microsoft.com/office/drawing/2016/ink" xmlns:am3d="http://schemas.microsoft.com/office/drawing/2017/model3d" xmlns:o="urn:schemas-microsoft-com:office:office" xmlns:r="http://schemas.openxmlformats.org/officeDocument/2006/relationships" xmlns:m="http://schemas.openxmlformats.org/officeDocument/2006/math" xmlns:v="urn:schemas-microsoft-com:vml" xmlns:wp14="http://schemas.microsoft.com/office/word/2010/wordprocessingDrawing" xmlns:wp="http://schemas.openxmlformats.org/drawingml/2006/wordprocessingDrawing" xmlns:w10="urn:schemas-microsoft-com:office:word" xmlns:w="http://schemas.openxmlformats.org/wordprocessingml/2006/main" xmlns:w14="http://schemas.microsoft.com/office/word/2010/wordml" xmlns:w15="http://schemas.microsoft.com/office/word/2012/wordml" xmlns:w16cex="http://schemas.microsoft.com/office/word/2018/wordml/cex" xmlns:w16cid="http://schemas.microsoft.com/office/word/2016/wordml/cid" xmlns:w16="http://schemas.microsoft.com/office/word/2018/wordml" xmlns:w16sdtdh="http://schemas.microsoft.com/office/word/2020/wordml/sdtdatahash" xmlns:w16se="http://schemas.microsoft.com/office/word/2015/wordml/symex" xmlns:wpg="http://schemas.microsoft.com/office/word/2010/wordprocessingGroup" xmlns:wpi="http://schemas.microsoft.com/office/word/2010/wordprocessingInk" xmlns:wne="http://schemas.microsoft.com/office/word/2006/wordml" xmlns:wps="http://schemas.microsoft.com/office/word/2010/wordprocessingShape" mc:Ignorable="w14 w15 w16se w16cid w16 w16cex w16sdtdh wp14">
+<w:hdr xmlns:wpc="http://schemas.microsoft.com/office/word/2010/wordprocessingCanvas" xmlns:mc="http://schemas.openxmlformats.org/markup-compatibility/2006" xmlns:o="urn:schemas-microsoft-com:office:office" xmlns:r="http://schemas.openxmlformats.org/officeDocument/2006/relationships" xmlns:m="http://schemas.openxmlformats.org/officeDocument/2006/math" xmlns:v="urn:schemas-microsoft-com:vml" xmlns:wp14="http://schemas.microsoft.com/office/word/2010/wordprocessingDrawing" xmlns:wp="http://schemas.openxmlformats.org/drawingml/2006/wordprocessingDrawing" xmlns:w10="urn:schemas-microsoft-com:office:word" xmlns:w="http://schemas.openxmlformats.org/wordprocessingml/2006/main" xmlns:w14="http://schemas.microsoft.com/office/word/2010/wordml" xmlns:wpg="http://schemas.microsoft.com/office/word/2010/wordprocessingGroup" xmlns:wpi="http://schemas.microsoft.com/office/word/2010/wordprocessingInk" xmlns:wne="http://schemas.microsoft.com/office/word/2006/wordml" xmlns:wps="http://schemas.microsoft.com/office/word/2010/wordprocessingShape" mc:Ignorable="w14 wp14">
   <w:p>
     <w:pPr>
       <w:pStyle w:val="Header"/>
@@ -2329,7 +2217,7 @@
 </file>
 
 <file path=word/header3.xml><?xml version="1.0" encoding="utf-8"?>
-<w:hdr xmlns:wpc="http://schemas.microsoft.com/office/word/2010/wordprocessingCanvas" xmlns:cx="http://schemas.microsoft.com/office/drawing/2014/chartex" xmlns:cx1="http://schemas.microsoft.com/office/drawing/2015/9/8/chartex" xmlns:cx2="http://schemas.microsoft.com/office/drawing/2015/10/21/chartex" xmlns:cx3="http://schemas.microsoft.com/office/drawing/2016/5/9/chartex" xmlns:cx4="http://schemas.microsoft.com/office/drawing/2016/5/10/chartex" xmlns:cx5="http://schemas.microsoft.com/office/drawing/2016/5/11/chartex" xmlns:cx6="http://schemas.microsoft.com/office/drawing/2016/5/12/chartex" xmlns:cx7="http://schemas.microsoft.com/office/drawing/2016/5/13/chartex" xmlns:cx8="http://schemas.microsoft.com/office/drawing/2016/5/14/chartex" xmlns:mc="http://schemas.openxmlformats.org/markup-compatibility/2006" xmlns:aink="http://schemas.microsoft.com/office/drawing/2016/ink" xmlns:am3d="http://schemas.microsoft.com/office/drawing/2017/model3d" xmlns:o="urn:schemas-microsoft-com:office:office" xmlns:r="http://schemas.openxmlformats.org/officeDocument/2006/relationships" xmlns:m="http://schemas.openxmlformats.org/officeDocument/2006/math" xmlns:v="urn:schemas-microsoft-com:vml" xmlns:wp14="http://schemas.microsoft.com/office/word/2010/wordprocessingDrawing" xmlns:wp="http://schemas.openxmlformats.org/drawingml/2006/wordprocessingDrawing" xmlns:w10="urn:schemas-microsoft-com:office:word" xmlns:w="http://schemas.openxmlformats.org/wordprocessingml/2006/main" xmlns:w14="http://schemas.microsoft.com/office/word/2010/wordml" xmlns:w15="http://schemas.microsoft.com/office/word/2012/wordml" xmlns:w16cex="http://schemas.microsoft.com/office/word/2018/wordml/cex" xmlns:w16cid="http://schemas.microsoft.com/office/word/2016/wordml/cid" xmlns:w16="http://schemas.microsoft.com/office/word/2018/wordml" xmlns:w16sdtdh="http://schemas.microsoft.com/office/word/2020/wordml/sdtdatahash" xmlns:w16se="http://schemas.microsoft.com/office/word/2015/wordml/symex" xmlns:wpg="http://schemas.microsoft.com/office/word/2010/wordprocessingGroup" xmlns:wpi="http://schemas.microsoft.com/office/word/2010/wordprocessingInk" xmlns:wne="http://schemas.microsoft.com/office/word/2006/wordml" xmlns:wps="http://schemas.microsoft.com/office/word/2010/wordprocessingShape" mc:Ignorable="w14 w15 w16se w16cid w16 w16cex w16sdtdh wp14">
+<w:hdr xmlns:wpc="http://schemas.microsoft.com/office/word/2010/wordprocessingCanvas" xmlns:mc="http://schemas.openxmlformats.org/markup-compatibility/2006" xmlns:o="urn:schemas-microsoft-com:office:office" xmlns:r="http://schemas.openxmlformats.org/officeDocument/2006/relationships" xmlns:m="http://schemas.openxmlformats.org/officeDocument/2006/math" xmlns:v="urn:schemas-microsoft-com:vml" xmlns:wp14="http://schemas.microsoft.com/office/word/2010/wordprocessingDrawing" xmlns:wp="http://schemas.openxmlformats.org/drawingml/2006/wordprocessingDrawing" xmlns:w10="urn:schemas-microsoft-com:office:word" xmlns:w="http://schemas.openxmlformats.org/wordprocessingml/2006/main" xmlns:w14="http://schemas.microsoft.com/office/word/2010/wordml" xmlns:wpg="http://schemas.microsoft.com/office/word/2010/wordprocessingGroup" xmlns:wpi="http://schemas.microsoft.com/office/word/2010/wordprocessingInk" xmlns:wne="http://schemas.microsoft.com/office/word/2006/wordml" xmlns:wps="http://schemas.microsoft.com/office/word/2010/wordprocessingShape" mc:Ignorable="w14 wp14">
   <w:p>
     <w:pPr>
       <w:pStyle w:val="Header"/>
@@ -2339,8 +2227,8 @@
 </file>
 
 <file path=word/numbering.xml><?xml version="1.0" encoding="utf-8"?>
-<w:numbering xmlns:wpc="http://schemas.microsoft.com/office/word/2010/wordprocessingCanvas" xmlns:cx="http://schemas.microsoft.com/office/drawing/2014/chartex" xmlns:cx1="http://schemas.microsoft.com/office/drawing/2015/9/8/chartex" xmlns:cx2="http://schemas.microsoft.com/office/drawing/2015/10/21/chartex" xmlns:cx3="http://schemas.microsoft.com/office/drawing/2016/5/9/chartex" xmlns:cx4="http://schemas.microsoft.com/office/drawing/2016/5/10/chartex" xmlns:cx5="http://schemas.microsoft.com/office/drawing/2016/5/11/chartex" xmlns:cx6="http://schemas.microsoft.com/office/drawing/2016/5/12/chartex" xmlns:cx7="http://schemas.microsoft.com/office/drawing/2016/5/13/chartex" xmlns:cx8="http://schemas.microsoft.com/office/drawing/2016/5/14/chartex" xmlns:mc="http://schemas.openxmlformats.org/markup-compatibility/2006" xmlns:aink="http://schemas.microsoft.com/office/drawing/2016/ink" xmlns:am3d="http://schemas.microsoft.com/office/drawing/2017/model3d" xmlns:o="urn:schemas-microsoft-com:office:office" xmlns:r="http://schemas.openxmlformats.org/officeDocument/2006/relationships" xmlns:m="http://schemas.openxmlformats.org/officeDocument/2006/math" xmlns:v="urn:schemas-microsoft-com:vml" xmlns:wp14="http://schemas.microsoft.com/office/word/2010/wordprocessingDrawing" xmlns:wp="http://schemas.openxmlformats.org/drawingml/2006/wordprocessingDrawing" xmlns:w10="urn:schemas-microsoft-com:office:word" xmlns:w="http://schemas.openxmlformats.org/wordprocessingml/2006/main" xmlns:w14="http://schemas.microsoft.com/office/word/2010/wordml" xmlns:w15="http://schemas.microsoft.com/office/word/2012/wordml" xmlns:w16cex="http://schemas.microsoft.com/office/word/2018/wordml/cex" xmlns:w16cid="http://schemas.microsoft.com/office/word/2016/wordml/cid" xmlns:w16="http://schemas.microsoft.com/office/word/2018/wordml" xmlns:w16sdtdh="http://schemas.microsoft.com/office/word/2020/wordml/sdtdatahash" xmlns:w16se="http://schemas.microsoft.com/office/word/2015/wordml/symex" xmlns:wpg="http://schemas.microsoft.com/office/word/2010/wordprocessingGroup" xmlns:wpi="http://schemas.microsoft.com/office/word/2010/wordprocessingInk" xmlns:wne="http://schemas.microsoft.com/office/word/2006/wordml" xmlns:wps="http://schemas.microsoft.com/office/word/2010/wordprocessingShape" mc:Ignorable="w14 w15 w16se w16cid w16 w16cex w16sdtdh wp14">
-  <w:abstractNum w:abstractNumId="0" w15:restartNumberingAfterBreak="0">
+<w:numbering xmlns:wpc="http://schemas.microsoft.com/office/word/2010/wordprocessingCanvas" xmlns:mc="http://schemas.openxmlformats.org/markup-compatibility/2006" xmlns:o="urn:schemas-microsoft-com:office:office" xmlns:r="http://schemas.openxmlformats.org/officeDocument/2006/relationships" xmlns:m="http://schemas.openxmlformats.org/officeDocument/2006/math" xmlns:v="urn:schemas-microsoft-com:vml" xmlns:wp14="http://schemas.microsoft.com/office/word/2010/wordprocessingDrawing" xmlns:wp="http://schemas.openxmlformats.org/drawingml/2006/wordprocessingDrawing" xmlns:w10="urn:schemas-microsoft-com:office:word" xmlns:w="http://schemas.openxmlformats.org/wordprocessingml/2006/main" xmlns:w14="http://schemas.microsoft.com/office/word/2010/wordml" xmlns:wpg="http://schemas.microsoft.com/office/word/2010/wordprocessingGroup" xmlns:wpi="http://schemas.microsoft.com/office/word/2010/wordprocessingInk" xmlns:wne="http://schemas.microsoft.com/office/word/2006/wordml" xmlns:wps="http://schemas.microsoft.com/office/word/2010/wordprocessingShape" mc:Ignorable="w14 wp14">
+  <w:abstractNum w:abstractNumId="0">
     <w:nsid w:val="08B2501C"/>
     <w:multiLevelType w:val="hybridMultilevel"/>
     <w:tmpl w:val="F2A43D58"/>
@@ -2460,7 +2348,7 @@
 </file>
 
 <file path=word/styles.xml><?xml version="1.0" encoding="utf-8"?>
-<w:styles xmlns:mc="http://schemas.openxmlformats.org/markup-compatibility/2006" xmlns:r="http://schemas.openxmlformats.org/officeDocument/2006/relationships" xmlns:w="http://schemas.openxmlformats.org/wordprocessingml/2006/main" xmlns:w14="http://schemas.microsoft.com/office/word/2010/wordml" xmlns:w15="http://schemas.microsoft.com/office/word/2012/wordml" xmlns:w16cex="http://schemas.microsoft.com/office/word/2018/wordml/cex" xmlns:w16cid="http://schemas.microsoft.com/office/word/2016/wordml/cid" xmlns:w16="http://schemas.microsoft.com/office/word/2018/wordml" xmlns:w16sdtdh="http://schemas.microsoft.com/office/word/2020/wordml/sdtdatahash" xmlns:w16se="http://schemas.microsoft.com/office/word/2015/wordml/symex" mc:Ignorable="w14 w15 w16se w16cid w16 w16cex w16sdtdh">
+<w:styles xmlns:mc="http://schemas.openxmlformats.org/markup-compatibility/2006" xmlns:r="http://schemas.openxmlformats.org/officeDocument/2006/relationships" xmlns:w="http://schemas.openxmlformats.org/wordprocessingml/2006/main" xmlns:w14="http://schemas.microsoft.com/office/word/2010/wordml" mc:Ignorable="w14">
   <w:docDefaults>
     <w:rPrDefault>
       <w:rPr>
@@ -2476,383 +2364,462 @@
       </w:pPr>
     </w:pPrDefault>
   </w:docDefaults>
-  <w:latentStyles w:defLockedState="0" w:defUIPriority="99" w:defSemiHidden="0" w:defUnhideWhenUsed="0" w:defQFormat="0" w:count="376">
-    <w:lsdException w:name="Normal" w:uiPriority="0" w:qFormat="1"/>
-    <w:lsdException w:name="heading 1" w:uiPriority="9" w:qFormat="1"/>
-    <w:lsdException w:name="heading 2" w:semiHidden="1" w:uiPriority="9" w:unhideWhenUsed="1" w:qFormat="1"/>
-    <w:lsdException w:name="heading 3" w:semiHidden="1" w:uiPriority="9" w:unhideWhenUsed="1" w:qFormat="1"/>
-    <w:lsdException w:name="heading 4" w:semiHidden="1" w:uiPriority="9" w:unhideWhenUsed="1" w:qFormat="1"/>
-    <w:lsdException w:name="heading 5" w:semiHidden="1" w:uiPriority="9" w:unhideWhenUsed="1" w:qFormat="1"/>
-    <w:lsdException w:name="heading 6" w:semiHidden="1" w:uiPriority="9" w:unhideWhenUsed="1" w:qFormat="1"/>
-    <w:lsdException w:name="heading 7" w:semiHidden="1" w:uiPriority="9" w:unhideWhenUsed="1" w:qFormat="1"/>
-    <w:lsdException w:name="heading 8" w:semiHidden="1" w:uiPriority="9" w:unhideWhenUsed="1" w:qFormat="1"/>
-    <w:lsdException w:name="heading 9" w:semiHidden="1" w:uiPriority="9" w:unhideWhenUsed="1" w:qFormat="1"/>
-    <w:lsdException w:name="index 1" w:semiHidden="1" w:unhideWhenUsed="1"/>
-    <w:lsdException w:name="index 2" w:semiHidden="1" w:unhideWhenUsed="1"/>
-    <w:lsdException w:name="index 3" w:semiHidden="1" w:unhideWhenUsed="1"/>
-    <w:lsdException w:name="index 4" w:semiHidden="1" w:unhideWhenUsed="1"/>
-    <w:lsdException w:name="index 5" w:semiHidden="1" w:unhideWhenUsed="1"/>
-    <w:lsdException w:name="index 6" w:semiHidden="1" w:unhideWhenUsed="1"/>
-    <w:lsdException w:name="index 7" w:semiHidden="1" w:unhideWhenUsed="1"/>
-    <w:lsdException w:name="index 8" w:semiHidden="1" w:unhideWhenUsed="1"/>
-    <w:lsdException w:name="index 9" w:semiHidden="1" w:unhideWhenUsed="1"/>
-    <w:lsdException w:name="toc 1" w:semiHidden="1" w:uiPriority="39" w:unhideWhenUsed="1"/>
-    <w:lsdException w:name="toc 2" w:semiHidden="1" w:uiPriority="39" w:unhideWhenUsed="1"/>
-    <w:lsdException w:name="toc 3" w:semiHidden="1" w:uiPriority="39" w:unhideWhenUsed="1"/>
-    <w:lsdException w:name="toc 4" w:semiHidden="1" w:uiPriority="39" w:unhideWhenUsed="1"/>
-    <w:lsdException w:name="toc 5" w:semiHidden="1" w:uiPriority="39" w:unhideWhenUsed="1"/>
-    <w:lsdException w:name="toc 6" w:semiHidden="1" w:uiPriority="39" w:unhideWhenUsed="1"/>
-    <w:lsdException w:name="toc 7" w:semiHidden="1" w:uiPriority="39" w:unhideWhenUsed="1"/>
-    <w:lsdException w:name="toc 8" w:semiHidden="1" w:uiPriority="39" w:unhideWhenUsed="1"/>
-    <w:lsdException w:name="toc 9" w:semiHidden="1" w:uiPriority="39" w:unhideWhenUsed="1"/>
-    <w:lsdException w:name="Normal Indent" w:semiHidden="1" w:unhideWhenUsed="1"/>
-    <w:lsdException w:name="footnote text" w:semiHidden="1" w:unhideWhenUsed="1"/>
-    <w:lsdException w:name="annotation text" w:semiHidden="1" w:unhideWhenUsed="1"/>
-    <w:lsdException w:name="header" w:semiHidden="1" w:unhideWhenUsed="1"/>
-    <w:lsdException w:name="footer" w:semiHidden="1" w:unhideWhenUsed="1"/>
-    <w:lsdException w:name="index heading" w:semiHidden="1" w:unhideWhenUsed="1"/>
-    <w:lsdException w:name="caption" w:semiHidden="1" w:uiPriority="35" w:unhideWhenUsed="1" w:qFormat="1"/>
-    <w:lsdException w:name="table of figures" w:semiHidden="1" w:unhideWhenUsed="1"/>
-    <w:lsdException w:name="envelope address" w:semiHidden="1" w:unhideWhenUsed="1"/>
-    <w:lsdException w:name="envelope return" w:semiHidden="1" w:unhideWhenUsed="1"/>
-    <w:lsdException w:name="footnote reference" w:semiHidden="1"/>
-    <w:lsdException w:name="annotation reference" w:semiHidden="1" w:unhideWhenUsed="1"/>
-    <w:lsdException w:name="line number" w:semiHidden="1" w:unhideWhenUsed="1"/>
-    <w:lsdException w:name="page number" w:semiHidden="1" w:unhideWhenUsed="1"/>
-    <w:lsdException w:name="endnote reference" w:semiHidden="1" w:unhideWhenUsed="1"/>
-    <w:lsdException w:name="endnote text" w:semiHidden="1" w:unhideWhenUsed="1"/>
-    <w:lsdException w:name="table of authorities" w:semiHidden="1" w:unhideWhenUsed="1"/>
-    <w:lsdException w:name="macro" w:semiHidden="1" w:unhideWhenUsed="1"/>
-    <w:lsdException w:name="toa heading" w:semiHidden="1" w:unhideWhenUsed="1"/>
-    <w:lsdException w:name="List" w:semiHidden="1" w:unhideWhenUsed="1"/>
-    <w:lsdException w:name="List Bullet" w:semiHidden="1" w:unhideWhenUsed="1"/>
-    <w:lsdException w:name="List Number" w:semiHidden="1" w:unhideWhenUsed="1"/>
-    <w:lsdException w:name="List 2" w:semiHidden="1" w:unhideWhenUsed="1"/>
-    <w:lsdException w:name="List 3" w:semiHidden="1" w:unhideWhenUsed="1"/>
-    <w:lsdException w:name="List 4" w:semiHidden="1" w:unhideWhenUsed="1"/>
-    <w:lsdException w:name="List 5" w:semiHidden="1" w:unhideWhenUsed="1"/>
-    <w:lsdException w:name="List Bullet 2" w:semiHidden="1" w:unhideWhenUsed="1"/>
-    <w:lsdException w:name="List Bullet 3" w:semiHidden="1" w:unhideWhenUsed="1"/>
-    <w:lsdException w:name="List Bullet 4" w:semiHidden="1" w:unhideWhenUsed="1"/>
-    <w:lsdException w:name="List Bullet 5" w:semiHidden="1" w:unhideWhenUsed="1"/>
-    <w:lsdException w:name="List Number 2" w:semiHidden="1" w:unhideWhenUsed="1"/>
-    <w:lsdException w:name="List Number 3" w:semiHidden="1" w:unhideWhenUsed="1"/>
-    <w:lsdException w:name="List Number 4" w:semiHidden="1" w:unhideWhenUsed="1"/>
-    <w:lsdException w:name="List Number 5" w:semiHidden="1" w:unhideWhenUsed="1"/>
-    <w:lsdException w:name="Title" w:uiPriority="10" w:qFormat="1"/>
-    <w:lsdException w:name="Closing" w:semiHidden="1" w:unhideWhenUsed="1"/>
-    <w:lsdException w:name="Signature" w:semiHidden="1" w:unhideWhenUsed="1"/>
-    <w:lsdException w:name="Default Paragraph Font" w:semiHidden="1" w:uiPriority="1" w:unhideWhenUsed="1"/>
-    <w:lsdException w:name="Body Text" w:semiHidden="1" w:unhideWhenUsed="1"/>
-    <w:lsdException w:name="Body Text Indent" w:semiHidden="1" w:unhideWhenUsed="1"/>
-    <w:lsdException w:name="List Continue" w:semiHidden="1" w:unhideWhenUsed="1"/>
-    <w:lsdException w:name="List Continue 2" w:semiHidden="1" w:unhideWhenUsed="1"/>
-    <w:lsdException w:name="List Continue 3" w:semiHidden="1" w:unhideWhenUsed="1"/>
-    <w:lsdException w:name="List Continue 4" w:semiHidden="1" w:unhideWhenUsed="1"/>
-    <w:lsdException w:name="List Continue 5" w:semiHidden="1" w:unhideWhenUsed="1"/>
-    <w:lsdException w:name="Message Header" w:semiHidden="1" w:unhideWhenUsed="1"/>
-    <w:lsdException w:name="Subtitle" w:uiPriority="11" w:qFormat="1"/>
-    <w:lsdException w:name="Salutation" w:semiHidden="1" w:unhideWhenUsed="1"/>
-    <w:lsdException w:name="Date" w:semiHidden="1" w:unhideWhenUsed="1"/>
-    <w:lsdException w:name="Body Text First Indent" w:semiHidden="1" w:unhideWhenUsed="1"/>
-    <w:lsdException w:name="Body Text First Indent 2" w:semiHidden="1" w:unhideWhenUsed="1"/>
-    <w:lsdException w:name="Note Heading" w:semiHidden="1" w:unhideWhenUsed="1"/>
-    <w:lsdException w:name="Body Text 2" w:semiHidden="1" w:unhideWhenUsed="1"/>
-    <w:lsdException w:name="Body Text 3" w:semiHidden="1" w:unhideWhenUsed="1"/>
-    <w:lsdException w:name="Body Text Indent 2" w:semiHidden="1" w:unhideWhenUsed="1"/>
-    <w:lsdException w:name="Body Text Indent 3" w:semiHidden="1" w:unhideWhenUsed="1"/>
-    <w:lsdException w:name="Block Text" w:semiHidden="1" w:unhideWhenUsed="1"/>
-    <w:lsdException w:name="Hyperlink" w:semiHidden="1" w:unhideWhenUsed="1"/>
-    <w:lsdException w:name="FollowedHyperlink" w:semiHidden="1" w:unhideWhenUsed="1"/>
-    <w:lsdException w:name="Strong" w:uiPriority="22" w:qFormat="1"/>
-    <w:lsdException w:name="Emphasis" w:uiPriority="20" w:qFormat="1"/>
-    <w:lsdException w:name="Document Map" w:semiHidden="1" w:unhideWhenUsed="1"/>
-    <w:lsdException w:name="Plain Text" w:semiHidden="1" w:unhideWhenUsed="1"/>
-    <w:lsdException w:name="E-mail Signature" w:semiHidden="1" w:unhideWhenUsed="1"/>
-    <w:lsdException w:name="HTML Top of Form" w:semiHidden="1" w:unhideWhenUsed="1"/>
-    <w:lsdException w:name="HTML Bottom of Form" w:semiHidden="1" w:unhideWhenUsed="1"/>
-    <w:lsdException w:name="Normal (Web)" w:semiHidden="1" w:unhideWhenUsed="1"/>
-    <w:lsdException w:name="HTML Acronym" w:semiHidden="1" w:unhideWhenUsed="1"/>
-    <w:lsdException w:name="HTML Address" w:semiHidden="1" w:unhideWhenUsed="1"/>
-    <w:lsdException w:name="HTML Cite" w:semiHidden="1" w:unhideWhenUsed="1"/>
-    <w:lsdException w:name="HTML Code" w:semiHidden="1" w:unhideWhenUsed="1"/>
-    <w:lsdException w:name="HTML Definition" w:semiHidden="1" w:unhideWhenUsed="1"/>
-    <w:lsdException w:name="HTML Keyboard" w:semiHidden="1" w:unhideWhenUsed="1"/>
-    <w:lsdException w:name="HTML Preformatted" w:semiHidden="1" w:unhideWhenUsed="1"/>
-    <w:lsdException w:name="HTML Sample" w:semiHidden="1" w:unhideWhenUsed="1"/>
-    <w:lsdException w:name="HTML Typewriter" w:semiHidden="1" w:unhideWhenUsed="1"/>
-    <w:lsdException w:name="HTML Variable" w:semiHidden="1" w:unhideWhenUsed="1"/>
-    <w:lsdException w:name="Normal Table" w:semiHidden="1" w:unhideWhenUsed="1"/>
-    <w:lsdException w:name="annotation subject" w:semiHidden="1" w:unhideWhenUsed="1"/>
-    <w:lsdException w:name="No List" w:semiHidden="1" w:unhideWhenUsed="1"/>
-    <w:lsdException w:name="Outline List 1" w:semiHidden="1" w:unhideWhenUsed="1"/>
-    <w:lsdException w:name="Outline List 2" w:semiHidden="1" w:unhideWhenUsed="1"/>
-    <w:lsdException w:name="Outline List 3" w:semiHidden="1" w:unhideWhenUsed="1"/>
-    <w:lsdException w:name="Table Simple 1" w:semiHidden="1" w:unhideWhenUsed="1"/>
-    <w:lsdException w:name="Table Simple 2" w:semiHidden="1" w:unhideWhenUsed="1"/>
-    <w:lsdException w:name="Table Simple 3" w:semiHidden="1" w:unhideWhenUsed="1"/>
-    <w:lsdException w:name="Table Classic 1" w:semiHidden="1" w:unhideWhenUsed="1"/>
-    <w:lsdException w:name="Table Classic 2" w:semiHidden="1" w:unhideWhenUsed="1"/>
-    <w:lsdException w:name="Table Classic 3" w:semiHidden="1" w:unhideWhenUsed="1"/>
-    <w:lsdException w:name="Table Classic 4" w:semiHidden="1" w:unhideWhenUsed="1"/>
-    <w:lsdException w:name="Table Colorful 1" w:semiHidden="1" w:unhideWhenUsed="1"/>
-    <w:lsdException w:name="Table Colorful 2" w:semiHidden="1" w:unhideWhenUsed="1"/>
-    <w:lsdException w:name="Table Colorful 3" w:semiHidden="1" w:unhideWhenUsed="1"/>
-    <w:lsdException w:name="Table Columns 1" w:semiHidden="1" w:unhideWhenUsed="1"/>
-    <w:lsdException w:name="Table Columns 2" w:semiHidden="1" w:unhideWhenUsed="1"/>
-    <w:lsdException w:name="Table Columns 3" w:semiHidden="1" w:unhideWhenUsed="1"/>
-    <w:lsdException w:name="Table Columns 4" w:semiHidden="1" w:unhideWhenUsed="1"/>
-    <w:lsdException w:name="Table Columns 5" w:semiHidden="1" w:unhideWhenUsed="1"/>
-    <w:lsdException w:name="Table Grid 1" w:semiHidden="1" w:unhideWhenUsed="1"/>
-    <w:lsdException w:name="Table Grid 2" w:semiHidden="1" w:unhideWhenUsed="1"/>
-    <w:lsdException w:name="Table Grid 3" w:semiHidden="1" w:unhideWhenUsed="1"/>
-    <w:lsdException w:name="Table Grid 4" w:semiHidden="1" w:unhideWhenUsed="1"/>
-    <w:lsdException w:name="Table Grid 5" w:semiHidden="1" w:unhideWhenUsed="1"/>
-    <w:lsdException w:name="Table Grid 6" w:semiHidden="1" w:unhideWhenUsed="1"/>
-    <w:lsdException w:name="Table Grid 7" w:semiHidden="1" w:unhideWhenUsed="1"/>
-    <w:lsdException w:name="Table Grid 8" w:semiHidden="1" w:unhideWhenUsed="1"/>
-    <w:lsdException w:name="Table List 1" w:semiHidden="1" w:unhideWhenUsed="1"/>
-    <w:lsdException w:name="Table List 2" w:semiHidden="1" w:unhideWhenUsed="1"/>
-    <w:lsdException w:name="Table List 3" w:semiHidden="1" w:unhideWhenUsed="1"/>
-    <w:lsdException w:name="Table List 4" w:semiHidden="1" w:unhideWhenUsed="1"/>
-    <w:lsdException w:name="Table List 5" w:semiHidden="1" w:unhideWhenUsed="1"/>
-    <w:lsdException w:name="Table List 6" w:semiHidden="1" w:unhideWhenUsed="1"/>
-    <w:lsdException w:name="Table List 7" w:semiHidden="1" w:unhideWhenUsed="1"/>
-    <w:lsdException w:name="Table List 8" w:semiHidden="1" w:unhideWhenUsed="1"/>
-    <w:lsdException w:name="Table 3D effects 1" w:semiHidden="1" w:unhideWhenUsed="1"/>
-    <w:lsdException w:name="Table 3D effects 2" w:semiHidden="1" w:unhideWhenUsed="1"/>
-    <w:lsdException w:name="Table 3D effects 3" w:semiHidden="1" w:unhideWhenUsed="1"/>
-    <w:lsdException w:name="Table Contemporary" w:semiHidden="1" w:unhideWhenUsed="1"/>
-    <w:lsdException w:name="Table Elegant" w:semiHidden="1" w:unhideWhenUsed="1"/>
-    <w:lsdException w:name="Table Professional" w:semiHidden="1" w:unhideWhenUsed="1"/>
-    <w:lsdException w:name="Table Subtle 1" w:semiHidden="1" w:unhideWhenUsed="1"/>
-    <w:lsdException w:name="Table Subtle 2" w:semiHidden="1" w:unhideWhenUsed="1"/>
-    <w:lsdException w:name="Table Web 1" w:semiHidden="1" w:unhideWhenUsed="1"/>
-    <w:lsdException w:name="Table Web 2" w:semiHidden="1" w:unhideWhenUsed="1"/>
-    <w:lsdException w:name="Table Web 3" w:semiHidden="1" w:unhideWhenUsed="1"/>
-    <w:lsdException w:name="Balloon Text" w:semiHidden="1" w:unhideWhenUsed="1"/>
-    <w:lsdException w:name="Table Grid" w:uiPriority="59"/>
-    <w:lsdException w:name="Table Theme" w:semiHidden="1" w:unhideWhenUsed="1"/>
-    <w:lsdException w:name="Placeholder Text" w:semiHidden="1"/>
-    <w:lsdException w:name="No Spacing" w:uiPriority="1" w:qFormat="1"/>
-    <w:lsdException w:name="Light Shading" w:uiPriority="60"/>
-    <w:lsdException w:name="Light List" w:uiPriority="61"/>
-    <w:lsdException w:name="Light Grid" w:uiPriority="62"/>
-    <w:lsdException w:name="Medium Shading 1" w:uiPriority="63"/>
-    <w:lsdException w:name="Medium Shading 2" w:uiPriority="64"/>
-    <w:lsdException w:name="Medium List 1" w:uiPriority="65"/>
-    <w:lsdException w:name="Medium List 2" w:uiPriority="66"/>
-    <w:lsdException w:name="Medium Grid 1" w:uiPriority="67"/>
-    <w:lsdException w:name="Medium Grid 2" w:uiPriority="68"/>
-    <w:lsdException w:name="Medium Grid 3" w:uiPriority="69"/>
-    <w:lsdException w:name="Dark List" w:uiPriority="70"/>
-    <w:lsdException w:name="Colorful Shading" w:uiPriority="71"/>
-    <w:lsdException w:name="Colorful List" w:uiPriority="72"/>
-    <w:lsdException w:name="Colorful Grid" w:uiPriority="73"/>
-    <w:lsdException w:name="Light Shading Accent 1" w:uiPriority="60"/>
-    <w:lsdException w:name="Light List Accent 1" w:uiPriority="61"/>
-    <w:lsdException w:name="Light Grid Accent 1" w:uiPriority="62"/>
-    <w:lsdException w:name="Medium Shading 1 Accent 1" w:uiPriority="63"/>
-    <w:lsdException w:name="Medium Shading 2 Accent 1" w:uiPriority="64"/>
-    <w:lsdException w:name="Medium List 1 Accent 1" w:uiPriority="65"/>
-    <w:lsdException w:name="Revision" w:semiHidden="1"/>
-    <w:lsdException w:name="List Paragraph" w:uiPriority="34" w:qFormat="1"/>
-    <w:lsdException w:name="Quote" w:uiPriority="29" w:qFormat="1"/>
-    <w:lsdException w:name="Intense Quote" w:uiPriority="30" w:qFormat="1"/>
-    <w:lsdException w:name="Medium List 2 Accent 1" w:uiPriority="66"/>
-    <w:lsdException w:name="Medium Grid 1 Accent 1" w:uiPriority="67"/>
-    <w:lsdException w:name="Medium Grid 2 Accent 1" w:uiPriority="68"/>
-    <w:lsdException w:name="Medium Grid 3 Accent 1" w:uiPriority="69"/>
-    <w:lsdException w:name="Dark List Accent 1" w:uiPriority="70"/>
-    <w:lsdException w:name="Colorful Shading Accent 1" w:uiPriority="71"/>
-    <w:lsdException w:name="Colorful List Accent 1" w:uiPriority="72"/>
-    <w:lsdException w:name="Colorful Grid Accent 1" w:uiPriority="73"/>
-    <w:lsdException w:name="Light Shading Accent 2" w:uiPriority="60"/>
-    <w:lsdException w:name="Light List Accent 2" w:uiPriority="61"/>
-    <w:lsdException w:name="Light Grid Accent 2" w:uiPriority="62"/>
-    <w:lsdException w:name="Medium Shading 1 Accent 2" w:uiPriority="63"/>
-    <w:lsdException w:name="Medium Shading 2 Accent 2" w:uiPriority="64"/>
-    <w:lsdException w:name="Medium List 1 Accent 2" w:uiPriority="65"/>
-    <w:lsdException w:name="Medium List 2 Accent 2" w:uiPriority="66"/>
-    <w:lsdException w:name="Medium Grid 1 Accent 2" w:uiPriority="67"/>
-    <w:lsdException w:name="Medium Grid 2 Accent 2" w:uiPriority="68"/>
-    <w:lsdException w:name="Medium Grid 3 Accent 2" w:uiPriority="69"/>
-    <w:lsdException w:name="Dark List Accent 2" w:uiPriority="70"/>
-    <w:lsdException w:name="Colorful Shading Accent 2" w:uiPriority="71"/>
-    <w:lsdException w:name="Colorful List Accent 2" w:uiPriority="72"/>
-    <w:lsdException w:name="Colorful Grid Accent 2" w:uiPriority="73"/>
-    <w:lsdException w:name="Light Shading Accent 3" w:uiPriority="60"/>
-    <w:lsdException w:name="Light List Accent 3" w:uiPriority="61"/>
-    <w:lsdException w:name="Light Grid Accent 3" w:uiPriority="62"/>
-    <w:lsdException w:name="Medium Shading 1 Accent 3" w:uiPriority="63"/>
-    <w:lsdException w:name="Medium Shading 2 Accent 3" w:uiPriority="64"/>
-    <w:lsdException w:name="Medium List 1 Accent 3" w:uiPriority="65"/>
-    <w:lsdException w:name="Medium List 2 Accent 3" w:uiPriority="66"/>
-    <w:lsdException w:name="Medium Grid 1 Accent 3" w:uiPriority="67"/>
-    <w:lsdException w:name="Medium Grid 2 Accent 3" w:uiPriority="68"/>
-    <w:lsdException w:name="Medium Grid 3 Accent 3" w:uiPriority="69"/>
-    <w:lsdException w:name="Dark List Accent 3" w:uiPriority="70"/>
-    <w:lsdException w:name="Colorful Shading Accent 3" w:uiPriority="71"/>
-    <w:lsdException w:name="Colorful List Accent 3" w:uiPriority="72"/>
-    <w:lsdException w:name="Colorful Grid Accent 3" w:uiPriority="73"/>
-    <w:lsdException w:name="Light Shading Accent 4" w:uiPriority="60"/>
-    <w:lsdException w:name="Light List Accent 4" w:uiPriority="61"/>
-    <w:lsdException w:name="Light Grid Accent 4" w:uiPriority="62"/>
-    <w:lsdException w:name="Medium Shading 1 Accent 4" w:uiPriority="63"/>
-    <w:lsdException w:name="Medium Shading 2 Accent 4" w:uiPriority="64"/>
-    <w:lsdException w:name="Medium List 1 Accent 4" w:uiPriority="65"/>
-    <w:lsdException w:name="Medium List 2 Accent 4" w:uiPriority="66"/>
-    <w:lsdException w:name="Medium Grid 1 Accent 4" w:uiPriority="67"/>
-    <w:lsdException w:name="Medium Grid 2 Accent 4" w:uiPriority="68"/>
-    <w:lsdException w:name="Medium Grid 3 Accent 4" w:uiPriority="69"/>
-    <w:lsdException w:name="Dark List Accent 4" w:uiPriority="70"/>
-    <w:lsdException w:name="Colorful Shading Accent 4" w:uiPriority="71"/>
-    <w:lsdException w:name="Colorful List Accent 4" w:uiPriority="72"/>
-    <w:lsdException w:name="Colorful Grid Accent 4" w:uiPriority="73"/>
-    <w:lsdException w:name="Light Shading Accent 5" w:uiPriority="60"/>
-    <w:lsdException w:name="Light List Accent 5" w:uiPriority="61"/>
-    <w:lsdException w:name="Light Grid Accent 5" w:uiPriority="62"/>
-    <w:lsdException w:name="Medium Shading 1 Accent 5" w:uiPriority="63"/>
-    <w:lsdException w:name="Medium Shading 2 Accent 5" w:uiPriority="64"/>
-    <w:lsdException w:name="Medium List 1 Accent 5" w:uiPriority="65"/>
-    <w:lsdException w:name="Medium List 2 Accent 5" w:uiPriority="66"/>
-    <w:lsdException w:name="Medium Grid 1 Accent 5" w:uiPriority="67"/>
-    <w:lsdException w:name="Medium Grid 2 Accent 5" w:uiPriority="68"/>
-    <w:lsdException w:name="Medium Grid 3 Accent 5" w:uiPriority="69"/>
-    <w:lsdException w:name="Dark List Accent 5" w:uiPriority="70"/>
-    <w:lsdException w:name="Colorful Shading Accent 5" w:uiPriority="71"/>
-    <w:lsdException w:name="Colorful List Accent 5" w:uiPriority="72"/>
-    <w:lsdException w:name="Colorful Grid Accent 5" w:uiPriority="73"/>
-    <w:lsdException w:name="Light Shading Accent 6" w:uiPriority="60"/>
-    <w:lsdException w:name="Light List Accent 6" w:uiPriority="61"/>
-    <w:lsdException w:name="Light Grid Accent 6" w:uiPriority="62"/>
-    <w:lsdException w:name="Medium Shading 1 Accent 6" w:uiPriority="63"/>
-    <w:lsdException w:name="Medium Shading 2 Accent 6" w:uiPriority="64"/>
-    <w:lsdException w:name="Medium List 1 Accent 6" w:uiPriority="65"/>
-    <w:lsdException w:name="Medium List 2 Accent 6" w:uiPriority="66"/>
-    <w:lsdException w:name="Medium Grid 1 Accent 6" w:uiPriority="67"/>
-    <w:lsdException w:name="Medium Grid 2 Accent 6" w:uiPriority="68"/>
-    <w:lsdException w:name="Medium Grid 3 Accent 6" w:uiPriority="69"/>
-    <w:lsdException w:name="Dark List Accent 6" w:uiPriority="70"/>
-    <w:lsdException w:name="Colorful Shading Accent 6" w:uiPriority="71"/>
-    <w:lsdException w:name="Colorful List Accent 6" w:uiPriority="72"/>
-    <w:lsdException w:name="Colorful Grid Accent 6" w:uiPriority="73"/>
-    <w:lsdException w:name="Subtle Emphasis" w:uiPriority="19" w:qFormat="1"/>
-    <w:lsdException w:name="Intense Emphasis" w:uiPriority="21" w:qFormat="1"/>
-    <w:lsdException w:name="Subtle Reference" w:uiPriority="31" w:qFormat="1"/>
-    <w:lsdException w:name="Intense Reference" w:uiPriority="32" w:qFormat="1"/>
-    <w:lsdException w:name="Book Title" w:uiPriority="33" w:qFormat="1"/>
-    <w:lsdException w:name="Bibliography" w:semiHidden="1" w:uiPriority="37" w:unhideWhenUsed="1"/>
-    <w:lsdException w:name="TOC Heading" w:semiHidden="1" w:uiPriority="39" w:unhideWhenUsed="1" w:qFormat="1"/>
-    <w:lsdException w:name="Plain Table 1" w:uiPriority="41"/>
-    <w:lsdException w:name="Plain Table 2" w:uiPriority="42"/>
-    <w:lsdException w:name="Plain Table 3" w:uiPriority="43"/>
-    <w:lsdException w:name="Plain Table 4" w:uiPriority="44"/>
-    <w:lsdException w:name="Plain Table 5" w:uiPriority="45"/>
-    <w:lsdException w:name="Grid Table Light" w:uiPriority="40"/>
-    <w:lsdException w:name="Grid Table 1 Light" w:uiPriority="46"/>
-    <w:lsdException w:name="Grid Table 2" w:uiPriority="47"/>
-    <w:lsdException w:name="Grid Table 3" w:uiPriority="48"/>
-    <w:lsdException w:name="Grid Table 4" w:uiPriority="49"/>
-    <w:lsdException w:name="Grid Table 5 Dark" w:uiPriority="50"/>
-    <w:lsdException w:name="Grid Table 6 Colorful" w:uiPriority="51"/>
-    <w:lsdException w:name="Grid Table 7 Colorful" w:uiPriority="52"/>
-    <w:lsdException w:name="Grid Table 1 Light Accent 1" w:uiPriority="46"/>
-    <w:lsdException w:name="Grid Table 2 Accent 1" w:uiPriority="47"/>
-    <w:lsdException w:name="Grid Table 3 Accent 1" w:uiPriority="48"/>
-    <w:lsdException w:name="Grid Table 4 Accent 1" w:uiPriority="49"/>
-    <w:lsdException w:name="Grid Table 5 Dark Accent 1" w:uiPriority="50"/>
-    <w:lsdException w:name="Grid Table 6 Colorful Accent 1" w:uiPriority="51"/>
-    <w:lsdException w:name="Grid Table 7 Colorful Accent 1" w:uiPriority="52"/>
-    <w:lsdException w:name="Grid Table 1 Light Accent 2" w:uiPriority="46"/>
-    <w:lsdException w:name="Grid Table 2 Accent 2" w:uiPriority="47"/>
-    <w:lsdException w:name="Grid Table 3 Accent 2" w:uiPriority="48"/>
-    <w:lsdException w:name="Grid Table 4 Accent 2" w:uiPriority="49"/>
-    <w:lsdException w:name="Grid Table 5 Dark Accent 2" w:uiPriority="50"/>
-    <w:lsdException w:name="Grid Table 6 Colorful Accent 2" w:uiPriority="51"/>
-    <w:lsdException w:name="Grid Table 7 Colorful Accent 2" w:uiPriority="52"/>
-    <w:lsdException w:name="Grid Table 1 Light Accent 3" w:uiPriority="46"/>
-    <w:lsdException w:name="Grid Table 2 Accent 3" w:uiPriority="47"/>
-    <w:lsdException w:name="Grid Table 3 Accent 3" w:uiPriority="48"/>
-    <w:lsdException w:name="Grid Table 4 Accent 3" w:uiPriority="49"/>
-    <w:lsdException w:name="Grid Table 5 Dark Accent 3" w:uiPriority="50"/>
-    <w:lsdException w:name="Grid Table 6 Colorful Accent 3" w:uiPriority="51"/>
-    <w:lsdException w:name="Grid Table 7 Colorful Accent 3" w:uiPriority="52"/>
-    <w:lsdException w:name="Grid Table 1 Light Accent 4" w:uiPriority="46"/>
-    <w:lsdException w:name="Grid Table 2 Accent 4" w:uiPriority="47"/>
-    <w:lsdException w:name="Grid Table 3 Accent 4" w:uiPriority="48"/>
-    <w:lsdException w:name="Grid Table 4 Accent 4" w:uiPriority="49"/>
-    <w:lsdException w:name="Grid Table 5 Dark Accent 4" w:uiPriority="50"/>
-    <w:lsdException w:name="Grid Table 6 Colorful Accent 4" w:uiPriority="51"/>
-    <w:lsdException w:name="Grid Table 7 Colorful Accent 4" w:uiPriority="52"/>
-    <w:lsdException w:name="Grid Table 1 Light Accent 5" w:uiPriority="46"/>
-    <w:lsdException w:name="Grid Table 2 Accent 5" w:uiPriority="47"/>
-    <w:lsdException w:name="Grid Table 3 Accent 5" w:uiPriority="48"/>
-    <w:lsdException w:name="Grid Table 4 Accent 5" w:uiPriority="49"/>
-    <w:lsdException w:name="Grid Table 5 Dark Accent 5" w:uiPriority="50"/>
-    <w:lsdException w:name="Grid Table 6 Colorful Accent 5" w:uiPriority="51"/>
-    <w:lsdException w:name="Grid Table 7 Colorful Accent 5" w:uiPriority="52"/>
-    <w:lsdException w:name="Grid Table 1 Light Accent 6" w:uiPriority="46"/>
-    <w:lsdException w:name="Grid Table 2 Accent 6" w:uiPriority="47"/>
-    <w:lsdException w:name="Grid Table 3 Accent 6" w:uiPriority="48"/>
-    <w:lsdException w:name="Grid Table 4 Accent 6" w:uiPriority="49"/>
-    <w:lsdException w:name="Grid Table 5 Dark Accent 6" w:uiPriority="50"/>
-    <w:lsdException w:name="Grid Table 6 Colorful Accent 6" w:uiPriority="51"/>
-    <w:lsdException w:name="Grid Table 7 Colorful Accent 6" w:uiPriority="52"/>
-    <w:lsdException w:name="List Table 1 Light" w:uiPriority="46"/>
-    <w:lsdException w:name="List Table 2" w:uiPriority="47"/>
-    <w:lsdException w:name="List Table 3" w:uiPriority="48"/>
-    <w:lsdException w:name="List Table 4" w:uiPriority="49"/>
-    <w:lsdException w:name="List Table 5 Dark" w:uiPriority="50"/>
-    <w:lsdException w:name="List Table 6 Colorful" w:uiPriority="51"/>
-    <w:lsdException w:name="List Table 7 Colorful" w:uiPriority="52"/>
-    <w:lsdException w:name="List Table 1 Light Accent 1" w:uiPriority="46"/>
-    <w:lsdException w:name="List Table 2 Accent 1" w:uiPriority="47"/>
-    <w:lsdException w:name="List Table 3 Accent 1" w:uiPriority="48"/>
-    <w:lsdException w:name="List Table 4 Accent 1" w:uiPriority="49"/>
-    <w:lsdException w:name="List Table 5 Dark Accent 1" w:uiPriority="50"/>
-    <w:lsdException w:name="List Table 6 Colorful Accent 1" w:uiPriority="51"/>
-    <w:lsdException w:name="List Table 7 Colorful Accent 1" w:uiPriority="52"/>
-    <w:lsdException w:name="List Table 1 Light Accent 2" w:uiPriority="46"/>
-    <w:lsdException w:name="List Table 2 Accent 2" w:uiPriority="47"/>
-    <w:lsdException w:name="List Table 3 Accent 2" w:uiPriority="48"/>
-    <w:lsdException w:name="List Table 4 Accent 2" w:uiPriority="49"/>
-    <w:lsdException w:name="List Table 5 Dark Accent 2" w:uiPriority="50"/>
-    <w:lsdException w:name="List Table 6 Colorful Accent 2" w:uiPriority="51"/>
-    <w:lsdException w:name="List Table 7 Colorful Accent 2" w:uiPriority="52"/>
-    <w:lsdException w:name="List Table 1 Light Accent 3" w:uiPriority="46"/>
-    <w:lsdException w:name="List Table 2 Accent 3" w:uiPriority="47"/>
-    <w:lsdException w:name="List Table 3 Accent 3" w:uiPriority="48"/>
-    <w:lsdException w:name="List Table 4 Accent 3" w:uiPriority="49"/>
-    <w:lsdException w:name="List Table 5 Dark Accent 3" w:uiPriority="50"/>
-    <w:lsdException w:name="List Table 6 Colorful Accent 3" w:uiPriority="51"/>
-    <w:lsdException w:name="List Table 7 Colorful Accent 3" w:uiPriority="52"/>
-    <w:lsdException w:name="List Table 1 Light Accent 4" w:uiPriority="46"/>
-    <w:lsdException w:name="List Table 2 Accent 4" w:uiPriority="47"/>
-    <w:lsdException w:name="List Table 3 Accent 4" w:uiPriority="48"/>
-    <w:lsdException w:name="List Table 4 Accent 4" w:uiPriority="49"/>
-    <w:lsdException w:name="List Table 5 Dark Accent 4" w:uiPriority="50"/>
-    <w:lsdException w:name="List Table 6 Colorful Accent 4" w:uiPriority="51"/>
-    <w:lsdException w:name="List Table 7 Colorful Accent 4" w:uiPriority="52"/>
-    <w:lsdException w:name="List Table 1 Light Accent 5" w:uiPriority="46"/>
-    <w:lsdException w:name="List Table 2 Accent 5" w:uiPriority="47"/>
-    <w:lsdException w:name="List Table 3 Accent 5" w:uiPriority="48"/>
-    <w:lsdException w:name="List Table 4 Accent 5" w:uiPriority="49"/>
-    <w:lsdException w:name="List Table 5 Dark Accent 5" w:uiPriority="50"/>
-    <w:lsdException w:name="List Table 6 Colorful Accent 5" w:uiPriority="51"/>
-    <w:lsdException w:name="List Table 7 Colorful Accent 5" w:uiPriority="52"/>
-    <w:lsdException w:name="List Table 1 Light Accent 6" w:uiPriority="46"/>
-    <w:lsdException w:name="List Table 2 Accent 6" w:uiPriority="47"/>
-    <w:lsdException w:name="List Table 3 Accent 6" w:uiPriority="48"/>
-    <w:lsdException w:name="List Table 4 Accent 6" w:uiPriority="49"/>
-    <w:lsdException w:name="List Table 5 Dark Accent 6" w:uiPriority="50"/>
-    <w:lsdException w:name="List Table 6 Colorful Accent 6" w:uiPriority="51"/>
-    <w:lsdException w:name="List Table 7 Colorful Accent 6" w:uiPriority="52"/>
-    <w:lsdException w:name="Mention" w:semiHidden="1" w:unhideWhenUsed="1"/>
-    <w:lsdException w:name="Smart Hyperlink" w:semiHidden="1" w:unhideWhenUsed="1"/>
-    <w:lsdException w:name="Hashtag" w:semiHidden="1" w:unhideWhenUsed="1"/>
-    <w:lsdException w:name="Unresolved Mention" w:semiHidden="1" w:unhideWhenUsed="1"/>
-    <w:lsdException w:name="Smart Link" w:semiHidden="1" w:unhideWhenUsed="1"/>
+  <w:latentStyles w:defLockedState="0" w:defUIPriority="99" w:defSemiHidden="1" w:defUnhideWhenUsed="1" w:defQFormat="0" w:count="267">
+    <w:lsdException w:name="Normal" w:semiHidden="0" w:uiPriority="0" w:unhideWhenUsed="0" w:qFormat="1"/>
+    <w:lsdException w:name="heading 1" w:semiHidden="0" w:uiPriority="9" w:unhideWhenUsed="0" w:qFormat="1"/>
+    <w:lsdException w:name="heading 2" w:uiPriority="9" w:qFormat="1"/>
+    <w:lsdException w:name="heading 3" w:uiPriority="9" w:qFormat="1"/>
+    <w:lsdException w:name="heading 4" w:uiPriority="9" w:qFormat="1"/>
+    <w:lsdException w:name="heading 5" w:uiPriority="9" w:qFormat="1"/>
+    <w:lsdException w:name="heading 6" w:uiPriority="9" w:qFormat="1"/>
+    <w:lsdException w:name="heading 7" w:uiPriority="9" w:qFormat="1"/>
+    <w:lsdException w:name="heading 8" w:uiPriority="9" w:qFormat="1"/>
+    <w:lsdException w:name="heading 9" w:uiPriority="9" w:qFormat="1"/>
+    <w:lsdException w:name="toc 1" w:uiPriority="39"/>
+    <w:lsdException w:name="toc 2" w:uiPriority="39"/>
+    <w:lsdException w:name="toc 3" w:uiPriority="39"/>
+    <w:lsdException w:name="toc 4" w:uiPriority="39"/>
+    <w:lsdException w:name="toc 5" w:uiPriority="39"/>
+    <w:lsdException w:name="toc 6" w:uiPriority="39"/>
+    <w:lsdException w:name="toc 7" w:uiPriority="39"/>
+    <w:lsdException w:name="toc 8" w:uiPriority="39"/>
+    <w:lsdException w:name="toc 9" w:uiPriority="39"/>
+    <w:lsdException w:name="caption" w:uiPriority="35" w:qFormat="1"/>
+    <w:lsdException w:name="footnote reference" w:unhideWhenUsed="0"/>
+    <w:lsdException w:name="Title" w:semiHidden="0" w:uiPriority="10" w:unhideWhenUsed="0" w:qFormat="1"/>
+    <w:lsdException w:name="Default Paragraph Font" w:uiPriority="1"/>
+    <w:lsdException w:name="Subtitle" w:semiHidden="0" w:uiPriority="11" w:unhideWhenUsed="0" w:qFormat="1"/>
+    <w:lsdException w:name="Strong" w:semiHidden="0" w:uiPriority="22" w:unhideWhenUsed="0" w:qFormat="1"/>
+    <w:lsdException w:name="Emphasis" w:semiHidden="0" w:uiPriority="20" w:unhideWhenUsed="0" w:qFormat="1"/>
+    <w:lsdException w:name="Table Grid" w:semiHidden="0" w:uiPriority="59" w:unhideWhenUsed="0"/>
+    <w:lsdException w:name="Placeholder Text" w:unhideWhenUsed="0"/>
+    <w:lsdException w:name="No Spacing" w:semiHidden="0" w:uiPriority="1" w:unhideWhenUsed="0" w:qFormat="1"/>
+    <w:lsdException w:name="Light Shading" w:semiHidden="0" w:uiPriority="60" w:unhideWhenUsed="0"/>
+    <w:lsdException w:name="Light List" w:semiHidden="0" w:uiPriority="61" w:unhideWhenUsed="0"/>
+    <w:lsdException w:name="Light Grid" w:semiHidden="0" w:uiPriority="62" w:unhideWhenUsed="0"/>
+    <w:lsdException w:name="Medium Shading 1" w:semiHidden="0" w:uiPriority="63" w:unhideWhenUsed="0"/>
+    <w:lsdException w:name="Medium Shading 2" w:semiHidden="0" w:uiPriority="64" w:unhideWhenUsed="0"/>
+    <w:lsdException w:name="Medium List 1" w:semiHidden="0" w:uiPriority="65" w:unhideWhenUsed="0"/>
+    <w:lsdException w:name="Medium List 2" w:semiHidden="0" w:uiPriority="66" w:unhideWhenUsed="0"/>
+    <w:lsdException w:name="Medium Grid 1" w:semiHidden="0" w:uiPriority="67" w:unhideWhenUsed="0"/>
+    <w:lsdException w:name="Medium Grid 2" w:semiHidden="0" w:uiPriority="68" w:unhideWhenUsed="0"/>
+    <w:lsdException w:name="Medium Grid 3" w:semiHidden="0" w:uiPriority="69" w:unhideWhenUsed="0"/>
+    <w:lsdException w:name="Dark List" w:semiHidden="0" w:uiPriority="70" w:unhideWhenUsed="0"/>
+    <w:lsdException w:name="Colorful Shading" w:semiHidden="0" w:uiPriority="71" w:unhideWhenUsed="0"/>
+    <w:lsdException w:name="Colorful List" w:semiHidden="0" w:uiPriority="72" w:unhideWhenUsed="0"/>
+    <w:lsdException w:name="Colorful Grid" w:semiHidden="0" w:uiPriority="73" w:unhideWhenUsed="0"/>
+    <w:lsdException w:name="Light Shading Accent 1" w:semiHidden="0" w:uiPriority="60" w:unhideWhenUsed="0"/>
+    <w:lsdException w:name="Light List Accent 1" w:semiHidden="0" w:uiPriority="61" w:unhideWhenUsed="0"/>
+    <w:lsdException w:name="Light Grid Accent 1" w:semiHidden="0" w:uiPriority="62" w:unhideWhenUsed="0"/>
+    <w:lsdException w:name="Medium Shading 1 Accent 1" w:semiHidden="0" w:uiPriority="63" w:unhideWhenUsed="0"/>
+    <w:lsdException w:name="Medium Shading 2 Accent 1" w:semiHidden="0" w:uiPriority="64" w:unhideWhenUsed="0"/>
+    <w:lsdException w:name="Medium List 1 Accent 1" w:semiHidden="0" w:uiPriority="65" w:unhideWhenUsed="0"/>
+    <w:lsdException w:name="Revision" w:unhideWhenUsed="0"/>
+    <w:lsdException w:name="List Paragraph" w:semiHidden="0" w:uiPriority="34" w:unhideWhenUsed="0" w:qFormat="1"/>
+    <w:lsdException w:name="Quote" w:semiHidden="0" w:uiPriority="29" w:unhideWhenUsed="0" w:qFormat="1"/>
+    <w:lsdException w:name="Intense Quote" w:semiHidden="0" w:uiPriority="30" w:unhideWhenUsed="0" w:qFormat="1"/>
+    <w:lsdException w:name="Medium List 2 Accent 1" w:semiHidden="0" w:uiPriority="66" w:unhideWhenUsed="0"/>
+    <w:lsdException w:name="Medium Grid 1 Accent 1" w:semiHidden="0" w:uiPriority="67" w:unhideWhenUsed="0"/>
+    <w:lsdException w:name="Medium Grid 2 Accent 1" w:semiHidden="0" w:uiPriority="68" w:unhideWhenUsed="0"/>
+    <w:lsdException w:name="Medium Grid 3 Accent 1" w:semiHidden="0" w:uiPriority="69" w:unhideWhenUsed="0"/>
+    <w:lsdException w:name="Dark List Accent 1" w:semiHidden="0" w:uiPriority="70" w:unhideWhenUsed="0"/>
+    <w:lsdException w:name="Colorful Shading Accent 1" w:semiHidden="0" w:uiPriority="71" w:unhideWhenUsed="0"/>
+    <w:lsdException w:name="Colorful List Accent 1" w:semiHidden="0" w:uiPriority="72" w:unhideWhenUsed="0"/>
+    <w:lsdException w:name="Colorful Grid Accent 1" w:semiHidden="0" w:uiPriority="73" w:unhideWhenUsed="0"/>
+    <w:lsdException w:name="Light Shading Accent 2" w:semiHidden="0" w:uiPriority="60" w:unhideWhenUsed="0"/>
+    <w:lsdException w:name="Light List Accent 2" w:semiHidden="0" w:uiPriority="61" w:unhideWhenUsed="0"/>
+    <w:lsdException w:name="Light Grid Accent 2" w:semiHidden="0" w:uiPriority="62" w:unhideWhenUsed="0"/>
+    <w:lsdException w:name="Medium Shading 1 Accent 2" w:semiHidden="0" w:uiPriority="63" w:unhideWhenUsed="0"/>
+    <w:lsdException w:name="Medium Shading 2 Accent 2" w:semiHidden="0" w:uiPriority="64" w:unhideWhenUsed="0"/>
+    <w:lsdException w:name="Medium List 1 Accent 2" w:semiHidden="0" w:uiPriority="65" w:unhideWhenUsed="0"/>
+    <w:lsdException w:name="Medium List 2 Accent 2" w:semiHidden="0" w:uiPriority="66" w:unhideWhenUsed="0"/>
+    <w:lsdException w:name="Medium Grid 1 Accent 2" w:semiHidden="0" w:uiPriority="67" w:unhideWhenUsed="0"/>
+    <w:lsdException w:name="Medium Grid 2 Accent 2" w:semiHidden="0" w:uiPriority="68" w:unhideWhenUsed="0"/>
+    <w:lsdException w:name="Medium Grid 3 Accent 2" w:semiHidden="0" w:uiPriority="69" w:unhideWhenUsed="0"/>
+    <w:lsdException w:name="Dark List Accent 2" w:semiHidden="0" w:uiPriority="70" w:unhideWhenUsed="0"/>
+    <w:lsdException w:name="Colorful Shading Accent 2" w:semiHidden="0" w:uiPriority="71" w:unhideWhenUsed="0"/>
+    <w:lsdException w:name="Colorful List Accent 2" w:semiHidden="0" w:uiPriority="72" w:unhideWhenUsed="0"/>
+    <w:lsdException w:name="Colorful Grid Accent 2" w:semiHidden="0" w:uiPriority="73" w:unhideWhenUsed="0"/>
+    <w:lsdException w:name="Light Shading Accent 3" w:semiHidden="0" w:uiPriority="60" w:unhideWhenUsed="0"/>
+    <w:lsdException w:name="Light List Accent 3" w:semiHidden="0" w:uiPriority="61" w:unhideWhenUsed="0"/>
+    <w:lsdException w:name="Light Grid Accent 3" w:semiHidden="0" w:uiPriority="62" w:unhideWhenUsed="0"/>
+    <w:lsdException w:name="Medium Shading 1 Accent 3" w:semiHidden="0" w:uiPriority="63" w:unhideWhenUsed="0"/>
+    <w:lsdException w:name="Medium Shading 2 Accent 3" w:semiHidden="0" w:uiPriority="64" w:unhideWhenUsed="0"/>
+    <w:lsdException w:name="Medium List 1 Accent 3" w:semiHidden="0" w:uiPriority="65" w:unhideWhenUsed="0"/>
+    <w:lsdException w:name="Medium List 2 Accent 3" w:semiHidden="0" w:uiPriority="66" w:unhideWhenUsed="0"/>
+    <w:lsdException w:name="Medium Grid 1 Accent 3" w:semiHidden="0" w:uiPriority="67" w:unhideWhenUsed="0"/>
+    <w:lsdException w:name="Medium Grid 2 Accent 3" w:semiHidden="0" w:uiPriority="68" w:unhideWhenUsed="0"/>
+    <w:lsdException w:name="Medium Grid 3 Accent 3" w:semiHidden="0" w:uiPriority="69" w:unhideWhenUsed="0"/>
+    <w:lsdException w:name="Dark List Accent 3" w:semiHidden="0" w:uiPriority="70" w:unhideWhenUsed="0"/>
+    <w:lsdException w:name="Colorful Shading Accent 3" w:semiHidden="0" w:uiPriority="71" w:unhideWhenUsed="0"/>
+    <w:lsdException w:name="Colorful List Accent 3" w:semiHidden="0" w:uiPriority="72" w:unhideWhenUsed="0"/>
+    <w:lsdException w:name="Colorful Grid Accent 3" w:semiHidden="0" w:uiPriority="73" w:unhideWhenUsed="0"/>
+    <w:lsdException w:name="Light Shading Accent 4" w:semiHidden="0" w:uiPriority="60" w:unhideWhenUsed="0"/>
+    <w:lsdException w:name="Light List Accent 4" w:semiHidden="0" w:uiPriority="61" w:unhideWhenUsed="0"/>
+    <w:lsdException w:name="Light Grid Accent 4" w:semiHidden="0" w:uiPriority="62" w:unhideWhenUsed="0"/>
+    <w:lsdException w:name="Medium Shading 1 Accent 4" w:semiHidden="0" w:uiPriority="63" w:unhideWhenUsed="0"/>
+    <w:lsdException w:name="Medium Shading 2 Accent 4" w:semiHidden="0" w:uiPriority="64" w:unhideWhenUsed="0"/>
+    <w:lsdException w:name="Medium List 1 Accent 4" w:semiHidden="0" w:uiPriority="65" w:unhideWhenUsed="0"/>
+    <w:lsdException w:name="Medium List 2 Accent 4" w:semiHidden="0" w:uiPriority="66" w:unhideWhenUsed="0"/>
+    <w:lsdException w:name="Medium Grid 1 Accent 4" w:semiHidden="0" w:uiPriority="67" w:unhideWhenUsed="0"/>
+    <w:lsdException w:name="Medium Grid 2 Accent 4" w:semiHidden="0" w:uiPriority="68" w:unhideWhenUsed="0"/>
+    <w:lsdException w:name="Medium Grid 3 Accent 4" w:semiHidden="0" w:uiPriority="69" w:unhideWhenUsed="0"/>
+    <w:lsdException w:name="Dark List Accent 4" w:semiHidden="0" w:uiPriority="70" w:unhideWhenUsed="0"/>
+    <w:lsdException w:name="Colorful Shading Accent 4" w:semiHidden="0" w:uiPriority="71" w:unhideWhenUsed="0"/>
+    <w:lsdException w:name="Colorful List Accent 4" w:semiHidden="0" w:uiPriority="72" w:unhideWhenUsed="0"/>
+    <w:lsdException w:name="Colorful Grid Accent 4" w:semiHidden="0" w:uiPriority="73" w:unhideWhenUsed="0"/>
+    <w:lsdException w:name="Light Shading Accent 5" w:semiHidden="0" w:uiPriority="60" w:unhideWhenUsed="0"/>
+    <w:lsdException w:name="Light List Accent 5" w:semiHidden="0" w:uiPriority="61" w:unhideWhenUsed="0"/>
+    <w:lsdException w:name="Light Grid Accent 5" w:semiHidden="0" w:uiPriority="62" w:unhideWhenUsed="0"/>
+    <w:lsdException w:name="Medium Shading 1 Accent 5" w:semiHidden="0" w:uiPriority="63" w:unhideWhenUsed="0"/>
+    <w:lsdException w:name="Medium Shading 2 Accent 5" w:semiHidden="0" w:uiPriority="64" w:unhideWhenUsed="0"/>
+    <w:lsdException w:name="Medium List 1 Accent 5" w:semiHidden="0" w:uiPriority="65" w:unhideWhenUsed="0"/>
+    <w:lsdException w:name="Medium List 2 Accent 5" w:semiHidden="0" w:uiPriority="66" w:unhideWhenUsed="0"/>
+    <w:lsdException w:name="Medium Grid 1 Accent 5" w:semiHidden="0" w:uiPriority="67" w:unhideWhenUsed="0"/>
+    <w:lsdException w:name="Medium Grid 2 Accent 5" w:semiHidden="0" w:uiPriority="68" w:unhideWhenUsed="0"/>
+    <w:lsdException w:name="Medium Grid 3 Accent 5" w:semiHidden="0" w:uiPriority="69" w:unhideWhenUsed="0"/>
+    <w:lsdException w:name="Dark List Accent 5" w:semiHidden="0" w:uiPriority="70" w:unhideWhenUsed="0"/>
+    <w:lsdException w:name="Colorful Shading Accent 5" w:semiHidden="0" w:uiPriority="71" w:unhideWhenUsed="0"/>
+    <w:lsdException w:name="Colorful List Accent 5" w:semiHidden="0" w:uiPriority="72" w:unhideWhenUsed="0"/>
+    <w:lsdException w:name="Colorful Grid Accent 5" w:semiHidden="0" w:uiPriority="73" w:unhideWhenUsed="0"/>
+    <w:lsdException w:name="Light Shading Accent 6" w:semiHidden="0" w:uiPriority="60" w:unhideWhenUsed="0"/>
+    <w:lsdException w:name="Light List Accent 6" w:semiHidden="0" w:uiPriority="61" w:unhideWhenUsed="0"/>
+    <w:lsdException w:name="Light Grid Accent 6" w:semiHidden="0" w:uiPriority="62" w:unhideWhenUsed="0"/>
+    <w:lsdException w:name="Medium Shading 1 Accent 6" w:semiHidden="0" w:uiPriority="63" w:unhideWhenUsed="0"/>
+    <w:lsdException w:name="Medium Shading 2 Accent 6" w:semiHidden="0" w:uiPriority="64" w:unhideWhenUsed="0"/>
+    <w:lsdException w:name="Medium List 1 Accent 6" w:semiHidden="0" w:uiPriority="65" w:unhideWhenUsed="0"/>
+    <w:lsdException w:name="Medium List 2 Accent 6" w:semiHidden="0" w:uiPriority="66" w:unhideWhenUsed="0"/>
+    <w:lsdException w:name="Medium Grid 1 Accent 6" w:semiHidden="0" w:uiPriority="67" w:unhideWhenUsed="0"/>
+    <w:lsdException w:name="Medium Grid 2 Accent 6" w:semiHidden="0" w:uiPriority="68" w:unhideWhenUsed="0"/>
+    <w:lsdException w:name="Medium Grid 3 Accent 6" w:semiHidden="0" w:uiPriority="69" w:unhideWhenUsed="0"/>
+    <w:lsdException w:name="Dark List Accent 6" w:semiHidden="0" w:uiPriority="70" w:unhideWhenUsed="0"/>
+    <w:lsdException w:name="Colorful Shading Accent 6" w:semiHidden="0" w:uiPriority="71" w:unhideWhenUsed="0"/>
+    <w:lsdException w:name="Colorful List Accent 6" w:semiHidden="0" w:uiPriority="72" w:unhideWhenUsed="0"/>
+    <w:lsdException w:name="Colorful Grid Accent 6" w:semiHidden="0" w:uiPriority="73" w:unhideWhenUsed="0"/>
+    <w:lsdException w:name="Subtle Emphasis" w:semiHidden="0" w:uiPriority="19" w:unhideWhenUsed="0" w:qFormat="1"/>
+    <w:lsdException w:name="Intense Emphasis" w:semiHidden="0" w:uiPriority="21" w:unhideWhenUsed="0" w:qFormat="1"/>
+    <w:lsdException w:name="Subtle Reference" w:semiHidden="0" w:uiPriority="31" w:unhideWhenUsed="0" w:qFormat="1"/>
+    <w:lsdException w:name="Intense Reference" w:semiHidden="0" w:uiPriority="32" w:unhideWhenUsed="0" w:qFormat="1"/>
+    <w:lsdException w:name="Book Title" w:semiHidden="0" w:uiPriority="33" w:unhideWhenUsed="0" w:qFormat="1"/>
+    <w:lsdException w:name="Bibliography" w:uiPriority="37"/>
+    <w:lsdException w:name="TOC Heading" w:uiPriority="39" w:qFormat="1"/>
+  </w:latentStyles>
+  <w:style w:type="paragraph" w:default="1" w:styleId="Normal">
+    <w:name w:val="Normal"/>
+    <w:qFormat/>
+    <w:pPr>
+      <w:widowControl w:val="0"/>
+      <w:autoSpaceDE w:val="0"/>
+      <w:autoSpaceDN w:val="0"/>
+      <w:adjustRightInd w:val="0"/>
+      <w:spacing w:after="0" w:line="240" w:lineRule="auto"/>
+    </w:pPr>
+    <w:rPr>
+      <w:rFonts w:ascii="Times New Roman" w:hAnsi="Times New Roman" w:cs="Times New Roman"/>
+      <w:sz w:val="24"/>
+      <w:szCs w:val="24"/>
+    </w:rPr>
+  </w:style>
+  <w:style w:type="character" w:default="1" w:styleId="DefaultParagraphFont">
+    <w:name w:val="Default Paragraph Font"/>
+    <w:uiPriority w:val="1"/>
+    <w:semiHidden/>
+    <w:unhideWhenUsed/>
+  </w:style>
+  <w:style w:type="table" w:default="1" w:styleId="TableNormal">
+    <w:name w:val="Normal Table"/>
+    <w:uiPriority w:val="99"/>
+    <w:semiHidden/>
+    <w:unhideWhenUsed/>
+    <w:tblPr>
+      <w:tblInd w:w="0" w:type="dxa"/>
+      <w:tblCellMar>
+        <w:top w:w="0" w:type="dxa"/>
+        <w:left w:w="108" w:type="dxa"/>
+        <w:bottom w:w="0" w:type="dxa"/>
+        <w:right w:w="108" w:type="dxa"/>
+      </w:tblCellMar>
+    </w:tblPr>
+  </w:style>
+  <w:style w:type="numbering" w:default="1" w:styleId="NoList">
+    <w:name w:val="No List"/>
+    <w:uiPriority w:val="99"/>
+    <w:semiHidden/>
+    <w:unhideWhenUsed/>
+  </w:style>
+  <w:style w:type="character" w:styleId="FootnoteReference">
+    <w:name w:val="footnote reference"/>
+    <w:uiPriority w:val="99"/>
+  </w:style>
+  <w:style w:type="paragraph" w:styleId="BalloonText">
+    <w:name w:val="Balloon Text"/>
+    <w:basedOn w:val="Normal"/>
+    <w:link w:val="BalloonTextChar"/>
+    <w:uiPriority w:val="99"/>
+    <w:semiHidden/>
+    <w:unhideWhenUsed/>
+    <w:rsid w:val="00670B9B"/>
+    <w:rPr>
+      <w:rFonts w:ascii="Tahoma" w:hAnsi="Tahoma" w:cs="Tahoma"/>
+      <w:sz w:val="16"/>
+      <w:szCs w:val="16"/>
+    </w:rPr>
+  </w:style>
+  <w:style w:type="character" w:customStyle="1" w:styleId="BalloonTextChar">
+    <w:name w:val="Balloon Text Char"/>
+    <w:basedOn w:val="DefaultParagraphFont"/>
+    <w:link w:val="BalloonText"/>
+    <w:uiPriority w:val="99"/>
+    <w:semiHidden/>
+    <w:rsid w:val="00670B9B"/>
+    <w:rPr>
+      <w:rFonts w:ascii="Tahoma" w:hAnsi="Tahoma" w:cs="Tahoma"/>
+      <w:sz w:val="16"/>
+      <w:szCs w:val="16"/>
+    </w:rPr>
+  </w:style>
+  <w:style w:type="paragraph" w:styleId="Header">
+    <w:name w:val="header"/>
+    <w:basedOn w:val="Normal"/>
+    <w:link w:val="HeaderChar"/>
+    <w:uiPriority w:val="99"/>
+    <w:unhideWhenUsed/>
+    <w:rsid w:val="008F0DC3"/>
+    <w:pPr>
+      <w:tabs>
+        <w:tab w:val="center" w:pos="4680"/>
+        <w:tab w:val="right" w:pos="9360"/>
+      </w:tabs>
+    </w:pPr>
+  </w:style>
+  <w:style w:type="character" w:customStyle="1" w:styleId="HeaderChar">
+    <w:name w:val="Header Char"/>
+    <w:basedOn w:val="DefaultParagraphFont"/>
+    <w:link w:val="Header"/>
+    <w:uiPriority w:val="99"/>
+    <w:rsid w:val="008F0DC3"/>
+    <w:rPr>
+      <w:rFonts w:ascii="Times New Roman" w:hAnsi="Times New Roman" w:cs="Times New Roman"/>
+      <w:sz w:val="24"/>
+      <w:szCs w:val="24"/>
+    </w:rPr>
+  </w:style>
+  <w:style w:type="paragraph" w:styleId="Footer">
+    <w:name w:val="footer"/>
+    <w:basedOn w:val="Normal"/>
+    <w:link w:val="FooterChar"/>
+    <w:uiPriority w:val="99"/>
+    <w:unhideWhenUsed/>
+    <w:rsid w:val="008F0DC3"/>
+    <w:pPr>
+      <w:tabs>
+        <w:tab w:val="center" w:pos="4680"/>
+        <w:tab w:val="right" w:pos="9360"/>
+      </w:tabs>
+    </w:pPr>
+  </w:style>
+  <w:style w:type="character" w:customStyle="1" w:styleId="FooterChar">
+    <w:name w:val="Footer Char"/>
+    <w:basedOn w:val="DefaultParagraphFont"/>
+    <w:link w:val="Footer"/>
+    <w:uiPriority w:val="99"/>
+    <w:rsid w:val="008F0DC3"/>
+    <w:rPr>
+      <w:rFonts w:ascii="Times New Roman" w:hAnsi="Times New Roman" w:cs="Times New Roman"/>
+      <w:sz w:val="24"/>
+      <w:szCs w:val="24"/>
+    </w:rPr>
+  </w:style>
+  <w:style w:type="table" w:styleId="TableGrid">
+    <w:name w:val="Table Grid"/>
+    <w:basedOn w:val="TableNormal"/>
+    <w:uiPriority w:val="59"/>
+    <w:unhideWhenUsed/>
+    <w:rsid w:val="0094737C"/>
+    <w:pPr>
+      <w:spacing w:after="0" w:line="240" w:lineRule="auto"/>
+    </w:pPr>
+    <w:tblPr>
+      <w:tblBorders>
+        <w:top w:val="single" w:sz="4" w:space="0" w:color="auto"/>
+        <w:left w:val="single" w:sz="4" w:space="0" w:color="auto"/>
+        <w:bottom w:val="single" w:sz="4" w:space="0" w:color="auto"/>
+        <w:right w:val="single" w:sz="4" w:space="0" w:color="auto"/>
+        <w:insideH w:val="single" w:sz="4" w:space="0" w:color="auto"/>
+        <w:insideV w:val="single" w:sz="4" w:space="0" w:color="auto"/>
+      </w:tblBorders>
+    </w:tblPr>
+  </w:style>
+  <w:style w:type="paragraph" w:styleId="ListParagraph">
+    <w:name w:val="List Paragraph"/>
+    <w:basedOn w:val="Normal"/>
+    <w:uiPriority w:val="34"/>
+    <w:qFormat/>
+    <w:rsid w:val="007F713C"/>
+    <w:pPr>
+      <w:ind w:left="720"/>
+      <w:contextualSpacing/>
+    </w:pPr>
+  </w:style>
+</w:styles>
+</file>
+
+<file path=word/stylesWithEffects.xml><?xml version="1.0" encoding="utf-8"?>
+<w:styles xmlns:wpc="http://schemas.microsoft.com/office/word/2010/wordprocessingCanvas" xmlns:mc="http://schemas.openxmlformats.org/markup-compatibility/2006" xmlns:o="urn:schemas-microsoft-com:office:office" xmlns:r="http://schemas.openxmlformats.org/officeDocument/2006/relationships" xmlns:m="http://schemas.openxmlformats.org/officeDocument/2006/math" xmlns:v="urn:schemas-microsoft-com:vml" xmlns:wp14="http://schemas.microsoft.com/office/word/2010/wordprocessingDrawing" xmlns:wp="http://schemas.openxmlformats.org/drawingml/2006/wordprocessingDrawing" xmlns:w10="urn:schemas-microsoft-com:office:word" xmlns:w="http://schemas.openxmlformats.org/wordprocessingml/2006/main" xmlns:w14="http://schemas.microsoft.com/office/word/2010/wordml" xmlns:wpg="http://schemas.microsoft.com/office/word/2010/wordprocessingGroup" xmlns:wpi="http://schemas.microsoft.com/office/word/2010/wordprocessingInk" xmlns:wne="http://schemas.microsoft.com/office/word/2006/wordml" xmlns:wps="http://schemas.microsoft.com/office/word/2010/wordprocessingShape" mc:Ignorable="w14 wp14">
+  <w:docDefaults>
+    <w:rPrDefault>
+      <w:rPr>
+        <w:rFonts w:asciiTheme="minorHAnsi" w:eastAsiaTheme="minorEastAsia" w:hAnsiTheme="minorHAnsi" w:cstheme="minorBidi"/>
+        <w:sz w:val="22"/>
+        <w:szCs w:val="22"/>
+        <w:lang w:val="en-US" w:eastAsia="en-US" w:bidi="ar-SA"/>
+      </w:rPr>
+    </w:rPrDefault>
+    <w:pPrDefault>
+      <w:pPr>
+        <w:spacing w:after="200" w:line="276" w:lineRule="auto"/>
+      </w:pPr>
+    </w:pPrDefault>
+  </w:docDefaults>
+  <w:latentStyles w:defLockedState="0" w:defUIPriority="99" w:defSemiHidden="1" w:defUnhideWhenUsed="1" w:defQFormat="0" w:count="267">
+    <w:lsdException w:name="Normal" w:semiHidden="0" w:uiPriority="0" w:unhideWhenUsed="0" w:qFormat="1"/>
+    <w:lsdException w:name="heading 1" w:semiHidden="0" w:uiPriority="9" w:unhideWhenUsed="0" w:qFormat="1"/>
+    <w:lsdException w:name="heading 2" w:uiPriority="9" w:qFormat="1"/>
+    <w:lsdException w:name="heading 3" w:uiPriority="9" w:qFormat="1"/>
+    <w:lsdException w:name="heading 4" w:uiPriority="9" w:qFormat="1"/>
+    <w:lsdException w:name="heading 5" w:uiPriority="9" w:qFormat="1"/>
+    <w:lsdException w:name="heading 6" w:uiPriority="9" w:qFormat="1"/>
+    <w:lsdException w:name="heading 7" w:uiPriority="9" w:qFormat="1"/>
+    <w:lsdException w:name="heading 8" w:uiPriority="9" w:qFormat="1"/>
+    <w:lsdException w:name="heading 9" w:uiPriority="9" w:qFormat="1"/>
+    <w:lsdException w:name="toc 1" w:uiPriority="39"/>
+    <w:lsdException w:name="toc 2" w:uiPriority="39"/>
+    <w:lsdException w:name="toc 3" w:uiPriority="39"/>
+    <w:lsdException w:name="toc 4" w:uiPriority="39"/>
+    <w:lsdException w:name="toc 5" w:uiPriority="39"/>
+    <w:lsdException w:name="toc 6" w:uiPriority="39"/>
+    <w:lsdException w:name="toc 7" w:uiPriority="39"/>
+    <w:lsdException w:name="toc 8" w:uiPriority="39"/>
+    <w:lsdException w:name="toc 9" w:uiPriority="39"/>
+    <w:lsdException w:name="caption" w:uiPriority="35" w:qFormat="1"/>
+    <w:lsdException w:name="footnote reference" w:unhideWhenUsed="0"/>
+    <w:lsdException w:name="Title" w:semiHidden="0" w:uiPriority="10" w:unhideWhenUsed="0" w:qFormat="1"/>
+    <w:lsdException w:name="Default Paragraph Font" w:uiPriority="1"/>
+    <w:lsdException w:name="Subtitle" w:semiHidden="0" w:uiPriority="11" w:unhideWhenUsed="0" w:qFormat="1"/>
+    <w:lsdException w:name="Strong" w:semiHidden="0" w:uiPriority="22" w:unhideWhenUsed="0" w:qFormat="1"/>
+    <w:lsdException w:name="Emphasis" w:semiHidden="0" w:uiPriority="20" w:unhideWhenUsed="0" w:qFormat="1"/>
+    <w:lsdException w:name="Table Grid" w:semiHidden="0" w:uiPriority="59" w:unhideWhenUsed="0"/>
+    <w:lsdException w:name="Placeholder Text" w:unhideWhenUsed="0"/>
+    <w:lsdException w:name="No Spacing" w:semiHidden="0" w:uiPriority="1" w:unhideWhenUsed="0" w:qFormat="1"/>
+    <w:lsdException w:name="Light Shading" w:semiHidden="0" w:uiPriority="60" w:unhideWhenUsed="0"/>
+    <w:lsdException w:name="Light List" w:semiHidden="0" w:uiPriority="61" w:unhideWhenUsed="0"/>
+    <w:lsdException w:name="Light Grid" w:semiHidden="0" w:uiPriority="62" w:unhideWhenUsed="0"/>
+    <w:lsdException w:name="Medium Shading 1" w:semiHidden="0" w:uiPriority="63" w:unhideWhenUsed="0"/>
+    <w:lsdException w:name="Medium Shading 2" w:semiHidden="0" w:uiPriority="64" w:unhideWhenUsed="0"/>
+    <w:lsdException w:name="Medium List 1" w:semiHidden="0" w:uiPriority="65" w:unhideWhenUsed="0"/>
+    <w:lsdException w:name="Medium List 2" w:semiHidden="0" w:uiPriority="66" w:unhideWhenUsed="0"/>
+    <w:lsdException w:name="Medium Grid 1" w:semiHidden="0" w:uiPriority="67" w:unhideWhenUsed="0"/>
+    <w:lsdException w:name="Medium Grid 2" w:semiHidden="0" w:uiPriority="68" w:unhideWhenUsed="0"/>
+    <w:lsdException w:name="Medium Grid 3" w:semiHidden="0" w:uiPriority="69" w:unhideWhenUsed="0"/>
+    <w:lsdException w:name="Dark List" w:semiHidden="0" w:uiPriority="70" w:unhideWhenUsed="0"/>
+    <w:lsdException w:name="Colorful Shading" w:semiHidden="0" w:uiPriority="71" w:unhideWhenUsed="0"/>
+    <w:lsdException w:name="Colorful List" w:semiHidden="0" w:uiPriority="72" w:unhideWhenUsed="0"/>
+    <w:lsdException w:name="Colorful Grid" w:semiHidden="0" w:uiPriority="73" w:unhideWhenUsed="0"/>
+    <w:lsdException w:name="Light Shading Accent 1" w:semiHidden="0" w:uiPriority="60" w:unhideWhenUsed="0"/>
+    <w:lsdException w:name="Light List Accent 1" w:semiHidden="0" w:uiPriority="61" w:unhideWhenUsed="0"/>
+    <w:lsdException w:name="Light Grid Accent 1" w:semiHidden="0" w:uiPriority="62" w:unhideWhenUsed="0"/>
+    <w:lsdException w:name="Medium Shading 1 Accent 1" w:semiHidden="0" w:uiPriority="63" w:unhideWhenUsed="0"/>
+    <w:lsdException w:name="Medium Shading 2 Accent 1" w:semiHidden="0" w:uiPriority="64" w:unhideWhenUsed="0"/>
+    <w:lsdException w:name="Medium List 1 Accent 1" w:semiHidden="0" w:uiPriority="65" w:unhideWhenUsed="0"/>
+    <w:lsdException w:name="Revision" w:unhideWhenUsed="0"/>
+    <w:lsdException w:name="List Paragraph" w:semiHidden="0" w:uiPriority="34" w:unhideWhenUsed="0" w:qFormat="1"/>
+    <w:lsdException w:name="Quote" w:semiHidden="0" w:uiPriority="29" w:unhideWhenUsed="0" w:qFormat="1"/>
+    <w:lsdException w:name="Intense Quote" w:semiHidden="0" w:uiPriority="30" w:unhideWhenUsed="0" w:qFormat="1"/>
+    <w:lsdException w:name="Medium List 2 Accent 1" w:semiHidden="0" w:uiPriority="66" w:unhideWhenUsed="0"/>
+    <w:lsdException w:name="Medium Grid 1 Accent 1" w:semiHidden="0" w:uiPriority="67" w:unhideWhenUsed="0"/>
+    <w:lsdException w:name="Medium Grid 2 Accent 1" w:semiHidden="0" w:uiPriority="68" w:unhideWhenUsed="0"/>
+    <w:lsdException w:name="Medium Grid 3 Accent 1" w:semiHidden="0" w:uiPriority="69" w:unhideWhenUsed="0"/>
+    <w:lsdException w:name="Dark List Accent 1" w:semiHidden="0" w:uiPriority="70" w:unhideWhenUsed="0"/>
+    <w:lsdException w:name="Colorful Shading Accent 1" w:semiHidden="0" w:uiPriority="71" w:unhideWhenUsed="0"/>
+    <w:lsdException w:name="Colorful List Accent 1" w:semiHidden="0" w:uiPriority="72" w:unhideWhenUsed="0"/>
+    <w:lsdException w:name="Colorful Grid Accent 1" w:semiHidden="0" w:uiPriority="73" w:unhideWhenUsed="0"/>
+    <w:lsdException w:name="Light Shading Accent 2" w:semiHidden="0" w:uiPriority="60" w:unhideWhenUsed="0"/>
+    <w:lsdException w:name="Light List Accent 2" w:semiHidden="0" w:uiPriority="61" w:unhideWhenUsed="0"/>
+    <w:lsdException w:name="Light Grid Accent 2" w:semiHidden="0" w:uiPriority="62" w:unhideWhenUsed="0"/>
+    <w:lsdException w:name="Medium Shading 1 Accent 2" w:semiHidden="0" w:uiPriority="63" w:unhideWhenUsed="0"/>
+    <w:lsdException w:name="Medium Shading 2 Accent 2" w:semiHidden="0" w:uiPriority="64" w:unhideWhenUsed="0"/>
+    <w:lsdException w:name="Medium List 1 Accent 2" w:semiHidden="0" w:uiPriority="65" w:unhideWhenUsed="0"/>
+    <w:lsdException w:name="Medium List 2 Accent 2" w:semiHidden="0" w:uiPriority="66" w:unhideWhenUsed="0"/>
+    <w:lsdException w:name="Medium Grid 1 Accent 2" w:semiHidden="0" w:uiPriority="67" w:unhideWhenUsed="0"/>
+    <w:lsdException w:name="Medium Grid 2 Accent 2" w:semiHidden="0" w:uiPriority="68" w:unhideWhenUsed="0"/>
+    <w:lsdException w:name="Medium Grid 3 Accent 2" w:semiHidden="0" w:uiPriority="69" w:unhideWhenUsed="0"/>
+    <w:lsdException w:name="Dark List Accent 2" w:semiHidden="0" w:uiPriority="70" w:unhideWhenUsed="0"/>
+    <w:lsdException w:name="Colorful Shading Accent 2" w:semiHidden="0" w:uiPriority="71" w:unhideWhenUsed="0"/>
+    <w:lsdException w:name="Colorful List Accent 2" w:semiHidden="0" w:uiPriority="72" w:unhideWhenUsed="0"/>
+    <w:lsdException w:name="Colorful Grid Accent 2" w:semiHidden="0" w:uiPriority="73" w:unhideWhenUsed="0"/>
+    <w:lsdException w:name="Light Shading Accent 3" w:semiHidden="0" w:uiPriority="60" w:unhideWhenUsed="0"/>
+    <w:lsdException w:name="Light List Accent 3" w:semiHidden="0" w:uiPriority="61" w:unhideWhenUsed="0"/>
+    <w:lsdException w:name="Light Grid Accent 3" w:semiHidden="0" w:uiPriority="62" w:unhideWhenUsed="0"/>
+    <w:lsdException w:name="Medium Shading 1 Accent 3" w:semiHidden="0" w:uiPriority="63" w:unhideWhenUsed="0"/>
+    <w:lsdException w:name="Medium Shading 2 Accent 3" w:semiHidden="0" w:uiPriority="64" w:unhideWhenUsed="0"/>
+    <w:lsdException w:name="Medium List 1 Accent 3" w:semiHidden="0" w:uiPriority="65" w:unhideWhenUsed="0"/>
+    <w:lsdException w:name="Medium List 2 Accent 3" w:semiHidden="0" w:uiPriority="66" w:unhideWhenUsed="0"/>
+    <w:lsdException w:name="Medium Grid 1 Accent 3" w:semiHidden="0" w:uiPriority="67" w:unhideWhenUsed="0"/>
+    <w:lsdException w:name="Medium Grid 2 Accent 3" w:semiHidden="0" w:uiPriority="68" w:unhideWhenUsed="0"/>
+    <w:lsdException w:name="Medium Grid 3 Accent 3" w:semiHidden="0" w:uiPriority="69" w:unhideWhenUsed="0"/>
+    <w:lsdException w:name="Dark List Accent 3" w:semiHidden="0" w:uiPriority="70" w:unhideWhenUsed="0"/>
+    <w:lsdException w:name="Colorful Shading Accent 3" w:semiHidden="0" w:uiPriority="71" w:unhideWhenUsed="0"/>
+    <w:lsdException w:name="Colorful List Accent 3" w:semiHidden="0" w:uiPriority="72" w:unhideWhenUsed="0"/>
+    <w:lsdException w:name="Colorful Grid Accent 3" w:semiHidden="0" w:uiPriority="73" w:unhideWhenUsed="0"/>
+    <w:lsdException w:name="Light Shading Accent 4" w:semiHidden="0" w:uiPriority="60" w:unhideWhenUsed="0"/>
+    <w:lsdException w:name="Light List Accent 4" w:semiHidden="0" w:uiPriority="61" w:unhideWhenUsed="0"/>
+    <w:lsdException w:name="Light Grid Accent 4" w:semiHidden="0" w:uiPriority="62" w:unhideWhenUsed="0"/>
+    <w:lsdException w:name="Medium Shading 1 Accent 4" w:semiHidden="0" w:uiPriority="63" w:unhideWhenUsed="0"/>
+    <w:lsdException w:name="Medium Shading 2 Accent 4" w:semiHidden="0" w:uiPriority="64" w:unhideWhenUsed="0"/>
+    <w:lsdException w:name="Medium List 1 Accent 4" w:semiHidden="0" w:uiPriority="65" w:unhideWhenUsed="0"/>
+    <w:lsdException w:name="Medium List 2 Accent 4" w:semiHidden="0" w:uiPriority="66" w:unhideWhenUsed="0"/>
+    <w:lsdException w:name="Medium Grid 1 Accent 4" w:semiHidden="0" w:uiPriority="67" w:unhideWhenUsed="0"/>
+    <w:lsdException w:name="Medium Grid 2 Accent 4" w:semiHidden="0" w:uiPriority="68" w:unhideWhenUsed="0"/>
+    <w:lsdException w:name="Medium Grid 3 Accent 4" w:semiHidden="0" w:uiPriority="69" w:unhideWhenUsed="0"/>
+    <w:lsdException w:name="Dark List Accent 4" w:semiHidden="0" w:uiPriority="70" w:unhideWhenUsed="0"/>
+    <w:lsdException w:name="Colorful Shading Accent 4" w:semiHidden="0" w:uiPriority="71" w:unhideWhenUsed="0"/>
+    <w:lsdException w:name="Colorful List Accent 4" w:semiHidden="0" w:uiPriority="72" w:unhideWhenUsed="0"/>
+    <w:lsdException w:name="Colorful Grid Accent 4" w:semiHidden="0" w:uiPriority="73" w:unhideWhenUsed="0"/>
+    <w:lsdException w:name="Light Shading Accent 5" w:semiHidden="0" w:uiPriority="60" w:unhideWhenUsed="0"/>
+    <w:lsdException w:name="Light List Accent 5" w:semiHidden="0" w:uiPriority="61" w:unhideWhenUsed="0"/>
+    <w:lsdException w:name="Light Grid Accent 5" w:semiHidden="0" w:uiPriority="62" w:unhideWhenUsed="0"/>
+    <w:lsdException w:name="Medium Shading 1 Accent 5" w:semiHidden="0" w:uiPriority="63" w:unhideWhenUsed="0"/>
+    <w:lsdException w:name="Medium Shading 2 Accent 5" w:semiHidden="0" w:uiPriority="64" w:unhideWhenUsed="0"/>
+    <w:lsdException w:name="Medium List 1 Accent 5" w:semiHidden="0" w:uiPriority="65" w:unhideWhenUsed="0"/>
+    <w:lsdException w:name="Medium List 2 Accent 5" w:semiHidden="0" w:uiPriority="66" w:unhideWhenUsed="0"/>
+    <w:lsdException w:name="Medium Grid 1 Accent 5" w:semiHidden="0" w:uiPriority="67" w:unhideWhenUsed="0"/>
+    <w:lsdException w:name="Medium Grid 2 Accent 5" w:semiHidden="0" w:uiPriority="68" w:unhideWhenUsed="0"/>
+    <w:lsdException w:name="Medium Grid 3 Accent 5" w:semiHidden="0" w:uiPriority="69" w:unhideWhenUsed="0"/>
+    <w:lsdException w:name="Dark List Accent 5" w:semiHidden="0" w:uiPriority="70" w:unhideWhenUsed="0"/>
+    <w:lsdException w:name="Colorful Shading Accent 5" w:semiHidden="0" w:uiPriority="71" w:unhideWhenUsed="0"/>
+    <w:lsdException w:name="Colorful List Accent 5" w:semiHidden="0" w:uiPriority="72" w:unhideWhenUsed="0"/>
+    <w:lsdException w:name="Colorful Grid Accent 5" w:semiHidden="0" w:uiPriority="73" w:unhideWhenUsed="0"/>
+    <w:lsdException w:name="Light Shading Accent 6" w:semiHidden="0" w:uiPriority="60" w:unhideWhenUsed="0"/>
+    <w:lsdException w:name="Light List Accent 6" w:semiHidden="0" w:uiPriority="61" w:unhideWhenUsed="0"/>
+    <w:lsdException w:name="Light Grid Accent 6" w:semiHidden="0" w:uiPriority="62" w:unhideWhenUsed="0"/>
+    <w:lsdException w:name="Medium Shading 1 Accent 6" w:semiHidden="0" w:uiPriority="63" w:unhideWhenUsed="0"/>
+    <w:lsdException w:name="Medium Shading 2 Accent 6" w:semiHidden="0" w:uiPriority="64" w:unhideWhenUsed="0"/>
+    <w:lsdException w:name="Medium List 1 Accent 6" w:semiHidden="0" w:uiPriority="65" w:unhideWhenUsed="0"/>
+    <w:lsdException w:name="Medium List 2 Accent 6" w:semiHidden="0" w:uiPriority="66" w:unhideWhenUsed="0"/>
+    <w:lsdException w:name="Medium Grid 1 Accent 6" w:semiHidden="0" w:uiPriority="67" w:unhideWhenUsed="0"/>
+    <w:lsdException w:name="Medium Grid 2 Accent 6" w:semiHidden="0" w:uiPriority="68" w:unhideWhenUsed="0"/>
+    <w:lsdException w:name="Medium Grid 3 Accent 6" w:semiHidden="0" w:uiPriority="69" w:unhideWhenUsed="0"/>
+    <w:lsdException w:name="Dark List Accent 6" w:semiHidden="0" w:uiPriority="70" w:unhideWhenUsed="0"/>
+    <w:lsdException w:name="Colorful Shading Accent 6" w:semiHidden="0" w:uiPriority="71" w:unhideWhenUsed="0"/>
+    <w:lsdException w:name="Colorful List Accent 6" w:semiHidden="0" w:uiPriority="72" w:unhideWhenUsed="0"/>
+    <w:lsdException w:name="Colorful Grid Accent 6" w:semiHidden="0" w:uiPriority="73" w:unhideWhenUsed="0"/>
+    <w:lsdException w:name="Subtle Emphasis" w:semiHidden="0" w:uiPriority="19" w:unhideWhenUsed="0" w:qFormat="1"/>
+    <w:lsdException w:name="Intense Emphasis" w:semiHidden="0" w:uiPriority="21" w:unhideWhenUsed="0" w:qFormat="1"/>
+    <w:lsdException w:name="Subtle Reference" w:semiHidden="0" w:uiPriority="31" w:unhideWhenUsed="0" w:qFormat="1"/>
+    <w:lsdException w:name="Intense Reference" w:semiHidden="0" w:uiPriority="32" w:unhideWhenUsed="0" w:qFormat="1"/>
+    <w:lsdException w:name="Book Title" w:semiHidden="0" w:uiPriority="33" w:unhideWhenUsed="0" w:qFormat="1"/>
+    <w:lsdException w:name="Bibliography" w:uiPriority="37"/>
+    <w:lsdException w:name="TOC Heading" w:uiPriority="39" w:qFormat="1"/>
   </w:latentStyles>
   <w:style w:type="paragraph" w:default="1" w:styleId="Normal">
     <w:name w:val="Normal"/>

</xml_diff>

<commit_message>
Fixed bug with plea check for dismissed.
</commit_message>
<xml_diff>
--- a/resources/Saved/21CRB01291_Traffic Judgment Entry.docx
+++ b/resources/Saved/21CRB01291_Traffic Judgment Entry.docx
@@ -1082,7 +1082,7 @@
                 <w:sz w:val="20"/>
                 <w:szCs w:val="20"/>
               </w:rPr>
-              <w:t xml:space="preserve">No Contest</w:t>
+              <w:t xml:space="preserve"/>
             </w:r>
           </w:p>
         </w:tc>
@@ -1164,7 +1164,7 @@
                 <w:sz w:val="20"/>
                 <w:szCs w:val="20"/>
               </w:rPr>
-              <w:t xml:space="preserve">Guilty</w:t>
+              <w:t xml:space="preserve"/>
             </w:r>
           </w:p>
         </w:tc>
@@ -1255,7 +1255,7 @@
                 <w:sz w:val="20"/>
                 <w:szCs w:val="20"/>
               </w:rPr>
-              <w:t xml:space="preserve">50</w:t>
+              <w:t xml:space="preserve">0</w:t>
             </w:r>
           </w:p>
         </w:tc>
@@ -1366,7 +1366,7 @@
                 <w:sz w:val="20"/>
                 <w:szCs w:val="20"/>
               </w:rPr>
-              <w:t xml:space="preserve">25</w:t>
+              <w:t xml:space="preserve">0</w:t>
             </w:r>
           </w:p>
         </w:tc>

</xml_diff>

<commit_message>
Refactored check_plea_and_findings from charges grid class.
</commit_message>
<xml_diff>
--- a/resources/Saved/21CRB01291_Traffic Judgment Entry.docx
+++ b/resources/Saved/21CRB01291_Traffic Judgment Entry.docx
@@ -748,8 +748,9 @@
         <w:tblLook w:val="04A0" w:firstRow="1" w:lastRow="0" w:firstColumn="1" w:lastColumn="0" w:noHBand="0" w:noVBand="1"/>
       </w:tblPr>
       <w:tblGrid>
-        <w:gridCol w:w="4261"/>
-        <w:gridCol w:w="4019"/>
+        <w:gridCol w:w="2345"/>
+        <w:gridCol w:w="2103"/>
+        <w:gridCol w:w="3833"/>
       </w:tblGrid>
       <w:tr>
         <w:trPr>
@@ -827,7 +828,45 @@
                 <w:sz w:val="20"/>
                 <w:szCs w:val="20"/>
               </w:rPr>
-              <w:t xml:space="preserve">No Operator License - Never Held</w:t>
+              <w:t xml:space="preserve">PERMISSION REQ'D TO USE LICENSED DOCK</w:t>
+            </w:r>
+          </w:p>
+        </w:tc>
+        <w:tc>
+          <w:tcPr>
+            <w:tcW w:w="3289" w:type="dxa"/>
+          </w:tcPr>
+          <w:p>
+            <w:pPr>
+              <w:tabs>
+                <w:tab w:val="left" w:pos="-1080"/>
+                <w:tab w:val="left" w:pos="-720"/>
+                <w:tab w:val="left" w:pos="0"/>
+                <w:tab w:val="left" w:pos="720"/>
+                <w:tab w:val="left" w:pos="1440"/>
+                <w:tab w:val="left" w:pos="2160"/>
+                <w:tab w:val="left" w:pos="2880"/>
+                <w:tab w:val="left" w:pos="3600"/>
+                <w:tab w:val="left" w:pos="4320"/>
+                <w:tab w:val="left" w:pos="4680"/>
+              </w:tabs>
+              <w:rPr>
+                <w:rFonts w:ascii="Palatino Linotype" w:hAnsi="Palatino Linotype"/>
+                <w:b/>
+                <w:bCs/>
+                <w:sz w:val="20"/>
+                <w:szCs w:val="20"/>
+              </w:rPr>
+            </w:pPr>
+            <w:r>
+              <w:rPr>
+                <w:rFonts w:ascii="Palatino Linotype" w:hAnsi="Palatino Linotype"/>
+                <w:b/>
+                <w:bCs/>
+                <w:sz w:val="20"/>
+                <w:szCs w:val="20"/>
+              </w:rPr>
+              <w:t xml:space="preserve">No Operator License - Expired</w:t>
             </w:r>
           </w:p>
         </w:tc>
@@ -908,7 +947,45 @@
                 <w:sz w:val="20"/>
                 <w:szCs w:val="20"/>
               </w:rPr>
-              <w:t xml:space="preserve">4510.12(C)(1)</w:t>
+              <w:t xml:space="preserve">1501:46-12-04</w:t>
+            </w:r>
+          </w:p>
+        </w:tc>
+        <w:tc>
+          <w:tcPr>
+            <w:tcW w:w="3289" w:type="dxa"/>
+          </w:tcPr>
+          <w:p>
+            <w:pPr>
+              <w:tabs>
+                <w:tab w:val="left" w:pos="-1080"/>
+                <w:tab w:val="left" w:pos="-720"/>
+                <w:tab w:val="left" w:pos="0"/>
+                <w:tab w:val="left" w:pos="720"/>
+                <w:tab w:val="left" w:pos="1440"/>
+                <w:tab w:val="left" w:pos="2160"/>
+                <w:tab w:val="left" w:pos="2880"/>
+                <w:tab w:val="left" w:pos="3600"/>
+                <w:tab w:val="left" w:pos="4320"/>
+                <w:tab w:val="left" w:pos="4680"/>
+              </w:tabs>
+              <w:rPr>
+                <w:rFonts w:ascii="Palatino Linotype" w:hAnsi="Palatino Linotype"/>
+                <w:b/>
+                <w:bCs/>
+                <w:sz w:val="20"/>
+                <w:szCs w:val="20"/>
+              </w:rPr>
+            </w:pPr>
+            <w:r>
+              <w:rPr>
+                <w:rFonts w:ascii="Palatino Linotype" w:hAnsi="Palatino Linotype"/>
+                <w:b/>
+                <w:bCs/>
+                <w:sz w:val="20"/>
+                <w:szCs w:val="20"/>
+              </w:rPr>
+              <w:t xml:space="preserve">4510.12(C)(2)</w:t>
             </w:r>
           </w:p>
         </w:tc>
@@ -989,7 +1066,45 @@
                 <w:sz w:val="20"/>
                 <w:szCs w:val="20"/>
               </w:rPr>
-              <w:t xml:space="preserve">Unclassified Misdemeanor</w:t>
+              <w:t xml:space="preserve">MM</w:t>
+            </w:r>
+          </w:p>
+        </w:tc>
+        <w:tc>
+          <w:tcPr>
+            <w:tcW w:w="3289" w:type="dxa"/>
+          </w:tcPr>
+          <w:p>
+            <w:pPr>
+              <w:tabs>
+                <w:tab w:val="left" w:pos="-1080"/>
+                <w:tab w:val="left" w:pos="-720"/>
+                <w:tab w:val="left" w:pos="0"/>
+                <w:tab w:val="left" w:pos="720"/>
+                <w:tab w:val="left" w:pos="1440"/>
+                <w:tab w:val="left" w:pos="2160"/>
+                <w:tab w:val="left" w:pos="2880"/>
+                <w:tab w:val="left" w:pos="3600"/>
+                <w:tab w:val="left" w:pos="4320"/>
+                <w:tab w:val="left" w:pos="4680"/>
+              </w:tabs>
+              <w:rPr>
+                <w:rFonts w:ascii="Palatino Linotype" w:hAnsi="Palatino Linotype"/>
+                <w:b/>
+                <w:bCs/>
+                <w:sz w:val="20"/>
+                <w:szCs w:val="20"/>
+              </w:rPr>
+            </w:pPr>
+            <w:r>
+              <w:rPr>
+                <w:rFonts w:ascii="Palatino Linotype" w:hAnsi="Palatino Linotype"/>
+                <w:b/>
+                <w:bCs/>
+                <w:sz w:val="20"/>
+                <w:szCs w:val="20"/>
+              </w:rPr>
+              <w:t xml:space="preserve">Minor Misdemeanor</w:t>
             </w:r>
           </w:p>
         </w:tc>
@@ -1074,50 +1189,6 @@
             </w:r>
           </w:p>
         </w:tc>
-      </w:tr>
-      <w:tr>
-        <w:trPr>
-          <w:jc w:val="center"/>
-        </w:trPr>
-        <w:tc>
-          <w:tcPr>
-            <w:tcW w:w="1801" w:type="dxa"/>
-          </w:tcPr>
-          <w:p>
-            <w:pPr>
-              <w:tabs>
-                <w:tab w:val="left" w:pos="-1080"/>
-                <w:tab w:val="left" w:pos="-720"/>
-                <w:tab w:val="left" w:pos="0"/>
-                <w:tab w:val="left" w:pos="720"/>
-                <w:tab w:val="left" w:pos="1440"/>
-                <w:tab w:val="left" w:pos="2160"/>
-                <w:tab w:val="left" w:pos="2880"/>
-                <w:tab w:val="left" w:pos="3600"/>
-                <w:tab w:val="left" w:pos="4320"/>
-                <w:tab w:val="left" w:pos="4680"/>
-              </w:tabs>
-              <w:rPr>
-                <w:rFonts w:ascii="Palatino Linotype" w:hAnsi="Palatino Linotype"/>
-                <w:b/>
-                <w:bCs/>
-                <w:sz w:val="20"/>
-                <w:szCs w:val="20"/>
-              </w:rPr>
-            </w:pPr>
-            <w:r>
-              <w:rPr>
-                <w:rFonts w:ascii="Palatino Linotype" w:hAnsi="Palatino Linotype"/>
-                <w:b/>
-                <w:bCs/>
-                <w:sz w:val="20"/>
-                <w:szCs w:val="20"/>
-              </w:rPr>
-              <w:lastRenderedPageBreak/>
-              <w:t>Finding</w:t>
-            </w:r>
-          </w:p>
-        </w:tc>
         <w:tc>
           <w:tcPr>
             <w:tcW w:w="3289" w:type="dxa"/>
@@ -1152,7 +1223,7 @@
                 <w:sz w:val="20"/>
                 <w:szCs w:val="20"/>
               </w:rPr>
-              <w:t xml:space="preserve">Guilty</w:t>
+              <w:t xml:space="preserve">No Contest</w:t>
             </w:r>
           </w:p>
         </w:tc>
@@ -1195,7 +1266,8 @@
                 <w:sz w:val="20"/>
                 <w:szCs w:val="20"/>
               </w:rPr>
-              <w:t>Fine Amount</w:t>
+              <w:lastRenderedPageBreak/>
+              <w:t>Finding</w:t>
             </w:r>
           </w:p>
         </w:tc>
@@ -1233,17 +1305,45 @@
                 <w:sz w:val="20"/>
                 <w:szCs w:val="20"/>
               </w:rPr>
-              <w:t xml:space="preserve">$ </w:t>
-            </w:r>
-            <w:r>
-              <w:rPr>
-                <w:rFonts w:ascii="Palatino Linotype" w:hAnsi="Palatino Linotype"/>
-                <w:b/>
-                <w:bCs/>
-                <w:sz w:val="20"/>
-                <w:szCs w:val="20"/>
-              </w:rPr>
-              <w:t xml:space="preserve">0</w:t>
+              <w:t xml:space="preserve">Guilty</w:t>
+            </w:r>
+          </w:p>
+        </w:tc>
+        <w:tc>
+          <w:tcPr>
+            <w:tcW w:w="3289" w:type="dxa"/>
+          </w:tcPr>
+          <w:p>
+            <w:pPr>
+              <w:tabs>
+                <w:tab w:val="left" w:pos="-1080"/>
+                <w:tab w:val="left" w:pos="-720"/>
+                <w:tab w:val="left" w:pos="0"/>
+                <w:tab w:val="left" w:pos="720"/>
+                <w:tab w:val="left" w:pos="1440"/>
+                <w:tab w:val="left" w:pos="2160"/>
+                <w:tab w:val="left" w:pos="2880"/>
+                <w:tab w:val="left" w:pos="3600"/>
+                <w:tab w:val="left" w:pos="4320"/>
+                <w:tab w:val="left" w:pos="4680"/>
+              </w:tabs>
+              <w:rPr>
+                <w:rFonts w:ascii="Palatino Linotype" w:hAnsi="Palatino Linotype"/>
+                <w:b/>
+                <w:bCs/>
+                <w:sz w:val="20"/>
+                <w:szCs w:val="20"/>
+              </w:rPr>
+            </w:pPr>
+            <w:r>
+              <w:rPr>
+                <w:rFonts w:ascii="Palatino Linotype" w:hAnsi="Palatino Linotype"/>
+                <w:b/>
+                <w:bCs/>
+                <w:sz w:val="20"/>
+                <w:szCs w:val="20"/>
+              </w:rPr>
+              <w:t xml:space="preserve">Guilty</w:t>
             </w:r>
           </w:p>
         </w:tc>
@@ -1286,6 +1386,145 @@
                 <w:sz w:val="20"/>
                 <w:szCs w:val="20"/>
               </w:rPr>
+              <w:t>Fine Amount</w:t>
+            </w:r>
+          </w:p>
+        </w:tc>
+        <w:tc>
+          <w:tcPr>
+            <w:tcW w:w="3289" w:type="dxa"/>
+          </w:tcPr>
+          <w:p>
+            <w:pPr>
+              <w:tabs>
+                <w:tab w:val="left" w:pos="-1080"/>
+                <w:tab w:val="left" w:pos="-720"/>
+                <w:tab w:val="left" w:pos="0"/>
+                <w:tab w:val="left" w:pos="720"/>
+                <w:tab w:val="left" w:pos="1440"/>
+                <w:tab w:val="left" w:pos="2160"/>
+                <w:tab w:val="left" w:pos="2880"/>
+                <w:tab w:val="left" w:pos="3600"/>
+                <w:tab w:val="left" w:pos="4320"/>
+                <w:tab w:val="left" w:pos="4680"/>
+              </w:tabs>
+              <w:rPr>
+                <w:rFonts w:ascii="Palatino Linotype" w:hAnsi="Palatino Linotype"/>
+                <w:b/>
+                <w:bCs/>
+                <w:sz w:val="20"/>
+                <w:szCs w:val="20"/>
+              </w:rPr>
+            </w:pPr>
+            <w:r>
+              <w:rPr>
+                <w:rFonts w:ascii="Palatino Linotype" w:hAnsi="Palatino Linotype"/>
+                <w:b/>
+                <w:bCs/>
+                <w:sz w:val="20"/>
+                <w:szCs w:val="20"/>
+              </w:rPr>
+              <w:t xml:space="preserve">$ </w:t>
+            </w:r>
+            <w:r>
+              <w:rPr>
+                <w:rFonts w:ascii="Palatino Linotype" w:hAnsi="Palatino Linotype"/>
+                <w:b/>
+                <w:bCs/>
+                <w:sz w:val="20"/>
+                <w:szCs w:val="20"/>
+              </w:rPr>
+              <w:t xml:space="preserve">0</w:t>
+            </w:r>
+          </w:p>
+        </w:tc>
+        <w:tc>
+          <w:tcPr>
+            <w:tcW w:w="3289" w:type="dxa"/>
+          </w:tcPr>
+          <w:p>
+            <w:pPr>
+              <w:tabs>
+                <w:tab w:val="left" w:pos="-1080"/>
+                <w:tab w:val="left" w:pos="-720"/>
+                <w:tab w:val="left" w:pos="0"/>
+                <w:tab w:val="left" w:pos="720"/>
+                <w:tab w:val="left" w:pos="1440"/>
+                <w:tab w:val="left" w:pos="2160"/>
+                <w:tab w:val="left" w:pos="2880"/>
+                <w:tab w:val="left" w:pos="3600"/>
+                <w:tab w:val="left" w:pos="4320"/>
+                <w:tab w:val="left" w:pos="4680"/>
+              </w:tabs>
+              <w:rPr>
+                <w:rFonts w:ascii="Palatino Linotype" w:hAnsi="Palatino Linotype"/>
+                <w:b/>
+                <w:bCs/>
+                <w:sz w:val="20"/>
+                <w:szCs w:val="20"/>
+              </w:rPr>
+            </w:pPr>
+            <w:r>
+              <w:rPr>
+                <w:rFonts w:ascii="Palatino Linotype" w:hAnsi="Palatino Linotype"/>
+                <w:b/>
+                <w:bCs/>
+                <w:sz w:val="20"/>
+                <w:szCs w:val="20"/>
+              </w:rPr>
+              <w:t xml:space="preserve">$ </w:t>
+            </w:r>
+            <w:r>
+              <w:rPr>
+                <w:rFonts w:ascii="Palatino Linotype" w:hAnsi="Palatino Linotype"/>
+                <w:b/>
+                <w:bCs/>
+                <w:sz w:val="20"/>
+                <w:szCs w:val="20"/>
+              </w:rPr>
+              <w:t xml:space="preserve">0</w:t>
+            </w:r>
+          </w:p>
+        </w:tc>
+      </w:tr>
+      <w:tr>
+        <w:trPr>
+          <w:jc w:val="center"/>
+        </w:trPr>
+        <w:tc>
+          <w:tcPr>
+            <w:tcW w:w="1801" w:type="dxa"/>
+          </w:tcPr>
+          <w:p>
+            <w:pPr>
+              <w:tabs>
+                <w:tab w:val="left" w:pos="-1080"/>
+                <w:tab w:val="left" w:pos="-720"/>
+                <w:tab w:val="left" w:pos="0"/>
+                <w:tab w:val="left" w:pos="720"/>
+                <w:tab w:val="left" w:pos="1440"/>
+                <w:tab w:val="left" w:pos="2160"/>
+                <w:tab w:val="left" w:pos="2880"/>
+                <w:tab w:val="left" w:pos="3600"/>
+                <w:tab w:val="left" w:pos="4320"/>
+                <w:tab w:val="left" w:pos="4680"/>
+              </w:tabs>
+              <w:rPr>
+                <w:rFonts w:ascii="Palatino Linotype" w:hAnsi="Palatino Linotype"/>
+                <w:b/>
+                <w:bCs/>
+                <w:sz w:val="20"/>
+                <w:szCs w:val="20"/>
+              </w:rPr>
+            </w:pPr>
+            <w:r>
+              <w:rPr>
+                <w:rFonts w:ascii="Palatino Linotype" w:hAnsi="Palatino Linotype"/>
+                <w:b/>
+                <w:bCs/>
+                <w:sz w:val="20"/>
+                <w:szCs w:val="20"/>
+              </w:rPr>
               <w:t xml:space="preserve">Fines </w:t>
             </w:r>
             <w:r>
@@ -1307,6 +1546,54 @@
                 <w:szCs w:val="20"/>
               </w:rPr>
               <w:t>ed</w:t>
+            </w:r>
+          </w:p>
+        </w:tc>
+        <w:tc>
+          <w:tcPr>
+            <w:tcW w:w="3289" w:type="dxa"/>
+          </w:tcPr>
+          <w:p>
+            <w:pPr>
+              <w:tabs>
+                <w:tab w:val="left" w:pos="-1080"/>
+                <w:tab w:val="left" w:pos="-720"/>
+                <w:tab w:val="left" w:pos="0"/>
+                <w:tab w:val="left" w:pos="720"/>
+                <w:tab w:val="left" w:pos="1440"/>
+                <w:tab w:val="left" w:pos="2160"/>
+                <w:tab w:val="left" w:pos="2880"/>
+                <w:tab w:val="left" w:pos="3600"/>
+                <w:tab w:val="left" w:pos="4320"/>
+                <w:tab w:val="left" w:pos="4680"/>
+              </w:tabs>
+              <w:rPr>
+                <w:rFonts w:ascii="Palatino Linotype" w:hAnsi="Palatino Linotype"/>
+                <w:b/>
+                <w:bCs/>
+                <w:sz w:val="20"/>
+                <w:szCs w:val="20"/>
+              </w:rPr>
+            </w:pPr>
+            <w:r>
+              <w:rPr>
+                <w:rFonts w:ascii="Palatino Linotype" w:hAnsi="Palatino Linotype"/>
+                <w:b/>
+                <w:bCs/>
+                <w:sz w:val="20"/>
+                <w:szCs w:val="20"/>
+              </w:rPr>
+              <w:t xml:space="preserve">$ </w:t>
+            </w:r>
+            <w:r>
+              <w:rPr>
+                <w:rFonts w:ascii="Palatino Linotype" w:hAnsi="Palatino Linotype"/>
+                <w:b/>
+                <w:bCs/>
+                <w:sz w:val="20"/>
+                <w:szCs w:val="20"/>
+              </w:rPr>
+              <w:t xml:space="preserve">0</w:t>
             </w:r>
           </w:p>
         </w:tc>

</xml_diff>

<commit_message>
Cases now loading properly from single DB connection.
</commit_message>
<xml_diff>
--- a/resources/Saved/21CRB01291_Traffic Judgment Entry.docx
+++ b/resources/Saved/21CRB01291_Traffic Judgment Entry.docx
@@ -464,6 +464,7 @@
         <w:jc w:val="center"/>
         <w:rPr>
           <w:rFonts w:ascii="Palatino Linotype" w:hAnsi="Palatino Linotype"/>
+          <w:bCs/>
           <w:sz w:val="20"/>
           <w:szCs w:val="20"/>
         </w:rPr>
@@ -477,7 +478,40 @@
           <w:szCs w:val="20"/>
           <w:u w:val="single"/>
         </w:rPr>
-        <w:t>FINAL JUDGMENT ENTRY</w:t>
+        <w:t>MAGISTRATE</w:t>
+      </w:r>
+      <w:r>
+        <w:rPr>
+          <w:rFonts w:ascii="Palatino Linotype" w:hAnsi="Palatino Linotype"/>
+          <w:b/>
+          <w:bCs/>
+          <w:sz w:val="20"/>
+          <w:szCs w:val="20"/>
+          <w:u w:val="single"/>
+        </w:rPr>
+        <w:t>’S</w:t>
+      </w:r>
+      <w:r>
+        <w:rPr>
+          <w:rFonts w:ascii="Palatino Linotype" w:hAnsi="Palatino Linotype"/>
+          <w:b/>
+          <w:bCs/>
+          <w:sz w:val="20"/>
+          <w:szCs w:val="20"/>
+          <w:u w:val="single"/>
+        </w:rPr>
+        <w:t xml:space="preserve"> </w:t>
+      </w:r>
+      <w:r>
+        <w:rPr>
+          <w:rFonts w:ascii="Palatino Linotype" w:hAnsi="Palatino Linotype"/>
+          <w:b/>
+          <w:bCs/>
+          <w:sz w:val="20"/>
+          <w:szCs w:val="20"/>
+          <w:u w:val="single"/>
+        </w:rPr>
+        <w:t xml:space="preserve">DECISION</w:t>
       </w:r>
     </w:p>
     <w:p>
@@ -563,7 +597,7 @@
           <w:sz w:val="20"/>
           <w:szCs w:val="20"/>
         </w:rPr>
-        <w:t xml:space="preserve"> for arraignment on January 30, 2022.</w:t>
+        <w:t xml:space="preserve"> for arraignment on February 01, 2022.</w:t>
       </w:r>
       <w:r>
         <w:rPr>
@@ -724,131 +758,17 @@
           <w:sz w:val="20"/>
           <w:szCs w:val="20"/>
         </w:rPr>
-        <w:t xml:space="preserve">The Court, finding that the Defendant entered the plea knowingly, intelligently, and voluntarily, accepted the plea and entered the following sentence:</w:t>
+        <w:t>The Court, finding that the Defendant entered the plea knowingly, intelligently, and voluntarily, accepted the plea and entered the following sentence:</w:t>
       </w:r>
     </w:p>
     <w:p>
       <w:pPr>
-        <w:jc w:val="both"/>
         <w:rPr>
           <w:rFonts w:ascii="Palatino Linotype" w:hAnsi="Palatino Linotype"/>
           <w:sz w:val="20"/>
           <w:szCs w:val="20"/>
         </w:rPr>
       </w:pPr>
-      <w:r>
-        <w:rPr>
-          <w:rFonts w:ascii="Palatino Linotype" w:hAnsi="Palatino Linotype"/>
-          <w:sz w:val="20"/>
-          <w:szCs w:val="20"/>
-        </w:rPr>
-        <w:t xml:space="preserve"/>
-      </w:r>
-      <w:r>
-        <w:rPr>
-          <w:rFonts w:ascii="Palatino Linotype" w:hAnsi="Palatino Linotype"/>
-          <w:sz w:val="20"/>
-          <w:szCs w:val="20"/>
-        </w:rPr>
-        <w:t xml:space="preserve"/>
-        <w:br/>
-        <w:t xml:space="preserve"/>
-      </w:r>
-      <w:proofErr w:type="gramStart"/>
-      <w:r>
-        <w:rPr>
-          <w:rFonts w:ascii="Palatino Linotype" w:hAnsi="Palatino Linotype"/>
-          <w:b/>
-          <w:sz w:val="20"/>
-          <w:szCs w:val="20"/>
-        </w:rPr>
-        <w:t>Diversion.</w:t>
-      </w:r>
-      <w:proofErr w:type="gramEnd"/>
-      <w:r>
-        <w:rPr>
-          <w:rFonts w:ascii="Palatino Linotype" w:hAnsi="Palatino Linotype"/>
-          <w:b/>
-          <w:sz w:val="20"/>
-          <w:szCs w:val="20"/>
-        </w:rPr>
-        <w:t xml:space="preserve"> </w:t>
-      </w:r>
-      <w:r>
-        <w:rPr>
-          <w:rFonts w:ascii="Palatino Linotype" w:hAnsi="Palatino Linotype"/>
-          <w:b/>
-          <w:sz w:val="20"/>
-          <w:szCs w:val="20"/>
-        </w:rPr>
-        <w:t xml:space="preserve"> </w:t>
-      </w:r>
-      <w:r>
-        <w:rPr>
-          <w:rFonts w:ascii="Palatino Linotype" w:hAnsi="Palatino Linotype"/>
-          <w:sz w:val="20"/>
-          <w:szCs w:val="20"/>
-        </w:rPr>
-        <w:t xml:space="preserve">Defendant is eligible for the None. The Defendant’s plea and the Court’s findings are set forth in the chart below. The sentence, including any fines, costs and jail days, is SUSPENDED pending Defendant’s completion of the diversion program. Should Defendant fail to complete the terms of the diversion program, the sentence shall apply</w:t>
-      </w:r>
-      <w:r>
-        <w:rPr>
-          <w:rFonts w:ascii="Palatino Linotype" w:hAnsi="Palatino Linotype"/>
-          <w:sz w:val="20"/>
-          <w:szCs w:val="20"/>
-        </w:rPr>
-        <w:t xml:space="preserve"> and Defendant shall pay fines by May 03, 2022</w:t>
-      </w:r>
-      <w:r>
-        <w:rPr>
-          <w:rFonts w:ascii="Palatino Linotype" w:hAnsi="Palatino Linotype"/>
-          <w:sz w:val="20"/>
-          <w:szCs w:val="20"/>
-        </w:rPr>
-        <w:t xml:space="preserve"/>
-      </w:r>
-      <w:r>
-        <w:rPr>
-          <w:rFonts w:ascii="Palatino Linotype" w:hAnsi="Palatino Linotype"/>
-          <w:sz w:val="20"/>
-          <w:szCs w:val="20"/>
-        </w:rPr>
-        <w:t xml:space="preserve"> and shall report to jail on May 06, 2022</w:t>
-      </w:r>
-      <w:r>
-        <w:rPr>
-          <w:rFonts w:ascii="Palatino Linotype" w:hAnsi="Palatino Linotype"/>
-          <w:sz w:val="20"/>
-          <w:szCs w:val="20"/>
-        </w:rPr>
-        <w:t xml:space="preserve"/>
-      </w:r>
-      <w:r>
-        <w:rPr>
-          <w:rFonts w:ascii="Palatino Linotype" w:hAnsi="Palatino Linotype"/>
-          <w:sz w:val="20"/>
-          <w:szCs w:val="20"/>
-        </w:rPr>
-        <w:t xml:space="preserve">.</w:t>
-      </w:r>
-      <w:r>
-        <w:rPr>
-          <w:rFonts w:ascii="Palatino Linotype" w:hAnsi="Palatino Linotype"/>
-          <w:sz w:val="20"/>
-          <w:szCs w:val="20"/>
-        </w:rPr>
-        <w:t xml:space="preserve"/>
-      </w:r>
-      <w:r>
-        <w:rPr>
-          <w:rFonts w:ascii="Palatino Linotype" w:hAnsi="Palatino Linotype"/>
-          <w:sz w:val="20"/>
-          <w:szCs w:val="20"/>
-        </w:rPr>
-        <w:t xml:space="preserve"/>
-        <w:br/>
-        <w:t xml:space="preserve"/>
-      </w:r>
     </w:p>
     <w:tbl>
       <w:tblPr>
@@ -1142,8 +1062,89 @@
                 <w:sz w:val="20"/>
                 <w:szCs w:val="20"/>
               </w:rPr>
+              <w:t>Plea</w:t>
+            </w:r>
+          </w:p>
+        </w:tc>
+        <w:tc>
+          <w:tcPr>
+            <w:tcW w:w="3289" w:type="dxa"/>
+          </w:tcPr>
+          <w:p>
+            <w:pPr>
+              <w:tabs>
+                <w:tab w:val="left" w:pos="-1080"/>
+                <w:tab w:val="left" w:pos="-720"/>
+                <w:tab w:val="left" w:pos="0"/>
+                <w:tab w:val="left" w:pos="720"/>
+                <w:tab w:val="left" w:pos="1440"/>
+                <w:tab w:val="left" w:pos="2160"/>
+                <w:tab w:val="left" w:pos="2880"/>
+                <w:tab w:val="left" w:pos="3600"/>
+                <w:tab w:val="left" w:pos="4320"/>
+                <w:tab w:val="left" w:pos="4680"/>
+              </w:tabs>
+              <w:rPr>
+                <w:rFonts w:ascii="Palatino Linotype" w:hAnsi="Palatino Linotype"/>
+                <w:b/>
+                <w:bCs/>
+                <w:sz w:val="20"/>
+                <w:szCs w:val="20"/>
+              </w:rPr>
+            </w:pPr>
+            <w:r>
+              <w:rPr>
+                <w:rFonts w:ascii="Palatino Linotype" w:hAnsi="Palatino Linotype"/>
+                <w:b/>
+                <w:bCs/>
+                <w:sz w:val="20"/>
+                <w:szCs w:val="20"/>
+              </w:rPr>
+              <w:t xml:space="preserve">No Contest</w:t>
+            </w:r>
+          </w:p>
+        </w:tc>
+      </w:tr>
+      <w:tr>
+        <w:trPr>
+          <w:jc w:val="center"/>
+        </w:trPr>
+        <w:tc>
+          <w:tcPr>
+            <w:tcW w:w="1801" w:type="dxa"/>
+          </w:tcPr>
+          <w:p>
+            <w:pPr>
+              <w:tabs>
+                <w:tab w:val="left" w:pos="-1080"/>
+                <w:tab w:val="left" w:pos="-720"/>
+                <w:tab w:val="left" w:pos="0"/>
+                <w:tab w:val="left" w:pos="720"/>
+                <w:tab w:val="left" w:pos="1440"/>
+                <w:tab w:val="left" w:pos="2160"/>
+                <w:tab w:val="left" w:pos="2880"/>
+                <w:tab w:val="left" w:pos="3600"/>
+                <w:tab w:val="left" w:pos="4320"/>
+                <w:tab w:val="left" w:pos="4680"/>
+              </w:tabs>
+              <w:rPr>
+                <w:rFonts w:ascii="Palatino Linotype" w:hAnsi="Palatino Linotype"/>
+                <w:b/>
+                <w:bCs/>
+                <w:sz w:val="20"/>
+                <w:szCs w:val="20"/>
+              </w:rPr>
+            </w:pPr>
+            <w:r>
+              <w:rPr>
+                <w:rFonts w:ascii="Palatino Linotype" w:hAnsi="Palatino Linotype"/>
+                <w:b/>
+                <w:bCs/>
+                <w:sz w:val="20"/>
+                <w:szCs w:val="20"/>
+              </w:rPr>
               <w:lastRenderedPageBreak/>
-              <w:t>Plea</w:t>
+              <w:t>Finding</w:t>
             </w:r>
           </w:p>
         </w:tc>
@@ -1224,87 +1225,6 @@
                 <w:sz w:val="20"/>
                 <w:szCs w:val="20"/>
               </w:rPr>
-              <w:t>Finding</w:t>
-            </w:r>
-          </w:p>
-        </w:tc>
-        <w:tc>
-          <w:tcPr>
-            <w:tcW w:w="3289" w:type="dxa"/>
-          </w:tcPr>
-          <w:p>
-            <w:pPr>
-              <w:tabs>
-                <w:tab w:val="left" w:pos="-1080"/>
-                <w:tab w:val="left" w:pos="-720"/>
-                <w:tab w:val="left" w:pos="0"/>
-                <w:tab w:val="left" w:pos="720"/>
-                <w:tab w:val="left" w:pos="1440"/>
-                <w:tab w:val="left" w:pos="2160"/>
-                <w:tab w:val="left" w:pos="2880"/>
-                <w:tab w:val="left" w:pos="3600"/>
-                <w:tab w:val="left" w:pos="4320"/>
-                <w:tab w:val="left" w:pos="4680"/>
-              </w:tabs>
-              <w:rPr>
-                <w:rFonts w:ascii="Palatino Linotype" w:hAnsi="Palatino Linotype"/>
-                <w:b/>
-                <w:bCs/>
-                <w:sz w:val="20"/>
-                <w:szCs w:val="20"/>
-              </w:rPr>
-            </w:pPr>
-            <w:r>
-              <w:rPr>
-                <w:rFonts w:ascii="Palatino Linotype" w:hAnsi="Palatino Linotype"/>
-                <w:b/>
-                <w:bCs/>
-                <w:sz w:val="20"/>
-                <w:szCs w:val="20"/>
-              </w:rPr>
-              <w:t xml:space="preserve">Guilty</w:t>
-            </w:r>
-          </w:p>
-        </w:tc>
-      </w:tr>
-      <w:tr>
-        <w:trPr>
-          <w:jc w:val="center"/>
-        </w:trPr>
-        <w:tc>
-          <w:tcPr>
-            <w:tcW w:w="1801" w:type="dxa"/>
-          </w:tcPr>
-          <w:p>
-            <w:pPr>
-              <w:tabs>
-                <w:tab w:val="left" w:pos="-1080"/>
-                <w:tab w:val="left" w:pos="-720"/>
-                <w:tab w:val="left" w:pos="0"/>
-                <w:tab w:val="left" w:pos="720"/>
-                <w:tab w:val="left" w:pos="1440"/>
-                <w:tab w:val="left" w:pos="2160"/>
-                <w:tab w:val="left" w:pos="2880"/>
-                <w:tab w:val="left" w:pos="3600"/>
-                <w:tab w:val="left" w:pos="4320"/>
-                <w:tab w:val="left" w:pos="4680"/>
-              </w:tabs>
-              <w:rPr>
-                <w:rFonts w:ascii="Palatino Linotype" w:hAnsi="Palatino Linotype"/>
-                <w:b/>
-                <w:bCs/>
-                <w:sz w:val="20"/>
-                <w:szCs w:val="20"/>
-              </w:rPr>
-            </w:pPr>
-            <w:r>
-              <w:rPr>
-                <w:rFonts w:ascii="Palatino Linotype" w:hAnsi="Palatino Linotype"/>
-                <w:b/>
-                <w:bCs/>
-                <w:sz w:val="20"/>
-                <w:szCs w:val="20"/>
-              </w:rPr>
               <w:t>Fine Amount</w:t>
             </w:r>
           </w:p>
@@ -1449,188 +1369,6 @@
           </w:p>
         </w:tc>
       </w:tr>
-      <w:tr>
-        <w:trPr>
-          <w:jc w:val="center"/>
-        </w:trPr>
-        <w:tc>
-          <w:tcPr>
-            <w:tcW w:w="1801" w:type="dxa"/>
-          </w:tcPr>
-          <w:p>
-            <w:pPr>
-              <w:tabs>
-                <w:tab w:val="left" w:pos="-1080"/>
-                <w:tab w:val="left" w:pos="-720"/>
-                <w:tab w:val="left" w:pos="0"/>
-                <w:tab w:val="left" w:pos="720"/>
-                <w:tab w:val="left" w:pos="1440"/>
-                <w:tab w:val="left" w:pos="2160"/>
-                <w:tab w:val="left" w:pos="2880"/>
-                <w:tab w:val="left" w:pos="3600"/>
-                <w:tab w:val="left" w:pos="4320"/>
-                <w:tab w:val="left" w:pos="4680"/>
-              </w:tabs>
-              <w:rPr>
-                <w:rFonts w:ascii="Palatino Linotype" w:hAnsi="Palatino Linotype"/>
-                <w:b/>
-                <w:bCs/>
-                <w:sz w:val="20"/>
-                <w:szCs w:val="20"/>
-              </w:rPr>
-            </w:pPr>
-            <w:r>
-              <w:rPr>
-                <w:rFonts w:ascii="Palatino Linotype" w:hAnsi="Palatino Linotype"/>
-                <w:b/>
-                <w:bCs/>
-                <w:sz w:val="20"/>
-                <w:szCs w:val="20"/>
-              </w:rPr>
-              <w:t>Jail Days</w:t>
-            </w:r>
-          </w:p>
-        </w:tc>
-        <w:tc>
-          <w:tcPr>
-            <w:tcW w:w="3289" w:type="dxa"/>
-          </w:tcPr>
-          <w:p>
-            <w:pPr>
-              <w:tabs>
-                <w:tab w:val="left" w:pos="-1080"/>
-                <w:tab w:val="left" w:pos="-720"/>
-                <w:tab w:val="left" w:pos="0"/>
-                <w:tab w:val="left" w:pos="720"/>
-                <w:tab w:val="left" w:pos="1440"/>
-                <w:tab w:val="left" w:pos="2160"/>
-                <w:tab w:val="left" w:pos="2880"/>
-                <w:tab w:val="left" w:pos="3600"/>
-                <w:tab w:val="left" w:pos="4320"/>
-                <w:tab w:val="left" w:pos="4680"/>
-              </w:tabs>
-              <w:rPr>
-                <w:rFonts w:ascii="Palatino Linotype" w:hAnsi="Palatino Linotype"/>
-                <w:b/>
-                <w:bCs/>
-                <w:sz w:val="20"/>
-                <w:szCs w:val="20"/>
-              </w:rPr>
-            </w:pPr>
-            <w:r>
-              <w:rPr>
-                <w:rFonts w:ascii="Palatino Linotype" w:hAnsi="Palatino Linotype"/>
-                <w:b/>
-                <w:bCs/>
-                <w:sz w:val="20"/>
-                <w:szCs w:val="20"/>
-              </w:rPr>
-              <w:t xml:space="preserve">None</w:t>
-            </w:r>
-          </w:p>
-        </w:tc>
-      </w:tr>
-      <w:tr>
-        <w:trPr>
-          <w:jc w:val="center"/>
-        </w:trPr>
-        <w:tc>
-          <w:tcPr>
-            <w:tcW w:w="1801" w:type="dxa"/>
-          </w:tcPr>
-          <w:p>
-            <w:pPr>
-              <w:tabs>
-                <w:tab w:val="left" w:pos="-1080"/>
-                <w:tab w:val="left" w:pos="-720"/>
-                <w:tab w:val="left" w:pos="0"/>
-                <w:tab w:val="left" w:pos="720"/>
-                <w:tab w:val="left" w:pos="1440"/>
-                <w:tab w:val="left" w:pos="2160"/>
-                <w:tab w:val="left" w:pos="2880"/>
-                <w:tab w:val="left" w:pos="3600"/>
-                <w:tab w:val="left" w:pos="4320"/>
-                <w:tab w:val="left" w:pos="4680"/>
-              </w:tabs>
-              <w:rPr>
-                <w:rFonts w:ascii="Palatino Linotype" w:hAnsi="Palatino Linotype"/>
-                <w:b/>
-                <w:bCs/>
-                <w:sz w:val="20"/>
-                <w:szCs w:val="20"/>
-              </w:rPr>
-            </w:pPr>
-            <w:r>
-              <w:rPr>
-                <w:rFonts w:ascii="Palatino Linotype" w:hAnsi="Palatino Linotype"/>
-                <w:b/>
-                <w:bCs/>
-                <w:sz w:val="20"/>
-                <w:szCs w:val="20"/>
-              </w:rPr>
-              <w:t>Jail Days</w:t>
-            </w:r>
-            <w:r>
-              <w:rPr>
-                <w:rFonts w:ascii="Palatino Linotype" w:hAnsi="Palatino Linotype"/>
-                <w:b/>
-                <w:bCs/>
-                <w:sz w:val="20"/>
-                <w:szCs w:val="20"/>
-              </w:rPr>
-              <w:t xml:space="preserve"> </w:t>
-            </w:r>
-            <w:r>
-              <w:rPr>
-                <w:rFonts w:ascii="Palatino Linotype" w:hAnsi="Palatino Linotype"/>
-                <w:b/>
-                <w:bCs/>
-                <w:sz w:val="20"/>
-                <w:szCs w:val="20"/>
-              </w:rPr>
-              <w:t>Suspended</w:t>
-            </w:r>
-          </w:p>
-        </w:tc>
-        <w:tc>
-          <w:tcPr>
-            <w:tcW w:w="3289" w:type="dxa"/>
-          </w:tcPr>
-          <w:p>
-            <w:pPr>
-              <w:tabs>
-                <w:tab w:val="left" w:pos="-1080"/>
-                <w:tab w:val="left" w:pos="-720"/>
-                <w:tab w:val="left" w:pos="0"/>
-                <w:tab w:val="left" w:pos="720"/>
-                <w:tab w:val="left" w:pos="1440"/>
-                <w:tab w:val="left" w:pos="2160"/>
-                <w:tab w:val="left" w:pos="2880"/>
-                <w:tab w:val="left" w:pos="3600"/>
-                <w:tab w:val="left" w:pos="4320"/>
-                <w:tab w:val="left" w:pos="4680"/>
-              </w:tabs>
-              <w:rPr>
-                <w:rFonts w:ascii="Palatino Linotype" w:hAnsi="Palatino Linotype"/>
-                <w:b/>
-                <w:bCs/>
-                <w:sz w:val="20"/>
-                <w:szCs w:val="20"/>
-              </w:rPr>
-            </w:pPr>
-            <w:r>
-              <w:rPr>
-                <w:rFonts w:ascii="Palatino Linotype" w:hAnsi="Palatino Linotype"/>
-                <w:b/>
-                <w:bCs/>
-                <w:sz w:val="20"/>
-                <w:szCs w:val="20"/>
-              </w:rPr>
-              <w:t xml:space="preserve">None</w:t>
-            </w:r>
-          </w:p>
-        </w:tc>
-      </w:tr>
     </w:tbl>
     <w:p>
       <w:pPr>
@@ -1694,7 +1432,7 @@
           <w:szCs w:val="20"/>
           <w:u w:val="single"/>
         </w:rPr>
-        <w:t xml:space="preserve">Court costs are assessed for the highest degree charge in this</w:t>
+        <w:t>Court costs are assessed for the highest degree charge in this</w:t>
       </w:r>
       <w:r>
         <w:rPr>
@@ -1721,10 +1459,164 @@
           <w:sz w:val="20"/>
           <w:szCs w:val="20"/>
         </w:rPr>
+        <w:t xml:space="preserve">Having</w:t>
+      </w:r>
+      <w:r>
+        <w:rPr>
+          <w:rFonts w:ascii="Palatino Linotype" w:hAnsi="Palatino Linotype"/>
+          <w:sz w:val="20"/>
+          <w:szCs w:val="20"/>
+        </w:rPr>
+        <w:t xml:space="preserve"> been informed of the fines </w:t>
+      </w:r>
+      <w:r>
+        <w:rPr>
+          <w:rFonts w:ascii="Palatino Linotype" w:hAnsi="Palatino Linotype"/>
+          <w:b/>
+          <w:bCs/>
+          <w:sz w:val="20"/>
+          <w:szCs w:val="20"/>
+        </w:rPr>
         <w:t xml:space="preserve"/>
       </w:r>
-      <w:bookmarkStart w:id="1" w:name="_GoBack"/>
-      <w:bookmarkEnd w:id="1"/>
+      <w:r>
+        <w:rPr>
+          <w:rFonts w:ascii="Palatino Linotype" w:hAnsi="Palatino Linotype"/>
+          <w:sz w:val="20"/>
+          <w:szCs w:val="20"/>
+        </w:rPr>
+        <w:t xml:space="preserve">and</w:t>
+      </w:r>
+      <w:proofErr w:type="gramEnd"/>
+      <w:r>
+        <w:rPr>
+          <w:rFonts w:ascii="Palatino Linotype" w:hAnsi="Palatino Linotype"/>
+          <w:sz w:val="20"/>
+          <w:szCs w:val="20"/>
+        </w:rPr>
+        <w:t xml:space="preserve"> costs</w:t>
+      </w:r>
+      <w:r>
+        <w:rPr>
+          <w:rFonts w:ascii="Palatino Linotype" w:hAnsi="Palatino Linotype"/>
+          <w:sz w:val="20"/>
+          <w:szCs w:val="20"/>
+        </w:rPr>
+        <w:t xml:space="preserve"> </w:t>
+      </w:r>
+      <w:r>
+        <w:rPr>
+          <w:rFonts w:ascii="Palatino Linotype" w:hAnsi="Palatino Linotype"/>
+          <w:sz w:val="20"/>
+          <w:szCs w:val="20"/>
+        </w:rPr>
+        <w:t xml:space="preserve">owed, Defendant expressed an ability to pay </w:t>
+      </w:r>
+      <w:r>
+        <w:rPr>
+          <w:rFonts w:ascii="Palatino Linotype" w:hAnsi="Palatino Linotype"/>
+          <w:b/>
+          <w:bCs/>
+          <w:sz w:val="20"/>
+          <w:szCs w:val="20"/>
+        </w:rPr>
+        <w:t xml:space="preserve">forthwith</w:t>
+      </w:r>
+      <w:r>
+        <w:rPr>
+          <w:rFonts w:ascii="Palatino Linotype" w:hAnsi="Palatino Linotype"/>
+          <w:sz w:val="20"/>
+          <w:szCs w:val="20"/>
+        </w:rPr>
+        <w:t xml:space="preserve">. </w:t>
+      </w:r>
+      <w:bookmarkStart w:id="0" w:name="_Hlk94196527"/>
+      <w:r>
+        <w:rPr>
+          <w:rFonts w:ascii="Palatino Linotype" w:hAnsi="Palatino Linotype"/>
+          <w:sz w:val="20"/>
+          <w:szCs w:val="20"/>
+        </w:rPr>
+        <w:t xml:space="preserve">Absent further order, the Court finds Defendant is able and shall pay</w:t>
+      </w:r>
+      <w:r>
+        <w:rPr>
+          <w:rFonts w:ascii="Palatino Linotype" w:hAnsi="Palatino Linotype"/>
+          <w:sz w:val="20"/>
+          <w:szCs w:val="20"/>
+        </w:rPr>
+        <w:t xml:space="preserve"> the fines </w:t>
+      </w:r>
+      <w:r>
+        <w:rPr>
+          <w:rFonts w:ascii="Palatino Linotype" w:hAnsi="Palatino Linotype"/>
+          <w:b/>
+          <w:bCs/>
+          <w:sz w:val="20"/>
+          <w:szCs w:val="20"/>
+        </w:rPr>
+        <w:t xml:space="preserve"/>
+      </w:r>
+      <w:r>
+        <w:rPr>
+          <w:rFonts w:ascii="Palatino Linotype" w:hAnsi="Palatino Linotype"/>
+          <w:sz w:val="20"/>
+          <w:szCs w:val="20"/>
+        </w:rPr>
+        <w:t xml:space="preserve">and</w:t>
+      </w:r>
+      <w:proofErr w:type="gramEnd"/>
+      <w:r>
+        <w:rPr>
+          <w:rFonts w:ascii="Palatino Linotype" w:hAnsi="Palatino Linotype"/>
+          <w:sz w:val="20"/>
+          <w:szCs w:val="20"/>
+        </w:rPr>
+        <w:t xml:space="preserve"> costs</w:t>
+      </w:r>
+      <w:r>
+        <w:rPr>
+          <w:rFonts w:ascii="Palatino Linotype" w:hAnsi="Palatino Linotype"/>
+          <w:sz w:val="20"/>
+          <w:szCs w:val="20"/>
+        </w:rPr>
+        <w:t xml:space="preserve"> </w:t>
+      </w:r>
+      <w:r>
+        <w:rPr>
+          <w:rFonts w:ascii="Palatino Linotype" w:hAnsi="Palatino Linotype"/>
+          <w:sz w:val="20"/>
+          <w:szCs w:val="20"/>
+        </w:rPr>
+        <w:t xml:space="preserve">in full by </w:t>
+      </w:r>
+      <w:bookmarkEnd w:id="0"/>
+      <w:r>
+        <w:rPr>
+          <w:rFonts w:ascii="Palatino Linotype" w:hAnsi="Palatino Linotype"/>
+          <w:b/>
+          <w:bCs/>
+          <w:sz w:val="20"/>
+          <w:szCs w:val="20"/>
+        </w:rPr>
+        <w:t xml:space="preserve">February 01, 2022</w:t>
+      </w:r>
+      <w:r>
+        <w:rPr>
+          <w:rFonts w:ascii="Palatino Linotype" w:hAnsi="Palatino Linotype"/>
+          <w:sz w:val="20"/>
+          <w:szCs w:val="20"/>
+        </w:rPr>
+        <w:t xml:space="preserve">. </w:t>
+      </w:r>
+      <w:r>
+        <w:rPr>
+          <w:rFonts w:ascii="Palatino Linotype" w:hAnsi="Palatino Linotype"/>
+          <w:sz w:val="20"/>
+          <w:szCs w:val="20"/>
+        </w:rPr>
+        <w:t xml:space="preserve"/>
+      </w:r>
       <w:r>
         <w:rPr>
           <w:rFonts w:ascii="Palatino Linotype" w:hAnsi="Palatino Linotype"/>
@@ -1804,22 +1696,6 @@
         <w:rPr>
           <w:rFonts w:ascii="Palatino Linotype" w:hAnsi="Palatino Linotype"/>
           <w:bCs/>
-          <w:sz w:val="20"/>
-          <w:szCs w:val="20"/>
-        </w:rPr>
-        <w:t xml:space="preserve"/>
-      </w:r>
-      <w:r>
-        <w:rPr>
-          <w:rFonts w:ascii="Palatino Linotype" w:hAnsi="Palatino Linotype"/>
-          <w:sz w:val="20"/>
-          <w:szCs w:val="20"/>
-        </w:rPr>
-        <w:t xml:space="preserve"/>
-      </w:r>
-      <w:r>
-        <w:rPr>
-          <w:rFonts w:ascii="Palatino Linotype" w:hAnsi="Palatino Linotype"/>
           <w:sz w:val="20"/>
           <w:szCs w:val="20"/>
         </w:rPr>
@@ -1881,7 +1757,6 @@
           <w:sz w:val="20"/>
           <w:szCs w:val="20"/>
         </w:rPr>
-        <w:lastRenderedPageBreak/>
         <w:tab/>
       </w:r>
       <w:r>
@@ -1985,7 +1860,7 @@
           <w:sz w:val="20"/>
           <w:szCs w:val="20"/>
         </w:rPr>
-        <w:t xml:space="preserve">Judge</w:t>
+        <w:t xml:space="preserve">Magistrate</w:t>
       </w:r>
       <w:r>
         <w:rPr>
@@ -2001,7 +1876,7 @@
           <w:sz w:val="20"/>
           <w:szCs w:val="20"/>
         </w:rPr>
-        <w:t xml:space="preserve">Marianne</w:t>
+        <w:t xml:space="preserve">Amanda</w:t>
       </w:r>
       <w:r>
         <w:rPr>
@@ -2017,7 +1892,7 @@
           <w:sz w:val="20"/>
           <w:szCs w:val="20"/>
         </w:rPr>
-        <w:t xml:space="preserve">Hemmeter</w:t>
+        <w:t xml:space="preserve">Bunner</w:t>
       </w:r>
     </w:p>
     <w:p>
@@ -2053,6 +1928,89 @@
     <w:p>
       <w:pPr>
         <w:tabs>
+          <w:tab w:val="center" w:pos="4680"/>
+        </w:tabs>
+        <w:jc w:val="both"/>
+        <w:rPr>
+          <w:rFonts w:ascii="Palatino Linotype" w:hAnsi="Palatino Linotype"/>
+          <w:b/>
+          <w:bCs/>
+          <w:i/>
+          <w:sz w:val="19"/>
+          <w:szCs w:val="19"/>
+        </w:rPr>
+      </w:pPr>
+      <w:r>
+        <w:rPr>
+          <w:rFonts w:ascii="Palatino Linotype" w:hAnsi="Palatino Linotype"/>
+          <w:b/>
+          <w:bCs/>
+          <w:i/>
+          <w:sz w:val="19"/>
+          <w:szCs w:val="19"/>
+        </w:rPr>
+        <w:t xml:space="preserve">Pursuant to Criminal Rule 19(D) and Traffic Rule 14, written objections to this magistrate’s decision must be filed </w:t>
+      </w:r>
+      <w:r>
+        <w:rPr>
+          <w:rFonts w:ascii="Palatino Linotype" w:hAnsi="Palatino Linotype"/>
+          <w:b/>
+          <w:bCs/>
+          <w:i/>
+          <w:sz w:val="19"/>
+          <w:szCs w:val="19"/>
+        </w:rPr>
+        <w:lastRenderedPageBreak/>
+        <w:t xml:space="preserve">within </w:t>
+      </w:r>
+      <w:r>
+        <w:rPr>
+          <w:rFonts w:ascii="Palatino Linotype" w:hAnsi="Palatino Linotype"/>
+          <w:b/>
+          <w:bCs/>
+          <w:i/>
+          <w:sz w:val="19"/>
+          <w:szCs w:val="19"/>
+        </w:rPr>
+        <w:t>14</w:t>
+      </w:r>
+      <w:r>
+        <w:rPr>
+          <w:rFonts w:ascii="Palatino Linotype" w:hAnsi="Palatino Linotype"/>
+          <w:b/>
+          <w:bCs/>
+          <w:i/>
+          <w:sz w:val="19"/>
+          <w:szCs w:val="19"/>
+        </w:rPr>
+        <w:t xml:space="preserve"> days of the filing of this decision. Any objections must state with specificity the grounds of the objections. </w:t>
+      </w:r>
+      <w:r>
+        <w:rPr>
+          <w:rFonts w:ascii="Palatino Linotype" w:hAnsi="Palatino Linotype"/>
+          <w:b/>
+          <w:bCs/>
+          <w:i/>
+          <w:sz w:val="19"/>
+          <w:szCs w:val="19"/>
+        </w:rPr>
+        <w:t xml:space="preserve">A party shall not assign as error on appeal the court’s adoption of this decision unless the party timely </w:t>
+      </w:r>
+      <w:r>
+        <w:rPr>
+          <w:rFonts w:ascii="Palatino Linotype" w:hAnsi="Palatino Linotype"/>
+          <w:b/>
+          <w:bCs/>
+          <w:i/>
+          <w:sz w:val="19"/>
+          <w:szCs w:val="19"/>
+        </w:rPr>
+        <w:t>files objections.</w:t>
+      </w:r>
+    </w:p>
+    <w:p>
+      <w:pPr>
+        <w:tabs>
           <w:tab w:val="left" w:pos="-1080"/>
           <w:tab w:val="left" w:pos="-720"/>
           <w:tab w:val="left" w:pos="0"/>
@@ -2066,6 +2024,35 @@
         </w:tabs>
         <w:rPr>
           <w:rFonts w:ascii="Palatino Linotype" w:hAnsi="Palatino Linotype"/>
+          <w:sz w:val="20"/>
+          <w:szCs w:val="20"/>
+        </w:rPr>
+      </w:pPr>
+      <w:r>
+        <w:rPr>
+          <w:rFonts w:ascii="Palatino Linotype" w:hAnsi="Palatino Linotype"/>
+          <w:sz w:val="20"/>
+          <w:szCs w:val="20"/>
+        </w:rPr>
+        <w:t xml:space="preserve"/>
+      </w:r>
+    </w:p>
+    <w:p>
+      <w:pPr>
+        <w:tabs>
+          <w:tab w:val="left" w:pos="-1080"/>
+          <w:tab w:val="left" w:pos="-720"/>
+          <w:tab w:val="left" w:pos="0"/>
+          <w:tab w:val="left" w:pos="720"/>
+          <w:tab w:val="left" w:pos="1440"/>
+          <w:tab w:val="left" w:pos="2160"/>
+          <w:tab w:val="left" w:pos="2880"/>
+          <w:tab w:val="left" w:pos="3600"/>
+          <w:tab w:val="left" w:pos="4320"/>
+          <w:tab w:val="left" w:pos="4680"/>
+        </w:tabs>
+        <w:rPr>
+          <w:rFonts w:ascii="Palatino Linotype" w:hAnsi="Palatino Linotype"/>
           <w:sz w:val="16"/>
           <w:szCs w:val="16"/>
         </w:rPr>
@@ -2102,6 +2089,27 @@
         </w:rPr>
         <w:t xml:space="preserve">___ Prosecutor’s Office, ___ DENNIS CONGDON</w:t>
       </w:r>
+    </w:p>
+    <w:p>
+      <w:pPr>
+        <w:tabs>
+          <w:tab w:val="left" w:pos="-1080"/>
+          <w:tab w:val="left" w:pos="-720"/>
+          <w:tab w:val="left" w:pos="0"/>
+          <w:tab w:val="left" w:pos="720"/>
+          <w:tab w:val="left" w:pos="1440"/>
+          <w:tab w:val="left" w:pos="2160"/>
+          <w:tab w:val="left" w:pos="2880"/>
+          <w:tab w:val="left" w:pos="3600"/>
+          <w:tab w:val="left" w:pos="4320"/>
+          <w:tab w:val="left" w:pos="4680"/>
+        </w:tabs>
+        <w:rPr>
+          <w:rFonts w:ascii="Palatino Linotype" w:hAnsi="Palatino Linotype"/>
+          <w:sz w:val="16"/>
+          <w:szCs w:val="16"/>
+        </w:rPr>
+      </w:pPr>
     </w:p>
     <w:sectPr>
       <w:headerReference w:type="even" r:id="rId8"/>
@@ -2153,12 +2161,7 @@
 <w:ftr xmlns:wpc="http://schemas.microsoft.com/office/word/2010/wordprocessingCanvas" xmlns:mc="http://schemas.openxmlformats.org/markup-compatibility/2006" xmlns:o="urn:schemas-microsoft-com:office:office" xmlns:r="http://schemas.openxmlformats.org/officeDocument/2006/relationships" xmlns:m="http://schemas.openxmlformats.org/officeDocument/2006/math" xmlns:v="urn:schemas-microsoft-com:vml" xmlns:wp14="http://schemas.microsoft.com/office/word/2010/wordprocessingDrawing" xmlns:wp="http://schemas.openxmlformats.org/drawingml/2006/wordprocessingDrawing" xmlns:w10="urn:schemas-microsoft-com:office:word" xmlns:w="http://schemas.openxmlformats.org/wordprocessingml/2006/main" xmlns:w14="http://schemas.microsoft.com/office/word/2010/wordml" xmlns:wpg="http://schemas.microsoft.com/office/word/2010/wordprocessingGroup" xmlns:wpi="http://schemas.microsoft.com/office/word/2010/wordprocessingInk" xmlns:wne="http://schemas.microsoft.com/office/word/2006/wordml" xmlns:wps="http://schemas.microsoft.com/office/word/2010/wordprocessingShape" mc:Ignorable="w14 wp14">
   <w:sdt>
     <w:sdtPr>
-      <w:rPr>
-        <w:rFonts w:ascii="Palatino Linotype" w:hAnsi="Palatino Linotype"/>
-        <w:sz w:val="20"/>
-        <w:szCs w:val="20"/>
-      </w:rPr>
-      <w:id w:val="-2099861789"/>
+      <w:id w:val="-1309706245"/>
       <w:docPartObj>
         <w:docPartGallery w:val="Page Numbers (Bottom of Page)"/>
         <w:docPartUnique/>
@@ -2173,13 +2176,19 @@
             <w:sz w:val="20"/>
             <w:szCs w:val="20"/>
           </w:rPr>
-          <w:id w:val="860082579"/>
+          <w:id w:val="98381352"/>
           <w:docPartObj>
             <w:docPartGallery w:val="Page Numbers (Top of Page)"/>
             <w:docPartUnique/>
           </w:docPartObj>
         </w:sdtPr>
-        <w:sdtEndPr/>
+        <w:sdtEndPr>
+          <w:rPr>
+            <w:rFonts w:ascii="Times New Roman" w:hAnsi="Times New Roman"/>
+            <w:sz w:val="24"/>
+            <w:szCs w:val="24"/>
+          </w:rPr>
+        </w:sdtEndPr>
         <w:sdtContent>
           <w:p>
             <w:pPr>
@@ -2308,7 +2317,7 @@
                 <w:sz w:val="20"/>
                 <w:szCs w:val="20"/>
               </w:rPr>
-              <w:t>5</w:t>
+              <w:t>3</w:t>
             </w:r>
             <w:r>
               <w:rPr>
@@ -2336,13 +2345,49 @@
                 <w:sz w:val="20"/>
                 <w:szCs w:val="20"/>
               </w:rPr>
-              <w:t xml:space="preserve">Final Judgment Entry 21CRB01291</w:t>
+              <w:t xml:space="preserve">Magistrate Decision</w:t>
             </w:r>
+            <w:r>
+              <w:rPr>
+                <w:rFonts w:ascii="Palatino Linotype" w:hAnsi="Palatino Linotype"/>
+                <w:sz w:val="20"/>
+                <w:szCs w:val="20"/>
+              </w:rPr>
+              <w:t xml:space="preserve"> 21CRB01291</w:t>
+            </w:r>
+          </w:p>
+          <w:p>
+            <w:pPr>
+              <w:pStyle w:val="Footer"/>
+              <w:jc w:val="right"/>
+            </w:pPr>
           </w:p>
         </w:sdtContent>
       </w:sdt>
     </w:sdtContent>
   </w:sdt>
+  <w:p>
+    <w:pPr>
+      <w:tabs>
+        <w:tab w:val="left" w:pos="-1080"/>
+        <w:tab w:val="left" w:pos="-720"/>
+        <w:tab w:val="left" w:pos="0"/>
+        <w:tab w:val="left" w:pos="720"/>
+        <w:tab w:val="left" w:pos="1440"/>
+        <w:tab w:val="left" w:pos="2160"/>
+        <w:tab w:val="left" w:pos="2880"/>
+        <w:tab w:val="left" w:pos="3600"/>
+        <w:tab w:val="left" w:pos="4320"/>
+        <w:tab w:val="left" w:pos="4680"/>
+      </w:tabs>
+      <w:jc w:val="right"/>
+      <w:rPr>
+        <w:rFonts w:ascii="Palatino Linotype" w:hAnsi="Palatino Linotype"/>
+        <w:sz w:val="20"/>
+        <w:szCs w:val="20"/>
+      </w:rPr>
+    </w:pPr>
+  </w:p>
 </w:ftr>
 </file>
 
@@ -2534,240 +2579,8 @@
       </w:rPr>
     </w:lvl>
   </w:abstractNum>
-  <w:abstractNum w:abstractNumId="1">
-    <w:nsid w:val="279660C9"/>
-    <w:multiLevelType w:val="hybridMultilevel"/>
-    <w:tmpl w:val="672ECC5E"/>
-    <w:lvl w:ilvl="0" w:tplc="04090001">
-      <w:start w:val="1"/>
-      <w:numFmt w:val="bullet"/>
-      <w:lvlText w:val=""/>
-      <w:lvlJc w:val="left"/>
-      <w:pPr>
-        <w:ind w:left="720" w:hanging="360"/>
-      </w:pPr>
-      <w:rPr>
-        <w:rFonts w:ascii="Symbol" w:hAnsi="Symbol" w:hint="default"/>
-      </w:rPr>
-    </w:lvl>
-    <w:lvl w:ilvl="1" w:tplc="04090003" w:tentative="1">
-      <w:start w:val="1"/>
-      <w:numFmt w:val="bullet"/>
-      <w:lvlText w:val="o"/>
-      <w:lvlJc w:val="left"/>
-      <w:pPr>
-        <w:ind w:left="1440" w:hanging="360"/>
-      </w:pPr>
-      <w:rPr>
-        <w:rFonts w:ascii="Courier New" w:hAnsi="Courier New" w:cs="Courier New" w:hint="default"/>
-      </w:rPr>
-    </w:lvl>
-    <w:lvl w:ilvl="2" w:tplc="04090005" w:tentative="1">
-      <w:start w:val="1"/>
-      <w:numFmt w:val="bullet"/>
-      <w:lvlText w:val=""/>
-      <w:lvlJc w:val="left"/>
-      <w:pPr>
-        <w:ind w:left="2160" w:hanging="360"/>
-      </w:pPr>
-      <w:rPr>
-        <w:rFonts w:ascii="Wingdings" w:hAnsi="Wingdings" w:hint="default"/>
-      </w:rPr>
-    </w:lvl>
-    <w:lvl w:ilvl="3" w:tplc="04090001" w:tentative="1">
-      <w:start w:val="1"/>
-      <w:numFmt w:val="bullet"/>
-      <w:lvlText w:val=""/>
-      <w:lvlJc w:val="left"/>
-      <w:pPr>
-        <w:ind w:left="2880" w:hanging="360"/>
-      </w:pPr>
-      <w:rPr>
-        <w:rFonts w:ascii="Symbol" w:hAnsi="Symbol" w:hint="default"/>
-      </w:rPr>
-    </w:lvl>
-    <w:lvl w:ilvl="4" w:tplc="04090003" w:tentative="1">
-      <w:start w:val="1"/>
-      <w:numFmt w:val="bullet"/>
-      <w:lvlText w:val="o"/>
-      <w:lvlJc w:val="left"/>
-      <w:pPr>
-        <w:ind w:left="3600" w:hanging="360"/>
-      </w:pPr>
-      <w:rPr>
-        <w:rFonts w:ascii="Courier New" w:hAnsi="Courier New" w:cs="Courier New" w:hint="default"/>
-      </w:rPr>
-    </w:lvl>
-    <w:lvl w:ilvl="5" w:tplc="04090005" w:tentative="1">
-      <w:start w:val="1"/>
-      <w:numFmt w:val="bullet"/>
-      <w:lvlText w:val=""/>
-      <w:lvlJc w:val="left"/>
-      <w:pPr>
-        <w:ind w:left="4320" w:hanging="360"/>
-      </w:pPr>
-      <w:rPr>
-        <w:rFonts w:ascii="Wingdings" w:hAnsi="Wingdings" w:hint="default"/>
-      </w:rPr>
-    </w:lvl>
-    <w:lvl w:ilvl="6" w:tplc="04090001" w:tentative="1">
-      <w:start w:val="1"/>
-      <w:numFmt w:val="bullet"/>
-      <w:lvlText w:val=""/>
-      <w:lvlJc w:val="left"/>
-      <w:pPr>
-        <w:ind w:left="5040" w:hanging="360"/>
-      </w:pPr>
-      <w:rPr>
-        <w:rFonts w:ascii="Symbol" w:hAnsi="Symbol" w:hint="default"/>
-      </w:rPr>
-    </w:lvl>
-    <w:lvl w:ilvl="7" w:tplc="04090003" w:tentative="1">
-      <w:start w:val="1"/>
-      <w:numFmt w:val="bullet"/>
-      <w:lvlText w:val="o"/>
-      <w:lvlJc w:val="left"/>
-      <w:pPr>
-        <w:ind w:left="5760" w:hanging="360"/>
-      </w:pPr>
-      <w:rPr>
-        <w:rFonts w:ascii="Courier New" w:hAnsi="Courier New" w:cs="Courier New" w:hint="default"/>
-      </w:rPr>
-    </w:lvl>
-    <w:lvl w:ilvl="8" w:tplc="04090005" w:tentative="1">
-      <w:start w:val="1"/>
-      <w:numFmt w:val="bullet"/>
-      <w:lvlText w:val=""/>
-      <w:lvlJc w:val="left"/>
-      <w:pPr>
-        <w:ind w:left="6480" w:hanging="360"/>
-      </w:pPr>
-      <w:rPr>
-        <w:rFonts w:ascii="Wingdings" w:hAnsi="Wingdings" w:hint="default"/>
-      </w:rPr>
-    </w:lvl>
-  </w:abstractNum>
-  <w:abstractNum w:abstractNumId="2">
-    <w:nsid w:val="2E17566E"/>
-    <w:multiLevelType w:val="hybridMultilevel"/>
-    <w:tmpl w:val="00866CE6"/>
-    <w:lvl w:ilvl="0" w:tplc="04090001">
-      <w:start w:val="1"/>
-      <w:numFmt w:val="bullet"/>
-      <w:lvlText w:val=""/>
-      <w:lvlJc w:val="left"/>
-      <w:pPr>
-        <w:ind w:left="779" w:hanging="360"/>
-      </w:pPr>
-      <w:rPr>
-        <w:rFonts w:ascii="Symbol" w:hAnsi="Symbol" w:hint="default"/>
-      </w:rPr>
-    </w:lvl>
-    <w:lvl w:ilvl="1" w:tplc="04090003">
-      <w:start w:val="1"/>
-      <w:numFmt w:val="bullet"/>
-      <w:lvlText w:val="o"/>
-      <w:lvlJc w:val="left"/>
-      <w:pPr>
-        <w:ind w:left="1499" w:hanging="360"/>
-      </w:pPr>
-      <w:rPr>
-        <w:rFonts w:ascii="Courier New" w:hAnsi="Courier New" w:cs="Courier New" w:hint="default"/>
-      </w:rPr>
-    </w:lvl>
-    <w:lvl w:ilvl="2" w:tplc="04090005" w:tentative="1">
-      <w:start w:val="1"/>
-      <w:numFmt w:val="bullet"/>
-      <w:lvlText w:val=""/>
-      <w:lvlJc w:val="left"/>
-      <w:pPr>
-        <w:ind w:left="2219" w:hanging="360"/>
-      </w:pPr>
-      <w:rPr>
-        <w:rFonts w:ascii="Wingdings" w:hAnsi="Wingdings" w:hint="default"/>
-      </w:rPr>
-    </w:lvl>
-    <w:lvl w:ilvl="3" w:tplc="04090001" w:tentative="1">
-      <w:start w:val="1"/>
-      <w:numFmt w:val="bullet"/>
-      <w:lvlText w:val=""/>
-      <w:lvlJc w:val="left"/>
-      <w:pPr>
-        <w:ind w:left="2939" w:hanging="360"/>
-      </w:pPr>
-      <w:rPr>
-        <w:rFonts w:ascii="Symbol" w:hAnsi="Symbol" w:hint="default"/>
-      </w:rPr>
-    </w:lvl>
-    <w:lvl w:ilvl="4" w:tplc="04090003" w:tentative="1">
-      <w:start w:val="1"/>
-      <w:numFmt w:val="bullet"/>
-      <w:lvlText w:val="o"/>
-      <w:lvlJc w:val="left"/>
-      <w:pPr>
-        <w:ind w:left="3659" w:hanging="360"/>
-      </w:pPr>
-      <w:rPr>
-        <w:rFonts w:ascii="Courier New" w:hAnsi="Courier New" w:cs="Courier New" w:hint="default"/>
-      </w:rPr>
-    </w:lvl>
-    <w:lvl w:ilvl="5" w:tplc="04090005" w:tentative="1">
-      <w:start w:val="1"/>
-      <w:numFmt w:val="bullet"/>
-      <w:lvlText w:val=""/>
-      <w:lvlJc w:val="left"/>
-      <w:pPr>
-        <w:ind w:left="4379" w:hanging="360"/>
-      </w:pPr>
-      <w:rPr>
-        <w:rFonts w:ascii="Wingdings" w:hAnsi="Wingdings" w:hint="default"/>
-      </w:rPr>
-    </w:lvl>
-    <w:lvl w:ilvl="6" w:tplc="04090001" w:tentative="1">
-      <w:start w:val="1"/>
-      <w:numFmt w:val="bullet"/>
-      <w:lvlText w:val=""/>
-      <w:lvlJc w:val="left"/>
-      <w:pPr>
-        <w:ind w:left="5099" w:hanging="360"/>
-      </w:pPr>
-      <w:rPr>
-        <w:rFonts w:ascii="Symbol" w:hAnsi="Symbol" w:hint="default"/>
-      </w:rPr>
-    </w:lvl>
-    <w:lvl w:ilvl="7" w:tplc="04090003" w:tentative="1">
-      <w:start w:val="1"/>
-      <w:numFmt w:val="bullet"/>
-      <w:lvlText w:val="o"/>
-      <w:lvlJc w:val="left"/>
-      <w:pPr>
-        <w:ind w:left="5819" w:hanging="360"/>
-      </w:pPr>
-      <w:rPr>
-        <w:rFonts w:ascii="Courier New" w:hAnsi="Courier New" w:cs="Courier New" w:hint="default"/>
-      </w:rPr>
-    </w:lvl>
-    <w:lvl w:ilvl="8" w:tplc="04090005" w:tentative="1">
-      <w:start w:val="1"/>
-      <w:numFmt w:val="bullet"/>
-      <w:lvlText w:val=""/>
-      <w:lvlJc w:val="left"/>
-      <w:pPr>
-        <w:ind w:left="6539" w:hanging="360"/>
-      </w:pPr>
-      <w:rPr>
-        <w:rFonts w:ascii="Wingdings" w:hAnsi="Wingdings" w:hint="default"/>
-      </w:rPr>
-    </w:lvl>
-  </w:abstractNum>
   <w:num w:numId="1">
     <w:abstractNumId w:val="0"/>
-  </w:num>
-  <w:num w:numId="2">
-    <w:abstractNumId w:val="2"/>
-  </w:num>
-  <w:num w:numId="3">
-    <w:abstractNumId w:val="1"/>
   </w:num>
 </w:numbering>
 </file>
@@ -3086,49 +2899,6 @@
       <w:contextualSpacing/>
     </w:pPr>
   </w:style>
-  <w:style w:type="character" w:styleId="CommentReference">
-    <w:name w:val="annotation reference"/>
-    <w:basedOn w:val="DefaultParagraphFont"/>
-    <w:uiPriority w:val="99"/>
-    <w:semiHidden/>
-    <w:unhideWhenUsed/>
-    <w:rsid w:val="00A53114"/>
-    <w:rPr>
-      <w:sz w:val="16"/>
-      <w:szCs w:val="16"/>
-    </w:rPr>
-  </w:style>
-  <w:style w:type="paragraph" w:styleId="CommentText">
-    <w:name w:val="annotation text"/>
-    <w:basedOn w:val="Normal"/>
-    <w:link w:val="CommentTextChar"/>
-    <w:uiPriority w:val="99"/>
-    <w:unhideWhenUsed/>
-    <w:rsid w:val="00A53114"/>
-    <w:pPr>
-      <w:widowControl/>
-      <w:autoSpaceDE/>
-      <w:autoSpaceDN/>
-      <w:adjustRightInd/>
-    </w:pPr>
-    <w:rPr>
-      <w:rFonts w:asciiTheme="minorHAnsi" w:eastAsiaTheme="minorHAnsi" w:hAnsiTheme="minorHAnsi" w:cstheme="minorBidi"/>
-      <w:sz w:val="20"/>
-      <w:szCs w:val="20"/>
-    </w:rPr>
-  </w:style>
-  <w:style w:type="character" w:customStyle="1" w:styleId="CommentTextChar">
-    <w:name w:val="Comment Text Char"/>
-    <w:basedOn w:val="DefaultParagraphFont"/>
-    <w:link w:val="CommentText"/>
-    <w:uiPriority w:val="99"/>
-    <w:rsid w:val="00A53114"/>
-    <w:rPr>
-      <w:rFonts w:eastAsiaTheme="minorHAnsi"/>
-      <w:sz w:val="20"/>
-      <w:szCs w:val="20"/>
-    </w:rPr>
-  </w:style>
 </w:styles>
 </file>
 
@@ -3446,49 +3216,6 @@
       <w:contextualSpacing/>
     </w:pPr>
   </w:style>
-  <w:style w:type="character" w:styleId="CommentReference">
-    <w:name w:val="annotation reference"/>
-    <w:basedOn w:val="DefaultParagraphFont"/>
-    <w:uiPriority w:val="99"/>
-    <w:semiHidden/>
-    <w:unhideWhenUsed/>
-    <w:rsid w:val="00A53114"/>
-    <w:rPr>
-      <w:sz w:val="16"/>
-      <w:szCs w:val="16"/>
-    </w:rPr>
-  </w:style>
-  <w:style w:type="paragraph" w:styleId="CommentText">
-    <w:name w:val="annotation text"/>
-    <w:basedOn w:val="Normal"/>
-    <w:link w:val="CommentTextChar"/>
-    <w:uiPriority w:val="99"/>
-    <w:unhideWhenUsed/>
-    <w:rsid w:val="00A53114"/>
-    <w:pPr>
-      <w:widowControl/>
-      <w:autoSpaceDE/>
-      <w:autoSpaceDN/>
-      <w:adjustRightInd/>
-    </w:pPr>
-    <w:rPr>
-      <w:rFonts w:asciiTheme="minorHAnsi" w:eastAsiaTheme="minorHAnsi" w:hAnsiTheme="minorHAnsi" w:cstheme="minorBidi"/>
-      <w:sz w:val="20"/>
-      <w:szCs w:val="20"/>
-    </w:rPr>
-  </w:style>
-  <w:style w:type="character" w:customStyle="1" w:styleId="CommentTextChar">
-    <w:name w:val="Comment Text Char"/>
-    <w:basedOn w:val="DefaultParagraphFont"/>
-    <w:link w:val="CommentText"/>
-    <w:uiPriority w:val="99"/>
-    <w:rsid w:val="00A53114"/>
-    <w:rPr>
-      <w:rFonts w:eastAsiaTheme="minorHAnsi"/>
-      <w:sz w:val="20"/>
-      <w:szCs w:val="20"/>
-    </w:rPr>
-  </w:style>
 </w:styles>
 </file>
 

</xml_diff>

<commit_message>
Isolated code to fix add conditions bug of retaining data.
</commit_message>
<xml_diff>
--- a/resources/Saved/21CRB01291_Traffic Judgment Entry.docx
+++ b/resources/Saved/21CRB01291_Traffic Judgment Entry.docx
@@ -464,7 +464,6 @@
         <w:jc w:val="center"/>
         <w:rPr>
           <w:rFonts w:ascii="Palatino Linotype" w:hAnsi="Palatino Linotype"/>
-          <w:bCs/>
           <w:sz w:val="20"/>
           <w:szCs w:val="20"/>
         </w:rPr>
@@ -478,40 +477,7 @@
           <w:szCs w:val="20"/>
           <w:u w:val="single"/>
         </w:rPr>
-        <w:t>MAGISTRATE</w:t>
-      </w:r>
-      <w:r>
-        <w:rPr>
-          <w:rFonts w:ascii="Palatino Linotype" w:hAnsi="Palatino Linotype"/>
-          <w:b/>
-          <w:bCs/>
-          <w:sz w:val="20"/>
-          <w:szCs w:val="20"/>
-          <w:u w:val="single"/>
-        </w:rPr>
-        <w:t>’S</w:t>
-      </w:r>
-      <w:r>
-        <w:rPr>
-          <w:rFonts w:ascii="Palatino Linotype" w:hAnsi="Palatino Linotype"/>
-          <w:b/>
-          <w:bCs/>
-          <w:sz w:val="20"/>
-          <w:szCs w:val="20"/>
-          <w:u w:val="single"/>
-        </w:rPr>
-        <w:t xml:space="preserve"> </w:t>
-      </w:r>
-      <w:r>
-        <w:rPr>
-          <w:rFonts w:ascii="Palatino Linotype" w:hAnsi="Palatino Linotype"/>
-          <w:b/>
-          <w:bCs/>
-          <w:sz w:val="20"/>
-          <w:szCs w:val="20"/>
-          <w:u w:val="single"/>
-        </w:rPr>
-        <w:t xml:space="preserve">DECISION</w:t>
+        <w:t>FINAL JUDGMENT ENTRY</w:t>
       </w:r>
     </w:p>
     <w:p>
@@ -597,7 +563,7 @@
           <w:sz w:val="20"/>
           <w:szCs w:val="20"/>
         </w:rPr>
-        <w:t xml:space="preserve"> for arraignment on February 01, 2022.</w:t>
+        <w:t xml:space="preserve"> for arraignment on February 03, 2022.</w:t>
       </w:r>
       <w:r>
         <w:rPr>
@@ -1599,7 +1565,7 @@
           <w:sz w:val="20"/>
           <w:szCs w:val="20"/>
         </w:rPr>
-        <w:t xml:space="preserve">February 01, 2022</w:t>
+        <w:t xml:space="preserve">February 03, 2022</w:t>
       </w:r>
       <w:r>
         <w:rPr>
@@ -1860,7 +1826,7 @@
           <w:sz w:val="20"/>
           <w:szCs w:val="20"/>
         </w:rPr>
-        <w:t xml:space="preserve">Magistrate</w:t>
+        <w:t xml:space="preserve">Judge</w:t>
       </w:r>
       <w:r>
         <w:rPr>
@@ -1876,7 +1842,7 @@
           <w:sz w:val="20"/>
           <w:szCs w:val="20"/>
         </w:rPr>
-        <w:t xml:space="preserve">Amanda</w:t>
+        <w:t xml:space="preserve">Marianne</w:t>
       </w:r>
       <w:r>
         <w:rPr>
@@ -1892,7 +1858,7 @@
           <w:sz w:val="20"/>
           <w:szCs w:val="20"/>
         </w:rPr>
-        <w:t xml:space="preserve">Bunner</w:t>
+        <w:t xml:space="preserve">Hemmeter</w:t>
       </w:r>
     </w:p>
     <w:p>
@@ -1912,118 +1878,6 @@
         <w:rPr>
           <w:rFonts w:ascii="Palatino Linotype" w:hAnsi="Palatino Linotype"/>
           <w:bCs/>
-          <w:sz w:val="20"/>
-          <w:szCs w:val="20"/>
-        </w:rPr>
-      </w:pPr>
-      <w:r>
-        <w:rPr>
-          <w:rFonts w:ascii="Palatino Linotype" w:hAnsi="Palatino Linotype"/>
-          <w:sz w:val="20"/>
-          <w:szCs w:val="20"/>
-        </w:rPr>
-        <w:t xml:space="preserve"/>
-      </w:r>
-    </w:p>
-    <w:p>
-      <w:pPr>
-        <w:tabs>
-          <w:tab w:val="center" w:pos="4680"/>
-        </w:tabs>
-        <w:jc w:val="both"/>
-        <w:rPr>
-          <w:rFonts w:ascii="Palatino Linotype" w:hAnsi="Palatino Linotype"/>
-          <w:b/>
-          <w:bCs/>
-          <w:i/>
-          <w:sz w:val="19"/>
-          <w:szCs w:val="19"/>
-        </w:rPr>
-      </w:pPr>
-      <w:r>
-        <w:rPr>
-          <w:rFonts w:ascii="Palatino Linotype" w:hAnsi="Palatino Linotype"/>
-          <w:b/>
-          <w:bCs/>
-          <w:i/>
-          <w:sz w:val="19"/>
-          <w:szCs w:val="19"/>
-        </w:rPr>
-        <w:t xml:space="preserve">Pursuant to Criminal Rule 19(D) and Traffic Rule 14, written objections to this magistrate’s decision must be filed </w:t>
-      </w:r>
-      <w:r>
-        <w:rPr>
-          <w:rFonts w:ascii="Palatino Linotype" w:hAnsi="Palatino Linotype"/>
-          <w:b/>
-          <w:bCs/>
-          <w:i/>
-          <w:sz w:val="19"/>
-          <w:szCs w:val="19"/>
-        </w:rPr>
-        <w:lastRenderedPageBreak/>
-        <w:t xml:space="preserve">within </w:t>
-      </w:r>
-      <w:r>
-        <w:rPr>
-          <w:rFonts w:ascii="Palatino Linotype" w:hAnsi="Palatino Linotype"/>
-          <w:b/>
-          <w:bCs/>
-          <w:i/>
-          <w:sz w:val="19"/>
-          <w:szCs w:val="19"/>
-        </w:rPr>
-        <w:t>14</w:t>
-      </w:r>
-      <w:r>
-        <w:rPr>
-          <w:rFonts w:ascii="Palatino Linotype" w:hAnsi="Palatino Linotype"/>
-          <w:b/>
-          <w:bCs/>
-          <w:i/>
-          <w:sz w:val="19"/>
-          <w:szCs w:val="19"/>
-        </w:rPr>
-        <w:t xml:space="preserve"> days of the filing of this decision. Any objections must state with specificity the grounds of the objections. </w:t>
-      </w:r>
-      <w:r>
-        <w:rPr>
-          <w:rFonts w:ascii="Palatino Linotype" w:hAnsi="Palatino Linotype"/>
-          <w:b/>
-          <w:bCs/>
-          <w:i/>
-          <w:sz w:val="19"/>
-          <w:szCs w:val="19"/>
-        </w:rPr>
-        <w:t xml:space="preserve">A party shall not assign as error on appeal the court’s adoption of this decision unless the party timely </w:t>
-      </w:r>
-      <w:r>
-        <w:rPr>
-          <w:rFonts w:ascii="Palatino Linotype" w:hAnsi="Palatino Linotype"/>
-          <w:b/>
-          <w:bCs/>
-          <w:i/>
-          <w:sz w:val="19"/>
-          <w:szCs w:val="19"/>
-        </w:rPr>
-        <w:t>files objections.</w:t>
-      </w:r>
-    </w:p>
-    <w:p>
-      <w:pPr>
-        <w:tabs>
-          <w:tab w:val="left" w:pos="-1080"/>
-          <w:tab w:val="left" w:pos="-720"/>
-          <w:tab w:val="left" w:pos="0"/>
-          <w:tab w:val="left" w:pos="720"/>
-          <w:tab w:val="left" w:pos="1440"/>
-          <w:tab w:val="left" w:pos="2160"/>
-          <w:tab w:val="left" w:pos="2880"/>
-          <w:tab w:val="left" w:pos="3600"/>
-          <w:tab w:val="left" w:pos="4320"/>
-          <w:tab w:val="left" w:pos="4680"/>
-        </w:tabs>
-        <w:rPr>
-          <w:rFonts w:ascii="Palatino Linotype" w:hAnsi="Palatino Linotype"/>
           <w:sz w:val="20"/>
           <w:szCs w:val="20"/>
         </w:rPr>
@@ -2345,15 +2199,7 @@
                 <w:sz w:val="20"/>
                 <w:szCs w:val="20"/>
               </w:rPr>
-              <w:t xml:space="preserve">Magistrate Decision</w:t>
-            </w:r>
-            <w:r>
-              <w:rPr>
-                <w:rFonts w:ascii="Palatino Linotype" w:hAnsi="Palatino Linotype"/>
-                <w:sz w:val="20"/>
-                <w:szCs w:val="20"/>
-              </w:rPr>
-              <w:t xml:space="preserve"> 21CRB01291</w:t>
+              <w:t xml:space="preserve">Final Judgment Entry 21CRB01291</w:t>
             </w:r>
           </w:p>
           <w:p>

</xml_diff>

<commit_message>
Working with isolated code on checkbox.
</commit_message>
<xml_diff>
--- a/resources/Saved/21CRB01291_Traffic Judgment Entry.docx
+++ b/resources/Saved/21CRB01291_Traffic Judgment Entry.docx
@@ -1666,6 +1666,95 @@
           <w:szCs w:val="20"/>
         </w:rPr>
         <w:t xml:space="preserve"/>
+      </w:r>
+      <w:r>
+        <w:rPr>
+          <w:rFonts w:ascii="Palatino Linotype" w:hAnsi="Palatino Linotype"/>
+          <w:sz w:val="20"/>
+          <w:szCs w:val="20"/>
+        </w:rPr>
+        <w:t xml:space="preserve"/>
+      </w:r>
+      <w:r>
+        <w:rPr>
+          <w:rFonts w:ascii="Palatino Linotype" w:hAnsi="Palatino Linotype"/>
+          <w:sz w:val="20"/>
+          <w:szCs w:val="20"/>
+        </w:rPr>
+        <w:t xml:space="preserve"/>
+      </w:r>
+      <w:r>
+        <w:rPr>
+          <w:rFonts w:ascii="Palatino Linotype" w:hAnsi="Palatino Linotype"/>
+          <w:sz w:val="20"/>
+          <w:szCs w:val="20"/>
+        </w:rPr>
+        <w:t xml:space="preserve"/>
+        <w:br/>
+        <w:t xml:space="preserve"/>
+      </w:r>
+    </w:p>
+    <w:p>
+      <w:pPr>
+        <w:jc w:val="both"/>
+        <w:rPr>
+          <w:rFonts w:ascii="Palatino Linotype" w:hAnsi="Palatino Linotype"/>
+          <w:sz w:val="20"/>
+          <w:szCs w:val="20"/>
+        </w:rPr>
+      </w:pPr>
+      <w:proofErr w:type="gramStart"/>
+      <w:r>
+        <w:rPr>
+          <w:rFonts w:ascii="Palatino Linotype" w:hAnsi="Palatino Linotype"/>
+          <w:b/>
+          <w:sz w:val="20"/>
+          <w:szCs w:val="20"/>
+        </w:rPr>
+        <w:t>License Suspension.</w:t>
+      </w:r>
+      <w:proofErr w:type="gramEnd"/>
+      <w:r>
+        <w:rPr>
+          <w:rFonts w:ascii="Palatino Linotype" w:hAnsi="Palatino Linotype"/>
+          <w:b/>
+          <w:sz w:val="20"/>
+          <w:szCs w:val="20"/>
+        </w:rPr>
+        <w:t xml:space="preserve"> </w:t>
+      </w:r>
+      <w:r>
+        <w:rPr>
+          <w:rFonts w:ascii="Palatino Linotype" w:hAnsi="Palatino Linotype"/>
+          <w:b/>
+          <w:sz w:val="20"/>
+          <w:szCs w:val="20"/>
+        </w:rPr>
+        <w:t xml:space="preserve"> </w:t>
+      </w:r>
+      <w:r>
+        <w:rPr>
+          <w:rFonts w:ascii="Palatino Linotype" w:hAnsi="Palatino Linotype"/>
+          <w:sz w:val="20"/>
+          <w:szCs w:val="20"/>
+        </w:rPr>
+        <w:t xml:space="preserve">Defendant’s </w:t>
+      </w:r>
+      <w:r>
+        <w:rPr>
+          <w:rFonts w:ascii="Palatino Linotype" w:hAnsi="Palatino Linotype"/>
+          <w:sz w:val="20"/>
+          <w:szCs w:val="20"/>
+        </w:rPr>
+        <w:t xml:space="preserve">concealed carry</w:t>
+      </w:r>
+      <w:r>
+        <w:rPr>
+          <w:rFonts w:ascii="Palatino Linotype" w:hAnsi="Palatino Linotype"/>
+          <w:sz w:val="20"/>
+          <w:szCs w:val="20"/>
+        </w:rPr>
+        <w:t xml:space="preserve"> license is suspended from February 03, 2022 for a term of 6 months. </w:t>
       </w:r>
       <w:r>
         <w:rPr>

</xml_diff>

<commit_message>
Fix is in place. Need to clean it up and apply to all areas.
</commit_message>
<xml_diff>
--- a/resources/Saved/21CRB01291_Traffic Judgment Entry.docx
+++ b/resources/Saved/21CRB01291_Traffic Judgment Entry.docx
@@ -563,7 +563,7 @@
           <w:sz w:val="20"/>
           <w:szCs w:val="20"/>
         </w:rPr>
-        <w:t xml:space="preserve"> for arraignment on February 03, 2022.</w:t>
+        <w:t xml:space="preserve"> for arraignment on February 04, 2022.</w:t>
       </w:r>
       <w:r>
         <w:rPr>
@@ -1565,7 +1565,7 @@
           <w:sz w:val="20"/>
           <w:szCs w:val="20"/>
         </w:rPr>
-        <w:t xml:space="preserve">February 03, 2022</w:t>
+        <w:t xml:space="preserve">February 04, 2022</w:t>
       </w:r>
       <w:r>
         <w:rPr>
@@ -1666,95 +1666,6 @@
           <w:szCs w:val="20"/>
         </w:rPr>
         <w:t xml:space="preserve"/>
-      </w:r>
-      <w:r>
-        <w:rPr>
-          <w:rFonts w:ascii="Palatino Linotype" w:hAnsi="Palatino Linotype"/>
-          <w:sz w:val="20"/>
-          <w:szCs w:val="20"/>
-        </w:rPr>
-        <w:t xml:space="preserve"/>
-      </w:r>
-      <w:r>
-        <w:rPr>
-          <w:rFonts w:ascii="Palatino Linotype" w:hAnsi="Palatino Linotype"/>
-          <w:sz w:val="20"/>
-          <w:szCs w:val="20"/>
-        </w:rPr>
-        <w:t xml:space="preserve"/>
-      </w:r>
-      <w:r>
-        <w:rPr>
-          <w:rFonts w:ascii="Palatino Linotype" w:hAnsi="Palatino Linotype"/>
-          <w:sz w:val="20"/>
-          <w:szCs w:val="20"/>
-        </w:rPr>
-        <w:t xml:space="preserve"/>
-        <w:br/>
-        <w:t xml:space="preserve"/>
-      </w:r>
-    </w:p>
-    <w:p>
-      <w:pPr>
-        <w:jc w:val="both"/>
-        <w:rPr>
-          <w:rFonts w:ascii="Palatino Linotype" w:hAnsi="Palatino Linotype"/>
-          <w:sz w:val="20"/>
-          <w:szCs w:val="20"/>
-        </w:rPr>
-      </w:pPr>
-      <w:proofErr w:type="gramStart"/>
-      <w:r>
-        <w:rPr>
-          <w:rFonts w:ascii="Palatino Linotype" w:hAnsi="Palatino Linotype"/>
-          <w:b/>
-          <w:sz w:val="20"/>
-          <w:szCs w:val="20"/>
-        </w:rPr>
-        <w:t>License Suspension.</w:t>
-      </w:r>
-      <w:proofErr w:type="gramEnd"/>
-      <w:r>
-        <w:rPr>
-          <w:rFonts w:ascii="Palatino Linotype" w:hAnsi="Palatino Linotype"/>
-          <w:b/>
-          <w:sz w:val="20"/>
-          <w:szCs w:val="20"/>
-        </w:rPr>
-        <w:t xml:space="preserve"> </w:t>
-      </w:r>
-      <w:r>
-        <w:rPr>
-          <w:rFonts w:ascii="Palatino Linotype" w:hAnsi="Palatino Linotype"/>
-          <w:b/>
-          <w:sz w:val="20"/>
-          <w:szCs w:val="20"/>
-        </w:rPr>
-        <w:t xml:space="preserve"> </w:t>
-      </w:r>
-      <w:r>
-        <w:rPr>
-          <w:rFonts w:ascii="Palatino Linotype" w:hAnsi="Palatino Linotype"/>
-          <w:sz w:val="20"/>
-          <w:szCs w:val="20"/>
-        </w:rPr>
-        <w:t xml:space="preserve">Defendant’s </w:t>
-      </w:r>
-      <w:r>
-        <w:rPr>
-          <w:rFonts w:ascii="Palatino Linotype" w:hAnsi="Palatino Linotype"/>
-          <w:sz w:val="20"/>
-          <w:szCs w:val="20"/>
-        </w:rPr>
-        <w:t xml:space="preserve">concealed carry</w:t>
-      </w:r>
-      <w:r>
-        <w:rPr>
-          <w:rFonts w:ascii="Palatino Linotype" w:hAnsi="Palatino Linotype"/>
-          <w:sz w:val="20"/>
-          <w:szCs w:val="20"/>
-        </w:rPr>
-        <w:t xml:space="preserve"> license is suspended from February 03, 2022 for a term of 6 months. </w:t>
       </w:r>
       <w:r>
         <w:rPr>

</xml_diff>

<commit_message>
Fixed bug that was result of merge conflict.
</commit_message>
<xml_diff>
--- a/resources/Saved/21CRB01291_Traffic Judgment Entry.docx
+++ b/resources/Saved/21CRB01291_Traffic Judgment Entry.docx
@@ -724,17 +724,36 @@
           <w:sz w:val="20"/>
           <w:szCs w:val="20"/>
         </w:rPr>
-        <w:t>The Court, finding that the Defendant entered the plea knowingly, intelligently, and voluntarily, accepted the plea and entered the following sentence:</w:t>
+        <w:t xml:space="preserve">The Court, finding that the Defendant entered the plea knowingly, intelligently, and voluntarily, accepted the plea and entered the following sentence:</w:t>
       </w:r>
     </w:p>
     <w:p>
       <w:pPr>
-        <w:rPr>
-          <w:rFonts w:ascii="Palatino Linotype" w:hAnsi="Palatino Linotype"/>
-          <w:sz w:val="20"/>
-          <w:szCs w:val="20"/>
-        </w:rPr>
-      </w:pPr>
+        <w:jc w:val="both"/>
+        <w:rPr>
+          <w:rFonts w:ascii="Palatino Linotype" w:hAnsi="Palatino Linotype"/>
+          <w:sz w:val="20"/>
+          <w:szCs w:val="20"/>
+        </w:rPr>
+      </w:pPr>
+      <w:r>
+        <w:rPr>
+          <w:rFonts w:ascii="Palatino Linotype" w:hAnsi="Palatino Linotype"/>
+          <w:sz w:val="20"/>
+          <w:szCs w:val="20"/>
+        </w:rPr>
+        <w:t xml:space="preserve"/>
+      </w:r>
+      <w:r>
+        <w:rPr>
+          <w:rFonts w:ascii="Palatino Linotype" w:hAnsi="Palatino Linotype"/>
+          <w:sz w:val="20"/>
+          <w:szCs w:val="20"/>
+        </w:rPr>
+        <w:t xml:space="preserve"/>
+        <w:br/>
+        <w:t xml:space="preserve"/>
+      </w:r>
     </w:p>
     <w:tbl>
       <w:tblPr>
@@ -1028,6 +1047,7 @@
                 <w:sz w:val="20"/>
                 <w:szCs w:val="20"/>
               </w:rPr>
+              <w:lastRenderedPageBreak/>
               <w:t>Plea</w:t>
             </w:r>
           </w:p>
@@ -1109,7 +1129,6 @@
                 <w:sz w:val="20"/>
                 <w:szCs w:val="20"/>
               </w:rPr>
-              <w:lastRenderedPageBreak/>
               <w:t>Finding</w:t>
             </w:r>
           </w:p>
@@ -1335,6 +1354,188 @@
           </w:p>
         </w:tc>
       </w:tr>
+      <w:tr>
+        <w:trPr>
+          <w:jc w:val="center"/>
+        </w:trPr>
+        <w:tc>
+          <w:tcPr>
+            <w:tcW w:w="1801" w:type="dxa"/>
+          </w:tcPr>
+          <w:p>
+            <w:pPr>
+              <w:tabs>
+                <w:tab w:val="left" w:pos="-1080"/>
+                <w:tab w:val="left" w:pos="-720"/>
+                <w:tab w:val="left" w:pos="0"/>
+                <w:tab w:val="left" w:pos="720"/>
+                <w:tab w:val="left" w:pos="1440"/>
+                <w:tab w:val="left" w:pos="2160"/>
+                <w:tab w:val="left" w:pos="2880"/>
+                <w:tab w:val="left" w:pos="3600"/>
+                <w:tab w:val="left" w:pos="4320"/>
+                <w:tab w:val="left" w:pos="4680"/>
+              </w:tabs>
+              <w:rPr>
+                <w:rFonts w:ascii="Palatino Linotype" w:hAnsi="Palatino Linotype"/>
+                <w:b/>
+                <w:bCs/>
+                <w:sz w:val="20"/>
+                <w:szCs w:val="20"/>
+              </w:rPr>
+            </w:pPr>
+            <w:r>
+              <w:rPr>
+                <w:rFonts w:ascii="Palatino Linotype" w:hAnsi="Palatino Linotype"/>
+                <w:b/>
+                <w:bCs/>
+                <w:sz w:val="20"/>
+                <w:szCs w:val="20"/>
+              </w:rPr>
+              <w:t>Jail Days</w:t>
+            </w:r>
+          </w:p>
+        </w:tc>
+        <w:tc>
+          <w:tcPr>
+            <w:tcW w:w="3289" w:type="dxa"/>
+          </w:tcPr>
+          <w:p>
+            <w:pPr>
+              <w:tabs>
+                <w:tab w:val="left" w:pos="-1080"/>
+                <w:tab w:val="left" w:pos="-720"/>
+                <w:tab w:val="left" w:pos="0"/>
+                <w:tab w:val="left" w:pos="720"/>
+                <w:tab w:val="left" w:pos="1440"/>
+                <w:tab w:val="left" w:pos="2160"/>
+                <w:tab w:val="left" w:pos="2880"/>
+                <w:tab w:val="left" w:pos="3600"/>
+                <w:tab w:val="left" w:pos="4320"/>
+                <w:tab w:val="left" w:pos="4680"/>
+              </w:tabs>
+              <w:rPr>
+                <w:rFonts w:ascii="Palatino Linotype" w:hAnsi="Palatino Linotype"/>
+                <w:b/>
+                <w:bCs/>
+                <w:sz w:val="20"/>
+                <w:szCs w:val="20"/>
+              </w:rPr>
+            </w:pPr>
+            <w:r>
+              <w:rPr>
+                <w:rFonts w:ascii="Palatino Linotype" w:hAnsi="Palatino Linotype"/>
+                <w:b/>
+                <w:bCs/>
+                <w:sz w:val="20"/>
+                <w:szCs w:val="20"/>
+              </w:rPr>
+              <w:t xml:space="preserve">None</w:t>
+            </w:r>
+          </w:p>
+        </w:tc>
+      </w:tr>
+      <w:tr>
+        <w:trPr>
+          <w:jc w:val="center"/>
+        </w:trPr>
+        <w:tc>
+          <w:tcPr>
+            <w:tcW w:w="1801" w:type="dxa"/>
+          </w:tcPr>
+          <w:p>
+            <w:pPr>
+              <w:tabs>
+                <w:tab w:val="left" w:pos="-1080"/>
+                <w:tab w:val="left" w:pos="-720"/>
+                <w:tab w:val="left" w:pos="0"/>
+                <w:tab w:val="left" w:pos="720"/>
+                <w:tab w:val="left" w:pos="1440"/>
+                <w:tab w:val="left" w:pos="2160"/>
+                <w:tab w:val="left" w:pos="2880"/>
+                <w:tab w:val="left" w:pos="3600"/>
+                <w:tab w:val="left" w:pos="4320"/>
+                <w:tab w:val="left" w:pos="4680"/>
+              </w:tabs>
+              <w:rPr>
+                <w:rFonts w:ascii="Palatino Linotype" w:hAnsi="Palatino Linotype"/>
+                <w:b/>
+                <w:bCs/>
+                <w:sz w:val="20"/>
+                <w:szCs w:val="20"/>
+              </w:rPr>
+            </w:pPr>
+            <w:r>
+              <w:rPr>
+                <w:rFonts w:ascii="Palatino Linotype" w:hAnsi="Palatino Linotype"/>
+                <w:b/>
+                <w:bCs/>
+                <w:sz w:val="20"/>
+                <w:szCs w:val="20"/>
+              </w:rPr>
+              <w:t>Jail Days</w:t>
+            </w:r>
+            <w:r>
+              <w:rPr>
+                <w:rFonts w:ascii="Palatino Linotype" w:hAnsi="Palatino Linotype"/>
+                <w:b/>
+                <w:bCs/>
+                <w:sz w:val="20"/>
+                <w:szCs w:val="20"/>
+              </w:rPr>
+              <w:t xml:space="preserve"> </w:t>
+            </w:r>
+            <w:r>
+              <w:rPr>
+                <w:rFonts w:ascii="Palatino Linotype" w:hAnsi="Palatino Linotype"/>
+                <w:b/>
+                <w:bCs/>
+                <w:sz w:val="20"/>
+                <w:szCs w:val="20"/>
+              </w:rPr>
+              <w:t>Suspended</w:t>
+            </w:r>
+          </w:p>
+        </w:tc>
+        <w:tc>
+          <w:tcPr>
+            <w:tcW w:w="3289" w:type="dxa"/>
+          </w:tcPr>
+          <w:p>
+            <w:pPr>
+              <w:tabs>
+                <w:tab w:val="left" w:pos="-1080"/>
+                <w:tab w:val="left" w:pos="-720"/>
+                <w:tab w:val="left" w:pos="0"/>
+                <w:tab w:val="left" w:pos="720"/>
+                <w:tab w:val="left" w:pos="1440"/>
+                <w:tab w:val="left" w:pos="2160"/>
+                <w:tab w:val="left" w:pos="2880"/>
+                <w:tab w:val="left" w:pos="3600"/>
+                <w:tab w:val="left" w:pos="4320"/>
+                <w:tab w:val="left" w:pos="4680"/>
+              </w:tabs>
+              <w:rPr>
+                <w:rFonts w:ascii="Palatino Linotype" w:hAnsi="Palatino Linotype"/>
+                <w:b/>
+                <w:bCs/>
+                <w:sz w:val="20"/>
+                <w:szCs w:val="20"/>
+              </w:rPr>
+            </w:pPr>
+            <w:r>
+              <w:rPr>
+                <w:rFonts w:ascii="Palatino Linotype" w:hAnsi="Palatino Linotype"/>
+                <w:b/>
+                <w:bCs/>
+                <w:sz w:val="20"/>
+                <w:szCs w:val="20"/>
+              </w:rPr>
+              <w:t xml:space="preserve">None</w:t>
+            </w:r>
+          </w:p>
+        </w:tc>
+      </w:tr>
     </w:tbl>
     <w:p>
       <w:pPr>
@@ -1398,7 +1599,7 @@
           <w:szCs w:val="20"/>
           <w:u w:val="single"/>
         </w:rPr>
-        <w:t>Court costs are assessed for the highest degree charge in this</w:t>
+        <w:t xml:space="preserve">Court costs are assessed for the highest degree charge in this</w:t>
       </w:r>
       <w:r>
         <w:rPr>
@@ -1418,6 +1619,14 @@
           <w:szCs w:val="20"/>
         </w:rPr>
         <w:t xml:space="preserve">. </w:t>
+      </w:r>
+      <w:r>
+        <w:rPr>
+          <w:rFonts w:ascii="Palatino Linotype" w:hAnsi="Palatino Linotype"/>
+          <w:sz w:val="20"/>
+          <w:szCs w:val="20"/>
+        </w:rPr>
+        <w:t xml:space="preserve"/>
       </w:r>
       <w:r>
         <w:rPr>
@@ -1591,6 +1800,8 @@
         </w:rPr>
         <w:t xml:space="preserve"/>
       </w:r>
+      <w:bookmarkStart w:id="1" w:name="_GoBack"/>
+      <w:bookmarkEnd w:id="1"/>
       <w:r>
         <w:rPr>
           <w:rFonts w:ascii="Palatino Linotype" w:hAnsi="Palatino Linotype"/>
@@ -1628,7 +1839,7 @@
           <w:sz w:val="20"/>
           <w:szCs w:val="20"/>
         </w:rPr>
-        <w:t xml:space="preserve">Proof of Financial Responsibility.</w:t>
+        <w:t>Community Service.</w:t>
       </w:r>
       <w:proofErr w:type="gramEnd"/>
       <w:r>
@@ -1644,10 +1855,140 @@
       <w:r>
         <w:rPr>
           <w:rFonts w:ascii="Palatino Linotype" w:hAnsi="Palatino Linotype"/>
+          <w:sz w:val="20"/>
+          <w:szCs w:val="20"/>
+        </w:rPr>
+        <w:t xml:space="preserve">Defendant </w:t>
+      </w:r>
+      <w:r>
+        <w:rPr>
+          <w:rFonts w:ascii="Palatino Linotype" w:hAnsi="Palatino Linotype"/>
+          <w:sz w:val="20"/>
+          <w:szCs w:val="20"/>
+        </w:rPr>
+        <w:t xml:space="preserve">shall </w:t>
+      </w:r>
+      <w:r>
+        <w:rPr>
+          <w:rFonts w:ascii="Palatino Linotype" w:hAnsi="Palatino Linotype"/>
+          <w:sz w:val="20"/>
+          <w:szCs w:val="20"/>
+        </w:rPr>
+        <w:t xml:space="preserve">complete </w:t>
+      </w:r>
+      <w:r>
+        <w:rPr>
+          <w:rFonts w:ascii="Palatino Linotype" w:hAnsi="Palatino Linotype"/>
+          <w:sz w:val="20"/>
+          <w:szCs w:val="20"/>
+        </w:rPr>
+        <w:t xml:space="preserve">25</w:t>
+      </w:r>
+      <w:r>
+        <w:rPr>
+          <w:rFonts w:ascii="Palatino Linotype" w:hAnsi="Palatino Linotype"/>
+          <w:sz w:val="20"/>
+          <w:szCs w:val="20"/>
+        </w:rPr>
+        <w:t xml:space="preserve"> hours of community service within </w:t>
+      </w:r>
+      <w:r>
+        <w:rPr>
+          <w:rFonts w:ascii="Palatino Linotype" w:hAnsi="Palatino Linotype"/>
+          <w:sz w:val="20"/>
+          <w:szCs w:val="20"/>
+        </w:rPr>
+        <w:t xml:space="preserve">60</w:t>
+      </w:r>
+      <w:r>
+        <w:rPr>
+          <w:rFonts w:ascii="Palatino Linotype" w:hAnsi="Palatino Linotype"/>
+          <w:sz w:val="20"/>
+          <w:szCs w:val="20"/>
+        </w:rPr>
+        <w:t xml:space="preserve"> days. Defendant shall show proof of completion of all completed hours to the Office of Community Control on or before </w:t>
+      </w:r>
+      <w:r>
+        <w:rPr>
+          <w:rFonts w:ascii="Palatino Linotype" w:hAnsi="Palatino Linotype"/>
+          <w:sz w:val="20"/>
+          <w:szCs w:val="20"/>
+        </w:rPr>
+        <w:t xml:space="preserve">April 05, 2022</w:t>
+      </w:r>
+      <w:r>
+        <w:rPr>
+          <w:rFonts w:ascii="Palatino Linotype" w:hAnsi="Palatino Linotype"/>
+          <w:sz w:val="20"/>
+          <w:szCs w:val="20"/>
+        </w:rPr>
+        <w:t xml:space="preserve">.  </w:t>
+      </w:r>
+      <w:r>
+        <w:rPr>
+          <w:rFonts w:ascii="Palatino Linotype" w:hAnsi="Palatino Linotype"/>
+          <w:sz w:val="20"/>
+          <w:szCs w:val="20"/>
+        </w:rPr>
+        <w:t xml:space="preserve"/>
+      </w:r>
+      <w:r>
+        <w:rPr>
+          <w:rFonts w:ascii="Palatino Linotype" w:hAnsi="Palatino Linotype"/>
+          <w:sz w:val="20"/>
+          <w:szCs w:val="20"/>
+        </w:rPr>
+        <w:t xml:space="preserve"/>
+      </w:r>
+      <w:r>
+        <w:rPr>
+          <w:rFonts w:ascii="Palatino Linotype" w:hAnsi="Palatino Linotype"/>
+          <w:sz w:val="20"/>
+          <w:szCs w:val="20"/>
+        </w:rPr>
+        <w:t xml:space="preserve"/>
+        <w:br/>
+        <w:t xml:space="preserve"/>
+      </w:r>
+    </w:p>
+    <w:p>
+      <w:pPr>
+        <w:jc w:val="both"/>
+        <w:rPr>
+          <w:rFonts w:ascii="Palatino Linotype" w:hAnsi="Palatino Linotype"/>
+          <w:sz w:val="20"/>
+          <w:szCs w:val="20"/>
+        </w:rPr>
+      </w:pPr>
+      <w:proofErr w:type="gramStart"/>
+      <w:r>
+        <w:rPr>
+          <w:rFonts w:ascii="Palatino Linotype" w:hAnsi="Palatino Linotype"/>
+          <w:b/>
           <w:bCs/>
           <w:sz w:val="20"/>
           <w:szCs w:val="20"/>
         </w:rPr>
+        <w:t xml:space="preserve">Proof of Financial Responsibility.</w:t>
+      </w:r>
+      <w:proofErr w:type="gramEnd"/>
+      <w:r>
+        <w:rPr>
+          <w:rFonts w:ascii="Palatino Linotype" w:hAnsi="Palatino Linotype"/>
+          <w:b/>
+          <w:bCs/>
+          <w:sz w:val="20"/>
+          <w:szCs w:val="20"/>
+        </w:rPr>
+        <w:t xml:space="preserve">  </w:t>
+      </w:r>
+      <w:r>
+        <w:rPr>
+          <w:rFonts w:ascii="Palatino Linotype" w:hAnsi="Palatino Linotype"/>
+          <w:bCs/>
+          <w:sz w:val="20"/>
+          <w:szCs w:val="20"/>
+        </w:rPr>
         <w:t xml:space="preserve"> </w:t>
       </w:r>
       <w:r>
@@ -1666,6 +2007,429 @@
           <w:szCs w:val="20"/>
         </w:rPr>
         <w:t xml:space="preserve"/>
+      </w:r>
+      <w:r>
+        <w:rPr>
+          <w:rFonts w:ascii="Palatino Linotype" w:hAnsi="Palatino Linotype"/>
+          <w:sz w:val="20"/>
+          <w:szCs w:val="20"/>
+        </w:rPr>
+        <w:t xml:space="preserve"/>
+      </w:r>
+      <w:r>
+        <w:rPr>
+          <w:rFonts w:ascii="Palatino Linotype" w:hAnsi="Palatino Linotype"/>
+          <w:sz w:val="20"/>
+          <w:szCs w:val="20"/>
+        </w:rPr>
+        <w:t xml:space="preserve"/>
+      </w:r>
+      <w:r>
+        <w:rPr>
+          <w:rFonts w:ascii="Palatino Linotype" w:hAnsi="Palatino Linotype"/>
+          <w:sz w:val="20"/>
+          <w:szCs w:val="20"/>
+        </w:rPr>
+        <w:t xml:space="preserve"/>
+      </w:r>
+      <w:r>
+        <w:rPr>
+          <w:rFonts w:ascii="Palatino Linotype" w:hAnsi="Palatino Linotype"/>
+          <w:sz w:val="20"/>
+          <w:szCs w:val="20"/>
+        </w:rPr>
+        <w:t xml:space="preserve"/>
+        <w:br/>
+        <w:t xml:space="preserve"/>
+      </w:r>
+    </w:p>
+    <w:p>
+      <w:pPr>
+        <w:jc w:val="both"/>
+        <w:rPr>
+          <w:rFonts w:ascii="Palatino Linotype" w:hAnsi="Palatino Linotype"/>
+          <w:sz w:val="20"/>
+          <w:szCs w:val="20"/>
+        </w:rPr>
+      </w:pPr>
+      <w:proofErr w:type="gramStart"/>
+      <w:r>
+        <w:rPr>
+          <w:rFonts w:ascii="Palatino Linotype" w:hAnsi="Palatino Linotype"/>
+          <w:b/>
+          <w:sz w:val="20"/>
+          <w:szCs w:val="20"/>
+        </w:rPr>
+        <w:t xml:space="preserve">Jail Commitment Terms.</w:t>
+      </w:r>
+      <w:proofErr w:type="gramEnd"/>
+      <w:r>
+        <w:rPr>
+          <w:rFonts w:ascii="Palatino Linotype" w:hAnsi="Palatino Linotype"/>
+          <w:b/>
+          <w:sz w:val="20"/>
+          <w:szCs w:val="20"/>
+        </w:rPr>
+        <w:t xml:space="preserve">  </w:t>
+      </w:r>
+      <w:r>
+        <w:rPr>
+          <w:rFonts w:ascii="Palatino Linotype" w:hAnsi="Palatino Linotype"/>
+          <w:sz w:val="20"/>
+          <w:szCs w:val="20"/>
+        </w:rPr>
+        <w:t xml:space="preserve"/>
+      </w:r>
+      <w:r>
+        <w:rPr>
+          <w:rFonts w:ascii="Palatino Linotype" w:hAnsi="Palatino Linotype"/>
+          <w:sz w:val="20"/>
+          <w:szCs w:val="20"/>
+        </w:rPr>
+        <w:t xml:space="preserve">Defendant shall report to jail forthwith.</w:t>
+      </w:r>
+      <w:r>
+        <w:rPr>
+          <w:rFonts w:ascii="Palatino Linotype" w:hAnsi="Palatino Linotype"/>
+          <w:sz w:val="20"/>
+          <w:szCs w:val="20"/>
+        </w:rPr>
+        <w:t xml:space="preserve"/>
+      </w:r>
+      <w:r>
+        <w:rPr>
+          <w:rFonts w:ascii="Palatino Linotype" w:hAnsi="Palatino Linotype"/>
+          <w:sz w:val="20"/>
+          <w:szCs w:val="20"/>
+        </w:rPr>
+        <w:t xml:space="preserve"/>
+      </w:r>
+      <w:r>
+        <w:rPr>
+          <w:rFonts w:ascii="Palatino Linotype" w:hAnsi="Palatino Linotype"/>
+          <w:sz w:val="20"/>
+          <w:szCs w:val="20"/>
+        </w:rPr>
+        <w:t xml:space="preserve"/>
+      </w:r>
+    </w:p>
+    <w:p>
+      <w:pPr>
+        <w:pStyle w:val="ListParagraph"/>
+        <w:numPr>
+          <w:ilvl w:val="0"/>
+          <w:numId w:val="3"/>
+        </w:numPr>
+        <w:jc w:val="both"/>
+        <w:rPr>
+          <w:rFonts w:ascii="Palatino Linotype" w:hAnsi="Palatino Linotype"/>
+          <w:sz w:val="20"/>
+          <w:szCs w:val="20"/>
+        </w:rPr>
+      </w:pPr>
+      <w:r>
+        <w:rPr>
+          <w:rFonts w:ascii="Palatino Linotype" w:hAnsi="Palatino Linotype"/>
+          <w:sz w:val="20"/>
+          <w:szCs w:val="20"/>
+        </w:rPr>
+        <w:t>Defendant shall report to jail time</w:t>
+      </w:r>
+      <w:r>
+        <w:rPr>
+          <w:rFonts w:ascii="Palatino Linotype" w:hAnsi="Palatino Linotype"/>
+          <w:sz w:val="20"/>
+          <w:szCs w:val="20"/>
+        </w:rPr>
+        <w:t>l</w:t>
+      </w:r>
+      <w:r>
+        <w:rPr>
+          <w:rFonts w:ascii="Palatino Linotype" w:hAnsi="Palatino Linotype"/>
+          <w:sz w:val="20"/>
+          <w:szCs w:val="20"/>
+        </w:rPr>
+        <w:t>y and sober.</w:t>
+      </w:r>
+    </w:p>
+    <w:p>
+      <w:pPr>
+        <w:pStyle w:val="ListParagraph"/>
+        <w:numPr>
+          <w:ilvl w:val="0"/>
+          <w:numId w:val="3"/>
+        </w:numPr>
+        <w:jc w:val="both"/>
+        <w:rPr>
+          <w:rFonts w:ascii="Palatino Linotype" w:hAnsi="Palatino Linotype"/>
+          <w:sz w:val="20"/>
+          <w:szCs w:val="20"/>
+        </w:rPr>
+      </w:pPr>
+      <w:r>
+        <w:rPr>
+          <w:rFonts w:ascii="Palatino Linotype" w:hAnsi="Palatino Linotype"/>
+          <w:sz w:val="20"/>
+          <w:szCs w:val="20"/>
+        </w:rPr>
+        <w:t xml:space="preserve">The jail days imposed shall be served</w:t>
+      </w:r>
+      <w:r>
+        <w:rPr>
+          <w:rFonts w:ascii="Palatino Linotype" w:hAnsi="Palatino Linotype"/>
+          <w:sz w:val="20"/>
+          <w:szCs w:val="20"/>
+        </w:rPr>
+        <w:t xml:space="preserve"> as</w:t>
+      </w:r>
+      <w:r>
+        <w:rPr>
+          <w:rFonts w:ascii="Palatino Linotype" w:hAnsi="Palatino Linotype"/>
+          <w:sz w:val="20"/>
+          <w:szCs w:val="20"/>
+        </w:rPr>
+        <w:t xml:space="preserve"> consecutive days. </w:t>
+      </w:r>
+      <w:r>
+        <w:rPr>
+          <w:rFonts w:ascii="Palatino Linotype" w:hAnsi="Palatino Linotype"/>
+          <w:sz w:val="20"/>
+          <w:szCs w:val="20"/>
+        </w:rPr>
+        <w:t xml:space="preserve"/>
+      </w:r>
+      <w:r>
+        <w:rPr>
+          <w:rFonts w:ascii="Palatino Linotype" w:hAnsi="Palatino Linotype"/>
+          <w:sz w:val="20"/>
+          <w:szCs w:val="20"/>
+        </w:rPr>
+        <w:t xml:space="preserve"/>
+      </w:r>
+      <w:r>
+        <w:rPr>
+          <w:rFonts w:ascii="Palatino Linotype" w:hAnsi="Palatino Linotype"/>
+          <w:sz w:val="20"/>
+          <w:szCs w:val="20"/>
+        </w:rPr>
+        <w:t xml:space="preserve"> </w:t>
+      </w:r>
+    </w:p>
+    <w:p>
+      <w:pPr>
+        <w:pStyle w:val="ListParagraph"/>
+        <w:numPr>
+          <w:ilvl w:val="0"/>
+          <w:numId w:val="3"/>
+        </w:numPr>
+        <w:jc w:val="both"/>
+        <w:rPr>
+          <w:rFonts w:ascii="Palatino Linotype" w:hAnsi="Palatino Linotype"/>
+          <w:sz w:val="20"/>
+          <w:szCs w:val="20"/>
+        </w:rPr>
+      </w:pPr>
+      <w:r>
+        <w:rPr>
+          <w:rFonts w:ascii="Palatino Linotype" w:hAnsi="Palatino Linotype"/>
+          <w:sz w:val="20"/>
+          <w:szCs w:val="20"/>
+        </w:rPr>
+        <w:t xml:space="preserve">Defendant </w:t>
+      </w:r>
+      <w:r>
+        <w:rPr>
+          <w:rFonts w:ascii="Palatino Linotype" w:hAnsi="Palatino Linotype"/>
+          <w:sz w:val="20"/>
+          <w:szCs w:val="20"/>
+        </w:rPr>
+        <w:t xml:space="preserve">may complete the Driver’s Intervention Program in lieu of serving 3 </w:t>
+      </w:r>
+      <w:r>
+        <w:rPr>
+          <w:rFonts w:ascii="Palatino Linotype" w:hAnsi="Palatino Linotype"/>
+          <w:sz w:val="20"/>
+          <w:szCs w:val="20"/>
+        </w:rPr>
+        <w:t xml:space="preserve">days in jail.</w:t>
+      </w:r>
+      <w:r>
+        <w:rPr>
+          <w:rFonts w:ascii="Palatino Linotype" w:hAnsi="Palatino Linotype"/>
+          <w:sz w:val="20"/>
+          <w:szCs w:val="20"/>
+        </w:rPr>
+        <w:t xml:space="preserve"> Defendant shall complete the program as specified by the Office of Community Control.</w:t>
+      </w:r>
+      <w:r>
+        <w:rPr>
+          <w:rFonts w:ascii="Palatino Linotype" w:hAnsi="Palatino Linotype"/>
+          <w:sz w:val="20"/>
+          <w:szCs w:val="20"/>
+        </w:rPr>
+        <w:t xml:space="preserve"/>
+      </w:r>
+      <w:r>
+        <w:rPr>
+          <w:rFonts w:ascii="Palatino Linotype" w:hAnsi="Palatino Linotype"/>
+          <w:sz w:val="20"/>
+          <w:szCs w:val="20"/>
+        </w:rPr>
+        <w:t xml:space="preserve"/>
+      </w:r>
+    </w:p>
+    <w:p>
+      <w:pPr>
+        <w:pStyle w:val="ListParagraph"/>
+        <w:numPr>
+          <w:ilvl w:val="0"/>
+          <w:numId w:val="3"/>
+        </w:numPr>
+        <w:jc w:val="both"/>
+        <w:rPr>
+          <w:rFonts w:ascii="Palatino Linotype" w:hAnsi="Palatino Linotype"/>
+          <w:sz w:val="20"/>
+          <w:szCs w:val="20"/>
+        </w:rPr>
+      </w:pPr>
+      <w:r>
+        <w:rPr>
+          <w:rFonts w:ascii="Palatino Linotype" w:hAnsi="Palatino Linotype"/>
+          <w:sz w:val="20"/>
+          <w:szCs w:val="20"/>
+        </w:rPr>
+        <w:t>Defendant shall timely pay</w:t>
+      </w:r>
+      <w:r>
+        <w:rPr>
+          <w:rFonts w:ascii="Palatino Linotype" w:hAnsi="Palatino Linotype"/>
+          <w:sz w:val="20"/>
+          <w:szCs w:val="20"/>
+        </w:rPr>
+        <w:t>,</w:t>
+      </w:r>
+      <w:r>
+        <w:rPr>
+          <w:rFonts w:ascii="Palatino Linotype" w:hAnsi="Palatino Linotype"/>
+          <w:sz w:val="20"/>
+          <w:szCs w:val="20"/>
+        </w:rPr>
+        <w:t xml:space="preserve"> or dispute</w:t>
+      </w:r>
+      <w:r>
+        <w:rPr>
+          <w:rFonts w:ascii="Palatino Linotype" w:hAnsi="Palatino Linotype"/>
+          <w:sz w:val="20"/>
+          <w:szCs w:val="20"/>
+        </w:rPr>
+        <w:t xml:space="preserve">,</w:t>
+      </w:r>
+      <w:r>
+        <w:rPr>
+          <w:rFonts w:ascii="Palatino Linotype" w:hAnsi="Palatino Linotype"/>
+          <w:sz w:val="20"/>
+          <w:szCs w:val="20"/>
+        </w:rPr>
+        <w:t xml:space="preserve"> confinement costs billed pursuant to R.C. 2929.37 or be subject to certificate of judgment by the Clerk.</w:t>
+      </w:r>
+    </w:p>
+    <w:p>
+      <w:pPr>
+        <w:jc w:val="both"/>
+        <w:rPr>
+          <w:rFonts w:ascii="Palatino Linotype" w:hAnsi="Palatino Linotype"/>
+          <w:sz w:val="20"/>
+          <w:szCs w:val="20"/>
+        </w:rPr>
+      </w:pPr>
+      <w:r>
+        <w:rPr>
+          <w:rFonts w:ascii="Palatino Linotype" w:hAnsi="Palatino Linotype"/>
+          <w:sz w:val="20"/>
+          <w:szCs w:val="20"/>
+        </w:rPr>
+        <w:t xml:space="preserve"/>
+      </w:r>
+      <w:r>
+        <w:rPr>
+          <w:rFonts w:ascii="Palatino Linotype" w:hAnsi="Palatino Linotype"/>
+          <w:sz w:val="20"/>
+          <w:szCs w:val="20"/>
+        </w:rPr>
+        <w:t xml:space="preserve"/>
+      </w:r>
+      <w:r>
+        <w:rPr>
+          <w:rFonts w:ascii="Palatino Linotype" w:hAnsi="Palatino Linotype"/>
+          <w:sz w:val="20"/>
+          <w:szCs w:val="20"/>
+        </w:rPr>
+        <w:t xml:space="preserve"/>
+        <w:br/>
+        <w:t xml:space="preserve"/>
+      </w:r>
+    </w:p>
+    <w:p>
+      <w:pPr>
+        <w:jc w:val="both"/>
+        <w:rPr>
+          <w:rFonts w:ascii="Palatino Linotype" w:hAnsi="Palatino Linotype"/>
+          <w:sz w:val="20"/>
+          <w:szCs w:val="20"/>
+        </w:rPr>
+      </w:pPr>
+      <w:proofErr w:type="gramStart"/>
+      <w:r>
+        <w:rPr>
+          <w:rFonts w:ascii="Palatino Linotype" w:hAnsi="Palatino Linotype"/>
+          <w:b/>
+          <w:sz w:val="20"/>
+          <w:szCs w:val="20"/>
+        </w:rPr>
+        <w:t>License Suspension.</w:t>
+      </w:r>
+      <w:proofErr w:type="gramEnd"/>
+      <w:r>
+        <w:rPr>
+          <w:rFonts w:ascii="Palatino Linotype" w:hAnsi="Palatino Linotype"/>
+          <w:b/>
+          <w:sz w:val="20"/>
+          <w:szCs w:val="20"/>
+        </w:rPr>
+        <w:t xml:space="preserve"> </w:t>
+      </w:r>
+      <w:r>
+        <w:rPr>
+          <w:rFonts w:ascii="Palatino Linotype" w:hAnsi="Palatino Linotype"/>
+          <w:b/>
+          <w:sz w:val="20"/>
+          <w:szCs w:val="20"/>
+        </w:rPr>
+        <w:t xml:space="preserve"> </w:t>
+      </w:r>
+      <w:r>
+        <w:rPr>
+          <w:rFonts w:ascii="Palatino Linotype" w:hAnsi="Palatino Linotype"/>
+          <w:sz w:val="20"/>
+          <w:szCs w:val="20"/>
+        </w:rPr>
+        <w:t xml:space="preserve">Defendant’s </w:t>
+      </w:r>
+      <w:r>
+        <w:rPr>
+          <w:rFonts w:ascii="Palatino Linotype" w:hAnsi="Palatino Linotype"/>
+          <w:sz w:val="20"/>
+          <w:szCs w:val="20"/>
+        </w:rPr>
+        <w:t xml:space="preserve">driving</w:t>
+      </w:r>
+      <w:r>
+        <w:rPr>
+          <w:rFonts w:ascii="Palatino Linotype" w:hAnsi="Palatino Linotype"/>
+          <w:sz w:val="20"/>
+          <w:szCs w:val="20"/>
+        </w:rPr>
+        <w:t xml:space="preserve"> license is suspended from February 04, 2022 for a term of 6 months. </w:t>
       </w:r>
       <w:r>
         <w:rPr>
@@ -1723,6 +2487,7 @@
           <w:sz w:val="20"/>
           <w:szCs w:val="20"/>
         </w:rPr>
+        <w:lastRenderedPageBreak/>
         <w:tab/>
       </w:r>
       <w:r>
@@ -1943,27 +2708,6 @@
         </w:rPr>
         <w:t xml:space="preserve">___ Prosecutor’s Office, ___ DENNIS CONGDON</w:t>
       </w:r>
-    </w:p>
-    <w:p>
-      <w:pPr>
-        <w:tabs>
-          <w:tab w:val="left" w:pos="-1080"/>
-          <w:tab w:val="left" w:pos="-720"/>
-          <w:tab w:val="left" w:pos="0"/>
-          <w:tab w:val="left" w:pos="720"/>
-          <w:tab w:val="left" w:pos="1440"/>
-          <w:tab w:val="left" w:pos="2160"/>
-          <w:tab w:val="left" w:pos="2880"/>
-          <w:tab w:val="left" w:pos="3600"/>
-          <w:tab w:val="left" w:pos="4320"/>
-          <w:tab w:val="left" w:pos="4680"/>
-        </w:tabs>
-        <w:rPr>
-          <w:rFonts w:ascii="Palatino Linotype" w:hAnsi="Palatino Linotype"/>
-          <w:sz w:val="16"/>
-          <w:szCs w:val="16"/>
-        </w:rPr>
-      </w:pPr>
     </w:p>
     <w:sectPr>
       <w:headerReference w:type="even" r:id="rId8"/>
@@ -2015,7 +2759,12 @@
 <w:ftr xmlns:wpc="http://schemas.microsoft.com/office/word/2010/wordprocessingCanvas" xmlns:mc="http://schemas.openxmlformats.org/markup-compatibility/2006" xmlns:o="urn:schemas-microsoft-com:office:office" xmlns:r="http://schemas.openxmlformats.org/officeDocument/2006/relationships" xmlns:m="http://schemas.openxmlformats.org/officeDocument/2006/math" xmlns:v="urn:schemas-microsoft-com:vml" xmlns:wp14="http://schemas.microsoft.com/office/word/2010/wordprocessingDrawing" xmlns:wp="http://schemas.openxmlformats.org/drawingml/2006/wordprocessingDrawing" xmlns:w10="urn:schemas-microsoft-com:office:word" xmlns:w="http://schemas.openxmlformats.org/wordprocessingml/2006/main" xmlns:w14="http://schemas.microsoft.com/office/word/2010/wordml" xmlns:wpg="http://schemas.microsoft.com/office/word/2010/wordprocessingGroup" xmlns:wpi="http://schemas.microsoft.com/office/word/2010/wordprocessingInk" xmlns:wne="http://schemas.microsoft.com/office/word/2006/wordml" xmlns:wps="http://schemas.microsoft.com/office/word/2010/wordprocessingShape" mc:Ignorable="w14 wp14">
   <w:sdt>
     <w:sdtPr>
-      <w:id w:val="-1309706245"/>
+      <w:rPr>
+        <w:rFonts w:ascii="Palatino Linotype" w:hAnsi="Palatino Linotype"/>
+        <w:sz w:val="20"/>
+        <w:szCs w:val="20"/>
+      </w:rPr>
+      <w:id w:val="-2099861789"/>
       <w:docPartObj>
         <w:docPartGallery w:val="Page Numbers (Bottom of Page)"/>
         <w:docPartUnique/>
@@ -2030,19 +2779,13 @@
             <w:sz w:val="20"/>
             <w:szCs w:val="20"/>
           </w:rPr>
-          <w:id w:val="98381352"/>
+          <w:id w:val="860082579"/>
           <w:docPartObj>
             <w:docPartGallery w:val="Page Numbers (Top of Page)"/>
             <w:docPartUnique/>
           </w:docPartObj>
         </w:sdtPr>
-        <w:sdtEndPr>
-          <w:rPr>
-            <w:rFonts w:ascii="Times New Roman" w:hAnsi="Times New Roman"/>
-            <w:sz w:val="24"/>
-            <w:szCs w:val="24"/>
-          </w:rPr>
-        </w:sdtEndPr>
+        <w:sdtEndPr/>
         <w:sdtContent>
           <w:p>
             <w:pPr>
@@ -2171,7 +2914,7 @@
                 <w:sz w:val="20"/>
                 <w:szCs w:val="20"/>
               </w:rPr>
-              <w:t>3</w:t>
+              <w:t>5</w:t>
             </w:r>
             <w:r>
               <w:rPr>
@@ -2201,39 +2944,11 @@
               </w:rPr>
               <w:t xml:space="preserve">Final Judgment Entry 21CRB01291</w:t>
             </w:r>
-          </w:p>
-          <w:p>
-            <w:pPr>
-              <w:pStyle w:val="Footer"/>
-              <w:jc w:val="right"/>
-            </w:pPr>
           </w:p>
         </w:sdtContent>
       </w:sdt>
     </w:sdtContent>
   </w:sdt>
-  <w:p>
-    <w:pPr>
-      <w:tabs>
-        <w:tab w:val="left" w:pos="-1080"/>
-        <w:tab w:val="left" w:pos="-720"/>
-        <w:tab w:val="left" w:pos="0"/>
-        <w:tab w:val="left" w:pos="720"/>
-        <w:tab w:val="left" w:pos="1440"/>
-        <w:tab w:val="left" w:pos="2160"/>
-        <w:tab w:val="left" w:pos="2880"/>
-        <w:tab w:val="left" w:pos="3600"/>
-        <w:tab w:val="left" w:pos="4320"/>
-        <w:tab w:val="left" w:pos="4680"/>
-      </w:tabs>
-      <w:jc w:val="right"/>
-      <w:rPr>
-        <w:rFonts w:ascii="Palatino Linotype" w:hAnsi="Palatino Linotype"/>
-        <w:sz w:val="20"/>
-        <w:szCs w:val="20"/>
-      </w:rPr>
-    </w:pPr>
-  </w:p>
 </w:ftr>
 </file>
 
@@ -2425,8 +3140,240 @@
       </w:rPr>
     </w:lvl>
   </w:abstractNum>
+  <w:abstractNum w:abstractNumId="1">
+    <w:nsid w:val="279660C9"/>
+    <w:multiLevelType w:val="hybridMultilevel"/>
+    <w:tmpl w:val="672ECC5E"/>
+    <w:lvl w:ilvl="0" w:tplc="04090001">
+      <w:start w:val="1"/>
+      <w:numFmt w:val="bullet"/>
+      <w:lvlText w:val=""/>
+      <w:lvlJc w:val="left"/>
+      <w:pPr>
+        <w:ind w:left="720" w:hanging="360"/>
+      </w:pPr>
+      <w:rPr>
+        <w:rFonts w:ascii="Symbol" w:hAnsi="Symbol" w:hint="default"/>
+      </w:rPr>
+    </w:lvl>
+    <w:lvl w:ilvl="1" w:tplc="04090003" w:tentative="1">
+      <w:start w:val="1"/>
+      <w:numFmt w:val="bullet"/>
+      <w:lvlText w:val="o"/>
+      <w:lvlJc w:val="left"/>
+      <w:pPr>
+        <w:ind w:left="1440" w:hanging="360"/>
+      </w:pPr>
+      <w:rPr>
+        <w:rFonts w:ascii="Courier New" w:hAnsi="Courier New" w:cs="Courier New" w:hint="default"/>
+      </w:rPr>
+    </w:lvl>
+    <w:lvl w:ilvl="2" w:tplc="04090005" w:tentative="1">
+      <w:start w:val="1"/>
+      <w:numFmt w:val="bullet"/>
+      <w:lvlText w:val=""/>
+      <w:lvlJc w:val="left"/>
+      <w:pPr>
+        <w:ind w:left="2160" w:hanging="360"/>
+      </w:pPr>
+      <w:rPr>
+        <w:rFonts w:ascii="Wingdings" w:hAnsi="Wingdings" w:hint="default"/>
+      </w:rPr>
+    </w:lvl>
+    <w:lvl w:ilvl="3" w:tplc="04090001" w:tentative="1">
+      <w:start w:val="1"/>
+      <w:numFmt w:val="bullet"/>
+      <w:lvlText w:val=""/>
+      <w:lvlJc w:val="left"/>
+      <w:pPr>
+        <w:ind w:left="2880" w:hanging="360"/>
+      </w:pPr>
+      <w:rPr>
+        <w:rFonts w:ascii="Symbol" w:hAnsi="Symbol" w:hint="default"/>
+      </w:rPr>
+    </w:lvl>
+    <w:lvl w:ilvl="4" w:tplc="04090003" w:tentative="1">
+      <w:start w:val="1"/>
+      <w:numFmt w:val="bullet"/>
+      <w:lvlText w:val="o"/>
+      <w:lvlJc w:val="left"/>
+      <w:pPr>
+        <w:ind w:left="3600" w:hanging="360"/>
+      </w:pPr>
+      <w:rPr>
+        <w:rFonts w:ascii="Courier New" w:hAnsi="Courier New" w:cs="Courier New" w:hint="default"/>
+      </w:rPr>
+    </w:lvl>
+    <w:lvl w:ilvl="5" w:tplc="04090005" w:tentative="1">
+      <w:start w:val="1"/>
+      <w:numFmt w:val="bullet"/>
+      <w:lvlText w:val=""/>
+      <w:lvlJc w:val="left"/>
+      <w:pPr>
+        <w:ind w:left="4320" w:hanging="360"/>
+      </w:pPr>
+      <w:rPr>
+        <w:rFonts w:ascii="Wingdings" w:hAnsi="Wingdings" w:hint="default"/>
+      </w:rPr>
+    </w:lvl>
+    <w:lvl w:ilvl="6" w:tplc="04090001" w:tentative="1">
+      <w:start w:val="1"/>
+      <w:numFmt w:val="bullet"/>
+      <w:lvlText w:val=""/>
+      <w:lvlJc w:val="left"/>
+      <w:pPr>
+        <w:ind w:left="5040" w:hanging="360"/>
+      </w:pPr>
+      <w:rPr>
+        <w:rFonts w:ascii="Symbol" w:hAnsi="Symbol" w:hint="default"/>
+      </w:rPr>
+    </w:lvl>
+    <w:lvl w:ilvl="7" w:tplc="04090003" w:tentative="1">
+      <w:start w:val="1"/>
+      <w:numFmt w:val="bullet"/>
+      <w:lvlText w:val="o"/>
+      <w:lvlJc w:val="left"/>
+      <w:pPr>
+        <w:ind w:left="5760" w:hanging="360"/>
+      </w:pPr>
+      <w:rPr>
+        <w:rFonts w:ascii="Courier New" w:hAnsi="Courier New" w:cs="Courier New" w:hint="default"/>
+      </w:rPr>
+    </w:lvl>
+    <w:lvl w:ilvl="8" w:tplc="04090005" w:tentative="1">
+      <w:start w:val="1"/>
+      <w:numFmt w:val="bullet"/>
+      <w:lvlText w:val=""/>
+      <w:lvlJc w:val="left"/>
+      <w:pPr>
+        <w:ind w:left="6480" w:hanging="360"/>
+      </w:pPr>
+      <w:rPr>
+        <w:rFonts w:ascii="Wingdings" w:hAnsi="Wingdings" w:hint="default"/>
+      </w:rPr>
+    </w:lvl>
+  </w:abstractNum>
+  <w:abstractNum w:abstractNumId="2">
+    <w:nsid w:val="2E17566E"/>
+    <w:multiLevelType w:val="hybridMultilevel"/>
+    <w:tmpl w:val="00866CE6"/>
+    <w:lvl w:ilvl="0" w:tplc="04090001">
+      <w:start w:val="1"/>
+      <w:numFmt w:val="bullet"/>
+      <w:lvlText w:val=""/>
+      <w:lvlJc w:val="left"/>
+      <w:pPr>
+        <w:ind w:left="779" w:hanging="360"/>
+      </w:pPr>
+      <w:rPr>
+        <w:rFonts w:ascii="Symbol" w:hAnsi="Symbol" w:hint="default"/>
+      </w:rPr>
+    </w:lvl>
+    <w:lvl w:ilvl="1" w:tplc="04090003">
+      <w:start w:val="1"/>
+      <w:numFmt w:val="bullet"/>
+      <w:lvlText w:val="o"/>
+      <w:lvlJc w:val="left"/>
+      <w:pPr>
+        <w:ind w:left="1499" w:hanging="360"/>
+      </w:pPr>
+      <w:rPr>
+        <w:rFonts w:ascii="Courier New" w:hAnsi="Courier New" w:cs="Courier New" w:hint="default"/>
+      </w:rPr>
+    </w:lvl>
+    <w:lvl w:ilvl="2" w:tplc="04090005" w:tentative="1">
+      <w:start w:val="1"/>
+      <w:numFmt w:val="bullet"/>
+      <w:lvlText w:val=""/>
+      <w:lvlJc w:val="left"/>
+      <w:pPr>
+        <w:ind w:left="2219" w:hanging="360"/>
+      </w:pPr>
+      <w:rPr>
+        <w:rFonts w:ascii="Wingdings" w:hAnsi="Wingdings" w:hint="default"/>
+      </w:rPr>
+    </w:lvl>
+    <w:lvl w:ilvl="3" w:tplc="04090001" w:tentative="1">
+      <w:start w:val="1"/>
+      <w:numFmt w:val="bullet"/>
+      <w:lvlText w:val=""/>
+      <w:lvlJc w:val="left"/>
+      <w:pPr>
+        <w:ind w:left="2939" w:hanging="360"/>
+      </w:pPr>
+      <w:rPr>
+        <w:rFonts w:ascii="Symbol" w:hAnsi="Symbol" w:hint="default"/>
+      </w:rPr>
+    </w:lvl>
+    <w:lvl w:ilvl="4" w:tplc="04090003" w:tentative="1">
+      <w:start w:val="1"/>
+      <w:numFmt w:val="bullet"/>
+      <w:lvlText w:val="o"/>
+      <w:lvlJc w:val="left"/>
+      <w:pPr>
+        <w:ind w:left="3659" w:hanging="360"/>
+      </w:pPr>
+      <w:rPr>
+        <w:rFonts w:ascii="Courier New" w:hAnsi="Courier New" w:cs="Courier New" w:hint="default"/>
+      </w:rPr>
+    </w:lvl>
+    <w:lvl w:ilvl="5" w:tplc="04090005" w:tentative="1">
+      <w:start w:val="1"/>
+      <w:numFmt w:val="bullet"/>
+      <w:lvlText w:val=""/>
+      <w:lvlJc w:val="left"/>
+      <w:pPr>
+        <w:ind w:left="4379" w:hanging="360"/>
+      </w:pPr>
+      <w:rPr>
+        <w:rFonts w:ascii="Wingdings" w:hAnsi="Wingdings" w:hint="default"/>
+      </w:rPr>
+    </w:lvl>
+    <w:lvl w:ilvl="6" w:tplc="04090001" w:tentative="1">
+      <w:start w:val="1"/>
+      <w:numFmt w:val="bullet"/>
+      <w:lvlText w:val=""/>
+      <w:lvlJc w:val="left"/>
+      <w:pPr>
+        <w:ind w:left="5099" w:hanging="360"/>
+      </w:pPr>
+      <w:rPr>
+        <w:rFonts w:ascii="Symbol" w:hAnsi="Symbol" w:hint="default"/>
+      </w:rPr>
+    </w:lvl>
+    <w:lvl w:ilvl="7" w:tplc="04090003" w:tentative="1">
+      <w:start w:val="1"/>
+      <w:numFmt w:val="bullet"/>
+      <w:lvlText w:val="o"/>
+      <w:lvlJc w:val="left"/>
+      <w:pPr>
+        <w:ind w:left="5819" w:hanging="360"/>
+      </w:pPr>
+      <w:rPr>
+        <w:rFonts w:ascii="Courier New" w:hAnsi="Courier New" w:cs="Courier New" w:hint="default"/>
+      </w:rPr>
+    </w:lvl>
+    <w:lvl w:ilvl="8" w:tplc="04090005" w:tentative="1">
+      <w:start w:val="1"/>
+      <w:numFmt w:val="bullet"/>
+      <w:lvlText w:val=""/>
+      <w:lvlJc w:val="left"/>
+      <w:pPr>
+        <w:ind w:left="6539" w:hanging="360"/>
+      </w:pPr>
+      <w:rPr>
+        <w:rFonts w:ascii="Wingdings" w:hAnsi="Wingdings" w:hint="default"/>
+      </w:rPr>
+    </w:lvl>
+  </w:abstractNum>
   <w:num w:numId="1">
     <w:abstractNumId w:val="0"/>
+  </w:num>
+  <w:num w:numId="2">
+    <w:abstractNumId w:val="2"/>
+  </w:num>
+  <w:num w:numId="3">
+    <w:abstractNumId w:val="1"/>
   </w:num>
 </w:numbering>
 </file>
@@ -2745,6 +3692,49 @@
       <w:contextualSpacing/>
     </w:pPr>
   </w:style>
+  <w:style w:type="character" w:styleId="CommentReference">
+    <w:name w:val="annotation reference"/>
+    <w:basedOn w:val="DefaultParagraphFont"/>
+    <w:uiPriority w:val="99"/>
+    <w:semiHidden/>
+    <w:unhideWhenUsed/>
+    <w:rsid w:val="00A53114"/>
+    <w:rPr>
+      <w:sz w:val="16"/>
+      <w:szCs w:val="16"/>
+    </w:rPr>
+  </w:style>
+  <w:style w:type="paragraph" w:styleId="CommentText">
+    <w:name w:val="annotation text"/>
+    <w:basedOn w:val="Normal"/>
+    <w:link w:val="CommentTextChar"/>
+    <w:uiPriority w:val="99"/>
+    <w:unhideWhenUsed/>
+    <w:rsid w:val="00A53114"/>
+    <w:pPr>
+      <w:widowControl/>
+      <w:autoSpaceDE/>
+      <w:autoSpaceDN/>
+      <w:adjustRightInd/>
+    </w:pPr>
+    <w:rPr>
+      <w:rFonts w:asciiTheme="minorHAnsi" w:eastAsiaTheme="minorHAnsi" w:hAnsiTheme="minorHAnsi" w:cstheme="minorBidi"/>
+      <w:sz w:val="20"/>
+      <w:szCs w:val="20"/>
+    </w:rPr>
+  </w:style>
+  <w:style w:type="character" w:customStyle="1" w:styleId="CommentTextChar">
+    <w:name w:val="Comment Text Char"/>
+    <w:basedOn w:val="DefaultParagraphFont"/>
+    <w:link w:val="CommentText"/>
+    <w:uiPriority w:val="99"/>
+    <w:rsid w:val="00A53114"/>
+    <w:rPr>
+      <w:rFonts w:eastAsiaTheme="minorHAnsi"/>
+      <w:sz w:val="20"/>
+      <w:szCs w:val="20"/>
+    </w:rPr>
+  </w:style>
 </w:styles>
 </file>
 
@@ -3062,6 +4052,49 @@
       <w:contextualSpacing/>
     </w:pPr>
   </w:style>
+  <w:style w:type="character" w:styleId="CommentReference">
+    <w:name w:val="annotation reference"/>
+    <w:basedOn w:val="DefaultParagraphFont"/>
+    <w:uiPriority w:val="99"/>
+    <w:semiHidden/>
+    <w:unhideWhenUsed/>
+    <w:rsid w:val="00A53114"/>
+    <w:rPr>
+      <w:sz w:val="16"/>
+      <w:szCs w:val="16"/>
+    </w:rPr>
+  </w:style>
+  <w:style w:type="paragraph" w:styleId="CommentText">
+    <w:name w:val="annotation text"/>
+    <w:basedOn w:val="Normal"/>
+    <w:link w:val="CommentTextChar"/>
+    <w:uiPriority w:val="99"/>
+    <w:unhideWhenUsed/>
+    <w:rsid w:val="00A53114"/>
+    <w:pPr>
+      <w:widowControl/>
+      <w:autoSpaceDE/>
+      <w:autoSpaceDN/>
+      <w:adjustRightInd/>
+    </w:pPr>
+    <w:rPr>
+      <w:rFonts w:asciiTheme="minorHAnsi" w:eastAsiaTheme="minorHAnsi" w:hAnsiTheme="minorHAnsi" w:cstheme="minorBidi"/>
+      <w:sz w:val="20"/>
+      <w:szCs w:val="20"/>
+    </w:rPr>
+  </w:style>
+  <w:style w:type="character" w:customStyle="1" w:styleId="CommentTextChar">
+    <w:name w:val="Comment Text Char"/>
+    <w:basedOn w:val="DefaultParagraphFont"/>
+    <w:link w:val="CommentText"/>
+    <w:uiPriority w:val="99"/>
+    <w:rsid w:val="00A53114"/>
+    <w:rPr>
+      <w:rFonts w:eastAsiaTheme="minorHAnsi"/>
+      <w:sz w:val="20"/>
+      <w:szCs w:val="20"/>
+    </w:rPr>
+  </w:style>
 </w:styles>
 </file>
 

</xml_diff>

<commit_message>
Fixed statute line edit bug to make editable.
</commit_message>
<xml_diff>
--- a/resources/Saved/21CRB01291_Traffic Judgment Entry.docx
+++ b/resources/Saved/21CRB01291_Traffic Judgment Entry.docx
@@ -1,6 +1,6 @@
 
 <file path=word/document.xml><?xml version="1.0" encoding="utf-8"?>
-<w:document xmlns:wpc="http://schemas.microsoft.com/office/word/2010/wordprocessingCanvas" xmlns:mc="http://schemas.openxmlformats.org/markup-compatibility/2006" xmlns:o="urn:schemas-microsoft-com:office:office" xmlns:r="http://schemas.openxmlformats.org/officeDocument/2006/relationships" xmlns:m="http://schemas.openxmlformats.org/officeDocument/2006/math" xmlns:v="urn:schemas-microsoft-com:vml" xmlns:wp14="http://schemas.microsoft.com/office/word/2010/wordprocessingDrawing" xmlns:wp="http://schemas.openxmlformats.org/drawingml/2006/wordprocessingDrawing" xmlns:w10="urn:schemas-microsoft-com:office:word" xmlns:w="http://schemas.openxmlformats.org/wordprocessingml/2006/main" xmlns:w14="http://schemas.microsoft.com/office/word/2010/wordml" xmlns:wpg="http://schemas.microsoft.com/office/word/2010/wordprocessingGroup" xmlns:wpi="http://schemas.microsoft.com/office/word/2010/wordprocessingInk" xmlns:wne="http://schemas.microsoft.com/office/word/2006/wordml" xmlns:wps="http://schemas.microsoft.com/office/word/2010/wordprocessingShape" mc:Ignorable="w14 wp14">
+<w:document xmlns:wpc="http://schemas.microsoft.com/office/word/2010/wordprocessingCanvas" xmlns:cx="http://schemas.microsoft.com/office/drawing/2014/chartex" xmlns:cx1="http://schemas.microsoft.com/office/drawing/2015/9/8/chartex" xmlns:cx2="http://schemas.microsoft.com/office/drawing/2015/10/21/chartex" xmlns:cx3="http://schemas.microsoft.com/office/drawing/2016/5/9/chartex" xmlns:cx4="http://schemas.microsoft.com/office/drawing/2016/5/10/chartex" xmlns:cx5="http://schemas.microsoft.com/office/drawing/2016/5/11/chartex" xmlns:cx6="http://schemas.microsoft.com/office/drawing/2016/5/12/chartex" xmlns:cx7="http://schemas.microsoft.com/office/drawing/2016/5/13/chartex" xmlns:cx8="http://schemas.microsoft.com/office/drawing/2016/5/14/chartex" xmlns:mc="http://schemas.openxmlformats.org/markup-compatibility/2006" xmlns:aink="http://schemas.microsoft.com/office/drawing/2016/ink" xmlns:am3d="http://schemas.microsoft.com/office/drawing/2017/model3d" xmlns:o="urn:schemas-microsoft-com:office:office" xmlns:r="http://schemas.openxmlformats.org/officeDocument/2006/relationships" xmlns:m="http://schemas.openxmlformats.org/officeDocument/2006/math" xmlns:v="urn:schemas-microsoft-com:vml" xmlns:wp14="http://schemas.microsoft.com/office/word/2010/wordprocessingDrawing" xmlns:wp="http://schemas.openxmlformats.org/drawingml/2006/wordprocessingDrawing" xmlns:w10="urn:schemas-microsoft-com:office:word" xmlns:w="http://schemas.openxmlformats.org/wordprocessingml/2006/main" xmlns:w14="http://schemas.microsoft.com/office/word/2010/wordml" xmlns:w15="http://schemas.microsoft.com/office/word/2012/wordml" xmlns:w16cex="http://schemas.microsoft.com/office/word/2018/wordml/cex" xmlns:w16cid="http://schemas.microsoft.com/office/word/2016/wordml/cid" xmlns:w16="http://schemas.microsoft.com/office/word/2018/wordml" xmlns:w16sdtdh="http://schemas.microsoft.com/office/word/2020/wordml/sdtdatahash" xmlns:w16se="http://schemas.microsoft.com/office/word/2015/wordml/symex" xmlns:wpg="http://schemas.microsoft.com/office/word/2010/wordprocessingGroup" xmlns:wpi="http://schemas.microsoft.com/office/word/2010/wordprocessingInk" xmlns:wne="http://schemas.microsoft.com/office/word/2006/wordml" xmlns:wps="http://schemas.microsoft.com/office/word/2010/wordprocessingShape" mc:Ignorable="w14 w15 w16se w16cid w16 w16cex w16sdtdh wp14">
   <w:body>
     <w:p>
       <w:pPr>
@@ -160,23 +160,13 @@
           <w:szCs w:val="20"/>
         </w:rPr>
       </w:pPr>
-      <w:proofErr w:type="gramStart"/>
-      <w:r>
-        <w:rPr>
-          <w:rFonts w:ascii="Palatino Linotype" w:hAnsi="Palatino Linotype"/>
-          <w:sz w:val="20"/>
-          <w:szCs w:val="20"/>
-        </w:rPr>
-        <w:t>vs</w:t>
-      </w:r>
-      <w:proofErr w:type="gramEnd"/>
-      <w:r>
-        <w:rPr>
-          <w:rFonts w:ascii="Palatino Linotype" w:hAnsi="Palatino Linotype"/>
-          <w:sz w:val="20"/>
-          <w:szCs w:val="20"/>
-        </w:rPr>
-        <w:t>.</w:t>
+      <w:r>
+        <w:rPr>
+          <w:rFonts w:ascii="Palatino Linotype" w:hAnsi="Palatino Linotype"/>
+          <w:sz w:val="20"/>
+          <w:szCs w:val="20"/>
+        </w:rPr>
+        <w:t>vs.</w:t>
       </w:r>
       <w:r>
         <w:rPr>
@@ -392,7 +382,6 @@
           <w:szCs w:val="20"/>
         </w:rPr>
       </w:pPr>
-      <w:proofErr w:type="gramStart"/>
       <w:r>
         <w:rPr>
           <w:rFonts w:ascii="Palatino Linotype" w:hAnsi="Palatino Linotype"/>
@@ -401,7 +390,6 @@
         </w:rPr>
         <w:t>Defendant.</w:t>
       </w:r>
-      <w:proofErr w:type="gramEnd"/>
       <w:r>
         <w:rPr>
           <w:rFonts w:ascii="Palatino Linotype" w:hAnsi="Palatino Linotype"/>
@@ -724,36 +712,17 @@
           <w:sz w:val="20"/>
           <w:szCs w:val="20"/>
         </w:rPr>
-        <w:t xml:space="preserve">The Court, finding that the Defendant entered the plea knowingly, intelligently, and voluntarily, accepted the plea and entered the following sentence:</w:t>
+        <w:t>The Court, finding that the Defendant entered the plea knowingly, intelligently, and voluntarily, accepted the plea and entered the following sentence:</w:t>
       </w:r>
     </w:p>
     <w:p>
       <w:pPr>
-        <w:jc w:val="both"/>
         <w:rPr>
           <w:rFonts w:ascii="Palatino Linotype" w:hAnsi="Palatino Linotype"/>
           <w:sz w:val="20"/>
           <w:szCs w:val="20"/>
         </w:rPr>
       </w:pPr>
-      <w:r>
-        <w:rPr>
-          <w:rFonts w:ascii="Palatino Linotype" w:hAnsi="Palatino Linotype"/>
-          <w:sz w:val="20"/>
-          <w:szCs w:val="20"/>
-        </w:rPr>
-        <w:t xml:space="preserve"/>
-      </w:r>
-      <w:r>
-        <w:rPr>
-          <w:rFonts w:ascii="Palatino Linotype" w:hAnsi="Palatino Linotype"/>
-          <w:sz w:val="20"/>
-          <w:szCs w:val="20"/>
-        </w:rPr>
-        <w:t xml:space="preserve"/>
-        <w:br/>
-        <w:t xml:space="preserve"/>
-      </w:r>
     </w:p>
     <w:tbl>
       <w:tblPr>
@@ -923,7 +892,7 @@
                 <w:sz w:val="20"/>
                 <w:szCs w:val="20"/>
               </w:rPr>
-              <w:t xml:space="preserve">1501:46-12-04</w:t>
+              <w:t xml:space="preserve">1501:46-12-05</w:t>
             </w:r>
           </w:p>
         </w:tc>
@@ -1004,7 +973,7 @@
                 <w:sz w:val="20"/>
                 <w:szCs w:val="20"/>
               </w:rPr>
-              <w:t xml:space="preserve">MM</w:t>
+              <w:t xml:space="preserve">M3</w:t>
             </w:r>
           </w:p>
         </w:tc>
@@ -1047,7 +1016,6 @@
                 <w:sz w:val="20"/>
                 <w:szCs w:val="20"/>
               </w:rPr>
-              <w:lastRenderedPageBreak/>
               <w:t>Plea</w:t>
             </w:r>
           </w:p>
@@ -1129,6 +1097,7 @@
                 <w:sz w:val="20"/>
                 <w:szCs w:val="20"/>
               </w:rPr>
+              <w:lastRenderedPageBreak/>
               <w:t>Finding</w:t>
             </w:r>
           </w:p>
@@ -1248,7 +1217,7 @@
                 <w:sz w:val="20"/>
                 <w:szCs w:val="20"/>
               </w:rPr>
-              <w:t xml:space="preserve">$ 0</w:t>
+              <w:t xml:space="preserve">$ 50</w:t>
             </w:r>
           </w:p>
         </w:tc>
@@ -1354,188 +1323,6 @@
           </w:p>
         </w:tc>
       </w:tr>
-      <w:tr>
-        <w:trPr>
-          <w:jc w:val="center"/>
-        </w:trPr>
-        <w:tc>
-          <w:tcPr>
-            <w:tcW w:w="1801" w:type="dxa"/>
-          </w:tcPr>
-          <w:p>
-            <w:pPr>
-              <w:tabs>
-                <w:tab w:val="left" w:pos="-1080"/>
-                <w:tab w:val="left" w:pos="-720"/>
-                <w:tab w:val="left" w:pos="0"/>
-                <w:tab w:val="left" w:pos="720"/>
-                <w:tab w:val="left" w:pos="1440"/>
-                <w:tab w:val="left" w:pos="2160"/>
-                <w:tab w:val="left" w:pos="2880"/>
-                <w:tab w:val="left" w:pos="3600"/>
-                <w:tab w:val="left" w:pos="4320"/>
-                <w:tab w:val="left" w:pos="4680"/>
-              </w:tabs>
-              <w:rPr>
-                <w:rFonts w:ascii="Palatino Linotype" w:hAnsi="Palatino Linotype"/>
-                <w:b/>
-                <w:bCs/>
-                <w:sz w:val="20"/>
-                <w:szCs w:val="20"/>
-              </w:rPr>
-            </w:pPr>
-            <w:r>
-              <w:rPr>
-                <w:rFonts w:ascii="Palatino Linotype" w:hAnsi="Palatino Linotype"/>
-                <w:b/>
-                <w:bCs/>
-                <w:sz w:val="20"/>
-                <w:szCs w:val="20"/>
-              </w:rPr>
-              <w:t>Jail Days</w:t>
-            </w:r>
-          </w:p>
-        </w:tc>
-        <w:tc>
-          <w:tcPr>
-            <w:tcW w:w="3289" w:type="dxa"/>
-          </w:tcPr>
-          <w:p>
-            <w:pPr>
-              <w:tabs>
-                <w:tab w:val="left" w:pos="-1080"/>
-                <w:tab w:val="left" w:pos="-720"/>
-                <w:tab w:val="left" w:pos="0"/>
-                <w:tab w:val="left" w:pos="720"/>
-                <w:tab w:val="left" w:pos="1440"/>
-                <w:tab w:val="left" w:pos="2160"/>
-                <w:tab w:val="left" w:pos="2880"/>
-                <w:tab w:val="left" w:pos="3600"/>
-                <w:tab w:val="left" w:pos="4320"/>
-                <w:tab w:val="left" w:pos="4680"/>
-              </w:tabs>
-              <w:rPr>
-                <w:rFonts w:ascii="Palatino Linotype" w:hAnsi="Palatino Linotype"/>
-                <w:b/>
-                <w:bCs/>
-                <w:sz w:val="20"/>
-                <w:szCs w:val="20"/>
-              </w:rPr>
-            </w:pPr>
-            <w:r>
-              <w:rPr>
-                <w:rFonts w:ascii="Palatino Linotype" w:hAnsi="Palatino Linotype"/>
-                <w:b/>
-                <w:bCs/>
-                <w:sz w:val="20"/>
-                <w:szCs w:val="20"/>
-              </w:rPr>
-              <w:t xml:space="preserve">None</w:t>
-            </w:r>
-          </w:p>
-        </w:tc>
-      </w:tr>
-      <w:tr>
-        <w:trPr>
-          <w:jc w:val="center"/>
-        </w:trPr>
-        <w:tc>
-          <w:tcPr>
-            <w:tcW w:w="1801" w:type="dxa"/>
-          </w:tcPr>
-          <w:p>
-            <w:pPr>
-              <w:tabs>
-                <w:tab w:val="left" w:pos="-1080"/>
-                <w:tab w:val="left" w:pos="-720"/>
-                <w:tab w:val="left" w:pos="0"/>
-                <w:tab w:val="left" w:pos="720"/>
-                <w:tab w:val="left" w:pos="1440"/>
-                <w:tab w:val="left" w:pos="2160"/>
-                <w:tab w:val="left" w:pos="2880"/>
-                <w:tab w:val="left" w:pos="3600"/>
-                <w:tab w:val="left" w:pos="4320"/>
-                <w:tab w:val="left" w:pos="4680"/>
-              </w:tabs>
-              <w:rPr>
-                <w:rFonts w:ascii="Palatino Linotype" w:hAnsi="Palatino Linotype"/>
-                <w:b/>
-                <w:bCs/>
-                <w:sz w:val="20"/>
-                <w:szCs w:val="20"/>
-              </w:rPr>
-            </w:pPr>
-            <w:r>
-              <w:rPr>
-                <w:rFonts w:ascii="Palatino Linotype" w:hAnsi="Palatino Linotype"/>
-                <w:b/>
-                <w:bCs/>
-                <w:sz w:val="20"/>
-                <w:szCs w:val="20"/>
-              </w:rPr>
-              <w:t>Jail Days</w:t>
-            </w:r>
-            <w:r>
-              <w:rPr>
-                <w:rFonts w:ascii="Palatino Linotype" w:hAnsi="Palatino Linotype"/>
-                <w:b/>
-                <w:bCs/>
-                <w:sz w:val="20"/>
-                <w:szCs w:val="20"/>
-              </w:rPr>
-              <w:t xml:space="preserve"> </w:t>
-            </w:r>
-            <w:r>
-              <w:rPr>
-                <w:rFonts w:ascii="Palatino Linotype" w:hAnsi="Palatino Linotype"/>
-                <w:b/>
-                <w:bCs/>
-                <w:sz w:val="20"/>
-                <w:szCs w:val="20"/>
-              </w:rPr>
-              <w:t>Suspended</w:t>
-            </w:r>
-          </w:p>
-        </w:tc>
-        <w:tc>
-          <w:tcPr>
-            <w:tcW w:w="3289" w:type="dxa"/>
-          </w:tcPr>
-          <w:p>
-            <w:pPr>
-              <w:tabs>
-                <w:tab w:val="left" w:pos="-1080"/>
-                <w:tab w:val="left" w:pos="-720"/>
-                <w:tab w:val="left" w:pos="0"/>
-                <w:tab w:val="left" w:pos="720"/>
-                <w:tab w:val="left" w:pos="1440"/>
-                <w:tab w:val="left" w:pos="2160"/>
-                <w:tab w:val="left" w:pos="2880"/>
-                <w:tab w:val="left" w:pos="3600"/>
-                <w:tab w:val="left" w:pos="4320"/>
-                <w:tab w:val="left" w:pos="4680"/>
-              </w:tabs>
-              <w:rPr>
-                <w:rFonts w:ascii="Palatino Linotype" w:hAnsi="Palatino Linotype"/>
-                <w:b/>
-                <w:bCs/>
-                <w:sz w:val="20"/>
-                <w:szCs w:val="20"/>
-              </w:rPr>
-            </w:pPr>
-            <w:r>
-              <w:rPr>
-                <w:rFonts w:ascii="Palatino Linotype" w:hAnsi="Palatino Linotype"/>
-                <w:b/>
-                <w:bCs/>
-                <w:sz w:val="20"/>
-                <w:szCs w:val="20"/>
-              </w:rPr>
-              <w:t xml:space="preserve">None</w:t>
-            </w:r>
-          </w:p>
-        </w:tc>
-      </w:tr>
     </w:tbl>
     <w:p>
       <w:pPr>
@@ -1559,7 +1346,6 @@
           <w:szCs w:val="20"/>
         </w:rPr>
       </w:pPr>
-      <w:proofErr w:type="gramStart"/>
       <w:r>
         <w:rPr>
           <w:rFonts w:ascii="Palatino Linotype" w:hAnsi="Palatino Linotype"/>
@@ -1568,9 +1354,8 @@
           <w:sz w:val="20"/>
           <w:szCs w:val="20"/>
         </w:rPr>
-        <w:t xml:space="preserve">Fines and Costs.</w:t>
-      </w:r>
-      <w:proofErr w:type="gramEnd"/>
+        <w:t xml:space="preserve">Fines and Costs.  </w:t>
+      </w:r>
       <w:r>
         <w:rPr>
           <w:rFonts w:ascii="Palatino Linotype" w:hAnsi="Palatino Linotype"/>
@@ -1579,7 +1364,52 @@
           <w:sz w:val="20"/>
           <w:szCs w:val="20"/>
         </w:rPr>
-        <w:t xml:space="preserve">  </w:t>
+        <w:t xml:space="preserve"/>
+      </w:r>
+      <w:r>
+        <w:rPr>
+          <w:rFonts w:ascii="Palatino Linotype" w:hAnsi="Palatino Linotype"/>
+          <w:bCs/>
+          <w:sz w:val="20"/>
+          <w:szCs w:val="20"/>
+          <w:u w:val="single"/>
+        </w:rPr>
+        <w:t>Court costs are assessed for the highest degree charge in this</w:t>
+      </w:r>
+      <w:r>
+        <w:rPr>
+          <w:rFonts w:ascii="Palatino Linotype" w:hAnsi="Palatino Linotype"/>
+          <w:bCs/>
+          <w:sz w:val="20"/>
+          <w:szCs w:val="20"/>
+          <w:u w:val="single"/>
+        </w:rPr>
+        <w:t xml:space="preserve"> case</w:t>
+      </w:r>
+      <w:r>
+        <w:rPr>
+          <w:rFonts w:ascii="Palatino Linotype" w:hAnsi="Palatino Linotype"/>
+          <w:bCs/>
+          <w:sz w:val="20"/>
+          <w:szCs w:val="20"/>
+        </w:rPr>
+        <w:t xml:space="preserve">. </w:t>
+      </w:r>
+      <w:r>
+        <w:rPr>
+          <w:rFonts w:ascii="Palatino Linotype" w:hAnsi="Palatino Linotype"/>
+          <w:sz w:val="20"/>
+          <w:szCs w:val="20"/>
+        </w:rPr>
+        <w:t xml:space="preserve">Having</w:t>
+      </w:r>
+      <w:r>
+        <w:rPr>
+          <w:rFonts w:ascii="Palatino Linotype" w:hAnsi="Palatino Linotype"/>
+          <w:sz w:val="20"/>
+          <w:szCs w:val="20"/>
+        </w:rPr>
+        <w:t xml:space="preserve"> been informed of the fines </w:t>
       </w:r>
       <w:r>
         <w:rPr>
@@ -1594,55 +1424,26 @@
       <w:r>
         <w:rPr>
           <w:rFonts w:ascii="Palatino Linotype" w:hAnsi="Palatino Linotype"/>
-          <w:bCs/>
-          <w:sz w:val="20"/>
-          <w:szCs w:val="20"/>
-          <w:u w:val="single"/>
-        </w:rPr>
-        <w:t xml:space="preserve">Court costs are assessed for the highest degree charge in this</w:t>
-      </w:r>
-      <w:r>
-        <w:rPr>
-          <w:rFonts w:ascii="Palatino Linotype" w:hAnsi="Palatino Linotype"/>
-          <w:bCs/>
-          <w:sz w:val="20"/>
-          <w:szCs w:val="20"/>
-          <w:u w:val="single"/>
-        </w:rPr>
-        <w:t xml:space="preserve"> case</w:t>
-      </w:r>
-      <w:r>
-        <w:rPr>
-          <w:rFonts w:ascii="Palatino Linotype" w:hAnsi="Palatino Linotype"/>
-          <w:bCs/>
-          <w:sz w:val="20"/>
-          <w:szCs w:val="20"/>
-        </w:rPr>
-        <w:t xml:space="preserve">. </w:t>
-      </w:r>
-      <w:r>
-        <w:rPr>
-          <w:rFonts w:ascii="Palatino Linotype" w:hAnsi="Palatino Linotype"/>
-          <w:sz w:val="20"/>
-          <w:szCs w:val="20"/>
-        </w:rPr>
-        <w:t xml:space="preserve"/>
-      </w:r>
-      <w:r>
-        <w:rPr>
-          <w:rFonts w:ascii="Palatino Linotype" w:hAnsi="Palatino Linotype"/>
-          <w:sz w:val="20"/>
-          <w:szCs w:val="20"/>
-        </w:rPr>
-        <w:t xml:space="preserve">Having</w:t>
-      </w:r>
-      <w:r>
-        <w:rPr>
-          <w:rFonts w:ascii="Palatino Linotype" w:hAnsi="Palatino Linotype"/>
-          <w:sz w:val="20"/>
-          <w:szCs w:val="20"/>
-        </w:rPr>
-        <w:t xml:space="preserve"> been informed of the fines </w:t>
+          <w:sz w:val="20"/>
+          <w:szCs w:val="20"/>
+        </w:rPr>
+        <w:t xml:space="preserve">and costs</w:t>
+      </w:r>
+      <w:r>
+        <w:rPr>
+          <w:rFonts w:ascii="Palatino Linotype" w:hAnsi="Palatino Linotype"/>
+          <w:sz w:val="20"/>
+          <w:szCs w:val="20"/>
+        </w:rPr>
+        <w:t xml:space="preserve"> </w:t>
+      </w:r>
+      <w:r>
+        <w:rPr>
+          <w:rFonts w:ascii="Palatino Linotype" w:hAnsi="Palatino Linotype"/>
+          <w:sz w:val="20"/>
+          <w:szCs w:val="20"/>
+        </w:rPr>
+        <w:t xml:space="preserve">owed, Defendant expressed an ability to pay </w:t>
       </w:r>
       <w:r>
         <w:rPr>
@@ -1652,40 +1453,32 @@
           <w:sz w:val="20"/>
           <w:szCs w:val="20"/>
         </w:rPr>
-        <w:t xml:space="preserve"/>
-      </w:r>
-      <w:r>
-        <w:rPr>
-          <w:rFonts w:ascii="Palatino Linotype" w:hAnsi="Palatino Linotype"/>
-          <w:sz w:val="20"/>
-          <w:szCs w:val="20"/>
-        </w:rPr>
-        <w:t xml:space="preserve">and</w:t>
-      </w:r>
-      <w:proofErr w:type="gramEnd"/>
-      <w:r>
-        <w:rPr>
-          <w:rFonts w:ascii="Palatino Linotype" w:hAnsi="Palatino Linotype"/>
-          <w:sz w:val="20"/>
-          <w:szCs w:val="20"/>
-        </w:rPr>
-        <w:t xml:space="preserve"> costs</w:t>
-      </w:r>
-      <w:r>
-        <w:rPr>
-          <w:rFonts w:ascii="Palatino Linotype" w:hAnsi="Palatino Linotype"/>
-          <w:sz w:val="20"/>
-          <w:szCs w:val="20"/>
-        </w:rPr>
-        <w:t xml:space="preserve"> </w:t>
-      </w:r>
-      <w:r>
-        <w:rPr>
-          <w:rFonts w:ascii="Palatino Linotype" w:hAnsi="Palatino Linotype"/>
-          <w:sz w:val="20"/>
-          <w:szCs w:val="20"/>
-        </w:rPr>
-        <w:t xml:space="preserve">owed, Defendant expressed an ability to pay </w:t>
+        <w:t xml:space="preserve">forthwith</w:t>
+      </w:r>
+      <w:r>
+        <w:rPr>
+          <w:rFonts w:ascii="Palatino Linotype" w:hAnsi="Palatino Linotype"/>
+          <w:sz w:val="20"/>
+          <w:szCs w:val="20"/>
+        </w:rPr>
+        <w:t xml:space="preserve">. </w:t>
+      </w:r>
+      <w:bookmarkStart w:id="0" w:name="_Hlk94196527"/>
+      <w:r>
+        <w:rPr>
+          <w:rFonts w:ascii="Palatino Linotype" w:hAnsi="Palatino Linotype"/>
+          <w:sz w:val="20"/>
+          <w:szCs w:val="20"/>
+        </w:rPr>
+        <w:t xml:space="preserve">Absent further order, the Court finds Defendant is able and shall pay</w:t>
+      </w:r>
+      <w:r>
+        <w:rPr>
+          <w:rFonts w:ascii="Palatino Linotype" w:hAnsi="Palatino Linotype"/>
+          <w:sz w:val="20"/>
+          <w:szCs w:val="20"/>
+        </w:rPr>
+        <w:t xml:space="preserve"> the fines </w:t>
       </w:r>
       <w:r>
         <w:rPr>
@@ -1695,33 +1488,33 @@
           <w:sz w:val="20"/>
           <w:szCs w:val="20"/>
         </w:rPr>
-        <w:t xml:space="preserve">forthwith</w:t>
-      </w:r>
-      <w:r>
-        <w:rPr>
-          <w:rFonts w:ascii="Palatino Linotype" w:hAnsi="Palatino Linotype"/>
-          <w:sz w:val="20"/>
-          <w:szCs w:val="20"/>
-        </w:rPr>
-        <w:t xml:space="preserve">. </w:t>
-      </w:r>
-      <w:bookmarkStart w:id="0" w:name="_Hlk94196527"/>
-      <w:r>
-        <w:rPr>
-          <w:rFonts w:ascii="Palatino Linotype" w:hAnsi="Palatino Linotype"/>
-          <w:sz w:val="20"/>
-          <w:szCs w:val="20"/>
-        </w:rPr>
-        <w:t xml:space="preserve">Absent further order, the Court finds Defendant is able and shall pay</w:t>
-      </w:r>
-      <w:r>
-        <w:rPr>
-          <w:rFonts w:ascii="Palatino Linotype" w:hAnsi="Palatino Linotype"/>
-          <w:sz w:val="20"/>
-          <w:szCs w:val="20"/>
-        </w:rPr>
-        <w:t xml:space="preserve"> the fines </w:t>
-      </w:r>
+        <w:t xml:space="preserve"/>
+      </w:r>
+      <w:r>
+        <w:rPr>
+          <w:rFonts w:ascii="Palatino Linotype" w:hAnsi="Palatino Linotype"/>
+          <w:sz w:val="20"/>
+          <w:szCs w:val="20"/>
+        </w:rPr>
+        <w:t xml:space="preserve">and costs</w:t>
+      </w:r>
+      <w:r>
+        <w:rPr>
+          <w:rFonts w:ascii="Palatino Linotype" w:hAnsi="Palatino Linotype"/>
+          <w:sz w:val="20"/>
+          <w:szCs w:val="20"/>
+        </w:rPr>
+        <w:t xml:space="preserve"> </w:t>
+      </w:r>
+      <w:r>
+        <w:rPr>
+          <w:rFonts w:ascii="Palatino Linotype" w:hAnsi="Palatino Linotype"/>
+          <w:sz w:val="20"/>
+          <w:szCs w:val="20"/>
+        </w:rPr>
+        <w:t xml:space="preserve">in full by </w:t>
+      </w:r>
+      <w:bookmarkEnd w:id="0"/>
       <w:r>
         <w:rPr>
           <w:rFonts w:ascii="Palatino Linotype" w:hAnsi="Palatino Linotype"/>
@@ -1730,42 +1523,24 @@
           <w:sz w:val="20"/>
           <w:szCs w:val="20"/>
         </w:rPr>
-        <w:t xml:space="preserve"/>
-      </w:r>
-      <w:r>
-        <w:rPr>
-          <w:rFonts w:ascii="Palatino Linotype" w:hAnsi="Palatino Linotype"/>
-          <w:sz w:val="20"/>
-          <w:szCs w:val="20"/>
-        </w:rPr>
-        <w:t xml:space="preserve">and</w:t>
-      </w:r>
-      <w:proofErr w:type="gramEnd"/>
-      <w:r>
-        <w:rPr>
-          <w:rFonts w:ascii="Palatino Linotype" w:hAnsi="Palatino Linotype"/>
-          <w:sz w:val="20"/>
-          <w:szCs w:val="20"/>
-        </w:rPr>
-        <w:t xml:space="preserve"> costs</w:t>
-      </w:r>
-      <w:r>
-        <w:rPr>
-          <w:rFonts w:ascii="Palatino Linotype" w:hAnsi="Palatino Linotype"/>
-          <w:sz w:val="20"/>
-          <w:szCs w:val="20"/>
-        </w:rPr>
-        <w:t xml:space="preserve"> </w:t>
-      </w:r>
-      <w:r>
-        <w:rPr>
-          <w:rFonts w:ascii="Palatino Linotype" w:hAnsi="Palatino Linotype"/>
-          <w:sz w:val="20"/>
-          <w:szCs w:val="20"/>
-        </w:rPr>
-        <w:t xml:space="preserve">in full by </w:t>
-      </w:r>
-      <w:bookmarkEnd w:id="0"/>
+        <w:t xml:space="preserve">February 04, 2022</w:t>
+      </w:r>
+      <w:r>
+        <w:rPr>
+          <w:rFonts w:ascii="Palatino Linotype" w:hAnsi="Palatino Linotype"/>
+          <w:sz w:val="20"/>
+          <w:szCs w:val="20"/>
+        </w:rPr>
+        <w:t xml:space="preserve">. </w:t>
+      </w:r>
+      <w:r>
+        <w:rPr>
+          <w:rFonts w:ascii="Palatino Linotype" w:hAnsi="Palatino Linotype"/>
+          <w:sz w:val="20"/>
+          <w:szCs w:val="20"/>
+        </w:rPr>
+        <w:t xml:space="preserve">Defendant shall receive credit at $50/day for </w:t>
+      </w:r>
       <w:r>
         <w:rPr>
           <w:rFonts w:ascii="Palatino Linotype" w:hAnsi="Palatino Linotype"/>
@@ -1774,15 +1549,33 @@
           <w:sz w:val="20"/>
           <w:szCs w:val="20"/>
         </w:rPr>
-        <w:t xml:space="preserve">February 04, 2022</w:t>
-      </w:r>
-      <w:r>
-        <w:rPr>
-          <w:rFonts w:ascii="Palatino Linotype" w:hAnsi="Palatino Linotype"/>
-          <w:sz w:val="20"/>
-          <w:szCs w:val="20"/>
-        </w:rPr>
-        <w:t xml:space="preserve">. </w:t>
+        <w:t xml:space="preserve">3 </w:t>
+      </w:r>
+      <w:r>
+        <w:rPr>
+          <w:rFonts w:ascii="Palatino Linotype" w:hAnsi="Palatino Linotype"/>
+          <w:b/>
+          <w:bCs/>
+          <w:sz w:val="20"/>
+          <w:szCs w:val="20"/>
+        </w:rPr>
+        <w:t>jail day(s)</w:t>
+      </w:r>
+      <w:r>
+        <w:rPr>
+          <w:rFonts w:ascii="Palatino Linotype" w:hAnsi="Palatino Linotype"/>
+          <w:sz w:val="20"/>
+          <w:szCs w:val="20"/>
+        </w:rPr>
+        <w:t xml:space="preserve"> served for a non-jailable offense.</w:t>
+      </w:r>
+      <w:r>
+        <w:rPr>
+          <w:rFonts w:ascii="Palatino Linotype" w:hAnsi="Palatino Linotype"/>
+          <w:sz w:val="20"/>
+          <w:szCs w:val="20"/>
+        </w:rPr>
+        <w:t xml:space="preserve"> </w:t>
       </w:r>
       <w:r>
         <w:rPr>
@@ -1800,8 +1593,14 @@
         </w:rPr>
         <w:t xml:space="preserve"/>
       </w:r>
-      <w:bookmarkStart w:id="1" w:name="_GoBack"/>
-      <w:bookmarkEnd w:id="1"/>
+      <w:r>
+        <w:rPr>
+          <w:rFonts w:ascii="Palatino Linotype" w:hAnsi="Palatino Linotype"/>
+          <w:sz w:val="20"/>
+          <w:szCs w:val="20"/>
+        </w:rPr>
+        <w:t xml:space="preserve"/>
+      </w:r>
       <w:r>
         <w:rPr>
           <w:rFonts w:ascii="Palatino Linotype" w:hAnsi="Palatino Linotype"/>
@@ -1830,7 +1629,6 @@
           <w:szCs w:val="20"/>
         </w:rPr>
       </w:pPr>
-      <w:proofErr w:type="gramStart"/>
       <w:r>
         <w:rPr>
           <w:rFonts w:ascii="Palatino Linotype" w:hAnsi="Palatino Linotype"/>
@@ -1839,90 +1637,33 @@
           <w:sz w:val="20"/>
           <w:szCs w:val="20"/>
         </w:rPr>
-        <w:t>Community Service.</w:t>
-      </w:r>
-      <w:proofErr w:type="gramEnd"/>
-      <w:r>
-        <w:rPr>
-          <w:rFonts w:ascii="Palatino Linotype" w:hAnsi="Palatino Linotype"/>
-          <w:b/>
+        <w:t xml:space="preserve">Proof of Financial Responsibility.  </w:t>
+      </w:r>
+      <w:r>
+        <w:rPr>
+          <w:rFonts w:ascii="Palatino Linotype" w:hAnsi="Palatino Linotype"/>
           <w:bCs/>
           <w:sz w:val="20"/>
           <w:szCs w:val="20"/>
         </w:rPr>
-        <w:t xml:space="preserve">  </w:t>
-      </w:r>
-      <w:r>
-        <w:rPr>
-          <w:rFonts w:ascii="Palatino Linotype" w:hAnsi="Palatino Linotype"/>
-          <w:sz w:val="20"/>
-          <w:szCs w:val="20"/>
-        </w:rPr>
-        <w:t xml:space="preserve">Defendant </w:t>
-      </w:r>
-      <w:r>
-        <w:rPr>
-          <w:rFonts w:ascii="Palatino Linotype" w:hAnsi="Palatino Linotype"/>
-          <w:sz w:val="20"/>
-          <w:szCs w:val="20"/>
-        </w:rPr>
-        <w:t xml:space="preserve">shall </w:t>
-      </w:r>
-      <w:r>
-        <w:rPr>
-          <w:rFonts w:ascii="Palatino Linotype" w:hAnsi="Palatino Linotype"/>
-          <w:sz w:val="20"/>
-          <w:szCs w:val="20"/>
-        </w:rPr>
-        <w:t xml:space="preserve">complete </w:t>
-      </w:r>
-      <w:r>
-        <w:rPr>
-          <w:rFonts w:ascii="Palatino Linotype" w:hAnsi="Palatino Linotype"/>
-          <w:sz w:val="20"/>
-          <w:szCs w:val="20"/>
-        </w:rPr>
-        <w:t xml:space="preserve">25</w:t>
-      </w:r>
-      <w:r>
-        <w:rPr>
-          <w:rFonts w:ascii="Palatino Linotype" w:hAnsi="Palatino Linotype"/>
-          <w:sz w:val="20"/>
-          <w:szCs w:val="20"/>
-        </w:rPr>
-        <w:t xml:space="preserve"> hours of community service within </w:t>
-      </w:r>
-      <w:r>
-        <w:rPr>
-          <w:rFonts w:ascii="Palatino Linotype" w:hAnsi="Palatino Linotype"/>
-          <w:sz w:val="20"/>
-          <w:szCs w:val="20"/>
-        </w:rPr>
-        <w:t xml:space="preserve">60</w:t>
-      </w:r>
-      <w:r>
-        <w:rPr>
-          <w:rFonts w:ascii="Palatino Linotype" w:hAnsi="Palatino Linotype"/>
-          <w:sz w:val="20"/>
-          <w:szCs w:val="20"/>
-        </w:rPr>
-        <w:t xml:space="preserve"> days. Defendant shall show proof of completion of all completed hours to the Office of Community Control on or before </w:t>
-      </w:r>
-      <w:r>
-        <w:rPr>
-          <w:rFonts w:ascii="Palatino Linotype" w:hAnsi="Palatino Linotype"/>
-          <w:sz w:val="20"/>
-          <w:szCs w:val="20"/>
-        </w:rPr>
-        <w:t xml:space="preserve">April 05, 2022</w:t>
-      </w:r>
-      <w:r>
-        <w:rPr>
-          <w:rFonts w:ascii="Palatino Linotype" w:hAnsi="Palatino Linotype"/>
-          <w:sz w:val="20"/>
-          <w:szCs w:val="20"/>
-        </w:rPr>
-        <w:t xml:space="preserve">.  </w:t>
+        <w:t xml:space="preserve"> </w:t>
+      </w:r>
+      <w:r>
+        <w:rPr>
+          <w:rFonts w:ascii="Palatino Linotype" w:hAnsi="Palatino Linotype"/>
+          <w:sz w:val="20"/>
+          <w:szCs w:val="20"/>
+        </w:rPr>
+        <w:t xml:space="preserve">The Defendant showed proof of financial responsibility at the time of the offense.</w:t>
+      </w:r>
+      <w:r>
+        <w:rPr>
+          <w:rFonts w:ascii="Palatino Linotype" w:hAnsi="Palatino Linotype"/>
+          <w:bCs/>
+          <w:sz w:val="20"/>
+          <w:szCs w:val="20"/>
+        </w:rPr>
+        <w:t xml:space="preserve"/>
       </w:r>
       <w:r>
         <w:rPr>
@@ -1960,435 +1701,15 @@
           <w:szCs w:val="20"/>
         </w:rPr>
       </w:pPr>
-      <w:proofErr w:type="gramStart"/>
       <w:r>
         <w:rPr>
           <w:rFonts w:ascii="Palatino Linotype" w:hAnsi="Palatino Linotype"/>
           <w:b/>
-          <w:bCs/>
-          <w:sz w:val="20"/>
-          <w:szCs w:val="20"/>
-        </w:rPr>
-        <w:t xml:space="preserve">Proof of Financial Responsibility.</w:t>
-      </w:r>
-      <w:proofErr w:type="gramEnd"/>
-      <w:r>
-        <w:rPr>
-          <w:rFonts w:ascii="Palatino Linotype" w:hAnsi="Palatino Linotype"/>
-          <w:b/>
-          <w:bCs/>
-          <w:sz w:val="20"/>
-          <w:szCs w:val="20"/>
-        </w:rPr>
-        <w:t xml:space="preserve">  </w:t>
-      </w:r>
-      <w:r>
-        <w:rPr>
-          <w:rFonts w:ascii="Palatino Linotype" w:hAnsi="Palatino Linotype"/>
-          <w:bCs/>
-          <w:sz w:val="20"/>
-          <w:szCs w:val="20"/>
-        </w:rPr>
-        <w:t xml:space="preserve"> </w:t>
-      </w:r>
-      <w:r>
-        <w:rPr>
-          <w:rFonts w:ascii="Palatino Linotype" w:hAnsi="Palatino Linotype"/>
-          <w:sz w:val="20"/>
-          <w:szCs w:val="20"/>
-        </w:rPr>
-        <w:t xml:space="preserve">The Defendant showed proof of financial responsibility at the time of the offense.</w:t>
-      </w:r>
-      <w:r>
-        <w:rPr>
-          <w:rFonts w:ascii="Palatino Linotype" w:hAnsi="Palatino Linotype"/>
-          <w:bCs/>
-          <w:sz w:val="20"/>
-          <w:szCs w:val="20"/>
-        </w:rPr>
-        <w:t xml:space="preserve"/>
-      </w:r>
-      <w:r>
-        <w:rPr>
-          <w:rFonts w:ascii="Palatino Linotype" w:hAnsi="Palatino Linotype"/>
-          <w:sz w:val="20"/>
-          <w:szCs w:val="20"/>
-        </w:rPr>
-        <w:t xml:space="preserve"/>
-      </w:r>
-      <w:r>
-        <w:rPr>
-          <w:rFonts w:ascii="Palatino Linotype" w:hAnsi="Palatino Linotype"/>
-          <w:sz w:val="20"/>
-          <w:szCs w:val="20"/>
-        </w:rPr>
-        <w:t xml:space="preserve"/>
-      </w:r>
-      <w:r>
-        <w:rPr>
-          <w:rFonts w:ascii="Palatino Linotype" w:hAnsi="Palatino Linotype"/>
-          <w:sz w:val="20"/>
-          <w:szCs w:val="20"/>
-        </w:rPr>
-        <w:t xml:space="preserve"/>
-      </w:r>
-      <w:r>
-        <w:rPr>
-          <w:rFonts w:ascii="Palatino Linotype" w:hAnsi="Palatino Linotype"/>
-          <w:sz w:val="20"/>
-          <w:szCs w:val="20"/>
-        </w:rPr>
-        <w:t xml:space="preserve"/>
-        <w:br/>
-        <w:t xml:space="preserve"/>
-      </w:r>
-    </w:p>
-    <w:p>
-      <w:pPr>
-        <w:jc w:val="both"/>
-        <w:rPr>
-          <w:rFonts w:ascii="Palatino Linotype" w:hAnsi="Palatino Linotype"/>
-          <w:sz w:val="20"/>
-          <w:szCs w:val="20"/>
-        </w:rPr>
-      </w:pPr>
-      <w:proofErr w:type="gramStart"/>
-      <w:r>
-        <w:rPr>
-          <w:rFonts w:ascii="Palatino Linotype" w:hAnsi="Palatino Linotype"/>
-          <w:b/>
-          <w:sz w:val="20"/>
-          <w:szCs w:val="20"/>
-        </w:rPr>
-        <w:t xml:space="preserve">Jail Commitment Terms.</w:t>
-      </w:r>
-      <w:proofErr w:type="gramEnd"/>
-      <w:r>
-        <w:rPr>
-          <w:rFonts w:ascii="Palatino Linotype" w:hAnsi="Palatino Linotype"/>
-          <w:b/>
-          <w:sz w:val="20"/>
-          <w:szCs w:val="20"/>
-        </w:rPr>
-        <w:t xml:space="preserve">  </w:t>
-      </w:r>
-      <w:r>
-        <w:rPr>
-          <w:rFonts w:ascii="Palatino Linotype" w:hAnsi="Palatino Linotype"/>
-          <w:sz w:val="20"/>
-          <w:szCs w:val="20"/>
-        </w:rPr>
-        <w:t xml:space="preserve"/>
-      </w:r>
-      <w:r>
-        <w:rPr>
-          <w:rFonts w:ascii="Palatino Linotype" w:hAnsi="Palatino Linotype"/>
-          <w:sz w:val="20"/>
-          <w:szCs w:val="20"/>
-        </w:rPr>
-        <w:t xml:space="preserve">Defendant shall report to jail forthwith.</w:t>
-      </w:r>
-      <w:r>
-        <w:rPr>
-          <w:rFonts w:ascii="Palatino Linotype" w:hAnsi="Palatino Linotype"/>
-          <w:sz w:val="20"/>
-          <w:szCs w:val="20"/>
-        </w:rPr>
-        <w:t xml:space="preserve"/>
-      </w:r>
-      <w:r>
-        <w:rPr>
-          <w:rFonts w:ascii="Palatino Linotype" w:hAnsi="Palatino Linotype"/>
-          <w:sz w:val="20"/>
-          <w:szCs w:val="20"/>
-        </w:rPr>
-        <w:t xml:space="preserve"/>
-      </w:r>
-      <w:r>
-        <w:rPr>
-          <w:rFonts w:ascii="Palatino Linotype" w:hAnsi="Palatino Linotype"/>
-          <w:sz w:val="20"/>
-          <w:szCs w:val="20"/>
-        </w:rPr>
-        <w:t xml:space="preserve"/>
-      </w:r>
-    </w:p>
-    <w:p>
-      <w:pPr>
-        <w:pStyle w:val="ListParagraph"/>
-        <w:numPr>
-          <w:ilvl w:val="0"/>
-          <w:numId w:val="3"/>
-        </w:numPr>
-        <w:jc w:val="both"/>
-        <w:rPr>
-          <w:rFonts w:ascii="Palatino Linotype" w:hAnsi="Palatino Linotype"/>
-          <w:sz w:val="20"/>
-          <w:szCs w:val="20"/>
-        </w:rPr>
-      </w:pPr>
-      <w:r>
-        <w:rPr>
-          <w:rFonts w:ascii="Palatino Linotype" w:hAnsi="Palatino Linotype"/>
-          <w:sz w:val="20"/>
-          <w:szCs w:val="20"/>
-        </w:rPr>
-        <w:t>Defendant shall report to jail time</w:t>
-      </w:r>
-      <w:r>
-        <w:rPr>
-          <w:rFonts w:ascii="Palatino Linotype" w:hAnsi="Palatino Linotype"/>
-          <w:sz w:val="20"/>
-          <w:szCs w:val="20"/>
-        </w:rPr>
-        <w:t>l</w:t>
-      </w:r>
-      <w:r>
-        <w:rPr>
-          <w:rFonts w:ascii="Palatino Linotype" w:hAnsi="Palatino Linotype"/>
-          <w:sz w:val="20"/>
-          <w:szCs w:val="20"/>
-        </w:rPr>
-        <w:t>y and sober.</w:t>
-      </w:r>
-    </w:p>
-    <w:p>
-      <w:pPr>
-        <w:pStyle w:val="ListParagraph"/>
-        <w:numPr>
-          <w:ilvl w:val="0"/>
-          <w:numId w:val="3"/>
-        </w:numPr>
-        <w:jc w:val="both"/>
-        <w:rPr>
-          <w:rFonts w:ascii="Palatino Linotype" w:hAnsi="Palatino Linotype"/>
-          <w:sz w:val="20"/>
-          <w:szCs w:val="20"/>
-        </w:rPr>
-      </w:pPr>
-      <w:r>
-        <w:rPr>
-          <w:rFonts w:ascii="Palatino Linotype" w:hAnsi="Palatino Linotype"/>
-          <w:sz w:val="20"/>
-          <w:szCs w:val="20"/>
-        </w:rPr>
-        <w:t xml:space="preserve">The jail days imposed shall be served</w:t>
-      </w:r>
-      <w:r>
-        <w:rPr>
-          <w:rFonts w:ascii="Palatino Linotype" w:hAnsi="Palatino Linotype"/>
-          <w:sz w:val="20"/>
-          <w:szCs w:val="20"/>
-        </w:rPr>
-        <w:t xml:space="preserve"> as</w:t>
-      </w:r>
-      <w:r>
-        <w:rPr>
-          <w:rFonts w:ascii="Palatino Linotype" w:hAnsi="Palatino Linotype"/>
-          <w:sz w:val="20"/>
-          <w:szCs w:val="20"/>
-        </w:rPr>
-        <w:t xml:space="preserve"> consecutive days. </w:t>
-      </w:r>
-      <w:r>
-        <w:rPr>
-          <w:rFonts w:ascii="Palatino Linotype" w:hAnsi="Palatino Linotype"/>
-          <w:sz w:val="20"/>
-          <w:szCs w:val="20"/>
-        </w:rPr>
-        <w:t xml:space="preserve"/>
-      </w:r>
-      <w:r>
-        <w:rPr>
-          <w:rFonts w:ascii="Palatino Linotype" w:hAnsi="Palatino Linotype"/>
-          <w:sz w:val="20"/>
-          <w:szCs w:val="20"/>
-        </w:rPr>
-        <w:t xml:space="preserve"/>
-      </w:r>
-      <w:r>
-        <w:rPr>
-          <w:rFonts w:ascii="Palatino Linotype" w:hAnsi="Palatino Linotype"/>
-          <w:sz w:val="20"/>
-          <w:szCs w:val="20"/>
-        </w:rPr>
-        <w:t xml:space="preserve"> </w:t>
-      </w:r>
-    </w:p>
-    <w:p>
-      <w:pPr>
-        <w:pStyle w:val="ListParagraph"/>
-        <w:numPr>
-          <w:ilvl w:val="0"/>
-          <w:numId w:val="3"/>
-        </w:numPr>
-        <w:jc w:val="both"/>
-        <w:rPr>
-          <w:rFonts w:ascii="Palatino Linotype" w:hAnsi="Palatino Linotype"/>
-          <w:sz w:val="20"/>
-          <w:szCs w:val="20"/>
-        </w:rPr>
-      </w:pPr>
-      <w:r>
-        <w:rPr>
-          <w:rFonts w:ascii="Palatino Linotype" w:hAnsi="Palatino Linotype"/>
-          <w:sz w:val="20"/>
-          <w:szCs w:val="20"/>
-        </w:rPr>
-        <w:t xml:space="preserve">Defendant </w:t>
-      </w:r>
-      <w:r>
-        <w:rPr>
-          <w:rFonts w:ascii="Palatino Linotype" w:hAnsi="Palatino Linotype"/>
-          <w:sz w:val="20"/>
-          <w:szCs w:val="20"/>
-        </w:rPr>
-        <w:t xml:space="preserve">may complete the Driver’s Intervention Program in lieu of serving 3 </w:t>
-      </w:r>
-      <w:r>
-        <w:rPr>
-          <w:rFonts w:ascii="Palatino Linotype" w:hAnsi="Palatino Linotype"/>
-          <w:sz w:val="20"/>
-          <w:szCs w:val="20"/>
-        </w:rPr>
-        <w:t xml:space="preserve">days in jail.</w:t>
-      </w:r>
-      <w:r>
-        <w:rPr>
-          <w:rFonts w:ascii="Palatino Linotype" w:hAnsi="Palatino Linotype"/>
-          <w:sz w:val="20"/>
-          <w:szCs w:val="20"/>
-        </w:rPr>
-        <w:t xml:space="preserve"> Defendant shall complete the program as specified by the Office of Community Control.</w:t>
-      </w:r>
-      <w:r>
-        <w:rPr>
-          <w:rFonts w:ascii="Palatino Linotype" w:hAnsi="Palatino Linotype"/>
-          <w:sz w:val="20"/>
-          <w:szCs w:val="20"/>
-        </w:rPr>
-        <w:t xml:space="preserve"/>
-      </w:r>
-      <w:r>
-        <w:rPr>
-          <w:rFonts w:ascii="Palatino Linotype" w:hAnsi="Palatino Linotype"/>
-          <w:sz w:val="20"/>
-          <w:szCs w:val="20"/>
-        </w:rPr>
-        <w:t xml:space="preserve"/>
-      </w:r>
-    </w:p>
-    <w:p>
-      <w:pPr>
-        <w:pStyle w:val="ListParagraph"/>
-        <w:numPr>
-          <w:ilvl w:val="0"/>
-          <w:numId w:val="3"/>
-        </w:numPr>
-        <w:jc w:val="both"/>
-        <w:rPr>
-          <w:rFonts w:ascii="Palatino Linotype" w:hAnsi="Palatino Linotype"/>
-          <w:sz w:val="20"/>
-          <w:szCs w:val="20"/>
-        </w:rPr>
-      </w:pPr>
-      <w:r>
-        <w:rPr>
-          <w:rFonts w:ascii="Palatino Linotype" w:hAnsi="Palatino Linotype"/>
-          <w:sz w:val="20"/>
-          <w:szCs w:val="20"/>
-        </w:rPr>
-        <w:t>Defendant shall timely pay</w:t>
-      </w:r>
-      <w:r>
-        <w:rPr>
-          <w:rFonts w:ascii="Palatino Linotype" w:hAnsi="Palatino Linotype"/>
-          <w:sz w:val="20"/>
-          <w:szCs w:val="20"/>
-        </w:rPr>
-        <w:t>,</w:t>
-      </w:r>
-      <w:r>
-        <w:rPr>
-          <w:rFonts w:ascii="Palatino Linotype" w:hAnsi="Palatino Linotype"/>
-          <w:sz w:val="20"/>
-          <w:szCs w:val="20"/>
-        </w:rPr>
-        <w:t xml:space="preserve"> or dispute</w:t>
-      </w:r>
-      <w:r>
-        <w:rPr>
-          <w:rFonts w:ascii="Palatino Linotype" w:hAnsi="Palatino Linotype"/>
-          <w:sz w:val="20"/>
-          <w:szCs w:val="20"/>
-        </w:rPr>
-        <w:t xml:space="preserve">,</w:t>
-      </w:r>
-      <w:r>
-        <w:rPr>
-          <w:rFonts w:ascii="Palatino Linotype" w:hAnsi="Palatino Linotype"/>
-          <w:sz w:val="20"/>
-          <w:szCs w:val="20"/>
-        </w:rPr>
-        <w:t xml:space="preserve"> confinement costs billed pursuant to R.C. 2929.37 or be subject to certificate of judgment by the Clerk.</w:t>
-      </w:r>
-    </w:p>
-    <w:p>
-      <w:pPr>
-        <w:jc w:val="both"/>
-        <w:rPr>
-          <w:rFonts w:ascii="Palatino Linotype" w:hAnsi="Palatino Linotype"/>
-          <w:sz w:val="20"/>
-          <w:szCs w:val="20"/>
-        </w:rPr>
-      </w:pPr>
-      <w:r>
-        <w:rPr>
-          <w:rFonts w:ascii="Palatino Linotype" w:hAnsi="Palatino Linotype"/>
-          <w:sz w:val="20"/>
-          <w:szCs w:val="20"/>
-        </w:rPr>
-        <w:t xml:space="preserve"/>
-      </w:r>
-      <w:r>
-        <w:rPr>
-          <w:rFonts w:ascii="Palatino Linotype" w:hAnsi="Palatino Linotype"/>
-          <w:sz w:val="20"/>
-          <w:szCs w:val="20"/>
-        </w:rPr>
-        <w:t xml:space="preserve"/>
-      </w:r>
-      <w:r>
-        <w:rPr>
-          <w:rFonts w:ascii="Palatino Linotype" w:hAnsi="Palatino Linotype"/>
-          <w:sz w:val="20"/>
-          <w:szCs w:val="20"/>
-        </w:rPr>
-        <w:t xml:space="preserve"/>
-        <w:br/>
-        <w:t xml:space="preserve"/>
-      </w:r>
-    </w:p>
-    <w:p>
-      <w:pPr>
-        <w:jc w:val="both"/>
-        <w:rPr>
-          <w:rFonts w:ascii="Palatino Linotype" w:hAnsi="Palatino Linotype"/>
-          <w:sz w:val="20"/>
-          <w:szCs w:val="20"/>
-        </w:rPr>
-      </w:pPr>
-      <w:proofErr w:type="gramStart"/>
-      <w:r>
-        <w:rPr>
-          <w:rFonts w:ascii="Palatino Linotype" w:hAnsi="Palatino Linotype"/>
-          <w:b/>
-          <w:sz w:val="20"/>
-          <w:szCs w:val="20"/>
-        </w:rPr>
-        <w:t>License Suspension.</w:t>
-      </w:r>
-      <w:proofErr w:type="gramEnd"/>
+          <w:sz w:val="20"/>
+          <w:szCs w:val="20"/>
+        </w:rPr>
+        <w:t xml:space="preserve">License Suspension.</w:t>
+      </w:r>
       <w:r>
         <w:rPr>
           <w:rFonts w:ascii="Palatino Linotype" w:hAnsi="Palatino Linotype"/>
@@ -2487,7 +1808,6 @@
           <w:sz w:val="20"/>
           <w:szCs w:val="20"/>
         </w:rPr>
-        <w:lastRenderedPageBreak/>
         <w:tab/>
       </w:r>
       <w:r>
@@ -2709,13 +2029,34 @@
         <w:t xml:space="preserve">___ Prosecutor’s Office, ___ DENNIS CONGDON</w:t>
       </w:r>
     </w:p>
+    <w:p>
+      <w:pPr>
+        <w:tabs>
+          <w:tab w:val="left" w:pos="-1080"/>
+          <w:tab w:val="left" w:pos="-720"/>
+          <w:tab w:val="left" w:pos="0"/>
+          <w:tab w:val="left" w:pos="720"/>
+          <w:tab w:val="left" w:pos="1440"/>
+          <w:tab w:val="left" w:pos="2160"/>
+          <w:tab w:val="left" w:pos="2880"/>
+          <w:tab w:val="left" w:pos="3600"/>
+          <w:tab w:val="left" w:pos="4320"/>
+          <w:tab w:val="left" w:pos="4680"/>
+        </w:tabs>
+        <w:rPr>
+          <w:rFonts w:ascii="Palatino Linotype" w:hAnsi="Palatino Linotype"/>
+          <w:sz w:val="16"/>
+          <w:szCs w:val="16"/>
+        </w:rPr>
+      </w:pPr>
+    </w:p>
     <w:sectPr>
-      <w:headerReference w:type="even" r:id="rId8"/>
-      <w:headerReference w:type="default" r:id="rId9"/>
-      <w:footerReference w:type="even" r:id="rId10"/>
-      <w:footerReference w:type="default" r:id="rId11"/>
-      <w:headerReference w:type="first" r:id="rId12"/>
-      <w:footerReference w:type="first" r:id="rId13"/>
+      <w:headerReference w:type="even" r:id="rId7"/>
+      <w:headerReference w:type="default" r:id="rId8"/>
+      <w:footerReference w:type="even" r:id="rId9"/>
+      <w:footerReference w:type="default" r:id="rId10"/>
+      <w:headerReference w:type="first" r:id="rId11"/>
+      <w:footerReference w:type="first" r:id="rId12"/>
       <w:pgSz w:w="12240" w:h="15840"/>
       <w:pgMar w:top="1440" w:right="1080" w:bottom="1440" w:left="1080" w:header="720" w:footer="720" w:gutter="0"/>
       <w:cols w:space="720"/>
@@ -2727,7 +2068,7 @@
 </file>
 
 <file path=word/endnotes.xml><?xml version="1.0" encoding="utf-8"?>
-<w:endnotes xmlns:wpc="http://schemas.microsoft.com/office/word/2010/wordprocessingCanvas" xmlns:mc="http://schemas.openxmlformats.org/markup-compatibility/2006" xmlns:o="urn:schemas-microsoft-com:office:office" xmlns:r="http://schemas.openxmlformats.org/officeDocument/2006/relationships" xmlns:m="http://schemas.openxmlformats.org/officeDocument/2006/math" xmlns:v="urn:schemas-microsoft-com:vml" xmlns:wp14="http://schemas.microsoft.com/office/word/2010/wordprocessingDrawing" xmlns:wp="http://schemas.openxmlformats.org/drawingml/2006/wordprocessingDrawing" xmlns:w10="urn:schemas-microsoft-com:office:word" xmlns:w="http://schemas.openxmlformats.org/wordprocessingml/2006/main" xmlns:w14="http://schemas.microsoft.com/office/word/2010/wordml" xmlns:wpg="http://schemas.microsoft.com/office/word/2010/wordprocessingGroup" xmlns:wpi="http://schemas.microsoft.com/office/word/2010/wordprocessingInk" xmlns:wne="http://schemas.microsoft.com/office/word/2006/wordml" xmlns:wps="http://schemas.microsoft.com/office/word/2010/wordprocessingShape" mc:Ignorable="w14 wp14">
+<w:endnotes xmlns:wpc="http://schemas.microsoft.com/office/word/2010/wordprocessingCanvas" xmlns:cx="http://schemas.microsoft.com/office/drawing/2014/chartex" xmlns:cx1="http://schemas.microsoft.com/office/drawing/2015/9/8/chartex" xmlns:cx2="http://schemas.microsoft.com/office/drawing/2015/10/21/chartex" xmlns:cx3="http://schemas.microsoft.com/office/drawing/2016/5/9/chartex" xmlns:cx4="http://schemas.microsoft.com/office/drawing/2016/5/10/chartex" xmlns:cx5="http://schemas.microsoft.com/office/drawing/2016/5/11/chartex" xmlns:cx6="http://schemas.microsoft.com/office/drawing/2016/5/12/chartex" xmlns:cx7="http://schemas.microsoft.com/office/drawing/2016/5/13/chartex" xmlns:cx8="http://schemas.microsoft.com/office/drawing/2016/5/14/chartex" xmlns:mc="http://schemas.openxmlformats.org/markup-compatibility/2006" xmlns:aink="http://schemas.microsoft.com/office/drawing/2016/ink" xmlns:am3d="http://schemas.microsoft.com/office/drawing/2017/model3d" xmlns:o="urn:schemas-microsoft-com:office:office" xmlns:r="http://schemas.openxmlformats.org/officeDocument/2006/relationships" xmlns:m="http://schemas.openxmlformats.org/officeDocument/2006/math" xmlns:v="urn:schemas-microsoft-com:vml" xmlns:wp14="http://schemas.microsoft.com/office/word/2010/wordprocessingDrawing" xmlns:wp="http://schemas.openxmlformats.org/drawingml/2006/wordprocessingDrawing" xmlns:w10="urn:schemas-microsoft-com:office:word" xmlns:w="http://schemas.openxmlformats.org/wordprocessingml/2006/main" xmlns:w14="http://schemas.microsoft.com/office/word/2010/wordml" xmlns:w15="http://schemas.microsoft.com/office/word/2012/wordml" xmlns:w16cex="http://schemas.microsoft.com/office/word/2018/wordml/cex" xmlns:w16cid="http://schemas.microsoft.com/office/word/2016/wordml/cid" xmlns:w16="http://schemas.microsoft.com/office/word/2018/wordml" xmlns:w16sdtdh="http://schemas.microsoft.com/office/word/2020/wordml/sdtdatahash" xmlns:w16se="http://schemas.microsoft.com/office/word/2015/wordml/symex" xmlns:wpg="http://schemas.microsoft.com/office/word/2010/wordprocessingGroup" xmlns:wpi="http://schemas.microsoft.com/office/word/2010/wordprocessingInk" xmlns:wne="http://schemas.microsoft.com/office/word/2006/wordml" xmlns:wps="http://schemas.microsoft.com/office/word/2010/wordprocessingShape" mc:Ignorable="w14 w15 w16se w16cid w16 w16cex w16sdtdh wp14">
   <w:endnote w:type="separator" w:id="-1">
     <w:p>
       <w:r>
@@ -2746,7 +2087,7 @@
 </file>
 
 <file path=word/footer1.xml><?xml version="1.0" encoding="utf-8"?>
-<w:ftr xmlns:wpc="http://schemas.microsoft.com/office/word/2010/wordprocessingCanvas" xmlns:mc="http://schemas.openxmlformats.org/markup-compatibility/2006" xmlns:o="urn:schemas-microsoft-com:office:office" xmlns:r="http://schemas.openxmlformats.org/officeDocument/2006/relationships" xmlns:m="http://schemas.openxmlformats.org/officeDocument/2006/math" xmlns:v="urn:schemas-microsoft-com:vml" xmlns:wp14="http://schemas.microsoft.com/office/word/2010/wordprocessingDrawing" xmlns:wp="http://schemas.openxmlformats.org/drawingml/2006/wordprocessingDrawing" xmlns:w10="urn:schemas-microsoft-com:office:word" xmlns:w="http://schemas.openxmlformats.org/wordprocessingml/2006/main" xmlns:w14="http://schemas.microsoft.com/office/word/2010/wordml" xmlns:wpg="http://schemas.microsoft.com/office/word/2010/wordprocessingGroup" xmlns:wpi="http://schemas.microsoft.com/office/word/2010/wordprocessingInk" xmlns:wne="http://schemas.microsoft.com/office/word/2006/wordml" xmlns:wps="http://schemas.microsoft.com/office/word/2010/wordprocessingShape" mc:Ignorable="w14 wp14">
+<w:ftr xmlns:wpc="http://schemas.microsoft.com/office/word/2010/wordprocessingCanvas" xmlns:cx="http://schemas.microsoft.com/office/drawing/2014/chartex" xmlns:cx1="http://schemas.microsoft.com/office/drawing/2015/9/8/chartex" xmlns:cx2="http://schemas.microsoft.com/office/drawing/2015/10/21/chartex" xmlns:cx3="http://schemas.microsoft.com/office/drawing/2016/5/9/chartex" xmlns:cx4="http://schemas.microsoft.com/office/drawing/2016/5/10/chartex" xmlns:cx5="http://schemas.microsoft.com/office/drawing/2016/5/11/chartex" xmlns:cx6="http://schemas.microsoft.com/office/drawing/2016/5/12/chartex" xmlns:cx7="http://schemas.microsoft.com/office/drawing/2016/5/13/chartex" xmlns:cx8="http://schemas.microsoft.com/office/drawing/2016/5/14/chartex" xmlns:mc="http://schemas.openxmlformats.org/markup-compatibility/2006" xmlns:aink="http://schemas.microsoft.com/office/drawing/2016/ink" xmlns:am3d="http://schemas.microsoft.com/office/drawing/2017/model3d" xmlns:o="urn:schemas-microsoft-com:office:office" xmlns:r="http://schemas.openxmlformats.org/officeDocument/2006/relationships" xmlns:m="http://schemas.openxmlformats.org/officeDocument/2006/math" xmlns:v="urn:schemas-microsoft-com:vml" xmlns:wp14="http://schemas.microsoft.com/office/word/2010/wordprocessingDrawing" xmlns:wp="http://schemas.openxmlformats.org/drawingml/2006/wordprocessingDrawing" xmlns:w10="urn:schemas-microsoft-com:office:word" xmlns:w="http://schemas.openxmlformats.org/wordprocessingml/2006/main" xmlns:w14="http://schemas.microsoft.com/office/word/2010/wordml" xmlns:w15="http://schemas.microsoft.com/office/word/2012/wordml" xmlns:w16cex="http://schemas.microsoft.com/office/word/2018/wordml/cex" xmlns:w16cid="http://schemas.microsoft.com/office/word/2016/wordml/cid" xmlns:w16="http://schemas.microsoft.com/office/word/2018/wordml" xmlns:w16sdtdh="http://schemas.microsoft.com/office/word/2020/wordml/sdtdatahash" xmlns:w16se="http://schemas.microsoft.com/office/word/2015/wordml/symex" xmlns:wpg="http://schemas.microsoft.com/office/word/2010/wordprocessingGroup" xmlns:wpi="http://schemas.microsoft.com/office/word/2010/wordprocessingInk" xmlns:wne="http://schemas.microsoft.com/office/word/2006/wordml" xmlns:wps="http://schemas.microsoft.com/office/word/2010/wordprocessingShape" mc:Ignorable="w14 w15 w16se w16cid w16 w16cex w16sdtdh wp14">
   <w:p>
     <w:pPr>
       <w:pStyle w:val="Footer"/>
@@ -2756,15 +2097,10 @@
 </file>
 
 <file path=word/footer2.xml><?xml version="1.0" encoding="utf-8"?>
-<w:ftr xmlns:wpc="http://schemas.microsoft.com/office/word/2010/wordprocessingCanvas" xmlns:mc="http://schemas.openxmlformats.org/markup-compatibility/2006" xmlns:o="urn:schemas-microsoft-com:office:office" xmlns:r="http://schemas.openxmlformats.org/officeDocument/2006/relationships" xmlns:m="http://schemas.openxmlformats.org/officeDocument/2006/math" xmlns:v="urn:schemas-microsoft-com:vml" xmlns:wp14="http://schemas.microsoft.com/office/word/2010/wordprocessingDrawing" xmlns:wp="http://schemas.openxmlformats.org/drawingml/2006/wordprocessingDrawing" xmlns:w10="urn:schemas-microsoft-com:office:word" xmlns:w="http://schemas.openxmlformats.org/wordprocessingml/2006/main" xmlns:w14="http://schemas.microsoft.com/office/word/2010/wordml" xmlns:wpg="http://schemas.microsoft.com/office/word/2010/wordprocessingGroup" xmlns:wpi="http://schemas.microsoft.com/office/word/2010/wordprocessingInk" xmlns:wne="http://schemas.microsoft.com/office/word/2006/wordml" xmlns:wps="http://schemas.microsoft.com/office/word/2010/wordprocessingShape" mc:Ignorable="w14 wp14">
+<w:ftr xmlns:wpc="http://schemas.microsoft.com/office/word/2010/wordprocessingCanvas" xmlns:cx="http://schemas.microsoft.com/office/drawing/2014/chartex" xmlns:cx1="http://schemas.microsoft.com/office/drawing/2015/9/8/chartex" xmlns:cx2="http://schemas.microsoft.com/office/drawing/2015/10/21/chartex" xmlns:cx3="http://schemas.microsoft.com/office/drawing/2016/5/9/chartex" xmlns:cx4="http://schemas.microsoft.com/office/drawing/2016/5/10/chartex" xmlns:cx5="http://schemas.microsoft.com/office/drawing/2016/5/11/chartex" xmlns:cx6="http://schemas.microsoft.com/office/drawing/2016/5/12/chartex" xmlns:cx7="http://schemas.microsoft.com/office/drawing/2016/5/13/chartex" xmlns:cx8="http://schemas.microsoft.com/office/drawing/2016/5/14/chartex" xmlns:mc="http://schemas.openxmlformats.org/markup-compatibility/2006" xmlns:aink="http://schemas.microsoft.com/office/drawing/2016/ink" xmlns:am3d="http://schemas.microsoft.com/office/drawing/2017/model3d" xmlns:o="urn:schemas-microsoft-com:office:office" xmlns:r="http://schemas.openxmlformats.org/officeDocument/2006/relationships" xmlns:m="http://schemas.openxmlformats.org/officeDocument/2006/math" xmlns:v="urn:schemas-microsoft-com:vml" xmlns:wp14="http://schemas.microsoft.com/office/word/2010/wordprocessingDrawing" xmlns:wp="http://schemas.openxmlformats.org/drawingml/2006/wordprocessingDrawing" xmlns:w10="urn:schemas-microsoft-com:office:word" xmlns:w="http://schemas.openxmlformats.org/wordprocessingml/2006/main" xmlns:w14="http://schemas.microsoft.com/office/word/2010/wordml" xmlns:w15="http://schemas.microsoft.com/office/word/2012/wordml" xmlns:w16cex="http://schemas.microsoft.com/office/word/2018/wordml/cex" xmlns:w16cid="http://schemas.microsoft.com/office/word/2016/wordml/cid" xmlns:w16="http://schemas.microsoft.com/office/word/2018/wordml" xmlns:w16sdtdh="http://schemas.microsoft.com/office/word/2020/wordml/sdtdatahash" xmlns:w16se="http://schemas.microsoft.com/office/word/2015/wordml/symex" xmlns:wpg="http://schemas.microsoft.com/office/word/2010/wordprocessingGroup" xmlns:wpi="http://schemas.microsoft.com/office/word/2010/wordprocessingInk" xmlns:wne="http://schemas.microsoft.com/office/word/2006/wordml" xmlns:wps="http://schemas.microsoft.com/office/word/2010/wordprocessingShape" mc:Ignorable="w14 w15 w16se w16cid w16 w16cex w16sdtdh wp14">
   <w:sdt>
     <w:sdtPr>
-      <w:rPr>
-        <w:rFonts w:ascii="Palatino Linotype" w:hAnsi="Palatino Linotype"/>
-        <w:sz w:val="20"/>
-        <w:szCs w:val="20"/>
-      </w:rPr>
-      <w:id w:val="-2099861789"/>
+      <w:id w:val="-1309706245"/>
       <w:docPartObj>
         <w:docPartGallery w:val="Page Numbers (Bottom of Page)"/>
         <w:docPartUnique/>
@@ -2779,13 +2115,19 @@
             <w:sz w:val="20"/>
             <w:szCs w:val="20"/>
           </w:rPr>
-          <w:id w:val="860082579"/>
+          <w:id w:val="98381352"/>
           <w:docPartObj>
             <w:docPartGallery w:val="Page Numbers (Top of Page)"/>
             <w:docPartUnique/>
           </w:docPartObj>
         </w:sdtPr>
-        <w:sdtEndPr/>
+        <w:sdtEndPr>
+          <w:rPr>
+            <w:rFonts w:ascii="Times New Roman" w:hAnsi="Times New Roman"/>
+            <w:sz w:val="24"/>
+            <w:szCs w:val="24"/>
+          </w:rPr>
+        </w:sdtEndPr>
         <w:sdtContent>
           <w:p>
             <w:pPr>
@@ -2914,7 +2256,7 @@
                 <w:sz w:val="20"/>
                 <w:szCs w:val="20"/>
               </w:rPr>
-              <w:t>5</w:t>
+              <w:t>3</w:t>
             </w:r>
             <w:r>
               <w:rPr>
@@ -2944,16 +2286,44 @@
               </w:rPr>
               <w:t xml:space="preserve">Final Judgment Entry 21CRB01291</w:t>
             </w:r>
+          </w:p>
+          <w:p>
+            <w:pPr>
+              <w:pStyle w:val="Footer"/>
+              <w:jc w:val="right"/>
+            </w:pPr>
           </w:p>
         </w:sdtContent>
       </w:sdt>
     </w:sdtContent>
   </w:sdt>
+  <w:p>
+    <w:pPr>
+      <w:tabs>
+        <w:tab w:val="left" w:pos="-1080"/>
+        <w:tab w:val="left" w:pos="-720"/>
+        <w:tab w:val="left" w:pos="0"/>
+        <w:tab w:val="left" w:pos="720"/>
+        <w:tab w:val="left" w:pos="1440"/>
+        <w:tab w:val="left" w:pos="2160"/>
+        <w:tab w:val="left" w:pos="2880"/>
+        <w:tab w:val="left" w:pos="3600"/>
+        <w:tab w:val="left" w:pos="4320"/>
+        <w:tab w:val="left" w:pos="4680"/>
+      </w:tabs>
+      <w:jc w:val="right"/>
+      <w:rPr>
+        <w:rFonts w:ascii="Palatino Linotype" w:hAnsi="Palatino Linotype"/>
+        <w:sz w:val="20"/>
+        <w:szCs w:val="20"/>
+      </w:rPr>
+    </w:pPr>
+  </w:p>
 </w:ftr>
 </file>
 
 <file path=word/footer3.xml><?xml version="1.0" encoding="utf-8"?>
-<w:ftr xmlns:wpc="http://schemas.microsoft.com/office/word/2010/wordprocessingCanvas" xmlns:mc="http://schemas.openxmlformats.org/markup-compatibility/2006" xmlns:o="urn:schemas-microsoft-com:office:office" xmlns:r="http://schemas.openxmlformats.org/officeDocument/2006/relationships" xmlns:m="http://schemas.openxmlformats.org/officeDocument/2006/math" xmlns:v="urn:schemas-microsoft-com:vml" xmlns:wp14="http://schemas.microsoft.com/office/word/2010/wordprocessingDrawing" xmlns:wp="http://schemas.openxmlformats.org/drawingml/2006/wordprocessingDrawing" xmlns:w10="urn:schemas-microsoft-com:office:word" xmlns:w="http://schemas.openxmlformats.org/wordprocessingml/2006/main" xmlns:w14="http://schemas.microsoft.com/office/word/2010/wordml" xmlns:wpg="http://schemas.microsoft.com/office/word/2010/wordprocessingGroup" xmlns:wpi="http://schemas.microsoft.com/office/word/2010/wordprocessingInk" xmlns:wne="http://schemas.microsoft.com/office/word/2006/wordml" xmlns:wps="http://schemas.microsoft.com/office/word/2010/wordprocessingShape" mc:Ignorable="w14 wp14">
+<w:ftr xmlns:wpc="http://schemas.microsoft.com/office/word/2010/wordprocessingCanvas" xmlns:cx="http://schemas.microsoft.com/office/drawing/2014/chartex" xmlns:cx1="http://schemas.microsoft.com/office/drawing/2015/9/8/chartex" xmlns:cx2="http://schemas.microsoft.com/office/drawing/2015/10/21/chartex" xmlns:cx3="http://schemas.microsoft.com/office/drawing/2016/5/9/chartex" xmlns:cx4="http://schemas.microsoft.com/office/drawing/2016/5/10/chartex" xmlns:cx5="http://schemas.microsoft.com/office/drawing/2016/5/11/chartex" xmlns:cx6="http://schemas.microsoft.com/office/drawing/2016/5/12/chartex" xmlns:cx7="http://schemas.microsoft.com/office/drawing/2016/5/13/chartex" xmlns:cx8="http://schemas.microsoft.com/office/drawing/2016/5/14/chartex" xmlns:mc="http://schemas.openxmlformats.org/markup-compatibility/2006" xmlns:aink="http://schemas.microsoft.com/office/drawing/2016/ink" xmlns:am3d="http://schemas.microsoft.com/office/drawing/2017/model3d" xmlns:o="urn:schemas-microsoft-com:office:office" xmlns:r="http://schemas.openxmlformats.org/officeDocument/2006/relationships" xmlns:m="http://schemas.openxmlformats.org/officeDocument/2006/math" xmlns:v="urn:schemas-microsoft-com:vml" xmlns:wp14="http://schemas.microsoft.com/office/word/2010/wordprocessingDrawing" xmlns:wp="http://schemas.openxmlformats.org/drawingml/2006/wordprocessingDrawing" xmlns:w10="urn:schemas-microsoft-com:office:word" xmlns:w="http://schemas.openxmlformats.org/wordprocessingml/2006/main" xmlns:w14="http://schemas.microsoft.com/office/word/2010/wordml" xmlns:w15="http://schemas.microsoft.com/office/word/2012/wordml" xmlns:w16cex="http://schemas.microsoft.com/office/word/2018/wordml/cex" xmlns:w16cid="http://schemas.microsoft.com/office/word/2016/wordml/cid" xmlns:w16="http://schemas.microsoft.com/office/word/2018/wordml" xmlns:w16sdtdh="http://schemas.microsoft.com/office/word/2020/wordml/sdtdatahash" xmlns:w16se="http://schemas.microsoft.com/office/word/2015/wordml/symex" xmlns:wpg="http://schemas.microsoft.com/office/word/2010/wordprocessingGroup" xmlns:wpi="http://schemas.microsoft.com/office/word/2010/wordprocessingInk" xmlns:wne="http://schemas.microsoft.com/office/word/2006/wordml" xmlns:wps="http://schemas.microsoft.com/office/word/2010/wordprocessingShape" mc:Ignorable="w14 w15 w16se w16cid w16 w16cex w16sdtdh wp14">
   <w:p>
     <w:pPr>
       <w:pStyle w:val="Footer"/>
@@ -2963,7 +2333,7 @@
 </file>
 
 <file path=word/footnotes.xml><?xml version="1.0" encoding="utf-8"?>
-<w:footnotes xmlns:wpc="http://schemas.microsoft.com/office/word/2010/wordprocessingCanvas" xmlns:mc="http://schemas.openxmlformats.org/markup-compatibility/2006" xmlns:o="urn:schemas-microsoft-com:office:office" xmlns:r="http://schemas.openxmlformats.org/officeDocument/2006/relationships" xmlns:m="http://schemas.openxmlformats.org/officeDocument/2006/math" xmlns:v="urn:schemas-microsoft-com:vml" xmlns:wp14="http://schemas.microsoft.com/office/word/2010/wordprocessingDrawing" xmlns:wp="http://schemas.openxmlformats.org/drawingml/2006/wordprocessingDrawing" xmlns:w10="urn:schemas-microsoft-com:office:word" xmlns:w="http://schemas.openxmlformats.org/wordprocessingml/2006/main" xmlns:w14="http://schemas.microsoft.com/office/word/2010/wordml" xmlns:wpg="http://schemas.microsoft.com/office/word/2010/wordprocessingGroup" xmlns:wpi="http://schemas.microsoft.com/office/word/2010/wordprocessingInk" xmlns:wne="http://schemas.microsoft.com/office/word/2006/wordml" xmlns:wps="http://schemas.microsoft.com/office/word/2010/wordprocessingShape" mc:Ignorable="w14 wp14">
+<w:footnotes xmlns:wpc="http://schemas.microsoft.com/office/word/2010/wordprocessingCanvas" xmlns:cx="http://schemas.microsoft.com/office/drawing/2014/chartex" xmlns:cx1="http://schemas.microsoft.com/office/drawing/2015/9/8/chartex" xmlns:cx2="http://schemas.microsoft.com/office/drawing/2015/10/21/chartex" xmlns:cx3="http://schemas.microsoft.com/office/drawing/2016/5/9/chartex" xmlns:cx4="http://schemas.microsoft.com/office/drawing/2016/5/10/chartex" xmlns:cx5="http://schemas.microsoft.com/office/drawing/2016/5/11/chartex" xmlns:cx6="http://schemas.microsoft.com/office/drawing/2016/5/12/chartex" xmlns:cx7="http://schemas.microsoft.com/office/drawing/2016/5/13/chartex" xmlns:cx8="http://schemas.microsoft.com/office/drawing/2016/5/14/chartex" xmlns:mc="http://schemas.openxmlformats.org/markup-compatibility/2006" xmlns:aink="http://schemas.microsoft.com/office/drawing/2016/ink" xmlns:am3d="http://schemas.microsoft.com/office/drawing/2017/model3d" xmlns:o="urn:schemas-microsoft-com:office:office" xmlns:r="http://schemas.openxmlformats.org/officeDocument/2006/relationships" xmlns:m="http://schemas.openxmlformats.org/officeDocument/2006/math" xmlns:v="urn:schemas-microsoft-com:vml" xmlns:wp14="http://schemas.microsoft.com/office/word/2010/wordprocessingDrawing" xmlns:wp="http://schemas.openxmlformats.org/drawingml/2006/wordprocessingDrawing" xmlns:w10="urn:schemas-microsoft-com:office:word" xmlns:w="http://schemas.openxmlformats.org/wordprocessingml/2006/main" xmlns:w14="http://schemas.microsoft.com/office/word/2010/wordml" xmlns:w15="http://schemas.microsoft.com/office/word/2012/wordml" xmlns:w16cex="http://schemas.microsoft.com/office/word/2018/wordml/cex" xmlns:w16cid="http://schemas.microsoft.com/office/word/2016/wordml/cid" xmlns:w16="http://schemas.microsoft.com/office/word/2018/wordml" xmlns:w16sdtdh="http://schemas.microsoft.com/office/word/2020/wordml/sdtdatahash" xmlns:w16se="http://schemas.microsoft.com/office/word/2015/wordml/symex" xmlns:wpg="http://schemas.microsoft.com/office/word/2010/wordprocessingGroup" xmlns:wpi="http://schemas.microsoft.com/office/word/2010/wordprocessingInk" xmlns:wne="http://schemas.microsoft.com/office/word/2006/wordml" xmlns:wps="http://schemas.microsoft.com/office/word/2010/wordprocessingShape" mc:Ignorable="w14 w15 w16se w16cid w16 w16cex w16sdtdh wp14">
   <w:footnote w:type="separator" w:id="-1">
     <w:p>
       <w:r>
@@ -2982,7 +2352,7 @@
 </file>
 
 <file path=word/header1.xml><?xml version="1.0" encoding="utf-8"?>
-<w:hdr xmlns:wpc="http://schemas.microsoft.com/office/word/2010/wordprocessingCanvas" xmlns:mc="http://schemas.openxmlformats.org/markup-compatibility/2006" xmlns:o="urn:schemas-microsoft-com:office:office" xmlns:r="http://schemas.openxmlformats.org/officeDocument/2006/relationships" xmlns:m="http://schemas.openxmlformats.org/officeDocument/2006/math" xmlns:v="urn:schemas-microsoft-com:vml" xmlns:wp14="http://schemas.microsoft.com/office/word/2010/wordprocessingDrawing" xmlns:wp="http://schemas.openxmlformats.org/drawingml/2006/wordprocessingDrawing" xmlns:w10="urn:schemas-microsoft-com:office:word" xmlns:w="http://schemas.openxmlformats.org/wordprocessingml/2006/main" xmlns:w14="http://schemas.microsoft.com/office/word/2010/wordml" xmlns:wpg="http://schemas.microsoft.com/office/word/2010/wordprocessingGroup" xmlns:wpi="http://schemas.microsoft.com/office/word/2010/wordprocessingInk" xmlns:wne="http://schemas.microsoft.com/office/word/2006/wordml" xmlns:wps="http://schemas.microsoft.com/office/word/2010/wordprocessingShape" mc:Ignorable="w14 wp14">
+<w:hdr xmlns:wpc="http://schemas.microsoft.com/office/word/2010/wordprocessingCanvas" xmlns:cx="http://schemas.microsoft.com/office/drawing/2014/chartex" xmlns:cx1="http://schemas.microsoft.com/office/drawing/2015/9/8/chartex" xmlns:cx2="http://schemas.microsoft.com/office/drawing/2015/10/21/chartex" xmlns:cx3="http://schemas.microsoft.com/office/drawing/2016/5/9/chartex" xmlns:cx4="http://schemas.microsoft.com/office/drawing/2016/5/10/chartex" xmlns:cx5="http://schemas.microsoft.com/office/drawing/2016/5/11/chartex" xmlns:cx6="http://schemas.microsoft.com/office/drawing/2016/5/12/chartex" xmlns:cx7="http://schemas.microsoft.com/office/drawing/2016/5/13/chartex" xmlns:cx8="http://schemas.microsoft.com/office/drawing/2016/5/14/chartex" xmlns:mc="http://schemas.openxmlformats.org/markup-compatibility/2006" xmlns:aink="http://schemas.microsoft.com/office/drawing/2016/ink" xmlns:am3d="http://schemas.microsoft.com/office/drawing/2017/model3d" xmlns:o="urn:schemas-microsoft-com:office:office" xmlns:r="http://schemas.openxmlformats.org/officeDocument/2006/relationships" xmlns:m="http://schemas.openxmlformats.org/officeDocument/2006/math" xmlns:v="urn:schemas-microsoft-com:vml" xmlns:wp14="http://schemas.microsoft.com/office/word/2010/wordprocessingDrawing" xmlns:wp="http://schemas.openxmlformats.org/drawingml/2006/wordprocessingDrawing" xmlns:w10="urn:schemas-microsoft-com:office:word" xmlns:w="http://schemas.openxmlformats.org/wordprocessingml/2006/main" xmlns:w14="http://schemas.microsoft.com/office/word/2010/wordml" xmlns:w15="http://schemas.microsoft.com/office/word/2012/wordml" xmlns:w16cex="http://schemas.microsoft.com/office/word/2018/wordml/cex" xmlns:w16cid="http://schemas.microsoft.com/office/word/2016/wordml/cid" xmlns:w16="http://schemas.microsoft.com/office/word/2018/wordml" xmlns:w16sdtdh="http://schemas.microsoft.com/office/word/2020/wordml/sdtdatahash" xmlns:w16se="http://schemas.microsoft.com/office/word/2015/wordml/symex" xmlns:wpg="http://schemas.microsoft.com/office/word/2010/wordprocessingGroup" xmlns:wpi="http://schemas.microsoft.com/office/word/2010/wordprocessingInk" xmlns:wne="http://schemas.microsoft.com/office/word/2006/wordml" xmlns:wps="http://schemas.microsoft.com/office/word/2010/wordprocessingShape" mc:Ignorable="w14 w15 w16se w16cid w16 w16cex w16sdtdh wp14">
   <w:p>
     <w:pPr>
       <w:pStyle w:val="Header"/>
@@ -2992,7 +2362,7 @@
 </file>
 
 <file path=word/header2.xml><?xml version="1.0" encoding="utf-8"?>
-<w:hdr xmlns:wpc="http://schemas.microsoft.com/office/word/2010/wordprocessingCanvas" xmlns:mc="http://schemas.openxmlformats.org/markup-compatibility/2006" xmlns:o="urn:schemas-microsoft-com:office:office" xmlns:r="http://schemas.openxmlformats.org/officeDocument/2006/relationships" xmlns:m="http://schemas.openxmlformats.org/officeDocument/2006/math" xmlns:v="urn:schemas-microsoft-com:vml" xmlns:wp14="http://schemas.microsoft.com/office/word/2010/wordprocessingDrawing" xmlns:wp="http://schemas.openxmlformats.org/drawingml/2006/wordprocessingDrawing" xmlns:w10="urn:schemas-microsoft-com:office:word" xmlns:w="http://schemas.openxmlformats.org/wordprocessingml/2006/main" xmlns:w14="http://schemas.microsoft.com/office/word/2010/wordml" xmlns:wpg="http://schemas.microsoft.com/office/word/2010/wordprocessingGroup" xmlns:wpi="http://schemas.microsoft.com/office/word/2010/wordprocessingInk" xmlns:wne="http://schemas.microsoft.com/office/word/2006/wordml" xmlns:wps="http://schemas.microsoft.com/office/word/2010/wordprocessingShape" mc:Ignorable="w14 wp14">
+<w:hdr xmlns:wpc="http://schemas.microsoft.com/office/word/2010/wordprocessingCanvas" xmlns:cx="http://schemas.microsoft.com/office/drawing/2014/chartex" xmlns:cx1="http://schemas.microsoft.com/office/drawing/2015/9/8/chartex" xmlns:cx2="http://schemas.microsoft.com/office/drawing/2015/10/21/chartex" xmlns:cx3="http://schemas.microsoft.com/office/drawing/2016/5/9/chartex" xmlns:cx4="http://schemas.microsoft.com/office/drawing/2016/5/10/chartex" xmlns:cx5="http://schemas.microsoft.com/office/drawing/2016/5/11/chartex" xmlns:cx6="http://schemas.microsoft.com/office/drawing/2016/5/12/chartex" xmlns:cx7="http://schemas.microsoft.com/office/drawing/2016/5/13/chartex" xmlns:cx8="http://schemas.microsoft.com/office/drawing/2016/5/14/chartex" xmlns:mc="http://schemas.openxmlformats.org/markup-compatibility/2006" xmlns:aink="http://schemas.microsoft.com/office/drawing/2016/ink" xmlns:am3d="http://schemas.microsoft.com/office/drawing/2017/model3d" xmlns:o="urn:schemas-microsoft-com:office:office" xmlns:r="http://schemas.openxmlformats.org/officeDocument/2006/relationships" xmlns:m="http://schemas.openxmlformats.org/officeDocument/2006/math" xmlns:v="urn:schemas-microsoft-com:vml" xmlns:wp14="http://schemas.microsoft.com/office/word/2010/wordprocessingDrawing" xmlns:wp="http://schemas.openxmlformats.org/drawingml/2006/wordprocessingDrawing" xmlns:w10="urn:schemas-microsoft-com:office:word" xmlns:w="http://schemas.openxmlformats.org/wordprocessingml/2006/main" xmlns:w14="http://schemas.microsoft.com/office/word/2010/wordml" xmlns:w15="http://schemas.microsoft.com/office/word/2012/wordml" xmlns:w16cex="http://schemas.microsoft.com/office/word/2018/wordml/cex" xmlns:w16cid="http://schemas.microsoft.com/office/word/2016/wordml/cid" xmlns:w16="http://schemas.microsoft.com/office/word/2018/wordml" xmlns:w16sdtdh="http://schemas.microsoft.com/office/word/2020/wordml/sdtdatahash" xmlns:w16se="http://schemas.microsoft.com/office/word/2015/wordml/symex" xmlns:wpg="http://schemas.microsoft.com/office/word/2010/wordprocessingGroup" xmlns:wpi="http://schemas.microsoft.com/office/word/2010/wordprocessingInk" xmlns:wne="http://schemas.microsoft.com/office/word/2006/wordml" xmlns:wps="http://schemas.microsoft.com/office/word/2010/wordprocessingShape" mc:Ignorable="w14 w15 w16se w16cid w16 w16cex w16sdtdh wp14">
   <w:p>
     <w:pPr>
       <w:pStyle w:val="Header"/>
@@ -3016,7 +2386,7 @@
 </file>
 
 <file path=word/header3.xml><?xml version="1.0" encoding="utf-8"?>
-<w:hdr xmlns:wpc="http://schemas.microsoft.com/office/word/2010/wordprocessingCanvas" xmlns:mc="http://schemas.openxmlformats.org/markup-compatibility/2006" xmlns:o="urn:schemas-microsoft-com:office:office" xmlns:r="http://schemas.openxmlformats.org/officeDocument/2006/relationships" xmlns:m="http://schemas.openxmlformats.org/officeDocument/2006/math" xmlns:v="urn:schemas-microsoft-com:vml" xmlns:wp14="http://schemas.microsoft.com/office/word/2010/wordprocessingDrawing" xmlns:wp="http://schemas.openxmlformats.org/drawingml/2006/wordprocessingDrawing" xmlns:w10="urn:schemas-microsoft-com:office:word" xmlns:w="http://schemas.openxmlformats.org/wordprocessingml/2006/main" xmlns:w14="http://schemas.microsoft.com/office/word/2010/wordml" xmlns:wpg="http://schemas.microsoft.com/office/word/2010/wordprocessingGroup" xmlns:wpi="http://schemas.microsoft.com/office/word/2010/wordprocessingInk" xmlns:wne="http://schemas.microsoft.com/office/word/2006/wordml" xmlns:wps="http://schemas.microsoft.com/office/word/2010/wordprocessingShape" mc:Ignorable="w14 wp14">
+<w:hdr xmlns:wpc="http://schemas.microsoft.com/office/word/2010/wordprocessingCanvas" xmlns:cx="http://schemas.microsoft.com/office/drawing/2014/chartex" xmlns:cx1="http://schemas.microsoft.com/office/drawing/2015/9/8/chartex" xmlns:cx2="http://schemas.microsoft.com/office/drawing/2015/10/21/chartex" xmlns:cx3="http://schemas.microsoft.com/office/drawing/2016/5/9/chartex" xmlns:cx4="http://schemas.microsoft.com/office/drawing/2016/5/10/chartex" xmlns:cx5="http://schemas.microsoft.com/office/drawing/2016/5/11/chartex" xmlns:cx6="http://schemas.microsoft.com/office/drawing/2016/5/12/chartex" xmlns:cx7="http://schemas.microsoft.com/office/drawing/2016/5/13/chartex" xmlns:cx8="http://schemas.microsoft.com/office/drawing/2016/5/14/chartex" xmlns:mc="http://schemas.openxmlformats.org/markup-compatibility/2006" xmlns:aink="http://schemas.microsoft.com/office/drawing/2016/ink" xmlns:am3d="http://schemas.microsoft.com/office/drawing/2017/model3d" xmlns:o="urn:schemas-microsoft-com:office:office" xmlns:r="http://schemas.openxmlformats.org/officeDocument/2006/relationships" xmlns:m="http://schemas.openxmlformats.org/officeDocument/2006/math" xmlns:v="urn:schemas-microsoft-com:vml" xmlns:wp14="http://schemas.microsoft.com/office/word/2010/wordprocessingDrawing" xmlns:wp="http://schemas.openxmlformats.org/drawingml/2006/wordprocessingDrawing" xmlns:w10="urn:schemas-microsoft-com:office:word" xmlns:w="http://schemas.openxmlformats.org/wordprocessingml/2006/main" xmlns:w14="http://schemas.microsoft.com/office/word/2010/wordml" xmlns:w15="http://schemas.microsoft.com/office/word/2012/wordml" xmlns:w16cex="http://schemas.microsoft.com/office/word/2018/wordml/cex" xmlns:w16cid="http://schemas.microsoft.com/office/word/2016/wordml/cid" xmlns:w16="http://schemas.microsoft.com/office/word/2018/wordml" xmlns:w16sdtdh="http://schemas.microsoft.com/office/word/2020/wordml/sdtdatahash" xmlns:w16se="http://schemas.microsoft.com/office/word/2015/wordml/symex" xmlns:wpg="http://schemas.microsoft.com/office/word/2010/wordprocessingGroup" xmlns:wpi="http://schemas.microsoft.com/office/word/2010/wordprocessingInk" xmlns:wne="http://schemas.microsoft.com/office/word/2006/wordml" xmlns:wps="http://schemas.microsoft.com/office/word/2010/wordprocessingShape" mc:Ignorable="w14 w15 w16se w16cid w16 w16cex w16sdtdh wp14">
   <w:p>
     <w:pPr>
       <w:pStyle w:val="Header"/>
@@ -3026,8 +2396,8 @@
 </file>
 
 <file path=word/numbering.xml><?xml version="1.0" encoding="utf-8"?>
-<w:numbering xmlns:wpc="http://schemas.microsoft.com/office/word/2010/wordprocessingCanvas" xmlns:mc="http://schemas.openxmlformats.org/markup-compatibility/2006" xmlns:o="urn:schemas-microsoft-com:office:office" xmlns:r="http://schemas.openxmlformats.org/officeDocument/2006/relationships" xmlns:m="http://schemas.openxmlformats.org/officeDocument/2006/math" xmlns:v="urn:schemas-microsoft-com:vml" xmlns:wp14="http://schemas.microsoft.com/office/word/2010/wordprocessingDrawing" xmlns:wp="http://schemas.openxmlformats.org/drawingml/2006/wordprocessingDrawing" xmlns:w10="urn:schemas-microsoft-com:office:word" xmlns:w="http://schemas.openxmlformats.org/wordprocessingml/2006/main" xmlns:w14="http://schemas.microsoft.com/office/word/2010/wordml" xmlns:wpg="http://schemas.microsoft.com/office/word/2010/wordprocessingGroup" xmlns:wpi="http://schemas.microsoft.com/office/word/2010/wordprocessingInk" xmlns:wne="http://schemas.microsoft.com/office/word/2006/wordml" xmlns:wps="http://schemas.microsoft.com/office/word/2010/wordprocessingShape" mc:Ignorable="w14 wp14">
-  <w:abstractNum w:abstractNumId="0">
+<w:numbering xmlns:wpc="http://schemas.microsoft.com/office/word/2010/wordprocessingCanvas" xmlns:cx="http://schemas.microsoft.com/office/drawing/2014/chartex" xmlns:cx1="http://schemas.microsoft.com/office/drawing/2015/9/8/chartex" xmlns:cx2="http://schemas.microsoft.com/office/drawing/2015/10/21/chartex" xmlns:cx3="http://schemas.microsoft.com/office/drawing/2016/5/9/chartex" xmlns:cx4="http://schemas.microsoft.com/office/drawing/2016/5/10/chartex" xmlns:cx5="http://schemas.microsoft.com/office/drawing/2016/5/11/chartex" xmlns:cx6="http://schemas.microsoft.com/office/drawing/2016/5/12/chartex" xmlns:cx7="http://schemas.microsoft.com/office/drawing/2016/5/13/chartex" xmlns:cx8="http://schemas.microsoft.com/office/drawing/2016/5/14/chartex" xmlns:mc="http://schemas.openxmlformats.org/markup-compatibility/2006" xmlns:aink="http://schemas.microsoft.com/office/drawing/2016/ink" xmlns:am3d="http://schemas.microsoft.com/office/drawing/2017/model3d" xmlns:o="urn:schemas-microsoft-com:office:office" xmlns:r="http://schemas.openxmlformats.org/officeDocument/2006/relationships" xmlns:m="http://schemas.openxmlformats.org/officeDocument/2006/math" xmlns:v="urn:schemas-microsoft-com:vml" xmlns:wp14="http://schemas.microsoft.com/office/word/2010/wordprocessingDrawing" xmlns:wp="http://schemas.openxmlformats.org/drawingml/2006/wordprocessingDrawing" xmlns:w10="urn:schemas-microsoft-com:office:word" xmlns:w="http://schemas.openxmlformats.org/wordprocessingml/2006/main" xmlns:w14="http://schemas.microsoft.com/office/word/2010/wordml" xmlns:w15="http://schemas.microsoft.com/office/word/2012/wordml" xmlns:w16cex="http://schemas.microsoft.com/office/word/2018/wordml/cex" xmlns:w16cid="http://schemas.microsoft.com/office/word/2016/wordml/cid" xmlns:w16="http://schemas.microsoft.com/office/word/2018/wordml" xmlns:w16sdtdh="http://schemas.microsoft.com/office/word/2020/wordml/sdtdatahash" xmlns:w16se="http://schemas.microsoft.com/office/word/2015/wordml/symex" xmlns:wpg="http://schemas.microsoft.com/office/word/2010/wordprocessingGroup" xmlns:wpi="http://schemas.microsoft.com/office/word/2010/wordprocessingInk" xmlns:wne="http://schemas.microsoft.com/office/word/2006/wordml" xmlns:wps="http://schemas.microsoft.com/office/word/2010/wordprocessingShape" mc:Ignorable="w14 w15 w16se w16cid w16 w16cex w16sdtdh wp14">
+  <w:abstractNum w:abstractNumId="0" w15:restartNumberingAfterBreak="0">
     <w:nsid w:val="08B2501C"/>
     <w:multiLevelType w:val="hybridMultilevel"/>
     <w:tmpl w:val="F2A43D58"/>
@@ -3140,246 +2510,14 @@
       </w:rPr>
     </w:lvl>
   </w:abstractNum>
-  <w:abstractNum w:abstractNumId="1">
-    <w:nsid w:val="279660C9"/>
-    <w:multiLevelType w:val="hybridMultilevel"/>
-    <w:tmpl w:val="672ECC5E"/>
-    <w:lvl w:ilvl="0" w:tplc="04090001">
-      <w:start w:val="1"/>
-      <w:numFmt w:val="bullet"/>
-      <w:lvlText w:val=""/>
-      <w:lvlJc w:val="left"/>
-      <w:pPr>
-        <w:ind w:left="720" w:hanging="360"/>
-      </w:pPr>
-      <w:rPr>
-        <w:rFonts w:ascii="Symbol" w:hAnsi="Symbol" w:hint="default"/>
-      </w:rPr>
-    </w:lvl>
-    <w:lvl w:ilvl="1" w:tplc="04090003" w:tentative="1">
-      <w:start w:val="1"/>
-      <w:numFmt w:val="bullet"/>
-      <w:lvlText w:val="o"/>
-      <w:lvlJc w:val="left"/>
-      <w:pPr>
-        <w:ind w:left="1440" w:hanging="360"/>
-      </w:pPr>
-      <w:rPr>
-        <w:rFonts w:ascii="Courier New" w:hAnsi="Courier New" w:cs="Courier New" w:hint="default"/>
-      </w:rPr>
-    </w:lvl>
-    <w:lvl w:ilvl="2" w:tplc="04090005" w:tentative="1">
-      <w:start w:val="1"/>
-      <w:numFmt w:val="bullet"/>
-      <w:lvlText w:val=""/>
-      <w:lvlJc w:val="left"/>
-      <w:pPr>
-        <w:ind w:left="2160" w:hanging="360"/>
-      </w:pPr>
-      <w:rPr>
-        <w:rFonts w:ascii="Wingdings" w:hAnsi="Wingdings" w:hint="default"/>
-      </w:rPr>
-    </w:lvl>
-    <w:lvl w:ilvl="3" w:tplc="04090001" w:tentative="1">
-      <w:start w:val="1"/>
-      <w:numFmt w:val="bullet"/>
-      <w:lvlText w:val=""/>
-      <w:lvlJc w:val="left"/>
-      <w:pPr>
-        <w:ind w:left="2880" w:hanging="360"/>
-      </w:pPr>
-      <w:rPr>
-        <w:rFonts w:ascii="Symbol" w:hAnsi="Symbol" w:hint="default"/>
-      </w:rPr>
-    </w:lvl>
-    <w:lvl w:ilvl="4" w:tplc="04090003" w:tentative="1">
-      <w:start w:val="1"/>
-      <w:numFmt w:val="bullet"/>
-      <w:lvlText w:val="o"/>
-      <w:lvlJc w:val="left"/>
-      <w:pPr>
-        <w:ind w:left="3600" w:hanging="360"/>
-      </w:pPr>
-      <w:rPr>
-        <w:rFonts w:ascii="Courier New" w:hAnsi="Courier New" w:cs="Courier New" w:hint="default"/>
-      </w:rPr>
-    </w:lvl>
-    <w:lvl w:ilvl="5" w:tplc="04090005" w:tentative="1">
-      <w:start w:val="1"/>
-      <w:numFmt w:val="bullet"/>
-      <w:lvlText w:val=""/>
-      <w:lvlJc w:val="left"/>
-      <w:pPr>
-        <w:ind w:left="4320" w:hanging="360"/>
-      </w:pPr>
-      <w:rPr>
-        <w:rFonts w:ascii="Wingdings" w:hAnsi="Wingdings" w:hint="default"/>
-      </w:rPr>
-    </w:lvl>
-    <w:lvl w:ilvl="6" w:tplc="04090001" w:tentative="1">
-      <w:start w:val="1"/>
-      <w:numFmt w:val="bullet"/>
-      <w:lvlText w:val=""/>
-      <w:lvlJc w:val="left"/>
-      <w:pPr>
-        <w:ind w:left="5040" w:hanging="360"/>
-      </w:pPr>
-      <w:rPr>
-        <w:rFonts w:ascii="Symbol" w:hAnsi="Symbol" w:hint="default"/>
-      </w:rPr>
-    </w:lvl>
-    <w:lvl w:ilvl="7" w:tplc="04090003" w:tentative="1">
-      <w:start w:val="1"/>
-      <w:numFmt w:val="bullet"/>
-      <w:lvlText w:val="o"/>
-      <w:lvlJc w:val="left"/>
-      <w:pPr>
-        <w:ind w:left="5760" w:hanging="360"/>
-      </w:pPr>
-      <w:rPr>
-        <w:rFonts w:ascii="Courier New" w:hAnsi="Courier New" w:cs="Courier New" w:hint="default"/>
-      </w:rPr>
-    </w:lvl>
-    <w:lvl w:ilvl="8" w:tplc="04090005" w:tentative="1">
-      <w:start w:val="1"/>
-      <w:numFmt w:val="bullet"/>
-      <w:lvlText w:val=""/>
-      <w:lvlJc w:val="left"/>
-      <w:pPr>
-        <w:ind w:left="6480" w:hanging="360"/>
-      </w:pPr>
-      <w:rPr>
-        <w:rFonts w:ascii="Wingdings" w:hAnsi="Wingdings" w:hint="default"/>
-      </w:rPr>
-    </w:lvl>
-  </w:abstractNum>
-  <w:abstractNum w:abstractNumId="2">
-    <w:nsid w:val="2E17566E"/>
-    <w:multiLevelType w:val="hybridMultilevel"/>
-    <w:tmpl w:val="00866CE6"/>
-    <w:lvl w:ilvl="0" w:tplc="04090001">
-      <w:start w:val="1"/>
-      <w:numFmt w:val="bullet"/>
-      <w:lvlText w:val=""/>
-      <w:lvlJc w:val="left"/>
-      <w:pPr>
-        <w:ind w:left="779" w:hanging="360"/>
-      </w:pPr>
-      <w:rPr>
-        <w:rFonts w:ascii="Symbol" w:hAnsi="Symbol" w:hint="default"/>
-      </w:rPr>
-    </w:lvl>
-    <w:lvl w:ilvl="1" w:tplc="04090003">
-      <w:start w:val="1"/>
-      <w:numFmt w:val="bullet"/>
-      <w:lvlText w:val="o"/>
-      <w:lvlJc w:val="left"/>
-      <w:pPr>
-        <w:ind w:left="1499" w:hanging="360"/>
-      </w:pPr>
-      <w:rPr>
-        <w:rFonts w:ascii="Courier New" w:hAnsi="Courier New" w:cs="Courier New" w:hint="default"/>
-      </w:rPr>
-    </w:lvl>
-    <w:lvl w:ilvl="2" w:tplc="04090005" w:tentative="1">
-      <w:start w:val="1"/>
-      <w:numFmt w:val="bullet"/>
-      <w:lvlText w:val=""/>
-      <w:lvlJc w:val="left"/>
-      <w:pPr>
-        <w:ind w:left="2219" w:hanging="360"/>
-      </w:pPr>
-      <w:rPr>
-        <w:rFonts w:ascii="Wingdings" w:hAnsi="Wingdings" w:hint="default"/>
-      </w:rPr>
-    </w:lvl>
-    <w:lvl w:ilvl="3" w:tplc="04090001" w:tentative="1">
-      <w:start w:val="1"/>
-      <w:numFmt w:val="bullet"/>
-      <w:lvlText w:val=""/>
-      <w:lvlJc w:val="left"/>
-      <w:pPr>
-        <w:ind w:left="2939" w:hanging="360"/>
-      </w:pPr>
-      <w:rPr>
-        <w:rFonts w:ascii="Symbol" w:hAnsi="Symbol" w:hint="default"/>
-      </w:rPr>
-    </w:lvl>
-    <w:lvl w:ilvl="4" w:tplc="04090003" w:tentative="1">
-      <w:start w:val="1"/>
-      <w:numFmt w:val="bullet"/>
-      <w:lvlText w:val="o"/>
-      <w:lvlJc w:val="left"/>
-      <w:pPr>
-        <w:ind w:left="3659" w:hanging="360"/>
-      </w:pPr>
-      <w:rPr>
-        <w:rFonts w:ascii="Courier New" w:hAnsi="Courier New" w:cs="Courier New" w:hint="default"/>
-      </w:rPr>
-    </w:lvl>
-    <w:lvl w:ilvl="5" w:tplc="04090005" w:tentative="1">
-      <w:start w:val="1"/>
-      <w:numFmt w:val="bullet"/>
-      <w:lvlText w:val=""/>
-      <w:lvlJc w:val="left"/>
-      <w:pPr>
-        <w:ind w:left="4379" w:hanging="360"/>
-      </w:pPr>
-      <w:rPr>
-        <w:rFonts w:ascii="Wingdings" w:hAnsi="Wingdings" w:hint="default"/>
-      </w:rPr>
-    </w:lvl>
-    <w:lvl w:ilvl="6" w:tplc="04090001" w:tentative="1">
-      <w:start w:val="1"/>
-      <w:numFmt w:val="bullet"/>
-      <w:lvlText w:val=""/>
-      <w:lvlJc w:val="left"/>
-      <w:pPr>
-        <w:ind w:left="5099" w:hanging="360"/>
-      </w:pPr>
-      <w:rPr>
-        <w:rFonts w:ascii="Symbol" w:hAnsi="Symbol" w:hint="default"/>
-      </w:rPr>
-    </w:lvl>
-    <w:lvl w:ilvl="7" w:tplc="04090003" w:tentative="1">
-      <w:start w:val="1"/>
-      <w:numFmt w:val="bullet"/>
-      <w:lvlText w:val="o"/>
-      <w:lvlJc w:val="left"/>
-      <w:pPr>
-        <w:ind w:left="5819" w:hanging="360"/>
-      </w:pPr>
-      <w:rPr>
-        <w:rFonts w:ascii="Courier New" w:hAnsi="Courier New" w:cs="Courier New" w:hint="default"/>
-      </w:rPr>
-    </w:lvl>
-    <w:lvl w:ilvl="8" w:tplc="04090005" w:tentative="1">
-      <w:start w:val="1"/>
-      <w:numFmt w:val="bullet"/>
-      <w:lvlText w:val=""/>
-      <w:lvlJc w:val="left"/>
-      <w:pPr>
-        <w:ind w:left="6539" w:hanging="360"/>
-      </w:pPr>
-      <w:rPr>
-        <w:rFonts w:ascii="Wingdings" w:hAnsi="Wingdings" w:hint="default"/>
-      </w:rPr>
-    </w:lvl>
-  </w:abstractNum>
   <w:num w:numId="1">
     <w:abstractNumId w:val="0"/>
-  </w:num>
-  <w:num w:numId="2">
-    <w:abstractNumId w:val="2"/>
-  </w:num>
-  <w:num w:numId="3">
-    <w:abstractNumId w:val="1"/>
   </w:num>
 </w:numbering>
 </file>
 
 <file path=word/styles.xml><?xml version="1.0" encoding="utf-8"?>
-<w:styles xmlns:mc="http://schemas.openxmlformats.org/markup-compatibility/2006" xmlns:r="http://schemas.openxmlformats.org/officeDocument/2006/relationships" xmlns:w="http://schemas.openxmlformats.org/wordprocessingml/2006/main" xmlns:w14="http://schemas.microsoft.com/office/word/2010/wordml" mc:Ignorable="w14">
+<w:styles xmlns:mc="http://schemas.openxmlformats.org/markup-compatibility/2006" xmlns:r="http://schemas.openxmlformats.org/officeDocument/2006/relationships" xmlns:w="http://schemas.openxmlformats.org/wordprocessingml/2006/main" xmlns:w14="http://schemas.microsoft.com/office/word/2010/wordml" xmlns:w15="http://schemas.microsoft.com/office/word/2012/wordml" xmlns:w16cex="http://schemas.microsoft.com/office/word/2018/wordml/cex" xmlns:w16cid="http://schemas.microsoft.com/office/word/2016/wordml/cid" xmlns:w16="http://schemas.microsoft.com/office/word/2018/wordml" xmlns:w16sdtdh="http://schemas.microsoft.com/office/word/2020/wordml/sdtdatahash" xmlns:w16se="http://schemas.microsoft.com/office/word/2015/wordml/symex" mc:Ignorable="w14 w15 w16se w16cid w16 w16cex w16sdtdh">
   <w:docDefaults>
     <w:rPrDefault>
       <w:rPr>
@@ -3395,145 +2533,383 @@
       </w:pPr>
     </w:pPrDefault>
   </w:docDefaults>
-  <w:latentStyles w:defLockedState="0" w:defUIPriority="99" w:defSemiHidden="1" w:defUnhideWhenUsed="1" w:defQFormat="0" w:count="267">
-    <w:lsdException w:name="Normal" w:semiHidden="0" w:uiPriority="0" w:unhideWhenUsed="0" w:qFormat="1"/>
-    <w:lsdException w:name="heading 1" w:semiHidden="0" w:uiPriority="9" w:unhideWhenUsed="0" w:qFormat="1"/>
-    <w:lsdException w:name="heading 2" w:uiPriority="9" w:qFormat="1"/>
-    <w:lsdException w:name="heading 3" w:uiPriority="9" w:qFormat="1"/>
-    <w:lsdException w:name="heading 4" w:uiPriority="9" w:qFormat="1"/>
-    <w:lsdException w:name="heading 5" w:uiPriority="9" w:qFormat="1"/>
-    <w:lsdException w:name="heading 6" w:uiPriority="9" w:qFormat="1"/>
-    <w:lsdException w:name="heading 7" w:uiPriority="9" w:qFormat="1"/>
-    <w:lsdException w:name="heading 8" w:uiPriority="9" w:qFormat="1"/>
-    <w:lsdException w:name="heading 9" w:uiPriority="9" w:qFormat="1"/>
-    <w:lsdException w:name="toc 1" w:uiPriority="39"/>
-    <w:lsdException w:name="toc 2" w:uiPriority="39"/>
-    <w:lsdException w:name="toc 3" w:uiPriority="39"/>
-    <w:lsdException w:name="toc 4" w:uiPriority="39"/>
-    <w:lsdException w:name="toc 5" w:uiPriority="39"/>
-    <w:lsdException w:name="toc 6" w:uiPriority="39"/>
-    <w:lsdException w:name="toc 7" w:uiPriority="39"/>
-    <w:lsdException w:name="toc 8" w:uiPriority="39"/>
-    <w:lsdException w:name="toc 9" w:uiPriority="39"/>
-    <w:lsdException w:name="caption" w:uiPriority="35" w:qFormat="1"/>
-    <w:lsdException w:name="footnote reference" w:unhideWhenUsed="0"/>
-    <w:lsdException w:name="Title" w:semiHidden="0" w:uiPriority="10" w:unhideWhenUsed="0" w:qFormat="1"/>
-    <w:lsdException w:name="Default Paragraph Font" w:uiPriority="1"/>
-    <w:lsdException w:name="Subtitle" w:semiHidden="0" w:uiPriority="11" w:unhideWhenUsed="0" w:qFormat="1"/>
-    <w:lsdException w:name="Strong" w:semiHidden="0" w:uiPriority="22" w:unhideWhenUsed="0" w:qFormat="1"/>
-    <w:lsdException w:name="Emphasis" w:semiHidden="0" w:uiPriority="20" w:unhideWhenUsed="0" w:qFormat="1"/>
-    <w:lsdException w:name="Table Grid" w:semiHidden="0" w:uiPriority="59" w:unhideWhenUsed="0"/>
-    <w:lsdException w:name="Placeholder Text" w:unhideWhenUsed="0"/>
-    <w:lsdException w:name="No Spacing" w:semiHidden="0" w:uiPriority="1" w:unhideWhenUsed="0" w:qFormat="1"/>
-    <w:lsdException w:name="Light Shading" w:semiHidden="0" w:uiPriority="60" w:unhideWhenUsed="0"/>
-    <w:lsdException w:name="Light List" w:semiHidden="0" w:uiPriority="61" w:unhideWhenUsed="0"/>
-    <w:lsdException w:name="Light Grid" w:semiHidden="0" w:uiPriority="62" w:unhideWhenUsed="0"/>
-    <w:lsdException w:name="Medium Shading 1" w:semiHidden="0" w:uiPriority="63" w:unhideWhenUsed="0"/>
-    <w:lsdException w:name="Medium Shading 2" w:semiHidden="0" w:uiPriority="64" w:unhideWhenUsed="0"/>
-    <w:lsdException w:name="Medium List 1" w:semiHidden="0" w:uiPriority="65" w:unhideWhenUsed="0"/>
-    <w:lsdException w:name="Medium List 2" w:semiHidden="0" w:uiPriority="66" w:unhideWhenUsed="0"/>
-    <w:lsdException w:name="Medium Grid 1" w:semiHidden="0" w:uiPriority="67" w:unhideWhenUsed="0"/>
-    <w:lsdException w:name="Medium Grid 2" w:semiHidden="0" w:uiPriority="68" w:unhideWhenUsed="0"/>
-    <w:lsdException w:name="Medium Grid 3" w:semiHidden="0" w:uiPriority="69" w:unhideWhenUsed="0"/>
-    <w:lsdException w:name="Dark List" w:semiHidden="0" w:uiPriority="70" w:unhideWhenUsed="0"/>
-    <w:lsdException w:name="Colorful Shading" w:semiHidden="0" w:uiPriority="71" w:unhideWhenUsed="0"/>
-    <w:lsdException w:name="Colorful List" w:semiHidden="0" w:uiPriority="72" w:unhideWhenUsed="0"/>
-    <w:lsdException w:name="Colorful Grid" w:semiHidden="0" w:uiPriority="73" w:unhideWhenUsed="0"/>
-    <w:lsdException w:name="Light Shading Accent 1" w:semiHidden="0" w:uiPriority="60" w:unhideWhenUsed="0"/>
-    <w:lsdException w:name="Light List Accent 1" w:semiHidden="0" w:uiPriority="61" w:unhideWhenUsed="0"/>
-    <w:lsdException w:name="Light Grid Accent 1" w:semiHidden="0" w:uiPriority="62" w:unhideWhenUsed="0"/>
-    <w:lsdException w:name="Medium Shading 1 Accent 1" w:semiHidden="0" w:uiPriority="63" w:unhideWhenUsed="0"/>
-    <w:lsdException w:name="Medium Shading 2 Accent 1" w:semiHidden="0" w:uiPriority="64" w:unhideWhenUsed="0"/>
-    <w:lsdException w:name="Medium List 1 Accent 1" w:semiHidden="0" w:uiPriority="65" w:unhideWhenUsed="0"/>
-    <w:lsdException w:name="Revision" w:unhideWhenUsed="0"/>
-    <w:lsdException w:name="List Paragraph" w:semiHidden="0" w:uiPriority="34" w:unhideWhenUsed="0" w:qFormat="1"/>
-    <w:lsdException w:name="Quote" w:semiHidden="0" w:uiPriority="29" w:unhideWhenUsed="0" w:qFormat="1"/>
-    <w:lsdException w:name="Intense Quote" w:semiHidden="0" w:uiPriority="30" w:unhideWhenUsed="0" w:qFormat="1"/>
-    <w:lsdException w:name="Medium List 2 Accent 1" w:semiHidden="0" w:uiPriority="66" w:unhideWhenUsed="0"/>
-    <w:lsdException w:name="Medium Grid 1 Accent 1" w:semiHidden="0" w:uiPriority="67" w:unhideWhenUsed="0"/>
-    <w:lsdException w:name="Medium Grid 2 Accent 1" w:semiHidden="0" w:uiPriority="68" w:unhideWhenUsed="0"/>
-    <w:lsdException w:name="Medium Grid 3 Accent 1" w:semiHidden="0" w:uiPriority="69" w:unhideWhenUsed="0"/>
-    <w:lsdException w:name="Dark List Accent 1" w:semiHidden="0" w:uiPriority="70" w:unhideWhenUsed="0"/>
-    <w:lsdException w:name="Colorful Shading Accent 1" w:semiHidden="0" w:uiPriority="71" w:unhideWhenUsed="0"/>
-    <w:lsdException w:name="Colorful List Accent 1" w:semiHidden="0" w:uiPriority="72" w:unhideWhenUsed="0"/>
-    <w:lsdException w:name="Colorful Grid Accent 1" w:semiHidden="0" w:uiPriority="73" w:unhideWhenUsed="0"/>
-    <w:lsdException w:name="Light Shading Accent 2" w:semiHidden="0" w:uiPriority="60" w:unhideWhenUsed="0"/>
-    <w:lsdException w:name="Light List Accent 2" w:semiHidden="0" w:uiPriority="61" w:unhideWhenUsed="0"/>
-    <w:lsdException w:name="Light Grid Accent 2" w:semiHidden="0" w:uiPriority="62" w:unhideWhenUsed="0"/>
-    <w:lsdException w:name="Medium Shading 1 Accent 2" w:semiHidden="0" w:uiPriority="63" w:unhideWhenUsed="0"/>
-    <w:lsdException w:name="Medium Shading 2 Accent 2" w:semiHidden="0" w:uiPriority="64" w:unhideWhenUsed="0"/>
-    <w:lsdException w:name="Medium List 1 Accent 2" w:semiHidden="0" w:uiPriority="65" w:unhideWhenUsed="0"/>
-    <w:lsdException w:name="Medium List 2 Accent 2" w:semiHidden="0" w:uiPriority="66" w:unhideWhenUsed="0"/>
-    <w:lsdException w:name="Medium Grid 1 Accent 2" w:semiHidden="0" w:uiPriority="67" w:unhideWhenUsed="0"/>
-    <w:lsdException w:name="Medium Grid 2 Accent 2" w:semiHidden="0" w:uiPriority="68" w:unhideWhenUsed="0"/>
-    <w:lsdException w:name="Medium Grid 3 Accent 2" w:semiHidden="0" w:uiPriority="69" w:unhideWhenUsed="0"/>
-    <w:lsdException w:name="Dark List Accent 2" w:semiHidden="0" w:uiPriority="70" w:unhideWhenUsed="0"/>
-    <w:lsdException w:name="Colorful Shading Accent 2" w:semiHidden="0" w:uiPriority="71" w:unhideWhenUsed="0"/>
-    <w:lsdException w:name="Colorful List Accent 2" w:semiHidden="0" w:uiPriority="72" w:unhideWhenUsed="0"/>
-    <w:lsdException w:name="Colorful Grid Accent 2" w:semiHidden="0" w:uiPriority="73" w:unhideWhenUsed="0"/>
-    <w:lsdException w:name="Light Shading Accent 3" w:semiHidden="0" w:uiPriority="60" w:unhideWhenUsed="0"/>
-    <w:lsdException w:name="Light List Accent 3" w:semiHidden="0" w:uiPriority="61" w:unhideWhenUsed="0"/>
-    <w:lsdException w:name="Light Grid Accent 3" w:semiHidden="0" w:uiPriority="62" w:unhideWhenUsed="0"/>
-    <w:lsdException w:name="Medium Shading 1 Accent 3" w:semiHidden="0" w:uiPriority="63" w:unhideWhenUsed="0"/>
-    <w:lsdException w:name="Medium Shading 2 Accent 3" w:semiHidden="0" w:uiPriority="64" w:unhideWhenUsed="0"/>
-    <w:lsdException w:name="Medium List 1 Accent 3" w:semiHidden="0" w:uiPriority="65" w:unhideWhenUsed="0"/>
-    <w:lsdException w:name="Medium List 2 Accent 3" w:semiHidden="0" w:uiPriority="66" w:unhideWhenUsed="0"/>
-    <w:lsdException w:name="Medium Grid 1 Accent 3" w:semiHidden="0" w:uiPriority="67" w:unhideWhenUsed="0"/>
-    <w:lsdException w:name="Medium Grid 2 Accent 3" w:semiHidden="0" w:uiPriority="68" w:unhideWhenUsed="0"/>
-    <w:lsdException w:name="Medium Grid 3 Accent 3" w:semiHidden="0" w:uiPriority="69" w:unhideWhenUsed="0"/>
-    <w:lsdException w:name="Dark List Accent 3" w:semiHidden="0" w:uiPriority="70" w:unhideWhenUsed="0"/>
-    <w:lsdException w:name="Colorful Shading Accent 3" w:semiHidden="0" w:uiPriority="71" w:unhideWhenUsed="0"/>
-    <w:lsdException w:name="Colorful List Accent 3" w:semiHidden="0" w:uiPriority="72" w:unhideWhenUsed="0"/>
-    <w:lsdException w:name="Colorful Grid Accent 3" w:semiHidden="0" w:uiPriority="73" w:unhideWhenUsed="0"/>
-    <w:lsdException w:name="Light Shading Accent 4" w:semiHidden="0" w:uiPriority="60" w:unhideWhenUsed="0"/>
-    <w:lsdException w:name="Light List Accent 4" w:semiHidden="0" w:uiPriority="61" w:unhideWhenUsed="0"/>
-    <w:lsdException w:name="Light Grid Accent 4" w:semiHidden="0" w:uiPriority="62" w:unhideWhenUsed="0"/>
-    <w:lsdException w:name="Medium Shading 1 Accent 4" w:semiHidden="0" w:uiPriority="63" w:unhideWhenUsed="0"/>
-    <w:lsdException w:name="Medium Shading 2 Accent 4" w:semiHidden="0" w:uiPriority="64" w:unhideWhenUsed="0"/>
-    <w:lsdException w:name="Medium List 1 Accent 4" w:semiHidden="0" w:uiPriority="65" w:unhideWhenUsed="0"/>
-    <w:lsdException w:name="Medium List 2 Accent 4" w:semiHidden="0" w:uiPriority="66" w:unhideWhenUsed="0"/>
-    <w:lsdException w:name="Medium Grid 1 Accent 4" w:semiHidden="0" w:uiPriority="67" w:unhideWhenUsed="0"/>
-    <w:lsdException w:name="Medium Grid 2 Accent 4" w:semiHidden="0" w:uiPriority="68" w:unhideWhenUsed="0"/>
-    <w:lsdException w:name="Medium Grid 3 Accent 4" w:semiHidden="0" w:uiPriority="69" w:unhideWhenUsed="0"/>
-    <w:lsdException w:name="Dark List Accent 4" w:semiHidden="0" w:uiPriority="70" w:unhideWhenUsed="0"/>
-    <w:lsdException w:name="Colorful Shading Accent 4" w:semiHidden="0" w:uiPriority="71" w:unhideWhenUsed="0"/>
-    <w:lsdException w:name="Colorful List Accent 4" w:semiHidden="0" w:uiPriority="72" w:unhideWhenUsed="0"/>
-    <w:lsdException w:name="Colorful Grid Accent 4" w:semiHidden="0" w:uiPriority="73" w:unhideWhenUsed="0"/>
-    <w:lsdException w:name="Light Shading Accent 5" w:semiHidden="0" w:uiPriority="60" w:unhideWhenUsed="0"/>
-    <w:lsdException w:name="Light List Accent 5" w:semiHidden="0" w:uiPriority="61" w:unhideWhenUsed="0"/>
-    <w:lsdException w:name="Light Grid Accent 5" w:semiHidden="0" w:uiPriority="62" w:unhideWhenUsed="0"/>
-    <w:lsdException w:name="Medium Shading 1 Accent 5" w:semiHidden="0" w:uiPriority="63" w:unhideWhenUsed="0"/>
-    <w:lsdException w:name="Medium Shading 2 Accent 5" w:semiHidden="0" w:uiPriority="64" w:unhideWhenUsed="0"/>
-    <w:lsdException w:name="Medium List 1 Accent 5" w:semiHidden="0" w:uiPriority="65" w:unhideWhenUsed="0"/>
-    <w:lsdException w:name="Medium List 2 Accent 5" w:semiHidden="0" w:uiPriority="66" w:unhideWhenUsed="0"/>
-    <w:lsdException w:name="Medium Grid 1 Accent 5" w:semiHidden="0" w:uiPriority="67" w:unhideWhenUsed="0"/>
-    <w:lsdException w:name="Medium Grid 2 Accent 5" w:semiHidden="0" w:uiPriority="68" w:unhideWhenUsed="0"/>
-    <w:lsdException w:name="Medium Grid 3 Accent 5" w:semiHidden="0" w:uiPriority="69" w:unhideWhenUsed="0"/>
-    <w:lsdException w:name="Dark List Accent 5" w:semiHidden="0" w:uiPriority="70" w:unhideWhenUsed="0"/>
-    <w:lsdException w:name="Colorful Shading Accent 5" w:semiHidden="0" w:uiPriority="71" w:unhideWhenUsed="0"/>
-    <w:lsdException w:name="Colorful List Accent 5" w:semiHidden="0" w:uiPriority="72" w:unhideWhenUsed="0"/>
-    <w:lsdException w:name="Colorful Grid Accent 5" w:semiHidden="0" w:uiPriority="73" w:unhideWhenUsed="0"/>
-    <w:lsdException w:name="Light Shading Accent 6" w:semiHidden="0" w:uiPriority="60" w:unhideWhenUsed="0"/>
-    <w:lsdException w:name="Light List Accent 6" w:semiHidden="0" w:uiPriority="61" w:unhideWhenUsed="0"/>
-    <w:lsdException w:name="Light Grid Accent 6" w:semiHidden="0" w:uiPriority="62" w:unhideWhenUsed="0"/>
-    <w:lsdException w:name="Medium Shading 1 Accent 6" w:semiHidden="0" w:uiPriority="63" w:unhideWhenUsed="0"/>
-    <w:lsdException w:name="Medium Shading 2 Accent 6" w:semiHidden="0" w:uiPriority="64" w:unhideWhenUsed="0"/>
-    <w:lsdException w:name="Medium List 1 Accent 6" w:semiHidden="0" w:uiPriority="65" w:unhideWhenUsed="0"/>
-    <w:lsdException w:name="Medium List 2 Accent 6" w:semiHidden="0" w:uiPriority="66" w:unhideWhenUsed="0"/>
-    <w:lsdException w:name="Medium Grid 1 Accent 6" w:semiHidden="0" w:uiPriority="67" w:unhideWhenUsed="0"/>
-    <w:lsdException w:name="Medium Grid 2 Accent 6" w:semiHidden="0" w:uiPriority="68" w:unhideWhenUsed="0"/>
-    <w:lsdException w:name="Medium Grid 3 Accent 6" w:semiHidden="0" w:uiPriority="69" w:unhideWhenUsed="0"/>
-    <w:lsdException w:name="Dark List Accent 6" w:semiHidden="0" w:uiPriority="70" w:unhideWhenUsed="0"/>
-    <w:lsdException w:name="Colorful Shading Accent 6" w:semiHidden="0" w:uiPriority="71" w:unhideWhenUsed="0"/>
-    <w:lsdException w:name="Colorful List Accent 6" w:semiHidden="0" w:uiPriority="72" w:unhideWhenUsed="0"/>
-    <w:lsdException w:name="Colorful Grid Accent 6" w:semiHidden="0" w:uiPriority="73" w:unhideWhenUsed="0"/>
-    <w:lsdException w:name="Subtle Emphasis" w:semiHidden="0" w:uiPriority="19" w:unhideWhenUsed="0" w:qFormat="1"/>
-    <w:lsdException w:name="Intense Emphasis" w:semiHidden="0" w:uiPriority="21" w:unhideWhenUsed="0" w:qFormat="1"/>
-    <w:lsdException w:name="Subtle Reference" w:semiHidden="0" w:uiPriority="31" w:unhideWhenUsed="0" w:qFormat="1"/>
-    <w:lsdException w:name="Intense Reference" w:semiHidden="0" w:uiPriority="32" w:unhideWhenUsed="0" w:qFormat="1"/>
-    <w:lsdException w:name="Book Title" w:semiHidden="0" w:uiPriority="33" w:unhideWhenUsed="0" w:qFormat="1"/>
-    <w:lsdException w:name="Bibliography" w:uiPriority="37"/>
-    <w:lsdException w:name="TOC Heading" w:uiPriority="39" w:qFormat="1"/>
+  <w:latentStyles w:defLockedState="0" w:defUIPriority="99" w:defSemiHidden="0" w:defUnhideWhenUsed="0" w:defQFormat="0" w:count="376">
+    <w:lsdException w:name="Normal" w:uiPriority="0" w:qFormat="1"/>
+    <w:lsdException w:name="heading 1" w:uiPriority="9" w:qFormat="1"/>
+    <w:lsdException w:name="heading 2" w:semiHidden="1" w:uiPriority="9" w:unhideWhenUsed="1" w:qFormat="1"/>
+    <w:lsdException w:name="heading 3" w:semiHidden="1" w:uiPriority="9" w:unhideWhenUsed="1" w:qFormat="1"/>
+    <w:lsdException w:name="heading 4" w:semiHidden="1" w:uiPriority="9" w:unhideWhenUsed="1" w:qFormat="1"/>
+    <w:lsdException w:name="heading 5" w:semiHidden="1" w:uiPriority="9" w:unhideWhenUsed="1" w:qFormat="1"/>
+    <w:lsdException w:name="heading 6" w:semiHidden="1" w:uiPriority="9" w:unhideWhenUsed="1" w:qFormat="1"/>
+    <w:lsdException w:name="heading 7" w:semiHidden="1" w:uiPriority="9" w:unhideWhenUsed="1" w:qFormat="1"/>
+    <w:lsdException w:name="heading 8" w:semiHidden="1" w:uiPriority="9" w:unhideWhenUsed="1" w:qFormat="1"/>
+    <w:lsdException w:name="heading 9" w:semiHidden="1" w:uiPriority="9" w:unhideWhenUsed="1" w:qFormat="1"/>
+    <w:lsdException w:name="index 1" w:semiHidden="1" w:unhideWhenUsed="1"/>
+    <w:lsdException w:name="index 2" w:semiHidden="1" w:unhideWhenUsed="1"/>
+    <w:lsdException w:name="index 3" w:semiHidden="1" w:unhideWhenUsed="1"/>
+    <w:lsdException w:name="index 4" w:semiHidden="1" w:unhideWhenUsed="1"/>
+    <w:lsdException w:name="index 5" w:semiHidden="1" w:unhideWhenUsed="1"/>
+    <w:lsdException w:name="index 6" w:semiHidden="1" w:unhideWhenUsed="1"/>
+    <w:lsdException w:name="index 7" w:semiHidden="1" w:unhideWhenUsed="1"/>
+    <w:lsdException w:name="index 8" w:semiHidden="1" w:unhideWhenUsed="1"/>
+    <w:lsdException w:name="index 9" w:semiHidden="1" w:unhideWhenUsed="1"/>
+    <w:lsdException w:name="toc 1" w:semiHidden="1" w:uiPriority="39" w:unhideWhenUsed="1"/>
+    <w:lsdException w:name="toc 2" w:semiHidden="1" w:uiPriority="39" w:unhideWhenUsed="1"/>
+    <w:lsdException w:name="toc 3" w:semiHidden="1" w:uiPriority="39" w:unhideWhenUsed="1"/>
+    <w:lsdException w:name="toc 4" w:semiHidden="1" w:uiPriority="39" w:unhideWhenUsed="1"/>
+    <w:lsdException w:name="toc 5" w:semiHidden="1" w:uiPriority="39" w:unhideWhenUsed="1"/>
+    <w:lsdException w:name="toc 6" w:semiHidden="1" w:uiPriority="39" w:unhideWhenUsed="1"/>
+    <w:lsdException w:name="toc 7" w:semiHidden="1" w:uiPriority="39" w:unhideWhenUsed="1"/>
+    <w:lsdException w:name="toc 8" w:semiHidden="1" w:uiPriority="39" w:unhideWhenUsed="1"/>
+    <w:lsdException w:name="toc 9" w:semiHidden="1" w:uiPriority="39" w:unhideWhenUsed="1"/>
+    <w:lsdException w:name="Normal Indent" w:semiHidden="1" w:unhideWhenUsed="1"/>
+    <w:lsdException w:name="footnote text" w:semiHidden="1" w:unhideWhenUsed="1"/>
+    <w:lsdException w:name="annotation text" w:semiHidden="1" w:unhideWhenUsed="1"/>
+    <w:lsdException w:name="header" w:semiHidden="1" w:unhideWhenUsed="1"/>
+    <w:lsdException w:name="footer" w:semiHidden="1" w:unhideWhenUsed="1"/>
+    <w:lsdException w:name="index heading" w:semiHidden="1" w:unhideWhenUsed="1"/>
+    <w:lsdException w:name="caption" w:semiHidden="1" w:uiPriority="35" w:unhideWhenUsed="1" w:qFormat="1"/>
+    <w:lsdException w:name="table of figures" w:semiHidden="1" w:unhideWhenUsed="1"/>
+    <w:lsdException w:name="envelope address" w:semiHidden="1" w:unhideWhenUsed="1"/>
+    <w:lsdException w:name="envelope return" w:semiHidden="1" w:unhideWhenUsed="1"/>
+    <w:lsdException w:name="footnote reference" w:semiHidden="1"/>
+    <w:lsdException w:name="annotation reference" w:semiHidden="1" w:unhideWhenUsed="1"/>
+    <w:lsdException w:name="line number" w:semiHidden="1" w:unhideWhenUsed="1"/>
+    <w:lsdException w:name="page number" w:semiHidden="1" w:unhideWhenUsed="1"/>
+    <w:lsdException w:name="endnote reference" w:semiHidden="1" w:unhideWhenUsed="1"/>
+    <w:lsdException w:name="endnote text" w:semiHidden="1" w:unhideWhenUsed="1"/>
+    <w:lsdException w:name="table of authorities" w:semiHidden="1" w:unhideWhenUsed="1"/>
+    <w:lsdException w:name="macro" w:semiHidden="1" w:unhideWhenUsed="1"/>
+    <w:lsdException w:name="toa heading" w:semiHidden="1" w:unhideWhenUsed="1"/>
+    <w:lsdException w:name="List" w:semiHidden="1" w:unhideWhenUsed="1"/>
+    <w:lsdException w:name="List Bullet" w:semiHidden="1" w:unhideWhenUsed="1"/>
+    <w:lsdException w:name="List Number" w:semiHidden="1" w:unhideWhenUsed="1"/>
+    <w:lsdException w:name="List 2" w:semiHidden="1" w:unhideWhenUsed="1"/>
+    <w:lsdException w:name="List 3" w:semiHidden="1" w:unhideWhenUsed="1"/>
+    <w:lsdException w:name="List 4" w:semiHidden="1" w:unhideWhenUsed="1"/>
+    <w:lsdException w:name="List 5" w:semiHidden="1" w:unhideWhenUsed="1"/>
+    <w:lsdException w:name="List Bullet 2" w:semiHidden="1" w:unhideWhenUsed="1"/>
+    <w:lsdException w:name="List Bullet 3" w:semiHidden="1" w:unhideWhenUsed="1"/>
+    <w:lsdException w:name="List Bullet 4" w:semiHidden="1" w:unhideWhenUsed="1"/>
+    <w:lsdException w:name="List Bullet 5" w:semiHidden="1" w:unhideWhenUsed="1"/>
+    <w:lsdException w:name="List Number 2" w:semiHidden="1" w:unhideWhenUsed="1"/>
+    <w:lsdException w:name="List Number 3" w:semiHidden="1" w:unhideWhenUsed="1"/>
+    <w:lsdException w:name="List Number 4" w:semiHidden="1" w:unhideWhenUsed="1"/>
+    <w:lsdException w:name="List Number 5" w:semiHidden="1" w:unhideWhenUsed="1"/>
+    <w:lsdException w:name="Title" w:uiPriority="10" w:qFormat="1"/>
+    <w:lsdException w:name="Closing" w:semiHidden="1" w:unhideWhenUsed="1"/>
+    <w:lsdException w:name="Signature" w:semiHidden="1" w:unhideWhenUsed="1"/>
+    <w:lsdException w:name="Default Paragraph Font" w:semiHidden="1" w:uiPriority="1" w:unhideWhenUsed="1"/>
+    <w:lsdException w:name="Body Text" w:semiHidden="1" w:unhideWhenUsed="1"/>
+    <w:lsdException w:name="Body Text Indent" w:semiHidden="1" w:unhideWhenUsed="1"/>
+    <w:lsdException w:name="List Continue" w:semiHidden="1" w:unhideWhenUsed="1"/>
+    <w:lsdException w:name="List Continue 2" w:semiHidden="1" w:unhideWhenUsed="1"/>
+    <w:lsdException w:name="List Continue 3" w:semiHidden="1" w:unhideWhenUsed="1"/>
+    <w:lsdException w:name="List Continue 4" w:semiHidden="1" w:unhideWhenUsed="1"/>
+    <w:lsdException w:name="List Continue 5" w:semiHidden="1" w:unhideWhenUsed="1"/>
+    <w:lsdException w:name="Message Header" w:semiHidden="1" w:unhideWhenUsed="1"/>
+    <w:lsdException w:name="Subtitle" w:uiPriority="11" w:qFormat="1"/>
+    <w:lsdException w:name="Salutation" w:semiHidden="1" w:unhideWhenUsed="1"/>
+    <w:lsdException w:name="Date" w:semiHidden="1" w:unhideWhenUsed="1"/>
+    <w:lsdException w:name="Body Text First Indent" w:semiHidden="1" w:unhideWhenUsed="1"/>
+    <w:lsdException w:name="Body Text First Indent 2" w:semiHidden="1" w:unhideWhenUsed="1"/>
+    <w:lsdException w:name="Note Heading" w:semiHidden="1" w:unhideWhenUsed="1"/>
+    <w:lsdException w:name="Body Text 2" w:semiHidden="1" w:unhideWhenUsed="1"/>
+    <w:lsdException w:name="Body Text 3" w:semiHidden="1" w:unhideWhenUsed="1"/>
+    <w:lsdException w:name="Body Text Indent 2" w:semiHidden="1" w:unhideWhenUsed="1"/>
+    <w:lsdException w:name="Body Text Indent 3" w:semiHidden="1" w:unhideWhenUsed="1"/>
+    <w:lsdException w:name="Block Text" w:semiHidden="1" w:unhideWhenUsed="1"/>
+    <w:lsdException w:name="Hyperlink" w:semiHidden="1" w:unhideWhenUsed="1"/>
+    <w:lsdException w:name="FollowedHyperlink" w:semiHidden="1" w:unhideWhenUsed="1"/>
+    <w:lsdException w:name="Strong" w:uiPriority="22" w:qFormat="1"/>
+    <w:lsdException w:name="Emphasis" w:uiPriority="20" w:qFormat="1"/>
+    <w:lsdException w:name="Document Map" w:semiHidden="1" w:unhideWhenUsed="1"/>
+    <w:lsdException w:name="Plain Text" w:semiHidden="1" w:unhideWhenUsed="1"/>
+    <w:lsdException w:name="E-mail Signature" w:semiHidden="1" w:unhideWhenUsed="1"/>
+    <w:lsdException w:name="HTML Top of Form" w:semiHidden="1" w:unhideWhenUsed="1"/>
+    <w:lsdException w:name="HTML Bottom of Form" w:semiHidden="1" w:unhideWhenUsed="1"/>
+    <w:lsdException w:name="Normal (Web)" w:semiHidden="1" w:unhideWhenUsed="1"/>
+    <w:lsdException w:name="HTML Acronym" w:semiHidden="1" w:unhideWhenUsed="1"/>
+    <w:lsdException w:name="HTML Address" w:semiHidden="1" w:unhideWhenUsed="1"/>
+    <w:lsdException w:name="HTML Cite" w:semiHidden="1" w:unhideWhenUsed="1"/>
+    <w:lsdException w:name="HTML Code" w:semiHidden="1" w:unhideWhenUsed="1"/>
+    <w:lsdException w:name="HTML Definition" w:semiHidden="1" w:unhideWhenUsed="1"/>
+    <w:lsdException w:name="HTML Keyboard" w:semiHidden="1" w:unhideWhenUsed="1"/>
+    <w:lsdException w:name="HTML Preformatted" w:semiHidden="1" w:unhideWhenUsed="1"/>
+    <w:lsdException w:name="HTML Sample" w:semiHidden="1" w:unhideWhenUsed="1"/>
+    <w:lsdException w:name="HTML Typewriter" w:semiHidden="1" w:unhideWhenUsed="1"/>
+    <w:lsdException w:name="HTML Variable" w:semiHidden="1" w:unhideWhenUsed="1"/>
+    <w:lsdException w:name="Normal Table" w:semiHidden="1" w:unhideWhenUsed="1"/>
+    <w:lsdException w:name="annotation subject" w:semiHidden="1" w:unhideWhenUsed="1"/>
+    <w:lsdException w:name="No List" w:semiHidden="1" w:unhideWhenUsed="1"/>
+    <w:lsdException w:name="Outline List 1" w:semiHidden="1" w:unhideWhenUsed="1"/>
+    <w:lsdException w:name="Outline List 2" w:semiHidden="1" w:unhideWhenUsed="1"/>
+    <w:lsdException w:name="Outline List 3" w:semiHidden="1" w:unhideWhenUsed="1"/>
+    <w:lsdException w:name="Table Simple 1" w:semiHidden="1" w:unhideWhenUsed="1"/>
+    <w:lsdException w:name="Table Simple 2" w:semiHidden="1" w:unhideWhenUsed="1"/>
+    <w:lsdException w:name="Table Simple 3" w:semiHidden="1" w:unhideWhenUsed="1"/>
+    <w:lsdException w:name="Table Classic 1" w:semiHidden="1" w:unhideWhenUsed="1"/>
+    <w:lsdException w:name="Table Classic 2" w:semiHidden="1" w:unhideWhenUsed="1"/>
+    <w:lsdException w:name="Table Classic 3" w:semiHidden="1" w:unhideWhenUsed="1"/>
+    <w:lsdException w:name="Table Classic 4" w:semiHidden="1" w:unhideWhenUsed="1"/>
+    <w:lsdException w:name="Table Colorful 1" w:semiHidden="1" w:unhideWhenUsed="1"/>
+    <w:lsdException w:name="Table Colorful 2" w:semiHidden="1" w:unhideWhenUsed="1"/>
+    <w:lsdException w:name="Table Colorful 3" w:semiHidden="1" w:unhideWhenUsed="1"/>
+    <w:lsdException w:name="Table Columns 1" w:semiHidden="1" w:unhideWhenUsed="1"/>
+    <w:lsdException w:name="Table Columns 2" w:semiHidden="1" w:unhideWhenUsed="1"/>
+    <w:lsdException w:name="Table Columns 3" w:semiHidden="1" w:unhideWhenUsed="1"/>
+    <w:lsdException w:name="Table Columns 4" w:semiHidden="1" w:unhideWhenUsed="1"/>
+    <w:lsdException w:name="Table Columns 5" w:semiHidden="1" w:unhideWhenUsed="1"/>
+    <w:lsdException w:name="Table Grid 1" w:semiHidden="1" w:unhideWhenUsed="1"/>
+    <w:lsdException w:name="Table Grid 2" w:semiHidden="1" w:unhideWhenUsed="1"/>
+    <w:lsdException w:name="Table Grid 3" w:semiHidden="1" w:unhideWhenUsed="1"/>
+    <w:lsdException w:name="Table Grid 4" w:semiHidden="1" w:unhideWhenUsed="1"/>
+    <w:lsdException w:name="Table Grid 5" w:semiHidden="1" w:unhideWhenUsed="1"/>
+    <w:lsdException w:name="Table Grid 6" w:semiHidden="1" w:unhideWhenUsed="1"/>
+    <w:lsdException w:name="Table Grid 7" w:semiHidden="1" w:unhideWhenUsed="1"/>
+    <w:lsdException w:name="Table Grid 8" w:semiHidden="1" w:unhideWhenUsed="1"/>
+    <w:lsdException w:name="Table List 1" w:semiHidden="1" w:unhideWhenUsed="1"/>
+    <w:lsdException w:name="Table List 2" w:semiHidden="1" w:unhideWhenUsed="1"/>
+    <w:lsdException w:name="Table List 3" w:semiHidden="1" w:unhideWhenUsed="1"/>
+    <w:lsdException w:name="Table List 4" w:semiHidden="1" w:unhideWhenUsed="1"/>
+    <w:lsdException w:name="Table List 5" w:semiHidden="1" w:unhideWhenUsed="1"/>
+    <w:lsdException w:name="Table List 6" w:semiHidden="1" w:unhideWhenUsed="1"/>
+    <w:lsdException w:name="Table List 7" w:semiHidden="1" w:unhideWhenUsed="1"/>
+    <w:lsdException w:name="Table List 8" w:semiHidden="1" w:unhideWhenUsed="1"/>
+    <w:lsdException w:name="Table 3D effects 1" w:semiHidden="1" w:unhideWhenUsed="1"/>
+    <w:lsdException w:name="Table 3D effects 2" w:semiHidden="1" w:unhideWhenUsed="1"/>
+    <w:lsdException w:name="Table 3D effects 3" w:semiHidden="1" w:unhideWhenUsed="1"/>
+    <w:lsdException w:name="Table Contemporary" w:semiHidden="1" w:unhideWhenUsed="1"/>
+    <w:lsdException w:name="Table Elegant" w:semiHidden="1" w:unhideWhenUsed="1"/>
+    <w:lsdException w:name="Table Professional" w:semiHidden="1" w:unhideWhenUsed="1"/>
+    <w:lsdException w:name="Table Subtle 1" w:semiHidden="1" w:unhideWhenUsed="1"/>
+    <w:lsdException w:name="Table Subtle 2" w:semiHidden="1" w:unhideWhenUsed="1"/>
+    <w:lsdException w:name="Table Web 1" w:semiHidden="1" w:unhideWhenUsed="1"/>
+    <w:lsdException w:name="Table Web 2" w:semiHidden="1" w:unhideWhenUsed="1"/>
+    <w:lsdException w:name="Table Web 3" w:semiHidden="1" w:unhideWhenUsed="1"/>
+    <w:lsdException w:name="Balloon Text" w:semiHidden="1" w:unhideWhenUsed="1"/>
+    <w:lsdException w:name="Table Grid" w:uiPriority="59"/>
+    <w:lsdException w:name="Table Theme" w:semiHidden="1" w:unhideWhenUsed="1"/>
+    <w:lsdException w:name="Placeholder Text" w:semiHidden="1"/>
+    <w:lsdException w:name="No Spacing" w:uiPriority="1" w:qFormat="1"/>
+    <w:lsdException w:name="Light Shading" w:uiPriority="60"/>
+    <w:lsdException w:name="Light List" w:uiPriority="61"/>
+    <w:lsdException w:name="Light Grid" w:uiPriority="62"/>
+    <w:lsdException w:name="Medium Shading 1" w:uiPriority="63"/>
+    <w:lsdException w:name="Medium Shading 2" w:uiPriority="64"/>
+    <w:lsdException w:name="Medium List 1" w:uiPriority="65"/>
+    <w:lsdException w:name="Medium List 2" w:uiPriority="66"/>
+    <w:lsdException w:name="Medium Grid 1" w:uiPriority="67"/>
+    <w:lsdException w:name="Medium Grid 2" w:uiPriority="68"/>
+    <w:lsdException w:name="Medium Grid 3" w:uiPriority="69"/>
+    <w:lsdException w:name="Dark List" w:uiPriority="70"/>
+    <w:lsdException w:name="Colorful Shading" w:uiPriority="71"/>
+    <w:lsdException w:name="Colorful List" w:uiPriority="72"/>
+    <w:lsdException w:name="Colorful Grid" w:uiPriority="73"/>
+    <w:lsdException w:name="Light Shading Accent 1" w:uiPriority="60"/>
+    <w:lsdException w:name="Light List Accent 1" w:uiPriority="61"/>
+    <w:lsdException w:name="Light Grid Accent 1" w:uiPriority="62"/>
+    <w:lsdException w:name="Medium Shading 1 Accent 1" w:uiPriority="63"/>
+    <w:lsdException w:name="Medium Shading 2 Accent 1" w:uiPriority="64"/>
+    <w:lsdException w:name="Medium List 1 Accent 1" w:uiPriority="65"/>
+    <w:lsdException w:name="Revision" w:semiHidden="1"/>
+    <w:lsdException w:name="List Paragraph" w:uiPriority="34" w:qFormat="1"/>
+    <w:lsdException w:name="Quote" w:uiPriority="29" w:qFormat="1"/>
+    <w:lsdException w:name="Intense Quote" w:uiPriority="30" w:qFormat="1"/>
+    <w:lsdException w:name="Medium List 2 Accent 1" w:uiPriority="66"/>
+    <w:lsdException w:name="Medium Grid 1 Accent 1" w:uiPriority="67"/>
+    <w:lsdException w:name="Medium Grid 2 Accent 1" w:uiPriority="68"/>
+    <w:lsdException w:name="Medium Grid 3 Accent 1" w:uiPriority="69"/>
+    <w:lsdException w:name="Dark List Accent 1" w:uiPriority="70"/>
+    <w:lsdException w:name="Colorful Shading Accent 1" w:uiPriority="71"/>
+    <w:lsdException w:name="Colorful List Accent 1" w:uiPriority="72"/>
+    <w:lsdException w:name="Colorful Grid Accent 1" w:uiPriority="73"/>
+    <w:lsdException w:name="Light Shading Accent 2" w:uiPriority="60"/>
+    <w:lsdException w:name="Light List Accent 2" w:uiPriority="61"/>
+    <w:lsdException w:name="Light Grid Accent 2" w:uiPriority="62"/>
+    <w:lsdException w:name="Medium Shading 1 Accent 2" w:uiPriority="63"/>
+    <w:lsdException w:name="Medium Shading 2 Accent 2" w:uiPriority="64"/>
+    <w:lsdException w:name="Medium List 1 Accent 2" w:uiPriority="65"/>
+    <w:lsdException w:name="Medium List 2 Accent 2" w:uiPriority="66"/>
+    <w:lsdException w:name="Medium Grid 1 Accent 2" w:uiPriority="67"/>
+    <w:lsdException w:name="Medium Grid 2 Accent 2" w:uiPriority="68"/>
+    <w:lsdException w:name="Medium Grid 3 Accent 2" w:uiPriority="69"/>
+    <w:lsdException w:name="Dark List Accent 2" w:uiPriority="70"/>
+    <w:lsdException w:name="Colorful Shading Accent 2" w:uiPriority="71"/>
+    <w:lsdException w:name="Colorful List Accent 2" w:uiPriority="72"/>
+    <w:lsdException w:name="Colorful Grid Accent 2" w:uiPriority="73"/>
+    <w:lsdException w:name="Light Shading Accent 3" w:uiPriority="60"/>
+    <w:lsdException w:name="Light List Accent 3" w:uiPriority="61"/>
+    <w:lsdException w:name="Light Grid Accent 3" w:uiPriority="62"/>
+    <w:lsdException w:name="Medium Shading 1 Accent 3" w:uiPriority="63"/>
+    <w:lsdException w:name="Medium Shading 2 Accent 3" w:uiPriority="64"/>
+    <w:lsdException w:name="Medium List 1 Accent 3" w:uiPriority="65"/>
+    <w:lsdException w:name="Medium List 2 Accent 3" w:uiPriority="66"/>
+    <w:lsdException w:name="Medium Grid 1 Accent 3" w:uiPriority="67"/>
+    <w:lsdException w:name="Medium Grid 2 Accent 3" w:uiPriority="68"/>
+    <w:lsdException w:name="Medium Grid 3 Accent 3" w:uiPriority="69"/>
+    <w:lsdException w:name="Dark List Accent 3" w:uiPriority="70"/>
+    <w:lsdException w:name="Colorful Shading Accent 3" w:uiPriority="71"/>
+    <w:lsdException w:name="Colorful List Accent 3" w:uiPriority="72"/>
+    <w:lsdException w:name="Colorful Grid Accent 3" w:uiPriority="73"/>
+    <w:lsdException w:name="Light Shading Accent 4" w:uiPriority="60"/>
+    <w:lsdException w:name="Light List Accent 4" w:uiPriority="61"/>
+    <w:lsdException w:name="Light Grid Accent 4" w:uiPriority="62"/>
+    <w:lsdException w:name="Medium Shading 1 Accent 4" w:uiPriority="63"/>
+    <w:lsdException w:name="Medium Shading 2 Accent 4" w:uiPriority="64"/>
+    <w:lsdException w:name="Medium List 1 Accent 4" w:uiPriority="65"/>
+    <w:lsdException w:name="Medium List 2 Accent 4" w:uiPriority="66"/>
+    <w:lsdException w:name="Medium Grid 1 Accent 4" w:uiPriority="67"/>
+    <w:lsdException w:name="Medium Grid 2 Accent 4" w:uiPriority="68"/>
+    <w:lsdException w:name="Medium Grid 3 Accent 4" w:uiPriority="69"/>
+    <w:lsdException w:name="Dark List Accent 4" w:uiPriority="70"/>
+    <w:lsdException w:name="Colorful Shading Accent 4" w:uiPriority="71"/>
+    <w:lsdException w:name="Colorful List Accent 4" w:uiPriority="72"/>
+    <w:lsdException w:name="Colorful Grid Accent 4" w:uiPriority="73"/>
+    <w:lsdException w:name="Light Shading Accent 5" w:uiPriority="60"/>
+    <w:lsdException w:name="Light List Accent 5" w:uiPriority="61"/>
+    <w:lsdException w:name="Light Grid Accent 5" w:uiPriority="62"/>
+    <w:lsdException w:name="Medium Shading 1 Accent 5" w:uiPriority="63"/>
+    <w:lsdException w:name="Medium Shading 2 Accent 5" w:uiPriority="64"/>
+    <w:lsdException w:name="Medium List 1 Accent 5" w:uiPriority="65"/>
+    <w:lsdException w:name="Medium List 2 Accent 5" w:uiPriority="66"/>
+    <w:lsdException w:name="Medium Grid 1 Accent 5" w:uiPriority="67"/>
+    <w:lsdException w:name="Medium Grid 2 Accent 5" w:uiPriority="68"/>
+    <w:lsdException w:name="Medium Grid 3 Accent 5" w:uiPriority="69"/>
+    <w:lsdException w:name="Dark List Accent 5" w:uiPriority="70"/>
+    <w:lsdException w:name="Colorful Shading Accent 5" w:uiPriority="71"/>
+    <w:lsdException w:name="Colorful List Accent 5" w:uiPriority="72"/>
+    <w:lsdException w:name="Colorful Grid Accent 5" w:uiPriority="73"/>
+    <w:lsdException w:name="Light Shading Accent 6" w:uiPriority="60"/>
+    <w:lsdException w:name="Light List Accent 6" w:uiPriority="61"/>
+    <w:lsdException w:name="Light Grid Accent 6" w:uiPriority="62"/>
+    <w:lsdException w:name="Medium Shading 1 Accent 6" w:uiPriority="63"/>
+    <w:lsdException w:name="Medium Shading 2 Accent 6" w:uiPriority="64"/>
+    <w:lsdException w:name="Medium List 1 Accent 6" w:uiPriority="65"/>
+    <w:lsdException w:name="Medium List 2 Accent 6" w:uiPriority="66"/>
+    <w:lsdException w:name="Medium Grid 1 Accent 6" w:uiPriority="67"/>
+    <w:lsdException w:name="Medium Grid 2 Accent 6" w:uiPriority="68"/>
+    <w:lsdException w:name="Medium Grid 3 Accent 6" w:uiPriority="69"/>
+    <w:lsdException w:name="Dark List Accent 6" w:uiPriority="70"/>
+    <w:lsdException w:name="Colorful Shading Accent 6" w:uiPriority="71"/>
+    <w:lsdException w:name="Colorful List Accent 6" w:uiPriority="72"/>
+    <w:lsdException w:name="Colorful Grid Accent 6" w:uiPriority="73"/>
+    <w:lsdException w:name="Subtle Emphasis" w:uiPriority="19" w:qFormat="1"/>
+    <w:lsdException w:name="Intense Emphasis" w:uiPriority="21" w:qFormat="1"/>
+    <w:lsdException w:name="Subtle Reference" w:uiPriority="31" w:qFormat="1"/>
+    <w:lsdException w:name="Intense Reference" w:uiPriority="32" w:qFormat="1"/>
+    <w:lsdException w:name="Book Title" w:uiPriority="33" w:qFormat="1"/>
+    <w:lsdException w:name="Bibliography" w:semiHidden="1" w:uiPriority="37" w:unhideWhenUsed="1"/>
+    <w:lsdException w:name="TOC Heading" w:semiHidden="1" w:uiPriority="39" w:unhideWhenUsed="1" w:qFormat="1"/>
+    <w:lsdException w:name="Plain Table 1" w:uiPriority="41"/>
+    <w:lsdException w:name="Plain Table 2" w:uiPriority="42"/>
+    <w:lsdException w:name="Plain Table 3" w:uiPriority="43"/>
+    <w:lsdException w:name="Plain Table 4" w:uiPriority="44"/>
+    <w:lsdException w:name="Plain Table 5" w:uiPriority="45"/>
+    <w:lsdException w:name="Grid Table Light" w:uiPriority="40"/>
+    <w:lsdException w:name="Grid Table 1 Light" w:uiPriority="46"/>
+    <w:lsdException w:name="Grid Table 2" w:uiPriority="47"/>
+    <w:lsdException w:name="Grid Table 3" w:uiPriority="48"/>
+    <w:lsdException w:name="Grid Table 4" w:uiPriority="49"/>
+    <w:lsdException w:name="Grid Table 5 Dark" w:uiPriority="50"/>
+    <w:lsdException w:name="Grid Table 6 Colorful" w:uiPriority="51"/>
+    <w:lsdException w:name="Grid Table 7 Colorful" w:uiPriority="52"/>
+    <w:lsdException w:name="Grid Table 1 Light Accent 1" w:uiPriority="46"/>
+    <w:lsdException w:name="Grid Table 2 Accent 1" w:uiPriority="47"/>
+    <w:lsdException w:name="Grid Table 3 Accent 1" w:uiPriority="48"/>
+    <w:lsdException w:name="Grid Table 4 Accent 1" w:uiPriority="49"/>
+    <w:lsdException w:name="Grid Table 5 Dark Accent 1" w:uiPriority="50"/>
+    <w:lsdException w:name="Grid Table 6 Colorful Accent 1" w:uiPriority="51"/>
+    <w:lsdException w:name="Grid Table 7 Colorful Accent 1" w:uiPriority="52"/>
+    <w:lsdException w:name="Grid Table 1 Light Accent 2" w:uiPriority="46"/>
+    <w:lsdException w:name="Grid Table 2 Accent 2" w:uiPriority="47"/>
+    <w:lsdException w:name="Grid Table 3 Accent 2" w:uiPriority="48"/>
+    <w:lsdException w:name="Grid Table 4 Accent 2" w:uiPriority="49"/>
+    <w:lsdException w:name="Grid Table 5 Dark Accent 2" w:uiPriority="50"/>
+    <w:lsdException w:name="Grid Table 6 Colorful Accent 2" w:uiPriority="51"/>
+    <w:lsdException w:name="Grid Table 7 Colorful Accent 2" w:uiPriority="52"/>
+    <w:lsdException w:name="Grid Table 1 Light Accent 3" w:uiPriority="46"/>
+    <w:lsdException w:name="Grid Table 2 Accent 3" w:uiPriority="47"/>
+    <w:lsdException w:name="Grid Table 3 Accent 3" w:uiPriority="48"/>
+    <w:lsdException w:name="Grid Table 4 Accent 3" w:uiPriority="49"/>
+    <w:lsdException w:name="Grid Table 5 Dark Accent 3" w:uiPriority="50"/>
+    <w:lsdException w:name="Grid Table 6 Colorful Accent 3" w:uiPriority="51"/>
+    <w:lsdException w:name="Grid Table 7 Colorful Accent 3" w:uiPriority="52"/>
+    <w:lsdException w:name="Grid Table 1 Light Accent 4" w:uiPriority="46"/>
+    <w:lsdException w:name="Grid Table 2 Accent 4" w:uiPriority="47"/>
+    <w:lsdException w:name="Grid Table 3 Accent 4" w:uiPriority="48"/>
+    <w:lsdException w:name="Grid Table 4 Accent 4" w:uiPriority="49"/>
+    <w:lsdException w:name="Grid Table 5 Dark Accent 4" w:uiPriority="50"/>
+    <w:lsdException w:name="Grid Table 6 Colorful Accent 4" w:uiPriority="51"/>
+    <w:lsdException w:name="Grid Table 7 Colorful Accent 4" w:uiPriority="52"/>
+    <w:lsdException w:name="Grid Table 1 Light Accent 5" w:uiPriority="46"/>
+    <w:lsdException w:name="Grid Table 2 Accent 5" w:uiPriority="47"/>
+    <w:lsdException w:name="Grid Table 3 Accent 5" w:uiPriority="48"/>
+    <w:lsdException w:name="Grid Table 4 Accent 5" w:uiPriority="49"/>
+    <w:lsdException w:name="Grid Table 5 Dark Accent 5" w:uiPriority="50"/>
+    <w:lsdException w:name="Grid Table 6 Colorful Accent 5" w:uiPriority="51"/>
+    <w:lsdException w:name="Grid Table 7 Colorful Accent 5" w:uiPriority="52"/>
+    <w:lsdException w:name="Grid Table 1 Light Accent 6" w:uiPriority="46"/>
+    <w:lsdException w:name="Grid Table 2 Accent 6" w:uiPriority="47"/>
+    <w:lsdException w:name="Grid Table 3 Accent 6" w:uiPriority="48"/>
+    <w:lsdException w:name="Grid Table 4 Accent 6" w:uiPriority="49"/>
+    <w:lsdException w:name="Grid Table 5 Dark Accent 6" w:uiPriority="50"/>
+    <w:lsdException w:name="Grid Table 6 Colorful Accent 6" w:uiPriority="51"/>
+    <w:lsdException w:name="Grid Table 7 Colorful Accent 6" w:uiPriority="52"/>
+    <w:lsdException w:name="List Table 1 Light" w:uiPriority="46"/>
+    <w:lsdException w:name="List Table 2" w:uiPriority="47"/>
+    <w:lsdException w:name="List Table 3" w:uiPriority="48"/>
+    <w:lsdException w:name="List Table 4" w:uiPriority="49"/>
+    <w:lsdException w:name="List Table 5 Dark" w:uiPriority="50"/>
+    <w:lsdException w:name="List Table 6 Colorful" w:uiPriority="51"/>
+    <w:lsdException w:name="List Table 7 Colorful" w:uiPriority="52"/>
+    <w:lsdException w:name="List Table 1 Light Accent 1" w:uiPriority="46"/>
+    <w:lsdException w:name="List Table 2 Accent 1" w:uiPriority="47"/>
+    <w:lsdException w:name="List Table 3 Accent 1" w:uiPriority="48"/>
+    <w:lsdException w:name="List Table 4 Accent 1" w:uiPriority="49"/>
+    <w:lsdException w:name="List Table 5 Dark Accent 1" w:uiPriority="50"/>
+    <w:lsdException w:name="List Table 6 Colorful Accent 1" w:uiPriority="51"/>
+    <w:lsdException w:name="List Table 7 Colorful Accent 1" w:uiPriority="52"/>
+    <w:lsdException w:name="List Table 1 Light Accent 2" w:uiPriority="46"/>
+    <w:lsdException w:name="List Table 2 Accent 2" w:uiPriority="47"/>
+    <w:lsdException w:name="List Table 3 Accent 2" w:uiPriority="48"/>
+    <w:lsdException w:name="List Table 4 Accent 2" w:uiPriority="49"/>
+    <w:lsdException w:name="List Table 5 Dark Accent 2" w:uiPriority="50"/>
+    <w:lsdException w:name="List Table 6 Colorful Accent 2" w:uiPriority="51"/>
+    <w:lsdException w:name="List Table 7 Colorful Accent 2" w:uiPriority="52"/>
+    <w:lsdException w:name="List Table 1 Light Accent 3" w:uiPriority="46"/>
+    <w:lsdException w:name="List Table 2 Accent 3" w:uiPriority="47"/>
+    <w:lsdException w:name="List Table 3 Accent 3" w:uiPriority="48"/>
+    <w:lsdException w:name="List Table 4 Accent 3" w:uiPriority="49"/>
+    <w:lsdException w:name="List Table 5 Dark Accent 3" w:uiPriority="50"/>
+    <w:lsdException w:name="List Table 6 Colorful Accent 3" w:uiPriority="51"/>
+    <w:lsdException w:name="List Table 7 Colorful Accent 3" w:uiPriority="52"/>
+    <w:lsdException w:name="List Table 1 Light Accent 4" w:uiPriority="46"/>
+    <w:lsdException w:name="List Table 2 Accent 4" w:uiPriority="47"/>
+    <w:lsdException w:name="List Table 3 Accent 4" w:uiPriority="48"/>
+    <w:lsdException w:name="List Table 4 Accent 4" w:uiPriority="49"/>
+    <w:lsdException w:name="List Table 5 Dark Accent 4" w:uiPriority="50"/>
+    <w:lsdException w:name="List Table 6 Colorful Accent 4" w:uiPriority="51"/>
+    <w:lsdException w:name="List Table 7 Colorful Accent 4" w:uiPriority="52"/>
+    <w:lsdException w:name="List Table 1 Light Accent 5" w:uiPriority="46"/>
+    <w:lsdException w:name="List Table 2 Accent 5" w:uiPriority="47"/>
+    <w:lsdException w:name="List Table 3 Accent 5" w:uiPriority="48"/>
+    <w:lsdException w:name="List Table 4 Accent 5" w:uiPriority="49"/>
+    <w:lsdException w:name="List Table 5 Dark Accent 5" w:uiPriority="50"/>
+    <w:lsdException w:name="List Table 6 Colorful Accent 5" w:uiPriority="51"/>
+    <w:lsdException w:name="List Table 7 Colorful Accent 5" w:uiPriority="52"/>
+    <w:lsdException w:name="List Table 1 Light Accent 6" w:uiPriority="46"/>
+    <w:lsdException w:name="List Table 2 Accent 6" w:uiPriority="47"/>
+    <w:lsdException w:name="List Table 3 Accent 6" w:uiPriority="48"/>
+    <w:lsdException w:name="List Table 4 Accent 6" w:uiPriority="49"/>
+    <w:lsdException w:name="List Table 5 Dark Accent 6" w:uiPriority="50"/>
+    <w:lsdException w:name="List Table 6 Colorful Accent 6" w:uiPriority="51"/>
+    <w:lsdException w:name="List Table 7 Colorful Accent 6" w:uiPriority="52"/>
+    <w:lsdException w:name="Mention" w:semiHidden="1" w:unhideWhenUsed="1"/>
+    <w:lsdException w:name="Smart Hyperlink" w:semiHidden="1" w:unhideWhenUsed="1"/>
+    <w:lsdException w:name="Hashtag" w:semiHidden="1" w:unhideWhenUsed="1"/>
+    <w:lsdException w:name="Unresolved Mention" w:semiHidden="1" w:unhideWhenUsed="1"/>
+    <w:lsdException w:name="Smart Link" w:semiHidden="1" w:unhideWhenUsed="1"/>
   </w:latentStyles>
   <w:style w:type="paragraph" w:default="1" w:styleId="Normal">
     <w:name w:val="Normal"/>
@@ -3691,409 +3067,6 @@
       <w:ind w:left="720"/>
       <w:contextualSpacing/>
     </w:pPr>
-  </w:style>
-  <w:style w:type="character" w:styleId="CommentReference">
-    <w:name w:val="annotation reference"/>
-    <w:basedOn w:val="DefaultParagraphFont"/>
-    <w:uiPriority w:val="99"/>
-    <w:semiHidden/>
-    <w:unhideWhenUsed/>
-    <w:rsid w:val="00A53114"/>
-    <w:rPr>
-      <w:sz w:val="16"/>
-      <w:szCs w:val="16"/>
-    </w:rPr>
-  </w:style>
-  <w:style w:type="paragraph" w:styleId="CommentText">
-    <w:name w:val="annotation text"/>
-    <w:basedOn w:val="Normal"/>
-    <w:link w:val="CommentTextChar"/>
-    <w:uiPriority w:val="99"/>
-    <w:unhideWhenUsed/>
-    <w:rsid w:val="00A53114"/>
-    <w:pPr>
-      <w:widowControl/>
-      <w:autoSpaceDE/>
-      <w:autoSpaceDN/>
-      <w:adjustRightInd/>
-    </w:pPr>
-    <w:rPr>
-      <w:rFonts w:asciiTheme="minorHAnsi" w:eastAsiaTheme="minorHAnsi" w:hAnsiTheme="minorHAnsi" w:cstheme="minorBidi"/>
-      <w:sz w:val="20"/>
-      <w:szCs w:val="20"/>
-    </w:rPr>
-  </w:style>
-  <w:style w:type="character" w:customStyle="1" w:styleId="CommentTextChar">
-    <w:name w:val="Comment Text Char"/>
-    <w:basedOn w:val="DefaultParagraphFont"/>
-    <w:link w:val="CommentText"/>
-    <w:uiPriority w:val="99"/>
-    <w:rsid w:val="00A53114"/>
-    <w:rPr>
-      <w:rFonts w:eastAsiaTheme="minorHAnsi"/>
-      <w:sz w:val="20"/>
-      <w:szCs w:val="20"/>
-    </w:rPr>
-  </w:style>
-</w:styles>
-</file>
-
-<file path=word/stylesWithEffects.xml><?xml version="1.0" encoding="utf-8"?>
-<w:styles xmlns:wpc="http://schemas.microsoft.com/office/word/2010/wordprocessingCanvas" xmlns:mc="http://schemas.openxmlformats.org/markup-compatibility/2006" xmlns:o="urn:schemas-microsoft-com:office:office" xmlns:r="http://schemas.openxmlformats.org/officeDocument/2006/relationships" xmlns:m="http://schemas.openxmlformats.org/officeDocument/2006/math" xmlns:v="urn:schemas-microsoft-com:vml" xmlns:wp14="http://schemas.microsoft.com/office/word/2010/wordprocessingDrawing" xmlns:wp="http://schemas.openxmlformats.org/drawingml/2006/wordprocessingDrawing" xmlns:w10="urn:schemas-microsoft-com:office:word" xmlns:w="http://schemas.openxmlformats.org/wordprocessingml/2006/main" xmlns:w14="http://schemas.microsoft.com/office/word/2010/wordml" xmlns:wpg="http://schemas.microsoft.com/office/word/2010/wordprocessingGroup" xmlns:wpi="http://schemas.microsoft.com/office/word/2010/wordprocessingInk" xmlns:wne="http://schemas.microsoft.com/office/word/2006/wordml" xmlns:wps="http://schemas.microsoft.com/office/word/2010/wordprocessingShape" mc:Ignorable="w14 wp14">
-  <w:docDefaults>
-    <w:rPrDefault>
-      <w:rPr>
-        <w:rFonts w:asciiTheme="minorHAnsi" w:eastAsiaTheme="minorEastAsia" w:hAnsiTheme="minorHAnsi" w:cstheme="minorBidi"/>
-        <w:sz w:val="22"/>
-        <w:szCs w:val="22"/>
-        <w:lang w:val="en-US" w:eastAsia="en-US" w:bidi="ar-SA"/>
-      </w:rPr>
-    </w:rPrDefault>
-    <w:pPrDefault>
-      <w:pPr>
-        <w:spacing w:after="200" w:line="276" w:lineRule="auto"/>
-      </w:pPr>
-    </w:pPrDefault>
-  </w:docDefaults>
-  <w:latentStyles w:defLockedState="0" w:defUIPriority="99" w:defSemiHidden="1" w:defUnhideWhenUsed="1" w:defQFormat="0" w:count="267">
-    <w:lsdException w:name="Normal" w:semiHidden="0" w:uiPriority="0" w:unhideWhenUsed="0" w:qFormat="1"/>
-    <w:lsdException w:name="heading 1" w:semiHidden="0" w:uiPriority="9" w:unhideWhenUsed="0" w:qFormat="1"/>
-    <w:lsdException w:name="heading 2" w:uiPriority="9" w:qFormat="1"/>
-    <w:lsdException w:name="heading 3" w:uiPriority="9" w:qFormat="1"/>
-    <w:lsdException w:name="heading 4" w:uiPriority="9" w:qFormat="1"/>
-    <w:lsdException w:name="heading 5" w:uiPriority="9" w:qFormat="1"/>
-    <w:lsdException w:name="heading 6" w:uiPriority="9" w:qFormat="1"/>
-    <w:lsdException w:name="heading 7" w:uiPriority="9" w:qFormat="1"/>
-    <w:lsdException w:name="heading 8" w:uiPriority="9" w:qFormat="1"/>
-    <w:lsdException w:name="heading 9" w:uiPriority="9" w:qFormat="1"/>
-    <w:lsdException w:name="toc 1" w:uiPriority="39"/>
-    <w:lsdException w:name="toc 2" w:uiPriority="39"/>
-    <w:lsdException w:name="toc 3" w:uiPriority="39"/>
-    <w:lsdException w:name="toc 4" w:uiPriority="39"/>
-    <w:lsdException w:name="toc 5" w:uiPriority="39"/>
-    <w:lsdException w:name="toc 6" w:uiPriority="39"/>
-    <w:lsdException w:name="toc 7" w:uiPriority="39"/>
-    <w:lsdException w:name="toc 8" w:uiPriority="39"/>
-    <w:lsdException w:name="toc 9" w:uiPriority="39"/>
-    <w:lsdException w:name="caption" w:uiPriority="35" w:qFormat="1"/>
-    <w:lsdException w:name="footnote reference" w:unhideWhenUsed="0"/>
-    <w:lsdException w:name="Title" w:semiHidden="0" w:uiPriority="10" w:unhideWhenUsed="0" w:qFormat="1"/>
-    <w:lsdException w:name="Default Paragraph Font" w:uiPriority="1"/>
-    <w:lsdException w:name="Subtitle" w:semiHidden="0" w:uiPriority="11" w:unhideWhenUsed="0" w:qFormat="1"/>
-    <w:lsdException w:name="Strong" w:semiHidden="0" w:uiPriority="22" w:unhideWhenUsed="0" w:qFormat="1"/>
-    <w:lsdException w:name="Emphasis" w:semiHidden="0" w:uiPriority="20" w:unhideWhenUsed="0" w:qFormat="1"/>
-    <w:lsdException w:name="Table Grid" w:semiHidden="0" w:uiPriority="59" w:unhideWhenUsed="0"/>
-    <w:lsdException w:name="Placeholder Text" w:unhideWhenUsed="0"/>
-    <w:lsdException w:name="No Spacing" w:semiHidden="0" w:uiPriority="1" w:unhideWhenUsed="0" w:qFormat="1"/>
-    <w:lsdException w:name="Light Shading" w:semiHidden="0" w:uiPriority="60" w:unhideWhenUsed="0"/>
-    <w:lsdException w:name="Light List" w:semiHidden="0" w:uiPriority="61" w:unhideWhenUsed="0"/>
-    <w:lsdException w:name="Light Grid" w:semiHidden="0" w:uiPriority="62" w:unhideWhenUsed="0"/>
-    <w:lsdException w:name="Medium Shading 1" w:semiHidden="0" w:uiPriority="63" w:unhideWhenUsed="0"/>
-    <w:lsdException w:name="Medium Shading 2" w:semiHidden="0" w:uiPriority="64" w:unhideWhenUsed="0"/>
-    <w:lsdException w:name="Medium List 1" w:semiHidden="0" w:uiPriority="65" w:unhideWhenUsed="0"/>
-    <w:lsdException w:name="Medium List 2" w:semiHidden="0" w:uiPriority="66" w:unhideWhenUsed="0"/>
-    <w:lsdException w:name="Medium Grid 1" w:semiHidden="0" w:uiPriority="67" w:unhideWhenUsed="0"/>
-    <w:lsdException w:name="Medium Grid 2" w:semiHidden="0" w:uiPriority="68" w:unhideWhenUsed="0"/>
-    <w:lsdException w:name="Medium Grid 3" w:semiHidden="0" w:uiPriority="69" w:unhideWhenUsed="0"/>
-    <w:lsdException w:name="Dark List" w:semiHidden="0" w:uiPriority="70" w:unhideWhenUsed="0"/>
-    <w:lsdException w:name="Colorful Shading" w:semiHidden="0" w:uiPriority="71" w:unhideWhenUsed="0"/>
-    <w:lsdException w:name="Colorful List" w:semiHidden="0" w:uiPriority="72" w:unhideWhenUsed="0"/>
-    <w:lsdException w:name="Colorful Grid" w:semiHidden="0" w:uiPriority="73" w:unhideWhenUsed="0"/>
-    <w:lsdException w:name="Light Shading Accent 1" w:semiHidden="0" w:uiPriority="60" w:unhideWhenUsed="0"/>
-    <w:lsdException w:name="Light List Accent 1" w:semiHidden="0" w:uiPriority="61" w:unhideWhenUsed="0"/>
-    <w:lsdException w:name="Light Grid Accent 1" w:semiHidden="0" w:uiPriority="62" w:unhideWhenUsed="0"/>
-    <w:lsdException w:name="Medium Shading 1 Accent 1" w:semiHidden="0" w:uiPriority="63" w:unhideWhenUsed="0"/>
-    <w:lsdException w:name="Medium Shading 2 Accent 1" w:semiHidden="0" w:uiPriority="64" w:unhideWhenUsed="0"/>
-    <w:lsdException w:name="Medium List 1 Accent 1" w:semiHidden="0" w:uiPriority="65" w:unhideWhenUsed="0"/>
-    <w:lsdException w:name="Revision" w:unhideWhenUsed="0"/>
-    <w:lsdException w:name="List Paragraph" w:semiHidden="0" w:uiPriority="34" w:unhideWhenUsed="0" w:qFormat="1"/>
-    <w:lsdException w:name="Quote" w:semiHidden="0" w:uiPriority="29" w:unhideWhenUsed="0" w:qFormat="1"/>
-    <w:lsdException w:name="Intense Quote" w:semiHidden="0" w:uiPriority="30" w:unhideWhenUsed="0" w:qFormat="1"/>
-    <w:lsdException w:name="Medium List 2 Accent 1" w:semiHidden="0" w:uiPriority="66" w:unhideWhenUsed="0"/>
-    <w:lsdException w:name="Medium Grid 1 Accent 1" w:semiHidden="0" w:uiPriority="67" w:unhideWhenUsed="0"/>
-    <w:lsdException w:name="Medium Grid 2 Accent 1" w:semiHidden="0" w:uiPriority="68" w:unhideWhenUsed="0"/>
-    <w:lsdException w:name="Medium Grid 3 Accent 1" w:semiHidden="0" w:uiPriority="69" w:unhideWhenUsed="0"/>
-    <w:lsdException w:name="Dark List Accent 1" w:semiHidden="0" w:uiPriority="70" w:unhideWhenUsed="0"/>
-    <w:lsdException w:name="Colorful Shading Accent 1" w:semiHidden="0" w:uiPriority="71" w:unhideWhenUsed="0"/>
-    <w:lsdException w:name="Colorful List Accent 1" w:semiHidden="0" w:uiPriority="72" w:unhideWhenUsed="0"/>
-    <w:lsdException w:name="Colorful Grid Accent 1" w:semiHidden="0" w:uiPriority="73" w:unhideWhenUsed="0"/>
-    <w:lsdException w:name="Light Shading Accent 2" w:semiHidden="0" w:uiPriority="60" w:unhideWhenUsed="0"/>
-    <w:lsdException w:name="Light List Accent 2" w:semiHidden="0" w:uiPriority="61" w:unhideWhenUsed="0"/>
-    <w:lsdException w:name="Light Grid Accent 2" w:semiHidden="0" w:uiPriority="62" w:unhideWhenUsed="0"/>
-    <w:lsdException w:name="Medium Shading 1 Accent 2" w:semiHidden="0" w:uiPriority="63" w:unhideWhenUsed="0"/>
-    <w:lsdException w:name="Medium Shading 2 Accent 2" w:semiHidden="0" w:uiPriority="64" w:unhideWhenUsed="0"/>
-    <w:lsdException w:name="Medium List 1 Accent 2" w:semiHidden="0" w:uiPriority="65" w:unhideWhenUsed="0"/>
-    <w:lsdException w:name="Medium List 2 Accent 2" w:semiHidden="0" w:uiPriority="66" w:unhideWhenUsed="0"/>
-    <w:lsdException w:name="Medium Grid 1 Accent 2" w:semiHidden="0" w:uiPriority="67" w:unhideWhenUsed="0"/>
-    <w:lsdException w:name="Medium Grid 2 Accent 2" w:semiHidden="0" w:uiPriority="68" w:unhideWhenUsed="0"/>
-    <w:lsdException w:name="Medium Grid 3 Accent 2" w:semiHidden="0" w:uiPriority="69" w:unhideWhenUsed="0"/>
-    <w:lsdException w:name="Dark List Accent 2" w:semiHidden="0" w:uiPriority="70" w:unhideWhenUsed="0"/>
-    <w:lsdException w:name="Colorful Shading Accent 2" w:semiHidden="0" w:uiPriority="71" w:unhideWhenUsed="0"/>
-    <w:lsdException w:name="Colorful List Accent 2" w:semiHidden="0" w:uiPriority="72" w:unhideWhenUsed="0"/>
-    <w:lsdException w:name="Colorful Grid Accent 2" w:semiHidden="0" w:uiPriority="73" w:unhideWhenUsed="0"/>
-    <w:lsdException w:name="Light Shading Accent 3" w:semiHidden="0" w:uiPriority="60" w:unhideWhenUsed="0"/>
-    <w:lsdException w:name="Light List Accent 3" w:semiHidden="0" w:uiPriority="61" w:unhideWhenUsed="0"/>
-    <w:lsdException w:name="Light Grid Accent 3" w:semiHidden="0" w:uiPriority="62" w:unhideWhenUsed="0"/>
-    <w:lsdException w:name="Medium Shading 1 Accent 3" w:semiHidden="0" w:uiPriority="63" w:unhideWhenUsed="0"/>
-    <w:lsdException w:name="Medium Shading 2 Accent 3" w:semiHidden="0" w:uiPriority="64" w:unhideWhenUsed="0"/>
-    <w:lsdException w:name="Medium List 1 Accent 3" w:semiHidden="0" w:uiPriority="65" w:unhideWhenUsed="0"/>
-    <w:lsdException w:name="Medium List 2 Accent 3" w:semiHidden="0" w:uiPriority="66" w:unhideWhenUsed="0"/>
-    <w:lsdException w:name="Medium Grid 1 Accent 3" w:semiHidden="0" w:uiPriority="67" w:unhideWhenUsed="0"/>
-    <w:lsdException w:name="Medium Grid 2 Accent 3" w:semiHidden="0" w:uiPriority="68" w:unhideWhenUsed="0"/>
-    <w:lsdException w:name="Medium Grid 3 Accent 3" w:semiHidden="0" w:uiPriority="69" w:unhideWhenUsed="0"/>
-    <w:lsdException w:name="Dark List Accent 3" w:semiHidden="0" w:uiPriority="70" w:unhideWhenUsed="0"/>
-    <w:lsdException w:name="Colorful Shading Accent 3" w:semiHidden="0" w:uiPriority="71" w:unhideWhenUsed="0"/>
-    <w:lsdException w:name="Colorful List Accent 3" w:semiHidden="0" w:uiPriority="72" w:unhideWhenUsed="0"/>
-    <w:lsdException w:name="Colorful Grid Accent 3" w:semiHidden="0" w:uiPriority="73" w:unhideWhenUsed="0"/>
-    <w:lsdException w:name="Light Shading Accent 4" w:semiHidden="0" w:uiPriority="60" w:unhideWhenUsed="0"/>
-    <w:lsdException w:name="Light List Accent 4" w:semiHidden="0" w:uiPriority="61" w:unhideWhenUsed="0"/>
-    <w:lsdException w:name="Light Grid Accent 4" w:semiHidden="0" w:uiPriority="62" w:unhideWhenUsed="0"/>
-    <w:lsdException w:name="Medium Shading 1 Accent 4" w:semiHidden="0" w:uiPriority="63" w:unhideWhenUsed="0"/>
-    <w:lsdException w:name="Medium Shading 2 Accent 4" w:semiHidden="0" w:uiPriority="64" w:unhideWhenUsed="0"/>
-    <w:lsdException w:name="Medium List 1 Accent 4" w:semiHidden="0" w:uiPriority="65" w:unhideWhenUsed="0"/>
-    <w:lsdException w:name="Medium List 2 Accent 4" w:semiHidden="0" w:uiPriority="66" w:unhideWhenUsed="0"/>
-    <w:lsdException w:name="Medium Grid 1 Accent 4" w:semiHidden="0" w:uiPriority="67" w:unhideWhenUsed="0"/>
-    <w:lsdException w:name="Medium Grid 2 Accent 4" w:semiHidden="0" w:uiPriority="68" w:unhideWhenUsed="0"/>
-    <w:lsdException w:name="Medium Grid 3 Accent 4" w:semiHidden="0" w:uiPriority="69" w:unhideWhenUsed="0"/>
-    <w:lsdException w:name="Dark List Accent 4" w:semiHidden="0" w:uiPriority="70" w:unhideWhenUsed="0"/>
-    <w:lsdException w:name="Colorful Shading Accent 4" w:semiHidden="0" w:uiPriority="71" w:unhideWhenUsed="0"/>
-    <w:lsdException w:name="Colorful List Accent 4" w:semiHidden="0" w:uiPriority="72" w:unhideWhenUsed="0"/>
-    <w:lsdException w:name="Colorful Grid Accent 4" w:semiHidden="0" w:uiPriority="73" w:unhideWhenUsed="0"/>
-    <w:lsdException w:name="Light Shading Accent 5" w:semiHidden="0" w:uiPriority="60" w:unhideWhenUsed="0"/>
-    <w:lsdException w:name="Light List Accent 5" w:semiHidden="0" w:uiPriority="61" w:unhideWhenUsed="0"/>
-    <w:lsdException w:name="Light Grid Accent 5" w:semiHidden="0" w:uiPriority="62" w:unhideWhenUsed="0"/>
-    <w:lsdException w:name="Medium Shading 1 Accent 5" w:semiHidden="0" w:uiPriority="63" w:unhideWhenUsed="0"/>
-    <w:lsdException w:name="Medium Shading 2 Accent 5" w:semiHidden="0" w:uiPriority="64" w:unhideWhenUsed="0"/>
-    <w:lsdException w:name="Medium List 1 Accent 5" w:semiHidden="0" w:uiPriority="65" w:unhideWhenUsed="0"/>
-    <w:lsdException w:name="Medium List 2 Accent 5" w:semiHidden="0" w:uiPriority="66" w:unhideWhenUsed="0"/>
-    <w:lsdException w:name="Medium Grid 1 Accent 5" w:semiHidden="0" w:uiPriority="67" w:unhideWhenUsed="0"/>
-    <w:lsdException w:name="Medium Grid 2 Accent 5" w:semiHidden="0" w:uiPriority="68" w:unhideWhenUsed="0"/>
-    <w:lsdException w:name="Medium Grid 3 Accent 5" w:semiHidden="0" w:uiPriority="69" w:unhideWhenUsed="0"/>
-    <w:lsdException w:name="Dark List Accent 5" w:semiHidden="0" w:uiPriority="70" w:unhideWhenUsed="0"/>
-    <w:lsdException w:name="Colorful Shading Accent 5" w:semiHidden="0" w:uiPriority="71" w:unhideWhenUsed="0"/>
-    <w:lsdException w:name="Colorful List Accent 5" w:semiHidden="0" w:uiPriority="72" w:unhideWhenUsed="0"/>
-    <w:lsdException w:name="Colorful Grid Accent 5" w:semiHidden="0" w:uiPriority="73" w:unhideWhenUsed="0"/>
-    <w:lsdException w:name="Light Shading Accent 6" w:semiHidden="0" w:uiPriority="60" w:unhideWhenUsed="0"/>
-    <w:lsdException w:name="Light List Accent 6" w:semiHidden="0" w:uiPriority="61" w:unhideWhenUsed="0"/>
-    <w:lsdException w:name="Light Grid Accent 6" w:semiHidden="0" w:uiPriority="62" w:unhideWhenUsed="0"/>
-    <w:lsdException w:name="Medium Shading 1 Accent 6" w:semiHidden="0" w:uiPriority="63" w:unhideWhenUsed="0"/>
-    <w:lsdException w:name="Medium Shading 2 Accent 6" w:semiHidden="0" w:uiPriority="64" w:unhideWhenUsed="0"/>
-    <w:lsdException w:name="Medium List 1 Accent 6" w:semiHidden="0" w:uiPriority="65" w:unhideWhenUsed="0"/>
-    <w:lsdException w:name="Medium List 2 Accent 6" w:semiHidden="0" w:uiPriority="66" w:unhideWhenUsed="0"/>
-    <w:lsdException w:name="Medium Grid 1 Accent 6" w:semiHidden="0" w:uiPriority="67" w:unhideWhenUsed="0"/>
-    <w:lsdException w:name="Medium Grid 2 Accent 6" w:semiHidden="0" w:uiPriority="68" w:unhideWhenUsed="0"/>
-    <w:lsdException w:name="Medium Grid 3 Accent 6" w:semiHidden="0" w:uiPriority="69" w:unhideWhenUsed="0"/>
-    <w:lsdException w:name="Dark List Accent 6" w:semiHidden="0" w:uiPriority="70" w:unhideWhenUsed="0"/>
-    <w:lsdException w:name="Colorful Shading Accent 6" w:semiHidden="0" w:uiPriority="71" w:unhideWhenUsed="0"/>
-    <w:lsdException w:name="Colorful List Accent 6" w:semiHidden="0" w:uiPriority="72" w:unhideWhenUsed="0"/>
-    <w:lsdException w:name="Colorful Grid Accent 6" w:semiHidden="0" w:uiPriority="73" w:unhideWhenUsed="0"/>
-    <w:lsdException w:name="Subtle Emphasis" w:semiHidden="0" w:uiPriority="19" w:unhideWhenUsed="0" w:qFormat="1"/>
-    <w:lsdException w:name="Intense Emphasis" w:semiHidden="0" w:uiPriority="21" w:unhideWhenUsed="0" w:qFormat="1"/>
-    <w:lsdException w:name="Subtle Reference" w:semiHidden="0" w:uiPriority="31" w:unhideWhenUsed="0" w:qFormat="1"/>
-    <w:lsdException w:name="Intense Reference" w:semiHidden="0" w:uiPriority="32" w:unhideWhenUsed="0" w:qFormat="1"/>
-    <w:lsdException w:name="Book Title" w:semiHidden="0" w:uiPriority="33" w:unhideWhenUsed="0" w:qFormat="1"/>
-    <w:lsdException w:name="Bibliography" w:uiPriority="37"/>
-    <w:lsdException w:name="TOC Heading" w:uiPriority="39" w:qFormat="1"/>
-  </w:latentStyles>
-  <w:style w:type="paragraph" w:default="1" w:styleId="Normal">
-    <w:name w:val="Normal"/>
-    <w:qFormat/>
-    <w:pPr>
-      <w:widowControl w:val="0"/>
-      <w:autoSpaceDE w:val="0"/>
-      <w:autoSpaceDN w:val="0"/>
-      <w:adjustRightInd w:val="0"/>
-      <w:spacing w:after="0" w:line="240" w:lineRule="auto"/>
-    </w:pPr>
-    <w:rPr>
-      <w:rFonts w:ascii="Times New Roman" w:hAnsi="Times New Roman" w:cs="Times New Roman"/>
-      <w:sz w:val="24"/>
-      <w:szCs w:val="24"/>
-    </w:rPr>
-  </w:style>
-  <w:style w:type="character" w:default="1" w:styleId="DefaultParagraphFont">
-    <w:name w:val="Default Paragraph Font"/>
-    <w:uiPriority w:val="1"/>
-    <w:semiHidden/>
-    <w:unhideWhenUsed/>
-  </w:style>
-  <w:style w:type="table" w:default="1" w:styleId="TableNormal">
-    <w:name w:val="Normal Table"/>
-    <w:uiPriority w:val="99"/>
-    <w:semiHidden/>
-    <w:unhideWhenUsed/>
-    <w:tblPr>
-      <w:tblInd w:w="0" w:type="dxa"/>
-      <w:tblCellMar>
-        <w:top w:w="0" w:type="dxa"/>
-        <w:left w:w="108" w:type="dxa"/>
-        <w:bottom w:w="0" w:type="dxa"/>
-        <w:right w:w="108" w:type="dxa"/>
-      </w:tblCellMar>
-    </w:tblPr>
-  </w:style>
-  <w:style w:type="numbering" w:default="1" w:styleId="NoList">
-    <w:name w:val="No List"/>
-    <w:uiPriority w:val="99"/>
-    <w:semiHidden/>
-    <w:unhideWhenUsed/>
-  </w:style>
-  <w:style w:type="character" w:styleId="FootnoteReference">
-    <w:name w:val="footnote reference"/>
-    <w:uiPriority w:val="99"/>
-  </w:style>
-  <w:style w:type="paragraph" w:styleId="BalloonText">
-    <w:name w:val="Balloon Text"/>
-    <w:basedOn w:val="Normal"/>
-    <w:link w:val="BalloonTextChar"/>
-    <w:uiPriority w:val="99"/>
-    <w:semiHidden/>
-    <w:unhideWhenUsed/>
-    <w:rsid w:val="00670B9B"/>
-    <w:rPr>
-      <w:rFonts w:ascii="Tahoma" w:hAnsi="Tahoma" w:cs="Tahoma"/>
-      <w:sz w:val="16"/>
-      <w:szCs w:val="16"/>
-    </w:rPr>
-  </w:style>
-  <w:style w:type="character" w:customStyle="1" w:styleId="BalloonTextChar">
-    <w:name w:val="Balloon Text Char"/>
-    <w:basedOn w:val="DefaultParagraphFont"/>
-    <w:link w:val="BalloonText"/>
-    <w:uiPriority w:val="99"/>
-    <w:semiHidden/>
-    <w:rsid w:val="00670B9B"/>
-    <w:rPr>
-      <w:rFonts w:ascii="Tahoma" w:hAnsi="Tahoma" w:cs="Tahoma"/>
-      <w:sz w:val="16"/>
-      <w:szCs w:val="16"/>
-    </w:rPr>
-  </w:style>
-  <w:style w:type="paragraph" w:styleId="Header">
-    <w:name w:val="header"/>
-    <w:basedOn w:val="Normal"/>
-    <w:link w:val="HeaderChar"/>
-    <w:uiPriority w:val="99"/>
-    <w:unhideWhenUsed/>
-    <w:rsid w:val="008F0DC3"/>
-    <w:pPr>
-      <w:tabs>
-        <w:tab w:val="center" w:pos="4680"/>
-        <w:tab w:val="right" w:pos="9360"/>
-      </w:tabs>
-    </w:pPr>
-  </w:style>
-  <w:style w:type="character" w:customStyle="1" w:styleId="HeaderChar">
-    <w:name w:val="Header Char"/>
-    <w:basedOn w:val="DefaultParagraphFont"/>
-    <w:link w:val="Header"/>
-    <w:uiPriority w:val="99"/>
-    <w:rsid w:val="008F0DC3"/>
-    <w:rPr>
-      <w:rFonts w:ascii="Times New Roman" w:hAnsi="Times New Roman" w:cs="Times New Roman"/>
-      <w:sz w:val="24"/>
-      <w:szCs w:val="24"/>
-    </w:rPr>
-  </w:style>
-  <w:style w:type="paragraph" w:styleId="Footer">
-    <w:name w:val="footer"/>
-    <w:basedOn w:val="Normal"/>
-    <w:link w:val="FooterChar"/>
-    <w:uiPriority w:val="99"/>
-    <w:unhideWhenUsed/>
-    <w:rsid w:val="008F0DC3"/>
-    <w:pPr>
-      <w:tabs>
-        <w:tab w:val="center" w:pos="4680"/>
-        <w:tab w:val="right" w:pos="9360"/>
-      </w:tabs>
-    </w:pPr>
-  </w:style>
-  <w:style w:type="character" w:customStyle="1" w:styleId="FooterChar">
-    <w:name w:val="Footer Char"/>
-    <w:basedOn w:val="DefaultParagraphFont"/>
-    <w:link w:val="Footer"/>
-    <w:uiPriority w:val="99"/>
-    <w:rsid w:val="008F0DC3"/>
-    <w:rPr>
-      <w:rFonts w:ascii="Times New Roman" w:hAnsi="Times New Roman" w:cs="Times New Roman"/>
-      <w:sz w:val="24"/>
-      <w:szCs w:val="24"/>
-    </w:rPr>
-  </w:style>
-  <w:style w:type="table" w:styleId="TableGrid">
-    <w:name w:val="Table Grid"/>
-    <w:basedOn w:val="TableNormal"/>
-    <w:uiPriority w:val="59"/>
-    <w:unhideWhenUsed/>
-    <w:rsid w:val="0094737C"/>
-    <w:pPr>
-      <w:spacing w:after="0" w:line="240" w:lineRule="auto"/>
-    </w:pPr>
-    <w:tblPr>
-      <w:tblBorders>
-        <w:top w:val="single" w:sz="4" w:space="0" w:color="auto"/>
-        <w:left w:val="single" w:sz="4" w:space="0" w:color="auto"/>
-        <w:bottom w:val="single" w:sz="4" w:space="0" w:color="auto"/>
-        <w:right w:val="single" w:sz="4" w:space="0" w:color="auto"/>
-        <w:insideH w:val="single" w:sz="4" w:space="0" w:color="auto"/>
-        <w:insideV w:val="single" w:sz="4" w:space="0" w:color="auto"/>
-      </w:tblBorders>
-    </w:tblPr>
-  </w:style>
-  <w:style w:type="paragraph" w:styleId="ListParagraph">
-    <w:name w:val="List Paragraph"/>
-    <w:basedOn w:val="Normal"/>
-    <w:uiPriority w:val="34"/>
-    <w:qFormat/>
-    <w:rsid w:val="007F713C"/>
-    <w:pPr>
-      <w:ind w:left="720"/>
-      <w:contextualSpacing/>
-    </w:pPr>
-  </w:style>
-  <w:style w:type="character" w:styleId="CommentReference">
-    <w:name w:val="annotation reference"/>
-    <w:basedOn w:val="DefaultParagraphFont"/>
-    <w:uiPriority w:val="99"/>
-    <w:semiHidden/>
-    <w:unhideWhenUsed/>
-    <w:rsid w:val="00A53114"/>
-    <w:rPr>
-      <w:sz w:val="16"/>
-      <w:szCs w:val="16"/>
-    </w:rPr>
-  </w:style>
-  <w:style w:type="paragraph" w:styleId="CommentText">
-    <w:name w:val="annotation text"/>
-    <w:basedOn w:val="Normal"/>
-    <w:link w:val="CommentTextChar"/>
-    <w:uiPriority w:val="99"/>
-    <w:unhideWhenUsed/>
-    <w:rsid w:val="00A53114"/>
-    <w:pPr>
-      <w:widowControl/>
-      <w:autoSpaceDE/>
-      <w:autoSpaceDN/>
-      <w:adjustRightInd/>
-    </w:pPr>
-    <w:rPr>
-      <w:rFonts w:asciiTheme="minorHAnsi" w:eastAsiaTheme="minorHAnsi" w:hAnsiTheme="minorHAnsi" w:cstheme="minorBidi"/>
-      <w:sz w:val="20"/>
-      <w:szCs w:val="20"/>
-    </w:rPr>
-  </w:style>
-  <w:style w:type="character" w:customStyle="1" w:styleId="CommentTextChar">
-    <w:name w:val="Comment Text Char"/>
-    <w:basedOn w:val="DefaultParagraphFont"/>
-    <w:link w:val="CommentText"/>
-    <w:uiPriority w:val="99"/>
-    <w:rsid w:val="00A53114"/>
-    <w:rPr>
-      <w:rFonts w:eastAsiaTheme="minorHAnsi"/>
-      <w:sz w:val="20"/>
-      <w:szCs w:val="20"/>
-    </w:rPr>
   </w:style>
 </w:styles>
 </file>

</xml_diff>

<commit_message>
Updated defense counsel to combobox and added attorneys to load.
</commit_message>
<xml_diff>
--- a/resources/Saved/21CRB01291_Traffic Judgment Entry.docx
+++ b/resources/Saved/21CRB01291_Traffic Judgment Entry.docx
@@ -452,6 +452,7 @@
         <w:jc w:val="center"/>
         <w:rPr>
           <w:rFonts w:ascii="Palatino Linotype" w:hAnsi="Palatino Linotype"/>
+          <w:bCs/>
           <w:sz w:val="20"/>
           <w:szCs w:val="20"/>
         </w:rPr>
@@ -465,7 +466,40 @@
           <w:szCs w:val="20"/>
           <w:u w:val="single"/>
         </w:rPr>
-        <w:t>FINAL JUDGMENT ENTRY</w:t>
+        <w:t>MAGISTRATE</w:t>
+      </w:r>
+      <w:r>
+        <w:rPr>
+          <w:rFonts w:ascii="Palatino Linotype" w:hAnsi="Palatino Linotype"/>
+          <w:b/>
+          <w:bCs/>
+          <w:sz w:val="20"/>
+          <w:szCs w:val="20"/>
+          <w:u w:val="single"/>
+        </w:rPr>
+        <w:t>’S</w:t>
+      </w:r>
+      <w:r>
+        <w:rPr>
+          <w:rFonts w:ascii="Palatino Linotype" w:hAnsi="Palatino Linotype"/>
+          <w:b/>
+          <w:bCs/>
+          <w:sz w:val="20"/>
+          <w:szCs w:val="20"/>
+          <w:u w:val="single"/>
+        </w:rPr>
+        <w:t xml:space="preserve"> </w:t>
+      </w:r>
+      <w:r>
+        <w:rPr>
+          <w:rFonts w:ascii="Palatino Linotype" w:hAnsi="Palatino Linotype"/>
+          <w:b/>
+          <w:bCs/>
+          <w:sz w:val="20"/>
+          <w:szCs w:val="20"/>
+          <w:u w:val="single"/>
+        </w:rPr>
+        <w:t>DECISION</w:t>
       </w:r>
     </w:p>
     <w:p>
@@ -568,7 +602,25 @@
           <w:sz w:val="20"/>
           <w:szCs w:val="20"/>
         </w:rPr>
-        <w:t xml:space="preserve">Defendant waived right to counsel.</w:t>
+        <w:t xml:space="preserve">Defendant was represented by Justin Kudela</w:t>
+      </w:r>
+      <w:r>
+        <w:rPr>
+          <w:rFonts w:ascii="Palatino Linotype" w:hAnsi="Palatino Linotype"/>
+          <w:bCs/>
+          <w:sz w:val="20"/>
+          <w:szCs w:val="20"/>
+        </w:rPr>
+        <w:t xml:space="preserve">,</w:t>
+      </w:r>
+      <w:r>
+        <w:rPr>
+          <w:rFonts w:ascii="Palatino Linotype" w:hAnsi="Palatino Linotype"/>
+          <w:bCs/>
+          <w:sz w:val="20"/>
+          <w:szCs w:val="20"/>
+        </w:rPr>
+        <w:t xml:space="preserve"> Public Defender.</w:t>
       </w:r>
       <w:r>
         <w:rPr>
@@ -892,7 +944,7 @@
                 <w:sz w:val="20"/>
                 <w:szCs w:val="20"/>
               </w:rPr>
-              <w:t xml:space="preserve">1501:46-12-05</w:t>
+              <w:t xml:space="preserve">1501:46-12-04</w:t>
             </w:r>
           </w:p>
         </w:tc>
@@ -973,7 +1025,7 @@
                 <w:sz w:val="20"/>
                 <w:szCs w:val="20"/>
               </w:rPr>
-              <w:t xml:space="preserve">M3</w:t>
+              <w:t xml:space="preserve">MM</w:t>
             </w:r>
           </w:p>
         </w:tc>
@@ -1217,7 +1269,7 @@
                 <w:sz w:val="20"/>
                 <w:szCs w:val="20"/>
               </w:rPr>
-              <w:t xml:space="preserve">$ 50</w:t>
+              <w:t xml:space="preserve">$ 0</w:t>
             </w:r>
           </w:p>
         </w:tc>
@@ -1539,50 +1591,6 @@
           <w:sz w:val="20"/>
           <w:szCs w:val="20"/>
         </w:rPr>
-        <w:t xml:space="preserve">Defendant shall receive credit at $50/day for </w:t>
-      </w:r>
-      <w:r>
-        <w:rPr>
-          <w:rFonts w:ascii="Palatino Linotype" w:hAnsi="Palatino Linotype"/>
-          <w:b/>
-          <w:bCs/>
-          <w:sz w:val="20"/>
-          <w:szCs w:val="20"/>
-        </w:rPr>
-        <w:t xml:space="preserve">3 </w:t>
-      </w:r>
-      <w:r>
-        <w:rPr>
-          <w:rFonts w:ascii="Palatino Linotype" w:hAnsi="Palatino Linotype"/>
-          <w:b/>
-          <w:bCs/>
-          <w:sz w:val="20"/>
-          <w:szCs w:val="20"/>
-        </w:rPr>
-        <w:t>jail day(s)</w:t>
-      </w:r>
-      <w:r>
-        <w:rPr>
-          <w:rFonts w:ascii="Palatino Linotype" w:hAnsi="Palatino Linotype"/>
-          <w:sz w:val="20"/>
-          <w:szCs w:val="20"/>
-        </w:rPr>
-        <w:t xml:space="preserve"> served for a non-jailable offense.</w:t>
-      </w:r>
-      <w:r>
-        <w:rPr>
-          <w:rFonts w:ascii="Palatino Linotype" w:hAnsi="Palatino Linotype"/>
-          <w:sz w:val="20"/>
-          <w:szCs w:val="20"/>
-        </w:rPr>
-        <w:t xml:space="preserve"> </w:t>
-      </w:r>
-      <w:r>
-        <w:rPr>
-          <w:rFonts w:ascii="Palatino Linotype" w:hAnsi="Palatino Linotype"/>
-          <w:sz w:val="20"/>
-          <w:szCs w:val="20"/>
-        </w:rPr>
         <w:t xml:space="preserve"/>
       </w:r>
       <w:r>
@@ -1664,93 +1672,6 @@
           <w:szCs w:val="20"/>
         </w:rPr>
         <w:t xml:space="preserve"/>
-      </w:r>
-      <w:r>
-        <w:rPr>
-          <w:rFonts w:ascii="Palatino Linotype" w:hAnsi="Palatino Linotype"/>
-          <w:sz w:val="20"/>
-          <w:szCs w:val="20"/>
-        </w:rPr>
-        <w:t xml:space="preserve"/>
-      </w:r>
-      <w:r>
-        <w:rPr>
-          <w:rFonts w:ascii="Palatino Linotype" w:hAnsi="Palatino Linotype"/>
-          <w:sz w:val="20"/>
-          <w:szCs w:val="20"/>
-        </w:rPr>
-        <w:t xml:space="preserve"/>
-      </w:r>
-      <w:r>
-        <w:rPr>
-          <w:rFonts w:ascii="Palatino Linotype" w:hAnsi="Palatino Linotype"/>
-          <w:sz w:val="20"/>
-          <w:szCs w:val="20"/>
-        </w:rPr>
-        <w:t xml:space="preserve"/>
-        <w:br/>
-        <w:t xml:space="preserve"/>
-      </w:r>
-    </w:p>
-    <w:p>
-      <w:pPr>
-        <w:jc w:val="both"/>
-        <w:rPr>
-          <w:rFonts w:ascii="Palatino Linotype" w:hAnsi="Palatino Linotype"/>
-          <w:sz w:val="20"/>
-          <w:szCs w:val="20"/>
-        </w:rPr>
-      </w:pPr>
-      <w:r>
-        <w:rPr>
-          <w:rFonts w:ascii="Palatino Linotype" w:hAnsi="Palatino Linotype"/>
-          <w:b/>
-          <w:sz w:val="20"/>
-          <w:szCs w:val="20"/>
-        </w:rPr>
-        <w:t xml:space="preserve">License Suspension.</w:t>
-      </w:r>
-      <w:r>
-        <w:rPr>
-          <w:rFonts w:ascii="Palatino Linotype" w:hAnsi="Palatino Linotype"/>
-          <w:b/>
-          <w:sz w:val="20"/>
-          <w:szCs w:val="20"/>
-        </w:rPr>
-        <w:t xml:space="preserve"> </w:t>
-      </w:r>
-      <w:r>
-        <w:rPr>
-          <w:rFonts w:ascii="Palatino Linotype" w:hAnsi="Palatino Linotype"/>
-          <w:b/>
-          <w:sz w:val="20"/>
-          <w:szCs w:val="20"/>
-        </w:rPr>
-        <w:t xml:space="preserve"> </w:t>
-      </w:r>
-      <w:r>
-        <w:rPr>
-          <w:rFonts w:ascii="Palatino Linotype" w:hAnsi="Palatino Linotype"/>
-          <w:sz w:val="20"/>
-          <w:szCs w:val="20"/>
-        </w:rPr>
-        <w:t xml:space="preserve">Defendant’s </w:t>
-      </w:r>
-      <w:r>
-        <w:rPr>
-          <w:rFonts w:ascii="Palatino Linotype" w:hAnsi="Palatino Linotype"/>
-          <w:sz w:val="20"/>
-          <w:szCs w:val="20"/>
-        </w:rPr>
-        <w:t xml:space="preserve">driving</w:t>
-      </w:r>
-      <w:r>
-        <w:rPr>
-          <w:rFonts w:ascii="Palatino Linotype" w:hAnsi="Palatino Linotype"/>
-          <w:sz w:val="20"/>
-          <w:szCs w:val="20"/>
-        </w:rPr>
-        <w:t xml:space="preserve"> license is suspended from February 04, 2022 for a term of 6 months. </w:t>
       </w:r>
       <w:r>
         <w:rPr>
@@ -1911,7 +1832,7 @@
           <w:sz w:val="20"/>
           <w:szCs w:val="20"/>
         </w:rPr>
-        <w:t xml:space="preserve">Judge</w:t>
+        <w:t xml:space="preserve">Magistrate</w:t>
       </w:r>
       <w:r>
         <w:rPr>
@@ -1927,7 +1848,7 @@
           <w:sz w:val="20"/>
           <w:szCs w:val="20"/>
         </w:rPr>
-        <w:t xml:space="preserve">Marianne</w:t>
+        <w:t xml:space="preserve">Amanda</w:t>
       </w:r>
       <w:r>
         <w:rPr>
@@ -1943,7 +1864,7 @@
           <w:sz w:val="20"/>
           <w:szCs w:val="20"/>
         </w:rPr>
-        <w:t xml:space="preserve">Hemmeter</w:t>
+        <w:t xml:space="preserve">Bunner</w:t>
       </w:r>
     </w:p>
     <w:p>
@@ -1963,6 +1884,107 @@
         <w:rPr>
           <w:rFonts w:ascii="Palatino Linotype" w:hAnsi="Palatino Linotype"/>
           <w:bCs/>
+          <w:sz w:val="20"/>
+          <w:szCs w:val="20"/>
+        </w:rPr>
+      </w:pPr>
+      <w:r>
+        <w:rPr>
+          <w:rFonts w:ascii="Palatino Linotype" w:hAnsi="Palatino Linotype"/>
+          <w:sz w:val="20"/>
+          <w:szCs w:val="20"/>
+        </w:rPr>
+        <w:t xml:space="preserve"/>
+      </w:r>
+    </w:p>
+    <w:p>
+      <w:pPr>
+        <w:tabs>
+          <w:tab w:val="center" w:pos="4680"/>
+        </w:tabs>
+        <w:jc w:val="both"/>
+        <w:rPr>
+          <w:rFonts w:ascii="Palatino Linotype" w:hAnsi="Palatino Linotype"/>
+          <w:b/>
+          <w:bCs/>
+          <w:i/>
+          <w:sz w:val="19"/>
+          <w:szCs w:val="19"/>
+        </w:rPr>
+      </w:pPr>
+      <w:r>
+        <w:rPr>
+          <w:rFonts w:ascii="Palatino Linotype" w:hAnsi="Palatino Linotype"/>
+          <w:b/>
+          <w:bCs/>
+          <w:i/>
+          <w:sz w:val="19"/>
+          <w:szCs w:val="19"/>
+        </w:rPr>
+        <w:lastRenderedPageBreak/>
+        <w:t xml:space="preserve">Pursuant to Criminal Rule 19(D) and Traffic Rule 14, written objections to this magistrate’s decision must be filed within </w:t>
+      </w:r>
+      <w:r>
+        <w:rPr>
+          <w:rFonts w:ascii="Palatino Linotype" w:hAnsi="Palatino Linotype"/>
+          <w:b/>
+          <w:bCs/>
+          <w:i/>
+          <w:sz w:val="19"/>
+          <w:szCs w:val="19"/>
+        </w:rPr>
+        <w:t>14</w:t>
+      </w:r>
+      <w:r>
+        <w:rPr>
+          <w:rFonts w:ascii="Palatino Linotype" w:hAnsi="Palatino Linotype"/>
+          <w:b/>
+          <w:bCs/>
+          <w:i/>
+          <w:sz w:val="19"/>
+          <w:szCs w:val="19"/>
+        </w:rPr>
+        <w:t xml:space="preserve"> days of the filing of this decision. Any objections must state with specificity the grounds of the objections. </w:t>
+      </w:r>
+      <w:r>
+        <w:rPr>
+          <w:rFonts w:ascii="Palatino Linotype" w:hAnsi="Palatino Linotype"/>
+          <w:b/>
+          <w:bCs/>
+          <w:i/>
+          <w:sz w:val="19"/>
+          <w:szCs w:val="19"/>
+        </w:rPr>
+        <w:t xml:space="preserve">A party shall not assign as error on appeal the court’s adoption of this decision unless the party timely </w:t>
+      </w:r>
+      <w:r>
+        <w:rPr>
+          <w:rFonts w:ascii="Palatino Linotype" w:hAnsi="Palatino Linotype"/>
+          <w:b/>
+          <w:bCs/>
+          <w:i/>
+          <w:sz w:val="19"/>
+          <w:szCs w:val="19"/>
+        </w:rPr>
+        <w:t>files objections.</w:t>
+      </w:r>
+    </w:p>
+    <w:p>
+      <w:pPr>
+        <w:tabs>
+          <w:tab w:val="left" w:pos="-1080"/>
+          <w:tab w:val="left" w:pos="-720"/>
+          <w:tab w:val="left" w:pos="0"/>
+          <w:tab w:val="left" w:pos="720"/>
+          <w:tab w:val="left" w:pos="1440"/>
+          <w:tab w:val="left" w:pos="2160"/>
+          <w:tab w:val="left" w:pos="2880"/>
+          <w:tab w:val="left" w:pos="3600"/>
+          <w:tab w:val="left" w:pos="4320"/>
+          <w:tab w:val="left" w:pos="4680"/>
+        </w:tabs>
+        <w:rPr>
+          <w:rFonts w:ascii="Palatino Linotype" w:hAnsi="Palatino Linotype"/>
           <w:sz w:val="20"/>
           <w:szCs w:val="20"/>
         </w:rPr>
@@ -2284,7 +2306,15 @@
                 <w:sz w:val="20"/>
                 <w:szCs w:val="20"/>
               </w:rPr>
-              <w:t xml:space="preserve">Final Judgment Entry 21CRB01291</w:t>
+              <w:t xml:space="preserve">Magistrate Decision</w:t>
+            </w:r>
+            <w:r>
+              <w:rPr>
+                <w:rFonts w:ascii="Palatino Linotype" w:hAnsi="Palatino Linotype"/>
+                <w:sz w:val="20"/>
+                <w:szCs w:val="20"/>
+              </w:rPr>
+              <w:t xml:space="preserve"> 21CRB01291</w:t>
             </w:r>
           </w:p>
           <w:p>

</xml_diff>

<commit_message>
Moved all db functions to databases.py need to review
</commit_message>
<xml_diff>
--- a/resources/Saved/21CRB01291_Traffic Judgment Entry.docx
+++ b/resources/Saved/21CRB01291_Traffic Judgment Entry.docx
@@ -602,25 +602,7 @@
           <w:sz w:val="20"/>
           <w:szCs w:val="20"/>
         </w:rPr>
-        <w:t xml:space="preserve">Defendant was represented by Justin Kudela</w:t>
-      </w:r>
-      <w:r>
-        <w:rPr>
-          <w:rFonts w:ascii="Palatino Linotype" w:hAnsi="Palatino Linotype"/>
-          <w:bCs/>
-          <w:sz w:val="20"/>
-          <w:szCs w:val="20"/>
-        </w:rPr>
-        <w:t xml:space="preserve">,</w:t>
-      </w:r>
-      <w:r>
-        <w:rPr>
-          <w:rFonts w:ascii="Palatino Linotype" w:hAnsi="Palatino Linotype"/>
-          <w:bCs/>
-          <w:sz w:val="20"/>
-          <w:szCs w:val="20"/>
-        </w:rPr>
-        <w:t xml:space="preserve"> Public Defender.</w:t>
+        <w:t xml:space="preserve">Defendant waived right to counsel.</w:t>
       </w:r>
       <w:r>
         <w:rPr>
@@ -1584,6 +1566,50 @@
           <w:szCs w:val="20"/>
         </w:rPr>
         <w:t xml:space="preserve">. </w:t>
+      </w:r>
+      <w:r>
+        <w:rPr>
+          <w:rFonts w:ascii="Palatino Linotype" w:hAnsi="Palatino Linotype"/>
+          <w:sz w:val="20"/>
+          <w:szCs w:val="20"/>
+        </w:rPr>
+        <w:t xml:space="preserve">Defendant shall receive credit at $50/day for </w:t>
+      </w:r>
+      <w:r>
+        <w:rPr>
+          <w:rFonts w:ascii="Palatino Linotype" w:hAnsi="Palatino Linotype"/>
+          <w:b/>
+          <w:bCs/>
+          <w:sz w:val="20"/>
+          <w:szCs w:val="20"/>
+        </w:rPr>
+        <w:t xml:space="preserve">3 </w:t>
+      </w:r>
+      <w:r>
+        <w:rPr>
+          <w:rFonts w:ascii="Palatino Linotype" w:hAnsi="Palatino Linotype"/>
+          <w:b/>
+          <w:bCs/>
+          <w:sz w:val="20"/>
+          <w:szCs w:val="20"/>
+        </w:rPr>
+        <w:t>jail day(s)</w:t>
+      </w:r>
+      <w:r>
+        <w:rPr>
+          <w:rFonts w:ascii="Palatino Linotype" w:hAnsi="Palatino Linotype"/>
+          <w:sz w:val="20"/>
+          <w:szCs w:val="20"/>
+        </w:rPr>
+        <w:t xml:space="preserve"> served for a non-jailable offense.</w:t>
+      </w:r>
+      <w:r>
+        <w:rPr>
+          <w:rFonts w:ascii="Palatino Linotype" w:hAnsi="Palatino Linotype"/>
+          <w:sz w:val="20"/>
+          <w:szCs w:val="20"/>
+        </w:rPr>
+        <w:t xml:space="preserve"> </w:t>
       </w:r>
       <w:r>
         <w:rPr>

</xml_diff>

<commit_message>
Fixed database issues with connections.
</commit_message>
<xml_diff>
--- a/resources/Saved/21CRB01291_Traffic Judgment Entry.docx
+++ b/resources/Saved/21CRB01291_Traffic Judgment Entry.docx
@@ -585,7 +585,7 @@
           <w:sz w:val="20"/>
           <w:szCs w:val="20"/>
         </w:rPr>
-        <w:t xml:space="preserve"> for arraignment on February 04, 2022.</w:t>
+        <w:t xml:space="preserve"> for arraignment on February 05, 2022.</w:t>
       </w:r>
       <w:r>
         <w:rPr>
@@ -766,8 +766,9 @@
         <w:tblLook w:val="04A0" w:firstRow="1" w:lastRow="0" w:firstColumn="1" w:lastColumn="0" w:noHBand="0" w:noVBand="1"/>
       </w:tblPr>
       <w:tblGrid>
-        <w:gridCol w:w="4261"/>
-        <w:gridCol w:w="4019"/>
+        <w:gridCol w:w="2345"/>
+        <w:gridCol w:w="2103"/>
+        <w:gridCol w:w="3833"/>
       </w:tblGrid>
       <w:tr>
         <w:trPr>
@@ -846,6 +847,44 @@
                 <w:szCs w:val="20"/>
               </w:rPr>
               <w:t xml:space="preserve">PERMISSION REQ'D TO USE LICENSED DOCK</w:t>
+            </w:r>
+          </w:p>
+        </w:tc>
+        <w:tc>
+          <w:tcPr>
+            <w:tcW w:w="3289" w:type="dxa"/>
+          </w:tcPr>
+          <w:p>
+            <w:pPr>
+              <w:tabs>
+                <w:tab w:val="left" w:pos="-1080"/>
+                <w:tab w:val="left" w:pos="-720"/>
+                <w:tab w:val="left" w:pos="0"/>
+                <w:tab w:val="left" w:pos="720"/>
+                <w:tab w:val="left" w:pos="1440"/>
+                <w:tab w:val="left" w:pos="2160"/>
+                <w:tab w:val="left" w:pos="2880"/>
+                <w:tab w:val="left" w:pos="3600"/>
+                <w:tab w:val="left" w:pos="4320"/>
+                <w:tab w:val="left" w:pos="4680"/>
+              </w:tabs>
+              <w:rPr>
+                <w:rFonts w:ascii="Palatino Linotype" w:hAnsi="Palatino Linotype"/>
+                <w:b/>
+                <w:bCs/>
+                <w:sz w:val="20"/>
+                <w:szCs w:val="20"/>
+              </w:rPr>
+            </w:pPr>
+            <w:r>
+              <w:rPr>
+                <w:rFonts w:ascii="Palatino Linotype" w:hAnsi="Palatino Linotype"/>
+                <w:b/>
+                <w:bCs/>
+                <w:sz w:val="20"/>
+                <w:szCs w:val="20"/>
+              </w:rPr>
+              <w:t xml:space="preserve">Driving Under Suspension</w:t>
             </w:r>
           </w:p>
         </w:tc>
@@ -930,49 +969,6 @@
             </w:r>
           </w:p>
         </w:tc>
-      </w:tr>
-      <w:tr>
-        <w:trPr>
-          <w:jc w:val="center"/>
-        </w:trPr>
-        <w:tc>
-          <w:tcPr>
-            <w:tcW w:w="1801" w:type="dxa"/>
-          </w:tcPr>
-          <w:p>
-            <w:pPr>
-              <w:tabs>
-                <w:tab w:val="left" w:pos="-1080"/>
-                <w:tab w:val="left" w:pos="-720"/>
-                <w:tab w:val="left" w:pos="0"/>
-                <w:tab w:val="left" w:pos="720"/>
-                <w:tab w:val="left" w:pos="1440"/>
-                <w:tab w:val="left" w:pos="2160"/>
-                <w:tab w:val="left" w:pos="2880"/>
-                <w:tab w:val="left" w:pos="3600"/>
-                <w:tab w:val="left" w:pos="4320"/>
-                <w:tab w:val="left" w:pos="4680"/>
-              </w:tabs>
-              <w:rPr>
-                <w:rFonts w:ascii="Palatino Linotype" w:hAnsi="Palatino Linotype"/>
-                <w:b/>
-                <w:bCs/>
-                <w:sz w:val="20"/>
-                <w:szCs w:val="20"/>
-              </w:rPr>
-            </w:pPr>
-            <w:r>
-              <w:rPr>
-                <w:rFonts w:ascii="Palatino Linotype" w:hAnsi="Palatino Linotype"/>
-                <w:b/>
-                <w:bCs/>
-                <w:sz w:val="20"/>
-                <w:szCs w:val="20"/>
-              </w:rPr>
-              <w:t>Degree</w:t>
-            </w:r>
-          </w:p>
-        </w:tc>
         <w:tc>
           <w:tcPr>
             <w:tcW w:w="3289" w:type="dxa"/>
@@ -1007,7 +1003,7 @@
                 <w:sz w:val="20"/>
                 <w:szCs w:val="20"/>
               </w:rPr>
-              <w:t xml:space="preserve">MM</w:t>
+              <w:t xml:space="preserve">4510.11</w:t>
             </w:r>
           </w:p>
         </w:tc>
@@ -1050,7 +1046,7 @@
                 <w:sz w:val="20"/>
                 <w:szCs w:val="20"/>
               </w:rPr>
-              <w:t>Plea</w:t>
+              <w:t>Degree</w:t>
             </w:r>
           </w:p>
         </w:tc>
@@ -1088,7 +1084,45 @@
                 <w:sz w:val="20"/>
                 <w:szCs w:val="20"/>
               </w:rPr>
-              <w:t xml:space="preserve">No Contest</w:t>
+              <w:t xml:space="preserve">MM</w:t>
+            </w:r>
+          </w:p>
+        </w:tc>
+        <w:tc>
+          <w:tcPr>
+            <w:tcW w:w="3289" w:type="dxa"/>
+          </w:tcPr>
+          <w:p>
+            <w:pPr>
+              <w:tabs>
+                <w:tab w:val="left" w:pos="-1080"/>
+                <w:tab w:val="left" w:pos="-720"/>
+                <w:tab w:val="left" w:pos="0"/>
+                <w:tab w:val="left" w:pos="720"/>
+                <w:tab w:val="left" w:pos="1440"/>
+                <w:tab w:val="left" w:pos="2160"/>
+                <w:tab w:val="left" w:pos="2880"/>
+                <w:tab w:val="left" w:pos="3600"/>
+                <w:tab w:val="left" w:pos="4320"/>
+                <w:tab w:val="left" w:pos="4680"/>
+              </w:tabs>
+              <w:rPr>
+                <w:rFonts w:ascii="Palatino Linotype" w:hAnsi="Palatino Linotype"/>
+                <w:b/>
+                <w:bCs/>
+                <w:sz w:val="20"/>
+                <w:szCs w:val="20"/>
+              </w:rPr>
+            </w:pPr>
+            <w:r>
+              <w:rPr>
+                <w:rFonts w:ascii="Palatino Linotype" w:hAnsi="Palatino Linotype"/>
+                <w:b/>
+                <w:bCs/>
+                <w:sz w:val="20"/>
+                <w:szCs w:val="20"/>
+              </w:rPr>
+              <w:t xml:space="preserve">M1</w:t>
             </w:r>
           </w:p>
         </w:tc>
@@ -1131,8 +1165,7 @@
                 <w:sz w:val="20"/>
                 <w:szCs w:val="20"/>
               </w:rPr>
-              <w:lastRenderedPageBreak/>
-              <w:t>Finding</w:t>
+              <w:t>Plea</w:t>
             </w:r>
           </w:p>
         </w:tc>
@@ -1170,7 +1203,45 @@
                 <w:sz w:val="20"/>
                 <w:szCs w:val="20"/>
               </w:rPr>
-              <w:t xml:space="preserve">Guilty</w:t>
+              <w:t xml:space="preserve">No Contest</w:t>
+            </w:r>
+          </w:p>
+        </w:tc>
+        <w:tc>
+          <w:tcPr>
+            <w:tcW w:w="3289" w:type="dxa"/>
+          </w:tcPr>
+          <w:p>
+            <w:pPr>
+              <w:tabs>
+                <w:tab w:val="left" w:pos="-1080"/>
+                <w:tab w:val="left" w:pos="-720"/>
+                <w:tab w:val="left" w:pos="0"/>
+                <w:tab w:val="left" w:pos="720"/>
+                <w:tab w:val="left" w:pos="1440"/>
+                <w:tab w:val="left" w:pos="2160"/>
+                <w:tab w:val="left" w:pos="2880"/>
+                <w:tab w:val="left" w:pos="3600"/>
+                <w:tab w:val="left" w:pos="4320"/>
+                <w:tab w:val="left" w:pos="4680"/>
+              </w:tabs>
+              <w:rPr>
+                <w:rFonts w:ascii="Palatino Linotype" w:hAnsi="Palatino Linotype"/>
+                <w:b/>
+                <w:bCs/>
+                <w:sz w:val="20"/>
+                <w:szCs w:val="20"/>
+              </w:rPr>
+            </w:pPr>
+            <w:r>
+              <w:rPr>
+                <w:rFonts w:ascii="Palatino Linotype" w:hAnsi="Palatino Linotype"/>
+                <w:b/>
+                <w:bCs/>
+                <w:sz w:val="20"/>
+                <w:szCs w:val="20"/>
+              </w:rPr>
+              <w:t xml:space="preserve">No Contest</w:t>
             </w:r>
           </w:p>
         </w:tc>
@@ -1213,7 +1284,8 @@
                 <w:sz w:val="20"/>
                 <w:szCs w:val="20"/>
               </w:rPr>
-              <w:t>Fine Amount</w:t>
+              <w:lastRenderedPageBreak/>
+              <w:t>Finding</w:t>
             </w:r>
           </w:p>
         </w:tc>
@@ -1251,7 +1323,45 @@
                 <w:sz w:val="20"/>
                 <w:szCs w:val="20"/>
               </w:rPr>
-              <w:t xml:space="preserve">$ 0</w:t>
+              <w:t xml:space="preserve">Guilty</w:t>
+            </w:r>
+          </w:p>
+        </w:tc>
+        <w:tc>
+          <w:tcPr>
+            <w:tcW w:w="3289" w:type="dxa"/>
+          </w:tcPr>
+          <w:p>
+            <w:pPr>
+              <w:tabs>
+                <w:tab w:val="left" w:pos="-1080"/>
+                <w:tab w:val="left" w:pos="-720"/>
+                <w:tab w:val="left" w:pos="0"/>
+                <w:tab w:val="left" w:pos="720"/>
+                <w:tab w:val="left" w:pos="1440"/>
+                <w:tab w:val="left" w:pos="2160"/>
+                <w:tab w:val="left" w:pos="2880"/>
+                <w:tab w:val="left" w:pos="3600"/>
+                <w:tab w:val="left" w:pos="4320"/>
+                <w:tab w:val="left" w:pos="4680"/>
+              </w:tabs>
+              <w:rPr>
+                <w:rFonts w:ascii="Palatino Linotype" w:hAnsi="Palatino Linotype"/>
+                <w:b/>
+                <w:bCs/>
+                <w:sz w:val="20"/>
+                <w:szCs w:val="20"/>
+              </w:rPr>
+            </w:pPr>
+            <w:r>
+              <w:rPr>
+                <w:rFonts w:ascii="Palatino Linotype" w:hAnsi="Palatino Linotype"/>
+                <w:b/>
+                <w:bCs/>
+                <w:sz w:val="20"/>
+                <w:szCs w:val="20"/>
+              </w:rPr>
+              <w:t xml:space="preserve">Guilty</w:t>
             </w:r>
           </w:p>
         </w:tc>
@@ -1294,27 +1404,7 @@
                 <w:sz w:val="20"/>
                 <w:szCs w:val="20"/>
               </w:rPr>
-              <w:t xml:space="preserve">Fines </w:t>
-            </w:r>
-            <w:r>
-              <w:rPr>
-                <w:rFonts w:ascii="Palatino Linotype" w:hAnsi="Palatino Linotype"/>
-                <w:b/>
-                <w:bCs/>
-                <w:sz w:val="20"/>
-                <w:szCs w:val="20"/>
-              </w:rPr>
-              <w:t>Suspend</w:t>
-            </w:r>
-            <w:r>
-              <w:rPr>
-                <w:rFonts w:ascii="Palatino Linotype" w:hAnsi="Palatino Linotype"/>
-                <w:b/>
-                <w:bCs/>
-                <w:sz w:val="20"/>
-                <w:szCs w:val="20"/>
-              </w:rPr>
-              <w:t>ed</w:t>
+              <w:t>Fine Amount</w:t>
             </w:r>
           </w:p>
         </w:tc>
@@ -1356,6 +1446,183 @@
             </w:r>
           </w:p>
         </w:tc>
+        <w:tc>
+          <w:tcPr>
+            <w:tcW w:w="3289" w:type="dxa"/>
+          </w:tcPr>
+          <w:p>
+            <w:pPr>
+              <w:tabs>
+                <w:tab w:val="left" w:pos="-1080"/>
+                <w:tab w:val="left" w:pos="-720"/>
+                <w:tab w:val="left" w:pos="0"/>
+                <w:tab w:val="left" w:pos="720"/>
+                <w:tab w:val="left" w:pos="1440"/>
+                <w:tab w:val="left" w:pos="2160"/>
+                <w:tab w:val="left" w:pos="2880"/>
+                <w:tab w:val="left" w:pos="3600"/>
+                <w:tab w:val="left" w:pos="4320"/>
+                <w:tab w:val="left" w:pos="4680"/>
+              </w:tabs>
+              <w:rPr>
+                <w:rFonts w:ascii="Palatino Linotype" w:hAnsi="Palatino Linotype"/>
+                <w:b/>
+                <w:bCs/>
+                <w:sz w:val="20"/>
+                <w:szCs w:val="20"/>
+              </w:rPr>
+            </w:pPr>
+            <w:r>
+              <w:rPr>
+                <w:rFonts w:ascii="Palatino Linotype" w:hAnsi="Palatino Linotype"/>
+                <w:b/>
+                <w:bCs/>
+                <w:sz w:val="20"/>
+                <w:szCs w:val="20"/>
+              </w:rPr>
+              <w:t xml:space="preserve">$ 0</w:t>
+            </w:r>
+          </w:p>
+        </w:tc>
+      </w:tr>
+      <w:tr>
+        <w:trPr>
+          <w:jc w:val="center"/>
+        </w:trPr>
+        <w:tc>
+          <w:tcPr>
+            <w:tcW w:w="1801" w:type="dxa"/>
+          </w:tcPr>
+          <w:p>
+            <w:pPr>
+              <w:tabs>
+                <w:tab w:val="left" w:pos="-1080"/>
+                <w:tab w:val="left" w:pos="-720"/>
+                <w:tab w:val="left" w:pos="0"/>
+                <w:tab w:val="left" w:pos="720"/>
+                <w:tab w:val="left" w:pos="1440"/>
+                <w:tab w:val="left" w:pos="2160"/>
+                <w:tab w:val="left" w:pos="2880"/>
+                <w:tab w:val="left" w:pos="3600"/>
+                <w:tab w:val="left" w:pos="4320"/>
+                <w:tab w:val="left" w:pos="4680"/>
+              </w:tabs>
+              <w:rPr>
+                <w:rFonts w:ascii="Palatino Linotype" w:hAnsi="Palatino Linotype"/>
+                <w:b/>
+                <w:bCs/>
+                <w:sz w:val="20"/>
+                <w:szCs w:val="20"/>
+              </w:rPr>
+            </w:pPr>
+            <w:r>
+              <w:rPr>
+                <w:rFonts w:ascii="Palatino Linotype" w:hAnsi="Palatino Linotype"/>
+                <w:b/>
+                <w:bCs/>
+                <w:sz w:val="20"/>
+                <w:szCs w:val="20"/>
+              </w:rPr>
+              <w:t xml:space="preserve">Fines </w:t>
+            </w:r>
+            <w:r>
+              <w:rPr>
+                <w:rFonts w:ascii="Palatino Linotype" w:hAnsi="Palatino Linotype"/>
+                <w:b/>
+                <w:bCs/>
+                <w:sz w:val="20"/>
+                <w:szCs w:val="20"/>
+              </w:rPr>
+              <w:t>Suspend</w:t>
+            </w:r>
+            <w:r>
+              <w:rPr>
+                <w:rFonts w:ascii="Palatino Linotype" w:hAnsi="Palatino Linotype"/>
+                <w:b/>
+                <w:bCs/>
+                <w:sz w:val="20"/>
+                <w:szCs w:val="20"/>
+              </w:rPr>
+              <w:t>ed</w:t>
+            </w:r>
+          </w:p>
+        </w:tc>
+        <w:tc>
+          <w:tcPr>
+            <w:tcW w:w="3289" w:type="dxa"/>
+          </w:tcPr>
+          <w:p>
+            <w:pPr>
+              <w:tabs>
+                <w:tab w:val="left" w:pos="-1080"/>
+                <w:tab w:val="left" w:pos="-720"/>
+                <w:tab w:val="left" w:pos="0"/>
+                <w:tab w:val="left" w:pos="720"/>
+                <w:tab w:val="left" w:pos="1440"/>
+                <w:tab w:val="left" w:pos="2160"/>
+                <w:tab w:val="left" w:pos="2880"/>
+                <w:tab w:val="left" w:pos="3600"/>
+                <w:tab w:val="left" w:pos="4320"/>
+                <w:tab w:val="left" w:pos="4680"/>
+              </w:tabs>
+              <w:rPr>
+                <w:rFonts w:ascii="Palatino Linotype" w:hAnsi="Palatino Linotype"/>
+                <w:b/>
+                <w:bCs/>
+                <w:sz w:val="20"/>
+                <w:szCs w:val="20"/>
+              </w:rPr>
+            </w:pPr>
+            <w:r>
+              <w:rPr>
+                <w:rFonts w:ascii="Palatino Linotype" w:hAnsi="Palatino Linotype"/>
+                <w:b/>
+                <w:bCs/>
+                <w:sz w:val="20"/>
+                <w:szCs w:val="20"/>
+              </w:rPr>
+              <w:t xml:space="preserve">$ 0</w:t>
+            </w:r>
+          </w:p>
+        </w:tc>
+        <w:tc>
+          <w:tcPr>
+            <w:tcW w:w="3289" w:type="dxa"/>
+          </w:tcPr>
+          <w:p>
+            <w:pPr>
+              <w:tabs>
+                <w:tab w:val="left" w:pos="-1080"/>
+                <w:tab w:val="left" w:pos="-720"/>
+                <w:tab w:val="left" w:pos="0"/>
+                <w:tab w:val="left" w:pos="720"/>
+                <w:tab w:val="left" w:pos="1440"/>
+                <w:tab w:val="left" w:pos="2160"/>
+                <w:tab w:val="left" w:pos="2880"/>
+                <w:tab w:val="left" w:pos="3600"/>
+                <w:tab w:val="left" w:pos="4320"/>
+                <w:tab w:val="left" w:pos="4680"/>
+              </w:tabs>
+              <w:rPr>
+                <w:rFonts w:ascii="Palatino Linotype" w:hAnsi="Palatino Linotype"/>
+                <w:b/>
+                <w:bCs/>
+                <w:sz w:val="20"/>
+                <w:szCs w:val="20"/>
+              </w:rPr>
+            </w:pPr>
+            <w:r>
+              <w:rPr>
+                <w:rFonts w:ascii="Palatino Linotype" w:hAnsi="Palatino Linotype"/>
+                <w:b/>
+                <w:bCs/>
+                <w:sz w:val="20"/>
+                <w:szCs w:val="20"/>
+              </w:rPr>
+              <w:t xml:space="preserve">$ 0</w:t>
+            </w:r>
+          </w:p>
+        </w:tc>
       </w:tr>
     </w:tbl>
     <w:p>
@@ -1557,7 +1824,7 @@
           <w:sz w:val="20"/>
           <w:szCs w:val="20"/>
         </w:rPr>
-        <w:t xml:space="preserve">February 04, 2022</w:t>
+        <w:t xml:space="preserve">February 05, 2022</w:t>
       </w:r>
       <w:r>
         <w:rPr>
@@ -1566,50 +1833,6 @@
           <w:szCs w:val="20"/>
         </w:rPr>
         <w:t xml:space="preserve">. </w:t>
-      </w:r>
-      <w:r>
-        <w:rPr>
-          <w:rFonts w:ascii="Palatino Linotype" w:hAnsi="Palatino Linotype"/>
-          <w:sz w:val="20"/>
-          <w:szCs w:val="20"/>
-        </w:rPr>
-        <w:t xml:space="preserve">Defendant shall receive credit at $50/day for </w:t>
-      </w:r>
-      <w:r>
-        <w:rPr>
-          <w:rFonts w:ascii="Palatino Linotype" w:hAnsi="Palatino Linotype"/>
-          <w:b/>
-          <w:bCs/>
-          <w:sz w:val="20"/>
-          <w:szCs w:val="20"/>
-        </w:rPr>
-        <w:t xml:space="preserve">3 </w:t>
-      </w:r>
-      <w:r>
-        <w:rPr>
-          <w:rFonts w:ascii="Palatino Linotype" w:hAnsi="Palatino Linotype"/>
-          <w:b/>
-          <w:bCs/>
-          <w:sz w:val="20"/>
-          <w:szCs w:val="20"/>
-        </w:rPr>
-        <w:t>jail day(s)</w:t>
-      </w:r>
-      <w:r>
-        <w:rPr>
-          <w:rFonts w:ascii="Palatino Linotype" w:hAnsi="Palatino Linotype"/>
-          <w:sz w:val="20"/>
-          <w:szCs w:val="20"/>
-        </w:rPr>
-        <w:t xml:space="preserve"> served for a non-jailable offense.</w:t>
-      </w:r>
-      <w:r>
-        <w:rPr>
-          <w:rFonts w:ascii="Palatino Linotype" w:hAnsi="Palatino Linotype"/>
-          <w:sz w:val="20"/>
-          <w:szCs w:val="20"/>
-        </w:rPr>
-        <w:t xml:space="preserve"> </w:t>
       </w:r>
       <w:r>
         <w:rPr>

</xml_diff>

<commit_message>
JailCC reformatted and add charge working.
</commit_message>
<xml_diff>
--- a/resources/Saved/21CRB01291_Traffic Judgment Entry.docx
+++ b/resources/Saved/21CRB01291_Traffic Judgment Entry.docx
@@ -477,7 +477,7 @@
           <w:szCs w:val="20"/>
           <w:u w:val="single"/>
         </w:rPr>
-        <w:t xml:space="preserve">FINAL JUDGMENT ENTRY</w:t>
+        <w:t>FINAL JUDGMENT ENTRY</w:t>
       </w:r>
     </w:p>
     <w:p>
@@ -499,6 +499,14 @@
         </w:rPr>
         <w:t xml:space="preserve"/>
       </w:r>
+      <w:r>
+        <w:rPr>
+          <w:rFonts w:ascii="Palatino Linotype" w:hAnsi="Palatino Linotype"/>
+          <w:sz w:val="20"/>
+          <w:szCs w:val="20"/>
+        </w:rPr>
+        <w:tab/>
+      </w:r>
     </w:p>
     <w:p>
       <w:pPr>
@@ -569,7 +577,7 @@
           <w:sz w:val="20"/>
           <w:szCs w:val="20"/>
         </w:rPr>
-        <w:t xml:space="preserve">arraignment</w:t>
+        <w:t xml:space="preserve">change of plea</w:t>
       </w:r>
       <w:r>
         <w:rPr>
@@ -594,7 +602,7 @@
           <w:sz w:val="20"/>
           <w:szCs w:val="20"/>
         </w:rPr>
-        <w:t xml:space="preserve">Defendant was represented by Garrett Smith</w:t>
+        <w:t xml:space="preserve">Defendant waived right to counsel. </w:t>
       </w:r>
       <w:r>
         <w:rPr>
@@ -603,7 +611,7 @@
           <w:sz w:val="20"/>
           <w:szCs w:val="20"/>
         </w:rPr>
-        <w:t xml:space="preserve">,</w:t>
+        <w:t xml:space="preserve">Counsel for the State of Ohio made a motion to amend the cha</w:t>
       </w:r>
       <w:r>
         <w:rPr>
@@ -612,7 +620,7 @@
           <w:sz w:val="20"/>
           <w:szCs w:val="20"/>
         </w:rPr>
-        <w:t xml:space="preserve"> Public Defender.</w:t>
+        <w:t xml:space="preserve">rge(s) in the case.</w:t>
       </w:r>
       <w:r>
         <w:rPr>
@@ -621,7 +629,34 @@
           <w:sz w:val="20"/>
           <w:szCs w:val="20"/>
         </w:rPr>
-        <w:t xml:space="preserve"> </w:t>
+        <w:t xml:space="preserve"> The Court found the amendment did not alter the name or identi</w:t>
+      </w:r>
+      <w:r>
+        <w:rPr>
+          <w:rFonts w:ascii="Palatino Linotype" w:hAnsi="Palatino Linotype"/>
+          <w:bCs/>
+          <w:sz w:val="20"/>
+          <w:szCs w:val="20"/>
+        </w:rPr>
+        <w:t xml:space="preserve">t</w:t>
+      </w:r>
+      <w:r>
+        <w:rPr>
+          <w:rFonts w:ascii="Palatino Linotype" w:hAnsi="Palatino Linotype"/>
+          <w:bCs/>
+          <w:sz w:val="20"/>
+          <w:szCs w:val="20"/>
+        </w:rPr>
+        <w:t xml:space="preserve">y of the offense and the motion is Granted.</w:t>
+      </w:r>
+      <w:r>
+        <w:rPr>
+          <w:rFonts w:ascii="Palatino Linotype" w:hAnsi="Palatino Linotype"/>
+          <w:bCs/>
+          <w:sz w:val="20"/>
+          <w:szCs w:val="20"/>
+        </w:rPr>
+        <w:t xml:space="preserve"> The charge(s) of PERMISSION REQ'D TO USE LICENSED DOCK is amended to Driving Under Suspension.</w:t>
       </w:r>
       <w:r>
         <w:rPr>
@@ -779,12 +814,21 @@
     </w:p>
     <w:p>
       <w:pPr>
-        <w:rPr>
-          <w:rFonts w:ascii="Palatino Linotype" w:hAnsi="Palatino Linotype"/>
-          <w:sz w:val="20"/>
-          <w:szCs w:val="20"/>
-        </w:rPr>
-      </w:pPr>
+        <w:jc w:val="both"/>
+        <w:rPr>
+          <w:rFonts w:ascii="Palatino Linotype" w:hAnsi="Palatino Linotype"/>
+          <w:sz w:val="20"/>
+          <w:szCs w:val="20"/>
+        </w:rPr>
+      </w:pPr>
+      <w:r>
+        <w:rPr>
+          <w:rFonts w:ascii="Palatino Linotype" w:hAnsi="Palatino Linotype"/>
+          <w:sz w:val="20"/>
+          <w:szCs w:val="20"/>
+        </w:rPr>
+        <w:t xml:space="preserve"/>
+      </w:r>
     </w:p>
     <w:tbl>
       <w:tblPr>
@@ -794,7 +838,10 @@
         <w:tblLook w:val="04A0" w:firstRow="1" w:lastRow="0" w:firstColumn="1" w:lastColumn="0" w:noHBand="0" w:noVBand="1"/>
       </w:tblPr>
       <w:tblGrid>
-        <w:gridCol w:w="8281"/>
+        <w:gridCol w:w="1801"/>
+        <w:gridCol w:w="1559"/>
+        <w:gridCol w:w="3289"/>
+        <w:gridCol w:w="1632"/>
       </w:tblGrid>
       <w:tr>
         <w:trPr>
@@ -835,6 +882,120 @@
                 <w:szCs w:val="20"/>
               </w:rPr>
               <w:t>Offense</w:t>
+            </w:r>
+          </w:p>
+        </w:tc>
+        <w:tc>
+          <w:tcPr>
+            <w:tcW w:w="3289" w:type="dxa"/>
+          </w:tcPr>
+          <w:p>
+            <w:pPr>
+              <w:tabs>
+                <w:tab w:val="left" w:pos="-1080"/>
+                <w:tab w:val="left" w:pos="-720"/>
+                <w:tab w:val="left" w:pos="0"/>
+                <w:tab w:val="left" w:pos="720"/>
+                <w:tab w:val="left" w:pos="1440"/>
+                <w:tab w:val="left" w:pos="2160"/>
+                <w:tab w:val="left" w:pos="2880"/>
+                <w:tab w:val="left" w:pos="3600"/>
+                <w:tab w:val="left" w:pos="4320"/>
+                <w:tab w:val="left" w:pos="4680"/>
+              </w:tabs>
+              <w:rPr>
+                <w:rFonts w:ascii="Palatino Linotype" w:hAnsi="Palatino Linotype"/>
+                <w:b/>
+                <w:bCs/>
+                <w:sz w:val="20"/>
+                <w:szCs w:val="20"/>
+              </w:rPr>
+            </w:pPr>
+            <w:r>
+              <w:rPr>
+                <w:rFonts w:ascii="Palatino Linotype" w:hAnsi="Palatino Linotype"/>
+                <w:b/>
+                <w:bCs/>
+                <w:sz w:val="20"/>
+                <w:szCs w:val="20"/>
+              </w:rPr>
+              <w:t xml:space="preserve">PERMISSION REQ'D TO USE LICENSED DOCK - AMENDED to Driving Under Suspension</w:t>
+            </w:r>
+          </w:p>
+        </w:tc>
+        <w:tc>
+          <w:tcPr>
+            <w:tcW w:w="3289" w:type="dxa"/>
+          </w:tcPr>
+          <w:p>
+            <w:pPr>
+              <w:tabs>
+                <w:tab w:val="left" w:pos="-1080"/>
+                <w:tab w:val="left" w:pos="-720"/>
+                <w:tab w:val="left" w:pos="0"/>
+                <w:tab w:val="left" w:pos="720"/>
+                <w:tab w:val="left" w:pos="1440"/>
+                <w:tab w:val="left" w:pos="2160"/>
+                <w:tab w:val="left" w:pos="2880"/>
+                <w:tab w:val="left" w:pos="3600"/>
+                <w:tab w:val="left" w:pos="4320"/>
+                <w:tab w:val="left" w:pos="4680"/>
+              </w:tabs>
+              <w:rPr>
+                <w:rFonts w:ascii="Palatino Linotype" w:hAnsi="Palatino Linotype"/>
+                <w:b/>
+                <w:bCs/>
+                <w:sz w:val="20"/>
+                <w:szCs w:val="20"/>
+              </w:rPr>
+            </w:pPr>
+            <w:r>
+              <w:rPr>
+                <w:rFonts w:ascii="Palatino Linotype" w:hAnsi="Palatino Linotype"/>
+                <w:b/>
+                <w:bCs/>
+                <w:sz w:val="20"/>
+                <w:szCs w:val="20"/>
+              </w:rPr>
+              <w:t xml:space="preserve">No Operator License - Never Held</w:t>
+            </w:r>
+          </w:p>
+        </w:tc>
+        <w:tc>
+          <w:tcPr>
+            <w:tcW w:w="3289" w:type="dxa"/>
+          </w:tcPr>
+          <w:p>
+            <w:pPr>
+              <w:tabs>
+                <w:tab w:val="left" w:pos="-1080"/>
+                <w:tab w:val="left" w:pos="-720"/>
+                <w:tab w:val="left" w:pos="0"/>
+                <w:tab w:val="left" w:pos="720"/>
+                <w:tab w:val="left" w:pos="1440"/>
+                <w:tab w:val="left" w:pos="2160"/>
+                <w:tab w:val="left" w:pos="2880"/>
+                <w:tab w:val="left" w:pos="3600"/>
+                <w:tab w:val="left" w:pos="4320"/>
+                <w:tab w:val="left" w:pos="4680"/>
+              </w:tabs>
+              <w:rPr>
+                <w:rFonts w:ascii="Palatino Linotype" w:hAnsi="Palatino Linotype"/>
+                <w:b/>
+                <w:bCs/>
+                <w:sz w:val="20"/>
+                <w:szCs w:val="20"/>
+              </w:rPr>
+            </w:pPr>
+            <w:r>
+              <w:rPr>
+                <w:rFonts w:ascii="Palatino Linotype" w:hAnsi="Palatino Linotype"/>
+                <w:b/>
+                <w:bCs/>
+                <w:sz w:val="20"/>
+                <w:szCs w:val="20"/>
+              </w:rPr>
+              <w:t xml:space="preserve">Failure to Reinstate</w:t>
             </w:r>
           </w:p>
         </w:tc>
@@ -881,14 +1042,9 @@
             </w:r>
           </w:p>
         </w:tc>
-      </w:tr>
-      <w:tr>
-        <w:trPr>
-          <w:jc w:val="center"/>
-        </w:trPr>
         <w:tc>
           <w:tcPr>
-            <w:tcW w:w="1801" w:type="dxa"/>
+            <w:tcW w:w="3289" w:type="dxa"/>
           </w:tcPr>
           <w:p>
             <w:pPr>
@@ -920,7 +1076,83 @@
                 <w:sz w:val="20"/>
                 <w:szCs w:val="20"/>
               </w:rPr>
-              <w:t>Degree</w:t>
+              <w:t xml:space="preserve">1501:46-12-04</w:t>
+            </w:r>
+          </w:p>
+        </w:tc>
+        <w:tc>
+          <w:tcPr>
+            <w:tcW w:w="3289" w:type="dxa"/>
+          </w:tcPr>
+          <w:p>
+            <w:pPr>
+              <w:tabs>
+                <w:tab w:val="left" w:pos="-1080"/>
+                <w:tab w:val="left" w:pos="-720"/>
+                <w:tab w:val="left" w:pos="0"/>
+                <w:tab w:val="left" w:pos="720"/>
+                <w:tab w:val="left" w:pos="1440"/>
+                <w:tab w:val="left" w:pos="2160"/>
+                <w:tab w:val="left" w:pos="2880"/>
+                <w:tab w:val="left" w:pos="3600"/>
+                <w:tab w:val="left" w:pos="4320"/>
+                <w:tab w:val="left" w:pos="4680"/>
+              </w:tabs>
+              <w:rPr>
+                <w:rFonts w:ascii="Palatino Linotype" w:hAnsi="Palatino Linotype"/>
+                <w:b/>
+                <w:bCs/>
+                <w:sz w:val="20"/>
+                <w:szCs w:val="20"/>
+              </w:rPr>
+            </w:pPr>
+            <w:r>
+              <w:rPr>
+                <w:rFonts w:ascii="Palatino Linotype" w:hAnsi="Palatino Linotype"/>
+                <w:b/>
+                <w:bCs/>
+                <w:sz w:val="20"/>
+                <w:szCs w:val="20"/>
+              </w:rPr>
+              <w:t xml:space="preserve">4510.12(C)(1)</w:t>
+            </w:r>
+          </w:p>
+        </w:tc>
+        <w:tc>
+          <w:tcPr>
+            <w:tcW w:w="3289" w:type="dxa"/>
+          </w:tcPr>
+          <w:p>
+            <w:pPr>
+              <w:tabs>
+                <w:tab w:val="left" w:pos="-1080"/>
+                <w:tab w:val="left" w:pos="-720"/>
+                <w:tab w:val="left" w:pos="0"/>
+                <w:tab w:val="left" w:pos="720"/>
+                <w:tab w:val="left" w:pos="1440"/>
+                <w:tab w:val="left" w:pos="2160"/>
+                <w:tab w:val="left" w:pos="2880"/>
+                <w:tab w:val="left" w:pos="3600"/>
+                <w:tab w:val="left" w:pos="4320"/>
+                <w:tab w:val="left" w:pos="4680"/>
+              </w:tabs>
+              <w:rPr>
+                <w:rFonts w:ascii="Palatino Linotype" w:hAnsi="Palatino Linotype"/>
+                <w:b/>
+                <w:bCs/>
+                <w:sz w:val="20"/>
+                <w:szCs w:val="20"/>
+              </w:rPr>
+            </w:pPr>
+            <w:r>
+              <w:rPr>
+                <w:rFonts w:ascii="Palatino Linotype" w:hAnsi="Palatino Linotype"/>
+                <w:b/>
+                <w:bCs/>
+                <w:sz w:val="20"/>
+                <w:szCs w:val="20"/>
+              </w:rPr>
+              <w:t xml:space="preserve">4510.21</w:t>
             </w:r>
           </w:p>
         </w:tc>
@@ -964,7 +1196,121 @@
                 <w:szCs w:val="20"/>
               </w:rPr>
               <w:lastRenderedPageBreak/>
-              <w:t>Plea</w:t>
+              <w:t>Degree</w:t>
+            </w:r>
+          </w:p>
+        </w:tc>
+        <w:tc>
+          <w:tcPr>
+            <w:tcW w:w="3289" w:type="dxa"/>
+          </w:tcPr>
+          <w:p>
+            <w:pPr>
+              <w:tabs>
+                <w:tab w:val="left" w:pos="-1080"/>
+                <w:tab w:val="left" w:pos="-720"/>
+                <w:tab w:val="left" w:pos="0"/>
+                <w:tab w:val="left" w:pos="720"/>
+                <w:tab w:val="left" w:pos="1440"/>
+                <w:tab w:val="left" w:pos="2160"/>
+                <w:tab w:val="left" w:pos="2880"/>
+                <w:tab w:val="left" w:pos="3600"/>
+                <w:tab w:val="left" w:pos="4320"/>
+                <w:tab w:val="left" w:pos="4680"/>
+              </w:tabs>
+              <w:rPr>
+                <w:rFonts w:ascii="Palatino Linotype" w:hAnsi="Palatino Linotype"/>
+                <w:b/>
+                <w:bCs/>
+                <w:sz w:val="20"/>
+                <w:szCs w:val="20"/>
+              </w:rPr>
+            </w:pPr>
+            <w:r>
+              <w:rPr>
+                <w:rFonts w:ascii="Palatino Linotype" w:hAnsi="Palatino Linotype"/>
+                <w:b/>
+                <w:bCs/>
+                <w:sz w:val="20"/>
+                <w:szCs w:val="20"/>
+              </w:rPr>
+              <w:t xml:space="preserve">MM</w:t>
+            </w:r>
+          </w:p>
+        </w:tc>
+        <w:tc>
+          <w:tcPr>
+            <w:tcW w:w="3289" w:type="dxa"/>
+          </w:tcPr>
+          <w:p>
+            <w:pPr>
+              <w:tabs>
+                <w:tab w:val="left" w:pos="-1080"/>
+                <w:tab w:val="left" w:pos="-720"/>
+                <w:tab w:val="left" w:pos="0"/>
+                <w:tab w:val="left" w:pos="720"/>
+                <w:tab w:val="left" w:pos="1440"/>
+                <w:tab w:val="left" w:pos="2160"/>
+                <w:tab w:val="left" w:pos="2880"/>
+                <w:tab w:val="left" w:pos="3600"/>
+                <w:tab w:val="left" w:pos="4320"/>
+                <w:tab w:val="left" w:pos="4680"/>
+              </w:tabs>
+              <w:rPr>
+                <w:rFonts w:ascii="Palatino Linotype" w:hAnsi="Palatino Linotype"/>
+                <w:b/>
+                <w:bCs/>
+                <w:sz w:val="20"/>
+                <w:szCs w:val="20"/>
+              </w:rPr>
+            </w:pPr>
+            <w:r>
+              <w:rPr>
+                <w:rFonts w:ascii="Palatino Linotype" w:hAnsi="Palatino Linotype"/>
+                <w:b/>
+                <w:bCs/>
+                <w:sz w:val="20"/>
+                <w:szCs w:val="20"/>
+              </w:rPr>
+              <w:t xml:space="preserve">Unclassified Misdemeanor</w:t>
+            </w:r>
+          </w:p>
+        </w:tc>
+        <w:tc>
+          <w:tcPr>
+            <w:tcW w:w="3289" w:type="dxa"/>
+          </w:tcPr>
+          <w:p>
+            <w:pPr>
+              <w:tabs>
+                <w:tab w:val="left" w:pos="-1080"/>
+                <w:tab w:val="left" w:pos="-720"/>
+                <w:tab w:val="left" w:pos="0"/>
+                <w:tab w:val="left" w:pos="720"/>
+                <w:tab w:val="left" w:pos="1440"/>
+                <w:tab w:val="left" w:pos="2160"/>
+                <w:tab w:val="left" w:pos="2880"/>
+                <w:tab w:val="left" w:pos="3600"/>
+                <w:tab w:val="left" w:pos="4320"/>
+                <w:tab w:val="left" w:pos="4680"/>
+              </w:tabs>
+              <w:rPr>
+                <w:rFonts w:ascii="Palatino Linotype" w:hAnsi="Palatino Linotype"/>
+                <w:b/>
+                <w:bCs/>
+                <w:sz w:val="20"/>
+                <w:szCs w:val="20"/>
+              </w:rPr>
+            </w:pPr>
+            <w:r>
+              <w:rPr>
+                <w:rFonts w:ascii="Palatino Linotype" w:hAnsi="Palatino Linotype"/>
+                <w:b/>
+                <w:bCs/>
+                <w:sz w:val="20"/>
+                <w:szCs w:val="20"/>
+              </w:rPr>
+              <w:t xml:space="preserve">Unclassified Misdemeanor</w:t>
             </w:r>
           </w:p>
         </w:tc>
@@ -1007,7 +1353,121 @@
                 <w:sz w:val="20"/>
                 <w:szCs w:val="20"/>
               </w:rPr>
-              <w:t>Finding</w:t>
+              <w:t>Plea</w:t>
+            </w:r>
+          </w:p>
+        </w:tc>
+        <w:tc>
+          <w:tcPr>
+            <w:tcW w:w="3289" w:type="dxa"/>
+          </w:tcPr>
+          <w:p>
+            <w:pPr>
+              <w:tabs>
+                <w:tab w:val="left" w:pos="-1080"/>
+                <w:tab w:val="left" w:pos="-720"/>
+                <w:tab w:val="left" w:pos="0"/>
+                <w:tab w:val="left" w:pos="720"/>
+                <w:tab w:val="left" w:pos="1440"/>
+                <w:tab w:val="left" w:pos="2160"/>
+                <w:tab w:val="left" w:pos="2880"/>
+                <w:tab w:val="left" w:pos="3600"/>
+                <w:tab w:val="left" w:pos="4320"/>
+                <w:tab w:val="left" w:pos="4680"/>
+              </w:tabs>
+              <w:rPr>
+                <w:rFonts w:ascii="Palatino Linotype" w:hAnsi="Palatino Linotype"/>
+                <w:b/>
+                <w:bCs/>
+                <w:sz w:val="20"/>
+                <w:szCs w:val="20"/>
+              </w:rPr>
+            </w:pPr>
+            <w:r>
+              <w:rPr>
+                <w:rFonts w:ascii="Palatino Linotype" w:hAnsi="Palatino Linotype"/>
+                <w:b/>
+                <w:bCs/>
+                <w:sz w:val="20"/>
+                <w:szCs w:val="20"/>
+              </w:rPr>
+              <w:t xml:space="preserve">No Contest</w:t>
+            </w:r>
+          </w:p>
+        </w:tc>
+        <w:tc>
+          <w:tcPr>
+            <w:tcW w:w="3289" w:type="dxa"/>
+          </w:tcPr>
+          <w:p>
+            <w:pPr>
+              <w:tabs>
+                <w:tab w:val="left" w:pos="-1080"/>
+                <w:tab w:val="left" w:pos="-720"/>
+                <w:tab w:val="left" w:pos="0"/>
+                <w:tab w:val="left" w:pos="720"/>
+                <w:tab w:val="left" w:pos="1440"/>
+                <w:tab w:val="left" w:pos="2160"/>
+                <w:tab w:val="left" w:pos="2880"/>
+                <w:tab w:val="left" w:pos="3600"/>
+                <w:tab w:val="left" w:pos="4320"/>
+                <w:tab w:val="left" w:pos="4680"/>
+              </w:tabs>
+              <w:rPr>
+                <w:rFonts w:ascii="Palatino Linotype" w:hAnsi="Palatino Linotype"/>
+                <w:b/>
+                <w:bCs/>
+                <w:sz w:val="20"/>
+                <w:szCs w:val="20"/>
+              </w:rPr>
+            </w:pPr>
+            <w:r>
+              <w:rPr>
+                <w:rFonts w:ascii="Palatino Linotype" w:hAnsi="Palatino Linotype"/>
+                <w:b/>
+                <w:bCs/>
+                <w:sz w:val="20"/>
+                <w:szCs w:val="20"/>
+              </w:rPr>
+              <w:t xml:space="preserve">No Contest</w:t>
+            </w:r>
+          </w:p>
+        </w:tc>
+        <w:tc>
+          <w:tcPr>
+            <w:tcW w:w="3289" w:type="dxa"/>
+          </w:tcPr>
+          <w:p>
+            <w:pPr>
+              <w:tabs>
+                <w:tab w:val="left" w:pos="-1080"/>
+                <w:tab w:val="left" w:pos="-720"/>
+                <w:tab w:val="left" w:pos="0"/>
+                <w:tab w:val="left" w:pos="720"/>
+                <w:tab w:val="left" w:pos="1440"/>
+                <w:tab w:val="left" w:pos="2160"/>
+                <w:tab w:val="left" w:pos="2880"/>
+                <w:tab w:val="left" w:pos="3600"/>
+                <w:tab w:val="left" w:pos="4320"/>
+                <w:tab w:val="left" w:pos="4680"/>
+              </w:tabs>
+              <w:rPr>
+                <w:rFonts w:ascii="Palatino Linotype" w:hAnsi="Palatino Linotype"/>
+                <w:b/>
+                <w:bCs/>
+                <w:sz w:val="20"/>
+                <w:szCs w:val="20"/>
+              </w:rPr>
+            </w:pPr>
+            <w:r>
+              <w:rPr>
+                <w:rFonts w:ascii="Palatino Linotype" w:hAnsi="Palatino Linotype"/>
+                <w:b/>
+                <w:bCs/>
+                <w:sz w:val="20"/>
+                <w:szCs w:val="20"/>
+              </w:rPr>
+              <w:t xml:space="preserve">No Contest</w:t>
             </w:r>
           </w:p>
         </w:tc>
@@ -1050,7 +1510,121 @@
                 <w:sz w:val="20"/>
                 <w:szCs w:val="20"/>
               </w:rPr>
-              <w:t>Fine Amount</w:t>
+              <w:t>Finding</w:t>
+            </w:r>
+          </w:p>
+        </w:tc>
+        <w:tc>
+          <w:tcPr>
+            <w:tcW w:w="3289" w:type="dxa"/>
+          </w:tcPr>
+          <w:p>
+            <w:pPr>
+              <w:tabs>
+                <w:tab w:val="left" w:pos="-1080"/>
+                <w:tab w:val="left" w:pos="-720"/>
+                <w:tab w:val="left" w:pos="0"/>
+                <w:tab w:val="left" w:pos="720"/>
+                <w:tab w:val="left" w:pos="1440"/>
+                <w:tab w:val="left" w:pos="2160"/>
+                <w:tab w:val="left" w:pos="2880"/>
+                <w:tab w:val="left" w:pos="3600"/>
+                <w:tab w:val="left" w:pos="4320"/>
+                <w:tab w:val="left" w:pos="4680"/>
+              </w:tabs>
+              <w:rPr>
+                <w:rFonts w:ascii="Palatino Linotype" w:hAnsi="Palatino Linotype"/>
+                <w:b/>
+                <w:bCs/>
+                <w:sz w:val="20"/>
+                <w:szCs w:val="20"/>
+              </w:rPr>
+            </w:pPr>
+            <w:r>
+              <w:rPr>
+                <w:rFonts w:ascii="Palatino Linotype" w:hAnsi="Palatino Linotype"/>
+                <w:b/>
+                <w:bCs/>
+                <w:sz w:val="20"/>
+                <w:szCs w:val="20"/>
+              </w:rPr>
+              <w:t xml:space="preserve">Guilty</w:t>
+            </w:r>
+          </w:p>
+        </w:tc>
+        <w:tc>
+          <w:tcPr>
+            <w:tcW w:w="3289" w:type="dxa"/>
+          </w:tcPr>
+          <w:p>
+            <w:pPr>
+              <w:tabs>
+                <w:tab w:val="left" w:pos="-1080"/>
+                <w:tab w:val="left" w:pos="-720"/>
+                <w:tab w:val="left" w:pos="0"/>
+                <w:tab w:val="left" w:pos="720"/>
+                <w:tab w:val="left" w:pos="1440"/>
+                <w:tab w:val="left" w:pos="2160"/>
+                <w:tab w:val="left" w:pos="2880"/>
+                <w:tab w:val="left" w:pos="3600"/>
+                <w:tab w:val="left" w:pos="4320"/>
+                <w:tab w:val="left" w:pos="4680"/>
+              </w:tabs>
+              <w:rPr>
+                <w:rFonts w:ascii="Palatino Linotype" w:hAnsi="Palatino Linotype"/>
+                <w:b/>
+                <w:bCs/>
+                <w:sz w:val="20"/>
+                <w:szCs w:val="20"/>
+              </w:rPr>
+            </w:pPr>
+            <w:r>
+              <w:rPr>
+                <w:rFonts w:ascii="Palatino Linotype" w:hAnsi="Palatino Linotype"/>
+                <w:b/>
+                <w:bCs/>
+                <w:sz w:val="20"/>
+                <w:szCs w:val="20"/>
+              </w:rPr>
+              <w:t xml:space="preserve">Not Guilty</w:t>
+            </w:r>
+          </w:p>
+        </w:tc>
+        <w:tc>
+          <w:tcPr>
+            <w:tcW w:w="3289" w:type="dxa"/>
+          </w:tcPr>
+          <w:p>
+            <w:pPr>
+              <w:tabs>
+                <w:tab w:val="left" w:pos="-1080"/>
+                <w:tab w:val="left" w:pos="-720"/>
+                <w:tab w:val="left" w:pos="0"/>
+                <w:tab w:val="left" w:pos="720"/>
+                <w:tab w:val="left" w:pos="1440"/>
+                <w:tab w:val="left" w:pos="2160"/>
+                <w:tab w:val="left" w:pos="2880"/>
+                <w:tab w:val="left" w:pos="3600"/>
+                <w:tab w:val="left" w:pos="4320"/>
+                <w:tab w:val="left" w:pos="4680"/>
+              </w:tabs>
+              <w:rPr>
+                <w:rFonts w:ascii="Palatino Linotype" w:hAnsi="Palatino Linotype"/>
+                <w:b/>
+                <w:bCs/>
+                <w:sz w:val="20"/>
+                <w:szCs w:val="20"/>
+              </w:rPr>
+            </w:pPr>
+            <w:r>
+              <w:rPr>
+                <w:rFonts w:ascii="Palatino Linotype" w:hAnsi="Palatino Linotype"/>
+                <w:b/>
+                <w:bCs/>
+                <w:sz w:val="20"/>
+                <w:szCs w:val="20"/>
+              </w:rPr>
+              <w:t xml:space="preserve">Guilty</w:t>
             </w:r>
           </w:p>
         </w:tc>
@@ -1093,6 +1667,163 @@
                 <w:sz w:val="20"/>
                 <w:szCs w:val="20"/>
               </w:rPr>
+              <w:t>Fine Amount</w:t>
+            </w:r>
+          </w:p>
+        </w:tc>
+        <w:tc>
+          <w:tcPr>
+            <w:tcW w:w="3289" w:type="dxa"/>
+          </w:tcPr>
+          <w:p>
+            <w:pPr>
+              <w:tabs>
+                <w:tab w:val="left" w:pos="-1080"/>
+                <w:tab w:val="left" w:pos="-720"/>
+                <w:tab w:val="left" w:pos="0"/>
+                <w:tab w:val="left" w:pos="720"/>
+                <w:tab w:val="left" w:pos="1440"/>
+                <w:tab w:val="left" w:pos="2160"/>
+                <w:tab w:val="left" w:pos="2880"/>
+                <w:tab w:val="left" w:pos="3600"/>
+                <w:tab w:val="left" w:pos="4320"/>
+                <w:tab w:val="left" w:pos="4680"/>
+              </w:tabs>
+              <w:rPr>
+                <w:rFonts w:ascii="Palatino Linotype" w:hAnsi="Palatino Linotype"/>
+                <w:b/>
+                <w:bCs/>
+                <w:sz w:val="20"/>
+                <w:szCs w:val="20"/>
+              </w:rPr>
+            </w:pPr>
+            <w:r>
+              <w:rPr>
+                <w:rFonts w:ascii="Palatino Linotype" w:hAnsi="Palatino Linotype"/>
+                <w:b/>
+                <w:bCs/>
+                <w:sz w:val="20"/>
+                <w:szCs w:val="20"/>
+              </w:rPr>
+              <w:t xml:space="preserve">$ 50</w:t>
+            </w:r>
+          </w:p>
+        </w:tc>
+        <w:tc>
+          <w:tcPr>
+            <w:tcW w:w="3289" w:type="dxa"/>
+          </w:tcPr>
+          <w:p>
+            <w:pPr>
+              <w:tabs>
+                <w:tab w:val="left" w:pos="-1080"/>
+                <w:tab w:val="left" w:pos="-720"/>
+                <w:tab w:val="left" w:pos="0"/>
+                <w:tab w:val="left" w:pos="720"/>
+                <w:tab w:val="left" w:pos="1440"/>
+                <w:tab w:val="left" w:pos="2160"/>
+                <w:tab w:val="left" w:pos="2880"/>
+                <w:tab w:val="left" w:pos="3600"/>
+                <w:tab w:val="left" w:pos="4320"/>
+                <w:tab w:val="left" w:pos="4680"/>
+              </w:tabs>
+              <w:rPr>
+                <w:rFonts w:ascii="Palatino Linotype" w:hAnsi="Palatino Linotype"/>
+                <w:b/>
+                <w:bCs/>
+                <w:sz w:val="20"/>
+                <w:szCs w:val="20"/>
+              </w:rPr>
+            </w:pPr>
+            <w:r>
+              <w:rPr>
+                <w:rFonts w:ascii="Palatino Linotype" w:hAnsi="Palatino Linotype"/>
+                <w:b/>
+                <w:bCs/>
+                <w:sz w:val="20"/>
+                <w:szCs w:val="20"/>
+              </w:rPr>
+              <w:t xml:space="preserve">$ 0</w:t>
+            </w:r>
+          </w:p>
+        </w:tc>
+        <w:tc>
+          <w:tcPr>
+            <w:tcW w:w="3289" w:type="dxa"/>
+          </w:tcPr>
+          <w:p>
+            <w:pPr>
+              <w:tabs>
+                <w:tab w:val="left" w:pos="-1080"/>
+                <w:tab w:val="left" w:pos="-720"/>
+                <w:tab w:val="left" w:pos="0"/>
+                <w:tab w:val="left" w:pos="720"/>
+                <w:tab w:val="left" w:pos="1440"/>
+                <w:tab w:val="left" w:pos="2160"/>
+                <w:tab w:val="left" w:pos="2880"/>
+                <w:tab w:val="left" w:pos="3600"/>
+                <w:tab w:val="left" w:pos="4320"/>
+                <w:tab w:val="left" w:pos="4680"/>
+              </w:tabs>
+              <w:rPr>
+                <w:rFonts w:ascii="Palatino Linotype" w:hAnsi="Palatino Linotype"/>
+                <w:b/>
+                <w:bCs/>
+                <w:sz w:val="20"/>
+                <w:szCs w:val="20"/>
+              </w:rPr>
+            </w:pPr>
+            <w:r>
+              <w:rPr>
+                <w:rFonts w:ascii="Palatino Linotype" w:hAnsi="Palatino Linotype"/>
+                <w:b/>
+                <w:bCs/>
+                <w:sz w:val="20"/>
+                <w:szCs w:val="20"/>
+              </w:rPr>
+              <w:t xml:space="preserve">$ 0</w:t>
+            </w:r>
+          </w:p>
+        </w:tc>
+      </w:tr>
+      <w:tr>
+        <w:trPr>
+          <w:jc w:val="center"/>
+        </w:trPr>
+        <w:tc>
+          <w:tcPr>
+            <w:tcW w:w="1801" w:type="dxa"/>
+          </w:tcPr>
+          <w:p>
+            <w:pPr>
+              <w:tabs>
+                <w:tab w:val="left" w:pos="-1080"/>
+                <w:tab w:val="left" w:pos="-720"/>
+                <w:tab w:val="left" w:pos="0"/>
+                <w:tab w:val="left" w:pos="720"/>
+                <w:tab w:val="left" w:pos="1440"/>
+                <w:tab w:val="left" w:pos="2160"/>
+                <w:tab w:val="left" w:pos="2880"/>
+                <w:tab w:val="left" w:pos="3600"/>
+                <w:tab w:val="left" w:pos="4320"/>
+                <w:tab w:val="left" w:pos="4680"/>
+              </w:tabs>
+              <w:rPr>
+                <w:rFonts w:ascii="Palatino Linotype" w:hAnsi="Palatino Linotype"/>
+                <w:b/>
+                <w:bCs/>
+                <w:sz w:val="20"/>
+                <w:szCs w:val="20"/>
+              </w:rPr>
+            </w:pPr>
+            <w:r>
+              <w:rPr>
+                <w:rFonts w:ascii="Palatino Linotype" w:hAnsi="Palatino Linotype"/>
+                <w:b/>
+                <w:bCs/>
+                <w:sz w:val="20"/>
+                <w:szCs w:val="20"/>
+              </w:rPr>
               <w:t xml:space="preserve">Fines </w:t>
             </w:r>
             <w:r>
@@ -1114,6 +1845,454 @@
                 <w:szCs w:val="20"/>
               </w:rPr>
               <w:t>ed</w:t>
+            </w:r>
+          </w:p>
+        </w:tc>
+        <w:tc>
+          <w:tcPr>
+            <w:tcW w:w="3289" w:type="dxa"/>
+          </w:tcPr>
+          <w:p>
+            <w:pPr>
+              <w:tabs>
+                <w:tab w:val="left" w:pos="-1080"/>
+                <w:tab w:val="left" w:pos="-720"/>
+                <w:tab w:val="left" w:pos="0"/>
+                <w:tab w:val="left" w:pos="720"/>
+                <w:tab w:val="left" w:pos="1440"/>
+                <w:tab w:val="left" w:pos="2160"/>
+                <w:tab w:val="left" w:pos="2880"/>
+                <w:tab w:val="left" w:pos="3600"/>
+                <w:tab w:val="left" w:pos="4320"/>
+                <w:tab w:val="left" w:pos="4680"/>
+              </w:tabs>
+              <w:rPr>
+                <w:rFonts w:ascii="Palatino Linotype" w:hAnsi="Palatino Linotype"/>
+                <w:b/>
+                <w:bCs/>
+                <w:sz w:val="20"/>
+                <w:szCs w:val="20"/>
+              </w:rPr>
+            </w:pPr>
+            <w:r>
+              <w:rPr>
+                <w:rFonts w:ascii="Palatino Linotype" w:hAnsi="Palatino Linotype"/>
+                <w:b/>
+                <w:bCs/>
+                <w:sz w:val="20"/>
+                <w:szCs w:val="20"/>
+              </w:rPr>
+              <w:t xml:space="preserve">$ 25</w:t>
+            </w:r>
+          </w:p>
+        </w:tc>
+        <w:tc>
+          <w:tcPr>
+            <w:tcW w:w="3289" w:type="dxa"/>
+          </w:tcPr>
+          <w:p>
+            <w:pPr>
+              <w:tabs>
+                <w:tab w:val="left" w:pos="-1080"/>
+                <w:tab w:val="left" w:pos="-720"/>
+                <w:tab w:val="left" w:pos="0"/>
+                <w:tab w:val="left" w:pos="720"/>
+                <w:tab w:val="left" w:pos="1440"/>
+                <w:tab w:val="left" w:pos="2160"/>
+                <w:tab w:val="left" w:pos="2880"/>
+                <w:tab w:val="left" w:pos="3600"/>
+                <w:tab w:val="left" w:pos="4320"/>
+                <w:tab w:val="left" w:pos="4680"/>
+              </w:tabs>
+              <w:rPr>
+                <w:rFonts w:ascii="Palatino Linotype" w:hAnsi="Palatino Linotype"/>
+                <w:b/>
+                <w:bCs/>
+                <w:sz w:val="20"/>
+                <w:szCs w:val="20"/>
+              </w:rPr>
+            </w:pPr>
+            <w:r>
+              <w:rPr>
+                <w:rFonts w:ascii="Palatino Linotype" w:hAnsi="Palatino Linotype"/>
+                <w:b/>
+                <w:bCs/>
+                <w:sz w:val="20"/>
+                <w:szCs w:val="20"/>
+              </w:rPr>
+              <w:t xml:space="preserve">$ 0</w:t>
+            </w:r>
+          </w:p>
+        </w:tc>
+        <w:tc>
+          <w:tcPr>
+            <w:tcW w:w="3289" w:type="dxa"/>
+          </w:tcPr>
+          <w:p>
+            <w:pPr>
+              <w:tabs>
+                <w:tab w:val="left" w:pos="-1080"/>
+                <w:tab w:val="left" w:pos="-720"/>
+                <w:tab w:val="left" w:pos="0"/>
+                <w:tab w:val="left" w:pos="720"/>
+                <w:tab w:val="left" w:pos="1440"/>
+                <w:tab w:val="left" w:pos="2160"/>
+                <w:tab w:val="left" w:pos="2880"/>
+                <w:tab w:val="left" w:pos="3600"/>
+                <w:tab w:val="left" w:pos="4320"/>
+                <w:tab w:val="left" w:pos="4680"/>
+              </w:tabs>
+              <w:rPr>
+                <w:rFonts w:ascii="Palatino Linotype" w:hAnsi="Palatino Linotype"/>
+                <w:b/>
+                <w:bCs/>
+                <w:sz w:val="20"/>
+                <w:szCs w:val="20"/>
+              </w:rPr>
+            </w:pPr>
+            <w:r>
+              <w:rPr>
+                <w:rFonts w:ascii="Palatino Linotype" w:hAnsi="Palatino Linotype"/>
+                <w:b/>
+                <w:bCs/>
+                <w:sz w:val="20"/>
+                <w:szCs w:val="20"/>
+              </w:rPr>
+              <w:t xml:space="preserve">$ 0</w:t>
+            </w:r>
+          </w:p>
+        </w:tc>
+      </w:tr>
+      <w:tr>
+        <w:trPr>
+          <w:jc w:val="center"/>
+        </w:trPr>
+        <w:tc>
+          <w:tcPr>
+            <w:tcW w:w="1801" w:type="dxa"/>
+          </w:tcPr>
+          <w:p>
+            <w:pPr>
+              <w:tabs>
+                <w:tab w:val="left" w:pos="-1080"/>
+                <w:tab w:val="left" w:pos="-720"/>
+                <w:tab w:val="left" w:pos="0"/>
+                <w:tab w:val="left" w:pos="720"/>
+                <w:tab w:val="left" w:pos="1440"/>
+                <w:tab w:val="left" w:pos="2160"/>
+                <w:tab w:val="left" w:pos="2880"/>
+                <w:tab w:val="left" w:pos="3600"/>
+                <w:tab w:val="left" w:pos="4320"/>
+                <w:tab w:val="left" w:pos="4680"/>
+              </w:tabs>
+              <w:rPr>
+                <w:rFonts w:ascii="Palatino Linotype" w:hAnsi="Palatino Linotype"/>
+                <w:b/>
+                <w:bCs/>
+                <w:sz w:val="20"/>
+                <w:szCs w:val="20"/>
+              </w:rPr>
+            </w:pPr>
+            <w:r>
+              <w:rPr>
+                <w:rFonts w:ascii="Palatino Linotype" w:hAnsi="Palatino Linotype"/>
+                <w:b/>
+                <w:bCs/>
+                <w:sz w:val="20"/>
+                <w:szCs w:val="20"/>
+              </w:rPr>
+              <w:t>Jail Days</w:t>
+            </w:r>
+          </w:p>
+        </w:tc>
+        <w:tc>
+          <w:tcPr>
+            <w:tcW w:w="3289" w:type="dxa"/>
+          </w:tcPr>
+          <w:p>
+            <w:pPr>
+              <w:tabs>
+                <w:tab w:val="left" w:pos="-1080"/>
+                <w:tab w:val="left" w:pos="-720"/>
+                <w:tab w:val="left" w:pos="0"/>
+                <w:tab w:val="left" w:pos="720"/>
+                <w:tab w:val="left" w:pos="1440"/>
+                <w:tab w:val="left" w:pos="2160"/>
+                <w:tab w:val="left" w:pos="2880"/>
+                <w:tab w:val="left" w:pos="3600"/>
+                <w:tab w:val="left" w:pos="4320"/>
+                <w:tab w:val="left" w:pos="4680"/>
+              </w:tabs>
+              <w:rPr>
+                <w:rFonts w:ascii="Palatino Linotype" w:hAnsi="Palatino Linotype"/>
+                <w:b/>
+                <w:bCs/>
+                <w:sz w:val="20"/>
+                <w:szCs w:val="20"/>
+              </w:rPr>
+            </w:pPr>
+            <w:r>
+              <w:rPr>
+                <w:rFonts w:ascii="Palatino Linotype" w:hAnsi="Palatino Linotype"/>
+                <w:b/>
+                <w:bCs/>
+                <w:sz w:val="20"/>
+                <w:szCs w:val="20"/>
+              </w:rPr>
+              <w:t xml:space="preserve">10</w:t>
+            </w:r>
+          </w:p>
+        </w:tc>
+        <w:tc>
+          <w:tcPr>
+            <w:tcW w:w="3289" w:type="dxa"/>
+          </w:tcPr>
+          <w:p>
+            <w:pPr>
+              <w:tabs>
+                <w:tab w:val="left" w:pos="-1080"/>
+                <w:tab w:val="left" w:pos="-720"/>
+                <w:tab w:val="left" w:pos="0"/>
+                <w:tab w:val="left" w:pos="720"/>
+                <w:tab w:val="left" w:pos="1440"/>
+                <w:tab w:val="left" w:pos="2160"/>
+                <w:tab w:val="left" w:pos="2880"/>
+                <w:tab w:val="left" w:pos="3600"/>
+                <w:tab w:val="left" w:pos="4320"/>
+                <w:tab w:val="left" w:pos="4680"/>
+              </w:tabs>
+              <w:rPr>
+                <w:rFonts w:ascii="Palatino Linotype" w:hAnsi="Palatino Linotype"/>
+                <w:b/>
+                <w:bCs/>
+                <w:sz w:val="20"/>
+                <w:szCs w:val="20"/>
+              </w:rPr>
+            </w:pPr>
+            <w:r>
+              <w:rPr>
+                <w:rFonts w:ascii="Palatino Linotype" w:hAnsi="Palatino Linotype"/>
+                <w:b/>
+                <w:bCs/>
+                <w:sz w:val="20"/>
+                <w:szCs w:val="20"/>
+              </w:rPr>
+              <w:t xml:space="preserve">None</w:t>
+            </w:r>
+          </w:p>
+        </w:tc>
+        <w:tc>
+          <w:tcPr>
+            <w:tcW w:w="3289" w:type="dxa"/>
+          </w:tcPr>
+          <w:p>
+            <w:pPr>
+              <w:tabs>
+                <w:tab w:val="left" w:pos="-1080"/>
+                <w:tab w:val="left" w:pos="-720"/>
+                <w:tab w:val="left" w:pos="0"/>
+                <w:tab w:val="left" w:pos="720"/>
+                <w:tab w:val="left" w:pos="1440"/>
+                <w:tab w:val="left" w:pos="2160"/>
+                <w:tab w:val="left" w:pos="2880"/>
+                <w:tab w:val="left" w:pos="3600"/>
+                <w:tab w:val="left" w:pos="4320"/>
+                <w:tab w:val="left" w:pos="4680"/>
+              </w:tabs>
+              <w:rPr>
+                <w:rFonts w:ascii="Palatino Linotype" w:hAnsi="Palatino Linotype"/>
+                <w:b/>
+                <w:bCs/>
+                <w:sz w:val="20"/>
+                <w:szCs w:val="20"/>
+              </w:rPr>
+            </w:pPr>
+            <w:r>
+              <w:rPr>
+                <w:rFonts w:ascii="Palatino Linotype" w:hAnsi="Palatino Linotype"/>
+                <w:b/>
+                <w:bCs/>
+                <w:sz w:val="20"/>
+                <w:szCs w:val="20"/>
+              </w:rPr>
+              <w:t xml:space="preserve">None</w:t>
+            </w:r>
+          </w:p>
+        </w:tc>
+      </w:tr>
+      <w:tr>
+        <w:trPr>
+          <w:jc w:val="center"/>
+        </w:trPr>
+        <w:tc>
+          <w:tcPr>
+            <w:tcW w:w="1801" w:type="dxa"/>
+          </w:tcPr>
+          <w:p>
+            <w:pPr>
+              <w:tabs>
+                <w:tab w:val="left" w:pos="-1080"/>
+                <w:tab w:val="left" w:pos="-720"/>
+                <w:tab w:val="left" w:pos="0"/>
+                <w:tab w:val="left" w:pos="720"/>
+                <w:tab w:val="left" w:pos="1440"/>
+                <w:tab w:val="left" w:pos="2160"/>
+                <w:tab w:val="left" w:pos="2880"/>
+                <w:tab w:val="left" w:pos="3600"/>
+                <w:tab w:val="left" w:pos="4320"/>
+                <w:tab w:val="left" w:pos="4680"/>
+              </w:tabs>
+              <w:rPr>
+                <w:rFonts w:ascii="Palatino Linotype" w:hAnsi="Palatino Linotype"/>
+                <w:b/>
+                <w:bCs/>
+                <w:sz w:val="20"/>
+                <w:szCs w:val="20"/>
+              </w:rPr>
+            </w:pPr>
+            <w:r>
+              <w:rPr>
+                <w:rFonts w:ascii="Palatino Linotype" w:hAnsi="Palatino Linotype"/>
+                <w:b/>
+                <w:bCs/>
+                <w:sz w:val="20"/>
+                <w:szCs w:val="20"/>
+              </w:rPr>
+              <w:t>Jail Days</w:t>
+            </w:r>
+            <w:r>
+              <w:rPr>
+                <w:rFonts w:ascii="Palatino Linotype" w:hAnsi="Palatino Linotype"/>
+                <w:b/>
+                <w:bCs/>
+                <w:sz w:val="20"/>
+                <w:szCs w:val="20"/>
+              </w:rPr>
+              <w:t xml:space="preserve"> </w:t>
+            </w:r>
+            <w:r>
+              <w:rPr>
+                <w:rFonts w:ascii="Palatino Linotype" w:hAnsi="Palatino Linotype"/>
+                <w:b/>
+                <w:bCs/>
+                <w:sz w:val="20"/>
+                <w:szCs w:val="20"/>
+              </w:rPr>
+              <w:t>Suspended</w:t>
+            </w:r>
+          </w:p>
+        </w:tc>
+        <w:tc>
+          <w:tcPr>
+            <w:tcW w:w="3289" w:type="dxa"/>
+          </w:tcPr>
+          <w:p>
+            <w:pPr>
+              <w:tabs>
+                <w:tab w:val="left" w:pos="-1080"/>
+                <w:tab w:val="left" w:pos="-720"/>
+                <w:tab w:val="left" w:pos="0"/>
+                <w:tab w:val="left" w:pos="720"/>
+                <w:tab w:val="left" w:pos="1440"/>
+                <w:tab w:val="left" w:pos="2160"/>
+                <w:tab w:val="left" w:pos="2880"/>
+                <w:tab w:val="left" w:pos="3600"/>
+                <w:tab w:val="left" w:pos="4320"/>
+                <w:tab w:val="left" w:pos="4680"/>
+              </w:tabs>
+              <w:rPr>
+                <w:rFonts w:ascii="Palatino Linotype" w:hAnsi="Palatino Linotype"/>
+                <w:b/>
+                <w:bCs/>
+                <w:sz w:val="20"/>
+                <w:szCs w:val="20"/>
+              </w:rPr>
+            </w:pPr>
+            <w:r>
+              <w:rPr>
+                <w:rFonts w:ascii="Palatino Linotype" w:hAnsi="Palatino Linotype"/>
+                <w:b/>
+                <w:bCs/>
+                <w:sz w:val="20"/>
+                <w:szCs w:val="20"/>
+              </w:rPr>
+              <w:t xml:space="preserve">5</w:t>
+            </w:r>
+          </w:p>
+        </w:tc>
+        <w:tc>
+          <w:tcPr>
+            <w:tcW w:w="3289" w:type="dxa"/>
+          </w:tcPr>
+          <w:p>
+            <w:pPr>
+              <w:tabs>
+                <w:tab w:val="left" w:pos="-1080"/>
+                <w:tab w:val="left" w:pos="-720"/>
+                <w:tab w:val="left" w:pos="0"/>
+                <w:tab w:val="left" w:pos="720"/>
+                <w:tab w:val="left" w:pos="1440"/>
+                <w:tab w:val="left" w:pos="2160"/>
+                <w:tab w:val="left" w:pos="2880"/>
+                <w:tab w:val="left" w:pos="3600"/>
+                <w:tab w:val="left" w:pos="4320"/>
+                <w:tab w:val="left" w:pos="4680"/>
+              </w:tabs>
+              <w:rPr>
+                <w:rFonts w:ascii="Palatino Linotype" w:hAnsi="Palatino Linotype"/>
+                <w:b/>
+                <w:bCs/>
+                <w:sz w:val="20"/>
+                <w:szCs w:val="20"/>
+              </w:rPr>
+            </w:pPr>
+            <w:r>
+              <w:rPr>
+                <w:rFonts w:ascii="Palatino Linotype" w:hAnsi="Palatino Linotype"/>
+                <w:b/>
+                <w:bCs/>
+                <w:sz w:val="20"/>
+                <w:szCs w:val="20"/>
+              </w:rPr>
+              <w:t xml:space="preserve">None</w:t>
+            </w:r>
+          </w:p>
+        </w:tc>
+        <w:tc>
+          <w:tcPr>
+            <w:tcW w:w="3289" w:type="dxa"/>
+          </w:tcPr>
+          <w:p>
+            <w:pPr>
+              <w:tabs>
+                <w:tab w:val="left" w:pos="-1080"/>
+                <w:tab w:val="left" w:pos="-720"/>
+                <w:tab w:val="left" w:pos="0"/>
+                <w:tab w:val="left" w:pos="720"/>
+                <w:tab w:val="left" w:pos="1440"/>
+                <w:tab w:val="left" w:pos="2160"/>
+                <w:tab w:val="left" w:pos="2880"/>
+                <w:tab w:val="left" w:pos="3600"/>
+                <w:tab w:val="left" w:pos="4320"/>
+                <w:tab w:val="left" w:pos="4680"/>
+              </w:tabs>
+              <w:rPr>
+                <w:rFonts w:ascii="Palatino Linotype" w:hAnsi="Palatino Linotype"/>
+                <w:b/>
+                <w:bCs/>
+                <w:sz w:val="20"/>
+                <w:szCs w:val="20"/>
+              </w:rPr>
+            </w:pPr>
+            <w:r>
+              <w:rPr>
+                <w:rFonts w:ascii="Palatino Linotype" w:hAnsi="Palatino Linotype"/>
+                <w:b/>
+                <w:bCs/>
+                <w:sz w:val="20"/>
+                <w:szCs w:val="20"/>
+              </w:rPr>
+              <w:t xml:space="preserve">None</w:t>
             </w:r>
           </w:p>
         </w:tc>
@@ -1181,7 +2360,7 @@
           <w:szCs w:val="20"/>
           <w:u w:val="single"/>
         </w:rPr>
-        <w:t>Court costs are assessed for the highest degree charge in this</w:t>
+        <w:t xml:space="preserve">Court costs are assessed for the highest degree charge in this</w:t>
       </w:r>
       <w:r>
         <w:rPr>
@@ -1201,6 +2380,14 @@
           <w:szCs w:val="20"/>
         </w:rPr>
         <w:t xml:space="preserve">. </w:t>
+      </w:r>
+      <w:r>
+        <w:rPr>
+          <w:rFonts w:ascii="Palatino Linotype" w:hAnsi="Palatino Linotype"/>
+          <w:sz w:val="20"/>
+          <w:szCs w:val="20"/>
+        </w:rPr>
+        <w:t xml:space="preserve"/>
       </w:r>
       <w:r>
         <w:rPr>
@@ -1357,68 +2544,6 @@
           <w:szCs w:val="20"/>
         </w:rPr>
         <w:t xml:space="preserve">. </w:t>
-      </w:r>
-      <w:r>
-        <w:rPr>
-          <w:rFonts w:ascii="Palatino Linotype" w:hAnsi="Palatino Linotype"/>
-          <w:sz w:val="20"/>
-          <w:szCs w:val="20"/>
-        </w:rPr>
-        <w:t xml:space="preserve">Defendant shall receive credit at $50/day for </w:t>
-      </w:r>
-      <w:r>
-        <w:rPr>
-          <w:rFonts w:ascii="Palatino Linotype" w:hAnsi="Palatino Linotype"/>
-          <w:b/>
-          <w:bCs/>
-          <w:sz w:val="20"/>
-          <w:szCs w:val="20"/>
-        </w:rPr>
-        <w:t xml:space="preserve"> </w:t>
-      </w:r>
-      <w:r>
-        <w:rPr>
-          <w:rFonts w:ascii="Palatino Linotype" w:hAnsi="Palatino Linotype"/>
-          <w:b/>
-          <w:bCs/>
-          <w:sz w:val="20"/>
-          <w:szCs w:val="20"/>
-        </w:rPr>
-        <w:t>jail day(s)</w:t>
-      </w:r>
-      <w:r>
-        <w:rPr>
-          <w:rFonts w:ascii="Palatino Linotype" w:hAnsi="Palatino Linotype"/>
-          <w:sz w:val="20"/>
-          <w:szCs w:val="20"/>
-        </w:rPr>
-        <w:t xml:space="preserve"> served for a non-</w:t>
-      </w:r>
-      <w:proofErr w:type="spellStart"/>
-      <w:r>
-        <w:rPr>
-          <w:rFonts w:ascii="Palatino Linotype" w:hAnsi="Palatino Linotype"/>
-          <w:sz w:val="20"/>
-          <w:szCs w:val="20"/>
-        </w:rPr>
-        <w:t xml:space="preserve">jailable</w:t>
-      </w:r>
-      <w:proofErr w:type="spellEnd"/>
-      <w:r>
-        <w:rPr>
-          <w:rFonts w:ascii="Palatino Linotype" w:hAnsi="Palatino Linotype"/>
-          <w:sz w:val="20"/>
-          <w:szCs w:val="20"/>
-        </w:rPr>
-        <w:t xml:space="preserve"> offense.</w:t>
-      </w:r>
-      <w:r>
-        <w:rPr>
-          <w:rFonts w:ascii="Palatino Linotype" w:hAnsi="Palatino Linotype"/>
-          <w:sz w:val="20"/>
-          <w:szCs w:val="20"/>
-        </w:rPr>
-        <w:t xml:space="preserve"> </w:t>
       </w:r>
       <w:r>
         <w:rPr>
@@ -1515,6 +2640,22 @@
         <w:rPr>
           <w:rFonts w:ascii="Palatino Linotype" w:hAnsi="Palatino Linotype"/>
           <w:bCs/>
+          <w:sz w:val="20"/>
+          <w:szCs w:val="20"/>
+        </w:rPr>
+        <w:t xml:space="preserve"/>
+      </w:r>
+      <w:r>
+        <w:rPr>
+          <w:rFonts w:ascii="Palatino Linotype" w:hAnsi="Palatino Linotype"/>
+          <w:sz w:val="20"/>
+          <w:szCs w:val="20"/>
+        </w:rPr>
+        <w:t xml:space="preserve"/>
+      </w:r>
+      <w:r>
+        <w:rPr>
+          <w:rFonts w:ascii="Palatino Linotype" w:hAnsi="Palatino Linotype"/>
           <w:sz w:val="20"/>
           <w:szCs w:val="20"/>
         </w:rPr>
@@ -1576,7 +2717,6 @@
           <w:sz w:val="20"/>
           <w:szCs w:val="20"/>
         </w:rPr>
-        <w:lastRenderedPageBreak/>
         <w:tab/>
       </w:r>
       <w:r>
@@ -1797,27 +2937,6 @@
         </w:rPr>
         <w:t xml:space="preserve">___ Prosecutor’s Office, ___ DENNIS CONGDON</w:t>
       </w:r>
-    </w:p>
-    <w:p>
-      <w:pPr>
-        <w:tabs>
-          <w:tab w:val="left" w:pos="-1080"/>
-          <w:tab w:val="left" w:pos="-720"/>
-          <w:tab w:val="left" w:pos="0"/>
-          <w:tab w:val="left" w:pos="720"/>
-          <w:tab w:val="left" w:pos="1440"/>
-          <w:tab w:val="left" w:pos="2160"/>
-          <w:tab w:val="left" w:pos="2880"/>
-          <w:tab w:val="left" w:pos="3600"/>
-          <w:tab w:val="left" w:pos="4320"/>
-          <w:tab w:val="left" w:pos="4680"/>
-        </w:tabs>
-        <w:rPr>
-          <w:rFonts w:ascii="Palatino Linotype" w:hAnsi="Palatino Linotype"/>
-          <w:sz w:val="16"/>
-          <w:szCs w:val="16"/>
-        </w:rPr>
-      </w:pPr>
     </w:p>
     <w:sectPr>
       <w:headerReference w:type="even" r:id="rId8"/>
@@ -1869,7 +2988,12 @@
 <w:ftr xmlns:wpc="http://schemas.microsoft.com/office/word/2010/wordprocessingCanvas" xmlns:mc="http://schemas.openxmlformats.org/markup-compatibility/2006" xmlns:o="urn:schemas-microsoft-com:office:office" xmlns:r="http://schemas.openxmlformats.org/officeDocument/2006/relationships" xmlns:m="http://schemas.openxmlformats.org/officeDocument/2006/math" xmlns:v="urn:schemas-microsoft-com:vml" xmlns:wp14="http://schemas.microsoft.com/office/word/2010/wordprocessingDrawing" xmlns:wp="http://schemas.openxmlformats.org/drawingml/2006/wordprocessingDrawing" xmlns:w10="urn:schemas-microsoft-com:office:word" xmlns:w="http://schemas.openxmlformats.org/wordprocessingml/2006/main" xmlns:w14="http://schemas.microsoft.com/office/word/2010/wordml" xmlns:wpg="http://schemas.microsoft.com/office/word/2010/wordprocessingGroup" xmlns:wpi="http://schemas.microsoft.com/office/word/2010/wordprocessingInk" xmlns:wne="http://schemas.microsoft.com/office/word/2006/wordml" xmlns:wps="http://schemas.microsoft.com/office/word/2010/wordprocessingShape" mc:Ignorable="w14 wp14">
   <w:sdt>
     <w:sdtPr>
-      <w:id w:val="-1309706245"/>
+      <w:rPr>
+        <w:rFonts w:ascii="Palatino Linotype" w:hAnsi="Palatino Linotype"/>
+        <w:sz w:val="20"/>
+        <w:szCs w:val="20"/>
+      </w:rPr>
+      <w:id w:val="-2099861789"/>
       <w:docPartObj>
         <w:docPartGallery w:val="Page Numbers (Bottom of Page)"/>
         <w:docPartUnique/>
@@ -1884,19 +3008,13 @@
             <w:sz w:val="20"/>
             <w:szCs w:val="20"/>
           </w:rPr>
-          <w:id w:val="98381352"/>
+          <w:id w:val="860082579"/>
           <w:docPartObj>
             <w:docPartGallery w:val="Page Numbers (Top of Page)"/>
             <w:docPartUnique/>
           </w:docPartObj>
         </w:sdtPr>
-        <w:sdtEndPr>
-          <w:rPr>
-            <w:rFonts w:ascii="Times New Roman" w:hAnsi="Times New Roman"/>
-            <w:sz w:val="24"/>
-            <w:szCs w:val="24"/>
-          </w:rPr>
-        </w:sdtEndPr>
+        <w:sdtEndPr/>
         <w:sdtContent>
           <w:p>
             <w:pPr>
@@ -2025,7 +3143,7 @@
                 <w:sz w:val="20"/>
                 <w:szCs w:val="20"/>
               </w:rPr>
-              <w:t>3</w:t>
+              <w:t>5</w:t>
             </w:r>
             <w:r>
               <w:rPr>
@@ -2055,39 +3173,11 @@
               </w:rPr>
               <w:t xml:space="preserve">Final Judgment Entry 21CRB01291</w:t>
             </w:r>
-          </w:p>
-          <w:p>
-            <w:pPr>
-              <w:pStyle w:val="Footer"/>
-              <w:jc w:val="right"/>
-            </w:pPr>
           </w:p>
         </w:sdtContent>
       </w:sdt>
     </w:sdtContent>
   </w:sdt>
-  <w:p>
-    <w:pPr>
-      <w:tabs>
-        <w:tab w:val="left" w:pos="-1080"/>
-        <w:tab w:val="left" w:pos="-720"/>
-        <w:tab w:val="left" w:pos="0"/>
-        <w:tab w:val="left" w:pos="720"/>
-        <w:tab w:val="left" w:pos="1440"/>
-        <w:tab w:val="left" w:pos="2160"/>
-        <w:tab w:val="left" w:pos="2880"/>
-        <w:tab w:val="left" w:pos="3600"/>
-        <w:tab w:val="left" w:pos="4320"/>
-        <w:tab w:val="left" w:pos="4680"/>
-      </w:tabs>
-      <w:jc w:val="right"/>
-      <w:rPr>
-        <w:rFonts w:ascii="Palatino Linotype" w:hAnsi="Palatino Linotype"/>
-        <w:sz w:val="20"/>
-        <w:szCs w:val="20"/>
-      </w:rPr>
-    </w:pPr>
-  </w:p>
 </w:ftr>
 </file>
 
@@ -2279,8 +3369,240 @@
       </w:rPr>
     </w:lvl>
   </w:abstractNum>
+  <w:abstractNum w:abstractNumId="1">
+    <w:nsid w:val="279660C9"/>
+    <w:multiLevelType w:val="hybridMultilevel"/>
+    <w:tmpl w:val="672ECC5E"/>
+    <w:lvl w:ilvl="0" w:tplc="04090001">
+      <w:start w:val="1"/>
+      <w:numFmt w:val="bullet"/>
+      <w:lvlText w:val=""/>
+      <w:lvlJc w:val="left"/>
+      <w:pPr>
+        <w:ind w:left="720" w:hanging="360"/>
+      </w:pPr>
+      <w:rPr>
+        <w:rFonts w:ascii="Symbol" w:hAnsi="Symbol" w:hint="default"/>
+      </w:rPr>
+    </w:lvl>
+    <w:lvl w:ilvl="1" w:tplc="04090003" w:tentative="1">
+      <w:start w:val="1"/>
+      <w:numFmt w:val="bullet"/>
+      <w:lvlText w:val="o"/>
+      <w:lvlJc w:val="left"/>
+      <w:pPr>
+        <w:ind w:left="1440" w:hanging="360"/>
+      </w:pPr>
+      <w:rPr>
+        <w:rFonts w:ascii="Courier New" w:hAnsi="Courier New" w:cs="Courier New" w:hint="default"/>
+      </w:rPr>
+    </w:lvl>
+    <w:lvl w:ilvl="2" w:tplc="04090005" w:tentative="1">
+      <w:start w:val="1"/>
+      <w:numFmt w:val="bullet"/>
+      <w:lvlText w:val=""/>
+      <w:lvlJc w:val="left"/>
+      <w:pPr>
+        <w:ind w:left="2160" w:hanging="360"/>
+      </w:pPr>
+      <w:rPr>
+        <w:rFonts w:ascii="Wingdings" w:hAnsi="Wingdings" w:hint="default"/>
+      </w:rPr>
+    </w:lvl>
+    <w:lvl w:ilvl="3" w:tplc="04090001" w:tentative="1">
+      <w:start w:val="1"/>
+      <w:numFmt w:val="bullet"/>
+      <w:lvlText w:val=""/>
+      <w:lvlJc w:val="left"/>
+      <w:pPr>
+        <w:ind w:left="2880" w:hanging="360"/>
+      </w:pPr>
+      <w:rPr>
+        <w:rFonts w:ascii="Symbol" w:hAnsi="Symbol" w:hint="default"/>
+      </w:rPr>
+    </w:lvl>
+    <w:lvl w:ilvl="4" w:tplc="04090003" w:tentative="1">
+      <w:start w:val="1"/>
+      <w:numFmt w:val="bullet"/>
+      <w:lvlText w:val="o"/>
+      <w:lvlJc w:val="left"/>
+      <w:pPr>
+        <w:ind w:left="3600" w:hanging="360"/>
+      </w:pPr>
+      <w:rPr>
+        <w:rFonts w:ascii="Courier New" w:hAnsi="Courier New" w:cs="Courier New" w:hint="default"/>
+      </w:rPr>
+    </w:lvl>
+    <w:lvl w:ilvl="5" w:tplc="04090005" w:tentative="1">
+      <w:start w:val="1"/>
+      <w:numFmt w:val="bullet"/>
+      <w:lvlText w:val=""/>
+      <w:lvlJc w:val="left"/>
+      <w:pPr>
+        <w:ind w:left="4320" w:hanging="360"/>
+      </w:pPr>
+      <w:rPr>
+        <w:rFonts w:ascii="Wingdings" w:hAnsi="Wingdings" w:hint="default"/>
+      </w:rPr>
+    </w:lvl>
+    <w:lvl w:ilvl="6" w:tplc="04090001" w:tentative="1">
+      <w:start w:val="1"/>
+      <w:numFmt w:val="bullet"/>
+      <w:lvlText w:val=""/>
+      <w:lvlJc w:val="left"/>
+      <w:pPr>
+        <w:ind w:left="5040" w:hanging="360"/>
+      </w:pPr>
+      <w:rPr>
+        <w:rFonts w:ascii="Symbol" w:hAnsi="Symbol" w:hint="default"/>
+      </w:rPr>
+    </w:lvl>
+    <w:lvl w:ilvl="7" w:tplc="04090003" w:tentative="1">
+      <w:start w:val="1"/>
+      <w:numFmt w:val="bullet"/>
+      <w:lvlText w:val="o"/>
+      <w:lvlJc w:val="left"/>
+      <w:pPr>
+        <w:ind w:left="5760" w:hanging="360"/>
+      </w:pPr>
+      <w:rPr>
+        <w:rFonts w:ascii="Courier New" w:hAnsi="Courier New" w:cs="Courier New" w:hint="default"/>
+      </w:rPr>
+    </w:lvl>
+    <w:lvl w:ilvl="8" w:tplc="04090005" w:tentative="1">
+      <w:start w:val="1"/>
+      <w:numFmt w:val="bullet"/>
+      <w:lvlText w:val=""/>
+      <w:lvlJc w:val="left"/>
+      <w:pPr>
+        <w:ind w:left="6480" w:hanging="360"/>
+      </w:pPr>
+      <w:rPr>
+        <w:rFonts w:ascii="Wingdings" w:hAnsi="Wingdings" w:hint="default"/>
+      </w:rPr>
+    </w:lvl>
+  </w:abstractNum>
+  <w:abstractNum w:abstractNumId="2">
+    <w:nsid w:val="2E17566E"/>
+    <w:multiLevelType w:val="hybridMultilevel"/>
+    <w:tmpl w:val="00866CE6"/>
+    <w:lvl w:ilvl="0" w:tplc="04090001">
+      <w:start w:val="1"/>
+      <w:numFmt w:val="bullet"/>
+      <w:lvlText w:val=""/>
+      <w:lvlJc w:val="left"/>
+      <w:pPr>
+        <w:ind w:left="779" w:hanging="360"/>
+      </w:pPr>
+      <w:rPr>
+        <w:rFonts w:ascii="Symbol" w:hAnsi="Symbol" w:hint="default"/>
+      </w:rPr>
+    </w:lvl>
+    <w:lvl w:ilvl="1" w:tplc="04090003">
+      <w:start w:val="1"/>
+      <w:numFmt w:val="bullet"/>
+      <w:lvlText w:val="o"/>
+      <w:lvlJc w:val="left"/>
+      <w:pPr>
+        <w:ind w:left="1499" w:hanging="360"/>
+      </w:pPr>
+      <w:rPr>
+        <w:rFonts w:ascii="Courier New" w:hAnsi="Courier New" w:cs="Courier New" w:hint="default"/>
+      </w:rPr>
+    </w:lvl>
+    <w:lvl w:ilvl="2" w:tplc="04090005" w:tentative="1">
+      <w:start w:val="1"/>
+      <w:numFmt w:val="bullet"/>
+      <w:lvlText w:val=""/>
+      <w:lvlJc w:val="left"/>
+      <w:pPr>
+        <w:ind w:left="2219" w:hanging="360"/>
+      </w:pPr>
+      <w:rPr>
+        <w:rFonts w:ascii="Wingdings" w:hAnsi="Wingdings" w:hint="default"/>
+      </w:rPr>
+    </w:lvl>
+    <w:lvl w:ilvl="3" w:tplc="04090001" w:tentative="1">
+      <w:start w:val="1"/>
+      <w:numFmt w:val="bullet"/>
+      <w:lvlText w:val=""/>
+      <w:lvlJc w:val="left"/>
+      <w:pPr>
+        <w:ind w:left="2939" w:hanging="360"/>
+      </w:pPr>
+      <w:rPr>
+        <w:rFonts w:ascii="Symbol" w:hAnsi="Symbol" w:hint="default"/>
+      </w:rPr>
+    </w:lvl>
+    <w:lvl w:ilvl="4" w:tplc="04090003" w:tentative="1">
+      <w:start w:val="1"/>
+      <w:numFmt w:val="bullet"/>
+      <w:lvlText w:val="o"/>
+      <w:lvlJc w:val="left"/>
+      <w:pPr>
+        <w:ind w:left="3659" w:hanging="360"/>
+      </w:pPr>
+      <w:rPr>
+        <w:rFonts w:ascii="Courier New" w:hAnsi="Courier New" w:cs="Courier New" w:hint="default"/>
+      </w:rPr>
+    </w:lvl>
+    <w:lvl w:ilvl="5" w:tplc="04090005" w:tentative="1">
+      <w:start w:val="1"/>
+      <w:numFmt w:val="bullet"/>
+      <w:lvlText w:val=""/>
+      <w:lvlJc w:val="left"/>
+      <w:pPr>
+        <w:ind w:left="4379" w:hanging="360"/>
+      </w:pPr>
+      <w:rPr>
+        <w:rFonts w:ascii="Wingdings" w:hAnsi="Wingdings" w:hint="default"/>
+      </w:rPr>
+    </w:lvl>
+    <w:lvl w:ilvl="6" w:tplc="04090001" w:tentative="1">
+      <w:start w:val="1"/>
+      <w:numFmt w:val="bullet"/>
+      <w:lvlText w:val=""/>
+      <w:lvlJc w:val="left"/>
+      <w:pPr>
+        <w:ind w:left="5099" w:hanging="360"/>
+      </w:pPr>
+      <w:rPr>
+        <w:rFonts w:ascii="Symbol" w:hAnsi="Symbol" w:hint="default"/>
+      </w:rPr>
+    </w:lvl>
+    <w:lvl w:ilvl="7" w:tplc="04090003" w:tentative="1">
+      <w:start w:val="1"/>
+      <w:numFmt w:val="bullet"/>
+      <w:lvlText w:val="o"/>
+      <w:lvlJc w:val="left"/>
+      <w:pPr>
+        <w:ind w:left="5819" w:hanging="360"/>
+      </w:pPr>
+      <w:rPr>
+        <w:rFonts w:ascii="Courier New" w:hAnsi="Courier New" w:cs="Courier New" w:hint="default"/>
+      </w:rPr>
+    </w:lvl>
+    <w:lvl w:ilvl="8" w:tplc="04090005" w:tentative="1">
+      <w:start w:val="1"/>
+      <w:numFmt w:val="bullet"/>
+      <w:lvlText w:val=""/>
+      <w:lvlJc w:val="left"/>
+      <w:pPr>
+        <w:ind w:left="6539" w:hanging="360"/>
+      </w:pPr>
+      <w:rPr>
+        <w:rFonts w:ascii="Wingdings" w:hAnsi="Wingdings" w:hint="default"/>
+      </w:rPr>
+    </w:lvl>
+  </w:abstractNum>
   <w:num w:numId="1">
     <w:abstractNumId w:val="0"/>
+  </w:num>
+  <w:num w:numId="2">
+    <w:abstractNumId w:val="2"/>
+  </w:num>
+  <w:num w:numId="3">
+    <w:abstractNumId w:val="1"/>
   </w:num>
 </w:numbering>
 </file>
@@ -2599,6 +3921,49 @@
       <w:contextualSpacing/>
     </w:pPr>
   </w:style>
+  <w:style w:type="character" w:styleId="CommentReference">
+    <w:name w:val="annotation reference"/>
+    <w:basedOn w:val="DefaultParagraphFont"/>
+    <w:uiPriority w:val="99"/>
+    <w:semiHidden/>
+    <w:unhideWhenUsed/>
+    <w:rsid w:val="00A53114"/>
+    <w:rPr>
+      <w:sz w:val="16"/>
+      <w:szCs w:val="16"/>
+    </w:rPr>
+  </w:style>
+  <w:style w:type="paragraph" w:styleId="CommentText">
+    <w:name w:val="annotation text"/>
+    <w:basedOn w:val="Normal"/>
+    <w:link w:val="CommentTextChar"/>
+    <w:uiPriority w:val="99"/>
+    <w:unhideWhenUsed/>
+    <w:rsid w:val="00A53114"/>
+    <w:pPr>
+      <w:widowControl/>
+      <w:autoSpaceDE/>
+      <w:autoSpaceDN/>
+      <w:adjustRightInd/>
+    </w:pPr>
+    <w:rPr>
+      <w:rFonts w:asciiTheme="minorHAnsi" w:eastAsiaTheme="minorHAnsi" w:hAnsiTheme="minorHAnsi" w:cstheme="minorBidi"/>
+      <w:sz w:val="20"/>
+      <w:szCs w:val="20"/>
+    </w:rPr>
+  </w:style>
+  <w:style w:type="character" w:customStyle="1" w:styleId="CommentTextChar">
+    <w:name w:val="Comment Text Char"/>
+    <w:basedOn w:val="DefaultParagraphFont"/>
+    <w:link w:val="CommentText"/>
+    <w:uiPriority w:val="99"/>
+    <w:rsid w:val="00A53114"/>
+    <w:rPr>
+      <w:rFonts w:eastAsiaTheme="minorHAnsi"/>
+      <w:sz w:val="20"/>
+      <w:szCs w:val="20"/>
+    </w:rPr>
+  </w:style>
 </w:styles>
 </file>
 
@@ -2916,6 +4281,49 @@
       <w:contextualSpacing/>
     </w:pPr>
   </w:style>
+  <w:style w:type="character" w:styleId="CommentReference">
+    <w:name w:val="annotation reference"/>
+    <w:basedOn w:val="DefaultParagraphFont"/>
+    <w:uiPriority w:val="99"/>
+    <w:semiHidden/>
+    <w:unhideWhenUsed/>
+    <w:rsid w:val="00A53114"/>
+    <w:rPr>
+      <w:sz w:val="16"/>
+      <w:szCs w:val="16"/>
+    </w:rPr>
+  </w:style>
+  <w:style w:type="paragraph" w:styleId="CommentText">
+    <w:name w:val="annotation text"/>
+    <w:basedOn w:val="Normal"/>
+    <w:link w:val="CommentTextChar"/>
+    <w:uiPriority w:val="99"/>
+    <w:unhideWhenUsed/>
+    <w:rsid w:val="00A53114"/>
+    <w:pPr>
+      <w:widowControl/>
+      <w:autoSpaceDE/>
+      <w:autoSpaceDN/>
+      <w:adjustRightInd/>
+    </w:pPr>
+    <w:rPr>
+      <w:rFonts w:asciiTheme="minorHAnsi" w:eastAsiaTheme="minorHAnsi" w:hAnsiTheme="minorHAnsi" w:cstheme="minorBidi"/>
+      <w:sz w:val="20"/>
+      <w:szCs w:val="20"/>
+    </w:rPr>
+  </w:style>
+  <w:style w:type="character" w:customStyle="1" w:styleId="CommentTextChar">
+    <w:name w:val="Comment Text Char"/>
+    <w:basedOn w:val="DefaultParagraphFont"/>
+    <w:link w:val="CommentText"/>
+    <w:uiPriority w:val="99"/>
+    <w:rsid w:val="00A53114"/>
+    <w:rPr>
+      <w:rFonts w:eastAsiaTheme="minorHAnsi"/>
+      <w:sz w:val="20"/>
+      <w:szCs w:val="20"/>
+    </w:rPr>
+  </w:style>
 </w:styles>
 </file>
 

</xml_diff>

<commit_message>
Refactoring terms list to models.
</commit_message>
<xml_diff>
--- a/resources/Saved/21CRB01291_Traffic Judgment Entry.docx
+++ b/resources/Saved/21CRB01291_Traffic Judgment Entry.docx
@@ -464,7 +464,6 @@
         <w:jc w:val="center"/>
         <w:rPr>
           <w:rFonts w:ascii="Palatino Linotype" w:hAnsi="Palatino Linotype"/>
-          <w:bCs/>
           <w:sz w:val="20"/>
           <w:szCs w:val="20"/>
         </w:rPr>
@@ -478,40 +477,7 @@
           <w:szCs w:val="20"/>
           <w:u w:val="single"/>
         </w:rPr>
-        <w:t>MAGISTRATE</w:t>
-      </w:r>
-      <w:r>
-        <w:rPr>
-          <w:rFonts w:ascii="Palatino Linotype" w:hAnsi="Palatino Linotype"/>
-          <w:b/>
-          <w:bCs/>
-          <w:sz w:val="20"/>
-          <w:szCs w:val="20"/>
-          <w:u w:val="single"/>
-        </w:rPr>
-        <w:t>’S</w:t>
-      </w:r>
-      <w:r>
-        <w:rPr>
-          <w:rFonts w:ascii="Palatino Linotype" w:hAnsi="Palatino Linotype"/>
-          <w:b/>
-          <w:bCs/>
-          <w:sz w:val="20"/>
-          <w:szCs w:val="20"/>
-          <w:u w:val="single"/>
-        </w:rPr>
-        <w:t xml:space="preserve"> </w:t>
-      </w:r>
-      <w:r>
-        <w:rPr>
-          <w:rFonts w:ascii="Palatino Linotype" w:hAnsi="Palatino Linotype"/>
-          <w:b/>
-          <w:bCs/>
-          <w:sz w:val="20"/>
-          <w:szCs w:val="20"/>
-          <w:u w:val="single"/>
-        </w:rPr>
-        <w:t xml:space="preserve">DECISION</w:t>
+        <w:t>FINAL JUDGMENT ENTRY</w:t>
       </w:r>
     </w:p>
     <w:p>
@@ -792,6 +758,111 @@
           <w:szCs w:val="20"/>
         </w:rPr>
       </w:pPr>
+      <w:r>
+        <w:rPr>
+          <w:rFonts w:ascii="Palatino Linotype" w:hAnsi="Palatino Linotype"/>
+          <w:sz w:val="20"/>
+          <w:szCs w:val="20"/>
+        </w:rPr>
+        <w:t xml:space="preserve"/>
+      </w:r>
+      <w:r>
+        <w:rPr>
+          <w:rFonts w:ascii="Palatino Linotype" w:hAnsi="Palatino Linotype"/>
+          <w:sz w:val="20"/>
+          <w:szCs w:val="20"/>
+        </w:rPr>
+        <w:t xml:space="preserve"/>
+        <w:br/>
+        <w:t xml:space="preserve"/>
+      </w:r>
+      <w:proofErr w:type="gramStart"/>
+      <w:r>
+        <w:rPr>
+          <w:rFonts w:ascii="Palatino Linotype" w:hAnsi="Palatino Linotype"/>
+          <w:b/>
+          <w:sz w:val="20"/>
+          <w:szCs w:val="20"/>
+        </w:rPr>
+        <w:t>Diversion.</w:t>
+      </w:r>
+      <w:proofErr w:type="gramEnd"/>
+      <w:r>
+        <w:rPr>
+          <w:rFonts w:ascii="Palatino Linotype" w:hAnsi="Palatino Linotype"/>
+          <w:b/>
+          <w:sz w:val="20"/>
+          <w:szCs w:val="20"/>
+        </w:rPr>
+        <w:t xml:space="preserve"> </w:t>
+      </w:r>
+      <w:r>
+        <w:rPr>
+          <w:rFonts w:ascii="Palatino Linotype" w:hAnsi="Palatino Linotype"/>
+          <w:b/>
+          <w:sz w:val="20"/>
+          <w:szCs w:val="20"/>
+        </w:rPr>
+        <w:t xml:space="preserve"> </w:t>
+      </w:r>
+      <w:r>
+        <w:rPr>
+          <w:rFonts w:ascii="Palatino Linotype" w:hAnsi="Palatino Linotype"/>
+          <w:sz w:val="20"/>
+          <w:szCs w:val="20"/>
+        </w:rPr>
+        <w:t xml:space="preserve">Defendant is eligible for the Prosecutor Diversion Program. The Defendant’s plea and the Court’s findings are set forth in the chart below. The sentence, including any fines, costs and jail days, is SUSPENDED pending Defendant’s completion of the diversion program. Should Defendant fail to complete the terms of the diversion program, the sentence shall apply</w:t>
+      </w:r>
+      <w:r>
+        <w:rPr>
+          <w:rFonts w:ascii="Palatino Linotype" w:hAnsi="Palatino Linotype"/>
+          <w:sz w:val="20"/>
+          <w:szCs w:val="20"/>
+        </w:rPr>
+        <w:t xml:space="preserve"> and Defendant shall pay fines by May 17, 2022</w:t>
+      </w:r>
+      <w:r>
+        <w:rPr>
+          <w:rFonts w:ascii="Palatino Linotype" w:hAnsi="Palatino Linotype"/>
+          <w:sz w:val="20"/>
+          <w:szCs w:val="20"/>
+        </w:rPr>
+        <w:t xml:space="preserve"/>
+      </w:r>
+      <w:r>
+        <w:rPr>
+          <w:rFonts w:ascii="Palatino Linotype" w:hAnsi="Palatino Linotype"/>
+          <w:sz w:val="20"/>
+          <w:szCs w:val="20"/>
+        </w:rPr>
+        <w:t xml:space="preserve"> and shall report to jail on May 20, 2022</w:t>
+      </w:r>
+      <w:r>
+        <w:rPr>
+          <w:rFonts w:ascii="Palatino Linotype" w:hAnsi="Palatino Linotype"/>
+          <w:sz w:val="20"/>
+          <w:szCs w:val="20"/>
+        </w:rPr>
+        <w:t xml:space="preserve"/>
+      </w:r>
+      <w:r>
+        <w:rPr>
+          <w:rFonts w:ascii="Palatino Linotype" w:hAnsi="Palatino Linotype"/>
+          <w:sz w:val="20"/>
+          <w:szCs w:val="20"/>
+        </w:rPr>
+        <w:t>.</w:t>
+      </w:r>
+      <w:r>
+        <w:rPr>
+          <w:rFonts w:ascii="Palatino Linotype" w:hAnsi="Palatino Linotype"/>
+          <w:sz w:val="20"/>
+          <w:szCs w:val="20"/>
+        </w:rPr>
+        <w:t xml:space="preserve"/>
+        <w:br/>
+        <w:t xml:space="preserve"/>
+      </w:r>
       <w:r>
         <w:rPr>
           <w:rFonts w:ascii="Palatino Linotype" w:hAnsi="Palatino Linotype"/>
@@ -1294,7 +1365,7 @@
                 <w:sz w:val="20"/>
                 <w:szCs w:val="20"/>
               </w:rPr>
-              <w:t xml:space="preserve">$ 0</w:t>
+              <w:t xml:space="preserve">$ 50</w:t>
             </w:r>
           </w:p>
         </w:tc>
@@ -1395,7 +1466,7 @@
                 <w:sz w:val="20"/>
                 <w:szCs w:val="20"/>
               </w:rPr>
-              <w:t xml:space="preserve">$ 0</w:t>
+              <w:t xml:space="preserve">$ 25</w:t>
             </w:r>
           </w:p>
         </w:tc>
@@ -1476,7 +1547,7 @@
                 <w:sz w:val="20"/>
                 <w:szCs w:val="20"/>
               </w:rPr>
-              <w:t xml:space="preserve">None</w:t>
+              <w:t xml:space="preserve">10</w:t>
             </w:r>
           </w:p>
         </w:tc>
@@ -1577,7 +1648,7 @@
                 <w:sz w:val="20"/>
                 <w:szCs w:val="20"/>
               </w:rPr>
-              <w:t xml:space="preserve">None</w:t>
+              <w:t xml:space="preserve">3</w:t>
             </w:r>
           </w:p>
         </w:tc>
@@ -1680,202 +1751,6 @@
           <w:sz w:val="20"/>
           <w:szCs w:val="20"/>
         </w:rPr>
-        <w:t xml:space="preserve">Having</w:t>
-      </w:r>
-      <w:r>
-        <w:rPr>
-          <w:rFonts w:ascii="Palatino Linotype" w:hAnsi="Palatino Linotype"/>
-          <w:sz w:val="20"/>
-          <w:szCs w:val="20"/>
-        </w:rPr>
-        <w:t xml:space="preserve"> been informed of the fines </w:t>
-      </w:r>
-      <w:r>
-        <w:rPr>
-          <w:rFonts w:ascii="Palatino Linotype" w:hAnsi="Palatino Linotype"/>
-          <w:b/>
-          <w:bCs/>
-          <w:sz w:val="20"/>
-          <w:szCs w:val="20"/>
-        </w:rPr>
-        <w:t xml:space="preserve"/>
-      </w:r>
-      <w:r>
-        <w:rPr>
-          <w:rFonts w:ascii="Palatino Linotype" w:hAnsi="Palatino Linotype"/>
-          <w:sz w:val="20"/>
-          <w:szCs w:val="20"/>
-        </w:rPr>
-        <w:t xml:space="preserve">and</w:t>
-      </w:r>
-      <w:proofErr w:type="gramEnd"/>
-      <w:r>
-        <w:rPr>
-          <w:rFonts w:ascii="Palatino Linotype" w:hAnsi="Palatino Linotype"/>
-          <w:sz w:val="20"/>
-          <w:szCs w:val="20"/>
-        </w:rPr>
-        <w:t xml:space="preserve"> costs</w:t>
-      </w:r>
-      <w:r>
-        <w:rPr>
-          <w:rFonts w:ascii="Palatino Linotype" w:hAnsi="Palatino Linotype"/>
-          <w:sz w:val="20"/>
-          <w:szCs w:val="20"/>
-        </w:rPr>
-        <w:t xml:space="preserve"> </w:t>
-      </w:r>
-      <w:r>
-        <w:rPr>
-          <w:rFonts w:ascii="Palatino Linotype" w:hAnsi="Palatino Linotype"/>
-          <w:sz w:val="20"/>
-          <w:szCs w:val="20"/>
-        </w:rPr>
-        <w:t xml:space="preserve">owed, Defendant expressed an ability to pay </w:t>
-      </w:r>
-      <w:r>
-        <w:rPr>
-          <w:rFonts w:ascii="Palatino Linotype" w:hAnsi="Palatino Linotype"/>
-          <w:b/>
-          <w:bCs/>
-          <w:sz w:val="20"/>
-          <w:szCs w:val="20"/>
-        </w:rPr>
-        <w:t xml:space="preserve">forthwith</w:t>
-      </w:r>
-      <w:r>
-        <w:rPr>
-          <w:rFonts w:ascii="Palatino Linotype" w:hAnsi="Palatino Linotype"/>
-          <w:sz w:val="20"/>
-          <w:szCs w:val="20"/>
-        </w:rPr>
-        <w:t xml:space="preserve">. </w:t>
-      </w:r>
-      <w:bookmarkStart w:id="0" w:name="_Hlk94196527"/>
-      <w:r>
-        <w:rPr>
-          <w:rFonts w:ascii="Palatino Linotype" w:hAnsi="Palatino Linotype"/>
-          <w:sz w:val="20"/>
-          <w:szCs w:val="20"/>
-        </w:rPr>
-        <w:t xml:space="preserve">Absent further order, the Court finds Defendant is able and shall pay</w:t>
-      </w:r>
-      <w:r>
-        <w:rPr>
-          <w:rFonts w:ascii="Palatino Linotype" w:hAnsi="Palatino Linotype"/>
-          <w:sz w:val="20"/>
-          <w:szCs w:val="20"/>
-        </w:rPr>
-        <w:t xml:space="preserve"> the fines </w:t>
-      </w:r>
-      <w:r>
-        <w:rPr>
-          <w:rFonts w:ascii="Palatino Linotype" w:hAnsi="Palatino Linotype"/>
-          <w:b/>
-          <w:bCs/>
-          <w:sz w:val="20"/>
-          <w:szCs w:val="20"/>
-        </w:rPr>
-        <w:t xml:space="preserve"/>
-      </w:r>
-      <w:r>
-        <w:rPr>
-          <w:rFonts w:ascii="Palatino Linotype" w:hAnsi="Palatino Linotype"/>
-          <w:sz w:val="20"/>
-          <w:szCs w:val="20"/>
-        </w:rPr>
-        <w:t xml:space="preserve">and</w:t>
-      </w:r>
-      <w:proofErr w:type="gramEnd"/>
-      <w:r>
-        <w:rPr>
-          <w:rFonts w:ascii="Palatino Linotype" w:hAnsi="Palatino Linotype"/>
-          <w:sz w:val="20"/>
-          <w:szCs w:val="20"/>
-        </w:rPr>
-        <w:t xml:space="preserve"> costs</w:t>
-      </w:r>
-      <w:r>
-        <w:rPr>
-          <w:rFonts w:ascii="Palatino Linotype" w:hAnsi="Palatino Linotype"/>
-          <w:sz w:val="20"/>
-          <w:szCs w:val="20"/>
-        </w:rPr>
-        <w:t xml:space="preserve"> </w:t>
-      </w:r>
-      <w:r>
-        <w:rPr>
-          <w:rFonts w:ascii="Palatino Linotype" w:hAnsi="Palatino Linotype"/>
-          <w:sz w:val="20"/>
-          <w:szCs w:val="20"/>
-        </w:rPr>
-        <w:t xml:space="preserve">in full by </w:t>
-      </w:r>
-      <w:bookmarkEnd w:id="0"/>
-      <w:r>
-        <w:rPr>
-          <w:rFonts w:ascii="Palatino Linotype" w:hAnsi="Palatino Linotype"/>
-          <w:b/>
-          <w:bCs/>
-          <w:sz w:val="20"/>
-          <w:szCs w:val="20"/>
-        </w:rPr>
-        <w:t xml:space="preserve">February 12, 2022</w:t>
-      </w:r>
-      <w:r>
-        <w:rPr>
-          <w:rFonts w:ascii="Palatino Linotype" w:hAnsi="Palatino Linotype"/>
-          <w:sz w:val="20"/>
-          <w:szCs w:val="20"/>
-        </w:rPr>
-        <w:t xml:space="preserve">.</w:t>
-      </w:r>
-      <w:r>
-        <w:rPr>
-          <w:rFonts w:ascii="Palatino Linotype" w:hAnsi="Palatino Linotype"/>
-          <w:sz w:val="20"/>
-          <w:szCs w:val="20"/>
-        </w:rPr>
-        <w:t xml:space="preserve"> </w:t>
-      </w:r>
-      <w:r>
-        <w:rPr>
-          <w:rFonts w:ascii="Palatino Linotype" w:hAnsi="Palatino Linotype"/>
-          <w:sz w:val="20"/>
-          <w:szCs w:val="20"/>
-        </w:rPr>
-        <w:t xml:space="preserve"/>
-      </w:r>
-      <w:r>
-        <w:rPr>
-          <w:rFonts w:ascii="Palatino Linotype" w:hAnsi="Palatino Linotype"/>
-          <w:sz w:val="20"/>
-          <w:szCs w:val="20"/>
-        </w:rPr>
-        <w:t xml:space="preserve"> </w:t>
-      </w:r>
-      <w:r>
-        <w:rPr>
-          <w:rFonts w:ascii="Palatino Linotype" w:hAnsi="Palatino Linotype"/>
-          <w:sz w:val="20"/>
-          <w:szCs w:val="20"/>
-        </w:rPr>
-        <w:t xml:space="preserve"/>
-      </w:r>
-      <w:r>
-        <w:rPr>
-          <w:rFonts w:ascii="Palatino Linotype" w:hAnsi="Palatino Linotype"/>
-          <w:sz w:val="20"/>
-          <w:szCs w:val="20"/>
-        </w:rPr>
-        <w:t xml:space="preserve"/>
-      </w:r>
-      <w:r>
-        <w:rPr>
-          <w:rFonts w:ascii="Palatino Linotype" w:hAnsi="Palatino Linotype"/>
-          <w:sz w:val="20"/>
-          <w:szCs w:val="20"/>
-        </w:rPr>
         <w:t xml:space="preserve"/>
       </w:r>
       <w:r>
@@ -2002,8 +1877,6 @@
         </w:rPr>
         <w:t xml:space="preserve"/>
       </w:r>
-      <w:bookmarkStart w:id="1" w:name="_GoBack"/>
-      <w:bookmarkEnd w:id="1"/>
       <w:r>
         <w:rPr>
           <w:rFonts w:ascii="Palatino Linotype" w:hAnsi="Palatino Linotype"/>
@@ -2155,7 +2028,7 @@
           <w:sz w:val="20"/>
           <w:szCs w:val="20"/>
         </w:rPr>
-        <w:t xml:space="preserve">Magistrate</w:t>
+        <w:t xml:space="preserve">Judge</w:t>
       </w:r>
       <w:r>
         <w:rPr>
@@ -2171,7 +2044,7 @@
           <w:sz w:val="20"/>
           <w:szCs w:val="20"/>
         </w:rPr>
-        <w:t xml:space="preserve">Amanda</w:t>
+        <w:t xml:space="preserve">Marianne</w:t>
       </w:r>
       <w:r>
         <w:rPr>
@@ -2187,7 +2060,7 @@
           <w:sz w:val="20"/>
           <w:szCs w:val="20"/>
         </w:rPr>
-        <w:t xml:space="preserve">Bunner</w:t>
+        <w:t xml:space="preserve">Hemmeter</w:t>
       </w:r>
     </w:p>
     <w:p>
@@ -2207,106 +2080,6 @@
         <w:rPr>
           <w:rFonts w:ascii="Palatino Linotype" w:hAnsi="Palatino Linotype"/>
           <w:bCs/>
-          <w:sz w:val="20"/>
-          <w:szCs w:val="20"/>
-        </w:rPr>
-      </w:pPr>
-      <w:r>
-        <w:rPr>
-          <w:rFonts w:ascii="Palatino Linotype" w:hAnsi="Palatino Linotype"/>
-          <w:sz w:val="20"/>
-          <w:szCs w:val="20"/>
-        </w:rPr>
-        <w:t xml:space="preserve"/>
-      </w:r>
-    </w:p>
-    <w:p>
-      <w:pPr>
-        <w:tabs>
-          <w:tab w:val="center" w:pos="4680"/>
-        </w:tabs>
-        <w:jc w:val="both"/>
-        <w:rPr>
-          <w:rFonts w:ascii="Palatino Linotype" w:hAnsi="Palatino Linotype"/>
-          <w:b/>
-          <w:bCs/>
-          <w:i/>
-          <w:sz w:val="19"/>
-          <w:szCs w:val="19"/>
-        </w:rPr>
-      </w:pPr>
-      <w:r>
-        <w:rPr>
-          <w:rFonts w:ascii="Palatino Linotype" w:hAnsi="Palatino Linotype"/>
-          <w:b/>
-          <w:bCs/>
-          <w:i/>
-          <w:sz w:val="19"/>
-          <w:szCs w:val="19"/>
-        </w:rPr>
-        <w:t xml:space="preserve">Pursuant to Criminal Rule 19(D) and Traffic Rule 14, written objections to this magistrate’s decision must be filed within </w:t>
-      </w:r>
-      <w:r>
-        <w:rPr>
-          <w:rFonts w:ascii="Palatino Linotype" w:hAnsi="Palatino Linotype"/>
-          <w:b/>
-          <w:bCs/>
-          <w:i/>
-          <w:sz w:val="19"/>
-          <w:szCs w:val="19"/>
-        </w:rPr>
-        <w:t>14</w:t>
-      </w:r>
-      <w:r>
-        <w:rPr>
-          <w:rFonts w:ascii="Palatino Linotype" w:hAnsi="Palatino Linotype"/>
-          <w:b/>
-          <w:bCs/>
-          <w:i/>
-          <w:sz w:val="19"/>
-          <w:szCs w:val="19"/>
-        </w:rPr>
-        <w:t xml:space="preserve"> days of the filing of this decision. Any objections must state with specificity the grounds of the objections. </w:t>
-      </w:r>
-      <w:r>
-        <w:rPr>
-          <w:rFonts w:ascii="Palatino Linotype" w:hAnsi="Palatino Linotype"/>
-          <w:b/>
-          <w:bCs/>
-          <w:i/>
-          <w:sz w:val="19"/>
-          <w:szCs w:val="19"/>
-        </w:rPr>
-        <w:t xml:space="preserve">A party shall not assign as error on appeal the court’s adoption of this decision unless the party timely </w:t>
-      </w:r>
-      <w:r>
-        <w:rPr>
-          <w:rFonts w:ascii="Palatino Linotype" w:hAnsi="Palatino Linotype"/>
-          <w:b/>
-          <w:bCs/>
-          <w:i/>
-          <w:sz w:val="19"/>
-          <w:szCs w:val="19"/>
-        </w:rPr>
-        <w:t>files objections.</w:t>
-      </w:r>
-    </w:p>
-    <w:p>
-      <w:pPr>
-        <w:tabs>
-          <w:tab w:val="left" w:pos="-1080"/>
-          <w:tab w:val="left" w:pos="-720"/>
-          <w:tab w:val="left" w:pos="0"/>
-          <w:tab w:val="left" w:pos="720"/>
-          <w:tab w:val="left" w:pos="1440"/>
-          <w:tab w:val="left" w:pos="2160"/>
-          <w:tab w:val="left" w:pos="2880"/>
-          <w:tab w:val="left" w:pos="3600"/>
-          <w:tab w:val="left" w:pos="4320"/>
-          <w:tab w:val="left" w:pos="4680"/>
-        </w:tabs>
-        <w:rPr>
-          <w:rFonts w:ascii="Palatino Linotype" w:hAnsi="Palatino Linotype"/>
           <w:sz w:val="20"/>
           <w:szCs w:val="20"/>
         </w:rPr>
@@ -2606,15 +2379,7 @@
                 <w:sz w:val="20"/>
                 <w:szCs w:val="20"/>
               </w:rPr>
-              <w:t xml:space="preserve">Magistrate Decision</w:t>
-            </w:r>
-            <w:r>
-              <w:rPr>
-                <w:rFonts w:ascii="Palatino Linotype" w:hAnsi="Palatino Linotype"/>
-                <w:sz w:val="20"/>
-                <w:szCs w:val="20"/>
-              </w:rPr>
-              <w:t xml:space="preserve"> 21CRB01291</w:t>
+              <w:t xml:space="preserve">Final Judgment Entry 21CRB01291</w:t>
             </w:r>
           </w:p>
         </w:sdtContent>

</xml_diff>

<commit_message>
Updated labels and fixed jail time credit bug.
</commit_message>
<xml_diff>
--- a/resources/Saved/21CRB01291_Traffic Judgment Entry.docx
+++ b/resources/Saved/21CRB01291_Traffic Judgment Entry.docx
@@ -499,6 +499,14 @@
         </w:rPr>
         <w:t xml:space="preserve"/>
       </w:r>
+      <w:r>
+        <w:rPr>
+          <w:rFonts w:ascii="Palatino Linotype" w:hAnsi="Palatino Linotype"/>
+          <w:sz w:val="20"/>
+          <w:szCs w:val="20"/>
+        </w:rPr>
+        <w:tab/>
+      </w:r>
     </w:p>
     <w:p>
       <w:pPr>
@@ -569,15 +577,15 @@
           <w:sz w:val="20"/>
           <w:szCs w:val="20"/>
         </w:rPr>
-        <w:t xml:space="preserve">arraignment</w:t>
-      </w:r>
-      <w:r>
-        <w:rPr>
-          <w:rFonts w:ascii="Palatino Linotype" w:hAnsi="Palatino Linotype"/>
-          <w:sz w:val="20"/>
-          <w:szCs w:val="20"/>
-        </w:rPr>
-        <w:t xml:space="preserve"> on February 14, 2022.</w:t>
+        <w:t xml:space="preserve">change of plea</w:t>
+      </w:r>
+      <w:r>
+        <w:rPr>
+          <w:rFonts w:ascii="Palatino Linotype" w:hAnsi="Palatino Linotype"/>
+          <w:sz w:val="20"/>
+          <w:szCs w:val="20"/>
+        </w:rPr>
+        <w:t xml:space="preserve"> on February 19, 2022.</w:t>
       </w:r>
       <w:r>
         <w:rPr>
@@ -594,25 +602,7 @@
           <w:sz w:val="20"/>
           <w:szCs w:val="20"/>
         </w:rPr>
-        <w:t xml:space="preserve">Defendant waived right to counsel.</w:t>
-      </w:r>
-      <w:r>
-        <w:rPr>
-          <w:rFonts w:ascii="Palatino Linotype" w:hAnsi="Palatino Linotype"/>
-          <w:bCs/>
-          <w:sz w:val="20"/>
-          <w:szCs w:val="20"/>
-        </w:rPr>
-        <w:t xml:space="preserve"> </w:t>
-      </w:r>
-      <w:r>
-        <w:rPr>
-          <w:rFonts w:ascii="Palatino Linotype" w:hAnsi="Palatino Linotype"/>
-          <w:bCs/>
-          <w:sz w:val="20"/>
-          <w:szCs w:val="20"/>
-        </w:rPr>
-        <w:t xml:space="preserve"/>
+        <w:t xml:space="preserve">Defendant waived right to counsel. </w:t>
       </w:r>
       <w:r>
         <w:rPr>
@@ -761,22 +751,32 @@
     </w:p>
     <w:p>
       <w:pPr>
-        <w:rPr>
-          <w:rFonts w:ascii="Palatino Linotype" w:hAnsi="Palatino Linotype"/>
-          <w:sz w:val="20"/>
-          <w:szCs w:val="20"/>
-        </w:rPr>
-      </w:pPr>
+        <w:jc w:val="both"/>
+        <w:rPr>
+          <w:rFonts w:ascii="Palatino Linotype" w:hAnsi="Palatino Linotype"/>
+          <w:sz w:val="20"/>
+          <w:szCs w:val="20"/>
+        </w:rPr>
+      </w:pPr>
+      <w:r>
+        <w:rPr>
+          <w:rFonts w:ascii="Palatino Linotype" w:hAnsi="Palatino Linotype"/>
+          <w:sz w:val="20"/>
+          <w:szCs w:val="20"/>
+        </w:rPr>
+        <w:t xml:space="preserve"/>
+      </w:r>
     </w:p>
     <w:tbl>
       <w:tblPr>
         <w:tblStyle w:val="TableGrid"/>
         <w:tblW w:w="0" w:type="auto"/>
         <w:jc w:val="center"/>
+        <w:tblInd w:w="-381" w:type="dxa"/>
         <w:tblLook w:val="04A0" w:firstRow="1" w:lastRow="0" w:firstColumn="1" w:lastColumn="0" w:noHBand="0" w:noVBand="1"/>
       </w:tblPr>
       <w:tblGrid>
-        <w:gridCol w:w="4261"/>
+        <w:gridCol w:w="4642"/>
         <w:gridCol w:w="4019"/>
       </w:tblGrid>
       <w:tr>
@@ -785,7 +785,7 @@
         </w:trPr>
         <w:tc>
           <w:tcPr>
-            <w:tcW w:w="1801" w:type="dxa"/>
+            <w:tcW w:w="2182" w:type="dxa"/>
           </w:tcPr>
           <w:p>
             <w:pPr>
@@ -866,7 +866,7 @@
         </w:trPr>
         <w:tc>
           <w:tcPr>
-            <w:tcW w:w="1801" w:type="dxa"/>
+            <w:tcW w:w="2182" w:type="dxa"/>
           </w:tcPr>
           <w:p>
             <w:pPr>
@@ -947,7 +947,7 @@
         </w:trPr>
         <w:tc>
           <w:tcPr>
-            <w:tcW w:w="1801" w:type="dxa"/>
+            <w:tcW w:w="2182" w:type="dxa"/>
           </w:tcPr>
           <w:p>
             <w:pPr>
@@ -979,6 +979,7 @@
                 <w:sz w:val="20"/>
                 <w:szCs w:val="20"/>
               </w:rPr>
+              <w:lastRenderedPageBreak/>
               <w:t>Degree</w:t>
             </w:r>
           </w:p>
@@ -1028,7 +1029,7 @@
         </w:trPr>
         <w:tc>
           <w:tcPr>
-            <w:tcW w:w="1801" w:type="dxa"/>
+            <w:tcW w:w="2182" w:type="dxa"/>
           </w:tcPr>
           <w:p>
             <w:pPr>
@@ -1060,7 +1061,6 @@
                 <w:sz w:val="20"/>
                 <w:szCs w:val="20"/>
               </w:rPr>
-              <w:lastRenderedPageBreak/>
               <w:t>Plea</w:t>
             </w:r>
           </w:p>
@@ -1099,7 +1099,7 @@
                 <w:sz w:val="20"/>
                 <w:szCs w:val="20"/>
               </w:rPr>
-              <w:t xml:space="preserve">Guilty</w:t>
+              <w:t xml:space="preserve">No Contest</w:t>
             </w:r>
           </w:p>
         </w:tc>
@@ -1110,7 +1110,7 @@
         </w:trPr>
         <w:tc>
           <w:tcPr>
-            <w:tcW w:w="1801" w:type="dxa"/>
+            <w:tcW w:w="2182" w:type="dxa"/>
           </w:tcPr>
           <w:p>
             <w:pPr>
@@ -1191,7 +1191,7 @@
         </w:trPr>
         <w:tc>
           <w:tcPr>
-            <w:tcW w:w="1801" w:type="dxa"/>
+            <w:tcW w:w="2182" w:type="dxa"/>
           </w:tcPr>
           <w:p>
             <w:pPr>
@@ -1261,7 +1261,7 @@
                 <w:sz w:val="20"/>
                 <w:szCs w:val="20"/>
               </w:rPr>
-              <w:t xml:space="preserve">$ 0</w:t>
+              <w:t xml:space="preserve">$ 10</w:t>
             </w:r>
           </w:p>
         </w:tc>
@@ -1272,7 +1272,7 @@
         </w:trPr>
         <w:tc>
           <w:tcPr>
-            <w:tcW w:w="1801" w:type="dxa"/>
+            <w:tcW w:w="2182" w:type="dxa"/>
           </w:tcPr>
           <w:p>
             <w:pPr>
@@ -1362,7 +1362,189 @@
                 <w:sz w:val="20"/>
                 <w:szCs w:val="20"/>
               </w:rPr>
-              <w:t xml:space="preserve">$ 0</w:t>
+              <w:t xml:space="preserve">$ 5</w:t>
+            </w:r>
+          </w:p>
+        </w:tc>
+      </w:tr>
+      <w:tr>
+        <w:trPr>
+          <w:jc w:val="center"/>
+        </w:trPr>
+        <w:tc>
+          <w:tcPr>
+            <w:tcW w:w="2182" w:type="dxa"/>
+          </w:tcPr>
+          <w:p>
+            <w:pPr>
+              <w:tabs>
+                <w:tab w:val="left" w:pos="-1080"/>
+                <w:tab w:val="left" w:pos="-720"/>
+                <w:tab w:val="left" w:pos="0"/>
+                <w:tab w:val="left" w:pos="720"/>
+                <w:tab w:val="left" w:pos="1440"/>
+                <w:tab w:val="left" w:pos="2160"/>
+                <w:tab w:val="left" w:pos="2880"/>
+                <w:tab w:val="left" w:pos="3600"/>
+                <w:tab w:val="left" w:pos="4320"/>
+                <w:tab w:val="left" w:pos="4680"/>
+              </w:tabs>
+              <w:rPr>
+                <w:rFonts w:ascii="Palatino Linotype" w:hAnsi="Palatino Linotype"/>
+                <w:b/>
+                <w:bCs/>
+                <w:sz w:val="20"/>
+                <w:szCs w:val="20"/>
+              </w:rPr>
+            </w:pPr>
+            <w:r>
+              <w:rPr>
+                <w:rFonts w:ascii="Palatino Linotype" w:hAnsi="Palatino Linotype"/>
+                <w:b/>
+                <w:bCs/>
+                <w:sz w:val="20"/>
+                <w:szCs w:val="20"/>
+              </w:rPr>
+              <w:t>Jail Days</w:t>
+            </w:r>
+          </w:p>
+        </w:tc>
+        <w:tc>
+          <w:tcPr>
+            <w:tcW w:w="3289" w:type="dxa"/>
+          </w:tcPr>
+          <w:p>
+            <w:pPr>
+              <w:tabs>
+                <w:tab w:val="left" w:pos="-1080"/>
+                <w:tab w:val="left" w:pos="-720"/>
+                <w:tab w:val="left" w:pos="0"/>
+                <w:tab w:val="left" w:pos="720"/>
+                <w:tab w:val="left" w:pos="1440"/>
+                <w:tab w:val="left" w:pos="2160"/>
+                <w:tab w:val="left" w:pos="2880"/>
+                <w:tab w:val="left" w:pos="3600"/>
+                <w:tab w:val="left" w:pos="4320"/>
+                <w:tab w:val="left" w:pos="4680"/>
+              </w:tabs>
+              <w:rPr>
+                <w:rFonts w:ascii="Palatino Linotype" w:hAnsi="Palatino Linotype"/>
+                <w:b/>
+                <w:bCs/>
+                <w:sz w:val="20"/>
+                <w:szCs w:val="20"/>
+              </w:rPr>
+            </w:pPr>
+            <w:r>
+              <w:rPr>
+                <w:rFonts w:ascii="Palatino Linotype" w:hAnsi="Palatino Linotype"/>
+                <w:b/>
+                <w:bCs/>
+                <w:sz w:val="20"/>
+                <w:szCs w:val="20"/>
+              </w:rPr>
+              <w:t xml:space="preserve">None</w:t>
+            </w:r>
+          </w:p>
+        </w:tc>
+      </w:tr>
+      <w:tr>
+        <w:trPr>
+          <w:jc w:val="center"/>
+        </w:trPr>
+        <w:tc>
+          <w:tcPr>
+            <w:tcW w:w="2182" w:type="dxa"/>
+          </w:tcPr>
+          <w:p>
+            <w:pPr>
+              <w:tabs>
+                <w:tab w:val="left" w:pos="-1080"/>
+                <w:tab w:val="left" w:pos="-720"/>
+                <w:tab w:val="left" w:pos="0"/>
+                <w:tab w:val="left" w:pos="720"/>
+                <w:tab w:val="left" w:pos="1440"/>
+                <w:tab w:val="left" w:pos="2160"/>
+                <w:tab w:val="left" w:pos="2880"/>
+                <w:tab w:val="left" w:pos="3600"/>
+                <w:tab w:val="left" w:pos="4320"/>
+                <w:tab w:val="left" w:pos="4680"/>
+              </w:tabs>
+              <w:rPr>
+                <w:rFonts w:ascii="Palatino Linotype" w:hAnsi="Palatino Linotype"/>
+                <w:b/>
+                <w:bCs/>
+                <w:sz w:val="20"/>
+                <w:szCs w:val="20"/>
+              </w:rPr>
+            </w:pPr>
+            <w:r>
+              <w:rPr>
+                <w:rFonts w:ascii="Palatino Linotype" w:hAnsi="Palatino Linotype"/>
+                <w:b/>
+                <w:bCs/>
+                <w:sz w:val="20"/>
+                <w:szCs w:val="20"/>
+              </w:rPr>
+              <w:t>Jail Days</w:t>
+            </w:r>
+            <w:r>
+              <w:rPr>
+                <w:rFonts w:ascii="Palatino Linotype" w:hAnsi="Palatino Linotype"/>
+                <w:b/>
+                <w:bCs/>
+                <w:sz w:val="20"/>
+                <w:szCs w:val="20"/>
+              </w:rPr>
+              <w:t xml:space="preserve"> </w:t>
+            </w:r>
+            <w:r>
+              <w:rPr>
+                <w:rFonts w:ascii="Palatino Linotype" w:hAnsi="Palatino Linotype"/>
+                <w:b/>
+                <w:bCs/>
+                <w:sz w:val="20"/>
+                <w:szCs w:val="20"/>
+              </w:rPr>
+              <w:t>Suspended</w:t>
+            </w:r>
+          </w:p>
+        </w:tc>
+        <w:tc>
+          <w:tcPr>
+            <w:tcW w:w="3289" w:type="dxa"/>
+          </w:tcPr>
+          <w:p>
+            <w:pPr>
+              <w:tabs>
+                <w:tab w:val="left" w:pos="-1080"/>
+                <w:tab w:val="left" w:pos="-720"/>
+                <w:tab w:val="left" w:pos="0"/>
+                <w:tab w:val="left" w:pos="720"/>
+                <w:tab w:val="left" w:pos="1440"/>
+                <w:tab w:val="left" w:pos="2160"/>
+                <w:tab w:val="left" w:pos="2880"/>
+                <w:tab w:val="left" w:pos="3600"/>
+                <w:tab w:val="left" w:pos="4320"/>
+                <w:tab w:val="left" w:pos="4680"/>
+              </w:tabs>
+              <w:rPr>
+                <w:rFonts w:ascii="Palatino Linotype" w:hAnsi="Palatino Linotype"/>
+                <w:b/>
+                <w:bCs/>
+                <w:sz w:val="20"/>
+                <w:szCs w:val="20"/>
+              </w:rPr>
+            </w:pPr>
+            <w:r>
+              <w:rPr>
+                <w:rFonts w:ascii="Palatino Linotype" w:hAnsi="Palatino Linotype"/>
+                <w:b/>
+                <w:bCs/>
+                <w:sz w:val="20"/>
+                <w:szCs w:val="20"/>
+              </w:rPr>
+              <w:t xml:space="preserve">None</w:t>
             </w:r>
           </w:p>
         </w:tc>
@@ -1440,16 +1622,43 @@
           <w:szCs w:val="20"/>
           <w:u w:val="single"/>
         </w:rPr>
-        <w:t xml:space="preserve"> case</w:t>
-      </w:r>
+        <w:t xml:space="preserve"> </w:t>
+      </w:r>
+      <w:proofErr w:type="gramStart"/>
       <w:r>
         <w:rPr>
           <w:rFonts w:ascii="Palatino Linotype" w:hAnsi="Palatino Linotype"/>
           <w:bCs/>
           <w:sz w:val="20"/>
           <w:szCs w:val="20"/>
+          <w:u w:val="single"/>
+        </w:rPr>
+        <w:t>case</w:t>
+      </w:r>
+      <w:r>
+        <w:rPr>
+          <w:rFonts w:ascii="Palatino Linotype" w:hAnsi="Palatino Linotype"/>
+          <w:sz w:val="20"/>
+          <w:szCs w:val="20"/>
+        </w:rPr>
+        <w:t xml:space="preserve"/>
+      </w:r>
+      <w:r>
+        <w:rPr>
+          <w:rFonts w:ascii="Palatino Linotype" w:hAnsi="Palatino Linotype"/>
+          <w:bCs/>
+          <w:sz w:val="20"/>
+          <w:szCs w:val="20"/>
         </w:rPr>
         <w:t xml:space="preserve">. </w:t>
+      </w:r>
+      <w:r>
+        <w:rPr>
+          <w:rFonts w:ascii="Palatino Linotype" w:hAnsi="Palatino Linotype"/>
+          <w:sz w:val="20"/>
+          <w:szCs w:val="20"/>
+        </w:rPr>
+        <w:t xml:space="preserve"/>
       </w:r>
       <w:r>
         <w:rPr>
@@ -1528,7 +1737,7 @@
         </w:rPr>
         <w:t xml:space="preserve">. </w:t>
       </w:r>
-      <w:bookmarkStart w:id="1" w:name="_Hlk94196527"/>
+      <w:bookmarkStart w:id="0" w:name="_Hlk94196527"/>
       <w:r>
         <w:rPr>
           <w:rFonts w:ascii="Palatino Linotype" w:hAnsi="Palatino Linotype"/>
@@ -1588,7 +1797,7 @@
         </w:rPr>
         <w:t xml:space="preserve">in full by </w:t>
       </w:r>
-      <w:bookmarkEnd w:id="1"/>
+      <w:bookmarkEnd w:id="0"/>
       <w:r>
         <w:rPr>
           <w:rFonts w:ascii="Palatino Linotype" w:hAnsi="Palatino Linotype"/>
@@ -1597,15 +1806,47 @@
           <w:sz w:val="20"/>
           <w:szCs w:val="20"/>
         </w:rPr>
-        <w:t xml:space="preserve">February 14, 2022</w:t>
-      </w:r>
-      <w:r>
-        <w:rPr>
-          <w:rFonts w:ascii="Palatino Linotype" w:hAnsi="Palatino Linotype"/>
-          <w:sz w:val="20"/>
-          <w:szCs w:val="20"/>
-        </w:rPr>
-        <w:t xml:space="preserve">. </w:t>
+        <w:t xml:space="preserve">February 19, 2022</w:t>
+      </w:r>
+      <w:r>
+        <w:rPr>
+          <w:rFonts w:ascii="Palatino Linotype" w:hAnsi="Palatino Linotype"/>
+          <w:sz w:val="20"/>
+          <w:szCs w:val="20"/>
+        </w:rPr>
+        <w:t xml:space="preserve">.</w:t>
+      </w:r>
+      <w:r>
+        <w:rPr>
+          <w:rFonts w:ascii="Palatino Linotype" w:hAnsi="Palatino Linotype"/>
+          <w:sz w:val="20"/>
+          <w:szCs w:val="20"/>
+        </w:rPr>
+        <w:t xml:space="preserve"> </w:t>
+      </w:r>
+      <w:r>
+        <w:rPr>
+          <w:rFonts w:ascii="Palatino Linotype" w:hAnsi="Palatino Linotype"/>
+          <w:sz w:val="20"/>
+          <w:szCs w:val="20"/>
+        </w:rPr>
+        <w:t xml:space="preserve"/>
+      </w:r>
+      <w:r>
+        <w:rPr>
+          <w:rFonts w:ascii="Palatino Linotype" w:hAnsi="Palatino Linotype"/>
+          <w:sz w:val="20"/>
+          <w:szCs w:val="20"/>
+        </w:rPr>
+        <w:t xml:space="preserve"/>
+      </w:r>
+      <w:r>
+        <w:rPr>
+          <w:rFonts w:ascii="Palatino Linotype" w:hAnsi="Palatino Linotype"/>
+          <w:sz w:val="20"/>
+          <w:szCs w:val="20"/>
+        </w:rPr>
+        <w:t xml:space="preserve"/>
       </w:r>
       <w:r>
         <w:rPr>
@@ -1675,7 +1916,7 @@
           <w:sz w:val="20"/>
           <w:szCs w:val="20"/>
         </w:rPr>
-        <w:t>License Suspension.</w:t>
+        <w:t xml:space="preserve">Jail Commitment Terms.</w:t>
       </w:r>
       <w:proofErr w:type="gramEnd"/>
       <w:r>
@@ -1685,57 +1926,319 @@
           <w:sz w:val="20"/>
           <w:szCs w:val="20"/>
         </w:rPr>
+        <w:t xml:space="preserve">  </w:t>
+      </w:r>
+      <w:r>
+        <w:rPr>
+          <w:rFonts w:ascii="Palatino Linotype" w:hAnsi="Palatino Linotype"/>
+          <w:sz w:val="20"/>
+          <w:szCs w:val="20"/>
+        </w:rPr>
+        <w:t xml:space="preserve"/>
+      </w:r>
+      <w:r>
+        <w:rPr>
+          <w:rFonts w:ascii="Palatino Linotype" w:hAnsi="Palatino Linotype"/>
+          <w:sz w:val="20"/>
+          <w:szCs w:val="20"/>
+        </w:rPr>
+        <w:t xml:space="preserve">Defendant’s report date is </w:t>
+      </w:r>
+      <w:r>
+        <w:rPr>
+          <w:rFonts w:ascii="Palatino Linotype" w:hAnsi="Palatino Linotype"/>
+          <w:b/>
+          <w:sz w:val="20"/>
+          <w:szCs w:val="20"/>
+        </w:rPr>
+        <w:t xml:space="preserve">February 19, 2022</w:t>
+      </w:r>
+      <w:r>
+        <w:rPr>
+          <w:rFonts w:ascii="Palatino Linotype" w:hAnsi="Palatino Linotype"/>
+          <w:b/>
+          <w:sz w:val="20"/>
+          <w:szCs w:val="20"/>
+        </w:rPr>
+        <w:t xml:space="preserve"> at 08:30 AM</w:t>
+      </w:r>
+      <w:r>
+        <w:rPr>
+          <w:rFonts w:ascii="Palatino Linotype" w:hAnsi="Palatino Linotype"/>
+          <w:sz w:val="20"/>
+          <w:szCs w:val="20"/>
+        </w:rPr>
+        <w:t xml:space="preserve">.</w:t>
+      </w:r>
+      <w:r>
+        <w:rPr>
+          <w:rFonts w:ascii="Palatino Linotype" w:hAnsi="Palatino Linotype"/>
+          <w:sz w:val="20"/>
+          <w:szCs w:val="20"/>
+        </w:rPr>
+        <w:t xml:space="preserve"/>
+      </w:r>
+    </w:p>
+    <w:p>
+      <w:pPr>
+        <w:pStyle w:val="ListParagraph"/>
+        <w:numPr>
+          <w:ilvl w:val="0"/>
+          <w:numId w:val="3"/>
+        </w:numPr>
+        <w:jc w:val="both"/>
+        <w:rPr>
+          <w:rFonts w:ascii="Palatino Linotype" w:hAnsi="Palatino Linotype"/>
+          <w:sz w:val="20"/>
+          <w:szCs w:val="20"/>
+        </w:rPr>
+      </w:pPr>
+      <w:r>
+        <w:rPr>
+          <w:rFonts w:ascii="Palatino Linotype" w:hAnsi="Palatino Linotype"/>
+          <w:sz w:val="20"/>
+          <w:szCs w:val="20"/>
+        </w:rPr>
+        <w:t>Defendant shall report to jail time</w:t>
+      </w:r>
+      <w:r>
+        <w:rPr>
+          <w:rFonts w:ascii="Palatino Linotype" w:hAnsi="Palatino Linotype"/>
+          <w:sz w:val="20"/>
+          <w:szCs w:val="20"/>
+        </w:rPr>
+        <w:t>l</w:t>
+      </w:r>
+      <w:r>
+        <w:rPr>
+          <w:rFonts w:ascii="Palatino Linotype" w:hAnsi="Palatino Linotype"/>
+          <w:sz w:val="20"/>
+          <w:szCs w:val="20"/>
+        </w:rPr>
+        <w:t>y and sober.</w:t>
+      </w:r>
+    </w:p>
+    <w:p>
+      <w:pPr>
+        <w:pStyle w:val="ListParagraph"/>
+        <w:numPr>
+          <w:ilvl w:val="0"/>
+          <w:numId w:val="3"/>
+        </w:numPr>
+        <w:jc w:val="both"/>
+        <w:rPr>
+          <w:rFonts w:ascii="Palatino Linotype" w:hAnsi="Palatino Linotype"/>
+          <w:sz w:val="20"/>
+          <w:szCs w:val="20"/>
+        </w:rPr>
+      </w:pPr>
+      <w:r>
+        <w:rPr>
+          <w:rFonts w:ascii="Palatino Linotype" w:hAnsi="Palatino Linotype"/>
+          <w:sz w:val="20"/>
+          <w:szCs w:val="20"/>
+        </w:rPr>
+        <w:t xml:space="preserve">The jail days imposed shall be served</w:t>
+      </w:r>
+      <w:r>
+        <w:rPr>
+          <w:rFonts w:ascii="Palatino Linotype" w:hAnsi="Palatino Linotype"/>
+          <w:sz w:val="20"/>
+          <w:szCs w:val="20"/>
+        </w:rPr>
+        <w:t xml:space="preserve"> as</w:t>
+      </w:r>
+      <w:r>
+        <w:rPr>
+          <w:rFonts w:ascii="Palatino Linotype" w:hAnsi="Palatino Linotype"/>
+          <w:sz w:val="20"/>
+          <w:szCs w:val="20"/>
+        </w:rPr>
+        <w:t xml:space="preserve"> consecutive days. </w:t>
+      </w:r>
+      <w:r>
+        <w:rPr>
+          <w:rFonts w:ascii="Palatino Linotype" w:hAnsi="Palatino Linotype"/>
+          <w:sz w:val="20"/>
+          <w:szCs w:val="20"/>
+        </w:rPr>
+        <w:t xml:space="preserve"/>
+      </w:r>
+      <w:r>
+        <w:rPr>
+          <w:rFonts w:ascii="Palatino Linotype" w:hAnsi="Palatino Linotype"/>
+          <w:sz w:val="20"/>
+          <w:szCs w:val="20"/>
+        </w:rPr>
+        <w:t xml:space="preserve"/>
+      </w:r>
+      <w:r>
+        <w:rPr>
+          <w:rFonts w:ascii="Palatino Linotype" w:hAnsi="Palatino Linotype"/>
+          <w:sz w:val="20"/>
+          <w:szCs w:val="20"/>
+        </w:rPr>
         <w:t xml:space="preserve"> </w:t>
       </w:r>
-      <w:r>
-        <w:rPr>
-          <w:rFonts w:ascii="Palatino Linotype" w:hAnsi="Palatino Linotype"/>
-          <w:b/>
-          <w:sz w:val="20"/>
-          <w:szCs w:val="20"/>
-        </w:rPr>
-        <w:t xml:space="preserve"> </w:t>
-      </w:r>
-      <w:r>
-        <w:rPr>
-          <w:rFonts w:ascii="Palatino Linotype" w:hAnsi="Palatino Linotype"/>
-          <w:sz w:val="20"/>
-          <w:szCs w:val="20"/>
-        </w:rPr>
-        <w:t xml:space="preserve">Defendant’s </w:t>
-      </w:r>
-      <w:r>
-        <w:rPr>
-          <w:rFonts w:ascii="Palatino Linotype" w:hAnsi="Palatino Linotype"/>
-          <w:sz w:val="20"/>
-          <w:szCs w:val="20"/>
-        </w:rPr>
-        <w:t xml:space="preserve">concealed carry</w:t>
-      </w:r>
-      <w:r>
-        <w:rPr>
-          <w:rFonts w:ascii="Palatino Linotype" w:hAnsi="Palatino Linotype"/>
-          <w:sz w:val="20"/>
-          <w:szCs w:val="20"/>
-        </w:rPr>
-        <w:t xml:space="preserve"> license is suspended from February 14, 2022 for a term of 6 months. </w:t>
-      </w:r>
-      <w:r>
-        <w:rPr>
-          <w:rFonts w:ascii="Palatino Linotype" w:hAnsi="Palatino Linotype"/>
-          <w:sz w:val="20"/>
-          <w:szCs w:val="20"/>
-        </w:rPr>
-        <w:t xml:space="preserve">The defendant is required to complete a remedial driving class before his operator’s license may be reinstated</w:t>
-      </w:r>
-      <w:proofErr w:type="gramStart"/>
-      <w:r>
-        <w:rPr>
-          <w:rFonts w:ascii="Palatino Linotype" w:hAnsi="Palatino Linotype"/>
-          <w:sz w:val="20"/>
-          <w:szCs w:val="20"/>
-        </w:rPr>
-        <w:t xml:space="preserve">.</w:t>
+    </w:p>
+    <w:p>
+      <w:pPr>
+        <w:pStyle w:val="ListParagraph"/>
+        <w:numPr>
+          <w:ilvl w:val="0"/>
+          <w:numId w:val="3"/>
+        </w:numPr>
+        <w:jc w:val="both"/>
+        <w:rPr>
+          <w:rFonts w:ascii="Palatino Linotype" w:hAnsi="Palatino Linotype"/>
+          <w:sz w:val="20"/>
+          <w:szCs w:val="20"/>
+        </w:rPr>
+      </w:pPr>
+      <w:r>
+        <w:rPr>
+          <w:rFonts w:ascii="Palatino Linotype" w:hAnsi="Palatino Linotype"/>
+          <w:sz w:val="20"/>
+          <w:szCs w:val="20"/>
+        </w:rPr>
+        <w:t xml:space="preserve">Defendant </w:t>
+      </w:r>
+      <w:r>
+        <w:rPr>
+          <w:rFonts w:ascii="Palatino Linotype" w:hAnsi="Palatino Linotype"/>
+          <w:sz w:val="20"/>
+          <w:szCs w:val="20"/>
+        </w:rPr>
+        <w:t xml:space="preserve">may complete the Driver’s Intervention Program in lieu of serving 3 </w:t>
+      </w:r>
+      <w:r>
+        <w:rPr>
+          <w:rFonts w:ascii="Palatino Linotype" w:hAnsi="Palatino Linotype"/>
+          <w:sz w:val="20"/>
+          <w:szCs w:val="20"/>
+        </w:rPr>
+        <w:t xml:space="preserve">days in jail.</w:t>
+      </w:r>
+      <w:r>
+        <w:rPr>
+          <w:rFonts w:ascii="Palatino Linotype" w:hAnsi="Palatino Linotype"/>
+          <w:sz w:val="20"/>
+          <w:szCs w:val="20"/>
+        </w:rPr>
+        <w:t xml:space="preserve"> Defendant shall complete the program as specified by the Office of Community Control.</w:t>
+      </w:r>
+      <w:r>
+        <w:rPr>
+          <w:rFonts w:ascii="Palatino Linotype" w:hAnsi="Palatino Linotype"/>
+          <w:sz w:val="20"/>
+          <w:szCs w:val="20"/>
+        </w:rPr>
+        <w:t xml:space="preserve"/>
+      </w:r>
+      <w:r>
+        <w:rPr>
+          <w:rFonts w:ascii="Palatino Linotype" w:hAnsi="Palatino Linotype"/>
+          <w:sz w:val="20"/>
+          <w:szCs w:val="20"/>
+        </w:rPr>
+        <w:t xml:space="preserve"/>
+      </w:r>
+    </w:p>
+    <w:p>
+      <w:pPr>
+        <w:pStyle w:val="ListParagraph"/>
+        <w:numPr>
+          <w:ilvl w:val="0"/>
+          <w:numId w:val="3"/>
+        </w:numPr>
+        <w:jc w:val="both"/>
+        <w:rPr>
+          <w:rFonts w:ascii="Palatino Linotype" w:hAnsi="Palatino Linotype"/>
+          <w:sz w:val="20"/>
+          <w:szCs w:val="20"/>
+        </w:rPr>
+      </w:pPr>
+      <w:r>
+        <w:rPr>
+          <w:rFonts w:ascii="Palatino Linotype" w:hAnsi="Palatino Linotype"/>
+          <w:sz w:val="20"/>
+          <w:szCs w:val="20"/>
+        </w:rPr>
+        <w:t>Defendant shall timely pay</w:t>
+      </w:r>
+      <w:r>
+        <w:rPr>
+          <w:rFonts w:ascii="Palatino Linotype" w:hAnsi="Palatino Linotype"/>
+          <w:sz w:val="20"/>
+          <w:szCs w:val="20"/>
+        </w:rPr>
+        <w:t>,</w:t>
+      </w:r>
+      <w:r>
+        <w:rPr>
+          <w:rFonts w:ascii="Palatino Linotype" w:hAnsi="Palatino Linotype"/>
+          <w:sz w:val="20"/>
+          <w:szCs w:val="20"/>
+        </w:rPr>
+        <w:t xml:space="preserve"> or dispute</w:t>
+      </w:r>
+      <w:r>
+        <w:rPr>
+          <w:rFonts w:ascii="Palatino Linotype" w:hAnsi="Palatino Linotype"/>
+          <w:sz w:val="20"/>
+          <w:szCs w:val="20"/>
+        </w:rPr>
+        <w:t xml:space="preserve">,</w:t>
+      </w:r>
+      <w:r>
+        <w:rPr>
+          <w:rFonts w:ascii="Palatino Linotype" w:hAnsi="Palatino Linotype"/>
+          <w:sz w:val="20"/>
+          <w:szCs w:val="20"/>
+        </w:rPr>
+        <w:t xml:space="preserve"> confinement costs billed pursuant to R.C. 2929.37 or be subject to certificate of judgment by the Clerk.</w:t>
+      </w:r>
+    </w:p>
+    <w:p>
+      <w:pPr>
+        <w:jc w:val="both"/>
+        <w:rPr>
+          <w:rFonts w:ascii="Palatino Linotype" w:hAnsi="Palatino Linotype"/>
+          <w:sz w:val="20"/>
+          <w:szCs w:val="20"/>
+        </w:rPr>
+      </w:pPr>
+      <w:r>
+        <w:rPr>
+          <w:rFonts w:ascii="Palatino Linotype" w:hAnsi="Palatino Linotype"/>
+          <w:sz w:val="20"/>
+          <w:szCs w:val="20"/>
+        </w:rPr>
+        <w:t xml:space="preserve"/>
+      </w:r>
+      <w:r>
+        <w:rPr>
+          <w:rFonts w:ascii="Palatino Linotype" w:hAnsi="Palatino Linotype"/>
+          <w:sz w:val="20"/>
+          <w:szCs w:val="20"/>
+        </w:rPr>
+        <w:t xml:space="preserve"/>
+      </w:r>
+      <w:r>
+        <w:rPr>
+          <w:rFonts w:ascii="Palatino Linotype" w:hAnsi="Palatino Linotype"/>
+          <w:sz w:val="20"/>
+          <w:szCs w:val="20"/>
+        </w:rPr>
+        <w:t xml:space="preserve"/>
+      </w:r>
+      <w:r>
+        <w:rPr>
+          <w:rFonts w:ascii="Palatino Linotype" w:hAnsi="Palatino Linotype"/>
+          <w:sz w:val="20"/>
+          <w:szCs w:val="20"/>
+        </w:rPr>
+        <w:t xml:space="preserve"/>
       </w:r>
       <w:r>
         <w:rPr>
@@ -1785,7 +2288,6 @@
           <w:sz w:val="20"/>
           <w:szCs w:val="20"/>
         </w:rPr>
-        <w:lastRenderedPageBreak/>
         <w:tab/>
       </w:r>
       <w:r>
@@ -1980,23 +2482,36 @@
           <w:sz w:val="16"/>
           <w:szCs w:val="16"/>
         </w:rPr>
-        <w:t>Copies served by Dep. Clerk ______</w:t>
-      </w:r>
-      <w:r>
+        <w:t>Copies served by Dep. Clerk ___________ on the following date ___________ to:</w:t>
+      </w:r>
+    </w:p>
+    <w:p>
+      <w:pPr>
+        <w:tabs>
+          <w:tab w:val="left" w:pos="-1080"/>
+          <w:tab w:val="left" w:pos="-720"/>
+          <w:tab w:val="left" w:pos="0"/>
+          <w:tab w:val="left" w:pos="720"/>
+          <w:tab w:val="left" w:pos="1440"/>
+          <w:tab w:val="left" w:pos="2160"/>
+          <w:tab w:val="left" w:pos="2880"/>
+          <w:tab w:val="left" w:pos="3600"/>
+          <w:tab w:val="left" w:pos="4320"/>
+          <w:tab w:val="left" w:pos="4680"/>
+        </w:tabs>
         <w:rPr>
           <w:rFonts w:ascii="Palatino Linotype" w:hAnsi="Palatino Linotype"/>
           <w:sz w:val="16"/>
           <w:szCs w:val="16"/>
         </w:rPr>
-        <w:t>___</w:t>
-      </w:r>
+      </w:pPr>
       <w:r>
         <w:rPr>
           <w:rFonts w:ascii="Palatino Linotype" w:hAnsi="Palatino Linotype"/>
           <w:sz w:val="16"/>
           <w:szCs w:val="16"/>
         </w:rPr>
-        <w:t xml:space="preserve"> on: </w:t>
+        <w:t xml:space="preserve">Prosecutor’s Office: PS     OM     EM; </w:t>
       </w:r>
       <w:r>
         <w:rPr>
@@ -2004,7 +2519,46 @@
           <w:sz w:val="16"/>
           <w:szCs w:val="16"/>
         </w:rPr>
-        <w:t xml:space="preserve">___ Prosecutor’s Office, ___ DENNIS CONGDON</w:t>
+        <w:tab/>
+        <w:t>Defendant’s Attorney: PS     OM     EM;</w:t>
+      </w:r>
+      <w:r>
+        <w:rPr>
+          <w:rFonts w:ascii="Palatino Linotype" w:hAnsi="Palatino Linotype"/>
+          <w:sz w:val="16"/>
+          <w:szCs w:val="16"/>
+        </w:rPr>
+        <w:tab/>
+      </w:r>
+    </w:p>
+    <w:p>
+      <w:pPr>
+        <w:tabs>
+          <w:tab w:val="left" w:pos="-1080"/>
+          <w:tab w:val="left" w:pos="-720"/>
+          <w:tab w:val="left" w:pos="0"/>
+          <w:tab w:val="left" w:pos="720"/>
+          <w:tab w:val="left" w:pos="1440"/>
+          <w:tab w:val="left" w:pos="2160"/>
+          <w:tab w:val="left" w:pos="2880"/>
+          <w:tab w:val="left" w:pos="3600"/>
+          <w:tab w:val="left" w:pos="4320"/>
+          <w:tab w:val="left" w:pos="4680"/>
+        </w:tabs>
+        <w:rPr>
+          <w:rFonts w:ascii="Palatino Linotype" w:hAnsi="Palatino Linotype"/>
+          <w:sz w:val="16"/>
+          <w:szCs w:val="16"/>
+          <w:u w:val="single"/>
+        </w:rPr>
+      </w:pPr>
+      <w:r>
+        <w:rPr>
+          <w:rFonts w:ascii="Palatino Linotype" w:hAnsi="Palatino Linotype"/>
+          <w:sz w:val="16"/>
+          <w:szCs w:val="16"/>
+        </w:rPr>
+        <w:t xml:space="preserve">DENNIS CONGDON: PS     OM     EM</w:t>
       </w:r>
     </w:p>
     <w:p>
@@ -2078,7 +2632,12 @@
 <w:ftr xmlns:wpc="http://schemas.microsoft.com/office/word/2010/wordprocessingCanvas" xmlns:mc="http://schemas.openxmlformats.org/markup-compatibility/2006" xmlns:o="urn:schemas-microsoft-com:office:office" xmlns:r="http://schemas.openxmlformats.org/officeDocument/2006/relationships" xmlns:m="http://schemas.openxmlformats.org/officeDocument/2006/math" xmlns:v="urn:schemas-microsoft-com:vml" xmlns:wp14="http://schemas.microsoft.com/office/word/2010/wordprocessingDrawing" xmlns:wp="http://schemas.openxmlformats.org/drawingml/2006/wordprocessingDrawing" xmlns:w10="urn:schemas-microsoft-com:office:word" xmlns:w="http://schemas.openxmlformats.org/wordprocessingml/2006/main" xmlns:w14="http://schemas.microsoft.com/office/word/2010/wordml" xmlns:wpg="http://schemas.microsoft.com/office/word/2010/wordprocessingGroup" xmlns:wpi="http://schemas.microsoft.com/office/word/2010/wordprocessingInk" xmlns:wne="http://schemas.microsoft.com/office/word/2006/wordml" xmlns:wps="http://schemas.microsoft.com/office/word/2010/wordprocessingShape" mc:Ignorable="w14 wp14">
   <w:sdt>
     <w:sdtPr>
-      <w:id w:val="-1309706245"/>
+      <w:rPr>
+        <w:rFonts w:ascii="Palatino Linotype" w:hAnsi="Palatino Linotype"/>
+        <w:sz w:val="20"/>
+        <w:szCs w:val="20"/>
+      </w:rPr>
+      <w:id w:val="-2099861789"/>
       <w:docPartObj>
         <w:docPartGallery w:val="Page Numbers (Bottom of Page)"/>
         <w:docPartUnique/>
@@ -2093,19 +2652,13 @@
             <w:sz w:val="20"/>
             <w:szCs w:val="20"/>
           </w:rPr>
-          <w:id w:val="98381352"/>
+          <w:id w:val="860082579"/>
           <w:docPartObj>
             <w:docPartGallery w:val="Page Numbers (Top of Page)"/>
             <w:docPartUnique/>
           </w:docPartObj>
         </w:sdtPr>
-        <w:sdtEndPr>
-          <w:rPr>
-            <w:rFonts w:ascii="Times New Roman" w:hAnsi="Times New Roman"/>
-            <w:sz w:val="24"/>
-            <w:szCs w:val="24"/>
-          </w:rPr>
-        </w:sdtEndPr>
+        <w:sdtEndPr/>
         <w:sdtContent>
           <w:p>
             <w:pPr>
@@ -2175,7 +2728,7 @@
                 <w:sz w:val="20"/>
                 <w:szCs w:val="20"/>
               </w:rPr>
-              <w:t>1</w:t>
+              <w:t>3</w:t>
             </w:r>
             <w:r>
               <w:rPr>
@@ -2234,7 +2787,7 @@
                 <w:sz w:val="20"/>
                 <w:szCs w:val="20"/>
               </w:rPr>
-              <w:t>3</w:t>
+              <w:t>5</w:t>
             </w:r>
             <w:r>
               <w:rPr>
@@ -2264,39 +2817,11 @@
               </w:rPr>
               <w:t xml:space="preserve">Final Judgment Entry 21CRB01291</w:t>
             </w:r>
-          </w:p>
-          <w:p>
-            <w:pPr>
-              <w:pStyle w:val="Footer"/>
-              <w:jc w:val="right"/>
-            </w:pPr>
           </w:p>
         </w:sdtContent>
       </w:sdt>
     </w:sdtContent>
   </w:sdt>
-  <w:p>
-    <w:pPr>
-      <w:tabs>
-        <w:tab w:val="left" w:pos="-1080"/>
-        <w:tab w:val="left" w:pos="-720"/>
-        <w:tab w:val="left" w:pos="0"/>
-        <w:tab w:val="left" w:pos="720"/>
-        <w:tab w:val="left" w:pos="1440"/>
-        <w:tab w:val="left" w:pos="2160"/>
-        <w:tab w:val="left" w:pos="2880"/>
-        <w:tab w:val="left" w:pos="3600"/>
-        <w:tab w:val="left" w:pos="4320"/>
-        <w:tab w:val="left" w:pos="4680"/>
-      </w:tabs>
-      <w:jc w:val="right"/>
-      <w:rPr>
-        <w:rFonts w:ascii="Palatino Linotype" w:hAnsi="Palatino Linotype"/>
-        <w:sz w:val="20"/>
-        <w:szCs w:val="20"/>
-      </w:rPr>
-    </w:pPr>
-  </w:p>
 </w:ftr>
 </file>
 
@@ -2488,8 +3013,240 @@
       </w:rPr>
     </w:lvl>
   </w:abstractNum>
+  <w:abstractNum w:abstractNumId="1">
+    <w:nsid w:val="279660C9"/>
+    <w:multiLevelType w:val="hybridMultilevel"/>
+    <w:tmpl w:val="672ECC5E"/>
+    <w:lvl w:ilvl="0" w:tplc="04090001">
+      <w:start w:val="1"/>
+      <w:numFmt w:val="bullet"/>
+      <w:lvlText w:val=""/>
+      <w:lvlJc w:val="left"/>
+      <w:pPr>
+        <w:ind w:left="720" w:hanging="360"/>
+      </w:pPr>
+      <w:rPr>
+        <w:rFonts w:ascii="Symbol" w:hAnsi="Symbol" w:hint="default"/>
+      </w:rPr>
+    </w:lvl>
+    <w:lvl w:ilvl="1" w:tplc="04090003" w:tentative="1">
+      <w:start w:val="1"/>
+      <w:numFmt w:val="bullet"/>
+      <w:lvlText w:val="o"/>
+      <w:lvlJc w:val="left"/>
+      <w:pPr>
+        <w:ind w:left="1440" w:hanging="360"/>
+      </w:pPr>
+      <w:rPr>
+        <w:rFonts w:ascii="Courier New" w:hAnsi="Courier New" w:cs="Courier New" w:hint="default"/>
+      </w:rPr>
+    </w:lvl>
+    <w:lvl w:ilvl="2" w:tplc="04090005" w:tentative="1">
+      <w:start w:val="1"/>
+      <w:numFmt w:val="bullet"/>
+      <w:lvlText w:val=""/>
+      <w:lvlJc w:val="left"/>
+      <w:pPr>
+        <w:ind w:left="2160" w:hanging="360"/>
+      </w:pPr>
+      <w:rPr>
+        <w:rFonts w:ascii="Wingdings" w:hAnsi="Wingdings" w:hint="default"/>
+      </w:rPr>
+    </w:lvl>
+    <w:lvl w:ilvl="3" w:tplc="04090001" w:tentative="1">
+      <w:start w:val="1"/>
+      <w:numFmt w:val="bullet"/>
+      <w:lvlText w:val=""/>
+      <w:lvlJc w:val="left"/>
+      <w:pPr>
+        <w:ind w:left="2880" w:hanging="360"/>
+      </w:pPr>
+      <w:rPr>
+        <w:rFonts w:ascii="Symbol" w:hAnsi="Symbol" w:hint="default"/>
+      </w:rPr>
+    </w:lvl>
+    <w:lvl w:ilvl="4" w:tplc="04090003" w:tentative="1">
+      <w:start w:val="1"/>
+      <w:numFmt w:val="bullet"/>
+      <w:lvlText w:val="o"/>
+      <w:lvlJc w:val="left"/>
+      <w:pPr>
+        <w:ind w:left="3600" w:hanging="360"/>
+      </w:pPr>
+      <w:rPr>
+        <w:rFonts w:ascii="Courier New" w:hAnsi="Courier New" w:cs="Courier New" w:hint="default"/>
+      </w:rPr>
+    </w:lvl>
+    <w:lvl w:ilvl="5" w:tplc="04090005" w:tentative="1">
+      <w:start w:val="1"/>
+      <w:numFmt w:val="bullet"/>
+      <w:lvlText w:val=""/>
+      <w:lvlJc w:val="left"/>
+      <w:pPr>
+        <w:ind w:left="4320" w:hanging="360"/>
+      </w:pPr>
+      <w:rPr>
+        <w:rFonts w:ascii="Wingdings" w:hAnsi="Wingdings" w:hint="default"/>
+      </w:rPr>
+    </w:lvl>
+    <w:lvl w:ilvl="6" w:tplc="04090001" w:tentative="1">
+      <w:start w:val="1"/>
+      <w:numFmt w:val="bullet"/>
+      <w:lvlText w:val=""/>
+      <w:lvlJc w:val="left"/>
+      <w:pPr>
+        <w:ind w:left="5040" w:hanging="360"/>
+      </w:pPr>
+      <w:rPr>
+        <w:rFonts w:ascii="Symbol" w:hAnsi="Symbol" w:hint="default"/>
+      </w:rPr>
+    </w:lvl>
+    <w:lvl w:ilvl="7" w:tplc="04090003" w:tentative="1">
+      <w:start w:val="1"/>
+      <w:numFmt w:val="bullet"/>
+      <w:lvlText w:val="o"/>
+      <w:lvlJc w:val="left"/>
+      <w:pPr>
+        <w:ind w:left="5760" w:hanging="360"/>
+      </w:pPr>
+      <w:rPr>
+        <w:rFonts w:ascii="Courier New" w:hAnsi="Courier New" w:cs="Courier New" w:hint="default"/>
+      </w:rPr>
+    </w:lvl>
+    <w:lvl w:ilvl="8" w:tplc="04090005" w:tentative="1">
+      <w:start w:val="1"/>
+      <w:numFmt w:val="bullet"/>
+      <w:lvlText w:val=""/>
+      <w:lvlJc w:val="left"/>
+      <w:pPr>
+        <w:ind w:left="6480" w:hanging="360"/>
+      </w:pPr>
+      <w:rPr>
+        <w:rFonts w:ascii="Wingdings" w:hAnsi="Wingdings" w:hint="default"/>
+      </w:rPr>
+    </w:lvl>
+  </w:abstractNum>
+  <w:abstractNum w:abstractNumId="2">
+    <w:nsid w:val="2E17566E"/>
+    <w:multiLevelType w:val="hybridMultilevel"/>
+    <w:tmpl w:val="00866CE6"/>
+    <w:lvl w:ilvl="0" w:tplc="04090001">
+      <w:start w:val="1"/>
+      <w:numFmt w:val="bullet"/>
+      <w:lvlText w:val=""/>
+      <w:lvlJc w:val="left"/>
+      <w:pPr>
+        <w:ind w:left="779" w:hanging="360"/>
+      </w:pPr>
+      <w:rPr>
+        <w:rFonts w:ascii="Symbol" w:hAnsi="Symbol" w:hint="default"/>
+      </w:rPr>
+    </w:lvl>
+    <w:lvl w:ilvl="1" w:tplc="04090003">
+      <w:start w:val="1"/>
+      <w:numFmt w:val="bullet"/>
+      <w:lvlText w:val="o"/>
+      <w:lvlJc w:val="left"/>
+      <w:pPr>
+        <w:ind w:left="1499" w:hanging="360"/>
+      </w:pPr>
+      <w:rPr>
+        <w:rFonts w:ascii="Courier New" w:hAnsi="Courier New" w:cs="Courier New" w:hint="default"/>
+      </w:rPr>
+    </w:lvl>
+    <w:lvl w:ilvl="2" w:tplc="04090005" w:tentative="1">
+      <w:start w:val="1"/>
+      <w:numFmt w:val="bullet"/>
+      <w:lvlText w:val=""/>
+      <w:lvlJc w:val="left"/>
+      <w:pPr>
+        <w:ind w:left="2219" w:hanging="360"/>
+      </w:pPr>
+      <w:rPr>
+        <w:rFonts w:ascii="Wingdings" w:hAnsi="Wingdings" w:hint="default"/>
+      </w:rPr>
+    </w:lvl>
+    <w:lvl w:ilvl="3" w:tplc="04090001" w:tentative="1">
+      <w:start w:val="1"/>
+      <w:numFmt w:val="bullet"/>
+      <w:lvlText w:val=""/>
+      <w:lvlJc w:val="left"/>
+      <w:pPr>
+        <w:ind w:left="2939" w:hanging="360"/>
+      </w:pPr>
+      <w:rPr>
+        <w:rFonts w:ascii="Symbol" w:hAnsi="Symbol" w:hint="default"/>
+      </w:rPr>
+    </w:lvl>
+    <w:lvl w:ilvl="4" w:tplc="04090003" w:tentative="1">
+      <w:start w:val="1"/>
+      <w:numFmt w:val="bullet"/>
+      <w:lvlText w:val="o"/>
+      <w:lvlJc w:val="left"/>
+      <w:pPr>
+        <w:ind w:left="3659" w:hanging="360"/>
+      </w:pPr>
+      <w:rPr>
+        <w:rFonts w:ascii="Courier New" w:hAnsi="Courier New" w:cs="Courier New" w:hint="default"/>
+      </w:rPr>
+    </w:lvl>
+    <w:lvl w:ilvl="5" w:tplc="04090005" w:tentative="1">
+      <w:start w:val="1"/>
+      <w:numFmt w:val="bullet"/>
+      <w:lvlText w:val=""/>
+      <w:lvlJc w:val="left"/>
+      <w:pPr>
+        <w:ind w:left="4379" w:hanging="360"/>
+      </w:pPr>
+      <w:rPr>
+        <w:rFonts w:ascii="Wingdings" w:hAnsi="Wingdings" w:hint="default"/>
+      </w:rPr>
+    </w:lvl>
+    <w:lvl w:ilvl="6" w:tplc="04090001" w:tentative="1">
+      <w:start w:val="1"/>
+      <w:numFmt w:val="bullet"/>
+      <w:lvlText w:val=""/>
+      <w:lvlJc w:val="left"/>
+      <w:pPr>
+        <w:ind w:left="5099" w:hanging="360"/>
+      </w:pPr>
+      <w:rPr>
+        <w:rFonts w:ascii="Symbol" w:hAnsi="Symbol" w:hint="default"/>
+      </w:rPr>
+    </w:lvl>
+    <w:lvl w:ilvl="7" w:tplc="04090003" w:tentative="1">
+      <w:start w:val="1"/>
+      <w:numFmt w:val="bullet"/>
+      <w:lvlText w:val="o"/>
+      <w:lvlJc w:val="left"/>
+      <w:pPr>
+        <w:ind w:left="5819" w:hanging="360"/>
+      </w:pPr>
+      <w:rPr>
+        <w:rFonts w:ascii="Courier New" w:hAnsi="Courier New" w:cs="Courier New" w:hint="default"/>
+      </w:rPr>
+    </w:lvl>
+    <w:lvl w:ilvl="8" w:tplc="04090005" w:tentative="1">
+      <w:start w:val="1"/>
+      <w:numFmt w:val="bullet"/>
+      <w:lvlText w:val=""/>
+      <w:lvlJc w:val="left"/>
+      <w:pPr>
+        <w:ind w:left="6539" w:hanging="360"/>
+      </w:pPr>
+      <w:rPr>
+        <w:rFonts w:ascii="Wingdings" w:hAnsi="Wingdings" w:hint="default"/>
+      </w:rPr>
+    </w:lvl>
+  </w:abstractNum>
   <w:num w:numId="1">
     <w:abstractNumId w:val="0"/>
+  </w:num>
+  <w:num w:numId="2">
+    <w:abstractNumId w:val="2"/>
+  </w:num>
+  <w:num w:numId="3">
+    <w:abstractNumId w:val="1"/>
   </w:num>
 </w:numbering>
 </file>
@@ -2808,6 +3565,49 @@
       <w:contextualSpacing/>
     </w:pPr>
   </w:style>
+  <w:style w:type="character" w:styleId="CommentReference">
+    <w:name w:val="annotation reference"/>
+    <w:basedOn w:val="DefaultParagraphFont"/>
+    <w:uiPriority w:val="99"/>
+    <w:semiHidden/>
+    <w:unhideWhenUsed/>
+    <w:rsid w:val="00A53114"/>
+    <w:rPr>
+      <w:sz w:val="16"/>
+      <w:szCs w:val="16"/>
+    </w:rPr>
+  </w:style>
+  <w:style w:type="paragraph" w:styleId="CommentText">
+    <w:name w:val="annotation text"/>
+    <w:basedOn w:val="Normal"/>
+    <w:link w:val="CommentTextChar"/>
+    <w:uiPriority w:val="99"/>
+    <w:unhideWhenUsed/>
+    <w:rsid w:val="00A53114"/>
+    <w:pPr>
+      <w:widowControl/>
+      <w:autoSpaceDE/>
+      <w:autoSpaceDN/>
+      <w:adjustRightInd/>
+    </w:pPr>
+    <w:rPr>
+      <w:rFonts w:asciiTheme="minorHAnsi" w:eastAsiaTheme="minorHAnsi" w:hAnsiTheme="minorHAnsi" w:cstheme="minorBidi"/>
+      <w:sz w:val="20"/>
+      <w:szCs w:val="20"/>
+    </w:rPr>
+  </w:style>
+  <w:style w:type="character" w:customStyle="1" w:styleId="CommentTextChar">
+    <w:name w:val="Comment Text Char"/>
+    <w:basedOn w:val="DefaultParagraphFont"/>
+    <w:link w:val="CommentText"/>
+    <w:uiPriority w:val="99"/>
+    <w:rsid w:val="00A53114"/>
+    <w:rPr>
+      <w:rFonts w:eastAsiaTheme="minorHAnsi"/>
+      <w:sz w:val="20"/>
+      <w:szCs w:val="20"/>
+    </w:rPr>
+  </w:style>
 </w:styles>
 </file>
 
@@ -3125,6 +3925,49 @@
       <w:contextualSpacing/>
     </w:pPr>
   </w:style>
+  <w:style w:type="character" w:styleId="CommentReference">
+    <w:name w:val="annotation reference"/>
+    <w:basedOn w:val="DefaultParagraphFont"/>
+    <w:uiPriority w:val="99"/>
+    <w:semiHidden/>
+    <w:unhideWhenUsed/>
+    <w:rsid w:val="00A53114"/>
+    <w:rPr>
+      <w:sz w:val="16"/>
+      <w:szCs w:val="16"/>
+    </w:rPr>
+  </w:style>
+  <w:style w:type="paragraph" w:styleId="CommentText">
+    <w:name w:val="annotation text"/>
+    <w:basedOn w:val="Normal"/>
+    <w:link w:val="CommentTextChar"/>
+    <w:uiPriority w:val="99"/>
+    <w:unhideWhenUsed/>
+    <w:rsid w:val="00A53114"/>
+    <w:pPr>
+      <w:widowControl/>
+      <w:autoSpaceDE/>
+      <w:autoSpaceDN/>
+      <w:adjustRightInd/>
+    </w:pPr>
+    <w:rPr>
+      <w:rFonts w:asciiTheme="minorHAnsi" w:eastAsiaTheme="minorHAnsi" w:hAnsiTheme="minorHAnsi" w:cstheme="minorBidi"/>
+      <w:sz w:val="20"/>
+      <w:szCs w:val="20"/>
+    </w:rPr>
+  </w:style>
+  <w:style w:type="character" w:customStyle="1" w:styleId="CommentTextChar">
+    <w:name w:val="Comment Text Char"/>
+    <w:basedOn w:val="DefaultParagraphFont"/>
+    <w:link w:val="CommentText"/>
+    <w:uiPriority w:val="99"/>
+    <w:rsid w:val="00A53114"/>
+    <w:rPr>
+      <w:rFonts w:eastAsiaTheme="minorHAnsi"/>
+      <w:sz w:val="20"/>
+      <w:szCs w:val="20"/>
+    </w:rPr>
+  </w:style>
 </w:styles>
 </file>
 

</xml_diff>

<commit_message>
Set CS to default to 25 and 30 instead of None and 0.
</commit_message>
<xml_diff>
--- a/resources/Saved/21CRB01291_Traffic Judgment Entry.docx
+++ b/resources/Saved/21CRB01291_Traffic Judgment Entry.docx
@@ -1668,7 +1668,7 @@
           <w:sz w:val="20"/>
           <w:szCs w:val="20"/>
         </w:rPr>
-        <w:t xml:space="preserve">50</w:t>
+        <w:t xml:space="preserve">25</w:t>
       </w:r>
       <w:r>
         <w:rPr>
@@ -1684,7 +1684,7 @@
           <w:sz w:val="20"/>
           <w:szCs w:val="20"/>
         </w:rPr>
-        <w:t xml:space="preserve">30</w:t>
+        <w:t xml:space="preserve">120</w:t>
       </w:r>
       <w:r>
         <w:rPr>
@@ -1700,7 +1700,7 @@
           <w:sz w:val="20"/>
           <w:szCs w:val="20"/>
         </w:rPr>
-        <w:t xml:space="preserve">March 22, 2022</w:t>
+        <w:t xml:space="preserve">June 20, 2022</w:t>
       </w:r>
       <w:r>
         <w:rPr>
@@ -1717,93 +1717,6 @@
           <w:szCs w:val="20"/>
         </w:rPr>
         <w:t xml:space="preserve"/>
-      </w:r>
-      <w:r>
-        <w:rPr>
-          <w:rFonts w:ascii="Palatino Linotype" w:hAnsi="Palatino Linotype"/>
-          <w:sz w:val="20"/>
-          <w:szCs w:val="20"/>
-        </w:rPr>
-        <w:t xml:space="preserve"/>
-      </w:r>
-      <w:r>
-        <w:rPr>
-          <w:rFonts w:ascii="Palatino Linotype" w:hAnsi="Palatino Linotype"/>
-          <w:sz w:val="20"/>
-          <w:szCs w:val="20"/>
-        </w:rPr>
-        <w:t xml:space="preserve"/>
-      </w:r>
-      <w:r>
-        <w:rPr>
-          <w:rFonts w:ascii="Palatino Linotype" w:hAnsi="Palatino Linotype"/>
-          <w:sz w:val="20"/>
-          <w:szCs w:val="20"/>
-        </w:rPr>
-        <w:t xml:space="preserve"/>
-        <w:br/>
-        <w:t xml:space="preserve"/>
-      </w:r>
-    </w:p>
-    <w:p>
-      <w:pPr>
-        <w:jc w:val="both"/>
-        <w:rPr>
-          <w:rFonts w:ascii="Palatino Linotype" w:hAnsi="Palatino Linotype"/>
-          <w:sz w:val="20"/>
-          <w:szCs w:val="20"/>
-        </w:rPr>
-      </w:pPr>
-      <w:r>
-        <w:rPr>
-          <w:rFonts w:ascii="Palatino Linotype" w:hAnsi="Palatino Linotype"/>
-          <w:b/>
-          <w:sz w:val="20"/>
-          <w:szCs w:val="20"/>
-        </w:rPr>
-        <w:t>License Suspension.</w:t>
-      </w:r>
-      <w:r>
-        <w:rPr>
-          <w:rFonts w:ascii="Palatino Linotype" w:hAnsi="Palatino Linotype"/>
-          <w:b/>
-          <w:sz w:val="20"/>
-          <w:szCs w:val="20"/>
-        </w:rPr>
-        <w:t xml:space="preserve"> </w:t>
-      </w:r>
-      <w:r>
-        <w:rPr>
-          <w:rFonts w:ascii="Palatino Linotype" w:hAnsi="Palatino Linotype"/>
-          <w:b/>
-          <w:sz w:val="20"/>
-          <w:szCs w:val="20"/>
-        </w:rPr>
-        <w:t xml:space="preserve"> </w:t>
-      </w:r>
-      <w:r>
-        <w:rPr>
-          <w:rFonts w:ascii="Palatino Linotype" w:hAnsi="Palatino Linotype"/>
-          <w:sz w:val="20"/>
-          <w:szCs w:val="20"/>
-        </w:rPr>
-        <w:t xml:space="preserve">Defendant’s </w:t>
-      </w:r>
-      <w:r>
-        <w:rPr>
-          <w:rFonts w:ascii="Palatino Linotype" w:hAnsi="Palatino Linotype"/>
-          <w:sz w:val="20"/>
-          <w:szCs w:val="20"/>
-        </w:rPr>
-        <w:t xml:space="preserve">driving</w:t>
-      </w:r>
-      <w:r>
-        <w:rPr>
-          <w:rFonts w:ascii="Palatino Linotype" w:hAnsi="Palatino Linotype"/>
-          <w:sz w:val="20"/>
-          <w:szCs w:val="20"/>
-        </w:rPr>
-        <w:t xml:space="preserve"> license is suspended from February 20, 2022 for a term of 6 months. </w:t>
       </w:r>
       <w:r>
         <w:rPr>

</xml_diff>

<commit_message>
Set required box message to adapt to condition.
</commit_message>
<xml_diff>
--- a/resources/Saved/21CRB01291_Traffic Judgment Entry.docx
+++ b/resources/Saved/21CRB01291_Traffic Judgment Entry.docx
@@ -1684,7 +1684,7 @@
           <w:sz w:val="20"/>
           <w:szCs w:val="20"/>
         </w:rPr>
-        <w:t xml:space="preserve">120</w:t>
+        <w:t xml:space="preserve">30</w:t>
       </w:r>
       <w:r>
         <w:rPr>
@@ -1700,7 +1700,7 @@
           <w:sz w:val="20"/>
           <w:szCs w:val="20"/>
         </w:rPr>
-        <w:t xml:space="preserve">June 20, 2022</w:t>
+        <w:t xml:space="preserve">March 22, 2022</w:t>
       </w:r>
       <w:r>
         <w:rPr>
@@ -1717,6 +1717,93 @@
           <w:szCs w:val="20"/>
         </w:rPr>
         <w:t xml:space="preserve"/>
+      </w:r>
+      <w:r>
+        <w:rPr>
+          <w:rFonts w:ascii="Palatino Linotype" w:hAnsi="Palatino Linotype"/>
+          <w:sz w:val="20"/>
+          <w:szCs w:val="20"/>
+        </w:rPr>
+        <w:t xml:space="preserve"/>
+      </w:r>
+      <w:r>
+        <w:rPr>
+          <w:rFonts w:ascii="Palatino Linotype" w:hAnsi="Palatino Linotype"/>
+          <w:sz w:val="20"/>
+          <w:szCs w:val="20"/>
+        </w:rPr>
+        <w:t xml:space="preserve"/>
+      </w:r>
+      <w:r>
+        <w:rPr>
+          <w:rFonts w:ascii="Palatino Linotype" w:hAnsi="Palatino Linotype"/>
+          <w:sz w:val="20"/>
+          <w:szCs w:val="20"/>
+        </w:rPr>
+        <w:t xml:space="preserve"/>
+        <w:br/>
+        <w:t xml:space="preserve"/>
+      </w:r>
+    </w:p>
+    <w:p>
+      <w:pPr>
+        <w:jc w:val="both"/>
+        <w:rPr>
+          <w:rFonts w:ascii="Palatino Linotype" w:hAnsi="Palatino Linotype"/>
+          <w:sz w:val="20"/>
+          <w:szCs w:val="20"/>
+        </w:rPr>
+      </w:pPr>
+      <w:r>
+        <w:rPr>
+          <w:rFonts w:ascii="Palatino Linotype" w:hAnsi="Palatino Linotype"/>
+          <w:b/>
+          <w:sz w:val="20"/>
+          <w:szCs w:val="20"/>
+        </w:rPr>
+        <w:t>License Suspension.</w:t>
+      </w:r>
+      <w:r>
+        <w:rPr>
+          <w:rFonts w:ascii="Palatino Linotype" w:hAnsi="Palatino Linotype"/>
+          <w:b/>
+          <w:sz w:val="20"/>
+          <w:szCs w:val="20"/>
+        </w:rPr>
+        <w:t xml:space="preserve"> </w:t>
+      </w:r>
+      <w:r>
+        <w:rPr>
+          <w:rFonts w:ascii="Palatino Linotype" w:hAnsi="Palatino Linotype"/>
+          <w:b/>
+          <w:sz w:val="20"/>
+          <w:szCs w:val="20"/>
+        </w:rPr>
+        <w:t xml:space="preserve"> </w:t>
+      </w:r>
+      <w:r>
+        <w:rPr>
+          <w:rFonts w:ascii="Palatino Linotype" w:hAnsi="Palatino Linotype"/>
+          <w:sz w:val="20"/>
+          <w:szCs w:val="20"/>
+        </w:rPr>
+        <w:t xml:space="preserve">Defendant’s </w:t>
+      </w:r>
+      <w:r>
+        <w:rPr>
+          <w:rFonts w:ascii="Palatino Linotype" w:hAnsi="Palatino Linotype"/>
+          <w:sz w:val="20"/>
+          <w:szCs w:val="20"/>
+        </w:rPr>
+        <w:t xml:space="preserve">driving</w:t>
+      </w:r>
+      <w:r>
+        <w:rPr>
+          <w:rFonts w:ascii="Palatino Linotype" w:hAnsi="Palatino Linotype"/>
+          <w:sz w:val="20"/>
+          <w:szCs w:val="20"/>
+        </w:rPr>
+        <w:t xml:space="preserve"> license is suspended from February 20, 2022 for a term of 6 months. </w:t>
       </w:r>
       <w:r>
         <w:rPr>

</xml_diff>

<commit_message>
Fixed CS defaults in Comm Control.
</commit_message>
<xml_diff>
--- a/resources/Saved/21CRB01291_Traffic Judgment Entry.docx
+++ b/resources/Saved/21CRB01291_Traffic Judgment Entry.docx
@@ -160,13 +160,23 @@
           <w:szCs w:val="20"/>
         </w:rPr>
       </w:pPr>
-      <w:r>
-        <w:rPr>
-          <w:rFonts w:ascii="Palatino Linotype" w:hAnsi="Palatino Linotype"/>
-          <w:sz w:val="20"/>
-          <w:szCs w:val="20"/>
-        </w:rPr>
-        <w:t>vs.</w:t>
+      <w:proofErr w:type="gramStart"/>
+      <w:r>
+        <w:rPr>
+          <w:rFonts w:ascii="Palatino Linotype" w:hAnsi="Palatino Linotype"/>
+          <w:sz w:val="20"/>
+          <w:szCs w:val="20"/>
+        </w:rPr>
+        <w:t>vs</w:t>
+      </w:r>
+      <w:proofErr w:type="gramEnd"/>
+      <w:r>
+        <w:rPr>
+          <w:rFonts w:ascii="Palatino Linotype" w:hAnsi="Palatino Linotype"/>
+          <w:sz w:val="20"/>
+          <w:szCs w:val="20"/>
+        </w:rPr>
+        <w:t>.</w:t>
       </w:r>
       <w:r>
         <w:rPr>
@@ -382,6 +392,7 @@
           <w:szCs w:val="20"/>
         </w:rPr>
       </w:pPr>
+      <w:proofErr w:type="gramStart"/>
       <w:r>
         <w:rPr>
           <w:rFonts w:ascii="Palatino Linotype" w:hAnsi="Palatino Linotype"/>
@@ -390,6 +401,7 @@
         </w:rPr>
         <w:t>Defendant.</w:t>
       </w:r>
+      <w:proofErr w:type="gramEnd"/>
       <w:r>
         <w:rPr>
           <w:rFonts w:ascii="Palatino Linotype" w:hAnsi="Palatino Linotype"/>
@@ -465,7 +477,7 @@
           <w:szCs w:val="20"/>
           <w:u w:val="single"/>
         </w:rPr>
-        <w:t>FINAL JUDGMENT ENTRY</w:t>
+        <w:t xml:space="preserve">FINAL JUDGMENT ENTRY</w:t>
       </w:r>
     </w:p>
     <w:p>
@@ -487,6 +499,14 @@
         </w:rPr>
         <w:t xml:space="preserve"/>
       </w:r>
+      <w:r>
+        <w:rPr>
+          <w:rFonts w:ascii="Palatino Linotype" w:hAnsi="Palatino Linotype"/>
+          <w:sz w:val="20"/>
+          <w:szCs w:val="20"/>
+        </w:rPr>
+        <w:tab/>
+      </w:r>
     </w:p>
     <w:p>
       <w:pPr>
@@ -583,25 +603,7 @@
           <w:sz w:val="20"/>
           <w:szCs w:val="20"/>
         </w:rPr>
-        <w:t xml:space="preserve">Defendant waived right to counsel.</w:t>
-      </w:r>
-      <w:r>
-        <w:rPr>
-          <w:rFonts w:ascii="Palatino Linotype" w:hAnsi="Palatino Linotype"/>
-          <w:bCs/>
-          <w:sz w:val="20"/>
-          <w:szCs w:val="20"/>
-        </w:rPr>
-        <w:t xml:space="preserve"> </w:t>
-      </w:r>
-      <w:r>
-        <w:rPr>
-          <w:rFonts w:ascii="Palatino Linotype" w:hAnsi="Palatino Linotype"/>
-          <w:bCs/>
-          <w:sz w:val="20"/>
-          <w:szCs w:val="20"/>
-        </w:rPr>
-        <w:t xml:space="preserve"/>
+        <w:t xml:space="preserve">Defendant waived right to counsel. </w:t>
       </w:r>
       <w:r>
         <w:rPr>
@@ -736,7 +738,7 @@
           <w:sz w:val="20"/>
           <w:szCs w:val="20"/>
         </w:rPr>
-        <w:t>sentence:</w:t>
+        <w:t xml:space="preserve">sentence:</w:t>
       </w:r>
       <w:proofErr w:type="gramEnd"/>
       <w:r>
@@ -750,22 +752,34 @@
     </w:p>
     <w:p>
       <w:pPr>
-        <w:rPr>
-          <w:rFonts w:ascii="Palatino Linotype" w:hAnsi="Palatino Linotype"/>
-          <w:sz w:val="20"/>
-          <w:szCs w:val="20"/>
-        </w:rPr>
-      </w:pPr>
+        <w:jc w:val="both"/>
+        <w:rPr>
+          <w:rFonts w:ascii="Palatino Linotype" w:hAnsi="Palatino Linotype"/>
+          <w:sz w:val="20"/>
+          <w:szCs w:val="20"/>
+        </w:rPr>
+      </w:pPr>
+      <w:bookmarkStart w:id="0" w:name="_GoBack"/>
+      <w:bookmarkEnd w:id="0"/>
+      <w:r>
+        <w:rPr>
+          <w:rFonts w:ascii="Palatino Linotype" w:hAnsi="Palatino Linotype"/>
+          <w:sz w:val="20"/>
+          <w:szCs w:val="20"/>
+        </w:rPr>
+        <w:t xml:space="preserve"/>
+      </w:r>
     </w:p>
     <w:tbl>
       <w:tblPr>
         <w:tblStyle w:val="TableGrid"/>
         <w:tblW w:w="0" w:type="auto"/>
         <w:jc w:val="center"/>
+        <w:tblInd w:w="-381" w:type="dxa"/>
         <w:tblLook w:val="04A0" w:firstRow="1" w:lastRow="0" w:firstColumn="1" w:lastColumn="0" w:noHBand="0" w:noVBand="1"/>
       </w:tblPr>
       <w:tblGrid>
-        <w:gridCol w:w="4261"/>
+        <w:gridCol w:w="4642"/>
         <w:gridCol w:w="4019"/>
       </w:tblGrid>
       <w:tr>
@@ -774,7 +788,7 @@
         </w:trPr>
         <w:tc>
           <w:tcPr>
-            <w:tcW w:w="1801" w:type="dxa"/>
+            <w:tcW w:w="2182" w:type="dxa"/>
           </w:tcPr>
           <w:p>
             <w:pPr>
@@ -806,6 +820,7 @@
                 <w:sz w:val="20"/>
                 <w:szCs w:val="20"/>
               </w:rPr>
+              <w:lastRenderedPageBreak/>
               <w:t>Offense</w:t>
             </w:r>
           </w:p>
@@ -855,7 +870,7 @@
         </w:trPr>
         <w:tc>
           <w:tcPr>
-            <w:tcW w:w="1801" w:type="dxa"/>
+            <w:tcW w:w="2182" w:type="dxa"/>
           </w:tcPr>
           <w:p>
             <w:pPr>
@@ -887,7 +902,6 @@
                 <w:sz w:val="20"/>
                 <w:szCs w:val="20"/>
               </w:rPr>
-              <w:lastRenderedPageBreak/>
               <w:t>Statute/Ord.</w:t>
             </w:r>
           </w:p>
@@ -937,7 +951,7 @@
         </w:trPr>
         <w:tc>
           <w:tcPr>
-            <w:tcW w:w="1801" w:type="dxa"/>
+            <w:tcW w:w="2182" w:type="dxa"/>
           </w:tcPr>
           <w:p>
             <w:pPr>
@@ -1018,7 +1032,7 @@
         </w:trPr>
         <w:tc>
           <w:tcPr>
-            <w:tcW w:w="1801" w:type="dxa"/>
+            <w:tcW w:w="2182" w:type="dxa"/>
           </w:tcPr>
           <w:p>
             <w:pPr>
@@ -1099,7 +1113,7 @@
         </w:trPr>
         <w:tc>
           <w:tcPr>
-            <w:tcW w:w="1801" w:type="dxa"/>
+            <w:tcW w:w="2182" w:type="dxa"/>
           </w:tcPr>
           <w:p>
             <w:pPr>
@@ -1180,7 +1194,7 @@
         </w:trPr>
         <w:tc>
           <w:tcPr>
-            <w:tcW w:w="1801" w:type="dxa"/>
+            <w:tcW w:w="2182" w:type="dxa"/>
           </w:tcPr>
           <w:p>
             <w:pPr>
@@ -1261,7 +1275,7 @@
         </w:trPr>
         <w:tc>
           <w:tcPr>
-            <w:tcW w:w="1801" w:type="dxa"/>
+            <w:tcW w:w="2182" w:type="dxa"/>
           </w:tcPr>
           <w:p>
             <w:pPr>
@@ -1356,6 +1370,188 @@
           </w:p>
         </w:tc>
       </w:tr>
+      <w:tr>
+        <w:trPr>
+          <w:jc w:val="center"/>
+        </w:trPr>
+        <w:tc>
+          <w:tcPr>
+            <w:tcW w:w="2182" w:type="dxa"/>
+          </w:tcPr>
+          <w:p>
+            <w:pPr>
+              <w:tabs>
+                <w:tab w:val="left" w:pos="-1080"/>
+                <w:tab w:val="left" w:pos="-720"/>
+                <w:tab w:val="left" w:pos="0"/>
+                <w:tab w:val="left" w:pos="720"/>
+                <w:tab w:val="left" w:pos="1440"/>
+                <w:tab w:val="left" w:pos="2160"/>
+                <w:tab w:val="left" w:pos="2880"/>
+                <w:tab w:val="left" w:pos="3600"/>
+                <w:tab w:val="left" w:pos="4320"/>
+                <w:tab w:val="left" w:pos="4680"/>
+              </w:tabs>
+              <w:rPr>
+                <w:rFonts w:ascii="Palatino Linotype" w:hAnsi="Palatino Linotype"/>
+                <w:b/>
+                <w:bCs/>
+                <w:sz w:val="20"/>
+                <w:szCs w:val="20"/>
+              </w:rPr>
+            </w:pPr>
+            <w:r>
+              <w:rPr>
+                <w:rFonts w:ascii="Palatino Linotype" w:hAnsi="Palatino Linotype"/>
+                <w:b/>
+                <w:bCs/>
+                <w:sz w:val="20"/>
+                <w:szCs w:val="20"/>
+              </w:rPr>
+              <w:t>Jail Days</w:t>
+            </w:r>
+          </w:p>
+        </w:tc>
+        <w:tc>
+          <w:tcPr>
+            <w:tcW w:w="3289" w:type="dxa"/>
+          </w:tcPr>
+          <w:p>
+            <w:pPr>
+              <w:tabs>
+                <w:tab w:val="left" w:pos="-1080"/>
+                <w:tab w:val="left" w:pos="-720"/>
+                <w:tab w:val="left" w:pos="0"/>
+                <w:tab w:val="left" w:pos="720"/>
+                <w:tab w:val="left" w:pos="1440"/>
+                <w:tab w:val="left" w:pos="2160"/>
+                <w:tab w:val="left" w:pos="2880"/>
+                <w:tab w:val="left" w:pos="3600"/>
+                <w:tab w:val="left" w:pos="4320"/>
+                <w:tab w:val="left" w:pos="4680"/>
+              </w:tabs>
+              <w:rPr>
+                <w:rFonts w:ascii="Palatino Linotype" w:hAnsi="Palatino Linotype"/>
+                <w:b/>
+                <w:bCs/>
+                <w:sz w:val="20"/>
+                <w:szCs w:val="20"/>
+              </w:rPr>
+            </w:pPr>
+            <w:r>
+              <w:rPr>
+                <w:rFonts w:ascii="Palatino Linotype" w:hAnsi="Palatino Linotype"/>
+                <w:b/>
+                <w:bCs/>
+                <w:sz w:val="20"/>
+                <w:szCs w:val="20"/>
+              </w:rPr>
+              <w:t xml:space="preserve">None</w:t>
+            </w:r>
+          </w:p>
+        </w:tc>
+      </w:tr>
+      <w:tr>
+        <w:trPr>
+          <w:jc w:val="center"/>
+        </w:trPr>
+        <w:tc>
+          <w:tcPr>
+            <w:tcW w:w="2182" w:type="dxa"/>
+          </w:tcPr>
+          <w:p>
+            <w:pPr>
+              <w:tabs>
+                <w:tab w:val="left" w:pos="-1080"/>
+                <w:tab w:val="left" w:pos="-720"/>
+                <w:tab w:val="left" w:pos="0"/>
+                <w:tab w:val="left" w:pos="720"/>
+                <w:tab w:val="left" w:pos="1440"/>
+                <w:tab w:val="left" w:pos="2160"/>
+                <w:tab w:val="left" w:pos="2880"/>
+                <w:tab w:val="left" w:pos="3600"/>
+                <w:tab w:val="left" w:pos="4320"/>
+                <w:tab w:val="left" w:pos="4680"/>
+              </w:tabs>
+              <w:rPr>
+                <w:rFonts w:ascii="Palatino Linotype" w:hAnsi="Palatino Linotype"/>
+                <w:b/>
+                <w:bCs/>
+                <w:sz w:val="20"/>
+                <w:szCs w:val="20"/>
+              </w:rPr>
+            </w:pPr>
+            <w:r>
+              <w:rPr>
+                <w:rFonts w:ascii="Palatino Linotype" w:hAnsi="Palatino Linotype"/>
+                <w:b/>
+                <w:bCs/>
+                <w:sz w:val="20"/>
+                <w:szCs w:val="20"/>
+              </w:rPr>
+              <w:t>Jail Days</w:t>
+            </w:r>
+            <w:r>
+              <w:rPr>
+                <w:rFonts w:ascii="Palatino Linotype" w:hAnsi="Palatino Linotype"/>
+                <w:b/>
+                <w:bCs/>
+                <w:sz w:val="20"/>
+                <w:szCs w:val="20"/>
+              </w:rPr>
+              <w:t xml:space="preserve"> </w:t>
+            </w:r>
+            <w:r>
+              <w:rPr>
+                <w:rFonts w:ascii="Palatino Linotype" w:hAnsi="Palatino Linotype"/>
+                <w:b/>
+                <w:bCs/>
+                <w:sz w:val="20"/>
+                <w:szCs w:val="20"/>
+              </w:rPr>
+              <w:t>Suspended</w:t>
+            </w:r>
+          </w:p>
+        </w:tc>
+        <w:tc>
+          <w:tcPr>
+            <w:tcW w:w="3289" w:type="dxa"/>
+          </w:tcPr>
+          <w:p>
+            <w:pPr>
+              <w:tabs>
+                <w:tab w:val="left" w:pos="-1080"/>
+                <w:tab w:val="left" w:pos="-720"/>
+                <w:tab w:val="left" w:pos="0"/>
+                <w:tab w:val="left" w:pos="720"/>
+                <w:tab w:val="left" w:pos="1440"/>
+                <w:tab w:val="left" w:pos="2160"/>
+                <w:tab w:val="left" w:pos="2880"/>
+                <w:tab w:val="left" w:pos="3600"/>
+                <w:tab w:val="left" w:pos="4320"/>
+                <w:tab w:val="left" w:pos="4680"/>
+              </w:tabs>
+              <w:rPr>
+                <w:rFonts w:ascii="Palatino Linotype" w:hAnsi="Palatino Linotype"/>
+                <w:b/>
+                <w:bCs/>
+                <w:sz w:val="20"/>
+                <w:szCs w:val="20"/>
+              </w:rPr>
+            </w:pPr>
+            <w:r>
+              <w:rPr>
+                <w:rFonts w:ascii="Palatino Linotype" w:hAnsi="Palatino Linotype"/>
+                <w:b/>
+                <w:bCs/>
+                <w:sz w:val="20"/>
+                <w:szCs w:val="20"/>
+              </w:rPr>
+              <w:t xml:space="preserve">None</w:t>
+            </w:r>
+          </w:p>
+        </w:tc>
+      </w:tr>
     </w:tbl>
     <w:p>
       <w:pPr>
@@ -1379,6 +1575,7 @@
           <w:szCs w:val="20"/>
         </w:rPr>
       </w:pPr>
+      <w:proofErr w:type="gramStart"/>
       <w:r>
         <w:rPr>
           <w:rFonts w:ascii="Palatino Linotype" w:hAnsi="Palatino Linotype"/>
@@ -1387,8 +1584,9 @@
           <w:sz w:val="20"/>
           <w:szCs w:val="20"/>
         </w:rPr>
-        <w:t xml:space="preserve">Fines and Costs.  </w:t>
-      </w:r>
+        <w:t xml:space="preserve">Fines and Costs.</w:t>
+      </w:r>
+      <w:proofErr w:type="gramEnd"/>
       <w:r>
         <w:rPr>
           <w:rFonts w:ascii="Palatino Linotype" w:hAnsi="Palatino Linotype"/>
@@ -1397,52 +1595,7 @@
           <w:sz w:val="20"/>
           <w:szCs w:val="20"/>
         </w:rPr>
-        <w:t xml:space="preserve"/>
-      </w:r>
-      <w:r>
-        <w:rPr>
-          <w:rFonts w:ascii="Palatino Linotype" w:hAnsi="Palatino Linotype"/>
-          <w:bCs/>
-          <w:sz w:val="20"/>
-          <w:szCs w:val="20"/>
-          <w:u w:val="single"/>
-        </w:rPr>
-        <w:t>Court costs are assessed for the highest degree charge in this</w:t>
-      </w:r>
-      <w:r>
-        <w:rPr>
-          <w:rFonts w:ascii="Palatino Linotype" w:hAnsi="Palatino Linotype"/>
-          <w:bCs/>
-          <w:sz w:val="20"/>
-          <w:szCs w:val="20"/>
-          <w:u w:val="single"/>
-        </w:rPr>
-        <w:t xml:space="preserve"> case</w:t>
-      </w:r>
-      <w:r>
-        <w:rPr>
-          <w:rFonts w:ascii="Palatino Linotype" w:hAnsi="Palatino Linotype"/>
-          <w:bCs/>
-          <w:sz w:val="20"/>
-          <w:szCs w:val="20"/>
-        </w:rPr>
-        <w:t xml:space="preserve">. </w:t>
-      </w:r>
-      <w:r>
-        <w:rPr>
-          <w:rFonts w:ascii="Palatino Linotype" w:hAnsi="Palatino Linotype"/>
-          <w:sz w:val="20"/>
-          <w:szCs w:val="20"/>
-        </w:rPr>
-        <w:t xml:space="preserve">Having</w:t>
-      </w:r>
-      <w:r>
-        <w:rPr>
-          <w:rFonts w:ascii="Palatino Linotype" w:hAnsi="Palatino Linotype"/>
-          <w:sz w:val="20"/>
-          <w:szCs w:val="20"/>
-        </w:rPr>
-        <w:t xml:space="preserve"> been informed of the fines </w:t>
+        <w:t xml:space="preserve">  </w:t>
       </w:r>
       <w:r>
         <w:rPr>
@@ -1457,35 +1610,74 @@
       <w:r>
         <w:rPr>
           <w:rFonts w:ascii="Palatino Linotype" w:hAnsi="Palatino Linotype"/>
-          <w:sz w:val="20"/>
-          <w:szCs w:val="20"/>
-        </w:rPr>
-        <w:t xml:space="preserve">and</w:t>
-      </w:r>
-      <w:proofErr w:type="gramEnd"/>
-      <w:r>
-        <w:rPr>
-          <w:rFonts w:ascii="Palatino Linotype" w:hAnsi="Palatino Linotype"/>
-          <w:sz w:val="20"/>
-          <w:szCs w:val="20"/>
-        </w:rPr>
-        <w:t xml:space="preserve"> costs</w:t>
-      </w:r>
-      <w:r>
-        <w:rPr>
-          <w:rFonts w:ascii="Palatino Linotype" w:hAnsi="Palatino Linotype"/>
-          <w:sz w:val="20"/>
-          <w:szCs w:val="20"/>
+          <w:bCs/>
+          <w:sz w:val="20"/>
+          <w:szCs w:val="20"/>
+          <w:u w:val="single"/>
+        </w:rPr>
+        <w:t>Court costs are assessed for the highest degree charge in this</w:t>
+      </w:r>
+      <w:r>
+        <w:rPr>
+          <w:rFonts w:ascii="Palatino Linotype" w:hAnsi="Palatino Linotype"/>
+          <w:bCs/>
+          <w:sz w:val="20"/>
+          <w:szCs w:val="20"/>
+          <w:u w:val="single"/>
         </w:rPr>
         <w:t xml:space="preserve"> </w:t>
       </w:r>
-      <w:r>
-        <w:rPr>
-          <w:rFonts w:ascii="Palatino Linotype" w:hAnsi="Palatino Linotype"/>
-          <w:sz w:val="20"/>
-          <w:szCs w:val="20"/>
-        </w:rPr>
-        <w:t xml:space="preserve">owed, Defendant expressed an ability to pay </w:t>
+      <w:proofErr w:type="gramStart"/>
+      <w:r>
+        <w:rPr>
+          <w:rFonts w:ascii="Palatino Linotype" w:hAnsi="Palatino Linotype"/>
+          <w:bCs/>
+          <w:sz w:val="20"/>
+          <w:szCs w:val="20"/>
+          <w:u w:val="single"/>
+        </w:rPr>
+        <w:t>case</w:t>
+      </w:r>
+      <w:r>
+        <w:rPr>
+          <w:rFonts w:ascii="Palatino Linotype" w:hAnsi="Palatino Linotype"/>
+          <w:sz w:val="20"/>
+          <w:szCs w:val="20"/>
+        </w:rPr>
+        <w:t xml:space="preserve"/>
+      </w:r>
+      <w:r>
+        <w:rPr>
+          <w:rFonts w:ascii="Palatino Linotype" w:hAnsi="Palatino Linotype"/>
+          <w:bCs/>
+          <w:sz w:val="20"/>
+          <w:szCs w:val="20"/>
+        </w:rPr>
+        <w:t xml:space="preserve">. </w:t>
+      </w:r>
+      <w:r>
+        <w:rPr>
+          <w:rFonts w:ascii="Palatino Linotype" w:hAnsi="Palatino Linotype"/>
+          <w:sz w:val="20"/>
+          <w:szCs w:val="20"/>
+        </w:rPr>
+        <w:t xml:space="preserve"/>
+      </w:r>
+      <w:r>
+        <w:rPr>
+          <w:rFonts w:ascii="Palatino Linotype" w:hAnsi="Palatino Linotype"/>
+          <w:sz w:val="20"/>
+          <w:szCs w:val="20"/>
+        </w:rPr>
+        <w:t xml:space="preserve">Having</w:t>
+      </w:r>
+      <w:r>
+        <w:rPr>
+          <w:rFonts w:ascii="Palatino Linotype" w:hAnsi="Palatino Linotype"/>
+          <w:sz w:val="20"/>
+          <w:szCs w:val="20"/>
+        </w:rPr>
+        <w:t xml:space="preserve"> been informed of the fines </w:t>
       </w:r>
       <w:r>
         <w:rPr>
@@ -1495,32 +1687,40 @@
           <w:sz w:val="20"/>
           <w:szCs w:val="20"/>
         </w:rPr>
-        <w:t xml:space="preserve">forthwith</w:t>
-      </w:r>
-      <w:r>
-        <w:rPr>
-          <w:rFonts w:ascii="Palatino Linotype" w:hAnsi="Palatino Linotype"/>
-          <w:sz w:val="20"/>
-          <w:szCs w:val="20"/>
-        </w:rPr>
-        <w:t xml:space="preserve">. </w:t>
-      </w:r>
-      <w:bookmarkStart w:id="1" w:name="_Hlk94196527"/>
-      <w:r>
-        <w:rPr>
-          <w:rFonts w:ascii="Palatino Linotype" w:hAnsi="Palatino Linotype"/>
-          <w:sz w:val="20"/>
-          <w:szCs w:val="20"/>
-        </w:rPr>
-        <w:t xml:space="preserve">Absent further order, the Court finds Defendant is able and shall pay</w:t>
-      </w:r>
-      <w:r>
-        <w:rPr>
-          <w:rFonts w:ascii="Palatino Linotype" w:hAnsi="Palatino Linotype"/>
-          <w:sz w:val="20"/>
-          <w:szCs w:val="20"/>
-        </w:rPr>
-        <w:t xml:space="preserve"> the fines </w:t>
+        <w:t xml:space="preserve"/>
+      </w:r>
+      <w:r>
+        <w:rPr>
+          <w:rFonts w:ascii="Palatino Linotype" w:hAnsi="Palatino Linotype"/>
+          <w:sz w:val="20"/>
+          <w:szCs w:val="20"/>
+        </w:rPr>
+        <w:t xml:space="preserve">and</w:t>
+      </w:r>
+      <w:proofErr w:type="gramEnd"/>
+      <w:r>
+        <w:rPr>
+          <w:rFonts w:ascii="Palatino Linotype" w:hAnsi="Palatino Linotype"/>
+          <w:sz w:val="20"/>
+          <w:szCs w:val="20"/>
+        </w:rPr>
+        <w:t xml:space="preserve"> costs</w:t>
+      </w:r>
+      <w:r>
+        <w:rPr>
+          <w:rFonts w:ascii="Palatino Linotype" w:hAnsi="Palatino Linotype"/>
+          <w:sz w:val="20"/>
+          <w:szCs w:val="20"/>
+        </w:rPr>
+        <w:t xml:space="preserve"> </w:t>
+      </w:r>
+      <w:r>
+        <w:rPr>
+          <w:rFonts w:ascii="Palatino Linotype" w:hAnsi="Palatino Linotype"/>
+          <w:sz w:val="20"/>
+          <w:szCs w:val="20"/>
+        </w:rPr>
+        <w:t xml:space="preserve">owed, Defendant expressed an ability to pay </w:t>
       </w:r>
       <w:r>
         <w:rPr>
@@ -1530,42 +1730,33 @@
           <w:sz w:val="20"/>
           <w:szCs w:val="20"/>
         </w:rPr>
-        <w:t xml:space="preserve"/>
-      </w:r>
-      <w:r>
-        <w:rPr>
-          <w:rFonts w:ascii="Palatino Linotype" w:hAnsi="Palatino Linotype"/>
-          <w:sz w:val="20"/>
-          <w:szCs w:val="20"/>
-        </w:rPr>
-        <w:t xml:space="preserve">and</w:t>
-      </w:r>
-      <w:proofErr w:type="gramEnd"/>
-      <w:r>
-        <w:rPr>
-          <w:rFonts w:ascii="Palatino Linotype" w:hAnsi="Palatino Linotype"/>
-          <w:sz w:val="20"/>
-          <w:szCs w:val="20"/>
-        </w:rPr>
-        <w:t xml:space="preserve"> costs</w:t>
-      </w:r>
-      <w:r>
-        <w:rPr>
-          <w:rFonts w:ascii="Palatino Linotype" w:hAnsi="Palatino Linotype"/>
-          <w:sz w:val="20"/>
-          <w:szCs w:val="20"/>
-        </w:rPr>
-        <w:t xml:space="preserve"> </w:t>
-      </w:r>
-      <w:r>
-        <w:rPr>
-          <w:rFonts w:ascii="Palatino Linotype" w:hAnsi="Palatino Linotype"/>
-          <w:sz w:val="20"/>
-          <w:szCs w:val="20"/>
-        </w:rPr>
-        <w:t xml:space="preserve">in full by </w:t>
-      </w:r>
-      <w:bookmarkEnd w:id="1"/>
+        <w:t xml:space="preserve">forthwith</w:t>
+      </w:r>
+      <w:r>
+        <w:rPr>
+          <w:rFonts w:ascii="Palatino Linotype" w:hAnsi="Palatino Linotype"/>
+          <w:sz w:val="20"/>
+          <w:szCs w:val="20"/>
+        </w:rPr>
+        <w:t xml:space="preserve">. </w:t>
+      </w:r>
+      <w:bookmarkStart w:id="1" w:name="_Hlk94196527"/>
+      <w:r>
+        <w:rPr>
+          <w:rFonts w:ascii="Palatino Linotype" w:hAnsi="Palatino Linotype"/>
+          <w:sz w:val="20"/>
+          <w:szCs w:val="20"/>
+        </w:rPr>
+        <w:t xml:space="preserve">Absent further order, the Court finds Defendant is able and shall pay</w:t>
+      </w:r>
+      <w:r>
+        <w:rPr>
+          <w:rFonts w:ascii="Palatino Linotype" w:hAnsi="Palatino Linotype"/>
+          <w:sz w:val="20"/>
+          <w:szCs w:val="20"/>
+        </w:rPr>
+        <w:t xml:space="preserve"> the fines </w:t>
+      </w:r>
       <w:r>
         <w:rPr>
           <w:rFonts w:ascii="Palatino Linotype" w:hAnsi="Palatino Linotype"/>
@@ -1574,6 +1765,50 @@
           <w:sz w:val="20"/>
           <w:szCs w:val="20"/>
         </w:rPr>
+        <w:t xml:space="preserve"/>
+      </w:r>
+      <w:r>
+        <w:rPr>
+          <w:rFonts w:ascii="Palatino Linotype" w:hAnsi="Palatino Linotype"/>
+          <w:sz w:val="20"/>
+          <w:szCs w:val="20"/>
+        </w:rPr>
+        <w:t xml:space="preserve">and</w:t>
+      </w:r>
+      <w:proofErr w:type="gramEnd"/>
+      <w:r>
+        <w:rPr>
+          <w:rFonts w:ascii="Palatino Linotype" w:hAnsi="Palatino Linotype"/>
+          <w:sz w:val="20"/>
+          <w:szCs w:val="20"/>
+        </w:rPr>
+        <w:t xml:space="preserve"> costs</w:t>
+      </w:r>
+      <w:r>
+        <w:rPr>
+          <w:rFonts w:ascii="Palatino Linotype" w:hAnsi="Palatino Linotype"/>
+          <w:sz w:val="20"/>
+          <w:szCs w:val="20"/>
+        </w:rPr>
+        <w:t xml:space="preserve"> </w:t>
+      </w:r>
+      <w:r>
+        <w:rPr>
+          <w:rFonts w:ascii="Palatino Linotype" w:hAnsi="Palatino Linotype"/>
+          <w:sz w:val="20"/>
+          <w:szCs w:val="20"/>
+        </w:rPr>
+        <w:t xml:space="preserve">in full by </w:t>
+      </w:r>
+      <w:bookmarkEnd w:id="1"/>
+      <w:r>
+        <w:rPr>
+          <w:rFonts w:ascii="Palatino Linotype" w:hAnsi="Palatino Linotype"/>
+          <w:b/>
+          <w:bCs/>
+          <w:sz w:val="20"/>
+          <w:szCs w:val="20"/>
+        </w:rPr>
         <w:t xml:space="preserve">February 20, 2022</w:t>
       </w:r>
       <w:r>
@@ -1582,7 +1817,23 @@
           <w:sz w:val="20"/>
           <w:szCs w:val="20"/>
         </w:rPr>
-        <w:t xml:space="preserve">. </w:t>
+        <w:t xml:space="preserve">.</w:t>
+      </w:r>
+      <w:r>
+        <w:rPr>
+          <w:rFonts w:ascii="Palatino Linotype" w:hAnsi="Palatino Linotype"/>
+          <w:sz w:val="20"/>
+          <w:szCs w:val="20"/>
+        </w:rPr>
+        <w:t xml:space="preserve"> </w:t>
+      </w:r>
+      <w:r>
+        <w:rPr>
+          <w:rFonts w:ascii="Palatino Linotype" w:hAnsi="Palatino Linotype"/>
+          <w:sz w:val="20"/>
+          <w:szCs w:val="20"/>
+        </w:rPr>
+        <w:t xml:space="preserve"/>
       </w:r>
       <w:r>
         <w:rPr>
@@ -1628,6 +1879,7 @@
           <w:szCs w:val="20"/>
         </w:rPr>
       </w:pPr>
+      <w:proofErr w:type="gramStart"/>
       <w:r>
         <w:rPr>
           <w:rFonts w:ascii="Palatino Linotype" w:hAnsi="Palatino Linotype"/>
@@ -1636,7 +1888,18 @@
           <w:sz w:val="20"/>
           <w:szCs w:val="20"/>
         </w:rPr>
-        <w:t xml:space="preserve">Community Service.  </w:t>
+        <w:t>Community Service.</w:t>
+      </w:r>
+      <w:proofErr w:type="gramEnd"/>
+      <w:r>
+        <w:rPr>
+          <w:rFonts w:ascii="Palatino Linotype" w:hAnsi="Palatino Linotype"/>
+          <w:b/>
+          <w:bCs/>
+          <w:sz w:val="20"/>
+          <w:szCs w:val="20"/>
+        </w:rPr>
+        <w:t xml:space="preserve">  </w:t>
       </w:r>
       <w:r>
         <w:rPr>
@@ -1741,69 +2004,30 @@
           <w:szCs w:val="20"/>
         </w:rPr>
         <w:t xml:space="preserve"/>
-        <w:br/>
+      </w:r>
+      <w:r>
+        <w:rPr>
+          <w:rFonts w:ascii="Palatino Linotype" w:hAnsi="Palatino Linotype"/>
+          <w:sz w:val="20"/>
+          <w:szCs w:val="20"/>
+        </w:rPr>
         <w:t xml:space="preserve"/>
       </w:r>
-    </w:p>
-    <w:p>
-      <w:pPr>
-        <w:jc w:val="both"/>
-        <w:rPr>
-          <w:rFonts w:ascii="Palatino Linotype" w:hAnsi="Palatino Linotype"/>
-          <w:sz w:val="20"/>
-          <w:szCs w:val="20"/>
-        </w:rPr>
-      </w:pPr>
-      <w:r>
-        <w:rPr>
-          <w:rFonts w:ascii="Palatino Linotype" w:hAnsi="Palatino Linotype"/>
-          <w:b/>
-          <w:sz w:val="20"/>
-          <w:szCs w:val="20"/>
-        </w:rPr>
-        <w:t>License Suspension.</w:t>
-      </w:r>
-      <w:r>
-        <w:rPr>
-          <w:rFonts w:ascii="Palatino Linotype" w:hAnsi="Palatino Linotype"/>
-          <w:b/>
-          <w:sz w:val="20"/>
-          <w:szCs w:val="20"/>
-        </w:rPr>
-        <w:t xml:space="preserve"> </w:t>
-      </w:r>
-      <w:r>
-        <w:rPr>
-          <w:rFonts w:ascii="Palatino Linotype" w:hAnsi="Palatino Linotype"/>
-          <w:b/>
-          <w:sz w:val="20"/>
-          <w:szCs w:val="20"/>
-        </w:rPr>
-        <w:t xml:space="preserve"> </w:t>
-      </w:r>
-      <w:r>
-        <w:rPr>
-          <w:rFonts w:ascii="Palatino Linotype" w:hAnsi="Palatino Linotype"/>
-          <w:sz w:val="20"/>
-          <w:szCs w:val="20"/>
-        </w:rPr>
-        <w:t xml:space="preserve">Defendant’s </w:t>
-      </w:r>
-      <w:r>
-        <w:rPr>
-          <w:rFonts w:ascii="Palatino Linotype" w:hAnsi="Palatino Linotype"/>
-          <w:sz w:val="20"/>
-          <w:szCs w:val="20"/>
-        </w:rPr>
-        <w:t xml:space="preserve">driving</w:t>
-      </w:r>
-      <w:r>
-        <w:rPr>
-          <w:rFonts w:ascii="Palatino Linotype" w:hAnsi="Palatino Linotype"/>
-          <w:sz w:val="20"/>
-          <w:szCs w:val="20"/>
-        </w:rPr>
-        <w:t xml:space="preserve"> license is suspended from February 20, 2022 for a term of 6 months. </w:t>
+      <w:r>
+        <w:rPr>
+          <w:rFonts w:ascii="Palatino Linotype" w:hAnsi="Palatino Linotype"/>
+          <w:sz w:val="20"/>
+          <w:szCs w:val="20"/>
+        </w:rPr>
+        <w:t xml:space="preserve"/>
+      </w:r>
+      <w:r>
+        <w:rPr>
+          <w:rFonts w:ascii="Palatino Linotype" w:hAnsi="Palatino Linotype"/>
+          <w:sz w:val="20"/>
+          <w:szCs w:val="20"/>
+        </w:rPr>
+        <w:t xml:space="preserve"/>
       </w:r>
       <w:r>
         <w:rPr>
@@ -2084,7 +2308,7 @@
           <w:sz w:val="16"/>
           <w:szCs w:val="16"/>
         </w:rPr>
-        <w:t xml:space="preserve">Prosecutor’s Office: </w:t>
+        <w:t xml:space="preserve">Prosecutor’s Office: PS     OM     EM; </w:t>
       </w:r>
       <w:r>
         <w:rPr>
@@ -2092,32 +2316,8 @@
           <w:sz w:val="16"/>
           <w:szCs w:val="16"/>
         </w:rPr>
-        <w:t>PS     OM     EM;</w:t>
-      </w:r>
-      <w:r>
-        <w:rPr>
-          <w:rFonts w:ascii="Palatino Linotype" w:hAnsi="Palatino Linotype"/>
-          <w:sz w:val="16"/>
-          <w:szCs w:val="16"/>
-        </w:rPr>
-        <w:t xml:space="preserve"> </w:t>
-      </w:r>
-      <w:r>
-        <w:rPr>
-          <w:rFonts w:ascii="Palatino Linotype" w:hAnsi="Palatino Linotype"/>
-          <w:sz w:val="16"/>
-          <w:szCs w:val="16"/>
-        </w:rPr>
         <w:tab/>
-        <w:t xml:space="preserve">Defendant’s Attorney: </w:t>
-      </w:r>
-      <w:r>
-        <w:rPr>
-          <w:rFonts w:ascii="Palatino Linotype" w:hAnsi="Palatino Linotype"/>
-          <w:sz w:val="16"/>
-          <w:szCs w:val="16"/>
-        </w:rPr>
-        <w:t>PS     OM     EM;</w:t>
+        <w:t>Defendant’s Attorney: PS     OM     EM;</w:t>
       </w:r>
       <w:r>
         <w:rPr>
@@ -2155,15 +2355,7 @@
           <w:sz w:val="16"/>
           <w:szCs w:val="16"/>
         </w:rPr>
-        <w:t xml:space="preserve">DENNIS CONGDON: </w:t>
-      </w:r>
-      <w:r>
-        <w:rPr>
-          <w:rFonts w:ascii="Palatino Linotype" w:hAnsi="Palatino Linotype"/>
-          <w:sz w:val="16"/>
-          <w:szCs w:val="16"/>
-        </w:rPr>
-        <w:t>PS     OM     EM</w:t>
+        <w:t xml:space="preserve">DENNIS CONGDON: PS     OM     EM</w:t>
       </w:r>
     </w:p>
     <w:p>
@@ -2237,7 +2429,12 @@
 <w:ftr xmlns:wpc="http://schemas.microsoft.com/office/word/2010/wordprocessingCanvas" xmlns:mc="http://schemas.openxmlformats.org/markup-compatibility/2006" xmlns:o="urn:schemas-microsoft-com:office:office" xmlns:r="http://schemas.openxmlformats.org/officeDocument/2006/relationships" xmlns:m="http://schemas.openxmlformats.org/officeDocument/2006/math" xmlns:v="urn:schemas-microsoft-com:vml" xmlns:wp14="http://schemas.microsoft.com/office/word/2010/wordprocessingDrawing" xmlns:wp="http://schemas.openxmlformats.org/drawingml/2006/wordprocessingDrawing" xmlns:w10="urn:schemas-microsoft-com:office:word" xmlns:w="http://schemas.openxmlformats.org/wordprocessingml/2006/main" xmlns:w14="http://schemas.microsoft.com/office/word/2010/wordml" xmlns:wpg="http://schemas.microsoft.com/office/word/2010/wordprocessingGroup" xmlns:wpi="http://schemas.microsoft.com/office/word/2010/wordprocessingInk" xmlns:wne="http://schemas.microsoft.com/office/word/2006/wordml" xmlns:wps="http://schemas.microsoft.com/office/word/2010/wordprocessingShape" mc:Ignorable="w14 wp14">
   <w:sdt>
     <w:sdtPr>
-      <w:id w:val="-1309706245"/>
+      <w:rPr>
+        <w:rFonts w:ascii="Palatino Linotype" w:hAnsi="Palatino Linotype"/>
+        <w:sz w:val="20"/>
+        <w:szCs w:val="20"/>
+      </w:rPr>
+      <w:id w:val="-2099861789"/>
       <w:docPartObj>
         <w:docPartGallery w:val="Page Numbers (Bottom of Page)"/>
         <w:docPartUnique/>
@@ -2252,19 +2449,13 @@
             <w:sz w:val="20"/>
             <w:szCs w:val="20"/>
           </w:rPr>
-          <w:id w:val="98381352"/>
+          <w:id w:val="860082579"/>
           <w:docPartObj>
             <w:docPartGallery w:val="Page Numbers (Top of Page)"/>
             <w:docPartUnique/>
           </w:docPartObj>
         </w:sdtPr>
-        <w:sdtEndPr>
-          <w:rPr>
-            <w:rFonts w:ascii="Times New Roman" w:hAnsi="Times New Roman"/>
-            <w:sz w:val="24"/>
-            <w:szCs w:val="24"/>
-          </w:rPr>
-        </w:sdtEndPr>
+        <w:sdtEndPr/>
         <w:sdtContent>
           <w:p>
             <w:pPr>
@@ -2393,7 +2584,7 @@
                 <w:sz w:val="20"/>
                 <w:szCs w:val="20"/>
               </w:rPr>
-              <w:t>3</w:t>
+              <w:t>5</w:t>
             </w:r>
             <w:r>
               <w:rPr>
@@ -2423,39 +2614,11 @@
               </w:rPr>
               <w:t xml:space="preserve">Final Judgment Entry 21CRB01291</w:t>
             </w:r>
-          </w:p>
-          <w:p>
-            <w:pPr>
-              <w:pStyle w:val="Footer"/>
-              <w:jc w:val="right"/>
-            </w:pPr>
           </w:p>
         </w:sdtContent>
       </w:sdt>
     </w:sdtContent>
   </w:sdt>
-  <w:p>
-    <w:pPr>
-      <w:tabs>
-        <w:tab w:val="left" w:pos="-1080"/>
-        <w:tab w:val="left" w:pos="-720"/>
-        <w:tab w:val="left" w:pos="0"/>
-        <w:tab w:val="left" w:pos="720"/>
-        <w:tab w:val="left" w:pos="1440"/>
-        <w:tab w:val="left" w:pos="2160"/>
-        <w:tab w:val="left" w:pos="2880"/>
-        <w:tab w:val="left" w:pos="3600"/>
-        <w:tab w:val="left" w:pos="4320"/>
-        <w:tab w:val="left" w:pos="4680"/>
-      </w:tabs>
-      <w:jc w:val="right"/>
-      <w:rPr>
-        <w:rFonts w:ascii="Palatino Linotype" w:hAnsi="Palatino Linotype"/>
-        <w:sz w:val="20"/>
-        <w:szCs w:val="20"/>
-      </w:rPr>
-    </w:pPr>
-  </w:p>
 </w:ftr>
 </file>
 
@@ -2647,8 +2810,240 @@
       </w:rPr>
     </w:lvl>
   </w:abstractNum>
+  <w:abstractNum w:abstractNumId="1">
+    <w:nsid w:val="279660C9"/>
+    <w:multiLevelType w:val="hybridMultilevel"/>
+    <w:tmpl w:val="672ECC5E"/>
+    <w:lvl w:ilvl="0" w:tplc="04090001">
+      <w:start w:val="1"/>
+      <w:numFmt w:val="bullet"/>
+      <w:lvlText w:val=""/>
+      <w:lvlJc w:val="left"/>
+      <w:pPr>
+        <w:ind w:left="720" w:hanging="360"/>
+      </w:pPr>
+      <w:rPr>
+        <w:rFonts w:ascii="Symbol" w:hAnsi="Symbol" w:hint="default"/>
+      </w:rPr>
+    </w:lvl>
+    <w:lvl w:ilvl="1" w:tplc="04090003" w:tentative="1">
+      <w:start w:val="1"/>
+      <w:numFmt w:val="bullet"/>
+      <w:lvlText w:val="o"/>
+      <w:lvlJc w:val="left"/>
+      <w:pPr>
+        <w:ind w:left="1440" w:hanging="360"/>
+      </w:pPr>
+      <w:rPr>
+        <w:rFonts w:ascii="Courier New" w:hAnsi="Courier New" w:cs="Courier New" w:hint="default"/>
+      </w:rPr>
+    </w:lvl>
+    <w:lvl w:ilvl="2" w:tplc="04090005" w:tentative="1">
+      <w:start w:val="1"/>
+      <w:numFmt w:val="bullet"/>
+      <w:lvlText w:val=""/>
+      <w:lvlJc w:val="left"/>
+      <w:pPr>
+        <w:ind w:left="2160" w:hanging="360"/>
+      </w:pPr>
+      <w:rPr>
+        <w:rFonts w:ascii="Wingdings" w:hAnsi="Wingdings" w:hint="default"/>
+      </w:rPr>
+    </w:lvl>
+    <w:lvl w:ilvl="3" w:tplc="04090001" w:tentative="1">
+      <w:start w:val="1"/>
+      <w:numFmt w:val="bullet"/>
+      <w:lvlText w:val=""/>
+      <w:lvlJc w:val="left"/>
+      <w:pPr>
+        <w:ind w:left="2880" w:hanging="360"/>
+      </w:pPr>
+      <w:rPr>
+        <w:rFonts w:ascii="Symbol" w:hAnsi="Symbol" w:hint="default"/>
+      </w:rPr>
+    </w:lvl>
+    <w:lvl w:ilvl="4" w:tplc="04090003" w:tentative="1">
+      <w:start w:val="1"/>
+      <w:numFmt w:val="bullet"/>
+      <w:lvlText w:val="o"/>
+      <w:lvlJc w:val="left"/>
+      <w:pPr>
+        <w:ind w:left="3600" w:hanging="360"/>
+      </w:pPr>
+      <w:rPr>
+        <w:rFonts w:ascii="Courier New" w:hAnsi="Courier New" w:cs="Courier New" w:hint="default"/>
+      </w:rPr>
+    </w:lvl>
+    <w:lvl w:ilvl="5" w:tplc="04090005" w:tentative="1">
+      <w:start w:val="1"/>
+      <w:numFmt w:val="bullet"/>
+      <w:lvlText w:val=""/>
+      <w:lvlJc w:val="left"/>
+      <w:pPr>
+        <w:ind w:left="4320" w:hanging="360"/>
+      </w:pPr>
+      <w:rPr>
+        <w:rFonts w:ascii="Wingdings" w:hAnsi="Wingdings" w:hint="default"/>
+      </w:rPr>
+    </w:lvl>
+    <w:lvl w:ilvl="6" w:tplc="04090001" w:tentative="1">
+      <w:start w:val="1"/>
+      <w:numFmt w:val="bullet"/>
+      <w:lvlText w:val=""/>
+      <w:lvlJc w:val="left"/>
+      <w:pPr>
+        <w:ind w:left="5040" w:hanging="360"/>
+      </w:pPr>
+      <w:rPr>
+        <w:rFonts w:ascii="Symbol" w:hAnsi="Symbol" w:hint="default"/>
+      </w:rPr>
+    </w:lvl>
+    <w:lvl w:ilvl="7" w:tplc="04090003" w:tentative="1">
+      <w:start w:val="1"/>
+      <w:numFmt w:val="bullet"/>
+      <w:lvlText w:val="o"/>
+      <w:lvlJc w:val="left"/>
+      <w:pPr>
+        <w:ind w:left="5760" w:hanging="360"/>
+      </w:pPr>
+      <w:rPr>
+        <w:rFonts w:ascii="Courier New" w:hAnsi="Courier New" w:cs="Courier New" w:hint="default"/>
+      </w:rPr>
+    </w:lvl>
+    <w:lvl w:ilvl="8" w:tplc="04090005" w:tentative="1">
+      <w:start w:val="1"/>
+      <w:numFmt w:val="bullet"/>
+      <w:lvlText w:val=""/>
+      <w:lvlJc w:val="left"/>
+      <w:pPr>
+        <w:ind w:left="6480" w:hanging="360"/>
+      </w:pPr>
+      <w:rPr>
+        <w:rFonts w:ascii="Wingdings" w:hAnsi="Wingdings" w:hint="default"/>
+      </w:rPr>
+    </w:lvl>
+  </w:abstractNum>
+  <w:abstractNum w:abstractNumId="2">
+    <w:nsid w:val="2E17566E"/>
+    <w:multiLevelType w:val="hybridMultilevel"/>
+    <w:tmpl w:val="00866CE6"/>
+    <w:lvl w:ilvl="0" w:tplc="04090001">
+      <w:start w:val="1"/>
+      <w:numFmt w:val="bullet"/>
+      <w:lvlText w:val=""/>
+      <w:lvlJc w:val="left"/>
+      <w:pPr>
+        <w:ind w:left="779" w:hanging="360"/>
+      </w:pPr>
+      <w:rPr>
+        <w:rFonts w:ascii="Symbol" w:hAnsi="Symbol" w:hint="default"/>
+      </w:rPr>
+    </w:lvl>
+    <w:lvl w:ilvl="1" w:tplc="04090003">
+      <w:start w:val="1"/>
+      <w:numFmt w:val="bullet"/>
+      <w:lvlText w:val="o"/>
+      <w:lvlJc w:val="left"/>
+      <w:pPr>
+        <w:ind w:left="1499" w:hanging="360"/>
+      </w:pPr>
+      <w:rPr>
+        <w:rFonts w:ascii="Courier New" w:hAnsi="Courier New" w:cs="Courier New" w:hint="default"/>
+      </w:rPr>
+    </w:lvl>
+    <w:lvl w:ilvl="2" w:tplc="04090005" w:tentative="1">
+      <w:start w:val="1"/>
+      <w:numFmt w:val="bullet"/>
+      <w:lvlText w:val=""/>
+      <w:lvlJc w:val="left"/>
+      <w:pPr>
+        <w:ind w:left="2219" w:hanging="360"/>
+      </w:pPr>
+      <w:rPr>
+        <w:rFonts w:ascii="Wingdings" w:hAnsi="Wingdings" w:hint="default"/>
+      </w:rPr>
+    </w:lvl>
+    <w:lvl w:ilvl="3" w:tplc="04090001" w:tentative="1">
+      <w:start w:val="1"/>
+      <w:numFmt w:val="bullet"/>
+      <w:lvlText w:val=""/>
+      <w:lvlJc w:val="left"/>
+      <w:pPr>
+        <w:ind w:left="2939" w:hanging="360"/>
+      </w:pPr>
+      <w:rPr>
+        <w:rFonts w:ascii="Symbol" w:hAnsi="Symbol" w:hint="default"/>
+      </w:rPr>
+    </w:lvl>
+    <w:lvl w:ilvl="4" w:tplc="04090003" w:tentative="1">
+      <w:start w:val="1"/>
+      <w:numFmt w:val="bullet"/>
+      <w:lvlText w:val="o"/>
+      <w:lvlJc w:val="left"/>
+      <w:pPr>
+        <w:ind w:left="3659" w:hanging="360"/>
+      </w:pPr>
+      <w:rPr>
+        <w:rFonts w:ascii="Courier New" w:hAnsi="Courier New" w:cs="Courier New" w:hint="default"/>
+      </w:rPr>
+    </w:lvl>
+    <w:lvl w:ilvl="5" w:tplc="04090005" w:tentative="1">
+      <w:start w:val="1"/>
+      <w:numFmt w:val="bullet"/>
+      <w:lvlText w:val=""/>
+      <w:lvlJc w:val="left"/>
+      <w:pPr>
+        <w:ind w:left="4379" w:hanging="360"/>
+      </w:pPr>
+      <w:rPr>
+        <w:rFonts w:ascii="Wingdings" w:hAnsi="Wingdings" w:hint="default"/>
+      </w:rPr>
+    </w:lvl>
+    <w:lvl w:ilvl="6" w:tplc="04090001" w:tentative="1">
+      <w:start w:val="1"/>
+      <w:numFmt w:val="bullet"/>
+      <w:lvlText w:val=""/>
+      <w:lvlJc w:val="left"/>
+      <w:pPr>
+        <w:ind w:left="5099" w:hanging="360"/>
+      </w:pPr>
+      <w:rPr>
+        <w:rFonts w:ascii="Symbol" w:hAnsi="Symbol" w:hint="default"/>
+      </w:rPr>
+    </w:lvl>
+    <w:lvl w:ilvl="7" w:tplc="04090003" w:tentative="1">
+      <w:start w:val="1"/>
+      <w:numFmt w:val="bullet"/>
+      <w:lvlText w:val="o"/>
+      <w:lvlJc w:val="left"/>
+      <w:pPr>
+        <w:ind w:left="5819" w:hanging="360"/>
+      </w:pPr>
+      <w:rPr>
+        <w:rFonts w:ascii="Courier New" w:hAnsi="Courier New" w:cs="Courier New" w:hint="default"/>
+      </w:rPr>
+    </w:lvl>
+    <w:lvl w:ilvl="8" w:tplc="04090005" w:tentative="1">
+      <w:start w:val="1"/>
+      <w:numFmt w:val="bullet"/>
+      <w:lvlText w:val=""/>
+      <w:lvlJc w:val="left"/>
+      <w:pPr>
+        <w:ind w:left="6539" w:hanging="360"/>
+      </w:pPr>
+      <w:rPr>
+        <w:rFonts w:ascii="Wingdings" w:hAnsi="Wingdings" w:hint="default"/>
+      </w:rPr>
+    </w:lvl>
+  </w:abstractNum>
   <w:num w:numId="1">
     <w:abstractNumId w:val="0"/>
+  </w:num>
+  <w:num w:numId="2">
+    <w:abstractNumId w:val="2"/>
+  </w:num>
+  <w:num w:numId="3">
+    <w:abstractNumId w:val="1"/>
   </w:num>
 </w:numbering>
 </file>
@@ -2967,6 +3362,49 @@
       <w:contextualSpacing/>
     </w:pPr>
   </w:style>
+  <w:style w:type="character" w:styleId="CommentReference">
+    <w:name w:val="annotation reference"/>
+    <w:basedOn w:val="DefaultParagraphFont"/>
+    <w:uiPriority w:val="99"/>
+    <w:semiHidden/>
+    <w:unhideWhenUsed/>
+    <w:rsid w:val="00A53114"/>
+    <w:rPr>
+      <w:sz w:val="16"/>
+      <w:szCs w:val="16"/>
+    </w:rPr>
+  </w:style>
+  <w:style w:type="paragraph" w:styleId="CommentText">
+    <w:name w:val="annotation text"/>
+    <w:basedOn w:val="Normal"/>
+    <w:link w:val="CommentTextChar"/>
+    <w:uiPriority w:val="99"/>
+    <w:unhideWhenUsed/>
+    <w:rsid w:val="00A53114"/>
+    <w:pPr>
+      <w:widowControl/>
+      <w:autoSpaceDE/>
+      <w:autoSpaceDN/>
+      <w:adjustRightInd/>
+    </w:pPr>
+    <w:rPr>
+      <w:rFonts w:asciiTheme="minorHAnsi" w:eastAsiaTheme="minorHAnsi" w:hAnsiTheme="minorHAnsi" w:cstheme="minorBidi"/>
+      <w:sz w:val="20"/>
+      <w:szCs w:val="20"/>
+    </w:rPr>
+  </w:style>
+  <w:style w:type="character" w:customStyle="1" w:styleId="CommentTextChar">
+    <w:name w:val="Comment Text Char"/>
+    <w:basedOn w:val="DefaultParagraphFont"/>
+    <w:link w:val="CommentText"/>
+    <w:uiPriority w:val="99"/>
+    <w:rsid w:val="00A53114"/>
+    <w:rPr>
+      <w:rFonts w:eastAsiaTheme="minorHAnsi"/>
+      <w:sz w:val="20"/>
+      <w:szCs w:val="20"/>
+    </w:rPr>
+  </w:style>
 </w:styles>
 </file>
 
@@ -3284,6 +3722,49 @@
       <w:contextualSpacing/>
     </w:pPr>
   </w:style>
+  <w:style w:type="character" w:styleId="CommentReference">
+    <w:name w:val="annotation reference"/>
+    <w:basedOn w:val="DefaultParagraphFont"/>
+    <w:uiPriority w:val="99"/>
+    <w:semiHidden/>
+    <w:unhideWhenUsed/>
+    <w:rsid w:val="00A53114"/>
+    <w:rPr>
+      <w:sz w:val="16"/>
+      <w:szCs w:val="16"/>
+    </w:rPr>
+  </w:style>
+  <w:style w:type="paragraph" w:styleId="CommentText">
+    <w:name w:val="annotation text"/>
+    <w:basedOn w:val="Normal"/>
+    <w:link w:val="CommentTextChar"/>
+    <w:uiPriority w:val="99"/>
+    <w:unhideWhenUsed/>
+    <w:rsid w:val="00A53114"/>
+    <w:pPr>
+      <w:widowControl/>
+      <w:autoSpaceDE/>
+      <w:autoSpaceDN/>
+      <w:adjustRightInd/>
+    </w:pPr>
+    <w:rPr>
+      <w:rFonts w:asciiTheme="minorHAnsi" w:eastAsiaTheme="minorHAnsi" w:hAnsiTheme="minorHAnsi" w:cstheme="minorBidi"/>
+      <w:sz w:val="20"/>
+      <w:szCs w:val="20"/>
+    </w:rPr>
+  </w:style>
+  <w:style w:type="character" w:customStyle="1" w:styleId="CommentTextChar">
+    <w:name w:val="Comment Text Char"/>
+    <w:basedOn w:val="DefaultParagraphFont"/>
+    <w:link w:val="CommentText"/>
+    <w:uiPriority w:val="99"/>
+    <w:rsid w:val="00A53114"/>
+    <w:rPr>
+      <w:rFonts w:eastAsiaTheme="minorHAnsi"/>
+      <w:sz w:val="20"/>
+      <w:szCs w:val="20"/>
+    </w:rPr>
+  </w:style>
 </w:styles>
 </file>
 

</xml_diff>

<commit_message>
Updated amend charge ui tabs and deleted old amend offense ui.
</commit_message>
<xml_diff>
--- a/resources/Saved/21CRB01291_Traffic Judgment Entry.docx
+++ b/resources/Saved/21CRB01291_Traffic Judgment Entry.docx
@@ -160,23 +160,13 @@
           <w:szCs w:val="20"/>
         </w:rPr>
       </w:pPr>
-      <w:proofErr w:type="gramStart"/>
-      <w:r>
-        <w:rPr>
-          <w:rFonts w:ascii="Palatino Linotype" w:hAnsi="Palatino Linotype"/>
-          <w:sz w:val="20"/>
-          <w:szCs w:val="20"/>
-        </w:rPr>
-        <w:t>vs</w:t>
-      </w:r>
-      <w:proofErr w:type="gramEnd"/>
-      <w:r>
-        <w:rPr>
-          <w:rFonts w:ascii="Palatino Linotype" w:hAnsi="Palatino Linotype"/>
-          <w:sz w:val="20"/>
-          <w:szCs w:val="20"/>
-        </w:rPr>
-        <w:t>.</w:t>
+      <w:r>
+        <w:rPr>
+          <w:rFonts w:ascii="Palatino Linotype" w:hAnsi="Palatino Linotype"/>
+          <w:sz w:val="20"/>
+          <w:szCs w:val="20"/>
+        </w:rPr>
+        <w:t>vs.</w:t>
       </w:r>
       <w:r>
         <w:rPr>
@@ -392,7 +382,6 @@
           <w:szCs w:val="20"/>
         </w:rPr>
       </w:pPr>
-      <w:proofErr w:type="gramStart"/>
       <w:r>
         <w:rPr>
           <w:rFonts w:ascii="Palatino Linotype" w:hAnsi="Palatino Linotype"/>
@@ -401,7 +390,6 @@
         </w:rPr>
         <w:t>Defendant.</w:t>
       </w:r>
-      <w:proofErr w:type="gramEnd"/>
       <w:r>
         <w:rPr>
           <w:rFonts w:ascii="Palatino Linotype" w:hAnsi="Palatino Linotype"/>
@@ -499,14 +487,6 @@
         </w:rPr>
         <w:t xml:space="preserve"/>
       </w:r>
-      <w:r>
-        <w:rPr>
-          <w:rFonts w:ascii="Palatino Linotype" w:hAnsi="Palatino Linotype"/>
-          <w:sz w:val="20"/>
-          <w:szCs w:val="20"/>
-        </w:rPr>
-        <w:tab/>
-      </w:r>
     </w:p>
     <w:p>
       <w:pPr>
@@ -562,7 +542,7 @@
           <w:szCs w:val="20"/>
           <w:lang w:val="en-CA"/>
         </w:rPr>
-        <w:t>Defendant appeared in Court</w:t>
+        <w:t xml:space="preserve">Defendant appeared in Court</w:t>
       </w:r>
       <w:r>
         <w:rPr>
@@ -586,7 +566,7 @@
           <w:sz w:val="20"/>
           <w:szCs w:val="20"/>
         </w:rPr>
-        <w:t xml:space="preserve"> on February 20, 2022.</w:t>
+        <w:t xml:space="preserve"> on February 23, 2022.</w:t>
       </w:r>
       <w:r>
         <w:rPr>
@@ -603,7 +583,178 @@
           <w:sz w:val="20"/>
           <w:szCs w:val="20"/>
         </w:rPr>
-        <w:t xml:space="preserve">Defendant waived right to counsel. </w:t>
+        <w:t xml:space="preserve">Defendant waived right to counsel.</w:t>
+      </w:r>
+      <w:r>
+        <w:rPr>
+          <w:rFonts w:ascii="Palatino Linotype" w:hAnsi="Palatino Linotype"/>
+          <w:bCs/>
+          <w:sz w:val="20"/>
+          <w:szCs w:val="20"/>
+        </w:rPr>
+        <w:t xml:space="preserve"> </w:t>
+      </w:r>
+      <w:r>
+        <w:rPr>
+          <w:rFonts w:ascii="Palatino Linotype" w:hAnsi="Palatino Linotype"/>
+          <w:bCs/>
+          <w:sz w:val="20"/>
+          <w:szCs w:val="20"/>
+        </w:rPr>
+        <w:t xml:space="preserve"/>
+      </w:r>
+      <w:r>
+        <w:rPr>
+          <w:rFonts w:ascii="Palatino Linotype" w:hAnsi="Palatino Linotype"/>
+          <w:bCs/>
+          <w:sz w:val="20"/>
+          <w:szCs w:val="20"/>
+        </w:rPr>
+        <w:t xml:space="preserve"/>
+      </w:r>
+      <w:r>
+        <w:rPr>
+          <w:rFonts w:ascii="Palatino Linotype" w:hAnsi="Palatino Linotype"/>
+          <w:bCs/>
+          <w:sz w:val="20"/>
+          <w:szCs w:val="20"/>
+        </w:rPr>
+        <w:t>Counsel for the State of Ohio made a motion to amend the cha</w:t>
+      </w:r>
+      <w:r>
+        <w:rPr>
+          <w:rFonts w:ascii="Palatino Linotype" w:hAnsi="Palatino Linotype"/>
+          <w:bCs/>
+          <w:sz w:val="20"/>
+          <w:szCs w:val="20"/>
+        </w:rPr>
+        <w:t>rge(s) in the case.</w:t>
+      </w:r>
+      <w:r>
+        <w:rPr>
+          <w:rFonts w:ascii="Palatino Linotype" w:hAnsi="Palatino Linotype"/>
+          <w:bCs/>
+          <w:sz w:val="20"/>
+          <w:szCs w:val="20"/>
+        </w:rPr>
+        <w:t xml:space="preserve"/>
+      </w:r>
+      <w:r>
+        <w:rPr>
+          <w:rFonts w:ascii="Palatino Linotype" w:hAnsi="Palatino Linotype"/>
+          <w:bCs/>
+          <w:sz w:val="20"/>
+          <w:szCs w:val="20"/>
+        </w:rPr>
+        <w:t xml:space="preserve"> The Court found the amendment did not alter the name or identi</w:t>
+      </w:r>
+      <w:r>
+        <w:rPr>
+          <w:rFonts w:ascii="Palatino Linotype" w:hAnsi="Palatino Linotype"/>
+          <w:bCs/>
+          <w:sz w:val="20"/>
+          <w:szCs w:val="20"/>
+        </w:rPr>
+        <w:t>t</w:t>
+      </w:r>
+      <w:r>
+        <w:rPr>
+          <w:rFonts w:ascii="Palatino Linotype" w:hAnsi="Palatino Linotype"/>
+          <w:bCs/>
+          <w:sz w:val="20"/>
+          <w:szCs w:val="20"/>
+        </w:rPr>
+        <w:t xml:space="preserve">y of the offense and the motion is</w:t>
+      </w:r>
+      <w:r>
+        <w:rPr>
+          <w:rFonts w:ascii="Palatino Linotype" w:hAnsi="Palatino Linotype"/>
+          <w:bCs/>
+          <w:sz w:val="20"/>
+          <w:szCs w:val="20"/>
+        </w:rPr>
+        <w:t xml:space="preserve"> Granted.</w:t>
+      </w:r>
+      <w:r>
+        <w:rPr>
+          <w:rFonts w:ascii="Palatino Linotype" w:hAnsi="Palatino Linotype"/>
+          <w:bCs/>
+          <w:sz w:val="20"/>
+          <w:szCs w:val="20"/>
+        </w:rPr>
+        <w:t xml:space="preserve"> </w:t>
+      </w:r>
+      <w:r>
+        <w:rPr>
+          <w:rFonts w:ascii="Palatino Linotype" w:hAnsi="Palatino Linotype"/>
+          <w:bCs/>
+          <w:sz w:val="20"/>
+          <w:szCs w:val="20"/>
+        </w:rPr>
+        <w:t xml:space="preserve">The charge(s) of </w:t>
+      </w:r>
+      <w:r>
+        <w:rPr>
+          <w:rFonts w:ascii="Palatino Linotype" w:hAnsi="Palatino Linotype"/>
+          <w:bCs/>
+          <w:sz w:val="20"/>
+          <w:szCs w:val="20"/>
+        </w:rPr>
+        <w:t xml:space="preserve"/>
+      </w:r>
+      <w:r>
+        <w:rPr>
+          <w:rFonts w:ascii="Palatino Linotype" w:hAnsi="Palatino Linotype"/>
+          <w:bCs/>
+          <w:sz w:val="20"/>
+          <w:szCs w:val="20"/>
+        </w:rPr>
+        <w:t xml:space="preserve"/>
+      </w:r>
+      <w:r>
+        <w:rPr>
+          <w:rFonts w:ascii="Palatino Linotype" w:hAnsi="Palatino Linotype"/>
+          <w:bCs/>
+          <w:sz w:val="20"/>
+          <w:szCs w:val="20"/>
+        </w:rPr>
+        <w:t xml:space="preserve">PERMISSION REQ'D TO USE LICENSED DOCK</w:t>
+      </w:r>
+      <w:r>
+        <w:rPr>
+          <w:rFonts w:ascii="Palatino Linotype" w:hAnsi="Palatino Linotype"/>
+          <w:bCs/>
+          <w:sz w:val="20"/>
+          <w:szCs w:val="20"/>
+        </w:rPr>
+        <w:t xml:space="preserve"> </w:t>
+      </w:r>
+      <w:r>
+        <w:rPr>
+          <w:rFonts w:ascii="Palatino Linotype" w:hAnsi="Palatino Linotype"/>
+          <w:bCs/>
+          <w:sz w:val="20"/>
+          <w:szCs w:val="20"/>
+        </w:rPr>
+        <w:t xml:space="preserve">is amended to TEST</w:t>
+      </w:r>
+      <w:r>
+        <w:rPr>
+          <w:rFonts w:ascii="Palatino Linotype" w:hAnsi="Palatino Linotype"/>
+          <w:bCs/>
+          <w:sz w:val="20"/>
+          <w:szCs w:val="20"/>
+        </w:rPr>
+        <w:t xml:space="preserve">.</w:t>
+      </w:r>
+      <w:r>
+        <w:rPr>
+          <w:rFonts w:ascii="Palatino Linotype" w:hAnsi="Palatino Linotype"/>
+          <w:bCs/>
+          <w:sz w:val="20"/>
+          <w:szCs w:val="20"/>
+        </w:rPr>
+        <w:t xml:space="preserve"/>
       </w:r>
       <w:r>
         <w:rPr>
@@ -729,18 +880,8 @@
           <w:sz w:val="20"/>
           <w:szCs w:val="20"/>
         </w:rPr>
-        <w:t xml:space="preserve">The Court, finding that the Defendant entered the plea knowingly, intelligently, and voluntarily, accepted the plea and entered the following </w:t>
-      </w:r>
-      <w:proofErr w:type="gramStart"/>
-      <w:r>
-        <w:rPr>
-          <w:rFonts w:ascii="Palatino Linotype" w:hAnsi="Palatino Linotype"/>
-          <w:sz w:val="20"/>
-          <w:szCs w:val="20"/>
-        </w:rPr>
-        <w:t xml:space="preserve">sentence:</w:t>
-      </w:r>
-      <w:proofErr w:type="gramEnd"/>
+        <w:t xml:space="preserve">The Court, finding that the Defendant entered the plea knowingly, intelligently, and voluntarily, accepted the plea and entered the following sentence:</w:t>
+      </w:r>
       <w:r>
         <w:rPr>
           <w:rFonts w:ascii="Palatino Linotype" w:hAnsi="Palatino Linotype"/>
@@ -752,34 +893,22 @@
     </w:p>
     <w:p>
       <w:pPr>
-        <w:jc w:val="both"/>
         <w:rPr>
           <w:rFonts w:ascii="Palatino Linotype" w:hAnsi="Palatino Linotype"/>
           <w:sz w:val="20"/>
           <w:szCs w:val="20"/>
         </w:rPr>
       </w:pPr>
-      <w:bookmarkStart w:id="0" w:name="_GoBack"/>
-      <w:bookmarkEnd w:id="0"/>
-      <w:r>
-        <w:rPr>
-          <w:rFonts w:ascii="Palatino Linotype" w:hAnsi="Palatino Linotype"/>
-          <w:sz w:val="20"/>
-          <w:szCs w:val="20"/>
-        </w:rPr>
-        <w:t xml:space="preserve"/>
-      </w:r>
     </w:p>
     <w:tbl>
       <w:tblPr>
         <w:tblStyle w:val="TableGrid"/>
         <w:tblW w:w="0" w:type="auto"/>
         <w:jc w:val="center"/>
-        <w:tblInd w:w="-381" w:type="dxa"/>
         <w:tblLook w:val="04A0" w:firstRow="1" w:lastRow="0" w:firstColumn="1" w:lastColumn="0" w:noHBand="0" w:noVBand="1"/>
       </w:tblPr>
       <w:tblGrid>
-        <w:gridCol w:w="4642"/>
+        <w:gridCol w:w="4261"/>
         <w:gridCol w:w="4019"/>
       </w:tblGrid>
       <w:tr>
@@ -788,7 +917,7 @@
         </w:trPr>
         <w:tc>
           <w:tcPr>
-            <w:tcW w:w="2182" w:type="dxa"/>
+            <w:tcW w:w="1801" w:type="dxa"/>
           </w:tcPr>
           <w:p>
             <w:pPr>
@@ -820,7 +949,6 @@
                 <w:sz w:val="20"/>
                 <w:szCs w:val="20"/>
               </w:rPr>
-              <w:lastRenderedPageBreak/>
               <w:t>Offense</w:t>
             </w:r>
           </w:p>
@@ -859,7 +987,7 @@
                 <w:sz w:val="20"/>
                 <w:szCs w:val="20"/>
               </w:rPr>
-              <w:t xml:space="preserve">PERMISSION REQ'D TO USE LICENSED DOCK</w:t>
+              <w:t xml:space="preserve">PERMISSION REQ'D TO USE LICENSED DOCK - AMENDED to TEST</w:t>
             </w:r>
           </w:p>
         </w:tc>
@@ -870,7 +998,7 @@
         </w:trPr>
         <w:tc>
           <w:tcPr>
-            <w:tcW w:w="2182" w:type="dxa"/>
+            <w:tcW w:w="1801" w:type="dxa"/>
           </w:tcPr>
           <w:p>
             <w:pPr>
@@ -902,6 +1030,7 @@
                 <w:sz w:val="20"/>
                 <w:szCs w:val="20"/>
               </w:rPr>
+              <w:lastRenderedPageBreak/>
               <w:t>Statute/Ord.</w:t>
             </w:r>
           </w:p>
@@ -940,7 +1069,7 @@
                 <w:sz w:val="20"/>
                 <w:szCs w:val="20"/>
               </w:rPr>
-              <w:t xml:space="preserve">1501:46-12-04</w:t>
+              <w:t xml:space="preserve">4522.22</w:t>
             </w:r>
           </w:p>
         </w:tc>
@@ -951,7 +1080,7 @@
         </w:trPr>
         <w:tc>
           <w:tcPr>
-            <w:tcW w:w="2182" w:type="dxa"/>
+            <w:tcW w:w="1801" w:type="dxa"/>
           </w:tcPr>
           <w:p>
             <w:pPr>
@@ -1021,7 +1150,7 @@
                 <w:sz w:val="20"/>
                 <w:szCs w:val="20"/>
               </w:rPr>
-              <w:t xml:space="preserve">MM</w:t>
+              <w:t xml:space="preserve">M2</w:t>
             </w:r>
           </w:p>
         </w:tc>
@@ -1032,7 +1161,7 @@
         </w:trPr>
         <w:tc>
           <w:tcPr>
-            <w:tcW w:w="2182" w:type="dxa"/>
+            <w:tcW w:w="1801" w:type="dxa"/>
           </w:tcPr>
           <w:p>
             <w:pPr>
@@ -1113,7 +1242,7 @@
         </w:trPr>
         <w:tc>
           <w:tcPr>
-            <w:tcW w:w="2182" w:type="dxa"/>
+            <w:tcW w:w="1801" w:type="dxa"/>
           </w:tcPr>
           <w:p>
             <w:pPr>
@@ -1194,7 +1323,7 @@
         </w:trPr>
         <w:tc>
           <w:tcPr>
-            <w:tcW w:w="2182" w:type="dxa"/>
+            <w:tcW w:w="1801" w:type="dxa"/>
           </w:tcPr>
           <w:p>
             <w:pPr>
@@ -1275,7 +1404,7 @@
         </w:trPr>
         <w:tc>
           <w:tcPr>
-            <w:tcW w:w="2182" w:type="dxa"/>
+            <w:tcW w:w="1801" w:type="dxa"/>
           </w:tcPr>
           <w:p>
             <w:pPr>
@@ -1370,188 +1499,6 @@
           </w:p>
         </w:tc>
       </w:tr>
-      <w:tr>
-        <w:trPr>
-          <w:jc w:val="center"/>
-        </w:trPr>
-        <w:tc>
-          <w:tcPr>
-            <w:tcW w:w="2182" w:type="dxa"/>
-          </w:tcPr>
-          <w:p>
-            <w:pPr>
-              <w:tabs>
-                <w:tab w:val="left" w:pos="-1080"/>
-                <w:tab w:val="left" w:pos="-720"/>
-                <w:tab w:val="left" w:pos="0"/>
-                <w:tab w:val="left" w:pos="720"/>
-                <w:tab w:val="left" w:pos="1440"/>
-                <w:tab w:val="left" w:pos="2160"/>
-                <w:tab w:val="left" w:pos="2880"/>
-                <w:tab w:val="left" w:pos="3600"/>
-                <w:tab w:val="left" w:pos="4320"/>
-                <w:tab w:val="left" w:pos="4680"/>
-              </w:tabs>
-              <w:rPr>
-                <w:rFonts w:ascii="Palatino Linotype" w:hAnsi="Palatino Linotype"/>
-                <w:b/>
-                <w:bCs/>
-                <w:sz w:val="20"/>
-                <w:szCs w:val="20"/>
-              </w:rPr>
-            </w:pPr>
-            <w:r>
-              <w:rPr>
-                <w:rFonts w:ascii="Palatino Linotype" w:hAnsi="Palatino Linotype"/>
-                <w:b/>
-                <w:bCs/>
-                <w:sz w:val="20"/>
-                <w:szCs w:val="20"/>
-              </w:rPr>
-              <w:t>Jail Days</w:t>
-            </w:r>
-          </w:p>
-        </w:tc>
-        <w:tc>
-          <w:tcPr>
-            <w:tcW w:w="3289" w:type="dxa"/>
-          </w:tcPr>
-          <w:p>
-            <w:pPr>
-              <w:tabs>
-                <w:tab w:val="left" w:pos="-1080"/>
-                <w:tab w:val="left" w:pos="-720"/>
-                <w:tab w:val="left" w:pos="0"/>
-                <w:tab w:val="left" w:pos="720"/>
-                <w:tab w:val="left" w:pos="1440"/>
-                <w:tab w:val="left" w:pos="2160"/>
-                <w:tab w:val="left" w:pos="2880"/>
-                <w:tab w:val="left" w:pos="3600"/>
-                <w:tab w:val="left" w:pos="4320"/>
-                <w:tab w:val="left" w:pos="4680"/>
-              </w:tabs>
-              <w:rPr>
-                <w:rFonts w:ascii="Palatino Linotype" w:hAnsi="Palatino Linotype"/>
-                <w:b/>
-                <w:bCs/>
-                <w:sz w:val="20"/>
-                <w:szCs w:val="20"/>
-              </w:rPr>
-            </w:pPr>
-            <w:r>
-              <w:rPr>
-                <w:rFonts w:ascii="Palatino Linotype" w:hAnsi="Palatino Linotype"/>
-                <w:b/>
-                <w:bCs/>
-                <w:sz w:val="20"/>
-                <w:szCs w:val="20"/>
-              </w:rPr>
-              <w:t xml:space="preserve">None</w:t>
-            </w:r>
-          </w:p>
-        </w:tc>
-      </w:tr>
-      <w:tr>
-        <w:trPr>
-          <w:jc w:val="center"/>
-        </w:trPr>
-        <w:tc>
-          <w:tcPr>
-            <w:tcW w:w="2182" w:type="dxa"/>
-          </w:tcPr>
-          <w:p>
-            <w:pPr>
-              <w:tabs>
-                <w:tab w:val="left" w:pos="-1080"/>
-                <w:tab w:val="left" w:pos="-720"/>
-                <w:tab w:val="left" w:pos="0"/>
-                <w:tab w:val="left" w:pos="720"/>
-                <w:tab w:val="left" w:pos="1440"/>
-                <w:tab w:val="left" w:pos="2160"/>
-                <w:tab w:val="left" w:pos="2880"/>
-                <w:tab w:val="left" w:pos="3600"/>
-                <w:tab w:val="left" w:pos="4320"/>
-                <w:tab w:val="left" w:pos="4680"/>
-              </w:tabs>
-              <w:rPr>
-                <w:rFonts w:ascii="Palatino Linotype" w:hAnsi="Palatino Linotype"/>
-                <w:b/>
-                <w:bCs/>
-                <w:sz w:val="20"/>
-                <w:szCs w:val="20"/>
-              </w:rPr>
-            </w:pPr>
-            <w:r>
-              <w:rPr>
-                <w:rFonts w:ascii="Palatino Linotype" w:hAnsi="Palatino Linotype"/>
-                <w:b/>
-                <w:bCs/>
-                <w:sz w:val="20"/>
-                <w:szCs w:val="20"/>
-              </w:rPr>
-              <w:t>Jail Days</w:t>
-            </w:r>
-            <w:r>
-              <w:rPr>
-                <w:rFonts w:ascii="Palatino Linotype" w:hAnsi="Palatino Linotype"/>
-                <w:b/>
-                <w:bCs/>
-                <w:sz w:val="20"/>
-                <w:szCs w:val="20"/>
-              </w:rPr>
-              <w:t xml:space="preserve"> </w:t>
-            </w:r>
-            <w:r>
-              <w:rPr>
-                <w:rFonts w:ascii="Palatino Linotype" w:hAnsi="Palatino Linotype"/>
-                <w:b/>
-                <w:bCs/>
-                <w:sz w:val="20"/>
-                <w:szCs w:val="20"/>
-              </w:rPr>
-              <w:t>Suspended</w:t>
-            </w:r>
-          </w:p>
-        </w:tc>
-        <w:tc>
-          <w:tcPr>
-            <w:tcW w:w="3289" w:type="dxa"/>
-          </w:tcPr>
-          <w:p>
-            <w:pPr>
-              <w:tabs>
-                <w:tab w:val="left" w:pos="-1080"/>
-                <w:tab w:val="left" w:pos="-720"/>
-                <w:tab w:val="left" w:pos="0"/>
-                <w:tab w:val="left" w:pos="720"/>
-                <w:tab w:val="left" w:pos="1440"/>
-                <w:tab w:val="left" w:pos="2160"/>
-                <w:tab w:val="left" w:pos="2880"/>
-                <w:tab w:val="left" w:pos="3600"/>
-                <w:tab w:val="left" w:pos="4320"/>
-                <w:tab w:val="left" w:pos="4680"/>
-              </w:tabs>
-              <w:rPr>
-                <w:rFonts w:ascii="Palatino Linotype" w:hAnsi="Palatino Linotype"/>
-                <w:b/>
-                <w:bCs/>
-                <w:sz w:val="20"/>
-                <w:szCs w:val="20"/>
-              </w:rPr>
-            </w:pPr>
-            <w:r>
-              <w:rPr>
-                <w:rFonts w:ascii="Palatino Linotype" w:hAnsi="Palatino Linotype"/>
-                <w:b/>
-                <w:bCs/>
-                <w:sz w:val="20"/>
-                <w:szCs w:val="20"/>
-              </w:rPr>
-              <w:t xml:space="preserve">None</w:t>
-            </w:r>
-          </w:p>
-        </w:tc>
-      </w:tr>
     </w:tbl>
     <w:p>
       <w:pPr>
@@ -1575,7 +1522,6 @@
           <w:szCs w:val="20"/>
         </w:rPr>
       </w:pPr>
-      <w:proofErr w:type="gramStart"/>
       <w:r>
         <w:rPr>
           <w:rFonts w:ascii="Palatino Linotype" w:hAnsi="Palatino Linotype"/>
@@ -1584,9 +1530,8 @@
           <w:sz w:val="20"/>
           <w:szCs w:val="20"/>
         </w:rPr>
-        <w:t xml:space="preserve">Fines and Costs.</w:t>
-      </w:r>
-      <w:proofErr w:type="gramEnd"/>
+        <w:t xml:space="preserve">Fines and Costs.  </w:t>
+      </w:r>
       <w:r>
         <w:rPr>
           <w:rFonts w:ascii="Palatino Linotype" w:hAnsi="Palatino Linotype"/>
@@ -1595,7 +1540,52 @@
           <w:sz w:val="20"/>
           <w:szCs w:val="20"/>
         </w:rPr>
-        <w:t xml:space="preserve">  </w:t>
+        <w:t xml:space="preserve"/>
+      </w:r>
+      <w:r>
+        <w:rPr>
+          <w:rFonts w:ascii="Palatino Linotype" w:hAnsi="Palatino Linotype"/>
+          <w:bCs/>
+          <w:sz w:val="20"/>
+          <w:szCs w:val="20"/>
+          <w:u w:val="single"/>
+        </w:rPr>
+        <w:t>Court costs are assessed for the highest degree charge in this</w:t>
+      </w:r>
+      <w:r>
+        <w:rPr>
+          <w:rFonts w:ascii="Palatino Linotype" w:hAnsi="Palatino Linotype"/>
+          <w:bCs/>
+          <w:sz w:val="20"/>
+          <w:szCs w:val="20"/>
+          <w:u w:val="single"/>
+        </w:rPr>
+        <w:t xml:space="preserve"> case</w:t>
+      </w:r>
+      <w:r>
+        <w:rPr>
+          <w:rFonts w:ascii="Palatino Linotype" w:hAnsi="Palatino Linotype"/>
+          <w:bCs/>
+          <w:sz w:val="20"/>
+          <w:szCs w:val="20"/>
+        </w:rPr>
+        <w:t xml:space="preserve">. </w:t>
+      </w:r>
+      <w:r>
+        <w:rPr>
+          <w:rFonts w:ascii="Palatino Linotype" w:hAnsi="Palatino Linotype"/>
+          <w:sz w:val="20"/>
+          <w:szCs w:val="20"/>
+        </w:rPr>
+        <w:t xml:space="preserve">Having</w:t>
+      </w:r>
+      <w:r>
+        <w:rPr>
+          <w:rFonts w:ascii="Palatino Linotype" w:hAnsi="Palatino Linotype"/>
+          <w:sz w:val="20"/>
+          <w:szCs w:val="20"/>
+        </w:rPr>
+        <w:t xml:space="preserve"> been informed of the fines </w:t>
       </w:r>
       <w:r>
         <w:rPr>
@@ -1610,74 +1600,26 @@
       <w:r>
         <w:rPr>
           <w:rFonts w:ascii="Palatino Linotype" w:hAnsi="Palatino Linotype"/>
-          <w:bCs/>
-          <w:sz w:val="20"/>
-          <w:szCs w:val="20"/>
-          <w:u w:val="single"/>
-        </w:rPr>
-        <w:t>Court costs are assessed for the highest degree charge in this</w:t>
-      </w:r>
-      <w:r>
-        <w:rPr>
-          <w:rFonts w:ascii="Palatino Linotype" w:hAnsi="Palatino Linotype"/>
-          <w:bCs/>
-          <w:sz w:val="20"/>
-          <w:szCs w:val="20"/>
-          <w:u w:val="single"/>
+          <w:sz w:val="20"/>
+          <w:szCs w:val="20"/>
+        </w:rPr>
+        <w:t xml:space="preserve">and costs</w:t>
+      </w:r>
+      <w:r>
+        <w:rPr>
+          <w:rFonts w:ascii="Palatino Linotype" w:hAnsi="Palatino Linotype"/>
+          <w:sz w:val="20"/>
+          <w:szCs w:val="20"/>
         </w:rPr>
         <w:t xml:space="preserve"> </w:t>
       </w:r>
-      <w:proofErr w:type="gramStart"/>
-      <w:r>
-        <w:rPr>
-          <w:rFonts w:ascii="Palatino Linotype" w:hAnsi="Palatino Linotype"/>
-          <w:bCs/>
-          <w:sz w:val="20"/>
-          <w:szCs w:val="20"/>
-          <w:u w:val="single"/>
-        </w:rPr>
-        <w:t>case</w:t>
-      </w:r>
-      <w:r>
-        <w:rPr>
-          <w:rFonts w:ascii="Palatino Linotype" w:hAnsi="Palatino Linotype"/>
-          <w:sz w:val="20"/>
-          <w:szCs w:val="20"/>
-        </w:rPr>
-        <w:t xml:space="preserve"/>
-      </w:r>
-      <w:r>
-        <w:rPr>
-          <w:rFonts w:ascii="Palatino Linotype" w:hAnsi="Palatino Linotype"/>
-          <w:bCs/>
-          <w:sz w:val="20"/>
-          <w:szCs w:val="20"/>
-        </w:rPr>
-        <w:t xml:space="preserve">. </w:t>
-      </w:r>
-      <w:r>
-        <w:rPr>
-          <w:rFonts w:ascii="Palatino Linotype" w:hAnsi="Palatino Linotype"/>
-          <w:sz w:val="20"/>
-          <w:szCs w:val="20"/>
-        </w:rPr>
-        <w:t xml:space="preserve"/>
-      </w:r>
-      <w:r>
-        <w:rPr>
-          <w:rFonts w:ascii="Palatino Linotype" w:hAnsi="Palatino Linotype"/>
-          <w:sz w:val="20"/>
-          <w:szCs w:val="20"/>
-        </w:rPr>
-        <w:t xml:space="preserve">Having</w:t>
-      </w:r>
-      <w:r>
-        <w:rPr>
-          <w:rFonts w:ascii="Palatino Linotype" w:hAnsi="Palatino Linotype"/>
-          <w:sz w:val="20"/>
-          <w:szCs w:val="20"/>
-        </w:rPr>
-        <w:t xml:space="preserve"> been informed of the fines </w:t>
+      <w:r>
+        <w:rPr>
+          <w:rFonts w:ascii="Palatino Linotype" w:hAnsi="Palatino Linotype"/>
+          <w:sz w:val="20"/>
+          <w:szCs w:val="20"/>
+        </w:rPr>
+        <w:t xml:space="preserve">owed, Defendant expressed an ability to pay </w:t>
       </w:r>
       <w:r>
         <w:rPr>
@@ -1687,40 +1629,32 @@
           <w:sz w:val="20"/>
           <w:szCs w:val="20"/>
         </w:rPr>
-        <w:t xml:space="preserve"/>
-      </w:r>
-      <w:r>
-        <w:rPr>
-          <w:rFonts w:ascii="Palatino Linotype" w:hAnsi="Palatino Linotype"/>
-          <w:sz w:val="20"/>
-          <w:szCs w:val="20"/>
-        </w:rPr>
-        <w:t xml:space="preserve">and</w:t>
-      </w:r>
-      <w:proofErr w:type="gramEnd"/>
-      <w:r>
-        <w:rPr>
-          <w:rFonts w:ascii="Palatino Linotype" w:hAnsi="Palatino Linotype"/>
-          <w:sz w:val="20"/>
-          <w:szCs w:val="20"/>
-        </w:rPr>
-        <w:t xml:space="preserve"> costs</w:t>
-      </w:r>
-      <w:r>
-        <w:rPr>
-          <w:rFonts w:ascii="Palatino Linotype" w:hAnsi="Palatino Linotype"/>
-          <w:sz w:val="20"/>
-          <w:szCs w:val="20"/>
-        </w:rPr>
-        <w:t xml:space="preserve"> </w:t>
-      </w:r>
-      <w:r>
-        <w:rPr>
-          <w:rFonts w:ascii="Palatino Linotype" w:hAnsi="Palatino Linotype"/>
-          <w:sz w:val="20"/>
-          <w:szCs w:val="20"/>
-        </w:rPr>
-        <w:t xml:space="preserve">owed, Defendant expressed an ability to pay </w:t>
+        <w:t xml:space="preserve">forthwith</w:t>
+      </w:r>
+      <w:r>
+        <w:rPr>
+          <w:rFonts w:ascii="Palatino Linotype" w:hAnsi="Palatino Linotype"/>
+          <w:sz w:val="20"/>
+          <w:szCs w:val="20"/>
+        </w:rPr>
+        <w:t xml:space="preserve">. </w:t>
+      </w:r>
+      <w:bookmarkStart w:id="0" w:name="_Hlk94196527"/>
+      <w:r>
+        <w:rPr>
+          <w:rFonts w:ascii="Palatino Linotype" w:hAnsi="Palatino Linotype"/>
+          <w:sz w:val="20"/>
+          <w:szCs w:val="20"/>
+        </w:rPr>
+        <w:t xml:space="preserve">Absent further order, the Court finds Defendant is able and shall pay</w:t>
+      </w:r>
+      <w:r>
+        <w:rPr>
+          <w:rFonts w:ascii="Palatino Linotype" w:hAnsi="Palatino Linotype"/>
+          <w:sz w:val="20"/>
+          <w:szCs w:val="20"/>
+        </w:rPr>
+        <w:t xml:space="preserve"> the fines </w:t>
       </w:r>
       <w:r>
         <w:rPr>
@@ -1730,33 +1664,33 @@
           <w:sz w:val="20"/>
           <w:szCs w:val="20"/>
         </w:rPr>
-        <w:t xml:space="preserve">forthwith</w:t>
-      </w:r>
-      <w:r>
-        <w:rPr>
-          <w:rFonts w:ascii="Palatino Linotype" w:hAnsi="Palatino Linotype"/>
-          <w:sz w:val="20"/>
-          <w:szCs w:val="20"/>
-        </w:rPr>
-        <w:t xml:space="preserve">. </w:t>
-      </w:r>
-      <w:bookmarkStart w:id="1" w:name="_Hlk94196527"/>
-      <w:r>
-        <w:rPr>
-          <w:rFonts w:ascii="Palatino Linotype" w:hAnsi="Palatino Linotype"/>
-          <w:sz w:val="20"/>
-          <w:szCs w:val="20"/>
-        </w:rPr>
-        <w:t xml:space="preserve">Absent further order, the Court finds Defendant is able and shall pay</w:t>
-      </w:r>
-      <w:r>
-        <w:rPr>
-          <w:rFonts w:ascii="Palatino Linotype" w:hAnsi="Palatino Linotype"/>
-          <w:sz w:val="20"/>
-          <w:szCs w:val="20"/>
-        </w:rPr>
-        <w:t xml:space="preserve"> the fines </w:t>
-      </w:r>
+        <w:t xml:space="preserve"/>
+      </w:r>
+      <w:r>
+        <w:rPr>
+          <w:rFonts w:ascii="Palatino Linotype" w:hAnsi="Palatino Linotype"/>
+          <w:sz w:val="20"/>
+          <w:szCs w:val="20"/>
+        </w:rPr>
+        <w:t xml:space="preserve">and costs</w:t>
+      </w:r>
+      <w:r>
+        <w:rPr>
+          <w:rFonts w:ascii="Palatino Linotype" w:hAnsi="Palatino Linotype"/>
+          <w:sz w:val="20"/>
+          <w:szCs w:val="20"/>
+        </w:rPr>
+        <w:t xml:space="preserve"> </w:t>
+      </w:r>
+      <w:r>
+        <w:rPr>
+          <w:rFonts w:ascii="Palatino Linotype" w:hAnsi="Palatino Linotype"/>
+          <w:sz w:val="20"/>
+          <w:szCs w:val="20"/>
+        </w:rPr>
+        <w:t xml:space="preserve">in full by </w:t>
+      </w:r>
+      <w:bookmarkEnd w:id="0"/>
       <w:r>
         <w:rPr>
           <w:rFonts w:ascii="Palatino Linotype" w:hAnsi="Palatino Linotype"/>
@@ -1765,6 +1699,22 @@
           <w:sz w:val="20"/>
           <w:szCs w:val="20"/>
         </w:rPr>
+        <w:t xml:space="preserve">February 23, 2022</w:t>
+      </w:r>
+      <w:r>
+        <w:rPr>
+          <w:rFonts w:ascii="Palatino Linotype" w:hAnsi="Palatino Linotype"/>
+          <w:sz w:val="20"/>
+          <w:szCs w:val="20"/>
+        </w:rPr>
+        <w:t xml:space="preserve">. </w:t>
+      </w:r>
+      <w:r>
+        <w:rPr>
+          <w:rFonts w:ascii="Palatino Linotype" w:hAnsi="Palatino Linotype"/>
+          <w:sz w:val="20"/>
+          <w:szCs w:val="20"/>
+        </w:rPr>
         <w:t xml:space="preserve"/>
       </w:r>
       <w:r>
@@ -1773,66 +1723,6 @@
           <w:sz w:val="20"/>
           <w:szCs w:val="20"/>
         </w:rPr>
-        <w:t xml:space="preserve">and</w:t>
-      </w:r>
-      <w:proofErr w:type="gramEnd"/>
-      <w:r>
-        <w:rPr>
-          <w:rFonts w:ascii="Palatino Linotype" w:hAnsi="Palatino Linotype"/>
-          <w:sz w:val="20"/>
-          <w:szCs w:val="20"/>
-        </w:rPr>
-        <w:t xml:space="preserve"> costs</w:t>
-      </w:r>
-      <w:r>
-        <w:rPr>
-          <w:rFonts w:ascii="Palatino Linotype" w:hAnsi="Palatino Linotype"/>
-          <w:sz w:val="20"/>
-          <w:szCs w:val="20"/>
-        </w:rPr>
-        <w:t xml:space="preserve"> </w:t>
-      </w:r>
-      <w:r>
-        <w:rPr>
-          <w:rFonts w:ascii="Palatino Linotype" w:hAnsi="Palatino Linotype"/>
-          <w:sz w:val="20"/>
-          <w:szCs w:val="20"/>
-        </w:rPr>
-        <w:t xml:space="preserve">in full by </w:t>
-      </w:r>
-      <w:bookmarkEnd w:id="1"/>
-      <w:r>
-        <w:rPr>
-          <w:rFonts w:ascii="Palatino Linotype" w:hAnsi="Palatino Linotype"/>
-          <w:b/>
-          <w:bCs/>
-          <w:sz w:val="20"/>
-          <w:szCs w:val="20"/>
-        </w:rPr>
-        <w:t xml:space="preserve">February 20, 2022</w:t>
-      </w:r>
-      <w:r>
-        <w:rPr>
-          <w:rFonts w:ascii="Palatino Linotype" w:hAnsi="Palatino Linotype"/>
-          <w:sz w:val="20"/>
-          <w:szCs w:val="20"/>
-        </w:rPr>
-        <w:t xml:space="preserve">.</w:t>
-      </w:r>
-      <w:r>
-        <w:rPr>
-          <w:rFonts w:ascii="Palatino Linotype" w:hAnsi="Palatino Linotype"/>
-          <w:sz w:val="20"/>
-          <w:szCs w:val="20"/>
-        </w:rPr>
-        <w:t xml:space="preserve"> </w:t>
-      </w:r>
-      <w:r>
-        <w:rPr>
-          <w:rFonts w:ascii="Palatino Linotype" w:hAnsi="Palatino Linotype"/>
-          <w:sz w:val="20"/>
-          <w:szCs w:val="20"/>
-        </w:rPr>
         <w:t xml:space="preserve"/>
       </w:r>
       <w:r>
@@ -1851,662 +1741,6 @@
         </w:rPr>
         <w:t xml:space="preserve"/>
       </w:r>
-      <w:r>
-        <w:rPr>
-          <w:rFonts w:ascii="Palatino Linotype" w:hAnsi="Palatino Linotype"/>
-          <w:sz w:val="20"/>
-          <w:szCs w:val="20"/>
-        </w:rPr>
-        <w:t xml:space="preserve"/>
-      </w:r>
-      <w:r>
-        <w:rPr>
-          <w:rFonts w:ascii="Palatino Linotype" w:hAnsi="Palatino Linotype"/>
-          <w:sz w:val="20"/>
-          <w:szCs w:val="20"/>
-        </w:rPr>
-        <w:t xml:space="preserve"/>
-      </w:r>
-      <w:r>
-        <w:rPr>
-          <w:rFonts w:ascii="Palatino Linotype" w:hAnsi="Palatino Linotype"/>
-          <w:sz w:val="20"/>
-          <w:szCs w:val="20"/>
-        </w:rPr>
-        <w:t xml:space="preserve"/>
-      </w:r>
-      <w:r>
-        <w:rPr>
-          <w:rFonts w:ascii="Palatino Linotype" w:hAnsi="Palatino Linotype"/>
-          <w:sz w:val="20"/>
-          <w:szCs w:val="20"/>
-        </w:rPr>
-        <w:t xml:space="preserve"/>
-      </w:r>
-      <w:r>
-        <w:rPr>
-          <w:rFonts w:ascii="Palatino Linotype" w:hAnsi="Palatino Linotype"/>
-          <w:sz w:val="20"/>
-          <w:szCs w:val="20"/>
-        </w:rPr>
-        <w:t xml:space="preserve"/>
-      </w:r>
-      <w:r>
-        <w:rPr>
-          <w:rFonts w:ascii="Palatino Linotype" w:hAnsi="Palatino Linotype"/>
-          <w:sz w:val="20"/>
-          <w:szCs w:val="20"/>
-        </w:rPr>
-        <w:t xml:space="preserve"/>
-      </w:r>
-      <w:r>
-        <w:rPr>
-          <w:rFonts w:ascii="Palatino Linotype" w:hAnsi="Palatino Linotype"/>
-          <w:sz w:val="20"/>
-          <w:szCs w:val="20"/>
-        </w:rPr>
-        <w:t xml:space="preserve"/>
-      </w:r>
-      <w:r>
-        <w:rPr>
-          <w:rFonts w:ascii="Palatino Linotype" w:hAnsi="Palatino Linotype"/>
-          <w:sz w:val="20"/>
-          <w:szCs w:val="20"/>
-        </w:rPr>
-        <w:t xml:space="preserve"/>
-      </w:r>
-      <w:r>
-        <w:rPr>
-          <w:rFonts w:ascii="Palatino Linotype" w:hAnsi="Palatino Linotype"/>
-          <w:sz w:val="20"/>
-          <w:szCs w:val="20"/>
-        </w:rPr>
-        <w:t xml:space="preserve"/>
-      </w:r>
-      <w:r>
-        <w:rPr>
-          <w:rFonts w:ascii="Palatino Linotype" w:hAnsi="Palatino Linotype"/>
-          <w:sz w:val="20"/>
-          <w:szCs w:val="20"/>
-        </w:rPr>
-        <w:t xml:space="preserve"/>
-        <w:br/>
-        <w:t xml:space="preserve"/>
-      </w:r>
-    </w:p>
-    <w:p>
-      <w:pPr>
-        <w:jc w:val="both"/>
-        <w:rPr>
-          <w:rFonts w:ascii="Palatino Linotype" w:hAnsi="Palatino Linotype"/>
-          <w:b/>
-          <w:sz w:val="20"/>
-          <w:szCs w:val="20"/>
-        </w:rPr>
-      </w:pPr>
-      <w:proofErr w:type="gramStart"/>
-      <w:r>
-        <w:rPr>
-          <w:rFonts w:ascii="Palatino Linotype" w:hAnsi="Palatino Linotype"/>
-          <w:b/>
-          <w:sz w:val="20"/>
-          <w:szCs w:val="20"/>
-        </w:rPr>
-        <w:t>Community Control</w:t>
-      </w:r>
-      <w:r>
-        <w:rPr>
-          <w:rFonts w:ascii="Palatino Linotype" w:hAnsi="Palatino Linotype"/>
-          <w:b/>
-          <w:sz w:val="20"/>
-          <w:szCs w:val="20"/>
-        </w:rPr>
-        <w:t>.</w:t>
-      </w:r>
-      <w:proofErr w:type="gramEnd"/>
-      <w:r>
-        <w:rPr>
-          <w:rFonts w:ascii="Palatino Linotype" w:hAnsi="Palatino Linotype"/>
-          <w:b/>
-          <w:sz w:val="20"/>
-          <w:szCs w:val="20"/>
-        </w:rPr>
-        <w:t xml:space="preserve">  </w:t>
-      </w:r>
-      <w:r>
-        <w:rPr>
-          <w:rFonts w:ascii="Palatino Linotype" w:hAnsi="Palatino Linotype"/>
-          <w:sz w:val="20"/>
-          <w:szCs w:val="20"/>
-        </w:rPr>
-        <w:t xml:space="preserve">For a period of </w:t>
-      </w:r>
-      <w:r>
-        <w:rPr>
-          <w:rFonts w:ascii="Palatino Linotype" w:hAnsi="Palatino Linotype"/>
-          <w:b/>
-          <w:sz w:val="20"/>
-          <w:szCs w:val="20"/>
-          <w:u w:val="single"/>
-        </w:rPr>
-        <w:t xml:space="preserve">1 year</w:t>
-      </w:r>
-      <w:r>
-        <w:rPr>
-          <w:rFonts w:ascii="Palatino Linotype" w:hAnsi="Palatino Linotype"/>
-          <w:sz w:val="20"/>
-          <w:szCs w:val="20"/>
-        </w:rPr>
-        <w:t xml:space="preserve">, Defendant shall be under </w:t>
-      </w:r>
-      <w:r>
-        <w:rPr>
-          <w:rFonts w:ascii="Palatino Linotype" w:hAnsi="Palatino Linotype"/>
-          <w:b/>
-          <w:sz w:val="20"/>
-          <w:szCs w:val="20"/>
-          <w:u w:val="single"/>
-        </w:rPr>
-        <w:t xml:space="preserve">basic</w:t>
-      </w:r>
-      <w:r>
-        <w:rPr>
-          <w:rFonts w:ascii="Palatino Linotype" w:hAnsi="Palatino Linotype"/>
-          <w:b/>
-          <w:sz w:val="20"/>
-          <w:szCs w:val="20"/>
-          <w:u w:val="single"/>
-        </w:rPr>
-        <w:t xml:space="preserve"> </w:t>
-      </w:r>
-      <w:r>
-        <w:rPr>
-          <w:rFonts w:ascii="Palatino Linotype" w:hAnsi="Palatino Linotype"/>
-          <w:b/>
-          <w:sz w:val="20"/>
-          <w:szCs w:val="20"/>
-          <w:u w:val="single"/>
-        </w:rPr>
-        <w:t>supervision</w:t>
-      </w:r>
-      <w:r>
-        <w:rPr>
-          <w:rFonts w:ascii="Palatino Linotype" w:hAnsi="Palatino Linotype"/>
-          <w:sz w:val="20"/>
-          <w:szCs w:val="20"/>
-        </w:rPr>
-        <w:t xml:space="preserve"> </w:t>
-      </w:r>
-      <w:r>
-        <w:rPr>
-          <w:rFonts w:ascii="Palatino Linotype" w:hAnsi="Palatino Linotype"/>
-          <w:sz w:val="20"/>
-          <w:szCs w:val="20"/>
-        </w:rPr>
-        <w:t>with the Office of Community Control.  The Court advised Defendant that as a result of any failure to comply with the terms of community control, the Court may impose a longer term of community control up to a total of 5 years; impose a definite jail term to include any days stayed or otherwise authorized by law; and/or otherwise modify the terms of community control set forth below.</w:t>
-      </w:r>
-    </w:p>
-    <w:p>
-      <w:pPr>
-        <w:spacing w:line="276" w:lineRule="auto"/>
-        <w:jc w:val="both"/>
-        <w:rPr>
-          <w:rFonts w:ascii="Palatino Linotype" w:hAnsi="Palatino Linotype"/>
-          <w:b/>
-          <w:sz w:val="20"/>
-          <w:szCs w:val="20"/>
-        </w:rPr>
-      </w:pPr>
-    </w:p>
-    <w:p>
-      <w:pPr>
-        <w:jc w:val="both"/>
-        <w:rPr>
-          <w:rFonts w:ascii="Palatino Linotype" w:hAnsi="Palatino Linotype"/>
-          <w:sz w:val="20"/>
-          <w:szCs w:val="20"/>
-        </w:rPr>
-      </w:pPr>
-      <w:r>
-        <w:rPr>
-          <w:rFonts w:ascii="Palatino Linotype" w:hAnsi="Palatino Linotype"/>
-          <w:sz w:val="20"/>
-          <w:szCs w:val="20"/>
-        </w:rPr>
-        <w:t xml:space="preserve">While subject to </w:t>
-      </w:r>
-      <w:r>
-        <w:rPr>
-          <w:rFonts w:ascii="Palatino Linotype" w:hAnsi="Palatino Linotype"/>
-          <w:sz w:val="20"/>
-          <w:szCs w:val="20"/>
-        </w:rPr>
-        <w:t xml:space="preserve">community control, Defendant shall: </w:t>
-      </w:r>
-    </w:p>
-    <w:p>
-      <w:pPr>
-        <w:jc w:val="both"/>
-        <w:rPr>
-          <w:rFonts w:ascii="Palatino Linotype" w:hAnsi="Palatino Linotype"/>
-          <w:sz w:val="20"/>
-          <w:szCs w:val="20"/>
-        </w:rPr>
-      </w:pPr>
-    </w:p>
-    <w:p>
-      <w:pPr>
-        <w:ind w:firstLine="419"/>
-        <w:jc w:val="both"/>
-        <w:rPr>
-          <w:rFonts w:ascii="Palatino Linotype" w:hAnsi="Palatino Linotype"/>
-          <w:sz w:val="20"/>
-          <w:szCs w:val="20"/>
-          <w:u w:val="single"/>
-        </w:rPr>
-      </w:pPr>
-      <w:r>
-        <w:rPr>
-          <w:rFonts w:ascii="Palatino Linotype" w:hAnsi="Palatino Linotype"/>
-          <w:sz w:val="20"/>
-          <w:szCs w:val="20"/>
-          <w:u w:val="single"/>
-        </w:rPr>
-        <w:t>General Terms</w:t>
-      </w:r>
-    </w:p>
-    <w:p>
-      <w:pPr>
-        <w:pStyle w:val="ListParagraph"/>
-        <w:widowControl/>
-        <w:numPr>
-          <w:ilvl w:val="0"/>
-          <w:numId w:val="2"/>
-        </w:numPr>
-        <w:autoSpaceDE/>
-        <w:autoSpaceDN/>
-        <w:adjustRightInd/>
-        <w:jc w:val="both"/>
-        <w:rPr>
-          <w:rFonts w:ascii="Palatino Linotype" w:hAnsi="Palatino Linotype"/>
-          <w:sz w:val="20"/>
-          <w:szCs w:val="20"/>
-        </w:rPr>
-      </w:pPr>
-      <w:r>
-        <w:rPr>
-          <w:rFonts w:ascii="Palatino Linotype" w:hAnsi="Palatino Linotype"/>
-          <w:sz w:val="20"/>
-          <w:szCs w:val="20"/>
-        </w:rPr>
-        <w:t>Report forthwith to the Office of Community Control.</w:t>
-      </w:r>
-    </w:p>
-    <w:p>
-      <w:pPr>
-        <w:pStyle w:val="ListParagraph"/>
-        <w:widowControl/>
-        <w:numPr>
-          <w:ilvl w:val="0"/>
-          <w:numId w:val="2"/>
-        </w:numPr>
-        <w:autoSpaceDE/>
-        <w:autoSpaceDN/>
-        <w:adjustRightInd/>
-        <w:jc w:val="both"/>
-        <w:rPr>
-          <w:rFonts w:ascii="Palatino Linotype" w:hAnsi="Palatino Linotype"/>
-          <w:sz w:val="20"/>
-          <w:szCs w:val="20"/>
-        </w:rPr>
-      </w:pPr>
-      <w:r>
-        <w:rPr>
-          <w:rFonts w:ascii="Palatino Linotype" w:hAnsi="Palatino Linotype"/>
-          <w:sz w:val="20"/>
-          <w:szCs w:val="20"/>
-        </w:rPr>
-        <w:t>Abide by the law, comply with the community control</w:t>
-      </w:r>
-      <w:r>
-        <w:rPr>
-          <w:rFonts w:ascii="Palatino Linotype" w:hAnsi="Palatino Linotype"/>
-          <w:sz w:val="20"/>
-          <w:szCs w:val="20"/>
-        </w:rPr>
-        <w:t xml:space="preserve"> terms set by the Office of Community Control</w:t>
-      </w:r>
-      <w:r>
-        <w:rPr>
-          <w:rFonts w:ascii="Palatino Linotype" w:hAnsi="Palatino Linotype"/>
-          <w:sz w:val="20"/>
-          <w:szCs w:val="20"/>
-        </w:rPr>
-        <w:t xml:space="preserve">, and not leave the state without the permission of the Court and/or </w:t>
-      </w:r>
-      <w:r>
-        <w:rPr>
-          <w:rFonts w:ascii="Palatino Linotype" w:hAnsi="Palatino Linotype"/>
-          <w:sz w:val="20"/>
-          <w:szCs w:val="20"/>
-        </w:rPr>
-        <w:t>the Office of Community Control</w:t>
-      </w:r>
-      <w:r>
-        <w:rPr>
-          <w:rFonts w:ascii="Palatino Linotype" w:hAnsi="Palatino Linotype"/>
-          <w:sz w:val="20"/>
-          <w:szCs w:val="20"/>
-        </w:rPr>
-        <w:t>.</w:t>
-      </w:r>
-    </w:p>
-    <w:p>
-      <w:pPr>
-        <w:pStyle w:val="ListParagraph"/>
-        <w:widowControl/>
-        <w:numPr>
-          <w:ilvl w:val="0"/>
-          <w:numId w:val="2"/>
-        </w:numPr>
-        <w:autoSpaceDE/>
-        <w:autoSpaceDN/>
-        <w:adjustRightInd/>
-        <w:jc w:val="both"/>
-        <w:rPr>
-          <w:rFonts w:ascii="Palatino Linotype" w:hAnsi="Palatino Linotype"/>
-          <w:sz w:val="20"/>
-          <w:szCs w:val="20"/>
-        </w:rPr>
-      </w:pPr>
-      <w:r>
-        <w:rPr>
-          <w:rFonts w:ascii="Palatino Linotype" w:hAnsi="Palatino Linotype"/>
-          <w:sz w:val="20"/>
-          <w:szCs w:val="20"/>
-        </w:rPr>
-        <w:t xml:space="preserve">Pay probation fees monthly.  </w:t>
-      </w:r>
-    </w:p>
-    <w:p>
-      <w:pPr>
-        <w:pStyle w:val="ListParagraph"/>
-        <w:widowControl/>
-        <w:numPr>
-          <w:ilvl w:val="0"/>
-          <w:numId w:val="2"/>
-        </w:numPr>
-        <w:autoSpaceDE/>
-        <w:autoSpaceDN/>
-        <w:adjustRightInd/>
-        <w:jc w:val="both"/>
-        <w:rPr>
-          <w:rFonts w:ascii="Palatino Linotype" w:hAnsi="Palatino Linotype"/>
-          <w:b/>
-          <w:bCs/>
-          <w:sz w:val="20"/>
-          <w:szCs w:val="20"/>
-        </w:rPr>
-      </w:pPr>
-      <w:r>
-        <w:rPr>
-          <w:rFonts w:ascii="Palatino Linotype" w:hAnsi="Palatino Linotype"/>
-          <w:sz w:val="20"/>
-          <w:szCs w:val="20"/>
-        </w:rPr>
-        <w:t>Make all reasonable effort to obtain and maintain employment.  Defendant shall report any change in employment status immediately.</w:t>
-      </w:r>
-      <w:r>
-        <w:rPr>
-          <w:rFonts w:ascii="Palatino Linotype" w:hAnsi="Palatino Linotype"/>
-          <w:sz w:val="20"/>
-          <w:szCs w:val="20"/>
-        </w:rPr>
-        <w:t xml:space="preserve"> </w:t>
-      </w:r>
-    </w:p>
-    <w:p>
-      <w:pPr>
-        <w:pStyle w:val="ListParagraph"/>
-        <w:widowControl/>
-        <w:numPr>
-          <w:ilvl w:val="0"/>
-          <w:numId w:val="2"/>
-        </w:numPr>
-        <w:autoSpaceDE/>
-        <w:autoSpaceDN/>
-        <w:adjustRightInd/>
-        <w:jc w:val="both"/>
-        <w:rPr>
-          <w:rFonts w:ascii="Palatino Linotype" w:hAnsi="Palatino Linotype"/>
-          <w:b/>
-          <w:bCs/>
-          <w:sz w:val="20"/>
-          <w:szCs w:val="20"/>
-        </w:rPr>
-      </w:pPr>
-      <w:r>
-        <w:rPr>
-          <w:rFonts w:ascii="Palatino Linotype" w:hAnsi="Palatino Linotype"/>
-          <w:sz w:val="20"/>
-          <w:szCs w:val="20"/>
-        </w:rPr>
-        <w:t>Submit to alcohol/drug testing at the request of community control or any other law enforcement officer.</w:t>
-      </w:r>
-    </w:p>
-    <w:p>
-      <w:pPr>
-        <w:pStyle w:val="ListParagraph"/>
-        <w:widowControl/>
-        <w:numPr>
-          <w:ilvl w:val="0"/>
-          <w:numId w:val="2"/>
-        </w:numPr>
-        <w:autoSpaceDE/>
-        <w:autoSpaceDN/>
-        <w:adjustRightInd/>
-        <w:jc w:val="both"/>
-        <w:rPr>
-          <w:rFonts w:ascii="Palatino Linotype" w:hAnsi="Palatino Linotype"/>
-          <w:b/>
-          <w:bCs/>
-          <w:sz w:val="20"/>
-          <w:szCs w:val="20"/>
-        </w:rPr>
-      </w:pPr>
-      <w:r>
-        <w:rPr>
-          <w:rFonts w:ascii="Palatino Linotype" w:hAnsi="Palatino Linotype"/>
-          <w:sz w:val="20"/>
-          <w:szCs w:val="20"/>
-        </w:rPr>
-        <w:t>Not possess/consume/purchase any alcoholic beverages or drugs of abuse.</w:t>
-      </w:r>
-    </w:p>
-    <w:p>
-      <w:pPr>
-        <w:widowControl/>
-        <w:autoSpaceDE/>
-        <w:autoSpaceDN/>
-        <w:adjustRightInd/>
-        <w:ind w:left="419"/>
-        <w:jc w:val="both"/>
-        <w:rPr>
-          <w:rFonts w:ascii="Palatino Linotype" w:hAnsi="Palatino Linotype"/>
-          <w:b/>
-          <w:bCs/>
-          <w:sz w:val="20"/>
-          <w:szCs w:val="20"/>
-        </w:rPr>
-      </w:pPr>
-    </w:p>
-    <w:p>
-      <w:pPr>
-        <w:widowControl/>
-        <w:autoSpaceDE/>
-        <w:autoSpaceDN/>
-        <w:adjustRightInd/>
-        <w:ind w:left="419"/>
-        <w:jc w:val="both"/>
-        <w:rPr>
-          <w:rFonts w:ascii="Palatino Linotype" w:hAnsi="Palatino Linotype"/>
-          <w:bCs/>
-          <w:sz w:val="20"/>
-          <w:szCs w:val="20"/>
-          <w:u w:val="single"/>
-        </w:rPr>
-      </w:pPr>
-      <w:r>
-        <w:rPr>
-          <w:rFonts w:ascii="Palatino Linotype" w:hAnsi="Palatino Linotype"/>
-          <w:bCs/>
-          <w:sz w:val="20"/>
-          <w:szCs w:val="20"/>
-          <w:u w:val="single"/>
-        </w:rPr>
-        <w:t xml:space="preserve">Additional </w:t>
-      </w:r>
-      <w:proofErr w:type="gramStart"/>
-      <w:r>
-        <w:rPr>
-          <w:rFonts w:ascii="Palatino Linotype" w:hAnsi="Palatino Linotype"/>
-          <w:bCs/>
-          <w:sz w:val="20"/>
-          <w:szCs w:val="20"/>
-          <w:u w:val="single"/>
-        </w:rPr>
-        <w:t>Terms</w:t>
-      </w:r>
-      <w:r>
-        <w:rPr>
-          <w:rFonts w:ascii="Palatino Linotype" w:hAnsi="Palatino Linotype"/>
-          <w:sz w:val="20"/>
-          <w:szCs w:val="20"/>
-        </w:rPr>
-        <w:t xml:space="preserve"/>
-      </w:r>
-      <w:r>
-        <w:rPr>
-          <w:rFonts w:ascii="Palatino Linotype" w:hAnsi="Palatino Linotype"/>
-          <w:sz w:val="20"/>
-          <w:szCs w:val="20"/>
-        </w:rPr>
-        <w:t xml:space="preserve"/>
-      </w:r>
-      <w:r>
-        <w:rPr>
-          <w:rFonts w:ascii="Palatino Linotype" w:hAnsi="Palatino Linotype"/>
-          <w:sz w:val="20"/>
-          <w:szCs w:val="20"/>
-        </w:rPr>
-        <w:t xml:space="preserve"/>
-      </w:r>
-      <w:r>
-        <w:rPr>
-          <w:rFonts w:ascii="Palatino Linotype" w:hAnsi="Palatino Linotype"/>
-          <w:sz w:val="20"/>
-          <w:szCs w:val="20"/>
-        </w:rPr>
-        <w:t xml:space="preserve"/>
-      </w:r>
-      <w:r>
-        <w:rPr>
-          <w:rFonts w:ascii="Palatino Linotype" w:hAnsi="Palatino Linotype"/>
-          <w:sz w:val="20"/>
-          <w:szCs w:val="20"/>
-        </w:rPr>
-        <w:t xml:space="preserve"/>
-      </w:r>
-      <w:r>
-        <w:rPr>
-          <w:rFonts w:ascii="Palatino Linotype" w:hAnsi="Palatino Linotype"/>
-          <w:sz w:val="20"/>
-          <w:szCs w:val="20"/>
-        </w:rPr>
-        <w:t xml:space="preserve"/>
-      </w:r>
-      <w:r>
-        <w:rPr>
-          <w:rFonts w:ascii="Palatino Linotype" w:hAnsi="Palatino Linotype"/>
-          <w:sz w:val="20"/>
-          <w:szCs w:val="20"/>
-        </w:rPr>
-        <w:t xml:space="preserve"/>
-      </w:r>
-      <w:r>
-        <w:rPr>
-          <w:rFonts w:ascii="Palatino Linotype" w:hAnsi="Palatino Linotype"/>
-          <w:sz w:val="20"/>
-          <w:szCs w:val="20"/>
-        </w:rPr>
-        <w:t xml:space="preserve"/>
-      </w:r>
-      <w:r>
-        <w:rPr>
-          <w:rFonts w:ascii="Palatino Linotype" w:hAnsi="Palatino Linotype"/>
-          <w:sz w:val="20"/>
-          <w:szCs w:val="20"/>
-        </w:rPr>
-        <w:t xml:space="preserve"/>
-      </w:r>
-      <w:r>
-        <w:rPr>
-          <w:rFonts w:ascii="Palatino Linotype" w:hAnsi="Palatino Linotype"/>
-          <w:sz w:val="20"/>
-          <w:szCs w:val="20"/>
-        </w:rPr>
-        <w:t xml:space="preserve"/>
-      </w:r>
-      <w:r>
-        <w:rPr>
-          <w:rFonts w:ascii="Palatino Linotype" w:hAnsi="Palatino Linotype"/>
-          <w:sz w:val="20"/>
-          <w:szCs w:val="20"/>
-        </w:rPr>
-        <w:t xml:space="preserve"/>
-      </w:r>
-      <w:r>
-        <w:rPr>
-          <w:rFonts w:ascii="Palatino Linotype" w:hAnsi="Palatino Linotype"/>
-          <w:sz w:val="20"/>
-          <w:szCs w:val="20"/>
-        </w:rPr>
-        <w:t xml:space="preserve"/>
-      </w:r>
-      <w:r>
-        <w:rPr>
-          <w:rFonts w:ascii="Palatino Linotype" w:hAnsi="Palatino Linotype"/>
-          <w:sz w:val="20"/>
-          <w:szCs w:val="20"/>
-        </w:rPr>
-        <w:t xml:space="preserve"/>
-      </w:r>
-      <w:r>
-        <w:rPr>
-          <w:rFonts w:ascii="Palatino Linotype" w:hAnsi="Palatino Linotype"/>
-          <w:sz w:val="20"/>
-          <w:szCs w:val="20"/>
-        </w:rPr>
-        <w:t xml:space="preserve"/>
-      </w:r>
-      <w:r>
-        <w:rPr>
-          <w:rFonts w:ascii="Palatino Linotype" w:hAnsi="Palatino Linotype"/>
-          <w:sz w:val="20"/>
-          <w:szCs w:val="20"/>
-        </w:rPr>
-        <w:t xml:space="preserve"/>
-      </w:r>
-    </w:p>
-    <w:p>
-      <w:pPr>
-        <w:jc w:val="both"/>
-        <w:rPr>
-          <w:rFonts w:ascii="Palatino Linotype" w:hAnsi="Palatino Linotype"/>
-          <w:sz w:val="20"/>
-          <w:szCs w:val="20"/>
-        </w:rPr>
-      </w:pPr>
       <w:r>
         <w:rPr>
           <w:rFonts w:ascii="Palatino Linotype" w:hAnsi="Palatino Linotype"/>
@@ -2619,7 +1853,7 @@
           <w:sz w:val="20"/>
           <w:szCs w:val="20"/>
         </w:rPr>
-        <w:t>____________________________________</w:t>
+        <w:t xml:space="preserve">____________________________________</w:t>
       </w:r>
     </w:p>
     <w:p>
@@ -2778,7 +2012,7 @@
           <w:sz w:val="16"/>
           <w:szCs w:val="16"/>
         </w:rPr>
-        <w:t xml:space="preserve">Prosecutor’s Office: PS     OM     EM; </w:t>
+        <w:t xml:space="preserve">Prosecutor’s Office: PS     OM     EM; Defendant’s Attorney: PS     OM     EM; DENNIS CONGDON: PS     OM     EM</w:t>
       </w:r>
       <w:r>
         <w:rPr>
@@ -2786,47 +2020,10 @@
           <w:sz w:val="16"/>
           <w:szCs w:val="16"/>
         </w:rPr>
-        <w:tab/>
-        <w:t>Defendant’s Attorney: PS     OM     EM;</w:t>
-      </w:r>
-      <w:r>
-        <w:rPr>
-          <w:rFonts w:ascii="Palatino Linotype" w:hAnsi="Palatino Linotype"/>
-          <w:sz w:val="16"/>
-          <w:szCs w:val="16"/>
-        </w:rPr>
-        <w:tab/>
-      </w:r>
-    </w:p>
-    <w:p>
-      <w:pPr>
-        <w:tabs>
-          <w:tab w:val="left" w:pos="-1080"/>
-          <w:tab w:val="left" w:pos="-720"/>
-          <w:tab w:val="left" w:pos="0"/>
-          <w:tab w:val="left" w:pos="720"/>
-          <w:tab w:val="left" w:pos="1440"/>
-          <w:tab w:val="left" w:pos="2160"/>
-          <w:tab w:val="left" w:pos="2880"/>
-          <w:tab w:val="left" w:pos="3600"/>
-          <w:tab w:val="left" w:pos="4320"/>
-          <w:tab w:val="left" w:pos="4680"/>
-        </w:tabs>
-        <w:rPr>
-          <w:rFonts w:ascii="Palatino Linotype" w:hAnsi="Palatino Linotype"/>
-          <w:sz w:val="16"/>
-          <w:szCs w:val="16"/>
-          <w:u w:val="single"/>
-        </w:rPr>
-      </w:pPr>
-      <w:r>
-        <w:rPr>
-          <w:rFonts w:ascii="Palatino Linotype" w:hAnsi="Palatino Linotype"/>
-          <w:sz w:val="16"/>
-          <w:szCs w:val="16"/>
-        </w:rPr>
-        <w:t xml:space="preserve">DENNIS CONGDON: PS     OM     EM</w:t>
-      </w:r>
+        <w:t xml:space="preserve">;</w:t>
+      </w:r>
+      <w:bookmarkStart w:id="1" w:name="_GoBack"/>
+      <w:bookmarkEnd w:id="1"/>
     </w:p>
     <w:p>
       <w:pPr>
@@ -2899,12 +2096,7 @@
 <w:ftr xmlns:wpc="http://schemas.microsoft.com/office/word/2010/wordprocessingCanvas" xmlns:mc="http://schemas.openxmlformats.org/markup-compatibility/2006" xmlns:o="urn:schemas-microsoft-com:office:office" xmlns:r="http://schemas.openxmlformats.org/officeDocument/2006/relationships" xmlns:m="http://schemas.openxmlformats.org/officeDocument/2006/math" xmlns:v="urn:schemas-microsoft-com:vml" xmlns:wp14="http://schemas.microsoft.com/office/word/2010/wordprocessingDrawing" xmlns:wp="http://schemas.openxmlformats.org/drawingml/2006/wordprocessingDrawing" xmlns:w10="urn:schemas-microsoft-com:office:word" xmlns:w="http://schemas.openxmlformats.org/wordprocessingml/2006/main" xmlns:w14="http://schemas.microsoft.com/office/word/2010/wordml" xmlns:wpg="http://schemas.microsoft.com/office/word/2010/wordprocessingGroup" xmlns:wpi="http://schemas.microsoft.com/office/word/2010/wordprocessingInk" xmlns:wne="http://schemas.microsoft.com/office/word/2006/wordml" xmlns:wps="http://schemas.microsoft.com/office/word/2010/wordprocessingShape" mc:Ignorable="w14 wp14">
   <w:sdt>
     <w:sdtPr>
-      <w:rPr>
-        <w:rFonts w:ascii="Palatino Linotype" w:hAnsi="Palatino Linotype"/>
-        <w:sz w:val="20"/>
-        <w:szCs w:val="20"/>
-      </w:rPr>
-      <w:id w:val="-2099861789"/>
+      <w:id w:val="-1309706245"/>
       <w:docPartObj>
         <w:docPartGallery w:val="Page Numbers (Bottom of Page)"/>
         <w:docPartUnique/>
@@ -2919,13 +2111,19 @@
             <w:sz w:val="20"/>
             <w:szCs w:val="20"/>
           </w:rPr>
-          <w:id w:val="860082579"/>
+          <w:id w:val="98381352"/>
           <w:docPartObj>
             <w:docPartGallery w:val="Page Numbers (Top of Page)"/>
             <w:docPartUnique/>
           </w:docPartObj>
         </w:sdtPr>
-        <w:sdtEndPr/>
+        <w:sdtEndPr>
+          <w:rPr>
+            <w:rFonts w:ascii="Times New Roman" w:hAnsi="Times New Roman"/>
+            <w:sz w:val="24"/>
+            <w:szCs w:val="24"/>
+          </w:rPr>
+        </w:sdtEndPr>
         <w:sdtContent>
           <w:p>
             <w:pPr>
@@ -2995,7 +2193,7 @@
                 <w:sz w:val="20"/>
                 <w:szCs w:val="20"/>
               </w:rPr>
-              <w:t>1</w:t>
+              <w:t>3</w:t>
             </w:r>
             <w:r>
               <w:rPr>
@@ -3054,7 +2252,7 @@
                 <w:sz w:val="20"/>
                 <w:szCs w:val="20"/>
               </w:rPr>
-              <w:t>5</w:t>
+              <w:t>3</w:t>
             </w:r>
             <w:r>
               <w:rPr>
@@ -3084,11 +2282,39 @@
               </w:rPr>
               <w:t xml:space="preserve">Final Judgment Entry 21CRB01291</w:t>
             </w:r>
+          </w:p>
+          <w:p>
+            <w:pPr>
+              <w:pStyle w:val="Footer"/>
+              <w:jc w:val="right"/>
+            </w:pPr>
           </w:p>
         </w:sdtContent>
       </w:sdt>
     </w:sdtContent>
   </w:sdt>
+  <w:p>
+    <w:pPr>
+      <w:tabs>
+        <w:tab w:val="left" w:pos="-1080"/>
+        <w:tab w:val="left" w:pos="-720"/>
+        <w:tab w:val="left" w:pos="0"/>
+        <w:tab w:val="left" w:pos="720"/>
+        <w:tab w:val="left" w:pos="1440"/>
+        <w:tab w:val="left" w:pos="2160"/>
+        <w:tab w:val="left" w:pos="2880"/>
+        <w:tab w:val="left" w:pos="3600"/>
+        <w:tab w:val="left" w:pos="4320"/>
+        <w:tab w:val="left" w:pos="4680"/>
+      </w:tabs>
+      <w:jc w:val="right"/>
+      <w:rPr>
+        <w:rFonts w:ascii="Palatino Linotype" w:hAnsi="Palatino Linotype"/>
+        <w:sz w:val="20"/>
+        <w:szCs w:val="20"/>
+      </w:rPr>
+    </w:pPr>
+  </w:p>
 </w:ftr>
 </file>
 
@@ -3280,240 +2506,8 @@
       </w:rPr>
     </w:lvl>
   </w:abstractNum>
-  <w:abstractNum w:abstractNumId="1">
-    <w:nsid w:val="279660C9"/>
-    <w:multiLevelType w:val="hybridMultilevel"/>
-    <w:tmpl w:val="672ECC5E"/>
-    <w:lvl w:ilvl="0" w:tplc="04090001">
-      <w:start w:val="1"/>
-      <w:numFmt w:val="bullet"/>
-      <w:lvlText w:val=""/>
-      <w:lvlJc w:val="left"/>
-      <w:pPr>
-        <w:ind w:left="720" w:hanging="360"/>
-      </w:pPr>
-      <w:rPr>
-        <w:rFonts w:ascii="Symbol" w:hAnsi="Symbol" w:hint="default"/>
-      </w:rPr>
-    </w:lvl>
-    <w:lvl w:ilvl="1" w:tplc="04090003" w:tentative="1">
-      <w:start w:val="1"/>
-      <w:numFmt w:val="bullet"/>
-      <w:lvlText w:val="o"/>
-      <w:lvlJc w:val="left"/>
-      <w:pPr>
-        <w:ind w:left="1440" w:hanging="360"/>
-      </w:pPr>
-      <w:rPr>
-        <w:rFonts w:ascii="Courier New" w:hAnsi="Courier New" w:cs="Courier New" w:hint="default"/>
-      </w:rPr>
-    </w:lvl>
-    <w:lvl w:ilvl="2" w:tplc="04090005" w:tentative="1">
-      <w:start w:val="1"/>
-      <w:numFmt w:val="bullet"/>
-      <w:lvlText w:val=""/>
-      <w:lvlJc w:val="left"/>
-      <w:pPr>
-        <w:ind w:left="2160" w:hanging="360"/>
-      </w:pPr>
-      <w:rPr>
-        <w:rFonts w:ascii="Wingdings" w:hAnsi="Wingdings" w:hint="default"/>
-      </w:rPr>
-    </w:lvl>
-    <w:lvl w:ilvl="3" w:tplc="04090001" w:tentative="1">
-      <w:start w:val="1"/>
-      <w:numFmt w:val="bullet"/>
-      <w:lvlText w:val=""/>
-      <w:lvlJc w:val="left"/>
-      <w:pPr>
-        <w:ind w:left="2880" w:hanging="360"/>
-      </w:pPr>
-      <w:rPr>
-        <w:rFonts w:ascii="Symbol" w:hAnsi="Symbol" w:hint="default"/>
-      </w:rPr>
-    </w:lvl>
-    <w:lvl w:ilvl="4" w:tplc="04090003" w:tentative="1">
-      <w:start w:val="1"/>
-      <w:numFmt w:val="bullet"/>
-      <w:lvlText w:val="o"/>
-      <w:lvlJc w:val="left"/>
-      <w:pPr>
-        <w:ind w:left="3600" w:hanging="360"/>
-      </w:pPr>
-      <w:rPr>
-        <w:rFonts w:ascii="Courier New" w:hAnsi="Courier New" w:cs="Courier New" w:hint="default"/>
-      </w:rPr>
-    </w:lvl>
-    <w:lvl w:ilvl="5" w:tplc="04090005" w:tentative="1">
-      <w:start w:val="1"/>
-      <w:numFmt w:val="bullet"/>
-      <w:lvlText w:val=""/>
-      <w:lvlJc w:val="left"/>
-      <w:pPr>
-        <w:ind w:left="4320" w:hanging="360"/>
-      </w:pPr>
-      <w:rPr>
-        <w:rFonts w:ascii="Wingdings" w:hAnsi="Wingdings" w:hint="default"/>
-      </w:rPr>
-    </w:lvl>
-    <w:lvl w:ilvl="6" w:tplc="04090001" w:tentative="1">
-      <w:start w:val="1"/>
-      <w:numFmt w:val="bullet"/>
-      <w:lvlText w:val=""/>
-      <w:lvlJc w:val="left"/>
-      <w:pPr>
-        <w:ind w:left="5040" w:hanging="360"/>
-      </w:pPr>
-      <w:rPr>
-        <w:rFonts w:ascii="Symbol" w:hAnsi="Symbol" w:hint="default"/>
-      </w:rPr>
-    </w:lvl>
-    <w:lvl w:ilvl="7" w:tplc="04090003" w:tentative="1">
-      <w:start w:val="1"/>
-      <w:numFmt w:val="bullet"/>
-      <w:lvlText w:val="o"/>
-      <w:lvlJc w:val="left"/>
-      <w:pPr>
-        <w:ind w:left="5760" w:hanging="360"/>
-      </w:pPr>
-      <w:rPr>
-        <w:rFonts w:ascii="Courier New" w:hAnsi="Courier New" w:cs="Courier New" w:hint="default"/>
-      </w:rPr>
-    </w:lvl>
-    <w:lvl w:ilvl="8" w:tplc="04090005" w:tentative="1">
-      <w:start w:val="1"/>
-      <w:numFmt w:val="bullet"/>
-      <w:lvlText w:val=""/>
-      <w:lvlJc w:val="left"/>
-      <w:pPr>
-        <w:ind w:left="6480" w:hanging="360"/>
-      </w:pPr>
-      <w:rPr>
-        <w:rFonts w:ascii="Wingdings" w:hAnsi="Wingdings" w:hint="default"/>
-      </w:rPr>
-    </w:lvl>
-  </w:abstractNum>
-  <w:abstractNum w:abstractNumId="2">
-    <w:nsid w:val="2E17566E"/>
-    <w:multiLevelType w:val="hybridMultilevel"/>
-    <w:tmpl w:val="00866CE6"/>
-    <w:lvl w:ilvl="0" w:tplc="04090001">
-      <w:start w:val="1"/>
-      <w:numFmt w:val="bullet"/>
-      <w:lvlText w:val=""/>
-      <w:lvlJc w:val="left"/>
-      <w:pPr>
-        <w:ind w:left="779" w:hanging="360"/>
-      </w:pPr>
-      <w:rPr>
-        <w:rFonts w:ascii="Symbol" w:hAnsi="Symbol" w:hint="default"/>
-      </w:rPr>
-    </w:lvl>
-    <w:lvl w:ilvl="1" w:tplc="04090003">
-      <w:start w:val="1"/>
-      <w:numFmt w:val="bullet"/>
-      <w:lvlText w:val="o"/>
-      <w:lvlJc w:val="left"/>
-      <w:pPr>
-        <w:ind w:left="1499" w:hanging="360"/>
-      </w:pPr>
-      <w:rPr>
-        <w:rFonts w:ascii="Courier New" w:hAnsi="Courier New" w:cs="Courier New" w:hint="default"/>
-      </w:rPr>
-    </w:lvl>
-    <w:lvl w:ilvl="2" w:tplc="04090005" w:tentative="1">
-      <w:start w:val="1"/>
-      <w:numFmt w:val="bullet"/>
-      <w:lvlText w:val=""/>
-      <w:lvlJc w:val="left"/>
-      <w:pPr>
-        <w:ind w:left="2219" w:hanging="360"/>
-      </w:pPr>
-      <w:rPr>
-        <w:rFonts w:ascii="Wingdings" w:hAnsi="Wingdings" w:hint="default"/>
-      </w:rPr>
-    </w:lvl>
-    <w:lvl w:ilvl="3" w:tplc="04090001" w:tentative="1">
-      <w:start w:val="1"/>
-      <w:numFmt w:val="bullet"/>
-      <w:lvlText w:val=""/>
-      <w:lvlJc w:val="left"/>
-      <w:pPr>
-        <w:ind w:left="2939" w:hanging="360"/>
-      </w:pPr>
-      <w:rPr>
-        <w:rFonts w:ascii="Symbol" w:hAnsi="Symbol" w:hint="default"/>
-      </w:rPr>
-    </w:lvl>
-    <w:lvl w:ilvl="4" w:tplc="04090003" w:tentative="1">
-      <w:start w:val="1"/>
-      <w:numFmt w:val="bullet"/>
-      <w:lvlText w:val="o"/>
-      <w:lvlJc w:val="left"/>
-      <w:pPr>
-        <w:ind w:left="3659" w:hanging="360"/>
-      </w:pPr>
-      <w:rPr>
-        <w:rFonts w:ascii="Courier New" w:hAnsi="Courier New" w:cs="Courier New" w:hint="default"/>
-      </w:rPr>
-    </w:lvl>
-    <w:lvl w:ilvl="5" w:tplc="04090005" w:tentative="1">
-      <w:start w:val="1"/>
-      <w:numFmt w:val="bullet"/>
-      <w:lvlText w:val=""/>
-      <w:lvlJc w:val="left"/>
-      <w:pPr>
-        <w:ind w:left="4379" w:hanging="360"/>
-      </w:pPr>
-      <w:rPr>
-        <w:rFonts w:ascii="Wingdings" w:hAnsi="Wingdings" w:hint="default"/>
-      </w:rPr>
-    </w:lvl>
-    <w:lvl w:ilvl="6" w:tplc="04090001" w:tentative="1">
-      <w:start w:val="1"/>
-      <w:numFmt w:val="bullet"/>
-      <w:lvlText w:val=""/>
-      <w:lvlJc w:val="left"/>
-      <w:pPr>
-        <w:ind w:left="5099" w:hanging="360"/>
-      </w:pPr>
-      <w:rPr>
-        <w:rFonts w:ascii="Symbol" w:hAnsi="Symbol" w:hint="default"/>
-      </w:rPr>
-    </w:lvl>
-    <w:lvl w:ilvl="7" w:tplc="04090003" w:tentative="1">
-      <w:start w:val="1"/>
-      <w:numFmt w:val="bullet"/>
-      <w:lvlText w:val="o"/>
-      <w:lvlJc w:val="left"/>
-      <w:pPr>
-        <w:ind w:left="5819" w:hanging="360"/>
-      </w:pPr>
-      <w:rPr>
-        <w:rFonts w:ascii="Courier New" w:hAnsi="Courier New" w:cs="Courier New" w:hint="default"/>
-      </w:rPr>
-    </w:lvl>
-    <w:lvl w:ilvl="8" w:tplc="04090005" w:tentative="1">
-      <w:start w:val="1"/>
-      <w:numFmt w:val="bullet"/>
-      <w:lvlText w:val=""/>
-      <w:lvlJc w:val="left"/>
-      <w:pPr>
-        <w:ind w:left="6539" w:hanging="360"/>
-      </w:pPr>
-      <w:rPr>
-        <w:rFonts w:ascii="Wingdings" w:hAnsi="Wingdings" w:hint="default"/>
-      </w:rPr>
-    </w:lvl>
-  </w:abstractNum>
   <w:num w:numId="1">
     <w:abstractNumId w:val="0"/>
-  </w:num>
-  <w:num w:numId="2">
-    <w:abstractNumId w:val="2"/>
-  </w:num>
-  <w:num w:numId="3">
-    <w:abstractNumId w:val="1"/>
   </w:num>
 </w:numbering>
 </file>
@@ -3562,7 +2556,7 @@
     <w:lsdException w:name="Subtitle" w:semiHidden="0" w:uiPriority="11" w:unhideWhenUsed="0" w:qFormat="1"/>
     <w:lsdException w:name="Strong" w:semiHidden="0" w:uiPriority="22" w:unhideWhenUsed="0" w:qFormat="1"/>
     <w:lsdException w:name="Emphasis" w:semiHidden="0" w:uiPriority="20" w:unhideWhenUsed="0" w:qFormat="1"/>
-    <w:lsdException w:name="Table Grid" w:semiHidden="0" w:uiPriority="59" w:unhideWhenUsed="0"/>
+    <w:lsdException w:name="Table Grid" w:uiPriority="59"/>
     <w:lsdException w:name="Placeholder Text" w:unhideWhenUsed="0"/>
     <w:lsdException w:name="No Spacing" w:semiHidden="0" w:uiPriority="1" w:unhideWhenUsed="0" w:qFormat="1"/>
     <w:lsdException w:name="Light Shading" w:semiHidden="0" w:uiPriority="60" w:unhideWhenUsed="0"/>
@@ -3832,49 +2826,6 @@
       <w:contextualSpacing/>
     </w:pPr>
   </w:style>
-  <w:style w:type="character" w:styleId="CommentReference">
-    <w:name w:val="annotation reference"/>
-    <w:basedOn w:val="DefaultParagraphFont"/>
-    <w:uiPriority w:val="99"/>
-    <w:semiHidden/>
-    <w:unhideWhenUsed/>
-    <w:rsid w:val="00A53114"/>
-    <w:rPr>
-      <w:sz w:val="16"/>
-      <w:szCs w:val="16"/>
-    </w:rPr>
-  </w:style>
-  <w:style w:type="paragraph" w:styleId="CommentText">
-    <w:name w:val="annotation text"/>
-    <w:basedOn w:val="Normal"/>
-    <w:link w:val="CommentTextChar"/>
-    <w:uiPriority w:val="99"/>
-    <w:unhideWhenUsed/>
-    <w:rsid w:val="00A53114"/>
-    <w:pPr>
-      <w:widowControl/>
-      <w:autoSpaceDE/>
-      <w:autoSpaceDN/>
-      <w:adjustRightInd/>
-    </w:pPr>
-    <w:rPr>
-      <w:rFonts w:asciiTheme="minorHAnsi" w:eastAsiaTheme="minorHAnsi" w:hAnsiTheme="minorHAnsi" w:cstheme="minorBidi"/>
-      <w:sz w:val="20"/>
-      <w:szCs w:val="20"/>
-    </w:rPr>
-  </w:style>
-  <w:style w:type="character" w:customStyle="1" w:styleId="CommentTextChar">
-    <w:name w:val="Comment Text Char"/>
-    <w:basedOn w:val="DefaultParagraphFont"/>
-    <w:link w:val="CommentText"/>
-    <w:uiPriority w:val="99"/>
-    <w:rsid w:val="00A53114"/>
-    <w:rPr>
-      <w:rFonts w:eastAsiaTheme="minorHAnsi"/>
-      <w:sz w:val="20"/>
-      <w:szCs w:val="20"/>
-    </w:rPr>
-  </w:style>
 </w:styles>
 </file>
 
@@ -3922,7 +2873,7 @@
     <w:lsdException w:name="Subtitle" w:semiHidden="0" w:uiPriority="11" w:unhideWhenUsed="0" w:qFormat="1"/>
     <w:lsdException w:name="Strong" w:semiHidden="0" w:uiPriority="22" w:unhideWhenUsed="0" w:qFormat="1"/>
     <w:lsdException w:name="Emphasis" w:semiHidden="0" w:uiPriority="20" w:unhideWhenUsed="0" w:qFormat="1"/>
-    <w:lsdException w:name="Table Grid" w:semiHidden="0" w:uiPriority="59" w:unhideWhenUsed="0"/>
+    <w:lsdException w:name="Table Grid" w:uiPriority="59"/>
     <w:lsdException w:name="Placeholder Text" w:unhideWhenUsed="0"/>
     <w:lsdException w:name="No Spacing" w:semiHidden="0" w:uiPriority="1" w:unhideWhenUsed="0" w:qFormat="1"/>
     <w:lsdException w:name="Light Shading" w:semiHidden="0" w:uiPriority="60" w:unhideWhenUsed="0"/>
@@ -4191,49 +3142,6 @@
       <w:ind w:left="720"/>
       <w:contextualSpacing/>
     </w:pPr>
-  </w:style>
-  <w:style w:type="character" w:styleId="CommentReference">
-    <w:name w:val="annotation reference"/>
-    <w:basedOn w:val="DefaultParagraphFont"/>
-    <w:uiPriority w:val="99"/>
-    <w:semiHidden/>
-    <w:unhideWhenUsed/>
-    <w:rsid w:val="00A53114"/>
-    <w:rPr>
-      <w:sz w:val="16"/>
-      <w:szCs w:val="16"/>
-    </w:rPr>
-  </w:style>
-  <w:style w:type="paragraph" w:styleId="CommentText">
-    <w:name w:val="annotation text"/>
-    <w:basedOn w:val="Normal"/>
-    <w:link w:val="CommentTextChar"/>
-    <w:uiPriority w:val="99"/>
-    <w:unhideWhenUsed/>
-    <w:rsid w:val="00A53114"/>
-    <w:pPr>
-      <w:widowControl/>
-      <w:autoSpaceDE/>
-      <w:autoSpaceDN/>
-      <w:adjustRightInd/>
-    </w:pPr>
-    <w:rPr>
-      <w:rFonts w:asciiTheme="minorHAnsi" w:eastAsiaTheme="minorHAnsi" w:hAnsiTheme="minorHAnsi" w:cstheme="minorBidi"/>
-      <w:sz w:val="20"/>
-      <w:szCs w:val="20"/>
-    </w:rPr>
-  </w:style>
-  <w:style w:type="character" w:customStyle="1" w:styleId="CommentTextChar">
-    <w:name w:val="Comment Text Char"/>
-    <w:basedOn w:val="DefaultParagraphFont"/>
-    <w:link w:val="CommentText"/>
-    <w:uiPriority w:val="99"/>
-    <w:rsid w:val="00A53114"/>
-    <w:rPr>
-      <w:rFonts w:eastAsiaTheme="minorHAnsi"/>
-      <w:sz w:val="20"/>
-      <w:szCs w:val="20"/>
-    </w:rPr>
   </w:style>
 </w:styles>
 </file>

</xml_diff>

<commit_message>
Updated jail check to not run if currently in jail.
</commit_message>
<xml_diff>
--- a/resources/Saved/21CRB01291_Traffic Judgment Entry.docx
+++ b/resources/Saved/21CRB01291_Traffic Judgment Entry.docx
@@ -207,7 +207,7 @@
           <w:szCs w:val="20"/>
         </w:rPr>
         <w:tab/>
-        <w:t>CASE NO</w:t>
+        <w:t xml:space="preserve">CASE NO</w:t>
       </w:r>
       <w:r>
         <w:rPr>
@@ -465,7 +465,7 @@
           <w:szCs w:val="20"/>
           <w:u w:val="single"/>
         </w:rPr>
-        <w:t>FINAL JUDGMENT ENTRY</w:t>
+        <w:t xml:space="preserve">FINAL JUDGMENT ENTRY</w:t>
       </w:r>
     </w:p>
     <w:p>
@@ -487,14 +487,6 @@
         </w:rPr>
         <w:t xml:space="preserve"/>
       </w:r>
-      <w:r>
-        <w:rPr>
-          <w:rFonts w:ascii="Palatino Linotype" w:hAnsi="Palatino Linotype"/>
-          <w:sz w:val="20"/>
-          <w:szCs w:val="20"/>
-        </w:rPr>
-        <w:tab/>
-      </w:r>
     </w:p>
     <w:p>
       <w:pPr>
@@ -550,7 +542,7 @@
           <w:szCs w:val="20"/>
           <w:lang w:val="en-CA"/>
         </w:rPr>
-        <w:t>Defendant appeared in Court</w:t>
+        <w:t xml:space="preserve">Defendant appeared in Court</w:t>
       </w:r>
       <w:r>
         <w:rPr>
@@ -574,7 +566,7 @@
           <w:sz w:val="20"/>
           <w:szCs w:val="20"/>
         </w:rPr>
-        <w:t xml:space="preserve"> on February 23, 2022.</w:t>
+        <w:t xml:space="preserve"> on February 24, 2022.</w:t>
       </w:r>
       <w:r>
         <w:rPr>
@@ -591,7 +583,25 @@
           <w:sz w:val="20"/>
           <w:szCs w:val="20"/>
         </w:rPr>
-        <w:t xml:space="preserve">Defendant waived right to counsel. </w:t>
+        <w:t xml:space="preserve">Defendant waived right to counsel.</w:t>
+      </w:r>
+      <w:r>
+        <w:rPr>
+          <w:rFonts w:ascii="Palatino Linotype" w:hAnsi="Palatino Linotype"/>
+          <w:bCs/>
+          <w:sz w:val="20"/>
+          <w:szCs w:val="20"/>
+        </w:rPr>
+        <w:t xml:space="preserve"> </w:t>
+      </w:r>
+      <w:r>
+        <w:rPr>
+          <w:rFonts w:ascii="Palatino Linotype" w:hAnsi="Palatino Linotype"/>
+          <w:bCs/>
+          <w:sz w:val="20"/>
+          <w:szCs w:val="20"/>
+        </w:rPr>
+        <w:t xml:space="preserve"/>
       </w:r>
       <w:r>
         <w:rPr>
@@ -717,18 +727,8 @@
           <w:sz w:val="20"/>
           <w:szCs w:val="20"/>
         </w:rPr>
-        <w:t xml:space="preserve">The Court, finding that the Defendant entered the plea knowingly, intelligently, and voluntarily, accepted the plea and entered the following </w:t>
-      </w:r>
-      <w:proofErr w:type="gramStart"/>
-      <w:r>
-        <w:rPr>
-          <w:rFonts w:ascii="Palatino Linotype" w:hAnsi="Palatino Linotype"/>
-          <w:sz w:val="20"/>
-          <w:szCs w:val="20"/>
-        </w:rPr>
-        <w:t>sentence:</w:t>
-      </w:r>
-      <w:proofErr w:type="gramEnd"/>
+        <w:t xml:space="preserve">The Court, finding that the Defendant entered the plea knowingly, intelligently, and voluntarily, accepted the plea and entered the following sentence:</w:t>
+      </w:r>
       <w:r>
         <w:rPr>
           <w:rFonts w:ascii="Palatino Linotype" w:hAnsi="Palatino Linotype"/>
@@ -740,21 +740,12 @@
     </w:p>
     <w:p>
       <w:pPr>
-        <w:jc w:val="both"/>
         <w:rPr>
           <w:rFonts w:ascii="Palatino Linotype" w:hAnsi="Palatino Linotype"/>
           <w:sz w:val="20"/>
           <w:szCs w:val="20"/>
         </w:rPr>
       </w:pPr>
-      <w:r>
-        <w:rPr>
-          <w:rFonts w:ascii="Palatino Linotype" w:hAnsi="Palatino Linotype"/>
-          <w:sz w:val="20"/>
-          <w:szCs w:val="20"/>
-        </w:rPr>
-        <w:t xml:space="preserve"/>
-      </w:r>
     </w:p>
     <w:tbl>
       <w:tblPr>
@@ -764,7 +755,7 @@
         <w:tblLook w:val="04A0" w:firstRow="1" w:lastRow="0" w:firstColumn="1" w:lastColumn="0" w:noHBand="0" w:noVBand="1"/>
       </w:tblPr>
       <w:tblGrid>
-        <w:gridCol w:w="4642"/>
+        <w:gridCol w:w="4261"/>
         <w:gridCol w:w="4019"/>
       </w:tblGrid>
       <w:tr>
@@ -773,7 +764,7 @@
         </w:trPr>
         <w:tc>
           <w:tcPr>
-            <w:tcW w:w="2182" w:type="dxa"/>
+            <w:tcW w:w="1801" w:type="dxa"/>
           </w:tcPr>
           <w:p>
             <w:pPr>
@@ -805,7 +796,6 @@
                 <w:sz w:val="20"/>
                 <w:szCs w:val="20"/>
               </w:rPr>
-              <w:lastRenderedPageBreak/>
               <w:t>Offense</w:t>
             </w:r>
           </w:p>
@@ -855,7 +845,7 @@
         </w:trPr>
         <w:tc>
           <w:tcPr>
-            <w:tcW w:w="2182" w:type="dxa"/>
+            <w:tcW w:w="1801" w:type="dxa"/>
           </w:tcPr>
           <w:p>
             <w:pPr>
@@ -887,6 +877,7 @@
                 <w:sz w:val="20"/>
                 <w:szCs w:val="20"/>
               </w:rPr>
+              <w:lastRenderedPageBreak/>
               <w:t>Statute/Ord.</w:t>
             </w:r>
           </w:p>
@@ -936,7 +927,7 @@
         </w:trPr>
         <w:tc>
           <w:tcPr>
-            <w:tcW w:w="2182" w:type="dxa"/>
+            <w:tcW w:w="1801" w:type="dxa"/>
           </w:tcPr>
           <w:p>
             <w:pPr>
@@ -1017,7 +1008,7 @@
         </w:trPr>
         <w:tc>
           <w:tcPr>
-            <w:tcW w:w="2182" w:type="dxa"/>
+            <w:tcW w:w="1801" w:type="dxa"/>
           </w:tcPr>
           <w:p>
             <w:pPr>
@@ -1098,7 +1089,7 @@
         </w:trPr>
         <w:tc>
           <w:tcPr>
-            <w:tcW w:w="2182" w:type="dxa"/>
+            <w:tcW w:w="1801" w:type="dxa"/>
           </w:tcPr>
           <w:p>
             <w:pPr>
@@ -1179,7 +1170,7 @@
         </w:trPr>
         <w:tc>
           <w:tcPr>
-            <w:tcW w:w="2182" w:type="dxa"/>
+            <w:tcW w:w="1801" w:type="dxa"/>
           </w:tcPr>
           <w:p>
             <w:pPr>
@@ -1260,7 +1251,7 @@
         </w:trPr>
         <w:tc>
           <w:tcPr>
-            <w:tcW w:w="2182" w:type="dxa"/>
+            <w:tcW w:w="1801" w:type="dxa"/>
           </w:tcPr>
           <w:p>
             <w:pPr>
@@ -1350,189 +1341,7 @@
                 <w:sz w:val="20"/>
                 <w:szCs w:val="20"/>
               </w:rPr>
-              <w:t xml:space="preserve">$ 25</w:t>
-            </w:r>
-          </w:p>
-        </w:tc>
-      </w:tr>
-      <w:tr>
-        <w:trPr>
-          <w:jc w:val="center"/>
-        </w:trPr>
-        <w:tc>
-          <w:tcPr>
-            <w:tcW w:w="2182" w:type="dxa"/>
-          </w:tcPr>
-          <w:p>
-            <w:pPr>
-              <w:tabs>
-                <w:tab w:val="left" w:pos="-1080"/>
-                <w:tab w:val="left" w:pos="-720"/>
-                <w:tab w:val="left" w:pos="0"/>
-                <w:tab w:val="left" w:pos="720"/>
-                <w:tab w:val="left" w:pos="1440"/>
-                <w:tab w:val="left" w:pos="2160"/>
-                <w:tab w:val="left" w:pos="2880"/>
-                <w:tab w:val="left" w:pos="3600"/>
-                <w:tab w:val="left" w:pos="4320"/>
-                <w:tab w:val="left" w:pos="4680"/>
-              </w:tabs>
-              <w:rPr>
-                <w:rFonts w:ascii="Palatino Linotype" w:hAnsi="Palatino Linotype"/>
-                <w:b/>
-                <w:bCs/>
-                <w:sz w:val="20"/>
-                <w:szCs w:val="20"/>
-              </w:rPr>
-            </w:pPr>
-            <w:r>
-              <w:rPr>
-                <w:rFonts w:ascii="Palatino Linotype" w:hAnsi="Palatino Linotype"/>
-                <w:b/>
-                <w:bCs/>
-                <w:sz w:val="20"/>
-                <w:szCs w:val="20"/>
-              </w:rPr>
-              <w:t>Jail Days</w:t>
-            </w:r>
-          </w:p>
-        </w:tc>
-        <w:tc>
-          <w:tcPr>
-            <w:tcW w:w="3289" w:type="dxa"/>
-          </w:tcPr>
-          <w:p>
-            <w:pPr>
-              <w:tabs>
-                <w:tab w:val="left" w:pos="-1080"/>
-                <w:tab w:val="left" w:pos="-720"/>
-                <w:tab w:val="left" w:pos="0"/>
-                <w:tab w:val="left" w:pos="720"/>
-                <w:tab w:val="left" w:pos="1440"/>
-                <w:tab w:val="left" w:pos="2160"/>
-                <w:tab w:val="left" w:pos="2880"/>
-                <w:tab w:val="left" w:pos="3600"/>
-                <w:tab w:val="left" w:pos="4320"/>
-                <w:tab w:val="left" w:pos="4680"/>
-              </w:tabs>
-              <w:rPr>
-                <w:rFonts w:ascii="Palatino Linotype" w:hAnsi="Palatino Linotype"/>
-                <w:b/>
-                <w:bCs/>
-                <w:sz w:val="20"/>
-                <w:szCs w:val="20"/>
-              </w:rPr>
-            </w:pPr>
-            <w:r>
-              <w:rPr>
-                <w:rFonts w:ascii="Palatino Linotype" w:hAnsi="Palatino Linotype"/>
-                <w:b/>
-                <w:bCs/>
-                <w:sz w:val="20"/>
-                <w:szCs w:val="20"/>
-              </w:rPr>
-              <w:t xml:space="preserve">10</w:t>
-            </w:r>
-          </w:p>
-        </w:tc>
-      </w:tr>
-      <w:tr>
-        <w:trPr>
-          <w:jc w:val="center"/>
-        </w:trPr>
-        <w:tc>
-          <w:tcPr>
-            <w:tcW w:w="2182" w:type="dxa"/>
-          </w:tcPr>
-          <w:p>
-            <w:pPr>
-              <w:tabs>
-                <w:tab w:val="left" w:pos="-1080"/>
-                <w:tab w:val="left" w:pos="-720"/>
-                <w:tab w:val="left" w:pos="0"/>
-                <w:tab w:val="left" w:pos="720"/>
-                <w:tab w:val="left" w:pos="1440"/>
-                <w:tab w:val="left" w:pos="2160"/>
-                <w:tab w:val="left" w:pos="2880"/>
-                <w:tab w:val="left" w:pos="3600"/>
-                <w:tab w:val="left" w:pos="4320"/>
-                <w:tab w:val="left" w:pos="4680"/>
-              </w:tabs>
-              <w:rPr>
-                <w:rFonts w:ascii="Palatino Linotype" w:hAnsi="Palatino Linotype"/>
-                <w:b/>
-                <w:bCs/>
-                <w:sz w:val="20"/>
-                <w:szCs w:val="20"/>
-              </w:rPr>
-            </w:pPr>
-            <w:r>
-              <w:rPr>
-                <w:rFonts w:ascii="Palatino Linotype" w:hAnsi="Palatino Linotype"/>
-                <w:b/>
-                <w:bCs/>
-                <w:sz w:val="20"/>
-                <w:szCs w:val="20"/>
-              </w:rPr>
-              <w:t>Jail Days</w:t>
-            </w:r>
-            <w:r>
-              <w:rPr>
-                <w:rFonts w:ascii="Palatino Linotype" w:hAnsi="Palatino Linotype"/>
-                <w:b/>
-                <w:bCs/>
-                <w:sz w:val="20"/>
-                <w:szCs w:val="20"/>
-              </w:rPr>
-              <w:t xml:space="preserve"> </w:t>
-            </w:r>
-            <w:r>
-              <w:rPr>
-                <w:rFonts w:ascii="Palatino Linotype" w:hAnsi="Palatino Linotype"/>
-                <w:b/>
-                <w:bCs/>
-                <w:sz w:val="20"/>
-                <w:szCs w:val="20"/>
-              </w:rPr>
-              <w:t>Suspended</w:t>
-            </w:r>
-          </w:p>
-        </w:tc>
-        <w:tc>
-          <w:tcPr>
-            <w:tcW w:w="3289" w:type="dxa"/>
-          </w:tcPr>
-          <w:p>
-            <w:pPr>
-              <w:tabs>
-                <w:tab w:val="left" w:pos="-1080"/>
-                <w:tab w:val="left" w:pos="-720"/>
-                <w:tab w:val="left" w:pos="0"/>
-                <w:tab w:val="left" w:pos="720"/>
-                <w:tab w:val="left" w:pos="1440"/>
-                <w:tab w:val="left" w:pos="2160"/>
-                <w:tab w:val="left" w:pos="2880"/>
-                <w:tab w:val="left" w:pos="3600"/>
-                <w:tab w:val="left" w:pos="4320"/>
-                <w:tab w:val="left" w:pos="4680"/>
-              </w:tabs>
-              <w:rPr>
-                <w:rFonts w:ascii="Palatino Linotype" w:hAnsi="Palatino Linotype"/>
-                <w:b/>
-                <w:bCs/>
-                <w:sz w:val="20"/>
-                <w:szCs w:val="20"/>
-              </w:rPr>
-            </w:pPr>
-            <w:r>
-              <w:rPr>
-                <w:rFonts w:ascii="Palatino Linotype" w:hAnsi="Palatino Linotype"/>
-                <w:b/>
-                <w:bCs/>
-                <w:sz w:val="20"/>
-                <w:szCs w:val="20"/>
-              </w:rPr>
-              <w:t xml:space="preserve">5</w:t>
+              <w:t xml:space="preserve">$ 0</w:t>
             </w:r>
           </w:p>
         </w:tc>
@@ -1598,43 +1407,16 @@
           <w:szCs w:val="20"/>
           <w:u w:val="single"/>
         </w:rPr>
-        <w:t xml:space="preserve"> </w:t>
-      </w:r>
-      <w:proofErr w:type="gramStart"/>
+        <w:t xml:space="preserve"> case</w:t>
+      </w:r>
       <w:r>
         <w:rPr>
           <w:rFonts w:ascii="Palatino Linotype" w:hAnsi="Palatino Linotype"/>
           <w:bCs/>
           <w:sz w:val="20"/>
           <w:szCs w:val="20"/>
-          <w:u w:val="single"/>
-        </w:rPr>
-        <w:t>case</w:t>
-      </w:r>
-      <w:r>
-        <w:rPr>
-          <w:rFonts w:ascii="Palatino Linotype" w:hAnsi="Palatino Linotype"/>
-          <w:sz w:val="20"/>
-          <w:szCs w:val="20"/>
-        </w:rPr>
-        <w:t xml:space="preserve"/>
-      </w:r>
-      <w:r>
-        <w:rPr>
-          <w:rFonts w:ascii="Palatino Linotype" w:hAnsi="Palatino Linotype"/>
-          <w:bCs/>
-          <w:sz w:val="20"/>
-          <w:szCs w:val="20"/>
         </w:rPr>
         <w:t xml:space="preserve">. </w:t>
-      </w:r>
-      <w:r>
-        <w:rPr>
-          <w:rFonts w:ascii="Palatino Linotype" w:hAnsi="Palatino Linotype"/>
-          <w:sz w:val="20"/>
-          <w:szCs w:val="20"/>
-        </w:rPr>
-        <w:t xml:space="preserve"/>
       </w:r>
       <w:r>
         <w:rPr>
@@ -1668,16 +1450,7 @@
           <w:sz w:val="20"/>
           <w:szCs w:val="20"/>
         </w:rPr>
-        <w:t xml:space="preserve">and</w:t>
-      </w:r>
-      <w:proofErr w:type="gramEnd"/>
-      <w:r>
-        <w:rPr>
-          <w:rFonts w:ascii="Palatino Linotype" w:hAnsi="Palatino Linotype"/>
-          <w:sz w:val="20"/>
-          <w:szCs w:val="20"/>
-        </w:rPr>
-        <w:t xml:space="preserve"> costs</w:t>
+        <w:t xml:space="preserve">and costs</w:t>
       </w:r>
       <w:r>
         <w:rPr>
@@ -1746,16 +1519,7 @@
           <w:sz w:val="20"/>
           <w:szCs w:val="20"/>
         </w:rPr>
-        <w:t xml:space="preserve">and</w:t>
-      </w:r>
-      <w:proofErr w:type="gramEnd"/>
-      <w:r>
-        <w:rPr>
-          <w:rFonts w:ascii="Palatino Linotype" w:hAnsi="Palatino Linotype"/>
-          <w:sz w:val="20"/>
-          <w:szCs w:val="20"/>
-        </w:rPr>
-        <w:t xml:space="preserve"> costs</w:t>
+        <w:t xml:space="preserve">and costs</w:t>
       </w:r>
       <w:r>
         <w:rPr>
@@ -1782,353 +1546,16 @@
           <w:sz w:val="20"/>
           <w:szCs w:val="20"/>
         </w:rPr>
-        <w:t xml:space="preserve">February 23, 2022</w:t>
-      </w:r>
-      <w:r>
-        <w:rPr>
-          <w:rFonts w:ascii="Palatino Linotype" w:hAnsi="Palatino Linotype"/>
-          <w:sz w:val="20"/>
-          <w:szCs w:val="20"/>
-        </w:rPr>
-        <w:t xml:space="preserve">.</w:t>
-      </w:r>
-      <w:r>
-        <w:rPr>
-          <w:rFonts w:ascii="Palatino Linotype" w:hAnsi="Palatino Linotype"/>
-          <w:sz w:val="20"/>
-          <w:szCs w:val="20"/>
-        </w:rPr>
-        <w:t xml:space="preserve"> </w:t>
-      </w:r>
-      <w:r>
-        <w:rPr>
-          <w:rFonts w:ascii="Palatino Linotype" w:hAnsi="Palatino Linotype"/>
-          <w:sz w:val="20"/>
-          <w:szCs w:val="20"/>
-        </w:rPr>
-        <w:t xml:space="preserve"/>
-      </w:r>
-      <w:r>
-        <w:rPr>
-          <w:rFonts w:ascii="Palatino Linotype" w:hAnsi="Palatino Linotype"/>
-          <w:sz w:val="20"/>
-          <w:szCs w:val="20"/>
-        </w:rPr>
-        <w:t xml:space="preserve"/>
-      </w:r>
-      <w:r>
-        <w:rPr>
-          <w:rFonts w:ascii="Palatino Linotype" w:hAnsi="Palatino Linotype"/>
-          <w:sz w:val="20"/>
-          <w:szCs w:val="20"/>
-        </w:rPr>
-        <w:t xml:space="preserve"/>
-      </w:r>
-      <w:r>
-        <w:rPr>
-          <w:rFonts w:ascii="Palatino Linotype" w:hAnsi="Palatino Linotype"/>
-          <w:sz w:val="20"/>
-          <w:szCs w:val="20"/>
-        </w:rPr>
-        <w:t xml:space="preserve"/>
-      </w:r>
-      <w:r>
-        <w:rPr>
-          <w:rFonts w:ascii="Palatino Linotype" w:hAnsi="Palatino Linotype"/>
-          <w:sz w:val="20"/>
-          <w:szCs w:val="20"/>
-        </w:rPr>
-        <w:t xml:space="preserve"/>
-      </w:r>
-      <w:r>
-        <w:rPr>
-          <w:rFonts w:ascii="Palatino Linotype" w:hAnsi="Palatino Linotype"/>
-          <w:sz w:val="20"/>
-          <w:szCs w:val="20"/>
-        </w:rPr>
-        <w:t xml:space="preserve"/>
-      </w:r>
-      <w:r>
-        <w:rPr>
-          <w:rFonts w:ascii="Palatino Linotype" w:hAnsi="Palatino Linotype"/>
-          <w:sz w:val="20"/>
-          <w:szCs w:val="20"/>
-        </w:rPr>
-        <w:t xml:space="preserve"/>
-      </w:r>
-      <w:r>
-        <w:rPr>
-          <w:rFonts w:ascii="Palatino Linotype" w:hAnsi="Palatino Linotype"/>
-          <w:sz w:val="20"/>
-          <w:szCs w:val="20"/>
-        </w:rPr>
-        <w:t xml:space="preserve"/>
-      </w:r>
-      <w:r>
-        <w:rPr>
-          <w:rFonts w:ascii="Palatino Linotype" w:hAnsi="Palatino Linotype"/>
-          <w:sz w:val="20"/>
-          <w:szCs w:val="20"/>
-        </w:rPr>
-        <w:t xml:space="preserve"/>
-      </w:r>
-      <w:r>
-        <w:rPr>
-          <w:rFonts w:ascii="Palatino Linotype" w:hAnsi="Palatino Linotype"/>
-          <w:sz w:val="20"/>
-          <w:szCs w:val="20"/>
-        </w:rPr>
-        <w:t xml:space="preserve"/>
-        <w:br/>
-        <w:t xml:space="preserve"/>
-      </w:r>
-    </w:p>
-    <w:p>
-      <w:pPr>
-        <w:jc w:val="both"/>
-        <w:rPr>
-          <w:rFonts w:ascii="Palatino Linotype" w:hAnsi="Palatino Linotype"/>
-          <w:sz w:val="20"/>
-          <w:szCs w:val="20"/>
-        </w:rPr>
-      </w:pPr>
-      <w:proofErr w:type="gramStart"/>
-      <w:r>
-        <w:rPr>
-          <w:rFonts w:ascii="Palatino Linotype" w:hAnsi="Palatino Linotype"/>
-          <w:b/>
-          <w:sz w:val="20"/>
-          <w:szCs w:val="20"/>
-        </w:rPr>
-        <w:t xml:space="preserve">Jail </w:t>
-      </w:r>
-      <w:r>
-        <w:rPr>
-          <w:rFonts w:ascii="Palatino Linotype" w:hAnsi="Palatino Linotype"/>
-          <w:b/>
-          <w:sz w:val="20"/>
-          <w:szCs w:val="20"/>
-        </w:rPr>
-        <w:t xml:space="preserve">Reporting</w:t>
-      </w:r>
-      <w:r>
-        <w:rPr>
-          <w:rFonts w:ascii="Palatino Linotype" w:hAnsi="Palatino Linotype"/>
-          <w:b/>
-          <w:sz w:val="20"/>
-          <w:szCs w:val="20"/>
-        </w:rPr>
-        <w:t xml:space="preserve"> Terms.</w:t>
-      </w:r>
-      <w:proofErr w:type="gramEnd"/>
-      <w:r>
-        <w:rPr>
-          <w:rFonts w:ascii="Palatino Linotype" w:hAnsi="Palatino Linotype"/>
-          <w:b/>
-          <w:sz w:val="20"/>
-          <w:szCs w:val="20"/>
-        </w:rPr>
-        <w:t xml:space="preserve">  </w:t>
-      </w:r>
-      <w:r>
-        <w:rPr>
-          <w:rFonts w:ascii="Palatino Linotype" w:hAnsi="Palatino Linotype"/>
-          <w:sz w:val="20"/>
-          <w:szCs w:val="20"/>
-        </w:rPr>
-        <w:t xml:space="preserve"/>
-      </w:r>
-      <w:r>
-        <w:rPr>
-          <w:rFonts w:ascii="Palatino Linotype" w:hAnsi="Palatino Linotype"/>
-          <w:sz w:val="20"/>
-          <w:szCs w:val="20"/>
-        </w:rPr>
-        <w:t xml:space="preserve"/>
-      </w:r>
-      <w:r>
-        <w:rPr>
-          <w:rFonts w:ascii="Palatino Linotype" w:hAnsi="Palatino Linotype"/>
-          <w:sz w:val="20"/>
-          <w:szCs w:val="20"/>
-        </w:rPr>
-        <w:t xml:space="preserve"/>
-      </w:r>
-    </w:p>
-    <w:p>
-      <w:pPr>
-        <w:pStyle w:val="ListParagraph"/>
-        <w:numPr>
-          <w:ilvl w:val="0"/>
-          <w:numId w:val="3"/>
-        </w:numPr>
-        <w:jc w:val="both"/>
-        <w:rPr>
-          <w:rFonts w:ascii="Palatino Linotype" w:hAnsi="Palatino Linotype"/>
-          <w:sz w:val="20"/>
-          <w:szCs w:val="20"/>
-        </w:rPr>
-      </w:pPr>
-      <w:r>
-        <w:rPr>
-          <w:rFonts w:ascii="Palatino Linotype" w:hAnsi="Palatino Linotype"/>
-          <w:sz w:val="20"/>
-          <w:szCs w:val="20"/>
-        </w:rPr>
-        <w:t>Defendant shall report to jail time</w:t>
-      </w:r>
-      <w:r>
-        <w:rPr>
-          <w:rFonts w:ascii="Palatino Linotype" w:hAnsi="Palatino Linotype"/>
-          <w:sz w:val="20"/>
-          <w:szCs w:val="20"/>
-        </w:rPr>
-        <w:t>l</w:t>
-      </w:r>
-      <w:r>
-        <w:rPr>
-          <w:rFonts w:ascii="Palatino Linotype" w:hAnsi="Palatino Linotype"/>
-          <w:sz w:val="20"/>
-          <w:szCs w:val="20"/>
-        </w:rPr>
-        <w:t>y and sober.</w:t>
-      </w:r>
-    </w:p>
-    <w:p>
-      <w:pPr>
-        <w:pStyle w:val="ListParagraph"/>
-        <w:numPr>
-          <w:ilvl w:val="0"/>
-          <w:numId w:val="3"/>
-        </w:numPr>
-        <w:jc w:val="both"/>
-        <w:rPr>
-          <w:rFonts w:ascii="Palatino Linotype" w:hAnsi="Palatino Linotype"/>
-          <w:sz w:val="20"/>
-          <w:szCs w:val="20"/>
-        </w:rPr>
-      </w:pPr>
-      <w:r>
-        <w:rPr>
-          <w:rFonts w:ascii="Palatino Linotype" w:hAnsi="Palatino Linotype"/>
-          <w:sz w:val="20"/>
-          <w:szCs w:val="20"/>
-        </w:rPr>
-        <w:t xml:space="preserve">The jail days imposed shall be served</w:t>
-      </w:r>
-      <w:r>
-        <w:rPr>
-          <w:rFonts w:ascii="Palatino Linotype" w:hAnsi="Palatino Linotype"/>
-          <w:sz w:val="20"/>
-          <w:szCs w:val="20"/>
-        </w:rPr>
-        <w:t xml:space="preserve"> as</w:t>
-      </w:r>
-      <w:r>
-        <w:rPr>
-          <w:rFonts w:ascii="Palatino Linotype" w:hAnsi="Palatino Linotype"/>
-          <w:sz w:val="20"/>
-          <w:szCs w:val="20"/>
-        </w:rPr>
-        <w:t xml:space="preserve"> None. </w:t>
-      </w:r>
-      <w:r>
-        <w:rPr>
-          <w:rFonts w:ascii="Palatino Linotype" w:hAnsi="Palatino Linotype"/>
-          <w:sz w:val="20"/>
-          <w:szCs w:val="20"/>
-        </w:rPr>
-        <w:t xml:space="preserve">None.</w:t>
-      </w:r>
-      <w:r>
-        <w:rPr>
-          <w:rFonts w:ascii="Palatino Linotype" w:hAnsi="Palatino Linotype"/>
-          <w:sz w:val="20"/>
-          <w:szCs w:val="20"/>
-        </w:rPr>
-        <w:t xml:space="preserve"/>
-      </w:r>
-      <w:r>
-        <w:rPr>
-          <w:rFonts w:ascii="Palatino Linotype" w:hAnsi="Palatino Linotype"/>
-          <w:sz w:val="20"/>
-          <w:szCs w:val="20"/>
-        </w:rPr>
-        <w:t xml:space="preserve"/>
-      </w:r>
-      <w:r>
-        <w:rPr>
-          <w:rFonts w:ascii="Palatino Linotype" w:hAnsi="Palatino Linotype"/>
-          <w:sz w:val="20"/>
-          <w:szCs w:val="20"/>
-        </w:rPr>
-        <w:t xml:space="preserve"/>
-      </w:r>
-    </w:p>
-    <w:p>
-      <w:pPr>
-        <w:pStyle w:val="ListParagraph"/>
-        <w:numPr>
-          <w:ilvl w:val="0"/>
-          <w:numId w:val="3"/>
-        </w:numPr>
-        <w:jc w:val="both"/>
-        <w:rPr>
-          <w:rFonts w:ascii="Palatino Linotype" w:hAnsi="Palatino Linotype"/>
-          <w:sz w:val="20"/>
-          <w:szCs w:val="20"/>
-        </w:rPr>
-      </w:pPr>
-      <w:r>
-        <w:rPr>
-          <w:rFonts w:ascii="Palatino Linotype" w:hAnsi="Palatino Linotype"/>
-          <w:sz w:val="20"/>
-          <w:szCs w:val="20"/>
-        </w:rPr>
-        <w:t>Defendant shall timely pay</w:t>
-      </w:r>
-      <w:r>
-        <w:rPr>
-          <w:rFonts w:ascii="Palatino Linotype" w:hAnsi="Palatino Linotype"/>
-          <w:sz w:val="20"/>
-          <w:szCs w:val="20"/>
-        </w:rPr>
-        <w:t>,</w:t>
-      </w:r>
-      <w:r>
-        <w:rPr>
-          <w:rFonts w:ascii="Palatino Linotype" w:hAnsi="Palatino Linotype"/>
-          <w:sz w:val="20"/>
-          <w:szCs w:val="20"/>
-        </w:rPr>
-        <w:t xml:space="preserve"> or dispute</w:t>
-      </w:r>
-      <w:r>
-        <w:rPr>
-          <w:rFonts w:ascii="Palatino Linotype" w:hAnsi="Palatino Linotype"/>
-          <w:sz w:val="20"/>
-          <w:szCs w:val="20"/>
-        </w:rPr>
-        <w:t xml:space="preserve">,</w:t>
-      </w:r>
-      <w:r>
-        <w:rPr>
-          <w:rFonts w:ascii="Palatino Linotype" w:hAnsi="Palatino Linotype"/>
-          <w:sz w:val="20"/>
-          <w:szCs w:val="20"/>
-        </w:rPr>
-        <w:t xml:space="preserve"> confinement costs billed pursuant to R.C. 2929.37 or be subject to certificate of judgment by the Clerk.</w:t>
-      </w:r>
-    </w:p>
-    <w:p>
-      <w:pPr>
-        <w:jc w:val="both"/>
-        <w:rPr>
-          <w:rFonts w:ascii="Palatino Linotype" w:hAnsi="Palatino Linotype"/>
-          <w:sz w:val="20"/>
-          <w:szCs w:val="20"/>
-        </w:rPr>
-      </w:pPr>
+        <w:t xml:space="preserve">February 24, 2022</w:t>
+      </w:r>
+      <w:r>
+        <w:rPr>
+          <w:rFonts w:ascii="Palatino Linotype" w:hAnsi="Palatino Linotype"/>
+          <w:sz w:val="20"/>
+          <w:szCs w:val="20"/>
+        </w:rPr>
+        <w:t xml:space="preserve">. </w:t>
+      </w:r>
       <w:r>
         <w:rPr>
           <w:rFonts w:ascii="Palatino Linotype" w:hAnsi="Palatino Linotype"/>
@@ -2273,7 +1700,7 @@
           <w:sz w:val="20"/>
           <w:szCs w:val="20"/>
         </w:rPr>
-        <w:t>____________________________________</w:t>
+        <w:t xml:space="preserve">____________________________________</w:t>
       </w:r>
     </w:p>
     <w:p>
@@ -2403,7 +1830,7 @@
           <w:sz w:val="16"/>
           <w:szCs w:val="16"/>
         </w:rPr>
-        <w:t>Copies served by Dep. Clerk ___________ on the following date ___________ to:</w:t>
+        <w:t xml:space="preserve">Copies served by Dep. Clerk ___________ on the following date ___________ to:</w:t>
       </w:r>
     </w:p>
     <w:p>
@@ -2432,36 +1859,15 @@
           <w:sz w:val="16"/>
           <w:szCs w:val="16"/>
         </w:rPr>
-        <w:t xml:space="preserve">Prosecutor’s Office: PS     OM     EM; Defendant’s Attorney: PS     OM     EM; DENNIS CONGDON: PS     OM     EM;</w:t>
-      </w:r>
-    </w:p>
-    <w:p>
-      <w:pPr>
-        <w:tabs>
-          <w:tab w:val="left" w:pos="-1080"/>
-          <w:tab w:val="left" w:pos="-720"/>
-          <w:tab w:val="left" w:pos="0"/>
-          <w:tab w:val="left" w:pos="720"/>
-          <w:tab w:val="left" w:pos="1440"/>
-          <w:tab w:val="left" w:pos="2160"/>
-          <w:tab w:val="left" w:pos="2880"/>
-          <w:tab w:val="left" w:pos="3600"/>
-          <w:tab w:val="left" w:pos="4320"/>
-          <w:tab w:val="left" w:pos="4680"/>
-        </w:tabs>
+        <w:t xml:space="preserve">Prosecutor’s Office: PS     OM     EM; Defendant’s Attorney: PS     OM     EM; DENNIS CONGDON: PS     OM     EM</w:t>
+      </w:r>
+      <w:r>
         <w:rPr>
           <w:rFonts w:ascii="Palatino Linotype" w:hAnsi="Palatino Linotype"/>
           <w:sz w:val="16"/>
           <w:szCs w:val="16"/>
         </w:rPr>
-      </w:pPr>
-      <w:r>
-        <w:rPr>
-          <w:rFonts w:ascii="Palatino Linotype" w:hAnsi="Palatino Linotype"/>
-          <w:sz w:val="16"/>
-          <w:szCs w:val="16"/>
-        </w:rPr>
-        <w:t xml:space="preserve"/>
+        <w:t xml:space="preserve">;</w:t>
       </w:r>
     </w:p>
     <w:p>
@@ -2535,12 +1941,7 @@
 <w:ftr xmlns:wpc="http://schemas.microsoft.com/office/word/2010/wordprocessingCanvas" xmlns:mc="http://schemas.openxmlformats.org/markup-compatibility/2006" xmlns:o="urn:schemas-microsoft-com:office:office" xmlns:r="http://schemas.openxmlformats.org/officeDocument/2006/relationships" xmlns:m="http://schemas.openxmlformats.org/officeDocument/2006/math" xmlns:v="urn:schemas-microsoft-com:vml" xmlns:wp14="http://schemas.microsoft.com/office/word/2010/wordprocessingDrawing" xmlns:wp="http://schemas.openxmlformats.org/drawingml/2006/wordprocessingDrawing" xmlns:w10="urn:schemas-microsoft-com:office:word" xmlns:w="http://schemas.openxmlformats.org/wordprocessingml/2006/main" xmlns:w14="http://schemas.microsoft.com/office/word/2010/wordml" xmlns:wpg="http://schemas.microsoft.com/office/word/2010/wordprocessingGroup" xmlns:wpi="http://schemas.microsoft.com/office/word/2010/wordprocessingInk" xmlns:wne="http://schemas.microsoft.com/office/word/2006/wordml" xmlns:wps="http://schemas.microsoft.com/office/word/2010/wordprocessingShape" mc:Ignorable="w14 wp14">
   <w:sdt>
     <w:sdtPr>
-      <w:rPr>
-        <w:rFonts w:ascii="Palatino Linotype" w:hAnsi="Palatino Linotype"/>
-        <w:sz w:val="20"/>
-        <w:szCs w:val="20"/>
-      </w:rPr>
-      <w:id w:val="-2099861789"/>
+      <w:id w:val="-1309706245"/>
       <w:docPartObj>
         <w:docPartGallery w:val="Page Numbers (Bottom of Page)"/>
         <w:docPartUnique/>
@@ -2555,13 +1956,19 @@
             <w:sz w:val="20"/>
             <w:szCs w:val="20"/>
           </w:rPr>
-          <w:id w:val="860082579"/>
+          <w:id w:val="98381352"/>
           <w:docPartObj>
             <w:docPartGallery w:val="Page Numbers (Top of Page)"/>
             <w:docPartUnique/>
           </w:docPartObj>
         </w:sdtPr>
-        <w:sdtEndPr/>
+        <w:sdtEndPr>
+          <w:rPr>
+            <w:rFonts w:ascii="Times New Roman" w:hAnsi="Times New Roman"/>
+            <w:sz w:val="24"/>
+            <w:szCs w:val="24"/>
+          </w:rPr>
+        </w:sdtEndPr>
         <w:sdtContent>
           <w:p>
             <w:pPr>
@@ -2690,7 +2097,7 @@
                 <w:sz w:val="20"/>
                 <w:szCs w:val="20"/>
               </w:rPr>
-              <w:t>5</w:t>
+              <w:t>3</w:t>
             </w:r>
             <w:r>
               <w:rPr>
@@ -2720,11 +2127,39 @@
               </w:rPr>
               <w:t xml:space="preserve">Final Judgment Entry 21CRB01291</w:t>
             </w:r>
+          </w:p>
+          <w:p>
+            <w:pPr>
+              <w:pStyle w:val="Footer"/>
+              <w:jc w:val="right"/>
+            </w:pPr>
           </w:p>
         </w:sdtContent>
       </w:sdt>
     </w:sdtContent>
   </w:sdt>
+  <w:p>
+    <w:pPr>
+      <w:tabs>
+        <w:tab w:val="left" w:pos="-1080"/>
+        <w:tab w:val="left" w:pos="-720"/>
+        <w:tab w:val="left" w:pos="0"/>
+        <w:tab w:val="left" w:pos="720"/>
+        <w:tab w:val="left" w:pos="1440"/>
+        <w:tab w:val="left" w:pos="2160"/>
+        <w:tab w:val="left" w:pos="2880"/>
+        <w:tab w:val="left" w:pos="3600"/>
+        <w:tab w:val="left" w:pos="4320"/>
+        <w:tab w:val="left" w:pos="4680"/>
+      </w:tabs>
+      <w:jc w:val="right"/>
+      <w:rPr>
+        <w:rFonts w:ascii="Palatino Linotype" w:hAnsi="Palatino Linotype"/>
+        <w:sz w:val="20"/>
+        <w:szCs w:val="20"/>
+      </w:rPr>
+    </w:pPr>
+  </w:p>
 </w:ftr>
 </file>
 
@@ -2916,240 +2351,8 @@
       </w:rPr>
     </w:lvl>
   </w:abstractNum>
-  <w:abstractNum w:abstractNumId="1">
-    <w:nsid w:val="279660C9"/>
-    <w:multiLevelType w:val="hybridMultilevel"/>
-    <w:tmpl w:val="672ECC5E"/>
-    <w:lvl w:ilvl="0" w:tplc="04090001">
-      <w:start w:val="1"/>
-      <w:numFmt w:val="bullet"/>
-      <w:lvlText w:val=""/>
-      <w:lvlJc w:val="left"/>
-      <w:pPr>
-        <w:ind w:left="720" w:hanging="360"/>
-      </w:pPr>
-      <w:rPr>
-        <w:rFonts w:ascii="Symbol" w:hAnsi="Symbol" w:hint="default"/>
-      </w:rPr>
-    </w:lvl>
-    <w:lvl w:ilvl="1" w:tplc="04090003" w:tentative="1">
-      <w:start w:val="1"/>
-      <w:numFmt w:val="bullet"/>
-      <w:lvlText w:val="o"/>
-      <w:lvlJc w:val="left"/>
-      <w:pPr>
-        <w:ind w:left="1440" w:hanging="360"/>
-      </w:pPr>
-      <w:rPr>
-        <w:rFonts w:ascii="Courier New" w:hAnsi="Courier New" w:cs="Courier New" w:hint="default"/>
-      </w:rPr>
-    </w:lvl>
-    <w:lvl w:ilvl="2" w:tplc="04090005" w:tentative="1">
-      <w:start w:val="1"/>
-      <w:numFmt w:val="bullet"/>
-      <w:lvlText w:val=""/>
-      <w:lvlJc w:val="left"/>
-      <w:pPr>
-        <w:ind w:left="2160" w:hanging="360"/>
-      </w:pPr>
-      <w:rPr>
-        <w:rFonts w:ascii="Wingdings" w:hAnsi="Wingdings" w:hint="default"/>
-      </w:rPr>
-    </w:lvl>
-    <w:lvl w:ilvl="3" w:tplc="04090001" w:tentative="1">
-      <w:start w:val="1"/>
-      <w:numFmt w:val="bullet"/>
-      <w:lvlText w:val=""/>
-      <w:lvlJc w:val="left"/>
-      <w:pPr>
-        <w:ind w:left="2880" w:hanging="360"/>
-      </w:pPr>
-      <w:rPr>
-        <w:rFonts w:ascii="Symbol" w:hAnsi="Symbol" w:hint="default"/>
-      </w:rPr>
-    </w:lvl>
-    <w:lvl w:ilvl="4" w:tplc="04090003" w:tentative="1">
-      <w:start w:val="1"/>
-      <w:numFmt w:val="bullet"/>
-      <w:lvlText w:val="o"/>
-      <w:lvlJc w:val="left"/>
-      <w:pPr>
-        <w:ind w:left="3600" w:hanging="360"/>
-      </w:pPr>
-      <w:rPr>
-        <w:rFonts w:ascii="Courier New" w:hAnsi="Courier New" w:cs="Courier New" w:hint="default"/>
-      </w:rPr>
-    </w:lvl>
-    <w:lvl w:ilvl="5" w:tplc="04090005" w:tentative="1">
-      <w:start w:val="1"/>
-      <w:numFmt w:val="bullet"/>
-      <w:lvlText w:val=""/>
-      <w:lvlJc w:val="left"/>
-      <w:pPr>
-        <w:ind w:left="4320" w:hanging="360"/>
-      </w:pPr>
-      <w:rPr>
-        <w:rFonts w:ascii="Wingdings" w:hAnsi="Wingdings" w:hint="default"/>
-      </w:rPr>
-    </w:lvl>
-    <w:lvl w:ilvl="6" w:tplc="04090001" w:tentative="1">
-      <w:start w:val="1"/>
-      <w:numFmt w:val="bullet"/>
-      <w:lvlText w:val=""/>
-      <w:lvlJc w:val="left"/>
-      <w:pPr>
-        <w:ind w:left="5040" w:hanging="360"/>
-      </w:pPr>
-      <w:rPr>
-        <w:rFonts w:ascii="Symbol" w:hAnsi="Symbol" w:hint="default"/>
-      </w:rPr>
-    </w:lvl>
-    <w:lvl w:ilvl="7" w:tplc="04090003" w:tentative="1">
-      <w:start w:val="1"/>
-      <w:numFmt w:val="bullet"/>
-      <w:lvlText w:val="o"/>
-      <w:lvlJc w:val="left"/>
-      <w:pPr>
-        <w:ind w:left="5760" w:hanging="360"/>
-      </w:pPr>
-      <w:rPr>
-        <w:rFonts w:ascii="Courier New" w:hAnsi="Courier New" w:cs="Courier New" w:hint="default"/>
-      </w:rPr>
-    </w:lvl>
-    <w:lvl w:ilvl="8" w:tplc="04090005" w:tentative="1">
-      <w:start w:val="1"/>
-      <w:numFmt w:val="bullet"/>
-      <w:lvlText w:val=""/>
-      <w:lvlJc w:val="left"/>
-      <w:pPr>
-        <w:ind w:left="6480" w:hanging="360"/>
-      </w:pPr>
-      <w:rPr>
-        <w:rFonts w:ascii="Wingdings" w:hAnsi="Wingdings" w:hint="default"/>
-      </w:rPr>
-    </w:lvl>
-  </w:abstractNum>
-  <w:abstractNum w:abstractNumId="2">
-    <w:nsid w:val="2E17566E"/>
-    <w:multiLevelType w:val="hybridMultilevel"/>
-    <w:tmpl w:val="00866CE6"/>
-    <w:lvl w:ilvl="0" w:tplc="04090001">
-      <w:start w:val="1"/>
-      <w:numFmt w:val="bullet"/>
-      <w:lvlText w:val=""/>
-      <w:lvlJc w:val="left"/>
-      <w:pPr>
-        <w:ind w:left="779" w:hanging="360"/>
-      </w:pPr>
-      <w:rPr>
-        <w:rFonts w:ascii="Symbol" w:hAnsi="Symbol" w:hint="default"/>
-      </w:rPr>
-    </w:lvl>
-    <w:lvl w:ilvl="1" w:tplc="04090003">
-      <w:start w:val="1"/>
-      <w:numFmt w:val="bullet"/>
-      <w:lvlText w:val="o"/>
-      <w:lvlJc w:val="left"/>
-      <w:pPr>
-        <w:ind w:left="1499" w:hanging="360"/>
-      </w:pPr>
-      <w:rPr>
-        <w:rFonts w:ascii="Courier New" w:hAnsi="Courier New" w:cs="Courier New" w:hint="default"/>
-      </w:rPr>
-    </w:lvl>
-    <w:lvl w:ilvl="2" w:tplc="04090005" w:tentative="1">
-      <w:start w:val="1"/>
-      <w:numFmt w:val="bullet"/>
-      <w:lvlText w:val=""/>
-      <w:lvlJc w:val="left"/>
-      <w:pPr>
-        <w:ind w:left="2219" w:hanging="360"/>
-      </w:pPr>
-      <w:rPr>
-        <w:rFonts w:ascii="Wingdings" w:hAnsi="Wingdings" w:hint="default"/>
-      </w:rPr>
-    </w:lvl>
-    <w:lvl w:ilvl="3" w:tplc="04090001" w:tentative="1">
-      <w:start w:val="1"/>
-      <w:numFmt w:val="bullet"/>
-      <w:lvlText w:val=""/>
-      <w:lvlJc w:val="left"/>
-      <w:pPr>
-        <w:ind w:left="2939" w:hanging="360"/>
-      </w:pPr>
-      <w:rPr>
-        <w:rFonts w:ascii="Symbol" w:hAnsi="Symbol" w:hint="default"/>
-      </w:rPr>
-    </w:lvl>
-    <w:lvl w:ilvl="4" w:tplc="04090003" w:tentative="1">
-      <w:start w:val="1"/>
-      <w:numFmt w:val="bullet"/>
-      <w:lvlText w:val="o"/>
-      <w:lvlJc w:val="left"/>
-      <w:pPr>
-        <w:ind w:left="3659" w:hanging="360"/>
-      </w:pPr>
-      <w:rPr>
-        <w:rFonts w:ascii="Courier New" w:hAnsi="Courier New" w:cs="Courier New" w:hint="default"/>
-      </w:rPr>
-    </w:lvl>
-    <w:lvl w:ilvl="5" w:tplc="04090005" w:tentative="1">
-      <w:start w:val="1"/>
-      <w:numFmt w:val="bullet"/>
-      <w:lvlText w:val=""/>
-      <w:lvlJc w:val="left"/>
-      <w:pPr>
-        <w:ind w:left="4379" w:hanging="360"/>
-      </w:pPr>
-      <w:rPr>
-        <w:rFonts w:ascii="Wingdings" w:hAnsi="Wingdings" w:hint="default"/>
-      </w:rPr>
-    </w:lvl>
-    <w:lvl w:ilvl="6" w:tplc="04090001" w:tentative="1">
-      <w:start w:val="1"/>
-      <w:numFmt w:val="bullet"/>
-      <w:lvlText w:val=""/>
-      <w:lvlJc w:val="left"/>
-      <w:pPr>
-        <w:ind w:left="5099" w:hanging="360"/>
-      </w:pPr>
-      <w:rPr>
-        <w:rFonts w:ascii="Symbol" w:hAnsi="Symbol" w:hint="default"/>
-      </w:rPr>
-    </w:lvl>
-    <w:lvl w:ilvl="7" w:tplc="04090003" w:tentative="1">
-      <w:start w:val="1"/>
-      <w:numFmt w:val="bullet"/>
-      <w:lvlText w:val="o"/>
-      <w:lvlJc w:val="left"/>
-      <w:pPr>
-        <w:ind w:left="5819" w:hanging="360"/>
-      </w:pPr>
-      <w:rPr>
-        <w:rFonts w:ascii="Courier New" w:hAnsi="Courier New" w:cs="Courier New" w:hint="default"/>
-      </w:rPr>
-    </w:lvl>
-    <w:lvl w:ilvl="8" w:tplc="04090005" w:tentative="1">
-      <w:start w:val="1"/>
-      <w:numFmt w:val="bullet"/>
-      <w:lvlText w:val=""/>
-      <w:lvlJc w:val="left"/>
-      <w:pPr>
-        <w:ind w:left="6539" w:hanging="360"/>
-      </w:pPr>
-      <w:rPr>
-        <w:rFonts w:ascii="Wingdings" w:hAnsi="Wingdings" w:hint="default"/>
-      </w:rPr>
-    </w:lvl>
-  </w:abstractNum>
   <w:num w:numId="1">
     <w:abstractNumId w:val="0"/>
-  </w:num>
-  <w:num w:numId="2">
-    <w:abstractNumId w:val="2"/>
-  </w:num>
-  <w:num w:numId="3">
-    <w:abstractNumId w:val="1"/>
   </w:num>
 </w:numbering>
 </file>
@@ -3198,7 +2401,7 @@
     <w:lsdException w:name="Subtitle" w:semiHidden="0" w:uiPriority="11" w:unhideWhenUsed="0" w:qFormat="1"/>
     <w:lsdException w:name="Strong" w:semiHidden="0" w:uiPriority="22" w:unhideWhenUsed="0" w:qFormat="1"/>
     <w:lsdException w:name="Emphasis" w:semiHidden="0" w:uiPriority="20" w:unhideWhenUsed="0" w:qFormat="1"/>
-    <w:lsdException w:name="Table Grid" w:semiHidden="0" w:uiPriority="59" w:unhideWhenUsed="0"/>
+    <w:lsdException w:name="Table Grid" w:uiPriority="59"/>
     <w:lsdException w:name="Placeholder Text" w:unhideWhenUsed="0"/>
     <w:lsdException w:name="No Spacing" w:semiHidden="0" w:uiPriority="1" w:unhideWhenUsed="0" w:qFormat="1"/>
     <w:lsdException w:name="Light Shading" w:semiHidden="0" w:uiPriority="60" w:unhideWhenUsed="0"/>
@@ -3468,49 +2671,6 @@
       <w:contextualSpacing/>
     </w:pPr>
   </w:style>
-  <w:style w:type="character" w:styleId="CommentReference">
-    <w:name w:val="annotation reference"/>
-    <w:basedOn w:val="DefaultParagraphFont"/>
-    <w:uiPriority w:val="99"/>
-    <w:semiHidden/>
-    <w:unhideWhenUsed/>
-    <w:rsid w:val="00A53114"/>
-    <w:rPr>
-      <w:sz w:val="16"/>
-      <w:szCs w:val="16"/>
-    </w:rPr>
-  </w:style>
-  <w:style w:type="paragraph" w:styleId="CommentText">
-    <w:name w:val="annotation text"/>
-    <w:basedOn w:val="Normal"/>
-    <w:link w:val="CommentTextChar"/>
-    <w:uiPriority w:val="99"/>
-    <w:unhideWhenUsed/>
-    <w:rsid w:val="00A53114"/>
-    <w:pPr>
-      <w:widowControl/>
-      <w:autoSpaceDE/>
-      <w:autoSpaceDN/>
-      <w:adjustRightInd/>
-    </w:pPr>
-    <w:rPr>
-      <w:rFonts w:asciiTheme="minorHAnsi" w:eastAsiaTheme="minorHAnsi" w:hAnsiTheme="minorHAnsi" w:cstheme="minorBidi"/>
-      <w:sz w:val="20"/>
-      <w:szCs w:val="20"/>
-    </w:rPr>
-  </w:style>
-  <w:style w:type="character" w:customStyle="1" w:styleId="CommentTextChar">
-    <w:name w:val="Comment Text Char"/>
-    <w:basedOn w:val="DefaultParagraphFont"/>
-    <w:link w:val="CommentText"/>
-    <w:uiPriority w:val="99"/>
-    <w:rsid w:val="00A53114"/>
-    <w:rPr>
-      <w:rFonts w:eastAsiaTheme="minorHAnsi"/>
-      <w:sz w:val="20"/>
-      <w:szCs w:val="20"/>
-    </w:rPr>
-  </w:style>
 </w:styles>
 </file>
 
@@ -3558,7 +2718,7 @@
     <w:lsdException w:name="Subtitle" w:semiHidden="0" w:uiPriority="11" w:unhideWhenUsed="0" w:qFormat="1"/>
     <w:lsdException w:name="Strong" w:semiHidden="0" w:uiPriority="22" w:unhideWhenUsed="0" w:qFormat="1"/>
     <w:lsdException w:name="Emphasis" w:semiHidden="0" w:uiPriority="20" w:unhideWhenUsed="0" w:qFormat="1"/>
-    <w:lsdException w:name="Table Grid" w:semiHidden="0" w:uiPriority="59" w:unhideWhenUsed="0"/>
+    <w:lsdException w:name="Table Grid" w:uiPriority="59"/>
     <w:lsdException w:name="Placeholder Text" w:unhideWhenUsed="0"/>
     <w:lsdException w:name="No Spacing" w:semiHidden="0" w:uiPriority="1" w:unhideWhenUsed="0" w:qFormat="1"/>
     <w:lsdException w:name="Light Shading" w:semiHidden="0" w:uiPriority="60" w:unhideWhenUsed="0"/>
@@ -3827,49 +2987,6 @@
       <w:ind w:left="720"/>
       <w:contextualSpacing/>
     </w:pPr>
-  </w:style>
-  <w:style w:type="character" w:styleId="CommentReference">
-    <w:name w:val="annotation reference"/>
-    <w:basedOn w:val="DefaultParagraphFont"/>
-    <w:uiPriority w:val="99"/>
-    <w:semiHidden/>
-    <w:unhideWhenUsed/>
-    <w:rsid w:val="00A53114"/>
-    <w:rPr>
-      <w:sz w:val="16"/>
-      <w:szCs w:val="16"/>
-    </w:rPr>
-  </w:style>
-  <w:style w:type="paragraph" w:styleId="CommentText">
-    <w:name w:val="annotation text"/>
-    <w:basedOn w:val="Normal"/>
-    <w:link w:val="CommentTextChar"/>
-    <w:uiPriority w:val="99"/>
-    <w:unhideWhenUsed/>
-    <w:rsid w:val="00A53114"/>
-    <w:pPr>
-      <w:widowControl/>
-      <w:autoSpaceDE/>
-      <w:autoSpaceDN/>
-      <w:adjustRightInd/>
-    </w:pPr>
-    <w:rPr>
-      <w:rFonts w:asciiTheme="minorHAnsi" w:eastAsiaTheme="minorHAnsi" w:hAnsiTheme="minorHAnsi" w:cstheme="minorBidi"/>
-      <w:sz w:val="20"/>
-      <w:szCs w:val="20"/>
-    </w:rPr>
-  </w:style>
-  <w:style w:type="character" w:customStyle="1" w:styleId="CommentTextChar">
-    <w:name w:val="Comment Text Char"/>
-    <w:basedOn w:val="DefaultParagraphFont"/>
-    <w:link w:val="CommentText"/>
-    <w:uiPriority w:val="99"/>
-    <w:rsid w:val="00A53114"/>
-    <w:rPr>
-      <w:rFonts w:eastAsiaTheme="minorHAnsi"/>
-      <w:sz w:val="20"/>
-      <w:szCs w:val="20"/>
-    </w:rPr>
   </w:style>
 </w:styles>
 </file>

</xml_diff>

<commit_message>
Updated def names and offense to only caps 1st letter.
</commit_message>
<xml_diff>
--- a/resources/Saved/21CRB01291_Traffic Judgment Entry.docx
+++ b/resources/Saved/21CRB01291_Traffic Judgment Entry.docx
@@ -1,6 +1,6 @@
 
 <file path=word/document.xml><?xml version="1.0" encoding="utf-8"?>
-<w:document xmlns:wpc="http://schemas.microsoft.com/office/word/2010/wordprocessingCanvas" xmlns:mc="http://schemas.openxmlformats.org/markup-compatibility/2006" xmlns:o="urn:schemas-microsoft-com:office:office" xmlns:r="http://schemas.openxmlformats.org/officeDocument/2006/relationships" xmlns:m="http://schemas.openxmlformats.org/officeDocument/2006/math" xmlns:v="urn:schemas-microsoft-com:vml" xmlns:wp14="http://schemas.microsoft.com/office/word/2010/wordprocessingDrawing" xmlns:wp="http://schemas.openxmlformats.org/drawingml/2006/wordprocessingDrawing" xmlns:w10="urn:schemas-microsoft-com:office:word" xmlns:w="http://schemas.openxmlformats.org/wordprocessingml/2006/main" xmlns:w14="http://schemas.microsoft.com/office/word/2010/wordml" xmlns:wpg="http://schemas.microsoft.com/office/word/2010/wordprocessingGroup" xmlns:wpi="http://schemas.microsoft.com/office/word/2010/wordprocessingInk" xmlns:wne="http://schemas.microsoft.com/office/word/2006/wordml" xmlns:wps="http://schemas.microsoft.com/office/word/2010/wordprocessingShape" mc:Ignorable="w14 wp14">
+<w:document xmlns:wpc="http://schemas.microsoft.com/office/word/2010/wordprocessingCanvas" xmlns:cx="http://schemas.microsoft.com/office/drawing/2014/chartex" xmlns:cx1="http://schemas.microsoft.com/office/drawing/2015/9/8/chartex" xmlns:cx2="http://schemas.microsoft.com/office/drawing/2015/10/21/chartex" xmlns:cx3="http://schemas.microsoft.com/office/drawing/2016/5/9/chartex" xmlns:cx4="http://schemas.microsoft.com/office/drawing/2016/5/10/chartex" xmlns:cx5="http://schemas.microsoft.com/office/drawing/2016/5/11/chartex" xmlns:cx6="http://schemas.microsoft.com/office/drawing/2016/5/12/chartex" xmlns:cx7="http://schemas.microsoft.com/office/drawing/2016/5/13/chartex" xmlns:cx8="http://schemas.microsoft.com/office/drawing/2016/5/14/chartex" xmlns:mc="http://schemas.openxmlformats.org/markup-compatibility/2006" xmlns:aink="http://schemas.microsoft.com/office/drawing/2016/ink" xmlns:am3d="http://schemas.microsoft.com/office/drawing/2017/model3d" xmlns:o="urn:schemas-microsoft-com:office:office" xmlns:r="http://schemas.openxmlformats.org/officeDocument/2006/relationships" xmlns:m="http://schemas.openxmlformats.org/officeDocument/2006/math" xmlns:v="urn:schemas-microsoft-com:vml" xmlns:wp14="http://schemas.microsoft.com/office/word/2010/wordprocessingDrawing" xmlns:wp="http://schemas.openxmlformats.org/drawingml/2006/wordprocessingDrawing" xmlns:w10="urn:schemas-microsoft-com:office:word" xmlns:w="http://schemas.openxmlformats.org/wordprocessingml/2006/main" xmlns:w14="http://schemas.microsoft.com/office/word/2010/wordml" xmlns:w15="http://schemas.microsoft.com/office/word/2012/wordml" xmlns:w16cex="http://schemas.microsoft.com/office/word/2018/wordml/cex" xmlns:w16cid="http://schemas.microsoft.com/office/word/2016/wordml/cid" xmlns:w16="http://schemas.microsoft.com/office/word/2018/wordml" xmlns:w16sdtdh="http://schemas.microsoft.com/office/word/2020/wordml/sdtdatahash" xmlns:w16se="http://schemas.microsoft.com/office/word/2015/wordml/symex" xmlns:wpg="http://schemas.microsoft.com/office/word/2010/wordprocessingGroup" xmlns:wpi="http://schemas.microsoft.com/office/word/2010/wordprocessingInk" xmlns:wne="http://schemas.microsoft.com/office/word/2006/wordml" xmlns:wps="http://schemas.microsoft.com/office/word/2010/wordprocessingShape" mc:Ignorable="w14 w15 w16se w16cid w16 w16cex w16sdtdh wp14">
   <w:body>
     <w:p>
       <w:pPr>
@@ -207,7 +207,7 @@
           <w:szCs w:val="20"/>
         </w:rPr>
         <w:tab/>
-        <w:t xml:space="preserve">CASE NO</w:t>
+        <w:t>CASE NO</w:t>
       </w:r>
       <w:r>
         <w:rPr>
@@ -302,7 +302,7 @@
           <w:sz w:val="20"/>
           <w:szCs w:val="20"/>
         </w:rPr>
-        <w:t xml:space="preserve">DENNIS</w:t>
+        <w:t xml:space="preserve">Dennis</w:t>
       </w:r>
       <w:r>
         <w:rPr>
@@ -318,7 +318,7 @@
           <w:sz w:val="20"/>
           <w:szCs w:val="20"/>
         </w:rPr>
-        <w:t xml:space="preserve">CONGDON</w:t>
+        <w:t xml:space="preserve">Congdon</w:t>
       </w:r>
       <w:r>
         <w:rPr>
@@ -452,6 +452,7 @@
         <w:jc w:val="center"/>
         <w:rPr>
           <w:rFonts w:ascii="Palatino Linotype" w:hAnsi="Palatino Linotype"/>
+          <w:bCs/>
           <w:sz w:val="20"/>
           <w:szCs w:val="20"/>
         </w:rPr>
@@ -465,7 +466,40 @@
           <w:szCs w:val="20"/>
           <w:u w:val="single"/>
         </w:rPr>
-        <w:t xml:space="preserve">FINAL JUDGMENT ENTRY</w:t>
+        <w:t>MAGISTRATE</w:t>
+      </w:r>
+      <w:r>
+        <w:rPr>
+          <w:rFonts w:ascii="Palatino Linotype" w:hAnsi="Palatino Linotype"/>
+          <w:b/>
+          <w:bCs/>
+          <w:sz w:val="20"/>
+          <w:szCs w:val="20"/>
+          <w:u w:val="single"/>
+        </w:rPr>
+        <w:t>’S</w:t>
+      </w:r>
+      <w:r>
+        <w:rPr>
+          <w:rFonts w:ascii="Palatino Linotype" w:hAnsi="Palatino Linotype"/>
+          <w:b/>
+          <w:bCs/>
+          <w:sz w:val="20"/>
+          <w:szCs w:val="20"/>
+          <w:u w:val="single"/>
+        </w:rPr>
+        <w:t xml:space="preserve"> </w:t>
+      </w:r>
+      <w:r>
+        <w:rPr>
+          <w:rFonts w:ascii="Palatino Linotype" w:hAnsi="Palatino Linotype"/>
+          <w:b/>
+          <w:bCs/>
+          <w:sz w:val="20"/>
+          <w:szCs w:val="20"/>
+          <w:u w:val="single"/>
+        </w:rPr>
+        <w:t>DECISION</w:t>
       </w:r>
     </w:p>
     <w:p>
@@ -542,7 +576,7 @@
           <w:szCs w:val="20"/>
           <w:lang w:val="en-CA"/>
         </w:rPr>
-        <w:t xml:space="preserve">Defendant appeared in Court</w:t>
+        <w:t>Defendant appeared in Court</w:t>
       </w:r>
       <w:r>
         <w:rPr>
@@ -566,7 +600,7 @@
           <w:sz w:val="20"/>
           <w:szCs w:val="20"/>
         </w:rPr>
-        <w:t xml:space="preserve"> on February 24, 2022.</w:t>
+        <w:t xml:space="preserve"> on February 25, 2022.</w:t>
       </w:r>
       <w:r>
         <w:rPr>
@@ -719,15 +753,33 @@
           <w:sz w:val="20"/>
           <w:szCs w:val="20"/>
         </w:rPr>
-        <w:t xml:space="preserve">R.C. 2943.031 </w:t>
-      </w:r>
-      <w:r>
-        <w:rPr>
-          <w:rFonts w:ascii="Palatino Linotype" w:hAnsi="Palatino Linotype"/>
-          <w:sz w:val="20"/>
-          <w:szCs w:val="20"/>
-        </w:rPr>
-        <w:t xml:space="preserve">The Court, finding that the Defendant entered the plea knowingly, intelligently, and voluntarily, accepted the plea and entered the following sentence:</w:t>
+        <w:t>R.C. 2943.031</w:t>
+      </w:r>
+      <w:r>
+        <w:rPr>
+          <w:rFonts w:ascii="Palatino Linotype" w:hAnsi="Palatino Linotype"/>
+          <w:vanish/>
+          <w:sz w:val="20"/>
+          <w:szCs w:val="20"/>
+        </w:rPr>
+        <w:t>.</w:t>
+      </w:r>
+      <w:r>
+        <w:rPr>
+          <w:rFonts w:ascii="Palatino Linotype" w:hAnsi="Palatino Linotype"/>
+          <w:vanish/>
+          <w:sz w:val="20"/>
+          <w:szCs w:val="20"/>
+        </w:rPr>
+        <w:t xml:space="preserve"> </w:t>
+      </w:r>
+      <w:r>
+        <w:rPr>
+          <w:rFonts w:ascii="Palatino Linotype" w:hAnsi="Palatino Linotype"/>
+          <w:sz w:val="20"/>
+          <w:szCs w:val="20"/>
+        </w:rPr>
+        <w:t>The Court, finding that the Defendant entered the plea knowingly, intelligently, and voluntarily, accepted the plea and entered the following sentence:</w:t>
       </w:r>
       <w:r>
         <w:rPr>
@@ -796,7 +848,7 @@
                 <w:sz w:val="20"/>
                 <w:szCs w:val="20"/>
               </w:rPr>
-              <w:t>Offense</w:t>
+              <w:t xml:space="preserve">Offense</w:t>
             </w:r>
           </w:p>
         </w:tc>
@@ -834,7 +886,8 @@
                 <w:sz w:val="20"/>
                 <w:szCs w:val="20"/>
               </w:rPr>
-              <w:t xml:space="preserve">PERMISSION REQ'D TO USE LICENSED DOCK</w:t>
+              <w:lastRenderedPageBreak/>
+              <w:t xml:space="preserve">Permission Req'd To Use Licensed Dock</w:t>
             </w:r>
           </w:p>
         </w:tc>
@@ -877,7 +930,6 @@
                 <w:sz w:val="20"/>
                 <w:szCs w:val="20"/>
               </w:rPr>
-              <w:lastRenderedPageBreak/>
               <w:t>Statute/Ord.</w:t>
             </w:r>
           </w:p>
@@ -1240,7 +1292,7 @@
                 <w:sz w:val="20"/>
                 <w:szCs w:val="20"/>
               </w:rPr>
-              <w:t xml:space="preserve">$ 50</w:t>
+              <w:t xml:space="preserve">$ 0</w:t>
             </w:r>
           </w:p>
         </w:tc>
@@ -1546,7 +1598,7 @@
           <w:sz w:val="20"/>
           <w:szCs w:val="20"/>
         </w:rPr>
-        <w:t xml:space="preserve">February 24, 2022</w:t>
+        <w:t xml:space="preserve">February 25, 2022</w:t>
       </w:r>
       <w:r>
         <w:rPr>
@@ -1700,7 +1752,7 @@
           <w:sz w:val="20"/>
           <w:szCs w:val="20"/>
         </w:rPr>
-        <w:t xml:space="preserve">____________________________________</w:t>
+        <w:t>____________________________________</w:t>
       </w:r>
     </w:p>
     <w:p>
@@ -1739,7 +1791,7 @@
           <w:sz w:val="20"/>
           <w:szCs w:val="20"/>
         </w:rPr>
-        <w:t xml:space="preserve">Judge</w:t>
+        <w:t xml:space="preserve">Magistrate</w:t>
       </w:r>
       <w:r>
         <w:rPr>
@@ -1755,7 +1807,7 @@
           <w:sz w:val="20"/>
           <w:szCs w:val="20"/>
         </w:rPr>
-        <w:t xml:space="preserve">Marianne</w:t>
+        <w:t xml:space="preserve">Amanda</w:t>
       </w:r>
       <w:r>
         <w:rPr>
@@ -1771,7 +1823,7 @@
           <w:sz w:val="20"/>
           <w:szCs w:val="20"/>
         </w:rPr>
-        <w:t xml:space="preserve">Hemmeter</w:t>
+        <w:t xml:space="preserve">Bunner</w:t>
       </w:r>
     </w:p>
     <w:p>
@@ -1807,30 +1859,72 @@
     <w:p>
       <w:pPr>
         <w:tabs>
-          <w:tab w:val="left" w:pos="-1080"/>
-          <w:tab w:val="left" w:pos="-720"/>
-          <w:tab w:val="left" w:pos="0"/>
-          <w:tab w:val="left" w:pos="720"/>
-          <w:tab w:val="left" w:pos="1440"/>
-          <w:tab w:val="left" w:pos="2160"/>
-          <w:tab w:val="left" w:pos="2880"/>
-          <w:tab w:val="left" w:pos="3600"/>
-          <w:tab w:val="left" w:pos="4320"/>
-          <w:tab w:val="left" w:pos="4680"/>
+          <w:tab w:val="center" w:pos="4680"/>
         </w:tabs>
-        <w:rPr>
-          <w:rFonts w:ascii="Palatino Linotype" w:hAnsi="Palatino Linotype"/>
-          <w:sz w:val="16"/>
-          <w:szCs w:val="16"/>
+        <w:jc w:val="both"/>
+        <w:rPr>
+          <w:rFonts w:ascii="Palatino Linotype" w:hAnsi="Palatino Linotype"/>
+          <w:b/>
+          <w:bCs/>
+          <w:i/>
+          <w:sz w:val="19"/>
+          <w:szCs w:val="19"/>
         </w:rPr>
       </w:pPr>
       <w:r>
         <w:rPr>
           <w:rFonts w:ascii="Palatino Linotype" w:hAnsi="Palatino Linotype"/>
-          <w:sz w:val="16"/>
-          <w:szCs w:val="16"/>
-        </w:rPr>
-        <w:t xml:space="preserve">Copies served by Dep. Clerk ___________ on the following date ___________ to:</w:t>
+          <w:b/>
+          <w:bCs/>
+          <w:i/>
+          <w:sz w:val="19"/>
+          <w:szCs w:val="19"/>
+        </w:rPr>
+        <w:t xml:space="preserve">Pursuant to Criminal Rule 19(D) and Traffic Rule 14, written objections to this magistrate’s decision must be filed within </w:t>
+      </w:r>
+      <w:r>
+        <w:rPr>
+          <w:rFonts w:ascii="Palatino Linotype" w:hAnsi="Palatino Linotype"/>
+          <w:b/>
+          <w:bCs/>
+          <w:i/>
+          <w:sz w:val="19"/>
+          <w:szCs w:val="19"/>
+        </w:rPr>
+        <w:t>14</w:t>
+      </w:r>
+      <w:r>
+        <w:rPr>
+          <w:rFonts w:ascii="Palatino Linotype" w:hAnsi="Palatino Linotype"/>
+          <w:b/>
+          <w:bCs/>
+          <w:i/>
+          <w:sz w:val="19"/>
+          <w:szCs w:val="19"/>
+        </w:rPr>
+        <w:t xml:space="preserve"> days of the filing of this decision. Any objections must state with specificity the grounds of the objections. </w:t>
+      </w:r>
+      <w:r>
+        <w:rPr>
+          <w:rFonts w:ascii="Palatino Linotype" w:hAnsi="Palatino Linotype"/>
+          <w:b/>
+          <w:bCs/>
+          <w:i/>
+          <w:sz w:val="19"/>
+          <w:szCs w:val="19"/>
+        </w:rPr>
+        <w:t xml:space="preserve">A party shall not assign as error on appeal the court’s adoption of this decision unless the party timely </w:t>
+      </w:r>
+      <w:r>
+        <w:rPr>
+          <w:rFonts w:ascii="Palatino Linotype" w:hAnsi="Palatino Linotype"/>
+          <w:b/>
+          <w:bCs/>
+          <w:i/>
+          <w:sz w:val="19"/>
+          <w:szCs w:val="19"/>
+        </w:rPr>
+        <w:t>files objections.</w:t>
       </w:r>
     </w:p>
     <w:p>
@@ -1849,25 +1943,17 @@
         </w:tabs>
         <w:rPr>
           <w:rFonts w:ascii="Palatino Linotype" w:hAnsi="Palatino Linotype"/>
-          <w:sz w:val="16"/>
-          <w:szCs w:val="16"/>
+          <w:sz w:val="20"/>
+          <w:szCs w:val="20"/>
         </w:rPr>
       </w:pPr>
       <w:r>
         <w:rPr>
           <w:rFonts w:ascii="Palatino Linotype" w:hAnsi="Palatino Linotype"/>
-          <w:sz w:val="16"/>
-          <w:szCs w:val="16"/>
-        </w:rPr>
-        <w:t xml:space="preserve">Prosecutor’s Office: PS     OM     EM; Defendant’s Attorney: PS     OM     EM; DENNIS CONGDON: PS     OM     EM</w:t>
-      </w:r>
-      <w:r>
-        <w:rPr>
-          <w:rFonts w:ascii="Palatino Linotype" w:hAnsi="Palatino Linotype"/>
-          <w:sz w:val="16"/>
-          <w:szCs w:val="16"/>
-        </w:rPr>
-        <w:t xml:space="preserve">;</w:t>
+          <w:sz w:val="20"/>
+          <w:szCs w:val="20"/>
+        </w:rPr>
+        <w:t xml:space="preserve"/>
       </w:r>
     </w:p>
     <w:p>
@@ -1890,14 +1976,80 @@
           <w:szCs w:val="16"/>
         </w:rPr>
       </w:pPr>
+      <w:r>
+        <w:rPr>
+          <w:rFonts w:ascii="Palatino Linotype" w:hAnsi="Palatino Linotype"/>
+          <w:sz w:val="16"/>
+          <w:szCs w:val="16"/>
+        </w:rPr>
+        <w:t>Copies served by Dep. Clerk ___________ on the following date ___________ to:</w:t>
+      </w:r>
+    </w:p>
+    <w:p>
+      <w:pPr>
+        <w:tabs>
+          <w:tab w:val="left" w:pos="-1080"/>
+          <w:tab w:val="left" w:pos="-720"/>
+          <w:tab w:val="left" w:pos="0"/>
+          <w:tab w:val="left" w:pos="720"/>
+          <w:tab w:val="left" w:pos="1440"/>
+          <w:tab w:val="left" w:pos="2160"/>
+          <w:tab w:val="left" w:pos="2880"/>
+          <w:tab w:val="left" w:pos="3600"/>
+          <w:tab w:val="left" w:pos="4320"/>
+          <w:tab w:val="left" w:pos="4680"/>
+        </w:tabs>
+        <w:rPr>
+          <w:rFonts w:ascii="Palatino Linotype" w:hAnsi="Palatino Linotype"/>
+          <w:sz w:val="16"/>
+          <w:szCs w:val="16"/>
+        </w:rPr>
+      </w:pPr>
+      <w:r>
+        <w:rPr>
+          <w:rFonts w:ascii="Palatino Linotype" w:hAnsi="Palatino Linotype"/>
+          <w:sz w:val="16"/>
+          <w:szCs w:val="16"/>
+        </w:rPr>
+        <w:t xml:space="preserve">Prosecutor’s Office: PS     OM     EM; Defendant’s Attorney: PS     OM     EM; Dennis Congdon: PS     OM     EM</w:t>
+      </w:r>
+      <w:r>
+        <w:rPr>
+          <w:rFonts w:ascii="Palatino Linotype" w:hAnsi="Palatino Linotype"/>
+          <w:sz w:val="16"/>
+          <w:szCs w:val="16"/>
+        </w:rPr>
+        <w:t xml:space="preserve">;</w:t>
+      </w:r>
+    </w:p>
+    <w:p>
+      <w:pPr>
+        <w:tabs>
+          <w:tab w:val="left" w:pos="-1080"/>
+          <w:tab w:val="left" w:pos="-720"/>
+          <w:tab w:val="left" w:pos="0"/>
+          <w:tab w:val="left" w:pos="720"/>
+          <w:tab w:val="left" w:pos="1440"/>
+          <w:tab w:val="left" w:pos="2160"/>
+          <w:tab w:val="left" w:pos="2880"/>
+          <w:tab w:val="left" w:pos="3600"/>
+          <w:tab w:val="left" w:pos="4320"/>
+          <w:tab w:val="left" w:pos="4680"/>
+        </w:tabs>
+        <w:rPr>
+          <w:rFonts w:ascii="Palatino Linotype" w:hAnsi="Palatino Linotype"/>
+          <w:sz w:val="16"/>
+          <w:szCs w:val="16"/>
+        </w:rPr>
+      </w:pPr>
     </w:p>
     <w:sectPr>
-      <w:headerReference w:type="even" r:id="rId8"/>
-      <w:headerReference w:type="default" r:id="rId9"/>
-      <w:footerReference w:type="even" r:id="rId10"/>
-      <w:footerReference w:type="default" r:id="rId11"/>
-      <w:headerReference w:type="first" r:id="rId12"/>
-      <w:footerReference w:type="first" r:id="rId13"/>
+      <w:headerReference w:type="even" r:id="rId7"/>
+      <w:headerReference w:type="default" r:id="rId8"/>
+      <w:footerReference w:type="even" r:id="rId9"/>
+      <w:footerReference w:type="default" r:id="rId10"/>
+      <w:headerReference w:type="first" r:id="rId11"/>
+      <w:footerReference w:type="first" r:id="rId12"/>
       <w:pgSz w:w="12240" w:h="15840"/>
       <w:pgMar w:top="1440" w:right="1080" w:bottom="1440" w:left="1080" w:header="720" w:footer="720" w:gutter="0"/>
       <w:cols w:space="720"/>
@@ -1909,7 +2061,7 @@
 </file>
 
 <file path=word/endnotes.xml><?xml version="1.0" encoding="utf-8"?>
-<w:endnotes xmlns:wpc="http://schemas.microsoft.com/office/word/2010/wordprocessingCanvas" xmlns:mc="http://schemas.openxmlformats.org/markup-compatibility/2006" xmlns:o="urn:schemas-microsoft-com:office:office" xmlns:r="http://schemas.openxmlformats.org/officeDocument/2006/relationships" xmlns:m="http://schemas.openxmlformats.org/officeDocument/2006/math" xmlns:v="urn:schemas-microsoft-com:vml" xmlns:wp14="http://schemas.microsoft.com/office/word/2010/wordprocessingDrawing" xmlns:wp="http://schemas.openxmlformats.org/drawingml/2006/wordprocessingDrawing" xmlns:w10="urn:schemas-microsoft-com:office:word" xmlns:w="http://schemas.openxmlformats.org/wordprocessingml/2006/main" xmlns:w14="http://schemas.microsoft.com/office/word/2010/wordml" xmlns:wpg="http://schemas.microsoft.com/office/word/2010/wordprocessingGroup" xmlns:wpi="http://schemas.microsoft.com/office/word/2010/wordprocessingInk" xmlns:wne="http://schemas.microsoft.com/office/word/2006/wordml" xmlns:wps="http://schemas.microsoft.com/office/word/2010/wordprocessingShape" mc:Ignorable="w14 wp14">
+<w:endnotes xmlns:wpc="http://schemas.microsoft.com/office/word/2010/wordprocessingCanvas" xmlns:cx="http://schemas.microsoft.com/office/drawing/2014/chartex" xmlns:cx1="http://schemas.microsoft.com/office/drawing/2015/9/8/chartex" xmlns:cx2="http://schemas.microsoft.com/office/drawing/2015/10/21/chartex" xmlns:cx3="http://schemas.microsoft.com/office/drawing/2016/5/9/chartex" xmlns:cx4="http://schemas.microsoft.com/office/drawing/2016/5/10/chartex" xmlns:cx5="http://schemas.microsoft.com/office/drawing/2016/5/11/chartex" xmlns:cx6="http://schemas.microsoft.com/office/drawing/2016/5/12/chartex" xmlns:cx7="http://schemas.microsoft.com/office/drawing/2016/5/13/chartex" xmlns:cx8="http://schemas.microsoft.com/office/drawing/2016/5/14/chartex" xmlns:mc="http://schemas.openxmlformats.org/markup-compatibility/2006" xmlns:aink="http://schemas.microsoft.com/office/drawing/2016/ink" xmlns:am3d="http://schemas.microsoft.com/office/drawing/2017/model3d" xmlns:o="urn:schemas-microsoft-com:office:office" xmlns:r="http://schemas.openxmlformats.org/officeDocument/2006/relationships" xmlns:m="http://schemas.openxmlformats.org/officeDocument/2006/math" xmlns:v="urn:schemas-microsoft-com:vml" xmlns:wp14="http://schemas.microsoft.com/office/word/2010/wordprocessingDrawing" xmlns:wp="http://schemas.openxmlformats.org/drawingml/2006/wordprocessingDrawing" xmlns:w10="urn:schemas-microsoft-com:office:word" xmlns:w="http://schemas.openxmlformats.org/wordprocessingml/2006/main" xmlns:w14="http://schemas.microsoft.com/office/word/2010/wordml" xmlns:w15="http://schemas.microsoft.com/office/word/2012/wordml" xmlns:w16cex="http://schemas.microsoft.com/office/word/2018/wordml/cex" xmlns:w16cid="http://schemas.microsoft.com/office/word/2016/wordml/cid" xmlns:w16="http://schemas.microsoft.com/office/word/2018/wordml" xmlns:w16sdtdh="http://schemas.microsoft.com/office/word/2020/wordml/sdtdatahash" xmlns:w16se="http://schemas.microsoft.com/office/word/2015/wordml/symex" xmlns:wpg="http://schemas.microsoft.com/office/word/2010/wordprocessingGroup" xmlns:wpi="http://schemas.microsoft.com/office/word/2010/wordprocessingInk" xmlns:wne="http://schemas.microsoft.com/office/word/2006/wordml" xmlns:wps="http://schemas.microsoft.com/office/word/2010/wordprocessingShape" mc:Ignorable="w14 w15 w16se w16cid w16 w16cex w16sdtdh wp14">
   <w:endnote w:type="separator" w:id="-1">
     <w:p>
       <w:r>
@@ -1928,7 +2080,7 @@
 </file>
 
 <file path=word/footer1.xml><?xml version="1.0" encoding="utf-8"?>
-<w:ftr xmlns:wpc="http://schemas.microsoft.com/office/word/2010/wordprocessingCanvas" xmlns:mc="http://schemas.openxmlformats.org/markup-compatibility/2006" xmlns:o="urn:schemas-microsoft-com:office:office" xmlns:r="http://schemas.openxmlformats.org/officeDocument/2006/relationships" xmlns:m="http://schemas.openxmlformats.org/officeDocument/2006/math" xmlns:v="urn:schemas-microsoft-com:vml" xmlns:wp14="http://schemas.microsoft.com/office/word/2010/wordprocessingDrawing" xmlns:wp="http://schemas.openxmlformats.org/drawingml/2006/wordprocessingDrawing" xmlns:w10="urn:schemas-microsoft-com:office:word" xmlns:w="http://schemas.openxmlformats.org/wordprocessingml/2006/main" xmlns:w14="http://schemas.microsoft.com/office/word/2010/wordml" xmlns:wpg="http://schemas.microsoft.com/office/word/2010/wordprocessingGroup" xmlns:wpi="http://schemas.microsoft.com/office/word/2010/wordprocessingInk" xmlns:wne="http://schemas.microsoft.com/office/word/2006/wordml" xmlns:wps="http://schemas.microsoft.com/office/word/2010/wordprocessingShape" mc:Ignorable="w14 wp14">
+<w:ftr xmlns:wpc="http://schemas.microsoft.com/office/word/2010/wordprocessingCanvas" xmlns:cx="http://schemas.microsoft.com/office/drawing/2014/chartex" xmlns:cx1="http://schemas.microsoft.com/office/drawing/2015/9/8/chartex" xmlns:cx2="http://schemas.microsoft.com/office/drawing/2015/10/21/chartex" xmlns:cx3="http://schemas.microsoft.com/office/drawing/2016/5/9/chartex" xmlns:cx4="http://schemas.microsoft.com/office/drawing/2016/5/10/chartex" xmlns:cx5="http://schemas.microsoft.com/office/drawing/2016/5/11/chartex" xmlns:cx6="http://schemas.microsoft.com/office/drawing/2016/5/12/chartex" xmlns:cx7="http://schemas.microsoft.com/office/drawing/2016/5/13/chartex" xmlns:cx8="http://schemas.microsoft.com/office/drawing/2016/5/14/chartex" xmlns:mc="http://schemas.openxmlformats.org/markup-compatibility/2006" xmlns:aink="http://schemas.microsoft.com/office/drawing/2016/ink" xmlns:am3d="http://schemas.microsoft.com/office/drawing/2017/model3d" xmlns:o="urn:schemas-microsoft-com:office:office" xmlns:r="http://schemas.openxmlformats.org/officeDocument/2006/relationships" xmlns:m="http://schemas.openxmlformats.org/officeDocument/2006/math" xmlns:v="urn:schemas-microsoft-com:vml" xmlns:wp14="http://schemas.microsoft.com/office/word/2010/wordprocessingDrawing" xmlns:wp="http://schemas.openxmlformats.org/drawingml/2006/wordprocessingDrawing" xmlns:w10="urn:schemas-microsoft-com:office:word" xmlns:w="http://schemas.openxmlformats.org/wordprocessingml/2006/main" xmlns:w14="http://schemas.microsoft.com/office/word/2010/wordml" xmlns:w15="http://schemas.microsoft.com/office/word/2012/wordml" xmlns:w16cex="http://schemas.microsoft.com/office/word/2018/wordml/cex" xmlns:w16cid="http://schemas.microsoft.com/office/word/2016/wordml/cid" xmlns:w16="http://schemas.microsoft.com/office/word/2018/wordml" xmlns:w16sdtdh="http://schemas.microsoft.com/office/word/2020/wordml/sdtdatahash" xmlns:w16se="http://schemas.microsoft.com/office/word/2015/wordml/symex" xmlns:wpg="http://schemas.microsoft.com/office/word/2010/wordprocessingGroup" xmlns:wpi="http://schemas.microsoft.com/office/word/2010/wordprocessingInk" xmlns:wne="http://schemas.microsoft.com/office/word/2006/wordml" xmlns:wps="http://schemas.microsoft.com/office/word/2010/wordprocessingShape" mc:Ignorable="w14 w15 w16se w16cid w16 w16cex w16sdtdh wp14">
   <w:p>
     <w:pPr>
       <w:pStyle w:val="Footer"/>
@@ -1938,7 +2090,7 @@
 </file>
 
 <file path=word/footer2.xml><?xml version="1.0" encoding="utf-8"?>
-<w:ftr xmlns:wpc="http://schemas.microsoft.com/office/word/2010/wordprocessingCanvas" xmlns:mc="http://schemas.openxmlformats.org/markup-compatibility/2006" xmlns:o="urn:schemas-microsoft-com:office:office" xmlns:r="http://schemas.openxmlformats.org/officeDocument/2006/relationships" xmlns:m="http://schemas.openxmlformats.org/officeDocument/2006/math" xmlns:v="urn:schemas-microsoft-com:vml" xmlns:wp14="http://schemas.microsoft.com/office/word/2010/wordprocessingDrawing" xmlns:wp="http://schemas.openxmlformats.org/drawingml/2006/wordprocessingDrawing" xmlns:w10="urn:schemas-microsoft-com:office:word" xmlns:w="http://schemas.openxmlformats.org/wordprocessingml/2006/main" xmlns:w14="http://schemas.microsoft.com/office/word/2010/wordml" xmlns:wpg="http://schemas.microsoft.com/office/word/2010/wordprocessingGroup" xmlns:wpi="http://schemas.microsoft.com/office/word/2010/wordprocessingInk" xmlns:wne="http://schemas.microsoft.com/office/word/2006/wordml" xmlns:wps="http://schemas.microsoft.com/office/word/2010/wordprocessingShape" mc:Ignorable="w14 wp14">
+<w:ftr xmlns:wpc="http://schemas.microsoft.com/office/word/2010/wordprocessingCanvas" xmlns:cx="http://schemas.microsoft.com/office/drawing/2014/chartex" xmlns:cx1="http://schemas.microsoft.com/office/drawing/2015/9/8/chartex" xmlns:cx2="http://schemas.microsoft.com/office/drawing/2015/10/21/chartex" xmlns:cx3="http://schemas.microsoft.com/office/drawing/2016/5/9/chartex" xmlns:cx4="http://schemas.microsoft.com/office/drawing/2016/5/10/chartex" xmlns:cx5="http://schemas.microsoft.com/office/drawing/2016/5/11/chartex" xmlns:cx6="http://schemas.microsoft.com/office/drawing/2016/5/12/chartex" xmlns:cx7="http://schemas.microsoft.com/office/drawing/2016/5/13/chartex" xmlns:cx8="http://schemas.microsoft.com/office/drawing/2016/5/14/chartex" xmlns:mc="http://schemas.openxmlformats.org/markup-compatibility/2006" xmlns:aink="http://schemas.microsoft.com/office/drawing/2016/ink" xmlns:am3d="http://schemas.microsoft.com/office/drawing/2017/model3d" xmlns:o="urn:schemas-microsoft-com:office:office" xmlns:r="http://schemas.openxmlformats.org/officeDocument/2006/relationships" xmlns:m="http://schemas.openxmlformats.org/officeDocument/2006/math" xmlns:v="urn:schemas-microsoft-com:vml" xmlns:wp14="http://schemas.microsoft.com/office/word/2010/wordprocessingDrawing" xmlns:wp="http://schemas.openxmlformats.org/drawingml/2006/wordprocessingDrawing" xmlns:w10="urn:schemas-microsoft-com:office:word" xmlns:w="http://schemas.openxmlformats.org/wordprocessingml/2006/main" xmlns:w14="http://schemas.microsoft.com/office/word/2010/wordml" xmlns:w15="http://schemas.microsoft.com/office/word/2012/wordml" xmlns:w16cex="http://schemas.microsoft.com/office/word/2018/wordml/cex" xmlns:w16cid="http://schemas.microsoft.com/office/word/2016/wordml/cid" xmlns:w16="http://schemas.microsoft.com/office/word/2018/wordml" xmlns:w16sdtdh="http://schemas.microsoft.com/office/word/2020/wordml/sdtdatahash" xmlns:w16se="http://schemas.microsoft.com/office/word/2015/wordml/symex" xmlns:wpg="http://schemas.microsoft.com/office/word/2010/wordprocessingGroup" xmlns:wpi="http://schemas.microsoft.com/office/word/2010/wordprocessingInk" xmlns:wne="http://schemas.microsoft.com/office/word/2006/wordml" xmlns:wps="http://schemas.microsoft.com/office/word/2010/wordprocessingShape" mc:Ignorable="w14 w15 w16se w16cid w16 w16cex w16sdtdh wp14">
   <w:sdt>
     <w:sdtPr>
       <w:id w:val="-1309706245"/>
@@ -2125,7 +2277,15 @@
                 <w:sz w:val="20"/>
                 <w:szCs w:val="20"/>
               </w:rPr>
-              <w:t xml:space="preserve">Final Judgment Entry 21CRB01291</w:t>
+              <w:t xml:space="preserve">Magistrate Decision</w:t>
+            </w:r>
+            <w:r>
+              <w:rPr>
+                <w:rFonts w:ascii="Palatino Linotype" w:hAnsi="Palatino Linotype"/>
+                <w:sz w:val="20"/>
+                <w:szCs w:val="20"/>
+              </w:rPr>
+              <w:t xml:space="preserve"> 21CRB01291</w:t>
             </w:r>
           </w:p>
           <w:p>
@@ -2164,7 +2324,7 @@
 </file>
 
 <file path=word/footer3.xml><?xml version="1.0" encoding="utf-8"?>
-<w:ftr xmlns:wpc="http://schemas.microsoft.com/office/word/2010/wordprocessingCanvas" xmlns:mc="http://schemas.openxmlformats.org/markup-compatibility/2006" xmlns:o="urn:schemas-microsoft-com:office:office" xmlns:r="http://schemas.openxmlformats.org/officeDocument/2006/relationships" xmlns:m="http://schemas.openxmlformats.org/officeDocument/2006/math" xmlns:v="urn:schemas-microsoft-com:vml" xmlns:wp14="http://schemas.microsoft.com/office/word/2010/wordprocessingDrawing" xmlns:wp="http://schemas.openxmlformats.org/drawingml/2006/wordprocessingDrawing" xmlns:w10="urn:schemas-microsoft-com:office:word" xmlns:w="http://schemas.openxmlformats.org/wordprocessingml/2006/main" xmlns:w14="http://schemas.microsoft.com/office/word/2010/wordml" xmlns:wpg="http://schemas.microsoft.com/office/word/2010/wordprocessingGroup" xmlns:wpi="http://schemas.microsoft.com/office/word/2010/wordprocessingInk" xmlns:wne="http://schemas.microsoft.com/office/word/2006/wordml" xmlns:wps="http://schemas.microsoft.com/office/word/2010/wordprocessingShape" mc:Ignorable="w14 wp14">
+<w:ftr xmlns:wpc="http://schemas.microsoft.com/office/word/2010/wordprocessingCanvas" xmlns:cx="http://schemas.microsoft.com/office/drawing/2014/chartex" xmlns:cx1="http://schemas.microsoft.com/office/drawing/2015/9/8/chartex" xmlns:cx2="http://schemas.microsoft.com/office/drawing/2015/10/21/chartex" xmlns:cx3="http://schemas.microsoft.com/office/drawing/2016/5/9/chartex" xmlns:cx4="http://schemas.microsoft.com/office/drawing/2016/5/10/chartex" xmlns:cx5="http://schemas.microsoft.com/office/drawing/2016/5/11/chartex" xmlns:cx6="http://schemas.microsoft.com/office/drawing/2016/5/12/chartex" xmlns:cx7="http://schemas.microsoft.com/office/drawing/2016/5/13/chartex" xmlns:cx8="http://schemas.microsoft.com/office/drawing/2016/5/14/chartex" xmlns:mc="http://schemas.openxmlformats.org/markup-compatibility/2006" xmlns:aink="http://schemas.microsoft.com/office/drawing/2016/ink" xmlns:am3d="http://schemas.microsoft.com/office/drawing/2017/model3d" xmlns:o="urn:schemas-microsoft-com:office:office" xmlns:r="http://schemas.openxmlformats.org/officeDocument/2006/relationships" xmlns:m="http://schemas.openxmlformats.org/officeDocument/2006/math" xmlns:v="urn:schemas-microsoft-com:vml" xmlns:wp14="http://schemas.microsoft.com/office/word/2010/wordprocessingDrawing" xmlns:wp="http://schemas.openxmlformats.org/drawingml/2006/wordprocessingDrawing" xmlns:w10="urn:schemas-microsoft-com:office:word" xmlns:w="http://schemas.openxmlformats.org/wordprocessingml/2006/main" xmlns:w14="http://schemas.microsoft.com/office/word/2010/wordml" xmlns:w15="http://schemas.microsoft.com/office/word/2012/wordml" xmlns:w16cex="http://schemas.microsoft.com/office/word/2018/wordml/cex" xmlns:w16cid="http://schemas.microsoft.com/office/word/2016/wordml/cid" xmlns:w16="http://schemas.microsoft.com/office/word/2018/wordml" xmlns:w16sdtdh="http://schemas.microsoft.com/office/word/2020/wordml/sdtdatahash" xmlns:w16se="http://schemas.microsoft.com/office/word/2015/wordml/symex" xmlns:wpg="http://schemas.microsoft.com/office/word/2010/wordprocessingGroup" xmlns:wpi="http://schemas.microsoft.com/office/word/2010/wordprocessingInk" xmlns:wne="http://schemas.microsoft.com/office/word/2006/wordml" xmlns:wps="http://schemas.microsoft.com/office/word/2010/wordprocessingShape" mc:Ignorable="w14 w15 w16se w16cid w16 w16cex w16sdtdh wp14">
   <w:p>
     <w:pPr>
       <w:pStyle w:val="Footer"/>
@@ -2174,7 +2334,7 @@
 </file>
 
 <file path=word/footnotes.xml><?xml version="1.0" encoding="utf-8"?>
-<w:footnotes xmlns:wpc="http://schemas.microsoft.com/office/word/2010/wordprocessingCanvas" xmlns:mc="http://schemas.openxmlformats.org/markup-compatibility/2006" xmlns:o="urn:schemas-microsoft-com:office:office" xmlns:r="http://schemas.openxmlformats.org/officeDocument/2006/relationships" xmlns:m="http://schemas.openxmlformats.org/officeDocument/2006/math" xmlns:v="urn:schemas-microsoft-com:vml" xmlns:wp14="http://schemas.microsoft.com/office/word/2010/wordprocessingDrawing" xmlns:wp="http://schemas.openxmlformats.org/drawingml/2006/wordprocessingDrawing" xmlns:w10="urn:schemas-microsoft-com:office:word" xmlns:w="http://schemas.openxmlformats.org/wordprocessingml/2006/main" xmlns:w14="http://schemas.microsoft.com/office/word/2010/wordml" xmlns:wpg="http://schemas.microsoft.com/office/word/2010/wordprocessingGroup" xmlns:wpi="http://schemas.microsoft.com/office/word/2010/wordprocessingInk" xmlns:wne="http://schemas.microsoft.com/office/word/2006/wordml" xmlns:wps="http://schemas.microsoft.com/office/word/2010/wordprocessingShape" mc:Ignorable="w14 wp14">
+<w:footnotes xmlns:wpc="http://schemas.microsoft.com/office/word/2010/wordprocessingCanvas" xmlns:cx="http://schemas.microsoft.com/office/drawing/2014/chartex" xmlns:cx1="http://schemas.microsoft.com/office/drawing/2015/9/8/chartex" xmlns:cx2="http://schemas.microsoft.com/office/drawing/2015/10/21/chartex" xmlns:cx3="http://schemas.microsoft.com/office/drawing/2016/5/9/chartex" xmlns:cx4="http://schemas.microsoft.com/office/drawing/2016/5/10/chartex" xmlns:cx5="http://schemas.microsoft.com/office/drawing/2016/5/11/chartex" xmlns:cx6="http://schemas.microsoft.com/office/drawing/2016/5/12/chartex" xmlns:cx7="http://schemas.microsoft.com/office/drawing/2016/5/13/chartex" xmlns:cx8="http://schemas.microsoft.com/office/drawing/2016/5/14/chartex" xmlns:mc="http://schemas.openxmlformats.org/markup-compatibility/2006" xmlns:aink="http://schemas.microsoft.com/office/drawing/2016/ink" xmlns:am3d="http://schemas.microsoft.com/office/drawing/2017/model3d" xmlns:o="urn:schemas-microsoft-com:office:office" xmlns:r="http://schemas.openxmlformats.org/officeDocument/2006/relationships" xmlns:m="http://schemas.openxmlformats.org/officeDocument/2006/math" xmlns:v="urn:schemas-microsoft-com:vml" xmlns:wp14="http://schemas.microsoft.com/office/word/2010/wordprocessingDrawing" xmlns:wp="http://schemas.openxmlformats.org/drawingml/2006/wordprocessingDrawing" xmlns:w10="urn:schemas-microsoft-com:office:word" xmlns:w="http://schemas.openxmlformats.org/wordprocessingml/2006/main" xmlns:w14="http://schemas.microsoft.com/office/word/2010/wordml" xmlns:w15="http://schemas.microsoft.com/office/word/2012/wordml" xmlns:w16cex="http://schemas.microsoft.com/office/word/2018/wordml/cex" xmlns:w16cid="http://schemas.microsoft.com/office/word/2016/wordml/cid" xmlns:w16="http://schemas.microsoft.com/office/word/2018/wordml" xmlns:w16sdtdh="http://schemas.microsoft.com/office/word/2020/wordml/sdtdatahash" xmlns:w16se="http://schemas.microsoft.com/office/word/2015/wordml/symex" xmlns:wpg="http://schemas.microsoft.com/office/word/2010/wordprocessingGroup" xmlns:wpi="http://schemas.microsoft.com/office/word/2010/wordprocessingInk" xmlns:wne="http://schemas.microsoft.com/office/word/2006/wordml" xmlns:wps="http://schemas.microsoft.com/office/word/2010/wordprocessingShape" mc:Ignorable="w14 w15 w16se w16cid w16 w16cex w16sdtdh wp14">
   <w:footnote w:type="separator" w:id="-1">
     <w:p>
       <w:r>
@@ -2193,7 +2353,7 @@
 </file>
 
 <file path=word/header1.xml><?xml version="1.0" encoding="utf-8"?>
-<w:hdr xmlns:wpc="http://schemas.microsoft.com/office/word/2010/wordprocessingCanvas" xmlns:mc="http://schemas.openxmlformats.org/markup-compatibility/2006" xmlns:o="urn:schemas-microsoft-com:office:office" xmlns:r="http://schemas.openxmlformats.org/officeDocument/2006/relationships" xmlns:m="http://schemas.openxmlformats.org/officeDocument/2006/math" xmlns:v="urn:schemas-microsoft-com:vml" xmlns:wp14="http://schemas.microsoft.com/office/word/2010/wordprocessingDrawing" xmlns:wp="http://schemas.openxmlformats.org/drawingml/2006/wordprocessingDrawing" xmlns:w10="urn:schemas-microsoft-com:office:word" xmlns:w="http://schemas.openxmlformats.org/wordprocessingml/2006/main" xmlns:w14="http://schemas.microsoft.com/office/word/2010/wordml" xmlns:wpg="http://schemas.microsoft.com/office/word/2010/wordprocessingGroup" xmlns:wpi="http://schemas.microsoft.com/office/word/2010/wordprocessingInk" xmlns:wne="http://schemas.microsoft.com/office/word/2006/wordml" xmlns:wps="http://schemas.microsoft.com/office/word/2010/wordprocessingShape" mc:Ignorable="w14 wp14">
+<w:hdr xmlns:wpc="http://schemas.microsoft.com/office/word/2010/wordprocessingCanvas" xmlns:cx="http://schemas.microsoft.com/office/drawing/2014/chartex" xmlns:cx1="http://schemas.microsoft.com/office/drawing/2015/9/8/chartex" xmlns:cx2="http://schemas.microsoft.com/office/drawing/2015/10/21/chartex" xmlns:cx3="http://schemas.microsoft.com/office/drawing/2016/5/9/chartex" xmlns:cx4="http://schemas.microsoft.com/office/drawing/2016/5/10/chartex" xmlns:cx5="http://schemas.microsoft.com/office/drawing/2016/5/11/chartex" xmlns:cx6="http://schemas.microsoft.com/office/drawing/2016/5/12/chartex" xmlns:cx7="http://schemas.microsoft.com/office/drawing/2016/5/13/chartex" xmlns:cx8="http://schemas.microsoft.com/office/drawing/2016/5/14/chartex" xmlns:mc="http://schemas.openxmlformats.org/markup-compatibility/2006" xmlns:aink="http://schemas.microsoft.com/office/drawing/2016/ink" xmlns:am3d="http://schemas.microsoft.com/office/drawing/2017/model3d" xmlns:o="urn:schemas-microsoft-com:office:office" xmlns:r="http://schemas.openxmlformats.org/officeDocument/2006/relationships" xmlns:m="http://schemas.openxmlformats.org/officeDocument/2006/math" xmlns:v="urn:schemas-microsoft-com:vml" xmlns:wp14="http://schemas.microsoft.com/office/word/2010/wordprocessingDrawing" xmlns:wp="http://schemas.openxmlformats.org/drawingml/2006/wordprocessingDrawing" xmlns:w10="urn:schemas-microsoft-com:office:word" xmlns:w="http://schemas.openxmlformats.org/wordprocessingml/2006/main" xmlns:w14="http://schemas.microsoft.com/office/word/2010/wordml" xmlns:w15="http://schemas.microsoft.com/office/word/2012/wordml" xmlns:w16cex="http://schemas.microsoft.com/office/word/2018/wordml/cex" xmlns:w16cid="http://schemas.microsoft.com/office/word/2016/wordml/cid" xmlns:w16="http://schemas.microsoft.com/office/word/2018/wordml" xmlns:w16sdtdh="http://schemas.microsoft.com/office/word/2020/wordml/sdtdatahash" xmlns:w16se="http://schemas.microsoft.com/office/word/2015/wordml/symex" xmlns:wpg="http://schemas.microsoft.com/office/word/2010/wordprocessingGroup" xmlns:wpi="http://schemas.microsoft.com/office/word/2010/wordprocessingInk" xmlns:wne="http://schemas.microsoft.com/office/word/2006/wordml" xmlns:wps="http://schemas.microsoft.com/office/word/2010/wordprocessingShape" mc:Ignorable="w14 w15 w16se w16cid w16 w16cex w16sdtdh wp14">
   <w:p>
     <w:pPr>
       <w:pStyle w:val="Header"/>
@@ -2203,7 +2363,7 @@
 </file>
 
 <file path=word/header2.xml><?xml version="1.0" encoding="utf-8"?>
-<w:hdr xmlns:wpc="http://schemas.microsoft.com/office/word/2010/wordprocessingCanvas" xmlns:mc="http://schemas.openxmlformats.org/markup-compatibility/2006" xmlns:o="urn:schemas-microsoft-com:office:office" xmlns:r="http://schemas.openxmlformats.org/officeDocument/2006/relationships" xmlns:m="http://schemas.openxmlformats.org/officeDocument/2006/math" xmlns:v="urn:schemas-microsoft-com:vml" xmlns:wp14="http://schemas.microsoft.com/office/word/2010/wordprocessingDrawing" xmlns:wp="http://schemas.openxmlformats.org/drawingml/2006/wordprocessingDrawing" xmlns:w10="urn:schemas-microsoft-com:office:word" xmlns:w="http://schemas.openxmlformats.org/wordprocessingml/2006/main" xmlns:w14="http://schemas.microsoft.com/office/word/2010/wordml" xmlns:wpg="http://schemas.microsoft.com/office/word/2010/wordprocessingGroup" xmlns:wpi="http://schemas.microsoft.com/office/word/2010/wordprocessingInk" xmlns:wne="http://schemas.microsoft.com/office/word/2006/wordml" xmlns:wps="http://schemas.microsoft.com/office/word/2010/wordprocessingShape" mc:Ignorable="w14 wp14">
+<w:hdr xmlns:wpc="http://schemas.microsoft.com/office/word/2010/wordprocessingCanvas" xmlns:cx="http://schemas.microsoft.com/office/drawing/2014/chartex" xmlns:cx1="http://schemas.microsoft.com/office/drawing/2015/9/8/chartex" xmlns:cx2="http://schemas.microsoft.com/office/drawing/2015/10/21/chartex" xmlns:cx3="http://schemas.microsoft.com/office/drawing/2016/5/9/chartex" xmlns:cx4="http://schemas.microsoft.com/office/drawing/2016/5/10/chartex" xmlns:cx5="http://schemas.microsoft.com/office/drawing/2016/5/11/chartex" xmlns:cx6="http://schemas.microsoft.com/office/drawing/2016/5/12/chartex" xmlns:cx7="http://schemas.microsoft.com/office/drawing/2016/5/13/chartex" xmlns:cx8="http://schemas.microsoft.com/office/drawing/2016/5/14/chartex" xmlns:mc="http://schemas.openxmlformats.org/markup-compatibility/2006" xmlns:aink="http://schemas.microsoft.com/office/drawing/2016/ink" xmlns:am3d="http://schemas.microsoft.com/office/drawing/2017/model3d" xmlns:o="urn:schemas-microsoft-com:office:office" xmlns:r="http://schemas.openxmlformats.org/officeDocument/2006/relationships" xmlns:m="http://schemas.openxmlformats.org/officeDocument/2006/math" xmlns:v="urn:schemas-microsoft-com:vml" xmlns:wp14="http://schemas.microsoft.com/office/word/2010/wordprocessingDrawing" xmlns:wp="http://schemas.openxmlformats.org/drawingml/2006/wordprocessingDrawing" xmlns:w10="urn:schemas-microsoft-com:office:word" xmlns:w="http://schemas.openxmlformats.org/wordprocessingml/2006/main" xmlns:w14="http://schemas.microsoft.com/office/word/2010/wordml" xmlns:w15="http://schemas.microsoft.com/office/word/2012/wordml" xmlns:w16cex="http://schemas.microsoft.com/office/word/2018/wordml/cex" xmlns:w16cid="http://schemas.microsoft.com/office/word/2016/wordml/cid" xmlns:w16="http://schemas.microsoft.com/office/word/2018/wordml" xmlns:w16sdtdh="http://schemas.microsoft.com/office/word/2020/wordml/sdtdatahash" xmlns:w16se="http://schemas.microsoft.com/office/word/2015/wordml/symex" xmlns:wpg="http://schemas.microsoft.com/office/word/2010/wordprocessingGroup" xmlns:wpi="http://schemas.microsoft.com/office/word/2010/wordprocessingInk" xmlns:wne="http://schemas.microsoft.com/office/word/2006/wordml" xmlns:wps="http://schemas.microsoft.com/office/word/2010/wordprocessingShape" mc:Ignorable="w14 w15 w16se w16cid w16 w16cex w16sdtdh wp14">
   <w:p>
     <w:pPr>
       <w:pStyle w:val="Header"/>
@@ -2227,7 +2387,7 @@
 </file>
 
 <file path=word/header3.xml><?xml version="1.0" encoding="utf-8"?>
-<w:hdr xmlns:wpc="http://schemas.microsoft.com/office/word/2010/wordprocessingCanvas" xmlns:mc="http://schemas.openxmlformats.org/markup-compatibility/2006" xmlns:o="urn:schemas-microsoft-com:office:office" xmlns:r="http://schemas.openxmlformats.org/officeDocument/2006/relationships" xmlns:m="http://schemas.openxmlformats.org/officeDocument/2006/math" xmlns:v="urn:schemas-microsoft-com:vml" xmlns:wp14="http://schemas.microsoft.com/office/word/2010/wordprocessingDrawing" xmlns:wp="http://schemas.openxmlformats.org/drawingml/2006/wordprocessingDrawing" xmlns:w10="urn:schemas-microsoft-com:office:word" xmlns:w="http://schemas.openxmlformats.org/wordprocessingml/2006/main" xmlns:w14="http://schemas.microsoft.com/office/word/2010/wordml" xmlns:wpg="http://schemas.microsoft.com/office/word/2010/wordprocessingGroup" xmlns:wpi="http://schemas.microsoft.com/office/word/2010/wordprocessingInk" xmlns:wne="http://schemas.microsoft.com/office/word/2006/wordml" xmlns:wps="http://schemas.microsoft.com/office/word/2010/wordprocessingShape" mc:Ignorable="w14 wp14">
+<w:hdr xmlns:wpc="http://schemas.microsoft.com/office/word/2010/wordprocessingCanvas" xmlns:cx="http://schemas.microsoft.com/office/drawing/2014/chartex" xmlns:cx1="http://schemas.microsoft.com/office/drawing/2015/9/8/chartex" xmlns:cx2="http://schemas.microsoft.com/office/drawing/2015/10/21/chartex" xmlns:cx3="http://schemas.microsoft.com/office/drawing/2016/5/9/chartex" xmlns:cx4="http://schemas.microsoft.com/office/drawing/2016/5/10/chartex" xmlns:cx5="http://schemas.microsoft.com/office/drawing/2016/5/11/chartex" xmlns:cx6="http://schemas.microsoft.com/office/drawing/2016/5/12/chartex" xmlns:cx7="http://schemas.microsoft.com/office/drawing/2016/5/13/chartex" xmlns:cx8="http://schemas.microsoft.com/office/drawing/2016/5/14/chartex" xmlns:mc="http://schemas.openxmlformats.org/markup-compatibility/2006" xmlns:aink="http://schemas.microsoft.com/office/drawing/2016/ink" xmlns:am3d="http://schemas.microsoft.com/office/drawing/2017/model3d" xmlns:o="urn:schemas-microsoft-com:office:office" xmlns:r="http://schemas.openxmlformats.org/officeDocument/2006/relationships" xmlns:m="http://schemas.openxmlformats.org/officeDocument/2006/math" xmlns:v="urn:schemas-microsoft-com:vml" xmlns:wp14="http://schemas.microsoft.com/office/word/2010/wordprocessingDrawing" xmlns:wp="http://schemas.openxmlformats.org/drawingml/2006/wordprocessingDrawing" xmlns:w10="urn:schemas-microsoft-com:office:word" xmlns:w="http://schemas.openxmlformats.org/wordprocessingml/2006/main" xmlns:w14="http://schemas.microsoft.com/office/word/2010/wordml" xmlns:w15="http://schemas.microsoft.com/office/word/2012/wordml" xmlns:w16cex="http://schemas.microsoft.com/office/word/2018/wordml/cex" xmlns:w16cid="http://schemas.microsoft.com/office/word/2016/wordml/cid" xmlns:w16="http://schemas.microsoft.com/office/word/2018/wordml" xmlns:w16sdtdh="http://schemas.microsoft.com/office/word/2020/wordml/sdtdatahash" xmlns:w16se="http://schemas.microsoft.com/office/word/2015/wordml/symex" xmlns:wpg="http://schemas.microsoft.com/office/word/2010/wordprocessingGroup" xmlns:wpi="http://schemas.microsoft.com/office/word/2010/wordprocessingInk" xmlns:wne="http://schemas.microsoft.com/office/word/2006/wordml" xmlns:wps="http://schemas.microsoft.com/office/word/2010/wordprocessingShape" mc:Ignorable="w14 w15 w16se w16cid w16 w16cex w16sdtdh wp14">
   <w:p>
     <w:pPr>
       <w:pStyle w:val="Header"/>
@@ -2237,8 +2397,8 @@
 </file>
 
 <file path=word/numbering.xml><?xml version="1.0" encoding="utf-8"?>
-<w:numbering xmlns:wpc="http://schemas.microsoft.com/office/word/2010/wordprocessingCanvas" xmlns:mc="http://schemas.openxmlformats.org/markup-compatibility/2006" xmlns:o="urn:schemas-microsoft-com:office:office" xmlns:r="http://schemas.openxmlformats.org/officeDocument/2006/relationships" xmlns:m="http://schemas.openxmlformats.org/officeDocument/2006/math" xmlns:v="urn:schemas-microsoft-com:vml" xmlns:wp14="http://schemas.microsoft.com/office/word/2010/wordprocessingDrawing" xmlns:wp="http://schemas.openxmlformats.org/drawingml/2006/wordprocessingDrawing" xmlns:w10="urn:schemas-microsoft-com:office:word" xmlns:w="http://schemas.openxmlformats.org/wordprocessingml/2006/main" xmlns:w14="http://schemas.microsoft.com/office/word/2010/wordml" xmlns:wpg="http://schemas.microsoft.com/office/word/2010/wordprocessingGroup" xmlns:wpi="http://schemas.microsoft.com/office/word/2010/wordprocessingInk" xmlns:wne="http://schemas.microsoft.com/office/word/2006/wordml" xmlns:wps="http://schemas.microsoft.com/office/word/2010/wordprocessingShape" mc:Ignorable="w14 wp14">
-  <w:abstractNum w:abstractNumId="0">
+<w:numbering xmlns:wpc="http://schemas.microsoft.com/office/word/2010/wordprocessingCanvas" xmlns:cx="http://schemas.microsoft.com/office/drawing/2014/chartex" xmlns:cx1="http://schemas.microsoft.com/office/drawing/2015/9/8/chartex" xmlns:cx2="http://schemas.microsoft.com/office/drawing/2015/10/21/chartex" xmlns:cx3="http://schemas.microsoft.com/office/drawing/2016/5/9/chartex" xmlns:cx4="http://schemas.microsoft.com/office/drawing/2016/5/10/chartex" xmlns:cx5="http://schemas.microsoft.com/office/drawing/2016/5/11/chartex" xmlns:cx6="http://schemas.microsoft.com/office/drawing/2016/5/12/chartex" xmlns:cx7="http://schemas.microsoft.com/office/drawing/2016/5/13/chartex" xmlns:cx8="http://schemas.microsoft.com/office/drawing/2016/5/14/chartex" xmlns:mc="http://schemas.openxmlformats.org/markup-compatibility/2006" xmlns:aink="http://schemas.microsoft.com/office/drawing/2016/ink" xmlns:am3d="http://schemas.microsoft.com/office/drawing/2017/model3d" xmlns:o="urn:schemas-microsoft-com:office:office" xmlns:r="http://schemas.openxmlformats.org/officeDocument/2006/relationships" xmlns:m="http://schemas.openxmlformats.org/officeDocument/2006/math" xmlns:v="urn:schemas-microsoft-com:vml" xmlns:wp14="http://schemas.microsoft.com/office/word/2010/wordprocessingDrawing" xmlns:wp="http://schemas.openxmlformats.org/drawingml/2006/wordprocessingDrawing" xmlns:w10="urn:schemas-microsoft-com:office:word" xmlns:w="http://schemas.openxmlformats.org/wordprocessingml/2006/main" xmlns:w14="http://schemas.microsoft.com/office/word/2010/wordml" xmlns:w15="http://schemas.microsoft.com/office/word/2012/wordml" xmlns:w16cex="http://schemas.microsoft.com/office/word/2018/wordml/cex" xmlns:w16cid="http://schemas.microsoft.com/office/word/2016/wordml/cid" xmlns:w16="http://schemas.microsoft.com/office/word/2018/wordml" xmlns:w16sdtdh="http://schemas.microsoft.com/office/word/2020/wordml/sdtdatahash" xmlns:w16se="http://schemas.microsoft.com/office/word/2015/wordml/symex" xmlns:wpg="http://schemas.microsoft.com/office/word/2010/wordprocessingGroup" xmlns:wpi="http://schemas.microsoft.com/office/word/2010/wordprocessingInk" xmlns:wne="http://schemas.microsoft.com/office/word/2006/wordml" xmlns:wps="http://schemas.microsoft.com/office/word/2010/wordprocessingShape" mc:Ignorable="w14 w15 w16se w16cid w16 w16cex w16sdtdh wp14">
+  <w:abstractNum w:abstractNumId="0" w15:restartNumberingAfterBreak="0">
     <w:nsid w:val="08B2501C"/>
     <w:multiLevelType w:val="hybridMultilevel"/>
     <w:tmpl w:val="F2A43D58"/>
@@ -2358,7 +2518,7 @@
 </file>
 
 <file path=word/styles.xml><?xml version="1.0" encoding="utf-8"?>
-<w:styles xmlns:mc="http://schemas.openxmlformats.org/markup-compatibility/2006" xmlns:r="http://schemas.openxmlformats.org/officeDocument/2006/relationships" xmlns:w="http://schemas.openxmlformats.org/wordprocessingml/2006/main" xmlns:w14="http://schemas.microsoft.com/office/word/2010/wordml" mc:Ignorable="w14">
+<w:styles xmlns:mc="http://schemas.openxmlformats.org/markup-compatibility/2006" xmlns:r="http://schemas.openxmlformats.org/officeDocument/2006/relationships" xmlns:w="http://schemas.openxmlformats.org/wordprocessingml/2006/main" xmlns:w14="http://schemas.microsoft.com/office/word/2010/wordml" xmlns:w15="http://schemas.microsoft.com/office/word/2012/wordml" xmlns:w16cex="http://schemas.microsoft.com/office/word/2018/wordml/cex" xmlns:w16cid="http://schemas.microsoft.com/office/word/2016/wordml/cid" xmlns:w16="http://schemas.microsoft.com/office/word/2018/wordml" xmlns:w16sdtdh="http://schemas.microsoft.com/office/word/2020/wordml/sdtdatahash" xmlns:w16se="http://schemas.microsoft.com/office/word/2015/wordml/symex" mc:Ignorable="w14 w15 w16se w16cid w16 w16cex w16sdtdh">
   <w:docDefaults>
     <w:rPrDefault>
       <w:rPr>
@@ -2374,462 +2534,383 @@
       </w:pPr>
     </w:pPrDefault>
   </w:docDefaults>
-  <w:latentStyles w:defLockedState="0" w:defUIPriority="99" w:defSemiHidden="1" w:defUnhideWhenUsed="1" w:defQFormat="0" w:count="267">
-    <w:lsdException w:name="Normal" w:semiHidden="0" w:uiPriority="0" w:unhideWhenUsed="0" w:qFormat="1"/>
-    <w:lsdException w:name="heading 1" w:semiHidden="0" w:uiPriority="9" w:unhideWhenUsed="0" w:qFormat="1"/>
-    <w:lsdException w:name="heading 2" w:uiPriority="9" w:qFormat="1"/>
-    <w:lsdException w:name="heading 3" w:uiPriority="9" w:qFormat="1"/>
-    <w:lsdException w:name="heading 4" w:uiPriority="9" w:qFormat="1"/>
-    <w:lsdException w:name="heading 5" w:uiPriority="9" w:qFormat="1"/>
-    <w:lsdException w:name="heading 6" w:uiPriority="9" w:qFormat="1"/>
-    <w:lsdException w:name="heading 7" w:uiPriority="9" w:qFormat="1"/>
-    <w:lsdException w:name="heading 8" w:uiPriority="9" w:qFormat="1"/>
-    <w:lsdException w:name="heading 9" w:uiPriority="9" w:qFormat="1"/>
-    <w:lsdException w:name="toc 1" w:uiPriority="39"/>
-    <w:lsdException w:name="toc 2" w:uiPriority="39"/>
-    <w:lsdException w:name="toc 3" w:uiPriority="39"/>
-    <w:lsdException w:name="toc 4" w:uiPriority="39"/>
-    <w:lsdException w:name="toc 5" w:uiPriority="39"/>
-    <w:lsdException w:name="toc 6" w:uiPriority="39"/>
-    <w:lsdException w:name="toc 7" w:uiPriority="39"/>
-    <w:lsdException w:name="toc 8" w:uiPriority="39"/>
-    <w:lsdException w:name="toc 9" w:uiPriority="39"/>
-    <w:lsdException w:name="caption" w:uiPriority="35" w:qFormat="1"/>
-    <w:lsdException w:name="footnote reference" w:unhideWhenUsed="0"/>
-    <w:lsdException w:name="Title" w:semiHidden="0" w:uiPriority="10" w:unhideWhenUsed="0" w:qFormat="1"/>
-    <w:lsdException w:name="Default Paragraph Font" w:uiPriority="1"/>
-    <w:lsdException w:name="Subtitle" w:semiHidden="0" w:uiPriority="11" w:unhideWhenUsed="0" w:qFormat="1"/>
-    <w:lsdException w:name="Strong" w:semiHidden="0" w:uiPriority="22" w:unhideWhenUsed="0" w:qFormat="1"/>
-    <w:lsdException w:name="Emphasis" w:semiHidden="0" w:uiPriority="20" w:unhideWhenUsed="0" w:qFormat="1"/>
-    <w:lsdException w:name="Table Grid" w:uiPriority="59"/>
-    <w:lsdException w:name="Placeholder Text" w:unhideWhenUsed="0"/>
-    <w:lsdException w:name="No Spacing" w:semiHidden="0" w:uiPriority="1" w:unhideWhenUsed="0" w:qFormat="1"/>
-    <w:lsdException w:name="Light Shading" w:semiHidden="0" w:uiPriority="60" w:unhideWhenUsed="0"/>
-    <w:lsdException w:name="Light List" w:semiHidden="0" w:uiPriority="61" w:unhideWhenUsed="0"/>
-    <w:lsdException w:name="Light Grid" w:semiHidden="0" w:uiPriority="62" w:unhideWhenUsed="0"/>
-    <w:lsdException w:name="Medium Shading 1" w:semiHidden="0" w:uiPriority="63" w:unhideWhenUsed="0"/>
-    <w:lsdException w:name="Medium Shading 2" w:semiHidden="0" w:uiPriority="64" w:unhideWhenUsed="0"/>
-    <w:lsdException w:name="Medium List 1" w:semiHidden="0" w:uiPriority="65" w:unhideWhenUsed="0"/>
-    <w:lsdException w:name="Medium List 2" w:semiHidden="0" w:uiPriority="66" w:unhideWhenUsed="0"/>
-    <w:lsdException w:name="Medium Grid 1" w:semiHidden="0" w:uiPriority="67" w:unhideWhenUsed="0"/>
-    <w:lsdException w:name="Medium Grid 2" w:semiHidden="0" w:uiPriority="68" w:unhideWhenUsed="0"/>
-    <w:lsdException w:name="Medium Grid 3" w:semiHidden="0" w:uiPriority="69" w:unhideWhenUsed="0"/>
-    <w:lsdException w:name="Dark List" w:semiHidden="0" w:uiPriority="70" w:unhideWhenUsed="0"/>
-    <w:lsdException w:name="Colorful Shading" w:semiHidden="0" w:uiPriority="71" w:unhideWhenUsed="0"/>
-    <w:lsdException w:name="Colorful List" w:semiHidden="0" w:uiPriority="72" w:unhideWhenUsed="0"/>
-    <w:lsdException w:name="Colorful Grid" w:semiHidden="0" w:uiPriority="73" w:unhideWhenUsed="0"/>
-    <w:lsdException w:name="Light Shading Accent 1" w:semiHidden="0" w:uiPriority="60" w:unhideWhenUsed="0"/>
-    <w:lsdException w:name="Light List Accent 1" w:semiHidden="0" w:uiPriority="61" w:unhideWhenUsed="0"/>
-    <w:lsdException w:name="Light Grid Accent 1" w:semiHidden="0" w:uiPriority="62" w:unhideWhenUsed="0"/>
-    <w:lsdException w:name="Medium Shading 1 Accent 1" w:semiHidden="0" w:uiPriority="63" w:unhideWhenUsed="0"/>
-    <w:lsdException w:name="Medium Shading 2 Accent 1" w:semiHidden="0" w:uiPriority="64" w:unhideWhenUsed="0"/>
-    <w:lsdException w:name="Medium List 1 Accent 1" w:semiHidden="0" w:uiPriority="65" w:unhideWhenUsed="0"/>
-    <w:lsdException w:name="Revision" w:unhideWhenUsed="0"/>
-    <w:lsdException w:name="List Paragraph" w:semiHidden="0" w:uiPriority="34" w:unhideWhenUsed="0" w:qFormat="1"/>
-    <w:lsdException w:name="Quote" w:semiHidden="0" w:uiPriority="29" w:unhideWhenUsed="0" w:qFormat="1"/>
-    <w:lsdException w:name="Intense Quote" w:semiHidden="0" w:uiPriority="30" w:unhideWhenUsed="0" w:qFormat="1"/>
-    <w:lsdException w:name="Medium List 2 Accent 1" w:semiHidden="0" w:uiPriority="66" w:unhideWhenUsed="0"/>
-    <w:lsdException w:name="Medium Grid 1 Accent 1" w:semiHidden="0" w:uiPriority="67" w:unhideWhenUsed="0"/>
-    <w:lsdException w:name="Medium Grid 2 Accent 1" w:semiHidden="0" w:uiPriority="68" w:unhideWhenUsed="0"/>
-    <w:lsdException w:name="Medium Grid 3 Accent 1" w:semiHidden="0" w:uiPriority="69" w:unhideWhenUsed="0"/>
-    <w:lsdException w:name="Dark List Accent 1" w:semiHidden="0" w:uiPriority="70" w:unhideWhenUsed="0"/>
-    <w:lsdException w:name="Colorful Shading Accent 1" w:semiHidden="0" w:uiPriority="71" w:unhideWhenUsed="0"/>
-    <w:lsdException w:name="Colorful List Accent 1" w:semiHidden="0" w:uiPriority="72" w:unhideWhenUsed="0"/>
-    <w:lsdException w:name="Colorful Grid Accent 1" w:semiHidden="0" w:uiPriority="73" w:unhideWhenUsed="0"/>
-    <w:lsdException w:name="Light Shading Accent 2" w:semiHidden="0" w:uiPriority="60" w:unhideWhenUsed="0"/>
-    <w:lsdException w:name="Light List Accent 2" w:semiHidden="0" w:uiPriority="61" w:unhideWhenUsed="0"/>
-    <w:lsdException w:name="Light Grid Accent 2" w:semiHidden="0" w:uiPriority="62" w:unhideWhenUsed="0"/>
-    <w:lsdException w:name="Medium Shading 1 Accent 2" w:semiHidden="0" w:uiPriority="63" w:unhideWhenUsed="0"/>
-    <w:lsdException w:name="Medium Shading 2 Accent 2" w:semiHidden="0" w:uiPriority="64" w:unhideWhenUsed="0"/>
-    <w:lsdException w:name="Medium List 1 Accent 2" w:semiHidden="0" w:uiPriority="65" w:unhideWhenUsed="0"/>
-    <w:lsdException w:name="Medium List 2 Accent 2" w:semiHidden="0" w:uiPriority="66" w:unhideWhenUsed="0"/>
-    <w:lsdException w:name="Medium Grid 1 Accent 2" w:semiHidden="0" w:uiPriority="67" w:unhideWhenUsed="0"/>
-    <w:lsdException w:name="Medium Grid 2 Accent 2" w:semiHidden="0" w:uiPriority="68" w:unhideWhenUsed="0"/>
-    <w:lsdException w:name="Medium Grid 3 Accent 2" w:semiHidden="0" w:uiPriority="69" w:unhideWhenUsed="0"/>
-    <w:lsdException w:name="Dark List Accent 2" w:semiHidden="0" w:uiPriority="70" w:unhideWhenUsed="0"/>
-    <w:lsdException w:name="Colorful Shading Accent 2" w:semiHidden="0" w:uiPriority="71" w:unhideWhenUsed="0"/>
-    <w:lsdException w:name="Colorful List Accent 2" w:semiHidden="0" w:uiPriority="72" w:unhideWhenUsed="0"/>
-    <w:lsdException w:name="Colorful Grid Accent 2" w:semiHidden="0" w:uiPriority="73" w:unhideWhenUsed="0"/>
-    <w:lsdException w:name="Light Shading Accent 3" w:semiHidden="0" w:uiPriority="60" w:unhideWhenUsed="0"/>
-    <w:lsdException w:name="Light List Accent 3" w:semiHidden="0" w:uiPriority="61" w:unhideWhenUsed="0"/>
-    <w:lsdException w:name="Light Grid Accent 3" w:semiHidden="0" w:uiPriority="62" w:unhideWhenUsed="0"/>
-    <w:lsdException w:name="Medium Shading 1 Accent 3" w:semiHidden="0" w:uiPriority="63" w:unhideWhenUsed="0"/>
-    <w:lsdException w:name="Medium Shading 2 Accent 3" w:semiHidden="0" w:uiPriority="64" w:unhideWhenUsed="0"/>
-    <w:lsdException w:name="Medium List 1 Accent 3" w:semiHidden="0" w:uiPriority="65" w:unhideWhenUsed="0"/>
-    <w:lsdException w:name="Medium List 2 Accent 3" w:semiHidden="0" w:uiPriority="66" w:unhideWhenUsed="0"/>
-    <w:lsdException w:name="Medium Grid 1 Accent 3" w:semiHidden="0" w:uiPriority="67" w:unhideWhenUsed="0"/>
-    <w:lsdException w:name="Medium Grid 2 Accent 3" w:semiHidden="0" w:uiPriority="68" w:unhideWhenUsed="0"/>
-    <w:lsdException w:name="Medium Grid 3 Accent 3" w:semiHidden="0" w:uiPriority="69" w:unhideWhenUsed="0"/>
-    <w:lsdException w:name="Dark List Accent 3" w:semiHidden="0" w:uiPriority="70" w:unhideWhenUsed="0"/>
-    <w:lsdException w:name="Colorful Shading Accent 3" w:semiHidden="0" w:uiPriority="71" w:unhideWhenUsed="0"/>
-    <w:lsdException w:name="Colorful List Accent 3" w:semiHidden="0" w:uiPriority="72" w:unhideWhenUsed="0"/>
-    <w:lsdException w:name="Colorful Grid Accent 3" w:semiHidden="0" w:uiPriority="73" w:unhideWhenUsed="0"/>
-    <w:lsdException w:name="Light Shading Accent 4" w:semiHidden="0" w:uiPriority="60" w:unhideWhenUsed="0"/>
-    <w:lsdException w:name="Light List Accent 4" w:semiHidden="0" w:uiPriority="61" w:unhideWhenUsed="0"/>
-    <w:lsdException w:name="Light Grid Accent 4" w:semiHidden="0" w:uiPriority="62" w:unhideWhenUsed="0"/>
-    <w:lsdException w:name="Medium Shading 1 Accent 4" w:semiHidden="0" w:uiPriority="63" w:unhideWhenUsed="0"/>
-    <w:lsdException w:name="Medium Shading 2 Accent 4" w:semiHidden="0" w:uiPriority="64" w:unhideWhenUsed="0"/>
-    <w:lsdException w:name="Medium List 1 Accent 4" w:semiHidden="0" w:uiPriority="65" w:unhideWhenUsed="0"/>
-    <w:lsdException w:name="Medium List 2 Accent 4" w:semiHidden="0" w:uiPriority="66" w:unhideWhenUsed="0"/>
-    <w:lsdException w:name="Medium Grid 1 Accent 4" w:semiHidden="0" w:uiPriority="67" w:unhideWhenUsed="0"/>
-    <w:lsdException w:name="Medium Grid 2 Accent 4" w:semiHidden="0" w:uiPriority="68" w:unhideWhenUsed="0"/>
-    <w:lsdException w:name="Medium Grid 3 Accent 4" w:semiHidden="0" w:uiPriority="69" w:unhideWhenUsed="0"/>
-    <w:lsdException w:name="Dark List Accent 4" w:semiHidden="0" w:uiPriority="70" w:unhideWhenUsed="0"/>
-    <w:lsdException w:name="Colorful Shading Accent 4" w:semiHidden="0" w:uiPriority="71" w:unhideWhenUsed="0"/>
-    <w:lsdException w:name="Colorful List Accent 4" w:semiHidden="0" w:uiPriority="72" w:unhideWhenUsed="0"/>
-    <w:lsdException w:name="Colorful Grid Accent 4" w:semiHidden="0" w:uiPriority="73" w:unhideWhenUsed="0"/>
-    <w:lsdException w:name="Light Shading Accent 5" w:semiHidden="0" w:uiPriority="60" w:unhideWhenUsed="0"/>
-    <w:lsdException w:name="Light List Accent 5" w:semiHidden="0" w:uiPriority="61" w:unhideWhenUsed="0"/>
-    <w:lsdException w:name="Light Grid Accent 5" w:semiHidden="0" w:uiPriority="62" w:unhideWhenUsed="0"/>
-    <w:lsdException w:name="Medium Shading 1 Accent 5" w:semiHidden="0" w:uiPriority="63" w:unhideWhenUsed="0"/>
-    <w:lsdException w:name="Medium Shading 2 Accent 5" w:semiHidden="0" w:uiPriority="64" w:unhideWhenUsed="0"/>
-    <w:lsdException w:name="Medium List 1 Accent 5" w:semiHidden="0" w:uiPriority="65" w:unhideWhenUsed="0"/>
-    <w:lsdException w:name="Medium List 2 Accent 5" w:semiHidden="0" w:uiPriority="66" w:unhideWhenUsed="0"/>
-    <w:lsdException w:name="Medium Grid 1 Accent 5" w:semiHidden="0" w:uiPriority="67" w:unhideWhenUsed="0"/>
-    <w:lsdException w:name="Medium Grid 2 Accent 5" w:semiHidden="0" w:uiPriority="68" w:unhideWhenUsed="0"/>
-    <w:lsdException w:name="Medium Grid 3 Accent 5" w:semiHidden="0" w:uiPriority="69" w:unhideWhenUsed="0"/>
-    <w:lsdException w:name="Dark List Accent 5" w:semiHidden="0" w:uiPriority="70" w:unhideWhenUsed="0"/>
-    <w:lsdException w:name="Colorful Shading Accent 5" w:semiHidden="0" w:uiPriority="71" w:unhideWhenUsed="0"/>
-    <w:lsdException w:name="Colorful List Accent 5" w:semiHidden="0" w:uiPriority="72" w:unhideWhenUsed="0"/>
-    <w:lsdException w:name="Colorful Grid Accent 5" w:semiHidden="0" w:uiPriority="73" w:unhideWhenUsed="0"/>
-    <w:lsdException w:name="Light Shading Accent 6" w:semiHidden="0" w:uiPriority="60" w:unhideWhenUsed="0"/>
-    <w:lsdException w:name="Light List Accent 6" w:semiHidden="0" w:uiPriority="61" w:unhideWhenUsed="0"/>
-    <w:lsdException w:name="Light Grid Accent 6" w:semiHidden="0" w:uiPriority="62" w:unhideWhenUsed="0"/>
-    <w:lsdException w:name="Medium Shading 1 Accent 6" w:semiHidden="0" w:uiPriority="63" w:unhideWhenUsed="0"/>
-    <w:lsdException w:name="Medium Shading 2 Accent 6" w:semiHidden="0" w:uiPriority="64" w:unhideWhenUsed="0"/>
-    <w:lsdException w:name="Medium List 1 Accent 6" w:semiHidden="0" w:uiPriority="65" w:unhideWhenUsed="0"/>
-    <w:lsdException w:name="Medium List 2 Accent 6" w:semiHidden="0" w:uiPriority="66" w:unhideWhenUsed="0"/>
-    <w:lsdException w:name="Medium Grid 1 Accent 6" w:semiHidden="0" w:uiPriority="67" w:unhideWhenUsed="0"/>
-    <w:lsdException w:name="Medium Grid 2 Accent 6" w:semiHidden="0" w:uiPriority="68" w:unhideWhenUsed="0"/>
-    <w:lsdException w:name="Medium Grid 3 Accent 6" w:semiHidden="0" w:uiPriority="69" w:unhideWhenUsed="0"/>
-    <w:lsdException w:name="Dark List Accent 6" w:semiHidden="0" w:uiPriority="70" w:unhideWhenUsed="0"/>
-    <w:lsdException w:name="Colorful Shading Accent 6" w:semiHidden="0" w:uiPriority="71" w:unhideWhenUsed="0"/>
-    <w:lsdException w:name="Colorful List Accent 6" w:semiHidden="0" w:uiPriority="72" w:unhideWhenUsed="0"/>
-    <w:lsdException w:name="Colorful Grid Accent 6" w:semiHidden="0" w:uiPriority="73" w:unhideWhenUsed="0"/>
-    <w:lsdException w:name="Subtle Emphasis" w:semiHidden="0" w:uiPriority="19" w:unhideWhenUsed="0" w:qFormat="1"/>
-    <w:lsdException w:name="Intense Emphasis" w:semiHidden="0" w:uiPriority="21" w:unhideWhenUsed="0" w:qFormat="1"/>
-    <w:lsdException w:name="Subtle Reference" w:semiHidden="0" w:uiPriority="31" w:unhideWhenUsed="0" w:qFormat="1"/>
-    <w:lsdException w:name="Intense Reference" w:semiHidden="0" w:uiPriority="32" w:unhideWhenUsed="0" w:qFormat="1"/>
-    <w:lsdException w:name="Book Title" w:semiHidden="0" w:uiPriority="33" w:unhideWhenUsed="0" w:qFormat="1"/>
-    <w:lsdException w:name="Bibliography" w:uiPriority="37"/>
-    <w:lsdException w:name="TOC Heading" w:uiPriority="39" w:qFormat="1"/>
-  </w:latentStyles>
-  <w:style w:type="paragraph" w:default="1" w:styleId="Normal">
-    <w:name w:val="Normal"/>
-    <w:qFormat/>
-    <w:pPr>
-      <w:widowControl w:val="0"/>
-      <w:autoSpaceDE w:val="0"/>
-      <w:autoSpaceDN w:val="0"/>
-      <w:adjustRightInd w:val="0"/>
-      <w:spacing w:after="0" w:line="240" w:lineRule="auto"/>
-    </w:pPr>
-    <w:rPr>
-      <w:rFonts w:ascii="Times New Roman" w:hAnsi="Times New Roman" w:cs="Times New Roman"/>
-      <w:sz w:val="24"/>
-      <w:szCs w:val="24"/>
-    </w:rPr>
-  </w:style>
-  <w:style w:type="character" w:default="1" w:styleId="DefaultParagraphFont">
-    <w:name w:val="Default Paragraph Font"/>
-    <w:uiPriority w:val="1"/>
-    <w:semiHidden/>
-    <w:unhideWhenUsed/>
-  </w:style>
-  <w:style w:type="table" w:default="1" w:styleId="TableNormal">
-    <w:name w:val="Normal Table"/>
-    <w:uiPriority w:val="99"/>
-    <w:semiHidden/>
-    <w:unhideWhenUsed/>
-    <w:tblPr>
-      <w:tblInd w:w="0" w:type="dxa"/>
-      <w:tblCellMar>
-        <w:top w:w="0" w:type="dxa"/>
-        <w:left w:w="108" w:type="dxa"/>
-        <w:bottom w:w="0" w:type="dxa"/>
-        <w:right w:w="108" w:type="dxa"/>
-      </w:tblCellMar>
-    </w:tblPr>
-  </w:style>
-  <w:style w:type="numbering" w:default="1" w:styleId="NoList">
-    <w:name w:val="No List"/>
-    <w:uiPriority w:val="99"/>
-    <w:semiHidden/>
-    <w:unhideWhenUsed/>
-  </w:style>
-  <w:style w:type="character" w:styleId="FootnoteReference">
-    <w:name w:val="footnote reference"/>
-    <w:uiPriority w:val="99"/>
-  </w:style>
-  <w:style w:type="paragraph" w:styleId="BalloonText">
-    <w:name w:val="Balloon Text"/>
-    <w:basedOn w:val="Normal"/>
-    <w:link w:val="BalloonTextChar"/>
-    <w:uiPriority w:val="99"/>
-    <w:semiHidden/>
-    <w:unhideWhenUsed/>
-    <w:rsid w:val="00670B9B"/>
-    <w:rPr>
-      <w:rFonts w:ascii="Tahoma" w:hAnsi="Tahoma" w:cs="Tahoma"/>
-      <w:sz w:val="16"/>
-      <w:szCs w:val="16"/>
-    </w:rPr>
-  </w:style>
-  <w:style w:type="character" w:customStyle="1" w:styleId="BalloonTextChar">
-    <w:name w:val="Balloon Text Char"/>
-    <w:basedOn w:val="DefaultParagraphFont"/>
-    <w:link w:val="BalloonText"/>
-    <w:uiPriority w:val="99"/>
-    <w:semiHidden/>
-    <w:rsid w:val="00670B9B"/>
-    <w:rPr>
-      <w:rFonts w:ascii="Tahoma" w:hAnsi="Tahoma" w:cs="Tahoma"/>
-      <w:sz w:val="16"/>
-      <w:szCs w:val="16"/>
-    </w:rPr>
-  </w:style>
-  <w:style w:type="paragraph" w:styleId="Header">
-    <w:name w:val="header"/>
-    <w:basedOn w:val="Normal"/>
-    <w:link w:val="HeaderChar"/>
-    <w:uiPriority w:val="99"/>
-    <w:unhideWhenUsed/>
-    <w:rsid w:val="008F0DC3"/>
-    <w:pPr>
-      <w:tabs>
-        <w:tab w:val="center" w:pos="4680"/>
-        <w:tab w:val="right" w:pos="9360"/>
-      </w:tabs>
-    </w:pPr>
-  </w:style>
-  <w:style w:type="character" w:customStyle="1" w:styleId="HeaderChar">
-    <w:name w:val="Header Char"/>
-    <w:basedOn w:val="DefaultParagraphFont"/>
-    <w:link w:val="Header"/>
-    <w:uiPriority w:val="99"/>
-    <w:rsid w:val="008F0DC3"/>
-    <w:rPr>
-      <w:rFonts w:ascii="Times New Roman" w:hAnsi="Times New Roman" w:cs="Times New Roman"/>
-      <w:sz w:val="24"/>
-      <w:szCs w:val="24"/>
-    </w:rPr>
-  </w:style>
-  <w:style w:type="paragraph" w:styleId="Footer">
-    <w:name w:val="footer"/>
-    <w:basedOn w:val="Normal"/>
-    <w:link w:val="FooterChar"/>
-    <w:uiPriority w:val="99"/>
-    <w:unhideWhenUsed/>
-    <w:rsid w:val="008F0DC3"/>
-    <w:pPr>
-      <w:tabs>
-        <w:tab w:val="center" w:pos="4680"/>
-        <w:tab w:val="right" w:pos="9360"/>
-      </w:tabs>
-    </w:pPr>
-  </w:style>
-  <w:style w:type="character" w:customStyle="1" w:styleId="FooterChar">
-    <w:name w:val="Footer Char"/>
-    <w:basedOn w:val="DefaultParagraphFont"/>
-    <w:link w:val="Footer"/>
-    <w:uiPriority w:val="99"/>
-    <w:rsid w:val="008F0DC3"/>
-    <w:rPr>
-      <w:rFonts w:ascii="Times New Roman" w:hAnsi="Times New Roman" w:cs="Times New Roman"/>
-      <w:sz w:val="24"/>
-      <w:szCs w:val="24"/>
-    </w:rPr>
-  </w:style>
-  <w:style w:type="table" w:styleId="TableGrid">
-    <w:name w:val="Table Grid"/>
-    <w:basedOn w:val="TableNormal"/>
-    <w:uiPriority w:val="59"/>
-    <w:unhideWhenUsed/>
-    <w:rsid w:val="0094737C"/>
-    <w:pPr>
-      <w:spacing w:after="0" w:line="240" w:lineRule="auto"/>
-    </w:pPr>
-    <w:tblPr>
-      <w:tblBorders>
-        <w:top w:val="single" w:sz="4" w:space="0" w:color="auto"/>
-        <w:left w:val="single" w:sz="4" w:space="0" w:color="auto"/>
-        <w:bottom w:val="single" w:sz="4" w:space="0" w:color="auto"/>
-        <w:right w:val="single" w:sz="4" w:space="0" w:color="auto"/>
-        <w:insideH w:val="single" w:sz="4" w:space="0" w:color="auto"/>
-        <w:insideV w:val="single" w:sz="4" w:space="0" w:color="auto"/>
-      </w:tblBorders>
-    </w:tblPr>
-  </w:style>
-  <w:style w:type="paragraph" w:styleId="ListParagraph">
-    <w:name w:val="List Paragraph"/>
-    <w:basedOn w:val="Normal"/>
-    <w:uiPriority w:val="34"/>
-    <w:qFormat/>
-    <w:rsid w:val="007F713C"/>
-    <w:pPr>
-      <w:ind w:left="720"/>
-      <w:contextualSpacing/>
-    </w:pPr>
-  </w:style>
-</w:styles>
-</file>
-
-<file path=word/stylesWithEffects.xml><?xml version="1.0" encoding="utf-8"?>
-<w:styles xmlns:wpc="http://schemas.microsoft.com/office/word/2010/wordprocessingCanvas" xmlns:mc="http://schemas.openxmlformats.org/markup-compatibility/2006" xmlns:o="urn:schemas-microsoft-com:office:office" xmlns:r="http://schemas.openxmlformats.org/officeDocument/2006/relationships" xmlns:m="http://schemas.openxmlformats.org/officeDocument/2006/math" xmlns:v="urn:schemas-microsoft-com:vml" xmlns:wp14="http://schemas.microsoft.com/office/word/2010/wordprocessingDrawing" xmlns:wp="http://schemas.openxmlformats.org/drawingml/2006/wordprocessingDrawing" xmlns:w10="urn:schemas-microsoft-com:office:word" xmlns:w="http://schemas.openxmlformats.org/wordprocessingml/2006/main" xmlns:w14="http://schemas.microsoft.com/office/word/2010/wordml" xmlns:wpg="http://schemas.microsoft.com/office/word/2010/wordprocessingGroup" xmlns:wpi="http://schemas.microsoft.com/office/word/2010/wordprocessingInk" xmlns:wne="http://schemas.microsoft.com/office/word/2006/wordml" xmlns:wps="http://schemas.microsoft.com/office/word/2010/wordprocessingShape" mc:Ignorable="w14 wp14">
-  <w:docDefaults>
-    <w:rPrDefault>
-      <w:rPr>
-        <w:rFonts w:asciiTheme="minorHAnsi" w:eastAsiaTheme="minorEastAsia" w:hAnsiTheme="minorHAnsi" w:cstheme="minorBidi"/>
-        <w:sz w:val="22"/>
-        <w:szCs w:val="22"/>
-        <w:lang w:val="en-US" w:eastAsia="en-US" w:bidi="ar-SA"/>
-      </w:rPr>
-    </w:rPrDefault>
-    <w:pPrDefault>
-      <w:pPr>
-        <w:spacing w:after="200" w:line="276" w:lineRule="auto"/>
-      </w:pPr>
-    </w:pPrDefault>
-  </w:docDefaults>
-  <w:latentStyles w:defLockedState="0" w:defUIPriority="99" w:defSemiHidden="1" w:defUnhideWhenUsed="1" w:defQFormat="0" w:count="267">
-    <w:lsdException w:name="Normal" w:semiHidden="0" w:uiPriority="0" w:unhideWhenUsed="0" w:qFormat="1"/>
-    <w:lsdException w:name="heading 1" w:semiHidden="0" w:uiPriority="9" w:unhideWhenUsed="0" w:qFormat="1"/>
-    <w:lsdException w:name="heading 2" w:uiPriority="9" w:qFormat="1"/>
-    <w:lsdException w:name="heading 3" w:uiPriority="9" w:qFormat="1"/>
-    <w:lsdException w:name="heading 4" w:uiPriority="9" w:qFormat="1"/>
-    <w:lsdException w:name="heading 5" w:uiPriority="9" w:qFormat="1"/>
-    <w:lsdException w:name="heading 6" w:uiPriority="9" w:qFormat="1"/>
-    <w:lsdException w:name="heading 7" w:uiPriority="9" w:qFormat="1"/>
-    <w:lsdException w:name="heading 8" w:uiPriority="9" w:qFormat="1"/>
-    <w:lsdException w:name="heading 9" w:uiPriority="9" w:qFormat="1"/>
-    <w:lsdException w:name="toc 1" w:uiPriority="39"/>
-    <w:lsdException w:name="toc 2" w:uiPriority="39"/>
-    <w:lsdException w:name="toc 3" w:uiPriority="39"/>
-    <w:lsdException w:name="toc 4" w:uiPriority="39"/>
-    <w:lsdException w:name="toc 5" w:uiPriority="39"/>
-    <w:lsdException w:name="toc 6" w:uiPriority="39"/>
-    <w:lsdException w:name="toc 7" w:uiPriority="39"/>
-    <w:lsdException w:name="toc 8" w:uiPriority="39"/>
-    <w:lsdException w:name="toc 9" w:uiPriority="39"/>
-    <w:lsdException w:name="caption" w:uiPriority="35" w:qFormat="1"/>
-    <w:lsdException w:name="footnote reference" w:unhideWhenUsed="0"/>
-    <w:lsdException w:name="Title" w:semiHidden="0" w:uiPriority="10" w:unhideWhenUsed="0" w:qFormat="1"/>
-    <w:lsdException w:name="Default Paragraph Font" w:uiPriority="1"/>
-    <w:lsdException w:name="Subtitle" w:semiHidden="0" w:uiPriority="11" w:unhideWhenUsed="0" w:qFormat="1"/>
-    <w:lsdException w:name="Strong" w:semiHidden="0" w:uiPriority="22" w:unhideWhenUsed="0" w:qFormat="1"/>
-    <w:lsdException w:name="Emphasis" w:semiHidden="0" w:uiPriority="20" w:unhideWhenUsed="0" w:qFormat="1"/>
-    <w:lsdException w:name="Table Grid" w:uiPriority="59"/>
-    <w:lsdException w:name="Placeholder Text" w:unhideWhenUsed="0"/>
-    <w:lsdException w:name="No Spacing" w:semiHidden="0" w:uiPriority="1" w:unhideWhenUsed="0" w:qFormat="1"/>
-    <w:lsdException w:name="Light Shading" w:semiHidden="0" w:uiPriority="60" w:unhideWhenUsed="0"/>
-    <w:lsdException w:name="Light List" w:semiHidden="0" w:uiPriority="61" w:unhideWhenUsed="0"/>
-    <w:lsdException w:name="Light Grid" w:semiHidden="0" w:uiPriority="62" w:unhideWhenUsed="0"/>
-    <w:lsdException w:name="Medium Shading 1" w:semiHidden="0" w:uiPriority="63" w:unhideWhenUsed="0"/>
-    <w:lsdException w:name="Medium Shading 2" w:semiHidden="0" w:uiPriority="64" w:unhideWhenUsed="0"/>
-    <w:lsdException w:name="Medium List 1" w:semiHidden="0" w:uiPriority="65" w:unhideWhenUsed="0"/>
-    <w:lsdException w:name="Medium List 2" w:semiHidden="0" w:uiPriority="66" w:unhideWhenUsed="0"/>
-    <w:lsdException w:name="Medium Grid 1" w:semiHidden="0" w:uiPriority="67" w:unhideWhenUsed="0"/>
-    <w:lsdException w:name="Medium Grid 2" w:semiHidden="0" w:uiPriority="68" w:unhideWhenUsed="0"/>
-    <w:lsdException w:name="Medium Grid 3" w:semiHidden="0" w:uiPriority="69" w:unhideWhenUsed="0"/>
-    <w:lsdException w:name="Dark List" w:semiHidden="0" w:uiPriority="70" w:unhideWhenUsed="0"/>
-    <w:lsdException w:name="Colorful Shading" w:semiHidden="0" w:uiPriority="71" w:unhideWhenUsed="0"/>
-    <w:lsdException w:name="Colorful List" w:semiHidden="0" w:uiPriority="72" w:unhideWhenUsed="0"/>
-    <w:lsdException w:name="Colorful Grid" w:semiHidden="0" w:uiPriority="73" w:unhideWhenUsed="0"/>
-    <w:lsdException w:name="Light Shading Accent 1" w:semiHidden="0" w:uiPriority="60" w:unhideWhenUsed="0"/>
-    <w:lsdException w:name="Light List Accent 1" w:semiHidden="0" w:uiPriority="61" w:unhideWhenUsed="0"/>
-    <w:lsdException w:name="Light Grid Accent 1" w:semiHidden="0" w:uiPriority="62" w:unhideWhenUsed="0"/>
-    <w:lsdException w:name="Medium Shading 1 Accent 1" w:semiHidden="0" w:uiPriority="63" w:unhideWhenUsed="0"/>
-    <w:lsdException w:name="Medium Shading 2 Accent 1" w:semiHidden="0" w:uiPriority="64" w:unhideWhenUsed="0"/>
-    <w:lsdException w:name="Medium List 1 Accent 1" w:semiHidden="0" w:uiPriority="65" w:unhideWhenUsed="0"/>
-    <w:lsdException w:name="Revision" w:unhideWhenUsed="0"/>
-    <w:lsdException w:name="List Paragraph" w:semiHidden="0" w:uiPriority="34" w:unhideWhenUsed="0" w:qFormat="1"/>
-    <w:lsdException w:name="Quote" w:semiHidden="0" w:uiPriority="29" w:unhideWhenUsed="0" w:qFormat="1"/>
-    <w:lsdException w:name="Intense Quote" w:semiHidden="0" w:uiPriority="30" w:unhideWhenUsed="0" w:qFormat="1"/>
-    <w:lsdException w:name="Medium List 2 Accent 1" w:semiHidden="0" w:uiPriority="66" w:unhideWhenUsed="0"/>
-    <w:lsdException w:name="Medium Grid 1 Accent 1" w:semiHidden="0" w:uiPriority="67" w:unhideWhenUsed="0"/>
-    <w:lsdException w:name="Medium Grid 2 Accent 1" w:semiHidden="0" w:uiPriority="68" w:unhideWhenUsed="0"/>
-    <w:lsdException w:name="Medium Grid 3 Accent 1" w:semiHidden="0" w:uiPriority="69" w:unhideWhenUsed="0"/>
-    <w:lsdException w:name="Dark List Accent 1" w:semiHidden="0" w:uiPriority="70" w:unhideWhenUsed="0"/>
-    <w:lsdException w:name="Colorful Shading Accent 1" w:semiHidden="0" w:uiPriority="71" w:unhideWhenUsed="0"/>
-    <w:lsdException w:name="Colorful List Accent 1" w:semiHidden="0" w:uiPriority="72" w:unhideWhenUsed="0"/>
-    <w:lsdException w:name="Colorful Grid Accent 1" w:semiHidden="0" w:uiPriority="73" w:unhideWhenUsed="0"/>
-    <w:lsdException w:name="Light Shading Accent 2" w:semiHidden="0" w:uiPriority="60" w:unhideWhenUsed="0"/>
-    <w:lsdException w:name="Light List Accent 2" w:semiHidden="0" w:uiPriority="61" w:unhideWhenUsed="0"/>
-    <w:lsdException w:name="Light Grid Accent 2" w:semiHidden="0" w:uiPriority="62" w:unhideWhenUsed="0"/>
-    <w:lsdException w:name="Medium Shading 1 Accent 2" w:semiHidden="0" w:uiPriority="63" w:unhideWhenUsed="0"/>
-    <w:lsdException w:name="Medium Shading 2 Accent 2" w:semiHidden="0" w:uiPriority="64" w:unhideWhenUsed="0"/>
-    <w:lsdException w:name="Medium List 1 Accent 2" w:semiHidden="0" w:uiPriority="65" w:unhideWhenUsed="0"/>
-    <w:lsdException w:name="Medium List 2 Accent 2" w:semiHidden="0" w:uiPriority="66" w:unhideWhenUsed="0"/>
-    <w:lsdException w:name="Medium Grid 1 Accent 2" w:semiHidden="0" w:uiPriority="67" w:unhideWhenUsed="0"/>
-    <w:lsdException w:name="Medium Grid 2 Accent 2" w:semiHidden="0" w:uiPriority="68" w:unhideWhenUsed="0"/>
-    <w:lsdException w:name="Medium Grid 3 Accent 2" w:semiHidden="0" w:uiPriority="69" w:unhideWhenUsed="0"/>
-    <w:lsdException w:name="Dark List Accent 2" w:semiHidden="0" w:uiPriority="70" w:unhideWhenUsed="0"/>
-    <w:lsdException w:name="Colorful Shading Accent 2" w:semiHidden="0" w:uiPriority="71" w:unhideWhenUsed="0"/>
-    <w:lsdException w:name="Colorful List Accent 2" w:semiHidden="0" w:uiPriority="72" w:unhideWhenUsed="0"/>
-    <w:lsdException w:name="Colorful Grid Accent 2" w:semiHidden="0" w:uiPriority="73" w:unhideWhenUsed="0"/>
-    <w:lsdException w:name="Light Shading Accent 3" w:semiHidden="0" w:uiPriority="60" w:unhideWhenUsed="0"/>
-    <w:lsdException w:name="Light List Accent 3" w:semiHidden="0" w:uiPriority="61" w:unhideWhenUsed="0"/>
-    <w:lsdException w:name="Light Grid Accent 3" w:semiHidden="0" w:uiPriority="62" w:unhideWhenUsed="0"/>
-    <w:lsdException w:name="Medium Shading 1 Accent 3" w:semiHidden="0" w:uiPriority="63" w:unhideWhenUsed="0"/>
-    <w:lsdException w:name="Medium Shading 2 Accent 3" w:semiHidden="0" w:uiPriority="64" w:unhideWhenUsed="0"/>
-    <w:lsdException w:name="Medium List 1 Accent 3" w:semiHidden="0" w:uiPriority="65" w:unhideWhenUsed="0"/>
-    <w:lsdException w:name="Medium List 2 Accent 3" w:semiHidden="0" w:uiPriority="66" w:unhideWhenUsed="0"/>
-    <w:lsdException w:name="Medium Grid 1 Accent 3" w:semiHidden="0" w:uiPriority="67" w:unhideWhenUsed="0"/>
-    <w:lsdException w:name="Medium Grid 2 Accent 3" w:semiHidden="0" w:uiPriority="68" w:unhideWhenUsed="0"/>
-    <w:lsdException w:name="Medium Grid 3 Accent 3" w:semiHidden="0" w:uiPriority="69" w:unhideWhenUsed="0"/>
-    <w:lsdException w:name="Dark List Accent 3" w:semiHidden="0" w:uiPriority="70" w:unhideWhenUsed="0"/>
-    <w:lsdException w:name="Colorful Shading Accent 3" w:semiHidden="0" w:uiPriority="71" w:unhideWhenUsed="0"/>
-    <w:lsdException w:name="Colorful List Accent 3" w:semiHidden="0" w:uiPriority="72" w:unhideWhenUsed="0"/>
-    <w:lsdException w:name="Colorful Grid Accent 3" w:semiHidden="0" w:uiPriority="73" w:unhideWhenUsed="0"/>
-    <w:lsdException w:name="Light Shading Accent 4" w:semiHidden="0" w:uiPriority="60" w:unhideWhenUsed="0"/>
-    <w:lsdException w:name="Light List Accent 4" w:semiHidden="0" w:uiPriority="61" w:unhideWhenUsed="0"/>
-    <w:lsdException w:name="Light Grid Accent 4" w:semiHidden="0" w:uiPriority="62" w:unhideWhenUsed="0"/>
-    <w:lsdException w:name="Medium Shading 1 Accent 4" w:semiHidden="0" w:uiPriority="63" w:unhideWhenUsed="0"/>
-    <w:lsdException w:name="Medium Shading 2 Accent 4" w:semiHidden="0" w:uiPriority="64" w:unhideWhenUsed="0"/>
-    <w:lsdException w:name="Medium List 1 Accent 4" w:semiHidden="0" w:uiPriority="65" w:unhideWhenUsed="0"/>
-    <w:lsdException w:name="Medium List 2 Accent 4" w:semiHidden="0" w:uiPriority="66" w:unhideWhenUsed="0"/>
-    <w:lsdException w:name="Medium Grid 1 Accent 4" w:semiHidden="0" w:uiPriority="67" w:unhideWhenUsed="0"/>
-    <w:lsdException w:name="Medium Grid 2 Accent 4" w:semiHidden="0" w:uiPriority="68" w:unhideWhenUsed="0"/>
-    <w:lsdException w:name="Medium Grid 3 Accent 4" w:semiHidden="0" w:uiPriority="69" w:unhideWhenUsed="0"/>
-    <w:lsdException w:name="Dark List Accent 4" w:semiHidden="0" w:uiPriority="70" w:unhideWhenUsed="0"/>
-    <w:lsdException w:name="Colorful Shading Accent 4" w:semiHidden="0" w:uiPriority="71" w:unhideWhenUsed="0"/>
-    <w:lsdException w:name="Colorful List Accent 4" w:semiHidden="0" w:uiPriority="72" w:unhideWhenUsed="0"/>
-    <w:lsdException w:name="Colorful Grid Accent 4" w:semiHidden="0" w:uiPriority="73" w:unhideWhenUsed="0"/>
-    <w:lsdException w:name="Light Shading Accent 5" w:semiHidden="0" w:uiPriority="60" w:unhideWhenUsed="0"/>
-    <w:lsdException w:name="Light List Accent 5" w:semiHidden="0" w:uiPriority="61" w:unhideWhenUsed="0"/>
-    <w:lsdException w:name="Light Grid Accent 5" w:semiHidden="0" w:uiPriority="62" w:unhideWhenUsed="0"/>
-    <w:lsdException w:name="Medium Shading 1 Accent 5" w:semiHidden="0" w:uiPriority="63" w:unhideWhenUsed="0"/>
-    <w:lsdException w:name="Medium Shading 2 Accent 5" w:semiHidden="0" w:uiPriority="64" w:unhideWhenUsed="0"/>
-    <w:lsdException w:name="Medium List 1 Accent 5" w:semiHidden="0" w:uiPriority="65" w:unhideWhenUsed="0"/>
-    <w:lsdException w:name="Medium List 2 Accent 5" w:semiHidden="0" w:uiPriority="66" w:unhideWhenUsed="0"/>
-    <w:lsdException w:name="Medium Grid 1 Accent 5" w:semiHidden="0" w:uiPriority="67" w:unhideWhenUsed="0"/>
-    <w:lsdException w:name="Medium Grid 2 Accent 5" w:semiHidden="0" w:uiPriority="68" w:unhideWhenUsed="0"/>
-    <w:lsdException w:name="Medium Grid 3 Accent 5" w:semiHidden="0" w:uiPriority="69" w:unhideWhenUsed="0"/>
-    <w:lsdException w:name="Dark List Accent 5" w:semiHidden="0" w:uiPriority="70" w:unhideWhenUsed="0"/>
-    <w:lsdException w:name="Colorful Shading Accent 5" w:semiHidden="0" w:uiPriority="71" w:unhideWhenUsed="0"/>
-    <w:lsdException w:name="Colorful List Accent 5" w:semiHidden="0" w:uiPriority="72" w:unhideWhenUsed="0"/>
-    <w:lsdException w:name="Colorful Grid Accent 5" w:semiHidden="0" w:uiPriority="73" w:unhideWhenUsed="0"/>
-    <w:lsdException w:name="Light Shading Accent 6" w:semiHidden="0" w:uiPriority="60" w:unhideWhenUsed="0"/>
-    <w:lsdException w:name="Light List Accent 6" w:semiHidden="0" w:uiPriority="61" w:unhideWhenUsed="0"/>
-    <w:lsdException w:name="Light Grid Accent 6" w:semiHidden="0" w:uiPriority="62" w:unhideWhenUsed="0"/>
-    <w:lsdException w:name="Medium Shading 1 Accent 6" w:semiHidden="0" w:uiPriority="63" w:unhideWhenUsed="0"/>
-    <w:lsdException w:name="Medium Shading 2 Accent 6" w:semiHidden="0" w:uiPriority="64" w:unhideWhenUsed="0"/>
-    <w:lsdException w:name="Medium List 1 Accent 6" w:semiHidden="0" w:uiPriority="65" w:unhideWhenUsed="0"/>
-    <w:lsdException w:name="Medium List 2 Accent 6" w:semiHidden="0" w:uiPriority="66" w:unhideWhenUsed="0"/>
-    <w:lsdException w:name="Medium Grid 1 Accent 6" w:semiHidden="0" w:uiPriority="67" w:unhideWhenUsed="0"/>
-    <w:lsdException w:name="Medium Grid 2 Accent 6" w:semiHidden="0" w:uiPriority="68" w:unhideWhenUsed="0"/>
-    <w:lsdException w:name="Medium Grid 3 Accent 6" w:semiHidden="0" w:uiPriority="69" w:unhideWhenUsed="0"/>
-    <w:lsdException w:name="Dark List Accent 6" w:semiHidden="0" w:uiPriority="70" w:unhideWhenUsed="0"/>
-    <w:lsdException w:name="Colorful Shading Accent 6" w:semiHidden="0" w:uiPriority="71" w:unhideWhenUsed="0"/>
-    <w:lsdException w:name="Colorful List Accent 6" w:semiHidden="0" w:uiPriority="72" w:unhideWhenUsed="0"/>
-    <w:lsdException w:name="Colorful Grid Accent 6" w:semiHidden="0" w:uiPriority="73" w:unhideWhenUsed="0"/>
-    <w:lsdException w:name="Subtle Emphasis" w:semiHidden="0" w:uiPriority="19" w:unhideWhenUsed="0" w:qFormat="1"/>
-    <w:lsdException w:name="Intense Emphasis" w:semiHidden="0" w:uiPriority="21" w:unhideWhenUsed="0" w:qFormat="1"/>
-    <w:lsdException w:name="Subtle Reference" w:semiHidden="0" w:uiPriority="31" w:unhideWhenUsed="0" w:qFormat="1"/>
-    <w:lsdException w:name="Intense Reference" w:semiHidden="0" w:uiPriority="32" w:unhideWhenUsed="0" w:qFormat="1"/>
-    <w:lsdException w:name="Book Title" w:semiHidden="0" w:uiPriority="33" w:unhideWhenUsed="0" w:qFormat="1"/>
-    <w:lsdException w:name="Bibliography" w:uiPriority="37"/>
-    <w:lsdException w:name="TOC Heading" w:uiPriority="39" w:qFormat="1"/>
+  <w:latentStyles w:defLockedState="0" w:defUIPriority="99" w:defSemiHidden="0" w:defUnhideWhenUsed="0" w:defQFormat="0" w:count="376">
+    <w:lsdException w:name="Normal" w:uiPriority="0" w:qFormat="1"/>
+    <w:lsdException w:name="heading 1" w:uiPriority="9" w:qFormat="1"/>
+    <w:lsdException w:name="heading 2" w:semiHidden="1" w:uiPriority="9" w:unhideWhenUsed="1" w:qFormat="1"/>
+    <w:lsdException w:name="heading 3" w:semiHidden="1" w:uiPriority="9" w:unhideWhenUsed="1" w:qFormat="1"/>
+    <w:lsdException w:name="heading 4" w:semiHidden="1" w:uiPriority="9" w:unhideWhenUsed="1" w:qFormat="1"/>
+    <w:lsdException w:name="heading 5" w:semiHidden="1" w:uiPriority="9" w:unhideWhenUsed="1" w:qFormat="1"/>
+    <w:lsdException w:name="heading 6" w:semiHidden="1" w:uiPriority="9" w:unhideWhenUsed="1" w:qFormat="1"/>
+    <w:lsdException w:name="heading 7" w:semiHidden="1" w:uiPriority="9" w:unhideWhenUsed="1" w:qFormat="1"/>
+    <w:lsdException w:name="heading 8" w:semiHidden="1" w:uiPriority="9" w:unhideWhenUsed="1" w:qFormat="1"/>
+    <w:lsdException w:name="heading 9" w:semiHidden="1" w:uiPriority="9" w:unhideWhenUsed="1" w:qFormat="1"/>
+    <w:lsdException w:name="index 1" w:semiHidden="1" w:unhideWhenUsed="1"/>
+    <w:lsdException w:name="index 2" w:semiHidden="1" w:unhideWhenUsed="1"/>
+    <w:lsdException w:name="index 3" w:semiHidden="1" w:unhideWhenUsed="1"/>
+    <w:lsdException w:name="index 4" w:semiHidden="1" w:unhideWhenUsed="1"/>
+    <w:lsdException w:name="index 5" w:semiHidden="1" w:unhideWhenUsed="1"/>
+    <w:lsdException w:name="index 6" w:semiHidden="1" w:unhideWhenUsed="1"/>
+    <w:lsdException w:name="index 7" w:semiHidden="1" w:unhideWhenUsed="1"/>
+    <w:lsdException w:name="index 8" w:semiHidden="1" w:unhideWhenUsed="1"/>
+    <w:lsdException w:name="index 9" w:semiHidden="1" w:unhideWhenUsed="1"/>
+    <w:lsdException w:name="toc 1" w:semiHidden="1" w:uiPriority="39" w:unhideWhenUsed="1"/>
+    <w:lsdException w:name="toc 2" w:semiHidden="1" w:uiPriority="39" w:unhideWhenUsed="1"/>
+    <w:lsdException w:name="toc 3" w:semiHidden="1" w:uiPriority="39" w:unhideWhenUsed="1"/>
+    <w:lsdException w:name="toc 4" w:semiHidden="1" w:uiPriority="39" w:unhideWhenUsed="1"/>
+    <w:lsdException w:name="toc 5" w:semiHidden="1" w:uiPriority="39" w:unhideWhenUsed="1"/>
+    <w:lsdException w:name="toc 6" w:semiHidden="1" w:uiPriority="39" w:unhideWhenUsed="1"/>
+    <w:lsdException w:name="toc 7" w:semiHidden="1" w:uiPriority="39" w:unhideWhenUsed="1"/>
+    <w:lsdException w:name="toc 8" w:semiHidden="1" w:uiPriority="39" w:unhideWhenUsed="1"/>
+    <w:lsdException w:name="toc 9" w:semiHidden="1" w:uiPriority="39" w:unhideWhenUsed="1"/>
+    <w:lsdException w:name="Normal Indent" w:semiHidden="1" w:unhideWhenUsed="1"/>
+    <w:lsdException w:name="footnote text" w:semiHidden="1" w:unhideWhenUsed="1"/>
+    <w:lsdException w:name="annotation text" w:semiHidden="1" w:unhideWhenUsed="1"/>
+    <w:lsdException w:name="header" w:semiHidden="1" w:unhideWhenUsed="1"/>
+    <w:lsdException w:name="footer" w:semiHidden="1" w:unhideWhenUsed="1"/>
+    <w:lsdException w:name="index heading" w:semiHidden="1" w:unhideWhenUsed="1"/>
+    <w:lsdException w:name="caption" w:semiHidden="1" w:uiPriority="35" w:unhideWhenUsed="1" w:qFormat="1"/>
+    <w:lsdException w:name="table of figures" w:semiHidden="1" w:unhideWhenUsed="1"/>
+    <w:lsdException w:name="envelope address" w:semiHidden="1" w:unhideWhenUsed="1"/>
+    <w:lsdException w:name="envelope return" w:semiHidden="1" w:unhideWhenUsed="1"/>
+    <w:lsdException w:name="footnote reference" w:semiHidden="1"/>
+    <w:lsdException w:name="annotation reference" w:semiHidden="1" w:unhideWhenUsed="1"/>
+    <w:lsdException w:name="line number" w:semiHidden="1" w:unhideWhenUsed="1"/>
+    <w:lsdException w:name="page number" w:semiHidden="1" w:unhideWhenUsed="1"/>
+    <w:lsdException w:name="endnote reference" w:semiHidden="1" w:unhideWhenUsed="1"/>
+    <w:lsdException w:name="endnote text" w:semiHidden="1" w:unhideWhenUsed="1"/>
+    <w:lsdException w:name="table of authorities" w:semiHidden="1" w:unhideWhenUsed="1"/>
+    <w:lsdException w:name="macro" w:semiHidden="1" w:unhideWhenUsed="1"/>
+    <w:lsdException w:name="toa heading" w:semiHidden="1" w:unhideWhenUsed="1"/>
+    <w:lsdException w:name="List" w:semiHidden="1" w:unhideWhenUsed="1"/>
+    <w:lsdException w:name="List Bullet" w:semiHidden="1" w:unhideWhenUsed="1"/>
+    <w:lsdException w:name="List Number" w:semiHidden="1" w:unhideWhenUsed="1"/>
+    <w:lsdException w:name="List 2" w:semiHidden="1" w:unhideWhenUsed="1"/>
+    <w:lsdException w:name="List 3" w:semiHidden="1" w:unhideWhenUsed="1"/>
+    <w:lsdException w:name="List 4" w:semiHidden="1" w:unhideWhenUsed="1"/>
+    <w:lsdException w:name="List 5" w:semiHidden="1" w:unhideWhenUsed="1"/>
+    <w:lsdException w:name="List Bullet 2" w:semiHidden="1" w:unhideWhenUsed="1"/>
+    <w:lsdException w:name="List Bullet 3" w:semiHidden="1" w:unhideWhenUsed="1"/>
+    <w:lsdException w:name="List Bullet 4" w:semiHidden="1" w:unhideWhenUsed="1"/>
+    <w:lsdException w:name="List Bullet 5" w:semiHidden="1" w:unhideWhenUsed="1"/>
+    <w:lsdException w:name="List Number 2" w:semiHidden="1" w:unhideWhenUsed="1"/>
+    <w:lsdException w:name="List Number 3" w:semiHidden="1" w:unhideWhenUsed="1"/>
+    <w:lsdException w:name="List Number 4" w:semiHidden="1" w:unhideWhenUsed="1"/>
+    <w:lsdException w:name="List Number 5" w:semiHidden="1" w:unhideWhenUsed="1"/>
+    <w:lsdException w:name="Title" w:uiPriority="10" w:qFormat="1"/>
+    <w:lsdException w:name="Closing" w:semiHidden="1" w:unhideWhenUsed="1"/>
+    <w:lsdException w:name="Signature" w:semiHidden="1" w:unhideWhenUsed="1"/>
+    <w:lsdException w:name="Default Paragraph Font" w:semiHidden="1" w:uiPriority="1" w:unhideWhenUsed="1"/>
+    <w:lsdException w:name="Body Text" w:semiHidden="1" w:unhideWhenUsed="1"/>
+    <w:lsdException w:name="Body Text Indent" w:semiHidden="1" w:unhideWhenUsed="1"/>
+    <w:lsdException w:name="List Continue" w:semiHidden="1" w:unhideWhenUsed="1"/>
+    <w:lsdException w:name="List Continue 2" w:semiHidden="1" w:unhideWhenUsed="1"/>
+    <w:lsdException w:name="List Continue 3" w:semiHidden="1" w:unhideWhenUsed="1"/>
+    <w:lsdException w:name="List Continue 4" w:semiHidden="1" w:unhideWhenUsed="1"/>
+    <w:lsdException w:name="List Continue 5" w:semiHidden="1" w:unhideWhenUsed="1"/>
+    <w:lsdException w:name="Message Header" w:semiHidden="1" w:unhideWhenUsed="1"/>
+    <w:lsdException w:name="Subtitle" w:uiPriority="11" w:qFormat="1"/>
+    <w:lsdException w:name="Salutation" w:semiHidden="1" w:unhideWhenUsed="1"/>
+    <w:lsdException w:name="Date" w:semiHidden="1" w:unhideWhenUsed="1"/>
+    <w:lsdException w:name="Body Text First Indent" w:semiHidden="1" w:unhideWhenUsed="1"/>
+    <w:lsdException w:name="Body Text First Indent 2" w:semiHidden="1" w:unhideWhenUsed="1"/>
+    <w:lsdException w:name="Note Heading" w:semiHidden="1" w:unhideWhenUsed="1"/>
+    <w:lsdException w:name="Body Text 2" w:semiHidden="1" w:unhideWhenUsed="1"/>
+    <w:lsdException w:name="Body Text 3" w:semiHidden="1" w:unhideWhenUsed="1"/>
+    <w:lsdException w:name="Body Text Indent 2" w:semiHidden="1" w:unhideWhenUsed="1"/>
+    <w:lsdException w:name="Body Text Indent 3" w:semiHidden="1" w:unhideWhenUsed="1"/>
+    <w:lsdException w:name="Block Text" w:semiHidden="1" w:unhideWhenUsed="1"/>
+    <w:lsdException w:name="Hyperlink" w:semiHidden="1" w:unhideWhenUsed="1"/>
+    <w:lsdException w:name="FollowedHyperlink" w:semiHidden="1" w:unhideWhenUsed="1"/>
+    <w:lsdException w:name="Strong" w:uiPriority="22" w:qFormat="1"/>
+    <w:lsdException w:name="Emphasis" w:uiPriority="20" w:qFormat="1"/>
+    <w:lsdException w:name="Document Map" w:semiHidden="1" w:unhideWhenUsed="1"/>
+    <w:lsdException w:name="Plain Text" w:semiHidden="1" w:unhideWhenUsed="1"/>
+    <w:lsdException w:name="E-mail Signature" w:semiHidden="1" w:unhideWhenUsed="1"/>
+    <w:lsdException w:name="HTML Top of Form" w:semiHidden="1" w:unhideWhenUsed="1"/>
+    <w:lsdException w:name="HTML Bottom of Form" w:semiHidden="1" w:unhideWhenUsed="1"/>
+    <w:lsdException w:name="Normal (Web)" w:semiHidden="1" w:unhideWhenUsed="1"/>
+    <w:lsdException w:name="HTML Acronym" w:semiHidden="1" w:unhideWhenUsed="1"/>
+    <w:lsdException w:name="HTML Address" w:semiHidden="1" w:unhideWhenUsed="1"/>
+    <w:lsdException w:name="HTML Cite" w:semiHidden="1" w:unhideWhenUsed="1"/>
+    <w:lsdException w:name="HTML Code" w:semiHidden="1" w:unhideWhenUsed="1"/>
+    <w:lsdException w:name="HTML Definition" w:semiHidden="1" w:unhideWhenUsed="1"/>
+    <w:lsdException w:name="HTML Keyboard" w:semiHidden="1" w:unhideWhenUsed="1"/>
+    <w:lsdException w:name="HTML Preformatted" w:semiHidden="1" w:unhideWhenUsed="1"/>
+    <w:lsdException w:name="HTML Sample" w:semiHidden="1" w:unhideWhenUsed="1"/>
+    <w:lsdException w:name="HTML Typewriter" w:semiHidden="1" w:unhideWhenUsed="1"/>
+    <w:lsdException w:name="HTML Variable" w:semiHidden="1" w:unhideWhenUsed="1"/>
+    <w:lsdException w:name="Normal Table" w:semiHidden="1" w:unhideWhenUsed="1"/>
+    <w:lsdException w:name="annotation subject" w:semiHidden="1" w:unhideWhenUsed="1"/>
+    <w:lsdException w:name="No List" w:semiHidden="1" w:unhideWhenUsed="1"/>
+    <w:lsdException w:name="Outline List 1" w:semiHidden="1" w:unhideWhenUsed="1"/>
+    <w:lsdException w:name="Outline List 2" w:semiHidden="1" w:unhideWhenUsed="1"/>
+    <w:lsdException w:name="Outline List 3" w:semiHidden="1" w:unhideWhenUsed="1"/>
+    <w:lsdException w:name="Table Simple 1" w:semiHidden="1" w:unhideWhenUsed="1"/>
+    <w:lsdException w:name="Table Simple 2" w:semiHidden="1" w:unhideWhenUsed="1"/>
+    <w:lsdException w:name="Table Simple 3" w:semiHidden="1" w:unhideWhenUsed="1"/>
+    <w:lsdException w:name="Table Classic 1" w:semiHidden="1" w:unhideWhenUsed="1"/>
+    <w:lsdException w:name="Table Classic 2" w:semiHidden="1" w:unhideWhenUsed="1"/>
+    <w:lsdException w:name="Table Classic 3" w:semiHidden="1" w:unhideWhenUsed="1"/>
+    <w:lsdException w:name="Table Classic 4" w:semiHidden="1" w:unhideWhenUsed="1"/>
+    <w:lsdException w:name="Table Colorful 1" w:semiHidden="1" w:unhideWhenUsed="1"/>
+    <w:lsdException w:name="Table Colorful 2" w:semiHidden="1" w:unhideWhenUsed="1"/>
+    <w:lsdException w:name="Table Colorful 3" w:semiHidden="1" w:unhideWhenUsed="1"/>
+    <w:lsdException w:name="Table Columns 1" w:semiHidden="1" w:unhideWhenUsed="1"/>
+    <w:lsdException w:name="Table Columns 2" w:semiHidden="1" w:unhideWhenUsed="1"/>
+    <w:lsdException w:name="Table Columns 3" w:semiHidden="1" w:unhideWhenUsed="1"/>
+    <w:lsdException w:name="Table Columns 4" w:semiHidden="1" w:unhideWhenUsed="1"/>
+    <w:lsdException w:name="Table Columns 5" w:semiHidden="1" w:unhideWhenUsed="1"/>
+    <w:lsdException w:name="Table Grid 1" w:semiHidden="1" w:unhideWhenUsed="1"/>
+    <w:lsdException w:name="Table Grid 2" w:semiHidden="1" w:unhideWhenUsed="1"/>
+    <w:lsdException w:name="Table Grid 3" w:semiHidden="1" w:unhideWhenUsed="1"/>
+    <w:lsdException w:name="Table Grid 4" w:semiHidden="1" w:unhideWhenUsed="1"/>
+    <w:lsdException w:name="Table Grid 5" w:semiHidden="1" w:unhideWhenUsed="1"/>
+    <w:lsdException w:name="Table Grid 6" w:semiHidden="1" w:unhideWhenUsed="1"/>
+    <w:lsdException w:name="Table Grid 7" w:semiHidden="1" w:unhideWhenUsed="1"/>
+    <w:lsdException w:name="Table Grid 8" w:semiHidden="1" w:unhideWhenUsed="1"/>
+    <w:lsdException w:name="Table List 1" w:semiHidden="1" w:unhideWhenUsed="1"/>
+    <w:lsdException w:name="Table List 2" w:semiHidden="1" w:unhideWhenUsed="1"/>
+    <w:lsdException w:name="Table List 3" w:semiHidden="1" w:unhideWhenUsed="1"/>
+    <w:lsdException w:name="Table List 4" w:semiHidden="1" w:unhideWhenUsed="1"/>
+    <w:lsdException w:name="Table List 5" w:semiHidden="1" w:unhideWhenUsed="1"/>
+    <w:lsdException w:name="Table List 6" w:semiHidden="1" w:unhideWhenUsed="1"/>
+    <w:lsdException w:name="Table List 7" w:semiHidden="1" w:unhideWhenUsed="1"/>
+    <w:lsdException w:name="Table List 8" w:semiHidden="1" w:unhideWhenUsed="1"/>
+    <w:lsdException w:name="Table 3D effects 1" w:semiHidden="1" w:unhideWhenUsed="1"/>
+    <w:lsdException w:name="Table 3D effects 2" w:semiHidden="1" w:unhideWhenUsed="1"/>
+    <w:lsdException w:name="Table 3D effects 3" w:semiHidden="1" w:unhideWhenUsed="1"/>
+    <w:lsdException w:name="Table Contemporary" w:semiHidden="1" w:unhideWhenUsed="1"/>
+    <w:lsdException w:name="Table Elegant" w:semiHidden="1" w:unhideWhenUsed="1"/>
+    <w:lsdException w:name="Table Professional" w:semiHidden="1" w:unhideWhenUsed="1"/>
+    <w:lsdException w:name="Table Subtle 1" w:semiHidden="1" w:unhideWhenUsed="1"/>
+    <w:lsdException w:name="Table Subtle 2" w:semiHidden="1" w:unhideWhenUsed="1"/>
+    <w:lsdException w:name="Table Web 1" w:semiHidden="1" w:unhideWhenUsed="1"/>
+    <w:lsdException w:name="Table Web 2" w:semiHidden="1" w:unhideWhenUsed="1"/>
+    <w:lsdException w:name="Table Web 3" w:semiHidden="1" w:unhideWhenUsed="1"/>
+    <w:lsdException w:name="Balloon Text" w:semiHidden="1" w:unhideWhenUsed="1"/>
+    <w:lsdException w:name="Table Grid" w:semiHidden="1" w:uiPriority="59" w:unhideWhenUsed="1"/>
+    <w:lsdException w:name="Table Theme" w:semiHidden="1" w:unhideWhenUsed="1"/>
+    <w:lsdException w:name="Placeholder Text" w:semiHidden="1"/>
+    <w:lsdException w:name="No Spacing" w:uiPriority="1" w:qFormat="1"/>
+    <w:lsdException w:name="Light Shading" w:uiPriority="60"/>
+    <w:lsdException w:name="Light List" w:uiPriority="61"/>
+    <w:lsdException w:name="Light Grid" w:uiPriority="62"/>
+    <w:lsdException w:name="Medium Shading 1" w:uiPriority="63"/>
+    <w:lsdException w:name="Medium Shading 2" w:uiPriority="64"/>
+    <w:lsdException w:name="Medium List 1" w:uiPriority="65"/>
+    <w:lsdException w:name="Medium List 2" w:uiPriority="66"/>
+    <w:lsdException w:name="Medium Grid 1" w:uiPriority="67"/>
+    <w:lsdException w:name="Medium Grid 2" w:uiPriority="68"/>
+    <w:lsdException w:name="Medium Grid 3" w:uiPriority="69"/>
+    <w:lsdException w:name="Dark List" w:uiPriority="70"/>
+    <w:lsdException w:name="Colorful Shading" w:uiPriority="71"/>
+    <w:lsdException w:name="Colorful List" w:uiPriority="72"/>
+    <w:lsdException w:name="Colorful Grid" w:uiPriority="73"/>
+    <w:lsdException w:name="Light Shading Accent 1" w:uiPriority="60"/>
+    <w:lsdException w:name="Light List Accent 1" w:uiPriority="61"/>
+    <w:lsdException w:name="Light Grid Accent 1" w:uiPriority="62"/>
+    <w:lsdException w:name="Medium Shading 1 Accent 1" w:uiPriority="63"/>
+    <w:lsdException w:name="Medium Shading 2 Accent 1" w:uiPriority="64"/>
+    <w:lsdException w:name="Medium List 1 Accent 1" w:uiPriority="65"/>
+    <w:lsdException w:name="Revision" w:semiHidden="1"/>
+    <w:lsdException w:name="List Paragraph" w:uiPriority="34" w:qFormat="1"/>
+    <w:lsdException w:name="Quote" w:uiPriority="29" w:qFormat="1"/>
+    <w:lsdException w:name="Intense Quote" w:uiPriority="30" w:qFormat="1"/>
+    <w:lsdException w:name="Medium List 2 Accent 1" w:uiPriority="66"/>
+    <w:lsdException w:name="Medium Grid 1 Accent 1" w:uiPriority="67"/>
+    <w:lsdException w:name="Medium Grid 2 Accent 1" w:uiPriority="68"/>
+    <w:lsdException w:name="Medium Grid 3 Accent 1" w:uiPriority="69"/>
+    <w:lsdException w:name="Dark List Accent 1" w:uiPriority="70"/>
+    <w:lsdException w:name="Colorful Shading Accent 1" w:uiPriority="71"/>
+    <w:lsdException w:name="Colorful List Accent 1" w:uiPriority="72"/>
+    <w:lsdException w:name="Colorful Grid Accent 1" w:uiPriority="73"/>
+    <w:lsdException w:name="Light Shading Accent 2" w:uiPriority="60"/>
+    <w:lsdException w:name="Light List Accent 2" w:uiPriority="61"/>
+    <w:lsdException w:name="Light Grid Accent 2" w:uiPriority="62"/>
+    <w:lsdException w:name="Medium Shading 1 Accent 2" w:uiPriority="63"/>
+    <w:lsdException w:name="Medium Shading 2 Accent 2" w:uiPriority="64"/>
+    <w:lsdException w:name="Medium List 1 Accent 2" w:uiPriority="65"/>
+    <w:lsdException w:name="Medium List 2 Accent 2" w:uiPriority="66"/>
+    <w:lsdException w:name="Medium Grid 1 Accent 2" w:uiPriority="67"/>
+    <w:lsdException w:name="Medium Grid 2 Accent 2" w:uiPriority="68"/>
+    <w:lsdException w:name="Medium Grid 3 Accent 2" w:uiPriority="69"/>
+    <w:lsdException w:name="Dark List Accent 2" w:uiPriority="70"/>
+    <w:lsdException w:name="Colorful Shading Accent 2" w:uiPriority="71"/>
+    <w:lsdException w:name="Colorful List Accent 2" w:uiPriority="72"/>
+    <w:lsdException w:name="Colorful Grid Accent 2" w:uiPriority="73"/>
+    <w:lsdException w:name="Light Shading Accent 3" w:uiPriority="60"/>
+    <w:lsdException w:name="Light List Accent 3" w:uiPriority="61"/>
+    <w:lsdException w:name="Light Grid Accent 3" w:uiPriority="62"/>
+    <w:lsdException w:name="Medium Shading 1 Accent 3" w:uiPriority="63"/>
+    <w:lsdException w:name="Medium Shading 2 Accent 3" w:uiPriority="64"/>
+    <w:lsdException w:name="Medium List 1 Accent 3" w:uiPriority="65"/>
+    <w:lsdException w:name="Medium List 2 Accent 3" w:uiPriority="66"/>
+    <w:lsdException w:name="Medium Grid 1 Accent 3" w:uiPriority="67"/>
+    <w:lsdException w:name="Medium Grid 2 Accent 3" w:uiPriority="68"/>
+    <w:lsdException w:name="Medium Grid 3 Accent 3" w:uiPriority="69"/>
+    <w:lsdException w:name="Dark List Accent 3" w:uiPriority="70"/>
+    <w:lsdException w:name="Colorful Shading Accent 3" w:uiPriority="71"/>
+    <w:lsdException w:name="Colorful List Accent 3" w:uiPriority="72"/>
+    <w:lsdException w:name="Colorful Grid Accent 3" w:uiPriority="73"/>
+    <w:lsdException w:name="Light Shading Accent 4" w:uiPriority="60"/>
+    <w:lsdException w:name="Light List Accent 4" w:uiPriority="61"/>
+    <w:lsdException w:name="Light Grid Accent 4" w:uiPriority="62"/>
+    <w:lsdException w:name="Medium Shading 1 Accent 4" w:uiPriority="63"/>
+    <w:lsdException w:name="Medium Shading 2 Accent 4" w:uiPriority="64"/>
+    <w:lsdException w:name="Medium List 1 Accent 4" w:uiPriority="65"/>
+    <w:lsdException w:name="Medium List 2 Accent 4" w:uiPriority="66"/>
+    <w:lsdException w:name="Medium Grid 1 Accent 4" w:uiPriority="67"/>
+    <w:lsdException w:name="Medium Grid 2 Accent 4" w:uiPriority="68"/>
+    <w:lsdException w:name="Medium Grid 3 Accent 4" w:uiPriority="69"/>
+    <w:lsdException w:name="Dark List Accent 4" w:uiPriority="70"/>
+    <w:lsdException w:name="Colorful Shading Accent 4" w:uiPriority="71"/>
+    <w:lsdException w:name="Colorful List Accent 4" w:uiPriority="72"/>
+    <w:lsdException w:name="Colorful Grid Accent 4" w:uiPriority="73"/>
+    <w:lsdException w:name="Light Shading Accent 5" w:uiPriority="60"/>
+    <w:lsdException w:name="Light List Accent 5" w:uiPriority="61"/>
+    <w:lsdException w:name="Light Grid Accent 5" w:uiPriority="62"/>
+    <w:lsdException w:name="Medium Shading 1 Accent 5" w:uiPriority="63"/>
+    <w:lsdException w:name="Medium Shading 2 Accent 5" w:uiPriority="64"/>
+    <w:lsdException w:name="Medium List 1 Accent 5" w:uiPriority="65"/>
+    <w:lsdException w:name="Medium List 2 Accent 5" w:uiPriority="66"/>
+    <w:lsdException w:name="Medium Grid 1 Accent 5" w:uiPriority="67"/>
+    <w:lsdException w:name="Medium Grid 2 Accent 5" w:uiPriority="68"/>
+    <w:lsdException w:name="Medium Grid 3 Accent 5" w:uiPriority="69"/>
+    <w:lsdException w:name="Dark List Accent 5" w:uiPriority="70"/>
+    <w:lsdException w:name="Colorful Shading Accent 5" w:uiPriority="71"/>
+    <w:lsdException w:name="Colorful List Accent 5" w:uiPriority="72"/>
+    <w:lsdException w:name="Colorful Grid Accent 5" w:uiPriority="73"/>
+    <w:lsdException w:name="Light Shading Accent 6" w:uiPriority="60"/>
+    <w:lsdException w:name="Light List Accent 6" w:uiPriority="61"/>
+    <w:lsdException w:name="Light Grid Accent 6" w:uiPriority="62"/>
+    <w:lsdException w:name="Medium Shading 1 Accent 6" w:uiPriority="63"/>
+    <w:lsdException w:name="Medium Shading 2 Accent 6" w:uiPriority="64"/>
+    <w:lsdException w:name="Medium List 1 Accent 6" w:uiPriority="65"/>
+    <w:lsdException w:name="Medium List 2 Accent 6" w:uiPriority="66"/>
+    <w:lsdException w:name="Medium Grid 1 Accent 6" w:uiPriority="67"/>
+    <w:lsdException w:name="Medium Grid 2 Accent 6" w:uiPriority="68"/>
+    <w:lsdException w:name="Medium Grid 3 Accent 6" w:uiPriority="69"/>
+    <w:lsdException w:name="Dark List Accent 6" w:uiPriority="70"/>
+    <w:lsdException w:name="Colorful Shading Accent 6" w:uiPriority="71"/>
+    <w:lsdException w:name="Colorful List Accent 6" w:uiPriority="72"/>
+    <w:lsdException w:name="Colorful Grid Accent 6" w:uiPriority="73"/>
+    <w:lsdException w:name="Subtle Emphasis" w:uiPriority="19" w:qFormat="1"/>
+    <w:lsdException w:name="Intense Emphasis" w:uiPriority="21" w:qFormat="1"/>
+    <w:lsdException w:name="Subtle Reference" w:uiPriority="31" w:qFormat="1"/>
+    <w:lsdException w:name="Intense Reference" w:uiPriority="32" w:qFormat="1"/>
+    <w:lsdException w:name="Book Title" w:uiPriority="33" w:qFormat="1"/>
+    <w:lsdException w:name="Bibliography" w:semiHidden="1" w:uiPriority="37" w:unhideWhenUsed="1"/>
+    <w:lsdException w:name="TOC Heading" w:semiHidden="1" w:uiPriority="39" w:unhideWhenUsed="1" w:qFormat="1"/>
+    <w:lsdException w:name="Plain Table 1" w:uiPriority="41"/>
+    <w:lsdException w:name="Plain Table 2" w:uiPriority="42"/>
+    <w:lsdException w:name="Plain Table 3" w:uiPriority="43"/>
+    <w:lsdException w:name="Plain Table 4" w:uiPriority="44"/>
+    <w:lsdException w:name="Plain Table 5" w:uiPriority="45"/>
+    <w:lsdException w:name="Grid Table Light" w:uiPriority="40"/>
+    <w:lsdException w:name="Grid Table 1 Light" w:uiPriority="46"/>
+    <w:lsdException w:name="Grid Table 2" w:uiPriority="47"/>
+    <w:lsdException w:name="Grid Table 3" w:uiPriority="48"/>
+    <w:lsdException w:name="Grid Table 4" w:uiPriority="49"/>
+    <w:lsdException w:name="Grid Table 5 Dark" w:uiPriority="50"/>
+    <w:lsdException w:name="Grid Table 6 Colorful" w:uiPriority="51"/>
+    <w:lsdException w:name="Grid Table 7 Colorful" w:uiPriority="52"/>
+    <w:lsdException w:name="Grid Table 1 Light Accent 1" w:uiPriority="46"/>
+    <w:lsdException w:name="Grid Table 2 Accent 1" w:uiPriority="47"/>
+    <w:lsdException w:name="Grid Table 3 Accent 1" w:uiPriority="48"/>
+    <w:lsdException w:name="Grid Table 4 Accent 1" w:uiPriority="49"/>
+    <w:lsdException w:name="Grid Table 5 Dark Accent 1" w:uiPriority="50"/>
+    <w:lsdException w:name="Grid Table 6 Colorful Accent 1" w:uiPriority="51"/>
+    <w:lsdException w:name="Grid Table 7 Colorful Accent 1" w:uiPriority="52"/>
+    <w:lsdException w:name="Grid Table 1 Light Accent 2" w:uiPriority="46"/>
+    <w:lsdException w:name="Grid Table 2 Accent 2" w:uiPriority="47"/>
+    <w:lsdException w:name="Grid Table 3 Accent 2" w:uiPriority="48"/>
+    <w:lsdException w:name="Grid Table 4 Accent 2" w:uiPriority="49"/>
+    <w:lsdException w:name="Grid Table 5 Dark Accent 2" w:uiPriority="50"/>
+    <w:lsdException w:name="Grid Table 6 Colorful Accent 2" w:uiPriority="51"/>
+    <w:lsdException w:name="Grid Table 7 Colorful Accent 2" w:uiPriority="52"/>
+    <w:lsdException w:name="Grid Table 1 Light Accent 3" w:uiPriority="46"/>
+    <w:lsdException w:name="Grid Table 2 Accent 3" w:uiPriority="47"/>
+    <w:lsdException w:name="Grid Table 3 Accent 3" w:uiPriority="48"/>
+    <w:lsdException w:name="Grid Table 4 Accent 3" w:uiPriority="49"/>
+    <w:lsdException w:name="Grid Table 5 Dark Accent 3" w:uiPriority="50"/>
+    <w:lsdException w:name="Grid Table 6 Colorful Accent 3" w:uiPriority="51"/>
+    <w:lsdException w:name="Grid Table 7 Colorful Accent 3" w:uiPriority="52"/>
+    <w:lsdException w:name="Grid Table 1 Light Accent 4" w:uiPriority="46"/>
+    <w:lsdException w:name="Grid Table 2 Accent 4" w:uiPriority="47"/>
+    <w:lsdException w:name="Grid Table 3 Accent 4" w:uiPriority="48"/>
+    <w:lsdException w:name="Grid Table 4 Accent 4" w:uiPriority="49"/>
+    <w:lsdException w:name="Grid Table 5 Dark Accent 4" w:uiPriority="50"/>
+    <w:lsdException w:name="Grid Table 6 Colorful Accent 4" w:uiPriority="51"/>
+    <w:lsdException w:name="Grid Table 7 Colorful Accent 4" w:uiPriority="52"/>
+    <w:lsdException w:name="Grid Table 1 Light Accent 5" w:uiPriority="46"/>
+    <w:lsdException w:name="Grid Table 2 Accent 5" w:uiPriority="47"/>
+    <w:lsdException w:name="Grid Table 3 Accent 5" w:uiPriority="48"/>
+    <w:lsdException w:name="Grid Table 4 Accent 5" w:uiPriority="49"/>
+    <w:lsdException w:name="Grid Table 5 Dark Accent 5" w:uiPriority="50"/>
+    <w:lsdException w:name="Grid Table 6 Colorful Accent 5" w:uiPriority="51"/>
+    <w:lsdException w:name="Grid Table 7 Colorful Accent 5" w:uiPriority="52"/>
+    <w:lsdException w:name="Grid Table 1 Light Accent 6" w:uiPriority="46"/>
+    <w:lsdException w:name="Grid Table 2 Accent 6" w:uiPriority="47"/>
+    <w:lsdException w:name="Grid Table 3 Accent 6" w:uiPriority="48"/>
+    <w:lsdException w:name="Grid Table 4 Accent 6" w:uiPriority="49"/>
+    <w:lsdException w:name="Grid Table 5 Dark Accent 6" w:uiPriority="50"/>
+    <w:lsdException w:name="Grid Table 6 Colorful Accent 6" w:uiPriority="51"/>
+    <w:lsdException w:name="Grid Table 7 Colorful Accent 6" w:uiPriority="52"/>
+    <w:lsdException w:name="List Table 1 Light" w:uiPriority="46"/>
+    <w:lsdException w:name="List Table 2" w:uiPriority="47"/>
+    <w:lsdException w:name="List Table 3" w:uiPriority="48"/>
+    <w:lsdException w:name="List Table 4" w:uiPriority="49"/>
+    <w:lsdException w:name="List Table 5 Dark" w:uiPriority="50"/>
+    <w:lsdException w:name="List Table 6 Colorful" w:uiPriority="51"/>
+    <w:lsdException w:name="List Table 7 Colorful" w:uiPriority="52"/>
+    <w:lsdException w:name="List Table 1 Light Accent 1" w:uiPriority="46"/>
+    <w:lsdException w:name="List Table 2 Accent 1" w:uiPriority="47"/>
+    <w:lsdException w:name="List Table 3 Accent 1" w:uiPriority="48"/>
+    <w:lsdException w:name="List Table 4 Accent 1" w:uiPriority="49"/>
+    <w:lsdException w:name="List Table 5 Dark Accent 1" w:uiPriority="50"/>
+    <w:lsdException w:name="List Table 6 Colorful Accent 1" w:uiPriority="51"/>
+    <w:lsdException w:name="List Table 7 Colorful Accent 1" w:uiPriority="52"/>
+    <w:lsdException w:name="List Table 1 Light Accent 2" w:uiPriority="46"/>
+    <w:lsdException w:name="List Table 2 Accent 2" w:uiPriority="47"/>
+    <w:lsdException w:name="List Table 3 Accent 2" w:uiPriority="48"/>
+    <w:lsdException w:name="List Table 4 Accent 2" w:uiPriority="49"/>
+    <w:lsdException w:name="List Table 5 Dark Accent 2" w:uiPriority="50"/>
+    <w:lsdException w:name="List Table 6 Colorful Accent 2" w:uiPriority="51"/>
+    <w:lsdException w:name="List Table 7 Colorful Accent 2" w:uiPriority="52"/>
+    <w:lsdException w:name="List Table 1 Light Accent 3" w:uiPriority="46"/>
+    <w:lsdException w:name="List Table 2 Accent 3" w:uiPriority="47"/>
+    <w:lsdException w:name="List Table 3 Accent 3" w:uiPriority="48"/>
+    <w:lsdException w:name="List Table 4 Accent 3" w:uiPriority="49"/>
+    <w:lsdException w:name="List Table 5 Dark Accent 3" w:uiPriority="50"/>
+    <w:lsdException w:name="List Table 6 Colorful Accent 3" w:uiPriority="51"/>
+    <w:lsdException w:name="List Table 7 Colorful Accent 3" w:uiPriority="52"/>
+    <w:lsdException w:name="List Table 1 Light Accent 4" w:uiPriority="46"/>
+    <w:lsdException w:name="List Table 2 Accent 4" w:uiPriority="47"/>
+    <w:lsdException w:name="List Table 3 Accent 4" w:uiPriority="48"/>
+    <w:lsdException w:name="List Table 4 Accent 4" w:uiPriority="49"/>
+    <w:lsdException w:name="List Table 5 Dark Accent 4" w:uiPriority="50"/>
+    <w:lsdException w:name="List Table 6 Colorful Accent 4" w:uiPriority="51"/>
+    <w:lsdException w:name="List Table 7 Colorful Accent 4" w:uiPriority="52"/>
+    <w:lsdException w:name="List Table 1 Light Accent 5" w:uiPriority="46"/>
+    <w:lsdException w:name="List Table 2 Accent 5" w:uiPriority="47"/>
+    <w:lsdException w:name="List Table 3 Accent 5" w:uiPriority="48"/>
+    <w:lsdException w:name="List Table 4 Accent 5" w:uiPriority="49"/>
+    <w:lsdException w:name="List Table 5 Dark Accent 5" w:uiPriority="50"/>
+    <w:lsdException w:name="List Table 6 Colorful Accent 5" w:uiPriority="51"/>
+    <w:lsdException w:name="List Table 7 Colorful Accent 5" w:uiPriority="52"/>
+    <w:lsdException w:name="List Table 1 Light Accent 6" w:uiPriority="46"/>
+    <w:lsdException w:name="List Table 2 Accent 6" w:uiPriority="47"/>
+    <w:lsdException w:name="List Table 3 Accent 6" w:uiPriority="48"/>
+    <w:lsdException w:name="List Table 4 Accent 6" w:uiPriority="49"/>
+    <w:lsdException w:name="List Table 5 Dark Accent 6" w:uiPriority="50"/>
+    <w:lsdException w:name="List Table 6 Colorful Accent 6" w:uiPriority="51"/>
+    <w:lsdException w:name="List Table 7 Colorful Accent 6" w:uiPriority="52"/>
+    <w:lsdException w:name="Mention" w:semiHidden="1" w:unhideWhenUsed="1"/>
+    <w:lsdException w:name="Smart Hyperlink" w:semiHidden="1" w:unhideWhenUsed="1"/>
+    <w:lsdException w:name="Hashtag" w:semiHidden="1" w:unhideWhenUsed="1"/>
+    <w:lsdException w:name="Unresolved Mention" w:semiHidden="1" w:unhideWhenUsed="1"/>
+    <w:lsdException w:name="Smart Link" w:semiHidden="1" w:unhideWhenUsed="1"/>
   </w:latentStyles>
   <w:style w:type="paragraph" w:default="1" w:styleId="Normal">
     <w:name w:val="Normal"/>

</xml_diff>

<commit_message>
Updated jail_days_check (tabbed over to run).
</commit_message>
<xml_diff>
--- a/resources/Saved/21CRB01291_Traffic Judgment Entry.docx
+++ b/resources/Saved/21CRB01291_Traffic Judgment Entry.docx
@@ -618,7 +618,7 @@
           <w:sz w:val="20"/>
           <w:szCs w:val="20"/>
         </w:rPr>
-        <w:t xml:space="preserve"> on February 27, 2022.</w:t>
+        <w:t xml:space="preserve"> on February 28, 2022.</w:t>
       </w:r>
       <w:r>
         <w:rPr>
@@ -1438,7 +1438,7 @@
                 <w:sz w:val="20"/>
                 <w:szCs w:val="20"/>
               </w:rPr>
-              <w:t xml:space="preserve">$ 0</w:t>
+              <w:t xml:space="preserve">$ 25</w:t>
             </w:r>
           </w:p>
         </w:tc>
@@ -1519,7 +1519,7 @@
                 <w:sz w:val="20"/>
                 <w:szCs w:val="20"/>
               </w:rPr>
-              <w:t xml:space="preserve">6</w:t>
+              <w:t xml:space="preserve">5</w:t>
             </w:r>
           </w:p>
         </w:tc>
@@ -1891,7 +1891,7 @@
           <w:sz w:val="20"/>
           <w:szCs w:val="20"/>
         </w:rPr>
-        <w:t xml:space="preserve">February 27, 2022</w:t>
+        <w:t xml:space="preserve">February 28, 2022</w:t>
       </w:r>
       <w:r>
         <w:rPr>
@@ -1941,26 +1941,6 @@
         </w:rPr>
         <w:t xml:space="preserve"/>
       </w:r>
-    </w:p>
-    <w:p>
-      <w:pPr>
-        <w:jc w:val="both"/>
-        <w:rPr>
-          <w:rFonts w:ascii="Palatino Linotype" w:hAnsi="Palatino Linotype"/>
-          <w:sz w:val="20"/>
-          <w:szCs w:val="20"/>
-        </w:rPr>
-      </w:pPr>
-    </w:p>
-    <w:p>
-      <w:pPr>
-        <w:jc w:val="both"/>
-        <w:rPr>
-          <w:rFonts w:ascii="Palatino Linotype" w:hAnsi="Palatino Linotype"/>
-          <w:sz w:val="20"/>
-          <w:szCs w:val="20"/>
-        </w:rPr>
-      </w:pPr>
       <w:r>
         <w:rPr>
           <w:rFonts w:ascii="Palatino Linotype" w:hAnsi="Palatino Linotype"/>
@@ -1969,533 +1949,32 @@
         </w:rPr>
         <w:t xml:space="preserve"/>
       </w:r>
-    </w:p>
-    <w:p>
-      <w:pPr>
-        <w:jc w:val="both"/>
-        <w:rPr>
-          <w:rFonts w:ascii="Palatino Linotype" w:hAnsi="Palatino Linotype"/>
-          <w:sz w:val="20"/>
-          <w:szCs w:val="20"/>
-        </w:rPr>
-      </w:pPr>
-    </w:p>
-    <w:p>
-      <w:pPr>
-        <w:jc w:val="both"/>
-        <w:rPr>
-          <w:rFonts w:ascii="Palatino Linotype" w:hAnsi="Palatino Linotype"/>
-          <w:sz w:val="20"/>
-          <w:szCs w:val="20"/>
-        </w:rPr>
-      </w:pPr>
+      <w:r>
+        <w:rPr>
+          <w:rFonts w:ascii="Palatino Linotype" w:hAnsi="Palatino Linotype"/>
+          <w:sz w:val="20"/>
+          <w:szCs w:val="20"/>
+        </w:rPr>
+        <w:t xml:space="preserve"/>
+      </w:r>
+      <w:r>
+        <w:rPr>
+          <w:rFonts w:ascii="Palatino Linotype" w:hAnsi="Palatino Linotype"/>
+          <w:sz w:val="20"/>
+          <w:szCs w:val="20"/>
+        </w:rPr>
+        <w:t xml:space="preserve"/>
+      </w:r>
+      <w:r>
+        <w:rPr>
+          <w:rFonts w:ascii="Palatino Linotype" w:hAnsi="Palatino Linotype"/>
+          <w:sz w:val="20"/>
+          <w:szCs w:val="20"/>
+        </w:rPr>
+        <w:t xml:space="preserve"> </w:t>
+      </w:r>
       <w:bookmarkStart w:id="1" w:name="_GoBack"/>
       <w:bookmarkEnd w:id="1"/>
-    </w:p>
-    <w:p>
-      <w:pPr>
-        <w:jc w:val="both"/>
-        <w:rPr>
-          <w:rFonts w:ascii="Palatino Linotype" w:hAnsi="Palatino Linotype"/>
-          <w:sz w:val="20"/>
-          <w:szCs w:val="20"/>
-        </w:rPr>
-      </w:pPr>
-      <w:r>
-        <w:rPr>
-          <w:rFonts w:ascii="Palatino Linotype" w:hAnsi="Palatino Linotype"/>
-          <w:sz w:val="20"/>
-          <w:szCs w:val="20"/>
-        </w:rPr>
-        <w:t xml:space="preserve"/>
-      </w:r>
-      <w:r>
-        <w:rPr>
-          <w:rFonts w:ascii="Palatino Linotype" w:hAnsi="Palatino Linotype"/>
-          <w:sz w:val="20"/>
-          <w:szCs w:val="20"/>
-        </w:rPr>
-        <w:t xml:space="preserve"/>
-        <w:br/>
-        <w:t xml:space="preserve"/>
-      </w:r>
-    </w:p>
-    <w:p>
-      <w:pPr>
-        <w:jc w:val="both"/>
-        <w:rPr>
-          <w:rFonts w:ascii="Palatino Linotype" w:hAnsi="Palatino Linotype"/>
-          <w:sz w:val="20"/>
-          <w:szCs w:val="20"/>
-        </w:rPr>
-      </w:pPr>
-      <w:r>
-        <w:rPr>
-          <w:rFonts w:ascii="Palatino Linotype" w:hAnsi="Palatino Linotype"/>
-          <w:b/>
-          <w:sz w:val="20"/>
-          <w:szCs w:val="20"/>
-        </w:rPr>
-        <w:t xml:space="preserve">Jail </w:t>
-      </w:r>
-      <w:r>
-        <w:rPr>
-          <w:rFonts w:ascii="Palatino Linotype" w:hAnsi="Palatino Linotype"/>
-          <w:b/>
-          <w:sz w:val="20"/>
-          <w:szCs w:val="20"/>
-        </w:rPr>
-        <w:t xml:space="preserve">Continued </w:t>
-      </w:r>
-      <w:r>
-        <w:rPr>
-          <w:rFonts w:ascii="Palatino Linotype" w:hAnsi="Palatino Linotype"/>
-          <w:b/>
-          <w:sz w:val="20"/>
-          <w:szCs w:val="20"/>
-        </w:rPr>
-        <w:t>Commitment Terms.</w:t>
-      </w:r>
-      <w:r>
-        <w:rPr>
-          <w:rFonts w:ascii="Palatino Linotype" w:hAnsi="Palatino Linotype"/>
-          <w:sz w:val="20"/>
-          <w:szCs w:val="20"/>
-        </w:rPr>
-        <w:t xml:space="preserve"> The Defendant is currently in jail </w:t>
-      </w:r>
-      <w:r>
-        <w:rPr>
-          <w:rFonts w:ascii="Palatino Linotype" w:hAnsi="Palatino Linotype"/>
-          <w:sz w:val="20"/>
-          <w:szCs w:val="20"/>
-        </w:rPr>
-        <w:t xml:space="preserve">and shall serve the remainder of the jail days imposed by this order.</w:t>
-      </w:r>
-      <w:r>
-        <w:rPr>
-          <w:rFonts w:ascii="Palatino Linotype" w:hAnsi="Palatino Linotype"/>
-          <w:sz w:val="20"/>
-          <w:szCs w:val="20"/>
-        </w:rPr>
-        <w:t xml:space="preserve"> </w:t>
-      </w:r>
-      <w:r>
-        <w:rPr>
-          <w:rFonts w:ascii="Palatino Linotype" w:hAnsi="Palatino Linotype"/>
-          <w:sz w:val="20"/>
-          <w:szCs w:val="20"/>
-        </w:rPr>
-        <w:t xml:space="preserve">Defendant is granted </w:t>
-      </w:r>
-      <w:r>
-        <w:rPr>
-          <w:rFonts w:ascii="Palatino Linotype" w:hAnsi="Palatino Linotype"/>
-          <w:b/>
-          <w:sz w:val="20"/>
-          <w:szCs w:val="20"/>
-        </w:rPr>
-        <w:t xml:space="preserve">credit</w:t>
-      </w:r>
-      <w:r>
-        <w:rPr>
-          <w:rFonts w:ascii="Palatino Linotype" w:hAnsi="Palatino Linotype"/>
-          <w:b/>
-          <w:sz w:val="20"/>
-          <w:szCs w:val="20"/>
-        </w:rPr>
-        <w:t xml:space="preserve"> towards costs and fines at $50/day</w:t>
-      </w:r>
-      <w:r>
-        <w:rPr>
-          <w:rFonts w:ascii="Palatino Linotype" w:hAnsi="Palatino Linotype"/>
-          <w:b/>
-          <w:sz w:val="20"/>
-          <w:szCs w:val="20"/>
-        </w:rPr>
-        <w:t xml:space="preserve"> for 3 day</w:t>
-      </w:r>
-      <w:r>
-        <w:rPr>
-          <w:rFonts w:ascii="Palatino Linotype" w:hAnsi="Palatino Linotype"/>
-          <w:b/>
-          <w:sz w:val="20"/>
-          <w:szCs w:val="20"/>
-        </w:rPr>
-        <w:t>(</w:t>
-      </w:r>
-      <w:r>
-        <w:rPr>
-          <w:rFonts w:ascii="Palatino Linotype" w:hAnsi="Palatino Linotype"/>
-          <w:b/>
-          <w:sz w:val="20"/>
-          <w:szCs w:val="20"/>
-        </w:rPr>
-        <w:t>s</w:t>
-      </w:r>
-      <w:r>
-        <w:rPr>
-          <w:rFonts w:ascii="Palatino Linotype" w:hAnsi="Palatino Linotype"/>
-          <w:b/>
-          <w:sz w:val="20"/>
-          <w:szCs w:val="20"/>
-        </w:rPr>
-        <w:t xml:space="preserve">)</w:t>
-      </w:r>
-      <w:r>
-        <w:rPr>
-          <w:rFonts w:ascii="Palatino Linotype" w:hAnsi="Palatino Linotype"/>
-          <w:sz w:val="20"/>
-          <w:szCs w:val="20"/>
-        </w:rPr>
-        <w:t xml:space="preserve"> already served in jail.</w:t>
-      </w:r>
-      <w:r>
-        <w:rPr>
-          <w:rFonts w:ascii="Palatino Linotype" w:hAnsi="Palatino Linotype"/>
-          <w:sz w:val="20"/>
-          <w:szCs w:val="20"/>
-        </w:rPr>
-        <w:t xml:space="preserve"/>
-      </w:r>
-      <w:r>
-        <w:rPr>
-          <w:rFonts w:ascii="Palatino Linotype" w:hAnsi="Palatino Linotype"/>
-          <w:sz w:val="20"/>
-          <w:szCs w:val="20"/>
-        </w:rPr>
-        <w:t xml:space="preserve"/>
-      </w:r>
-      <w:r>
-        <w:rPr>
-          <w:rFonts w:ascii="Palatino Linotype" w:hAnsi="Palatino Linotype"/>
-          <w:sz w:val="20"/>
-          <w:szCs w:val="20"/>
-        </w:rPr>
-        <w:t xml:space="preserve"> </w:t>
-      </w:r>
-    </w:p>
-    <w:p>
-      <w:pPr>
-        <w:jc w:val="both"/>
-        <w:rPr>
-          <w:rFonts w:ascii="Palatino Linotype" w:hAnsi="Palatino Linotype"/>
-          <w:sz w:val="20"/>
-          <w:szCs w:val="20"/>
-        </w:rPr>
-      </w:pPr>
-    </w:p>
-    <w:p>
-      <w:pPr>
-        <w:jc w:val="both"/>
-        <w:rPr>
-          <w:rFonts w:ascii="Palatino Linotype" w:hAnsi="Palatino Linotype"/>
-          <w:sz w:val="20"/>
-          <w:szCs w:val="20"/>
-        </w:rPr>
-      </w:pPr>
-    </w:p>
-    <w:p>
-      <w:pPr>
-        <w:jc w:val="both"/>
-        <w:rPr>
-          <w:rFonts w:ascii="Palatino Linotype" w:hAnsi="Palatino Linotype"/>
-          <w:sz w:val="20"/>
-          <w:szCs w:val="20"/>
-        </w:rPr>
-      </w:pPr>
-      <w:r>
-        <w:rPr>
-          <w:rFonts w:ascii="Palatino Linotype" w:hAnsi="Palatino Linotype"/>
-          <w:sz w:val="20"/>
-          <w:szCs w:val="20"/>
-        </w:rPr>
-        <w:t xml:space="preserve"/>
-      </w:r>
-      <w:r>
-        <w:rPr>
-          <w:rFonts w:ascii="Palatino Linotype" w:hAnsi="Palatino Linotype"/>
-          <w:sz w:val="20"/>
-          <w:szCs w:val="20"/>
-        </w:rPr>
-        <w:t xml:space="preserve"/>
-        <w:br/>
-        <w:t xml:space="preserve"/>
-      </w:r>
-    </w:p>
-    <w:p>
-      <w:pPr>
-        <w:jc w:val="both"/>
-        <w:rPr>
-          <w:rFonts w:ascii="Palatino Linotype" w:hAnsi="Palatino Linotype"/>
-          <w:sz w:val="20"/>
-          <w:szCs w:val="20"/>
-        </w:rPr>
-      </w:pPr>
-      <w:proofErr w:type="gramStart"/>
-      <w:r>
-        <w:rPr>
-          <w:rFonts w:ascii="Palatino Linotype" w:hAnsi="Palatino Linotype"/>
-          <w:b/>
-          <w:sz w:val="20"/>
-          <w:szCs w:val="20"/>
-        </w:rPr>
-        <w:t xml:space="preserve">Jail </w:t>
-      </w:r>
-      <w:r>
-        <w:rPr>
-          <w:rFonts w:ascii="Palatino Linotype" w:hAnsi="Palatino Linotype"/>
-          <w:b/>
-          <w:sz w:val="20"/>
-          <w:szCs w:val="20"/>
-        </w:rPr>
-        <w:t xml:space="preserve">Reporting</w:t>
-      </w:r>
-      <w:r>
-        <w:rPr>
-          <w:rFonts w:ascii="Palatino Linotype" w:hAnsi="Palatino Linotype"/>
-          <w:b/>
-          <w:sz w:val="20"/>
-          <w:szCs w:val="20"/>
-        </w:rPr>
-        <w:t xml:space="preserve"> Terms.</w:t>
-      </w:r>
-      <w:proofErr w:type="gramEnd"/>
-      <w:r>
-        <w:rPr>
-          <w:rFonts w:ascii="Palatino Linotype" w:hAnsi="Palatino Linotype"/>
-          <w:b/>
-          <w:sz w:val="20"/>
-          <w:szCs w:val="20"/>
-        </w:rPr>
-        <w:t xml:space="preserve"> </w:t>
-      </w:r>
-      <w:r>
-        <w:rPr>
-          <w:rFonts w:ascii="Palatino Linotype" w:hAnsi="Palatino Linotype"/>
-          <w:sz w:val="20"/>
-          <w:szCs w:val="20"/>
-        </w:rPr>
-        <w:t xml:space="preserve"/>
-      </w:r>
-      <w:r>
-        <w:rPr>
-          <w:rFonts w:ascii="Palatino Linotype" w:hAnsi="Palatino Linotype"/>
-          <w:sz w:val="20"/>
-          <w:szCs w:val="20"/>
-        </w:rPr>
-        <w:t xml:space="preserve">Defendant’s report date is </w:t>
-      </w:r>
-      <w:r>
-        <w:rPr>
-          <w:rFonts w:ascii="Palatino Linotype" w:hAnsi="Palatino Linotype"/>
-          <w:b/>
-          <w:sz w:val="20"/>
-          <w:szCs w:val="20"/>
-        </w:rPr>
-        <w:t xml:space="preserve">February 27, 2022</w:t>
-      </w:r>
-      <w:r>
-        <w:rPr>
-          <w:rFonts w:ascii="Palatino Linotype" w:hAnsi="Palatino Linotype"/>
-          <w:b/>
-          <w:sz w:val="20"/>
-          <w:szCs w:val="20"/>
-        </w:rPr>
-        <w:t xml:space="preserve">,</w:t>
-      </w:r>
-      <w:r>
-        <w:rPr>
-          <w:rFonts w:ascii="Palatino Linotype" w:hAnsi="Palatino Linotype"/>
-          <w:b/>
-          <w:sz w:val="20"/>
-          <w:szCs w:val="20"/>
-        </w:rPr>
-        <w:t xml:space="preserve"> at 08:30 AM</w:t>
-      </w:r>
-      <w:r>
-        <w:rPr>
-          <w:rFonts w:ascii="Palatino Linotype" w:hAnsi="Palatino Linotype"/>
-          <w:sz w:val="20"/>
-          <w:szCs w:val="20"/>
-        </w:rPr>
-        <w:t xml:space="preserve">.</w:t>
-      </w:r>
-      <w:r>
-        <w:rPr>
-          <w:rFonts w:ascii="Palatino Linotype" w:hAnsi="Palatino Linotype"/>
-          <w:sz w:val="20"/>
-          <w:szCs w:val="20"/>
-        </w:rPr>
-        <w:t xml:space="preserve"/>
-      </w:r>
-    </w:p>
-    <w:p>
-      <w:pPr>
-        <w:pStyle w:val="ListParagraph"/>
-        <w:numPr>
-          <w:ilvl w:val="0"/>
-          <w:numId w:val="3"/>
-        </w:numPr>
-        <w:jc w:val="both"/>
-        <w:rPr>
-          <w:rFonts w:ascii="Palatino Linotype" w:hAnsi="Palatino Linotype"/>
-          <w:sz w:val="20"/>
-          <w:szCs w:val="20"/>
-        </w:rPr>
-      </w:pPr>
-      <w:r>
-        <w:rPr>
-          <w:rFonts w:ascii="Palatino Linotype" w:hAnsi="Palatino Linotype"/>
-          <w:sz w:val="20"/>
-          <w:szCs w:val="20"/>
-        </w:rPr>
-        <w:t>Defendant shall report to jail time</w:t>
-      </w:r>
-      <w:r>
-        <w:rPr>
-          <w:rFonts w:ascii="Palatino Linotype" w:hAnsi="Palatino Linotype"/>
-          <w:sz w:val="20"/>
-          <w:szCs w:val="20"/>
-        </w:rPr>
-        <w:t>l</w:t>
-      </w:r>
-      <w:r>
-        <w:rPr>
-          <w:rFonts w:ascii="Palatino Linotype" w:hAnsi="Palatino Linotype"/>
-          <w:sz w:val="20"/>
-          <w:szCs w:val="20"/>
-        </w:rPr>
-        <w:t>y and sober.</w:t>
-      </w:r>
-    </w:p>
-    <w:p>
-      <w:pPr>
-        <w:pStyle w:val="ListParagraph"/>
-        <w:numPr>
-          <w:ilvl w:val="0"/>
-          <w:numId w:val="3"/>
-        </w:numPr>
-        <w:jc w:val="both"/>
-        <w:rPr>
-          <w:rFonts w:ascii="Palatino Linotype" w:hAnsi="Palatino Linotype"/>
-          <w:sz w:val="20"/>
-          <w:szCs w:val="20"/>
-        </w:rPr>
-      </w:pPr>
-      <w:r>
-        <w:rPr>
-          <w:rFonts w:ascii="Palatino Linotype" w:hAnsi="Palatino Linotype"/>
-          <w:sz w:val="20"/>
-          <w:szCs w:val="20"/>
-        </w:rPr>
-        <w:t xml:space="preserve">The jail days imposed shall be served</w:t>
-      </w:r>
-      <w:r>
-        <w:rPr>
-          <w:rFonts w:ascii="Palatino Linotype" w:hAnsi="Palatino Linotype"/>
-          <w:sz w:val="20"/>
-          <w:szCs w:val="20"/>
-        </w:rPr>
-        <w:t xml:space="preserve"> as</w:t>
-      </w:r>
-      <w:r>
-        <w:rPr>
-          <w:rFonts w:ascii="Palatino Linotype" w:hAnsi="Palatino Linotype"/>
-          <w:sz w:val="20"/>
-          <w:szCs w:val="20"/>
-        </w:rPr>
-        <w:t xml:space="preserve"> consecutive days. </w:t>
-      </w:r>
-      <w:r>
-        <w:rPr>
-          <w:rFonts w:ascii="Palatino Linotype" w:hAnsi="Palatino Linotype"/>
-          <w:sz w:val="20"/>
-          <w:szCs w:val="20"/>
-        </w:rPr>
-        <w:t xml:space="preserve"/>
-      </w:r>
-      <w:r>
-        <w:rPr>
-          <w:rFonts w:ascii="Palatino Linotype" w:hAnsi="Palatino Linotype"/>
-          <w:sz w:val="20"/>
-          <w:szCs w:val="20"/>
-        </w:rPr>
-        <w:t xml:space="preserve"/>
-      </w:r>
-      <w:r>
-        <w:rPr>
-          <w:rFonts w:ascii="Palatino Linotype" w:hAnsi="Palatino Linotype"/>
-          <w:sz w:val="20"/>
-          <w:szCs w:val="20"/>
-        </w:rPr>
-        <w:t xml:space="preserve"/>
-      </w:r>
-    </w:p>
-    <w:p>
-      <w:pPr>
-        <w:pStyle w:val="ListParagraph"/>
-        <w:numPr>
-          <w:ilvl w:val="0"/>
-          <w:numId w:val="3"/>
-        </w:numPr>
-        <w:jc w:val="both"/>
-        <w:rPr>
-          <w:rFonts w:ascii="Palatino Linotype" w:hAnsi="Palatino Linotype"/>
-          <w:sz w:val="20"/>
-          <w:szCs w:val="20"/>
-        </w:rPr>
-      </w:pPr>
-      <w:r>
-        <w:rPr>
-          <w:rFonts w:ascii="Palatino Linotype" w:hAnsi="Palatino Linotype"/>
-          <w:sz w:val="20"/>
-          <w:szCs w:val="20"/>
-        </w:rPr>
-        <w:t>Defendant shall timely pay</w:t>
-      </w:r>
-      <w:r>
-        <w:rPr>
-          <w:rFonts w:ascii="Palatino Linotype" w:hAnsi="Palatino Linotype"/>
-          <w:sz w:val="20"/>
-          <w:szCs w:val="20"/>
-        </w:rPr>
-        <w:t>,</w:t>
-      </w:r>
-      <w:r>
-        <w:rPr>
-          <w:rFonts w:ascii="Palatino Linotype" w:hAnsi="Palatino Linotype"/>
-          <w:sz w:val="20"/>
-          <w:szCs w:val="20"/>
-        </w:rPr>
-        <w:t xml:space="preserve"> or dispute</w:t>
-      </w:r>
-      <w:r>
-        <w:rPr>
-          <w:rFonts w:ascii="Palatino Linotype" w:hAnsi="Palatino Linotype"/>
-          <w:sz w:val="20"/>
-          <w:szCs w:val="20"/>
-        </w:rPr>
-        <w:t xml:space="preserve">,</w:t>
-      </w:r>
-      <w:r>
-        <w:rPr>
-          <w:rFonts w:ascii="Palatino Linotype" w:hAnsi="Palatino Linotype"/>
-          <w:sz w:val="20"/>
-          <w:szCs w:val="20"/>
-        </w:rPr>
-        <w:t xml:space="preserve"> confinement costs billed pursuant to R.C. 2929.37 or be subject to certificate of judgment by the Clerk.</w:t>
-      </w:r>
-    </w:p>
-    <w:p>
-      <w:pPr>
-        <w:jc w:val="both"/>
-        <w:rPr>
-          <w:rFonts w:ascii="Palatino Linotype" w:hAnsi="Palatino Linotype"/>
-          <w:sz w:val="20"/>
-          <w:szCs w:val="20"/>
-        </w:rPr>
-      </w:pPr>
       <w:r>
         <w:rPr>
           <w:rFonts w:ascii="Palatino Linotype" w:hAnsi="Palatino Linotype"/>
@@ -2695,7 +2174,7 @@
           <w:sz w:val="20"/>
           <w:szCs w:val="20"/>
         </w:rPr>
-        <w:t xml:space="preserve">Kyle</w:t>
+        <w:t xml:space="preserve">Marianne</w:t>
       </w:r>
       <w:r>
         <w:rPr>
@@ -2711,7 +2190,7 @@
           <w:sz w:val="20"/>
           <w:szCs w:val="20"/>
         </w:rPr>
-        <w:t xml:space="preserve">Rohrer</w:t>
+        <w:t xml:space="preserve">Hemmeter</w:t>
       </w:r>
     </w:p>
     <w:p>
@@ -2844,7 +2323,7 @@
           <w:sz w:val="16"/>
           <w:szCs w:val="16"/>
         </w:rPr>
-        <w:t xml:space="preserve">County Jail: PS   EM;</w:t>
+        <w:t xml:space="preserve"/>
       </w:r>
     </w:p>
     <w:p>

</xml_diff>

<commit_message>
Added Intvalidator to Jail/Fine widgets.
</commit_message>
<xml_diff>
--- a/resources/Saved/21CRB01291_Traffic Judgment Entry.docx
+++ b/resources/Saved/21CRB01291_Traffic Judgment Entry.docx
@@ -1,6 +1,6 @@
 
 <file path=word/document.xml><?xml version="1.0" encoding="utf-8"?>
-<w:document xmlns:wpc="http://schemas.microsoft.com/office/word/2010/wordprocessingCanvas" xmlns:mc="http://schemas.openxmlformats.org/markup-compatibility/2006" xmlns:o="urn:schemas-microsoft-com:office:office" xmlns:r="http://schemas.openxmlformats.org/officeDocument/2006/relationships" xmlns:m="http://schemas.openxmlformats.org/officeDocument/2006/math" xmlns:v="urn:schemas-microsoft-com:vml" xmlns:wp14="http://schemas.microsoft.com/office/word/2010/wordprocessingDrawing" xmlns:wp="http://schemas.openxmlformats.org/drawingml/2006/wordprocessingDrawing" xmlns:w10="urn:schemas-microsoft-com:office:word" xmlns:w="http://schemas.openxmlformats.org/wordprocessingml/2006/main" xmlns:w14="http://schemas.microsoft.com/office/word/2010/wordml" xmlns:wpg="http://schemas.microsoft.com/office/word/2010/wordprocessingGroup" xmlns:wpi="http://schemas.microsoft.com/office/word/2010/wordprocessingInk" xmlns:wne="http://schemas.microsoft.com/office/word/2006/wordml" xmlns:wps="http://schemas.microsoft.com/office/word/2010/wordprocessingShape" mc:Ignorable="w14 wp14">
+<w:document xmlns:wpc="http://schemas.microsoft.com/office/word/2010/wordprocessingCanvas" xmlns:cx="http://schemas.microsoft.com/office/drawing/2014/chartex" xmlns:cx1="http://schemas.microsoft.com/office/drawing/2015/9/8/chartex" xmlns:cx2="http://schemas.microsoft.com/office/drawing/2015/10/21/chartex" xmlns:cx3="http://schemas.microsoft.com/office/drawing/2016/5/9/chartex" xmlns:cx4="http://schemas.microsoft.com/office/drawing/2016/5/10/chartex" xmlns:cx5="http://schemas.microsoft.com/office/drawing/2016/5/11/chartex" xmlns:cx6="http://schemas.microsoft.com/office/drawing/2016/5/12/chartex" xmlns:cx7="http://schemas.microsoft.com/office/drawing/2016/5/13/chartex" xmlns:cx8="http://schemas.microsoft.com/office/drawing/2016/5/14/chartex" xmlns:mc="http://schemas.openxmlformats.org/markup-compatibility/2006" xmlns:aink="http://schemas.microsoft.com/office/drawing/2016/ink" xmlns:am3d="http://schemas.microsoft.com/office/drawing/2017/model3d" xmlns:o="urn:schemas-microsoft-com:office:office" xmlns:r="http://schemas.openxmlformats.org/officeDocument/2006/relationships" xmlns:m="http://schemas.openxmlformats.org/officeDocument/2006/math" xmlns:v="urn:schemas-microsoft-com:vml" xmlns:wp14="http://schemas.microsoft.com/office/word/2010/wordprocessingDrawing" xmlns:wp="http://schemas.openxmlformats.org/drawingml/2006/wordprocessingDrawing" xmlns:w10="urn:schemas-microsoft-com:office:word" xmlns:w="http://schemas.openxmlformats.org/wordprocessingml/2006/main" xmlns:w14="http://schemas.microsoft.com/office/word/2010/wordml" xmlns:w15="http://schemas.microsoft.com/office/word/2012/wordml" xmlns:w16cex="http://schemas.microsoft.com/office/word/2018/wordml/cex" xmlns:w16cid="http://schemas.microsoft.com/office/word/2016/wordml/cid" xmlns:w16="http://schemas.microsoft.com/office/word/2018/wordml" xmlns:w16sdtdh="http://schemas.microsoft.com/office/word/2020/wordml/sdtdatahash" xmlns:w16se="http://schemas.microsoft.com/office/word/2015/wordml/symex" xmlns:wpg="http://schemas.microsoft.com/office/word/2010/wordprocessingGroup" xmlns:wpi="http://schemas.microsoft.com/office/word/2010/wordprocessingInk" xmlns:wne="http://schemas.microsoft.com/office/word/2006/wordml" xmlns:wps="http://schemas.microsoft.com/office/word/2010/wordprocessingShape" mc:Ignorable="w14 w15 w16se w16cid w16 w16cex w16sdtdh wp14">
   <w:body>
     <w:p>
       <w:pPr>
@@ -168,23 +168,13 @@
           <w:szCs w:val="20"/>
         </w:rPr>
       </w:pPr>
-      <w:proofErr w:type="gramStart"/>
-      <w:r>
-        <w:rPr>
-          <w:rFonts w:ascii="Palatino Linotype" w:hAnsi="Palatino Linotype"/>
-          <w:sz w:val="20"/>
-          <w:szCs w:val="20"/>
-        </w:rPr>
-        <w:t>vs</w:t>
-      </w:r>
-      <w:proofErr w:type="gramEnd"/>
-      <w:r>
-        <w:rPr>
-          <w:rFonts w:ascii="Palatino Linotype" w:hAnsi="Palatino Linotype"/>
-          <w:sz w:val="20"/>
-          <w:szCs w:val="20"/>
-        </w:rPr>
-        <w:t>.</w:t>
+      <w:r>
+        <w:rPr>
+          <w:rFonts w:ascii="Palatino Linotype" w:hAnsi="Palatino Linotype"/>
+          <w:sz w:val="20"/>
+          <w:szCs w:val="20"/>
+        </w:rPr>
+        <w:t>vs.</w:t>
       </w:r>
       <w:r>
         <w:rPr>
@@ -424,7 +414,6 @@
           <w:szCs w:val="20"/>
         </w:rPr>
       </w:pPr>
-      <w:proofErr w:type="gramStart"/>
       <w:r>
         <w:rPr>
           <w:rFonts w:ascii="Palatino Linotype" w:hAnsi="Palatino Linotype"/>
@@ -433,7 +422,6 @@
         </w:rPr>
         <w:t>Defendant.</w:t>
       </w:r>
-      <w:proofErr w:type="gramEnd"/>
       <w:r>
         <w:rPr>
           <w:rFonts w:ascii="Palatino Linotype" w:hAnsi="Palatino Linotype"/>
@@ -509,7 +497,7 @@
           <w:szCs w:val="20"/>
           <w:u w:val="single"/>
         </w:rPr>
-        <w:t xml:space="preserve">FINAL JUDGMENT ENTRY</w:t>
+        <w:t>FINAL JUDGMENT ENTRY</w:t>
       </w:r>
     </w:p>
     <w:p>
@@ -531,14 +519,6 @@
         </w:rPr>
         <w:t xml:space="preserve"/>
       </w:r>
-      <w:r>
-        <w:rPr>
-          <w:rFonts w:ascii="Palatino Linotype" w:hAnsi="Palatino Linotype"/>
-          <w:sz w:val="20"/>
-          <w:szCs w:val="20"/>
-        </w:rPr>
-        <w:tab/>
-      </w:r>
     </w:p>
     <w:p>
       <w:pPr>
@@ -618,7 +598,7 @@
           <w:sz w:val="20"/>
           <w:szCs w:val="20"/>
         </w:rPr>
-        <w:t xml:space="preserve"> on February 28, 2022.</w:t>
+        <w:t xml:space="preserve"> on March 02, 2022.</w:t>
       </w:r>
       <w:r>
         <w:rPr>
@@ -635,7 +615,25 @@
           <w:sz w:val="20"/>
           <w:szCs w:val="20"/>
         </w:rPr>
-        <w:t xml:space="preserve">Defendant waived right to counsel. </w:t>
+        <w:t xml:space="preserve">Defendant waived right to counsel.</w:t>
+      </w:r>
+      <w:r>
+        <w:rPr>
+          <w:rFonts w:ascii="Palatino Linotype" w:hAnsi="Palatino Linotype"/>
+          <w:bCs/>
+          <w:sz w:val="20"/>
+          <w:szCs w:val="20"/>
+        </w:rPr>
+        <w:t xml:space="preserve"> </w:t>
+      </w:r>
+      <w:r>
+        <w:rPr>
+          <w:rFonts w:ascii="Palatino Linotype" w:hAnsi="Palatino Linotype"/>
+          <w:bCs/>
+          <w:sz w:val="20"/>
+          <w:szCs w:val="20"/>
+        </w:rPr>
+        <w:t xml:space="preserve"/>
       </w:r>
       <w:r>
         <w:rPr>
@@ -744,79 +742,43 @@
           <w:sz w:val="20"/>
           <w:szCs w:val="20"/>
         </w:rPr>
-        <w:t>The Court advised that if Defendant is not a United States citizen any plea or conviction could result in deportation, exclusion from admission into the United States, or denial of naturalization under United States law.</w:t>
-      </w:r>
-      <w:r>
-        <w:rPr>
-          <w:rFonts w:ascii="Palatino Linotype" w:hAnsi="Palatino Linotype"/>
+        <w:t xml:space="preserve">The Court advised that if Defendant is not a United States citizen any plea or conviction could result in deportation, exclusion from admission into the United States, or denial of naturalization under United States law. </w:t>
+      </w:r>
+      <w:r>
+        <w:rPr>
+          <w:rFonts w:ascii="Palatino Linotype" w:hAnsi="Palatino Linotype"/>
+          <w:vanish/>
+          <w:sz w:val="20"/>
+          <w:szCs w:val="20"/>
+        </w:rPr>
+        <w:t>R.C. 2943.031</w:t>
+      </w:r>
+      <w:r>
+        <w:rPr>
+          <w:rFonts w:ascii="Palatino Linotype" w:hAnsi="Palatino Linotype"/>
+          <w:vanish/>
+          <w:sz w:val="20"/>
+          <w:szCs w:val="20"/>
+        </w:rPr>
+        <w:t>.</w:t>
+      </w:r>
+      <w:r>
+        <w:rPr>
+          <w:rFonts w:ascii="Palatino Linotype" w:hAnsi="Palatino Linotype"/>
+          <w:vanish/>
           <w:sz w:val="20"/>
           <w:szCs w:val="20"/>
         </w:rPr>
         <w:t xml:space="preserve"> </w:t>
       </w:r>
-      <w:proofErr w:type="gramStart"/>
-      <w:r>
-        <w:rPr>
-          <w:rFonts w:ascii="Palatino Linotype" w:hAnsi="Palatino Linotype"/>
-          <w:sz w:val="20"/>
-          <w:szCs w:val="20"/>
-        </w:rPr>
-        <w:t>R.C. 2943.031.</w:t>
-      </w:r>
-      <w:proofErr w:type="gramEnd"/>
-      <w:r>
-        <w:rPr>
-          <w:rFonts w:ascii="Palatino Linotype" w:hAnsi="Palatino Linotype"/>
-          <w:sz w:val="20"/>
-          <w:szCs w:val="20"/>
-        </w:rPr>
-        <w:t xml:space="preserve"> </w:t>
-      </w:r>
-      <w:r>
-        <w:rPr>
-          <w:rFonts w:ascii="Palatino Linotype" w:hAnsi="Palatino Linotype"/>
-          <w:vanish/>
-          <w:sz w:val="20"/>
-          <w:szCs w:val="20"/>
-        </w:rPr>
-        <w:t>R.C. 2943.031</w:t>
-      </w:r>
-      <w:r>
-        <w:rPr>
-          <w:rFonts w:ascii="Palatino Linotype" w:hAnsi="Palatino Linotype"/>
-          <w:vanish/>
-          <w:sz w:val="20"/>
-          <w:szCs w:val="20"/>
-        </w:rPr>
-        <w:t>.</w:t>
-      </w:r>
-      <w:r>
-        <w:rPr>
-          <w:rFonts w:ascii="Palatino Linotype" w:hAnsi="Palatino Linotype"/>
-          <w:vanish/>
-          <w:sz w:val="20"/>
-          <w:szCs w:val="20"/>
-        </w:rPr>
-        <w:t xml:space="preserve"> </w:t>
-      </w:r>
-      <w:r>
-        <w:rPr>
-          <w:rFonts w:ascii="Palatino Linotype" w:hAnsi="Palatino Linotype"/>
-          <w:sz w:val="20"/>
-          <w:szCs w:val="20"/>
-        </w:rPr>
-        <w:t xml:space="preserve">The Court, finding that the Defendant entered the plea knowingly, intelligently, and voluntarily, accepted the plea and entered the following </w:t>
-      </w:r>
-      <w:proofErr w:type="gramStart"/>
-      <w:r>
-        <w:rPr>
-          <w:rFonts w:ascii="Palatino Linotype" w:hAnsi="Palatino Linotype"/>
-          <w:sz w:val="20"/>
-          <w:szCs w:val="20"/>
-        </w:rPr>
-        <w:t xml:space="preserve">sentence:</w:t>
-      </w:r>
-      <w:proofErr w:type="gramEnd"/>
+      <w:r>
+        <w:rPr>
+          <w:rFonts w:ascii="Palatino Linotype" w:hAnsi="Palatino Linotype"/>
+          <w:sz w:val="20"/>
+          <w:szCs w:val="20"/>
+        </w:rPr>
+        <w:t>The Court, finding that the Defendant entered the plea knowingly, intelligently, and voluntarily, accepted the plea and entered the following sentence:</w:t>
+      </w:r>
       <w:r>
         <w:rPr>
           <w:rFonts w:ascii="Palatino Linotype" w:hAnsi="Palatino Linotype"/>
@@ -828,21 +790,12 @@
     </w:p>
     <w:p>
       <w:pPr>
-        <w:jc w:val="both"/>
         <w:rPr>
           <w:rFonts w:ascii="Palatino Linotype" w:hAnsi="Palatino Linotype"/>
           <w:sz w:val="20"/>
           <w:szCs w:val="20"/>
         </w:rPr>
       </w:pPr>
-      <w:r>
-        <w:rPr>
-          <w:rFonts w:ascii="Palatino Linotype" w:hAnsi="Palatino Linotype"/>
-          <w:sz w:val="20"/>
-          <w:szCs w:val="20"/>
-        </w:rPr>
-        <w:t xml:space="preserve"/>
-      </w:r>
     </w:p>
     <w:tbl>
       <w:tblPr>
@@ -852,7 +805,7 @@
         <w:tblLook w:val="04A0" w:firstRow="1" w:lastRow="0" w:firstColumn="1" w:lastColumn="0" w:noHBand="0" w:noVBand="1"/>
       </w:tblPr>
       <w:tblGrid>
-        <w:gridCol w:w="4642"/>
+        <w:gridCol w:w="4261"/>
         <w:gridCol w:w="4019"/>
       </w:tblGrid>
       <w:tr>
@@ -861,7 +814,7 @@
         </w:trPr>
         <w:tc>
           <w:tcPr>
-            <w:tcW w:w="2182" w:type="dxa"/>
+            <w:tcW w:w="1801" w:type="dxa"/>
           </w:tcPr>
           <w:p>
             <w:pPr>
@@ -893,8 +846,7 @@
                 <w:sz w:val="20"/>
                 <w:szCs w:val="20"/>
               </w:rPr>
-              <w:lastRenderedPageBreak/>
-              <w:t>Offense</w:t>
+              <w:t xml:space="preserve">Offense</w:t>
             </w:r>
           </w:p>
         </w:tc>
@@ -932,6 +884,7 @@
                 <w:sz w:val="20"/>
                 <w:szCs w:val="20"/>
               </w:rPr>
+              <w:lastRenderedPageBreak/>
               <w:t xml:space="preserve">Permission Req'd To Use Licensed Dock</w:t>
             </w:r>
           </w:p>
@@ -943,7 +896,7 @@
         </w:trPr>
         <w:tc>
           <w:tcPr>
-            <w:tcW w:w="2182" w:type="dxa"/>
+            <w:tcW w:w="1801" w:type="dxa"/>
           </w:tcPr>
           <w:p>
             <w:pPr>
@@ -1024,7 +977,7 @@
         </w:trPr>
         <w:tc>
           <w:tcPr>
-            <w:tcW w:w="2182" w:type="dxa"/>
+            <w:tcW w:w="1801" w:type="dxa"/>
           </w:tcPr>
           <w:p>
             <w:pPr>
@@ -1105,7 +1058,7 @@
         </w:trPr>
         <w:tc>
           <w:tcPr>
-            <w:tcW w:w="2182" w:type="dxa"/>
+            <w:tcW w:w="1801" w:type="dxa"/>
           </w:tcPr>
           <w:p>
             <w:pPr>
@@ -1186,7 +1139,7 @@
         </w:trPr>
         <w:tc>
           <w:tcPr>
-            <w:tcW w:w="2182" w:type="dxa"/>
+            <w:tcW w:w="1801" w:type="dxa"/>
           </w:tcPr>
           <w:p>
             <w:pPr>
@@ -1267,7 +1220,7 @@
         </w:trPr>
         <w:tc>
           <w:tcPr>
-            <w:tcW w:w="2182" w:type="dxa"/>
+            <w:tcW w:w="1801" w:type="dxa"/>
           </w:tcPr>
           <w:p>
             <w:pPr>
@@ -1337,7 +1290,7 @@
                 <w:sz w:val="20"/>
                 <w:szCs w:val="20"/>
               </w:rPr>
-              <w:t xml:space="preserve">$ 50</w:t>
+              <w:t xml:space="preserve">$ 180</w:t>
             </w:r>
           </w:p>
         </w:tc>
@@ -1348,7 +1301,7 @@
         </w:trPr>
         <w:tc>
           <w:tcPr>
-            <w:tcW w:w="2182" w:type="dxa"/>
+            <w:tcW w:w="1801" w:type="dxa"/>
           </w:tcPr>
           <w:p>
             <w:pPr>
@@ -1438,189 +1391,7 @@
                 <w:sz w:val="20"/>
                 <w:szCs w:val="20"/>
               </w:rPr>
-              <w:t xml:space="preserve">$ 0</w:t>
-            </w:r>
-          </w:p>
-        </w:tc>
-      </w:tr>
-      <w:tr>
-        <w:trPr>
-          <w:jc w:val="center"/>
-        </w:trPr>
-        <w:tc>
-          <w:tcPr>
-            <w:tcW w:w="2182" w:type="dxa"/>
-          </w:tcPr>
-          <w:p>
-            <w:pPr>
-              <w:tabs>
-                <w:tab w:val="left" w:pos="-1080"/>
-                <w:tab w:val="left" w:pos="-720"/>
-                <w:tab w:val="left" w:pos="0"/>
-                <w:tab w:val="left" w:pos="720"/>
-                <w:tab w:val="left" w:pos="1440"/>
-                <w:tab w:val="left" w:pos="2160"/>
-                <w:tab w:val="left" w:pos="2880"/>
-                <w:tab w:val="left" w:pos="3600"/>
-                <w:tab w:val="left" w:pos="4320"/>
-                <w:tab w:val="left" w:pos="4680"/>
-              </w:tabs>
-              <w:rPr>
-                <w:rFonts w:ascii="Palatino Linotype" w:hAnsi="Palatino Linotype"/>
-                <w:b/>
-                <w:bCs/>
-                <w:sz w:val="20"/>
-                <w:szCs w:val="20"/>
-              </w:rPr>
-            </w:pPr>
-            <w:r>
-              <w:rPr>
-                <w:rFonts w:ascii="Palatino Linotype" w:hAnsi="Palatino Linotype"/>
-                <w:b/>
-                <w:bCs/>
-                <w:sz w:val="20"/>
-                <w:szCs w:val="20"/>
-              </w:rPr>
-              <w:t>Jail Days</w:t>
-            </w:r>
-          </w:p>
-        </w:tc>
-        <w:tc>
-          <w:tcPr>
-            <w:tcW w:w="3289" w:type="dxa"/>
-          </w:tcPr>
-          <w:p>
-            <w:pPr>
-              <w:tabs>
-                <w:tab w:val="left" w:pos="-1080"/>
-                <w:tab w:val="left" w:pos="-720"/>
-                <w:tab w:val="left" w:pos="0"/>
-                <w:tab w:val="left" w:pos="720"/>
-                <w:tab w:val="left" w:pos="1440"/>
-                <w:tab w:val="left" w:pos="2160"/>
-                <w:tab w:val="left" w:pos="2880"/>
-                <w:tab w:val="left" w:pos="3600"/>
-                <w:tab w:val="left" w:pos="4320"/>
-                <w:tab w:val="left" w:pos="4680"/>
-              </w:tabs>
-              <w:rPr>
-                <w:rFonts w:ascii="Palatino Linotype" w:hAnsi="Palatino Linotype"/>
-                <w:b/>
-                <w:bCs/>
-                <w:sz w:val="20"/>
-                <w:szCs w:val="20"/>
-              </w:rPr>
-            </w:pPr>
-            <w:r>
-              <w:rPr>
-                <w:rFonts w:ascii="Palatino Linotype" w:hAnsi="Palatino Linotype"/>
-                <w:b/>
-                <w:bCs/>
-                <w:sz w:val="20"/>
-                <w:szCs w:val="20"/>
-              </w:rPr>
-              <w:t xml:space="preserve">5</w:t>
-            </w:r>
-          </w:p>
-        </w:tc>
-      </w:tr>
-      <w:tr>
-        <w:trPr>
-          <w:jc w:val="center"/>
-        </w:trPr>
-        <w:tc>
-          <w:tcPr>
-            <w:tcW w:w="2182" w:type="dxa"/>
-          </w:tcPr>
-          <w:p>
-            <w:pPr>
-              <w:tabs>
-                <w:tab w:val="left" w:pos="-1080"/>
-                <w:tab w:val="left" w:pos="-720"/>
-                <w:tab w:val="left" w:pos="0"/>
-                <w:tab w:val="left" w:pos="720"/>
-                <w:tab w:val="left" w:pos="1440"/>
-                <w:tab w:val="left" w:pos="2160"/>
-                <w:tab w:val="left" w:pos="2880"/>
-                <w:tab w:val="left" w:pos="3600"/>
-                <w:tab w:val="left" w:pos="4320"/>
-                <w:tab w:val="left" w:pos="4680"/>
-              </w:tabs>
-              <w:rPr>
-                <w:rFonts w:ascii="Palatino Linotype" w:hAnsi="Palatino Linotype"/>
-                <w:b/>
-                <w:bCs/>
-                <w:sz w:val="20"/>
-                <w:szCs w:val="20"/>
-              </w:rPr>
-            </w:pPr>
-            <w:r>
-              <w:rPr>
-                <w:rFonts w:ascii="Palatino Linotype" w:hAnsi="Palatino Linotype"/>
-                <w:b/>
-                <w:bCs/>
-                <w:sz w:val="20"/>
-                <w:szCs w:val="20"/>
-              </w:rPr>
-              <w:t>Jail Days</w:t>
-            </w:r>
-            <w:r>
-              <w:rPr>
-                <w:rFonts w:ascii="Palatino Linotype" w:hAnsi="Palatino Linotype"/>
-                <w:b/>
-                <w:bCs/>
-                <w:sz w:val="20"/>
-                <w:szCs w:val="20"/>
-              </w:rPr>
-              <w:t xml:space="preserve"> </w:t>
-            </w:r>
-            <w:r>
-              <w:rPr>
-                <w:rFonts w:ascii="Palatino Linotype" w:hAnsi="Palatino Linotype"/>
-                <w:b/>
-                <w:bCs/>
-                <w:sz w:val="20"/>
-                <w:szCs w:val="20"/>
-              </w:rPr>
-              <w:t>Suspended</w:t>
-            </w:r>
-          </w:p>
-        </w:tc>
-        <w:tc>
-          <w:tcPr>
-            <w:tcW w:w="3289" w:type="dxa"/>
-          </w:tcPr>
-          <w:p>
-            <w:pPr>
-              <w:tabs>
-                <w:tab w:val="left" w:pos="-1080"/>
-                <w:tab w:val="left" w:pos="-720"/>
-                <w:tab w:val="left" w:pos="0"/>
-                <w:tab w:val="left" w:pos="720"/>
-                <w:tab w:val="left" w:pos="1440"/>
-                <w:tab w:val="left" w:pos="2160"/>
-                <w:tab w:val="left" w:pos="2880"/>
-                <w:tab w:val="left" w:pos="3600"/>
-                <w:tab w:val="left" w:pos="4320"/>
-                <w:tab w:val="left" w:pos="4680"/>
-              </w:tabs>
-              <w:rPr>
-                <w:rFonts w:ascii="Palatino Linotype" w:hAnsi="Palatino Linotype"/>
-                <w:b/>
-                <w:bCs/>
-                <w:sz w:val="20"/>
-                <w:szCs w:val="20"/>
-              </w:rPr>
-            </w:pPr>
-            <w:r>
-              <w:rPr>
-                <w:rFonts w:ascii="Palatino Linotype" w:hAnsi="Palatino Linotype"/>
-                <w:b/>
-                <w:bCs/>
-                <w:sz w:val="20"/>
-                <w:szCs w:val="20"/>
-              </w:rPr>
-              <w:t xml:space="preserve">None</w:t>
+              <w:t xml:space="preserve">$ 30</w:t>
             </w:r>
           </w:p>
         </w:tc>
@@ -1648,7 +1419,6 @@
           <w:szCs w:val="20"/>
         </w:rPr>
       </w:pPr>
-      <w:proofErr w:type="gramStart"/>
       <w:r>
         <w:rPr>
           <w:rFonts w:ascii="Palatino Linotype" w:hAnsi="Palatino Linotype"/>
@@ -1657,9 +1427,8 @@
           <w:sz w:val="20"/>
           <w:szCs w:val="20"/>
         </w:rPr>
-        <w:t xml:space="preserve">Fines and Costs.</w:t>
-      </w:r>
-      <w:proofErr w:type="gramEnd"/>
+        <w:t xml:space="preserve">Fines and Costs.  </w:t>
+      </w:r>
       <w:r>
         <w:rPr>
           <w:rFonts w:ascii="Palatino Linotype" w:hAnsi="Palatino Linotype"/>
@@ -1668,7 +1437,52 @@
           <w:sz w:val="20"/>
           <w:szCs w:val="20"/>
         </w:rPr>
-        <w:t xml:space="preserve">  </w:t>
+        <w:t xml:space="preserve"/>
+      </w:r>
+      <w:r>
+        <w:rPr>
+          <w:rFonts w:ascii="Palatino Linotype" w:hAnsi="Palatino Linotype"/>
+          <w:bCs/>
+          <w:sz w:val="20"/>
+          <w:szCs w:val="20"/>
+          <w:u w:val="single"/>
+        </w:rPr>
+        <w:t>Court costs are assessed for the highest degree charge in this</w:t>
+      </w:r>
+      <w:r>
+        <w:rPr>
+          <w:rFonts w:ascii="Palatino Linotype" w:hAnsi="Palatino Linotype"/>
+          <w:bCs/>
+          <w:sz w:val="20"/>
+          <w:szCs w:val="20"/>
+          <w:u w:val="single"/>
+        </w:rPr>
+        <w:t xml:space="preserve"> case</w:t>
+      </w:r>
+      <w:r>
+        <w:rPr>
+          <w:rFonts w:ascii="Palatino Linotype" w:hAnsi="Palatino Linotype"/>
+          <w:bCs/>
+          <w:sz w:val="20"/>
+          <w:szCs w:val="20"/>
+        </w:rPr>
+        <w:t xml:space="preserve">. </w:t>
+      </w:r>
+      <w:r>
+        <w:rPr>
+          <w:rFonts w:ascii="Palatino Linotype" w:hAnsi="Palatino Linotype"/>
+          <w:sz w:val="20"/>
+          <w:szCs w:val="20"/>
+        </w:rPr>
+        <w:t xml:space="preserve">Having</w:t>
+      </w:r>
+      <w:r>
+        <w:rPr>
+          <w:rFonts w:ascii="Palatino Linotype" w:hAnsi="Palatino Linotype"/>
+          <w:sz w:val="20"/>
+          <w:szCs w:val="20"/>
+        </w:rPr>
+        <w:t xml:space="preserve"> been informed of the fines </w:t>
       </w:r>
       <w:r>
         <w:rPr>
@@ -1683,83 +1497,26 @@
       <w:r>
         <w:rPr>
           <w:rFonts w:ascii="Palatino Linotype" w:hAnsi="Palatino Linotype"/>
-          <w:bCs/>
-          <w:sz w:val="20"/>
-          <w:szCs w:val="20"/>
-          <w:u w:val="single"/>
-        </w:rPr>
-        <w:t>Court costs are assessed for the highest degree charge in this</w:t>
-      </w:r>
-      <w:r>
-        <w:rPr>
-          <w:rFonts w:ascii="Palatino Linotype" w:hAnsi="Palatino Linotype"/>
-          <w:bCs/>
-          <w:sz w:val="20"/>
-          <w:szCs w:val="20"/>
-          <w:u w:val="single"/>
+          <w:sz w:val="20"/>
+          <w:szCs w:val="20"/>
+        </w:rPr>
+        <w:t xml:space="preserve">and costs</w:t>
+      </w:r>
+      <w:r>
+        <w:rPr>
+          <w:rFonts w:ascii="Palatino Linotype" w:hAnsi="Palatino Linotype"/>
+          <w:sz w:val="20"/>
+          <w:szCs w:val="20"/>
         </w:rPr>
         <w:t xml:space="preserve"> </w:t>
       </w:r>
-      <w:proofErr w:type="gramStart"/>
-      <w:r>
-        <w:rPr>
-          <w:rFonts w:ascii="Palatino Linotype" w:hAnsi="Palatino Linotype"/>
-          <w:bCs/>
-          <w:sz w:val="20"/>
-          <w:szCs w:val="20"/>
-          <w:u w:val="single"/>
-        </w:rPr>
-        <w:t>case</w:t>
-      </w:r>
-      <w:r>
-        <w:rPr>
-          <w:rFonts w:ascii="Palatino Linotype" w:hAnsi="Palatino Linotype"/>
-          <w:bCs/>
-          <w:sz w:val="20"/>
-          <w:szCs w:val="20"/>
-        </w:rPr>
-        <w:t xml:space="preserve">. </w:t>
-      </w:r>
-      <w:r>
-        <w:rPr>
-          <w:rFonts w:ascii="Palatino Linotype" w:hAnsi="Palatino Linotype"/>
-          <w:sz w:val="20"/>
-          <w:szCs w:val="20"/>
-        </w:rPr>
-        <w:t xml:space="preserve"/>
-      </w:r>
-      <w:r>
-        <w:rPr>
-          <w:rFonts w:ascii="Palatino Linotype" w:hAnsi="Palatino Linotype"/>
-          <w:bCs/>
-          <w:sz w:val="20"/>
-          <w:szCs w:val="20"/>
-        </w:rPr>
-        <w:t xml:space="preserve"/>
-      </w:r>
-      <w:r>
-        <w:rPr>
-          <w:rFonts w:ascii="Palatino Linotype" w:hAnsi="Palatino Linotype"/>
-          <w:sz w:val="20"/>
-          <w:szCs w:val="20"/>
-        </w:rPr>
-        <w:t xml:space="preserve"/>
-      </w:r>
-      <w:r>
-        <w:rPr>
-          <w:rFonts w:ascii="Palatino Linotype" w:hAnsi="Palatino Linotype"/>
-          <w:sz w:val="20"/>
-          <w:szCs w:val="20"/>
-        </w:rPr>
-        <w:t xml:space="preserve">Having</w:t>
-      </w:r>
-      <w:r>
-        <w:rPr>
-          <w:rFonts w:ascii="Palatino Linotype" w:hAnsi="Palatino Linotype"/>
-          <w:sz w:val="20"/>
-          <w:szCs w:val="20"/>
-        </w:rPr>
-        <w:t xml:space="preserve"> been informed of the fines </w:t>
+      <w:r>
+        <w:rPr>
+          <w:rFonts w:ascii="Palatino Linotype" w:hAnsi="Palatino Linotype"/>
+          <w:sz w:val="20"/>
+          <w:szCs w:val="20"/>
+        </w:rPr>
+        <w:t xml:space="preserve">owed, Defendant expressed an ability to pay </w:t>
       </w:r>
       <w:r>
         <w:rPr>
@@ -1769,40 +1526,32 @@
           <w:sz w:val="20"/>
           <w:szCs w:val="20"/>
         </w:rPr>
-        <w:t xml:space="preserve"/>
-      </w:r>
-      <w:r>
-        <w:rPr>
-          <w:rFonts w:ascii="Palatino Linotype" w:hAnsi="Palatino Linotype"/>
-          <w:sz w:val="20"/>
-          <w:szCs w:val="20"/>
-        </w:rPr>
-        <w:t xml:space="preserve">and</w:t>
-      </w:r>
-      <w:proofErr w:type="gramEnd"/>
-      <w:r>
-        <w:rPr>
-          <w:rFonts w:ascii="Palatino Linotype" w:hAnsi="Palatino Linotype"/>
-          <w:sz w:val="20"/>
-          <w:szCs w:val="20"/>
-        </w:rPr>
-        <w:t xml:space="preserve"> costs</w:t>
-      </w:r>
-      <w:r>
-        <w:rPr>
-          <w:rFonts w:ascii="Palatino Linotype" w:hAnsi="Palatino Linotype"/>
-          <w:sz w:val="20"/>
-          <w:szCs w:val="20"/>
-        </w:rPr>
-        <w:t xml:space="preserve"> </w:t>
-      </w:r>
-      <w:r>
-        <w:rPr>
-          <w:rFonts w:ascii="Palatino Linotype" w:hAnsi="Palatino Linotype"/>
-          <w:sz w:val="20"/>
-          <w:szCs w:val="20"/>
-        </w:rPr>
-        <w:t xml:space="preserve">owed, Defendant expressed an ability to pay </w:t>
+        <w:t xml:space="preserve">forthwith</w:t>
+      </w:r>
+      <w:r>
+        <w:rPr>
+          <w:rFonts w:ascii="Palatino Linotype" w:hAnsi="Palatino Linotype"/>
+          <w:sz w:val="20"/>
+          <w:szCs w:val="20"/>
+        </w:rPr>
+        <w:t xml:space="preserve">. </w:t>
+      </w:r>
+      <w:bookmarkStart w:id="0" w:name="_Hlk94196527"/>
+      <w:r>
+        <w:rPr>
+          <w:rFonts w:ascii="Palatino Linotype" w:hAnsi="Palatino Linotype"/>
+          <w:sz w:val="20"/>
+          <w:szCs w:val="20"/>
+        </w:rPr>
+        <w:t xml:space="preserve">Absent further order, the Court finds Defendant is able and shall pay</w:t>
+      </w:r>
+      <w:r>
+        <w:rPr>
+          <w:rFonts w:ascii="Palatino Linotype" w:hAnsi="Palatino Linotype"/>
+          <w:sz w:val="20"/>
+          <w:szCs w:val="20"/>
+        </w:rPr>
+        <w:t xml:space="preserve"> the fines </w:t>
       </w:r>
       <w:r>
         <w:rPr>
@@ -1812,33 +1561,33 @@
           <w:sz w:val="20"/>
           <w:szCs w:val="20"/>
         </w:rPr>
-        <w:t xml:space="preserve">forthwith</w:t>
-      </w:r>
-      <w:r>
-        <w:rPr>
-          <w:rFonts w:ascii="Palatino Linotype" w:hAnsi="Palatino Linotype"/>
-          <w:sz w:val="20"/>
-          <w:szCs w:val="20"/>
-        </w:rPr>
-        <w:t xml:space="preserve">. </w:t>
-      </w:r>
-      <w:bookmarkStart w:id="0" w:name="_Hlk94196527"/>
-      <w:r>
-        <w:rPr>
-          <w:rFonts w:ascii="Palatino Linotype" w:hAnsi="Palatino Linotype"/>
-          <w:sz w:val="20"/>
-          <w:szCs w:val="20"/>
-        </w:rPr>
-        <w:t xml:space="preserve">Absent further order, the Court finds Defendant is able and shall pay</w:t>
-      </w:r>
-      <w:r>
-        <w:rPr>
-          <w:rFonts w:ascii="Palatino Linotype" w:hAnsi="Palatino Linotype"/>
-          <w:sz w:val="20"/>
-          <w:szCs w:val="20"/>
-        </w:rPr>
-        <w:t xml:space="preserve"> the fines </w:t>
-      </w:r>
+        <w:t xml:space="preserve"/>
+      </w:r>
+      <w:r>
+        <w:rPr>
+          <w:rFonts w:ascii="Palatino Linotype" w:hAnsi="Palatino Linotype"/>
+          <w:sz w:val="20"/>
+          <w:szCs w:val="20"/>
+        </w:rPr>
+        <w:t xml:space="preserve">and costs</w:t>
+      </w:r>
+      <w:r>
+        <w:rPr>
+          <w:rFonts w:ascii="Palatino Linotype" w:hAnsi="Palatino Linotype"/>
+          <w:sz w:val="20"/>
+          <w:szCs w:val="20"/>
+        </w:rPr>
+        <w:t xml:space="preserve"> </w:t>
+      </w:r>
+      <w:r>
+        <w:rPr>
+          <w:rFonts w:ascii="Palatino Linotype" w:hAnsi="Palatino Linotype"/>
+          <w:sz w:val="20"/>
+          <w:szCs w:val="20"/>
+        </w:rPr>
+        <w:t xml:space="preserve">in full by </w:t>
+      </w:r>
+      <w:bookmarkEnd w:id="0"/>
       <w:r>
         <w:rPr>
           <w:rFonts w:ascii="Palatino Linotype" w:hAnsi="Palatino Linotype"/>
@@ -1847,134 +1596,16 @@
           <w:sz w:val="20"/>
           <w:szCs w:val="20"/>
         </w:rPr>
-        <w:t xml:space="preserve"/>
-      </w:r>
-      <w:r>
-        <w:rPr>
-          <w:rFonts w:ascii="Palatino Linotype" w:hAnsi="Palatino Linotype"/>
-          <w:sz w:val="20"/>
-          <w:szCs w:val="20"/>
-        </w:rPr>
-        <w:t xml:space="preserve">and</w:t>
-      </w:r>
-      <w:proofErr w:type="gramEnd"/>
-      <w:r>
-        <w:rPr>
-          <w:rFonts w:ascii="Palatino Linotype" w:hAnsi="Palatino Linotype"/>
-          <w:sz w:val="20"/>
-          <w:szCs w:val="20"/>
-        </w:rPr>
-        <w:t xml:space="preserve"> costs</w:t>
-      </w:r>
-      <w:r>
-        <w:rPr>
-          <w:rFonts w:ascii="Palatino Linotype" w:hAnsi="Palatino Linotype"/>
-          <w:sz w:val="20"/>
-          <w:szCs w:val="20"/>
-        </w:rPr>
-        <w:t xml:space="preserve"> </w:t>
-      </w:r>
-      <w:r>
-        <w:rPr>
-          <w:rFonts w:ascii="Palatino Linotype" w:hAnsi="Palatino Linotype"/>
-          <w:sz w:val="20"/>
-          <w:szCs w:val="20"/>
-        </w:rPr>
-        <w:t xml:space="preserve">in full by </w:t>
-      </w:r>
-      <w:bookmarkEnd w:id="0"/>
-      <w:r>
-        <w:rPr>
-          <w:rFonts w:ascii="Palatino Linotype" w:hAnsi="Palatino Linotype"/>
-          <w:b/>
-          <w:bCs/>
-          <w:sz w:val="20"/>
-          <w:szCs w:val="20"/>
-        </w:rPr>
-        <w:t xml:space="preserve">February 28, 2022</w:t>
-      </w:r>
-      <w:r>
-        <w:rPr>
-          <w:rFonts w:ascii="Palatino Linotype" w:hAnsi="Palatino Linotype"/>
-          <w:sz w:val="20"/>
-          <w:szCs w:val="20"/>
-        </w:rPr>
-        <w:t xml:space="preserve">.</w:t>
-      </w:r>
-      <w:r>
-        <w:rPr>
-          <w:rFonts w:ascii="Palatino Linotype" w:hAnsi="Palatino Linotype"/>
-          <w:sz w:val="20"/>
-          <w:szCs w:val="20"/>
-        </w:rPr>
-        <w:t xml:space="preserve"> </w:t>
-      </w:r>
-      <w:r>
-        <w:rPr>
-          <w:rFonts w:ascii="Palatino Linotype" w:hAnsi="Palatino Linotype"/>
-          <w:sz w:val="20"/>
-          <w:szCs w:val="20"/>
-        </w:rPr>
-        <w:t xml:space="preserve"/>
-      </w:r>
-      <w:r>
-        <w:rPr>
-          <w:rFonts w:ascii="Palatino Linotype" w:hAnsi="Palatino Linotype"/>
-          <w:sz w:val="20"/>
-          <w:szCs w:val="20"/>
-        </w:rPr>
-        <w:t xml:space="preserve"/>
-      </w:r>
-      <w:r>
-        <w:rPr>
-          <w:rFonts w:ascii="Palatino Linotype" w:hAnsi="Palatino Linotype"/>
-          <w:sz w:val="20"/>
-          <w:szCs w:val="20"/>
-        </w:rPr>
-        <w:t xml:space="preserve"/>
-      </w:r>
-      <w:r>
-        <w:rPr>
-          <w:rFonts w:ascii="Palatino Linotype" w:hAnsi="Palatino Linotype"/>
-          <w:sz w:val="20"/>
-          <w:szCs w:val="20"/>
-        </w:rPr>
-        <w:t xml:space="preserve"/>
-      </w:r>
-      <w:r>
-        <w:rPr>
-          <w:rFonts w:ascii="Palatino Linotype" w:hAnsi="Palatino Linotype"/>
-          <w:sz w:val="20"/>
-          <w:szCs w:val="20"/>
-        </w:rPr>
-        <w:t xml:space="preserve"/>
-      </w:r>
-      <w:r>
-        <w:rPr>
-          <w:rFonts w:ascii="Palatino Linotype" w:hAnsi="Palatino Linotype"/>
-          <w:sz w:val="20"/>
-          <w:szCs w:val="20"/>
-        </w:rPr>
-        <w:t xml:space="preserve"/>
-      </w:r>
-      <w:r>
-        <w:rPr>
-          <w:rFonts w:ascii="Palatino Linotype" w:hAnsi="Palatino Linotype"/>
-          <w:sz w:val="20"/>
-          <w:szCs w:val="20"/>
-        </w:rPr>
-        <w:t xml:space="preserve"/>
-      </w:r>
-      <w:r>
-        <w:rPr>
-          <w:rFonts w:ascii="Palatino Linotype" w:hAnsi="Palatino Linotype"/>
-          <w:sz w:val="20"/>
-          <w:szCs w:val="20"/>
-        </w:rPr>
-        <w:t xml:space="preserve"> </w:t>
-      </w:r>
-      <w:bookmarkStart w:id="1" w:name="_GoBack"/>
-      <w:bookmarkEnd w:id="1"/>
+        <w:t xml:space="preserve">March 02, 2022</w:t>
+      </w:r>
+      <w:r>
+        <w:rPr>
+          <w:rFonts w:ascii="Palatino Linotype" w:hAnsi="Palatino Linotype"/>
+          <w:sz w:val="20"/>
+          <w:szCs w:val="20"/>
+        </w:rPr>
+        <w:t xml:space="preserve">. </w:t>
+      </w:r>
       <w:r>
         <w:rPr>
           <w:rFonts w:ascii="Palatino Linotype" w:hAnsi="Palatino Linotype"/>
@@ -2278,7 +1909,7 @@
           <w:sz w:val="16"/>
           <w:szCs w:val="16"/>
         </w:rPr>
-        <w:t xml:space="preserve">Prosecutor’s Office: PS    </w:t>
+        <w:t xml:space="preserve">Prosecutor’s Office: PS     OM     EM; Defendant’s Attorney: PS     OM     EM; Dennis Congdon: PS     OM     EM</w:t>
       </w:r>
       <w:r>
         <w:rPr>
@@ -2286,7 +1917,7 @@
           <w:sz w:val="16"/>
           <w:szCs w:val="16"/>
         </w:rPr>
-        <w:t xml:space="preserve">OM     EM; Defendant’s Attorney: PS     OM     EM; Dennis Congdon: PS     OM     EM;</w:t>
+        <w:t xml:space="preserve">;</w:t>
       </w:r>
     </w:p>
     <w:p>
@@ -2309,51 +1940,14 @@
           <w:szCs w:val="16"/>
         </w:rPr>
       </w:pPr>
-      <w:r>
-        <w:rPr>
-          <w:rFonts w:ascii="Palatino Linotype" w:hAnsi="Palatino Linotype"/>
-          <w:sz w:val="16"/>
-          <w:szCs w:val="16"/>
-        </w:rPr>
-        <w:t xml:space="preserve"/>
-      </w:r>
-      <w:r>
-        <w:rPr>
-          <w:rFonts w:ascii="Palatino Linotype" w:hAnsi="Palatino Linotype"/>
-          <w:sz w:val="16"/>
-          <w:szCs w:val="16"/>
-        </w:rPr>
-        <w:t xml:space="preserve"/>
-      </w:r>
-    </w:p>
-    <w:p>
-      <w:pPr>
-        <w:tabs>
-          <w:tab w:val="left" w:pos="-1080"/>
-          <w:tab w:val="left" w:pos="-720"/>
-          <w:tab w:val="left" w:pos="0"/>
-          <w:tab w:val="left" w:pos="720"/>
-          <w:tab w:val="left" w:pos="1440"/>
-          <w:tab w:val="left" w:pos="2160"/>
-          <w:tab w:val="left" w:pos="2880"/>
-          <w:tab w:val="left" w:pos="3600"/>
-          <w:tab w:val="left" w:pos="4320"/>
-          <w:tab w:val="left" w:pos="4680"/>
-        </w:tabs>
-        <w:rPr>
-          <w:rFonts w:ascii="Palatino Linotype" w:hAnsi="Palatino Linotype"/>
-          <w:sz w:val="16"/>
-          <w:szCs w:val="16"/>
-        </w:rPr>
-      </w:pPr>
     </w:p>
     <w:sectPr>
-      <w:headerReference w:type="even" r:id="rId8"/>
-      <w:headerReference w:type="default" r:id="rId9"/>
-      <w:footerReference w:type="even" r:id="rId10"/>
-      <w:footerReference w:type="default" r:id="rId11"/>
-      <w:headerReference w:type="first" r:id="rId12"/>
-      <w:footerReference w:type="first" r:id="rId13"/>
+      <w:headerReference w:type="even" r:id="rId7"/>
+      <w:headerReference w:type="default" r:id="rId8"/>
+      <w:footerReference w:type="even" r:id="rId9"/>
+      <w:footerReference w:type="default" r:id="rId10"/>
+      <w:headerReference w:type="first" r:id="rId11"/>
+      <w:footerReference w:type="first" r:id="rId12"/>
       <w:pgSz w:w="12240" w:h="15840"/>
       <w:pgMar w:top="1440" w:right="1080" w:bottom="1440" w:left="1080" w:header="720" w:footer="720" w:gutter="0"/>
       <w:cols w:space="720"/>
@@ -2365,7 +1959,7 @@
 </file>
 
 <file path=word/endnotes.xml><?xml version="1.0" encoding="utf-8"?>
-<w:endnotes xmlns:wpc="http://schemas.microsoft.com/office/word/2010/wordprocessingCanvas" xmlns:mc="http://schemas.openxmlformats.org/markup-compatibility/2006" xmlns:o="urn:schemas-microsoft-com:office:office" xmlns:r="http://schemas.openxmlformats.org/officeDocument/2006/relationships" xmlns:m="http://schemas.openxmlformats.org/officeDocument/2006/math" xmlns:v="urn:schemas-microsoft-com:vml" xmlns:wp14="http://schemas.microsoft.com/office/word/2010/wordprocessingDrawing" xmlns:wp="http://schemas.openxmlformats.org/drawingml/2006/wordprocessingDrawing" xmlns:w10="urn:schemas-microsoft-com:office:word" xmlns:w="http://schemas.openxmlformats.org/wordprocessingml/2006/main" xmlns:w14="http://schemas.microsoft.com/office/word/2010/wordml" xmlns:wpg="http://schemas.microsoft.com/office/word/2010/wordprocessingGroup" xmlns:wpi="http://schemas.microsoft.com/office/word/2010/wordprocessingInk" xmlns:wne="http://schemas.microsoft.com/office/word/2006/wordml" xmlns:wps="http://schemas.microsoft.com/office/word/2010/wordprocessingShape" mc:Ignorable="w14 wp14">
+<w:endnotes xmlns:wpc="http://schemas.microsoft.com/office/word/2010/wordprocessingCanvas" xmlns:cx="http://schemas.microsoft.com/office/drawing/2014/chartex" xmlns:cx1="http://schemas.microsoft.com/office/drawing/2015/9/8/chartex" xmlns:cx2="http://schemas.microsoft.com/office/drawing/2015/10/21/chartex" xmlns:cx3="http://schemas.microsoft.com/office/drawing/2016/5/9/chartex" xmlns:cx4="http://schemas.microsoft.com/office/drawing/2016/5/10/chartex" xmlns:cx5="http://schemas.microsoft.com/office/drawing/2016/5/11/chartex" xmlns:cx6="http://schemas.microsoft.com/office/drawing/2016/5/12/chartex" xmlns:cx7="http://schemas.microsoft.com/office/drawing/2016/5/13/chartex" xmlns:cx8="http://schemas.microsoft.com/office/drawing/2016/5/14/chartex" xmlns:mc="http://schemas.openxmlformats.org/markup-compatibility/2006" xmlns:aink="http://schemas.microsoft.com/office/drawing/2016/ink" xmlns:am3d="http://schemas.microsoft.com/office/drawing/2017/model3d" xmlns:o="urn:schemas-microsoft-com:office:office" xmlns:r="http://schemas.openxmlformats.org/officeDocument/2006/relationships" xmlns:m="http://schemas.openxmlformats.org/officeDocument/2006/math" xmlns:v="urn:schemas-microsoft-com:vml" xmlns:wp14="http://schemas.microsoft.com/office/word/2010/wordprocessingDrawing" xmlns:wp="http://schemas.openxmlformats.org/drawingml/2006/wordprocessingDrawing" xmlns:w10="urn:schemas-microsoft-com:office:word" xmlns:w="http://schemas.openxmlformats.org/wordprocessingml/2006/main" xmlns:w14="http://schemas.microsoft.com/office/word/2010/wordml" xmlns:w15="http://schemas.microsoft.com/office/word/2012/wordml" xmlns:w16cex="http://schemas.microsoft.com/office/word/2018/wordml/cex" xmlns:w16cid="http://schemas.microsoft.com/office/word/2016/wordml/cid" xmlns:w16="http://schemas.microsoft.com/office/word/2018/wordml" xmlns:w16sdtdh="http://schemas.microsoft.com/office/word/2020/wordml/sdtdatahash" xmlns:w16se="http://schemas.microsoft.com/office/word/2015/wordml/symex" xmlns:wpg="http://schemas.microsoft.com/office/word/2010/wordprocessingGroup" xmlns:wpi="http://schemas.microsoft.com/office/word/2010/wordprocessingInk" xmlns:wne="http://schemas.microsoft.com/office/word/2006/wordml" xmlns:wps="http://schemas.microsoft.com/office/word/2010/wordprocessingShape" mc:Ignorable="w14 w15 w16se w16cid w16 w16cex w16sdtdh wp14">
   <w:endnote w:type="separator" w:id="-1">
     <w:p>
       <w:r>
@@ -2384,7 +1978,7 @@
 </file>
 
 <file path=word/footer1.xml><?xml version="1.0" encoding="utf-8"?>
-<w:ftr xmlns:wpc="http://schemas.microsoft.com/office/word/2010/wordprocessingCanvas" xmlns:mc="http://schemas.openxmlformats.org/markup-compatibility/2006" xmlns:o="urn:schemas-microsoft-com:office:office" xmlns:r="http://schemas.openxmlformats.org/officeDocument/2006/relationships" xmlns:m="http://schemas.openxmlformats.org/officeDocument/2006/math" xmlns:v="urn:schemas-microsoft-com:vml" xmlns:wp14="http://schemas.microsoft.com/office/word/2010/wordprocessingDrawing" xmlns:wp="http://schemas.openxmlformats.org/drawingml/2006/wordprocessingDrawing" xmlns:w10="urn:schemas-microsoft-com:office:word" xmlns:w="http://schemas.openxmlformats.org/wordprocessingml/2006/main" xmlns:w14="http://schemas.microsoft.com/office/word/2010/wordml" xmlns:wpg="http://schemas.microsoft.com/office/word/2010/wordprocessingGroup" xmlns:wpi="http://schemas.microsoft.com/office/word/2010/wordprocessingInk" xmlns:wne="http://schemas.microsoft.com/office/word/2006/wordml" xmlns:wps="http://schemas.microsoft.com/office/word/2010/wordprocessingShape" mc:Ignorable="w14 wp14">
+<w:ftr xmlns:wpc="http://schemas.microsoft.com/office/word/2010/wordprocessingCanvas" xmlns:cx="http://schemas.microsoft.com/office/drawing/2014/chartex" xmlns:cx1="http://schemas.microsoft.com/office/drawing/2015/9/8/chartex" xmlns:cx2="http://schemas.microsoft.com/office/drawing/2015/10/21/chartex" xmlns:cx3="http://schemas.microsoft.com/office/drawing/2016/5/9/chartex" xmlns:cx4="http://schemas.microsoft.com/office/drawing/2016/5/10/chartex" xmlns:cx5="http://schemas.microsoft.com/office/drawing/2016/5/11/chartex" xmlns:cx6="http://schemas.microsoft.com/office/drawing/2016/5/12/chartex" xmlns:cx7="http://schemas.microsoft.com/office/drawing/2016/5/13/chartex" xmlns:cx8="http://schemas.microsoft.com/office/drawing/2016/5/14/chartex" xmlns:mc="http://schemas.openxmlformats.org/markup-compatibility/2006" xmlns:aink="http://schemas.microsoft.com/office/drawing/2016/ink" xmlns:am3d="http://schemas.microsoft.com/office/drawing/2017/model3d" xmlns:o="urn:schemas-microsoft-com:office:office" xmlns:r="http://schemas.openxmlformats.org/officeDocument/2006/relationships" xmlns:m="http://schemas.openxmlformats.org/officeDocument/2006/math" xmlns:v="urn:schemas-microsoft-com:vml" xmlns:wp14="http://schemas.microsoft.com/office/word/2010/wordprocessingDrawing" xmlns:wp="http://schemas.openxmlformats.org/drawingml/2006/wordprocessingDrawing" xmlns:w10="urn:schemas-microsoft-com:office:word" xmlns:w="http://schemas.openxmlformats.org/wordprocessingml/2006/main" xmlns:w14="http://schemas.microsoft.com/office/word/2010/wordml" xmlns:w15="http://schemas.microsoft.com/office/word/2012/wordml" xmlns:w16cex="http://schemas.microsoft.com/office/word/2018/wordml/cex" xmlns:w16cid="http://schemas.microsoft.com/office/word/2016/wordml/cid" xmlns:w16="http://schemas.microsoft.com/office/word/2018/wordml" xmlns:w16sdtdh="http://schemas.microsoft.com/office/word/2020/wordml/sdtdatahash" xmlns:w16se="http://schemas.microsoft.com/office/word/2015/wordml/symex" xmlns:wpg="http://schemas.microsoft.com/office/word/2010/wordprocessingGroup" xmlns:wpi="http://schemas.microsoft.com/office/word/2010/wordprocessingInk" xmlns:wne="http://schemas.microsoft.com/office/word/2006/wordml" xmlns:wps="http://schemas.microsoft.com/office/word/2010/wordprocessingShape" mc:Ignorable="w14 w15 w16se w16cid w16 w16cex w16sdtdh wp14">
   <w:p>
     <w:pPr>
       <w:pStyle w:val="Footer"/>
@@ -2394,15 +1988,10 @@
 </file>
 
 <file path=word/footer2.xml><?xml version="1.0" encoding="utf-8"?>
-<w:ftr xmlns:wpc="http://schemas.microsoft.com/office/word/2010/wordprocessingCanvas" xmlns:mc="http://schemas.openxmlformats.org/markup-compatibility/2006" xmlns:o="urn:schemas-microsoft-com:office:office" xmlns:r="http://schemas.openxmlformats.org/officeDocument/2006/relationships" xmlns:m="http://schemas.openxmlformats.org/officeDocument/2006/math" xmlns:v="urn:schemas-microsoft-com:vml" xmlns:wp14="http://schemas.microsoft.com/office/word/2010/wordprocessingDrawing" xmlns:wp="http://schemas.openxmlformats.org/drawingml/2006/wordprocessingDrawing" xmlns:w10="urn:schemas-microsoft-com:office:word" xmlns:w="http://schemas.openxmlformats.org/wordprocessingml/2006/main" xmlns:w14="http://schemas.microsoft.com/office/word/2010/wordml" xmlns:wpg="http://schemas.microsoft.com/office/word/2010/wordprocessingGroup" xmlns:wpi="http://schemas.microsoft.com/office/word/2010/wordprocessingInk" xmlns:wne="http://schemas.microsoft.com/office/word/2006/wordml" xmlns:wps="http://schemas.microsoft.com/office/word/2010/wordprocessingShape" mc:Ignorable="w14 wp14">
+<w:ftr xmlns:wpc="http://schemas.microsoft.com/office/word/2010/wordprocessingCanvas" xmlns:cx="http://schemas.microsoft.com/office/drawing/2014/chartex" xmlns:cx1="http://schemas.microsoft.com/office/drawing/2015/9/8/chartex" xmlns:cx2="http://schemas.microsoft.com/office/drawing/2015/10/21/chartex" xmlns:cx3="http://schemas.microsoft.com/office/drawing/2016/5/9/chartex" xmlns:cx4="http://schemas.microsoft.com/office/drawing/2016/5/10/chartex" xmlns:cx5="http://schemas.microsoft.com/office/drawing/2016/5/11/chartex" xmlns:cx6="http://schemas.microsoft.com/office/drawing/2016/5/12/chartex" xmlns:cx7="http://schemas.microsoft.com/office/drawing/2016/5/13/chartex" xmlns:cx8="http://schemas.microsoft.com/office/drawing/2016/5/14/chartex" xmlns:mc="http://schemas.openxmlformats.org/markup-compatibility/2006" xmlns:aink="http://schemas.microsoft.com/office/drawing/2016/ink" xmlns:am3d="http://schemas.microsoft.com/office/drawing/2017/model3d" xmlns:o="urn:schemas-microsoft-com:office:office" xmlns:r="http://schemas.openxmlformats.org/officeDocument/2006/relationships" xmlns:m="http://schemas.openxmlformats.org/officeDocument/2006/math" xmlns:v="urn:schemas-microsoft-com:vml" xmlns:wp14="http://schemas.microsoft.com/office/word/2010/wordprocessingDrawing" xmlns:wp="http://schemas.openxmlformats.org/drawingml/2006/wordprocessingDrawing" xmlns:w10="urn:schemas-microsoft-com:office:word" xmlns:w="http://schemas.openxmlformats.org/wordprocessingml/2006/main" xmlns:w14="http://schemas.microsoft.com/office/word/2010/wordml" xmlns:w15="http://schemas.microsoft.com/office/word/2012/wordml" xmlns:w16cex="http://schemas.microsoft.com/office/word/2018/wordml/cex" xmlns:w16cid="http://schemas.microsoft.com/office/word/2016/wordml/cid" xmlns:w16="http://schemas.microsoft.com/office/word/2018/wordml" xmlns:w16sdtdh="http://schemas.microsoft.com/office/word/2020/wordml/sdtdatahash" xmlns:w16se="http://schemas.microsoft.com/office/word/2015/wordml/symex" xmlns:wpg="http://schemas.microsoft.com/office/word/2010/wordprocessingGroup" xmlns:wpi="http://schemas.microsoft.com/office/word/2010/wordprocessingInk" xmlns:wne="http://schemas.microsoft.com/office/word/2006/wordml" xmlns:wps="http://schemas.microsoft.com/office/word/2010/wordprocessingShape" mc:Ignorable="w14 w15 w16se w16cid w16 w16cex w16sdtdh wp14">
   <w:sdt>
     <w:sdtPr>
-      <w:rPr>
-        <w:rFonts w:ascii="Palatino Linotype" w:hAnsi="Palatino Linotype"/>
-        <w:sz w:val="20"/>
-        <w:szCs w:val="20"/>
-      </w:rPr>
-      <w:id w:val="-2099861789"/>
+      <w:id w:val="-1309706245"/>
       <w:docPartObj>
         <w:docPartGallery w:val="Page Numbers (Bottom of Page)"/>
         <w:docPartUnique/>
@@ -2417,13 +2006,19 @@
             <w:sz w:val="20"/>
             <w:szCs w:val="20"/>
           </w:rPr>
-          <w:id w:val="860082579"/>
+          <w:id w:val="98381352"/>
           <w:docPartObj>
             <w:docPartGallery w:val="Page Numbers (Top of Page)"/>
             <w:docPartUnique/>
           </w:docPartObj>
         </w:sdtPr>
-        <w:sdtEndPr/>
+        <w:sdtEndPr>
+          <w:rPr>
+            <w:rFonts w:ascii="Times New Roman" w:hAnsi="Times New Roman"/>
+            <w:sz w:val="24"/>
+            <w:szCs w:val="24"/>
+          </w:rPr>
+        </w:sdtEndPr>
         <w:sdtContent>
           <w:p>
             <w:pPr>
@@ -2493,6 +2088,65 @@
                 <w:sz w:val="20"/>
                 <w:szCs w:val="20"/>
               </w:rPr>
+              <w:t>2</w:t>
+            </w:r>
+            <w:r>
+              <w:rPr>
+                <w:rFonts w:ascii="Palatino Linotype" w:hAnsi="Palatino Linotype"/>
+                <w:b/>
+                <w:bCs/>
+                <w:sz w:val="20"/>
+                <w:szCs w:val="20"/>
+              </w:rPr>
+              <w:fldChar w:fldCharType="end"/>
+            </w:r>
+            <w:r>
+              <w:rPr>
+                <w:rFonts w:ascii="Palatino Linotype" w:hAnsi="Palatino Linotype"/>
+                <w:sz w:val="20"/>
+                <w:szCs w:val="20"/>
+              </w:rPr>
+              <w:t xml:space="preserve"> of </w:t>
+            </w:r>
+            <w:r>
+              <w:rPr>
+                <w:rFonts w:ascii="Palatino Linotype" w:hAnsi="Palatino Linotype"/>
+                <w:b/>
+                <w:bCs/>
+                <w:sz w:val="20"/>
+                <w:szCs w:val="20"/>
+              </w:rPr>
+              <w:fldChar w:fldCharType="begin"/>
+            </w:r>
+            <w:r>
+              <w:rPr>
+                <w:rFonts w:ascii="Palatino Linotype" w:hAnsi="Palatino Linotype"/>
+                <w:b/>
+                <w:bCs/>
+                <w:sz w:val="20"/>
+                <w:szCs w:val="20"/>
+              </w:rPr>
+              <w:instrText xml:space="preserve"> NUMPAGES  </w:instrText>
+            </w:r>
+            <w:r>
+              <w:rPr>
+                <w:rFonts w:ascii="Palatino Linotype" w:hAnsi="Palatino Linotype"/>
+                <w:b/>
+                <w:bCs/>
+                <w:sz w:val="20"/>
+                <w:szCs w:val="20"/>
+              </w:rPr>
+              <w:fldChar w:fldCharType="separate"/>
+            </w:r>
+            <w:r>
+              <w:rPr>
+                <w:rFonts w:ascii="Palatino Linotype" w:hAnsi="Palatino Linotype"/>
+                <w:b/>
+                <w:bCs/>
+                <w:noProof/>
+                <w:sz w:val="20"/>
+                <w:szCs w:val="20"/>
+              </w:rPr>
               <w:t>3</w:t>
             </w:r>
             <w:r>
@@ -2508,65 +2162,6 @@
             <w:r>
               <w:rPr>
                 <w:rFonts w:ascii="Palatino Linotype" w:hAnsi="Palatino Linotype"/>
-                <w:sz w:val="20"/>
-                <w:szCs w:val="20"/>
-              </w:rPr>
-              <w:t xml:space="preserve"> of </w:t>
-            </w:r>
-            <w:r>
-              <w:rPr>
-                <w:rFonts w:ascii="Palatino Linotype" w:hAnsi="Palatino Linotype"/>
-                <w:b/>
-                <w:bCs/>
-                <w:sz w:val="20"/>
-                <w:szCs w:val="20"/>
-              </w:rPr>
-              <w:fldChar w:fldCharType="begin"/>
-            </w:r>
-            <w:r>
-              <w:rPr>
-                <w:rFonts w:ascii="Palatino Linotype" w:hAnsi="Palatino Linotype"/>
-                <w:b/>
-                <w:bCs/>
-                <w:sz w:val="20"/>
-                <w:szCs w:val="20"/>
-              </w:rPr>
-              <w:instrText xml:space="preserve"> NUMPAGES  </w:instrText>
-            </w:r>
-            <w:r>
-              <w:rPr>
-                <w:rFonts w:ascii="Palatino Linotype" w:hAnsi="Palatino Linotype"/>
-                <w:b/>
-                <w:bCs/>
-                <w:sz w:val="20"/>
-                <w:szCs w:val="20"/>
-              </w:rPr>
-              <w:fldChar w:fldCharType="separate"/>
-            </w:r>
-            <w:r>
-              <w:rPr>
-                <w:rFonts w:ascii="Palatino Linotype" w:hAnsi="Palatino Linotype"/>
-                <w:b/>
-                <w:bCs/>
-                <w:noProof/>
-                <w:sz w:val="20"/>
-                <w:szCs w:val="20"/>
-              </w:rPr>
-              <w:t>5</w:t>
-            </w:r>
-            <w:r>
-              <w:rPr>
-                <w:rFonts w:ascii="Palatino Linotype" w:hAnsi="Palatino Linotype"/>
-                <w:b/>
-                <w:bCs/>
-                <w:sz w:val="20"/>
-                <w:szCs w:val="20"/>
-              </w:rPr>
-              <w:fldChar w:fldCharType="end"/>
-            </w:r>
-            <w:r>
-              <w:rPr>
-                <w:rFonts w:ascii="Palatino Linotype" w:hAnsi="Palatino Linotype"/>
                 <w:b/>
                 <w:bCs/>
                 <w:sz w:val="20"/>
@@ -2582,16 +2177,44 @@
               </w:rPr>
               <w:t xml:space="preserve">Final Judgment Entry 21CRB01291</w:t>
             </w:r>
+          </w:p>
+          <w:p>
+            <w:pPr>
+              <w:pStyle w:val="Footer"/>
+              <w:jc w:val="right"/>
+            </w:pPr>
           </w:p>
         </w:sdtContent>
       </w:sdt>
     </w:sdtContent>
   </w:sdt>
+  <w:p>
+    <w:pPr>
+      <w:tabs>
+        <w:tab w:val="left" w:pos="-1080"/>
+        <w:tab w:val="left" w:pos="-720"/>
+        <w:tab w:val="left" w:pos="0"/>
+        <w:tab w:val="left" w:pos="720"/>
+        <w:tab w:val="left" w:pos="1440"/>
+        <w:tab w:val="left" w:pos="2160"/>
+        <w:tab w:val="left" w:pos="2880"/>
+        <w:tab w:val="left" w:pos="3600"/>
+        <w:tab w:val="left" w:pos="4320"/>
+        <w:tab w:val="left" w:pos="4680"/>
+      </w:tabs>
+      <w:jc w:val="right"/>
+      <w:rPr>
+        <w:rFonts w:ascii="Palatino Linotype" w:hAnsi="Palatino Linotype"/>
+        <w:sz w:val="20"/>
+        <w:szCs w:val="20"/>
+      </w:rPr>
+    </w:pPr>
+  </w:p>
 </w:ftr>
 </file>
 
 <file path=word/footer3.xml><?xml version="1.0" encoding="utf-8"?>
-<w:ftr xmlns:wpc="http://schemas.microsoft.com/office/word/2010/wordprocessingCanvas" xmlns:mc="http://schemas.openxmlformats.org/markup-compatibility/2006" xmlns:o="urn:schemas-microsoft-com:office:office" xmlns:r="http://schemas.openxmlformats.org/officeDocument/2006/relationships" xmlns:m="http://schemas.openxmlformats.org/officeDocument/2006/math" xmlns:v="urn:schemas-microsoft-com:vml" xmlns:wp14="http://schemas.microsoft.com/office/word/2010/wordprocessingDrawing" xmlns:wp="http://schemas.openxmlformats.org/drawingml/2006/wordprocessingDrawing" xmlns:w10="urn:schemas-microsoft-com:office:word" xmlns:w="http://schemas.openxmlformats.org/wordprocessingml/2006/main" xmlns:w14="http://schemas.microsoft.com/office/word/2010/wordml" xmlns:wpg="http://schemas.microsoft.com/office/word/2010/wordprocessingGroup" xmlns:wpi="http://schemas.microsoft.com/office/word/2010/wordprocessingInk" xmlns:wne="http://schemas.microsoft.com/office/word/2006/wordml" xmlns:wps="http://schemas.microsoft.com/office/word/2010/wordprocessingShape" mc:Ignorable="w14 wp14">
+<w:ftr xmlns:wpc="http://schemas.microsoft.com/office/word/2010/wordprocessingCanvas" xmlns:cx="http://schemas.microsoft.com/office/drawing/2014/chartex" xmlns:cx1="http://schemas.microsoft.com/office/drawing/2015/9/8/chartex" xmlns:cx2="http://schemas.microsoft.com/office/drawing/2015/10/21/chartex" xmlns:cx3="http://schemas.microsoft.com/office/drawing/2016/5/9/chartex" xmlns:cx4="http://schemas.microsoft.com/office/drawing/2016/5/10/chartex" xmlns:cx5="http://schemas.microsoft.com/office/drawing/2016/5/11/chartex" xmlns:cx6="http://schemas.microsoft.com/office/drawing/2016/5/12/chartex" xmlns:cx7="http://schemas.microsoft.com/office/drawing/2016/5/13/chartex" xmlns:cx8="http://schemas.microsoft.com/office/drawing/2016/5/14/chartex" xmlns:mc="http://schemas.openxmlformats.org/markup-compatibility/2006" xmlns:aink="http://schemas.microsoft.com/office/drawing/2016/ink" xmlns:am3d="http://schemas.microsoft.com/office/drawing/2017/model3d" xmlns:o="urn:schemas-microsoft-com:office:office" xmlns:r="http://schemas.openxmlformats.org/officeDocument/2006/relationships" xmlns:m="http://schemas.openxmlformats.org/officeDocument/2006/math" xmlns:v="urn:schemas-microsoft-com:vml" xmlns:wp14="http://schemas.microsoft.com/office/word/2010/wordprocessingDrawing" xmlns:wp="http://schemas.openxmlformats.org/drawingml/2006/wordprocessingDrawing" xmlns:w10="urn:schemas-microsoft-com:office:word" xmlns:w="http://schemas.openxmlformats.org/wordprocessingml/2006/main" xmlns:w14="http://schemas.microsoft.com/office/word/2010/wordml" xmlns:w15="http://schemas.microsoft.com/office/word/2012/wordml" xmlns:w16cex="http://schemas.microsoft.com/office/word/2018/wordml/cex" xmlns:w16cid="http://schemas.microsoft.com/office/word/2016/wordml/cid" xmlns:w16="http://schemas.microsoft.com/office/word/2018/wordml" xmlns:w16sdtdh="http://schemas.microsoft.com/office/word/2020/wordml/sdtdatahash" xmlns:w16se="http://schemas.microsoft.com/office/word/2015/wordml/symex" xmlns:wpg="http://schemas.microsoft.com/office/word/2010/wordprocessingGroup" xmlns:wpi="http://schemas.microsoft.com/office/word/2010/wordprocessingInk" xmlns:wne="http://schemas.microsoft.com/office/word/2006/wordml" xmlns:wps="http://schemas.microsoft.com/office/word/2010/wordprocessingShape" mc:Ignorable="w14 w15 w16se w16cid w16 w16cex w16sdtdh wp14">
   <w:p>
     <w:pPr>
       <w:pStyle w:val="Footer"/>
@@ -2601,7 +2224,7 @@
 </file>
 
 <file path=word/footnotes.xml><?xml version="1.0" encoding="utf-8"?>
-<w:footnotes xmlns:wpc="http://schemas.microsoft.com/office/word/2010/wordprocessingCanvas" xmlns:mc="http://schemas.openxmlformats.org/markup-compatibility/2006" xmlns:o="urn:schemas-microsoft-com:office:office" xmlns:r="http://schemas.openxmlformats.org/officeDocument/2006/relationships" xmlns:m="http://schemas.openxmlformats.org/officeDocument/2006/math" xmlns:v="urn:schemas-microsoft-com:vml" xmlns:wp14="http://schemas.microsoft.com/office/word/2010/wordprocessingDrawing" xmlns:wp="http://schemas.openxmlformats.org/drawingml/2006/wordprocessingDrawing" xmlns:w10="urn:schemas-microsoft-com:office:word" xmlns:w="http://schemas.openxmlformats.org/wordprocessingml/2006/main" xmlns:w14="http://schemas.microsoft.com/office/word/2010/wordml" xmlns:wpg="http://schemas.microsoft.com/office/word/2010/wordprocessingGroup" xmlns:wpi="http://schemas.microsoft.com/office/word/2010/wordprocessingInk" xmlns:wne="http://schemas.microsoft.com/office/word/2006/wordml" xmlns:wps="http://schemas.microsoft.com/office/word/2010/wordprocessingShape" mc:Ignorable="w14 wp14">
+<w:footnotes xmlns:wpc="http://schemas.microsoft.com/office/word/2010/wordprocessingCanvas" xmlns:cx="http://schemas.microsoft.com/office/drawing/2014/chartex" xmlns:cx1="http://schemas.microsoft.com/office/drawing/2015/9/8/chartex" xmlns:cx2="http://schemas.microsoft.com/office/drawing/2015/10/21/chartex" xmlns:cx3="http://schemas.microsoft.com/office/drawing/2016/5/9/chartex" xmlns:cx4="http://schemas.microsoft.com/office/drawing/2016/5/10/chartex" xmlns:cx5="http://schemas.microsoft.com/office/drawing/2016/5/11/chartex" xmlns:cx6="http://schemas.microsoft.com/office/drawing/2016/5/12/chartex" xmlns:cx7="http://schemas.microsoft.com/office/drawing/2016/5/13/chartex" xmlns:cx8="http://schemas.microsoft.com/office/drawing/2016/5/14/chartex" xmlns:mc="http://schemas.openxmlformats.org/markup-compatibility/2006" xmlns:aink="http://schemas.microsoft.com/office/drawing/2016/ink" xmlns:am3d="http://schemas.microsoft.com/office/drawing/2017/model3d" xmlns:o="urn:schemas-microsoft-com:office:office" xmlns:r="http://schemas.openxmlformats.org/officeDocument/2006/relationships" xmlns:m="http://schemas.openxmlformats.org/officeDocument/2006/math" xmlns:v="urn:schemas-microsoft-com:vml" xmlns:wp14="http://schemas.microsoft.com/office/word/2010/wordprocessingDrawing" xmlns:wp="http://schemas.openxmlformats.org/drawingml/2006/wordprocessingDrawing" xmlns:w10="urn:schemas-microsoft-com:office:word" xmlns:w="http://schemas.openxmlformats.org/wordprocessingml/2006/main" xmlns:w14="http://schemas.microsoft.com/office/word/2010/wordml" xmlns:w15="http://schemas.microsoft.com/office/word/2012/wordml" xmlns:w16cex="http://schemas.microsoft.com/office/word/2018/wordml/cex" xmlns:w16cid="http://schemas.microsoft.com/office/word/2016/wordml/cid" xmlns:w16="http://schemas.microsoft.com/office/word/2018/wordml" xmlns:w16sdtdh="http://schemas.microsoft.com/office/word/2020/wordml/sdtdatahash" xmlns:w16se="http://schemas.microsoft.com/office/word/2015/wordml/symex" xmlns:wpg="http://schemas.microsoft.com/office/word/2010/wordprocessingGroup" xmlns:wpi="http://schemas.microsoft.com/office/word/2010/wordprocessingInk" xmlns:wne="http://schemas.microsoft.com/office/word/2006/wordml" xmlns:wps="http://schemas.microsoft.com/office/word/2010/wordprocessingShape" mc:Ignorable="w14 w15 w16se w16cid w16 w16cex w16sdtdh wp14">
   <w:footnote w:type="separator" w:id="-1">
     <w:p>
       <w:r>
@@ -2620,7 +2243,7 @@
 </file>
 
 <file path=word/header1.xml><?xml version="1.0" encoding="utf-8"?>
-<w:hdr xmlns:wpc="http://schemas.microsoft.com/office/word/2010/wordprocessingCanvas" xmlns:mc="http://schemas.openxmlformats.org/markup-compatibility/2006" xmlns:o="urn:schemas-microsoft-com:office:office" xmlns:r="http://schemas.openxmlformats.org/officeDocument/2006/relationships" xmlns:m="http://schemas.openxmlformats.org/officeDocument/2006/math" xmlns:v="urn:schemas-microsoft-com:vml" xmlns:wp14="http://schemas.microsoft.com/office/word/2010/wordprocessingDrawing" xmlns:wp="http://schemas.openxmlformats.org/drawingml/2006/wordprocessingDrawing" xmlns:w10="urn:schemas-microsoft-com:office:word" xmlns:w="http://schemas.openxmlformats.org/wordprocessingml/2006/main" xmlns:w14="http://schemas.microsoft.com/office/word/2010/wordml" xmlns:wpg="http://schemas.microsoft.com/office/word/2010/wordprocessingGroup" xmlns:wpi="http://schemas.microsoft.com/office/word/2010/wordprocessingInk" xmlns:wne="http://schemas.microsoft.com/office/word/2006/wordml" xmlns:wps="http://schemas.microsoft.com/office/word/2010/wordprocessingShape" mc:Ignorable="w14 wp14">
+<w:hdr xmlns:wpc="http://schemas.microsoft.com/office/word/2010/wordprocessingCanvas" xmlns:cx="http://schemas.microsoft.com/office/drawing/2014/chartex" xmlns:cx1="http://schemas.microsoft.com/office/drawing/2015/9/8/chartex" xmlns:cx2="http://schemas.microsoft.com/office/drawing/2015/10/21/chartex" xmlns:cx3="http://schemas.microsoft.com/office/drawing/2016/5/9/chartex" xmlns:cx4="http://schemas.microsoft.com/office/drawing/2016/5/10/chartex" xmlns:cx5="http://schemas.microsoft.com/office/drawing/2016/5/11/chartex" xmlns:cx6="http://schemas.microsoft.com/office/drawing/2016/5/12/chartex" xmlns:cx7="http://schemas.microsoft.com/office/drawing/2016/5/13/chartex" xmlns:cx8="http://schemas.microsoft.com/office/drawing/2016/5/14/chartex" xmlns:mc="http://schemas.openxmlformats.org/markup-compatibility/2006" xmlns:aink="http://schemas.microsoft.com/office/drawing/2016/ink" xmlns:am3d="http://schemas.microsoft.com/office/drawing/2017/model3d" xmlns:o="urn:schemas-microsoft-com:office:office" xmlns:r="http://schemas.openxmlformats.org/officeDocument/2006/relationships" xmlns:m="http://schemas.openxmlformats.org/officeDocument/2006/math" xmlns:v="urn:schemas-microsoft-com:vml" xmlns:wp14="http://schemas.microsoft.com/office/word/2010/wordprocessingDrawing" xmlns:wp="http://schemas.openxmlformats.org/drawingml/2006/wordprocessingDrawing" xmlns:w10="urn:schemas-microsoft-com:office:word" xmlns:w="http://schemas.openxmlformats.org/wordprocessingml/2006/main" xmlns:w14="http://schemas.microsoft.com/office/word/2010/wordml" xmlns:w15="http://schemas.microsoft.com/office/word/2012/wordml" xmlns:w16cex="http://schemas.microsoft.com/office/word/2018/wordml/cex" xmlns:w16cid="http://schemas.microsoft.com/office/word/2016/wordml/cid" xmlns:w16="http://schemas.microsoft.com/office/word/2018/wordml" xmlns:w16sdtdh="http://schemas.microsoft.com/office/word/2020/wordml/sdtdatahash" xmlns:w16se="http://schemas.microsoft.com/office/word/2015/wordml/symex" xmlns:wpg="http://schemas.microsoft.com/office/word/2010/wordprocessingGroup" xmlns:wpi="http://schemas.microsoft.com/office/word/2010/wordprocessingInk" xmlns:wne="http://schemas.microsoft.com/office/word/2006/wordml" xmlns:wps="http://schemas.microsoft.com/office/word/2010/wordprocessingShape" mc:Ignorable="w14 w15 w16se w16cid w16 w16cex w16sdtdh wp14">
   <w:p>
     <w:pPr>
       <w:pStyle w:val="Header"/>
@@ -2630,7 +2253,7 @@
 </file>
 
 <file path=word/header2.xml><?xml version="1.0" encoding="utf-8"?>
-<w:hdr xmlns:wpc="http://schemas.microsoft.com/office/word/2010/wordprocessingCanvas" xmlns:mc="http://schemas.openxmlformats.org/markup-compatibility/2006" xmlns:o="urn:schemas-microsoft-com:office:office" xmlns:r="http://schemas.openxmlformats.org/officeDocument/2006/relationships" xmlns:m="http://schemas.openxmlformats.org/officeDocument/2006/math" xmlns:v="urn:schemas-microsoft-com:vml" xmlns:wp14="http://schemas.microsoft.com/office/word/2010/wordprocessingDrawing" xmlns:wp="http://schemas.openxmlformats.org/drawingml/2006/wordprocessingDrawing" xmlns:w10="urn:schemas-microsoft-com:office:word" xmlns:w="http://schemas.openxmlformats.org/wordprocessingml/2006/main" xmlns:w14="http://schemas.microsoft.com/office/word/2010/wordml" xmlns:wpg="http://schemas.microsoft.com/office/word/2010/wordprocessingGroup" xmlns:wpi="http://schemas.microsoft.com/office/word/2010/wordprocessingInk" xmlns:wne="http://schemas.microsoft.com/office/word/2006/wordml" xmlns:wps="http://schemas.microsoft.com/office/word/2010/wordprocessingShape" mc:Ignorable="w14 wp14">
+<w:hdr xmlns:wpc="http://schemas.microsoft.com/office/word/2010/wordprocessingCanvas" xmlns:cx="http://schemas.microsoft.com/office/drawing/2014/chartex" xmlns:cx1="http://schemas.microsoft.com/office/drawing/2015/9/8/chartex" xmlns:cx2="http://schemas.microsoft.com/office/drawing/2015/10/21/chartex" xmlns:cx3="http://schemas.microsoft.com/office/drawing/2016/5/9/chartex" xmlns:cx4="http://schemas.microsoft.com/office/drawing/2016/5/10/chartex" xmlns:cx5="http://schemas.microsoft.com/office/drawing/2016/5/11/chartex" xmlns:cx6="http://schemas.microsoft.com/office/drawing/2016/5/12/chartex" xmlns:cx7="http://schemas.microsoft.com/office/drawing/2016/5/13/chartex" xmlns:cx8="http://schemas.microsoft.com/office/drawing/2016/5/14/chartex" xmlns:mc="http://schemas.openxmlformats.org/markup-compatibility/2006" xmlns:aink="http://schemas.microsoft.com/office/drawing/2016/ink" xmlns:am3d="http://schemas.microsoft.com/office/drawing/2017/model3d" xmlns:o="urn:schemas-microsoft-com:office:office" xmlns:r="http://schemas.openxmlformats.org/officeDocument/2006/relationships" xmlns:m="http://schemas.openxmlformats.org/officeDocument/2006/math" xmlns:v="urn:schemas-microsoft-com:vml" xmlns:wp14="http://schemas.microsoft.com/office/word/2010/wordprocessingDrawing" xmlns:wp="http://schemas.openxmlformats.org/drawingml/2006/wordprocessingDrawing" xmlns:w10="urn:schemas-microsoft-com:office:word" xmlns:w="http://schemas.openxmlformats.org/wordprocessingml/2006/main" xmlns:w14="http://schemas.microsoft.com/office/word/2010/wordml" xmlns:w15="http://schemas.microsoft.com/office/word/2012/wordml" xmlns:w16cex="http://schemas.microsoft.com/office/word/2018/wordml/cex" xmlns:w16cid="http://schemas.microsoft.com/office/word/2016/wordml/cid" xmlns:w16="http://schemas.microsoft.com/office/word/2018/wordml" xmlns:w16sdtdh="http://schemas.microsoft.com/office/word/2020/wordml/sdtdatahash" xmlns:w16se="http://schemas.microsoft.com/office/word/2015/wordml/symex" xmlns:wpg="http://schemas.microsoft.com/office/word/2010/wordprocessingGroup" xmlns:wpi="http://schemas.microsoft.com/office/word/2010/wordprocessingInk" xmlns:wne="http://schemas.microsoft.com/office/word/2006/wordml" xmlns:wps="http://schemas.microsoft.com/office/word/2010/wordprocessingShape" mc:Ignorable="w14 w15 w16se w16cid w16 w16cex w16sdtdh wp14">
   <w:p>
     <w:pPr>
       <w:pStyle w:val="Header"/>
@@ -2654,7 +2277,7 @@
 </file>
 
 <file path=word/header3.xml><?xml version="1.0" encoding="utf-8"?>
-<w:hdr xmlns:wpc="http://schemas.microsoft.com/office/word/2010/wordprocessingCanvas" xmlns:mc="http://schemas.openxmlformats.org/markup-compatibility/2006" xmlns:o="urn:schemas-microsoft-com:office:office" xmlns:r="http://schemas.openxmlformats.org/officeDocument/2006/relationships" xmlns:m="http://schemas.openxmlformats.org/officeDocument/2006/math" xmlns:v="urn:schemas-microsoft-com:vml" xmlns:wp14="http://schemas.microsoft.com/office/word/2010/wordprocessingDrawing" xmlns:wp="http://schemas.openxmlformats.org/drawingml/2006/wordprocessingDrawing" xmlns:w10="urn:schemas-microsoft-com:office:word" xmlns:w="http://schemas.openxmlformats.org/wordprocessingml/2006/main" xmlns:w14="http://schemas.microsoft.com/office/word/2010/wordml" xmlns:wpg="http://schemas.microsoft.com/office/word/2010/wordprocessingGroup" xmlns:wpi="http://schemas.microsoft.com/office/word/2010/wordprocessingInk" xmlns:wne="http://schemas.microsoft.com/office/word/2006/wordml" xmlns:wps="http://schemas.microsoft.com/office/word/2010/wordprocessingShape" mc:Ignorable="w14 wp14">
+<w:hdr xmlns:wpc="http://schemas.microsoft.com/office/word/2010/wordprocessingCanvas" xmlns:cx="http://schemas.microsoft.com/office/drawing/2014/chartex" xmlns:cx1="http://schemas.microsoft.com/office/drawing/2015/9/8/chartex" xmlns:cx2="http://schemas.microsoft.com/office/drawing/2015/10/21/chartex" xmlns:cx3="http://schemas.microsoft.com/office/drawing/2016/5/9/chartex" xmlns:cx4="http://schemas.microsoft.com/office/drawing/2016/5/10/chartex" xmlns:cx5="http://schemas.microsoft.com/office/drawing/2016/5/11/chartex" xmlns:cx6="http://schemas.microsoft.com/office/drawing/2016/5/12/chartex" xmlns:cx7="http://schemas.microsoft.com/office/drawing/2016/5/13/chartex" xmlns:cx8="http://schemas.microsoft.com/office/drawing/2016/5/14/chartex" xmlns:mc="http://schemas.openxmlformats.org/markup-compatibility/2006" xmlns:aink="http://schemas.microsoft.com/office/drawing/2016/ink" xmlns:am3d="http://schemas.microsoft.com/office/drawing/2017/model3d" xmlns:o="urn:schemas-microsoft-com:office:office" xmlns:r="http://schemas.openxmlformats.org/officeDocument/2006/relationships" xmlns:m="http://schemas.openxmlformats.org/officeDocument/2006/math" xmlns:v="urn:schemas-microsoft-com:vml" xmlns:wp14="http://schemas.microsoft.com/office/word/2010/wordprocessingDrawing" xmlns:wp="http://schemas.openxmlformats.org/drawingml/2006/wordprocessingDrawing" xmlns:w10="urn:schemas-microsoft-com:office:word" xmlns:w="http://schemas.openxmlformats.org/wordprocessingml/2006/main" xmlns:w14="http://schemas.microsoft.com/office/word/2010/wordml" xmlns:w15="http://schemas.microsoft.com/office/word/2012/wordml" xmlns:w16cex="http://schemas.microsoft.com/office/word/2018/wordml/cex" xmlns:w16cid="http://schemas.microsoft.com/office/word/2016/wordml/cid" xmlns:w16="http://schemas.microsoft.com/office/word/2018/wordml" xmlns:w16sdtdh="http://schemas.microsoft.com/office/word/2020/wordml/sdtdatahash" xmlns:w16se="http://schemas.microsoft.com/office/word/2015/wordml/symex" xmlns:wpg="http://schemas.microsoft.com/office/word/2010/wordprocessingGroup" xmlns:wpi="http://schemas.microsoft.com/office/word/2010/wordprocessingInk" xmlns:wne="http://schemas.microsoft.com/office/word/2006/wordml" xmlns:wps="http://schemas.microsoft.com/office/word/2010/wordprocessingShape" mc:Ignorable="w14 w15 w16se w16cid w16 w16cex w16sdtdh wp14">
   <w:p>
     <w:pPr>
       <w:pStyle w:val="Header"/>
@@ -2664,8 +2287,8 @@
 </file>
 
 <file path=word/numbering.xml><?xml version="1.0" encoding="utf-8"?>
-<w:numbering xmlns:wpc="http://schemas.microsoft.com/office/word/2010/wordprocessingCanvas" xmlns:mc="http://schemas.openxmlformats.org/markup-compatibility/2006" xmlns:o="urn:schemas-microsoft-com:office:office" xmlns:r="http://schemas.openxmlformats.org/officeDocument/2006/relationships" xmlns:m="http://schemas.openxmlformats.org/officeDocument/2006/math" xmlns:v="urn:schemas-microsoft-com:vml" xmlns:wp14="http://schemas.microsoft.com/office/word/2010/wordprocessingDrawing" xmlns:wp="http://schemas.openxmlformats.org/drawingml/2006/wordprocessingDrawing" xmlns:w10="urn:schemas-microsoft-com:office:word" xmlns:w="http://schemas.openxmlformats.org/wordprocessingml/2006/main" xmlns:w14="http://schemas.microsoft.com/office/word/2010/wordml" xmlns:wpg="http://schemas.microsoft.com/office/word/2010/wordprocessingGroup" xmlns:wpi="http://schemas.microsoft.com/office/word/2010/wordprocessingInk" xmlns:wne="http://schemas.microsoft.com/office/word/2006/wordml" xmlns:wps="http://schemas.microsoft.com/office/word/2010/wordprocessingShape" mc:Ignorable="w14 wp14">
-  <w:abstractNum w:abstractNumId="0">
+<w:numbering xmlns:wpc="http://schemas.microsoft.com/office/word/2010/wordprocessingCanvas" xmlns:cx="http://schemas.microsoft.com/office/drawing/2014/chartex" xmlns:cx1="http://schemas.microsoft.com/office/drawing/2015/9/8/chartex" xmlns:cx2="http://schemas.microsoft.com/office/drawing/2015/10/21/chartex" xmlns:cx3="http://schemas.microsoft.com/office/drawing/2016/5/9/chartex" xmlns:cx4="http://schemas.microsoft.com/office/drawing/2016/5/10/chartex" xmlns:cx5="http://schemas.microsoft.com/office/drawing/2016/5/11/chartex" xmlns:cx6="http://schemas.microsoft.com/office/drawing/2016/5/12/chartex" xmlns:cx7="http://schemas.microsoft.com/office/drawing/2016/5/13/chartex" xmlns:cx8="http://schemas.microsoft.com/office/drawing/2016/5/14/chartex" xmlns:mc="http://schemas.openxmlformats.org/markup-compatibility/2006" xmlns:aink="http://schemas.microsoft.com/office/drawing/2016/ink" xmlns:am3d="http://schemas.microsoft.com/office/drawing/2017/model3d" xmlns:o="urn:schemas-microsoft-com:office:office" xmlns:r="http://schemas.openxmlformats.org/officeDocument/2006/relationships" xmlns:m="http://schemas.openxmlformats.org/officeDocument/2006/math" xmlns:v="urn:schemas-microsoft-com:vml" xmlns:wp14="http://schemas.microsoft.com/office/word/2010/wordprocessingDrawing" xmlns:wp="http://schemas.openxmlformats.org/drawingml/2006/wordprocessingDrawing" xmlns:w10="urn:schemas-microsoft-com:office:word" xmlns:w="http://schemas.openxmlformats.org/wordprocessingml/2006/main" xmlns:w14="http://schemas.microsoft.com/office/word/2010/wordml" xmlns:w15="http://schemas.microsoft.com/office/word/2012/wordml" xmlns:w16cex="http://schemas.microsoft.com/office/word/2018/wordml/cex" xmlns:w16cid="http://schemas.microsoft.com/office/word/2016/wordml/cid" xmlns:w16="http://schemas.microsoft.com/office/word/2018/wordml" xmlns:w16sdtdh="http://schemas.microsoft.com/office/word/2020/wordml/sdtdatahash" xmlns:w16se="http://schemas.microsoft.com/office/word/2015/wordml/symex" xmlns:wpg="http://schemas.microsoft.com/office/word/2010/wordprocessingGroup" xmlns:wpi="http://schemas.microsoft.com/office/word/2010/wordprocessingInk" xmlns:wne="http://schemas.microsoft.com/office/word/2006/wordml" xmlns:wps="http://schemas.microsoft.com/office/word/2010/wordprocessingShape" mc:Ignorable="w14 w15 w16se w16cid w16 w16cex w16sdtdh wp14">
+  <w:abstractNum w:abstractNumId="0" w15:restartNumberingAfterBreak="0">
     <w:nsid w:val="08B2501C"/>
     <w:multiLevelType w:val="hybridMultilevel"/>
     <w:tmpl w:val="F2A43D58"/>
@@ -2778,246 +2401,14 @@
       </w:rPr>
     </w:lvl>
   </w:abstractNum>
-  <w:abstractNum w:abstractNumId="1">
-    <w:nsid w:val="279660C9"/>
-    <w:multiLevelType w:val="hybridMultilevel"/>
-    <w:tmpl w:val="672ECC5E"/>
-    <w:lvl w:ilvl="0" w:tplc="04090001">
-      <w:start w:val="1"/>
-      <w:numFmt w:val="bullet"/>
-      <w:lvlText w:val=""/>
-      <w:lvlJc w:val="left"/>
-      <w:pPr>
-        <w:ind w:left="720" w:hanging="360"/>
-      </w:pPr>
-      <w:rPr>
-        <w:rFonts w:ascii="Symbol" w:hAnsi="Symbol" w:hint="default"/>
-      </w:rPr>
-    </w:lvl>
-    <w:lvl w:ilvl="1" w:tplc="04090003" w:tentative="1">
-      <w:start w:val="1"/>
-      <w:numFmt w:val="bullet"/>
-      <w:lvlText w:val="o"/>
-      <w:lvlJc w:val="left"/>
-      <w:pPr>
-        <w:ind w:left="1440" w:hanging="360"/>
-      </w:pPr>
-      <w:rPr>
-        <w:rFonts w:ascii="Courier New" w:hAnsi="Courier New" w:cs="Courier New" w:hint="default"/>
-      </w:rPr>
-    </w:lvl>
-    <w:lvl w:ilvl="2" w:tplc="04090005" w:tentative="1">
-      <w:start w:val="1"/>
-      <w:numFmt w:val="bullet"/>
-      <w:lvlText w:val=""/>
-      <w:lvlJc w:val="left"/>
-      <w:pPr>
-        <w:ind w:left="2160" w:hanging="360"/>
-      </w:pPr>
-      <w:rPr>
-        <w:rFonts w:ascii="Wingdings" w:hAnsi="Wingdings" w:hint="default"/>
-      </w:rPr>
-    </w:lvl>
-    <w:lvl w:ilvl="3" w:tplc="04090001" w:tentative="1">
-      <w:start w:val="1"/>
-      <w:numFmt w:val="bullet"/>
-      <w:lvlText w:val=""/>
-      <w:lvlJc w:val="left"/>
-      <w:pPr>
-        <w:ind w:left="2880" w:hanging="360"/>
-      </w:pPr>
-      <w:rPr>
-        <w:rFonts w:ascii="Symbol" w:hAnsi="Symbol" w:hint="default"/>
-      </w:rPr>
-    </w:lvl>
-    <w:lvl w:ilvl="4" w:tplc="04090003" w:tentative="1">
-      <w:start w:val="1"/>
-      <w:numFmt w:val="bullet"/>
-      <w:lvlText w:val="o"/>
-      <w:lvlJc w:val="left"/>
-      <w:pPr>
-        <w:ind w:left="3600" w:hanging="360"/>
-      </w:pPr>
-      <w:rPr>
-        <w:rFonts w:ascii="Courier New" w:hAnsi="Courier New" w:cs="Courier New" w:hint="default"/>
-      </w:rPr>
-    </w:lvl>
-    <w:lvl w:ilvl="5" w:tplc="04090005" w:tentative="1">
-      <w:start w:val="1"/>
-      <w:numFmt w:val="bullet"/>
-      <w:lvlText w:val=""/>
-      <w:lvlJc w:val="left"/>
-      <w:pPr>
-        <w:ind w:left="4320" w:hanging="360"/>
-      </w:pPr>
-      <w:rPr>
-        <w:rFonts w:ascii="Wingdings" w:hAnsi="Wingdings" w:hint="default"/>
-      </w:rPr>
-    </w:lvl>
-    <w:lvl w:ilvl="6" w:tplc="04090001" w:tentative="1">
-      <w:start w:val="1"/>
-      <w:numFmt w:val="bullet"/>
-      <w:lvlText w:val=""/>
-      <w:lvlJc w:val="left"/>
-      <w:pPr>
-        <w:ind w:left="5040" w:hanging="360"/>
-      </w:pPr>
-      <w:rPr>
-        <w:rFonts w:ascii="Symbol" w:hAnsi="Symbol" w:hint="default"/>
-      </w:rPr>
-    </w:lvl>
-    <w:lvl w:ilvl="7" w:tplc="04090003" w:tentative="1">
-      <w:start w:val="1"/>
-      <w:numFmt w:val="bullet"/>
-      <w:lvlText w:val="o"/>
-      <w:lvlJc w:val="left"/>
-      <w:pPr>
-        <w:ind w:left="5760" w:hanging="360"/>
-      </w:pPr>
-      <w:rPr>
-        <w:rFonts w:ascii="Courier New" w:hAnsi="Courier New" w:cs="Courier New" w:hint="default"/>
-      </w:rPr>
-    </w:lvl>
-    <w:lvl w:ilvl="8" w:tplc="04090005" w:tentative="1">
-      <w:start w:val="1"/>
-      <w:numFmt w:val="bullet"/>
-      <w:lvlText w:val=""/>
-      <w:lvlJc w:val="left"/>
-      <w:pPr>
-        <w:ind w:left="6480" w:hanging="360"/>
-      </w:pPr>
-      <w:rPr>
-        <w:rFonts w:ascii="Wingdings" w:hAnsi="Wingdings" w:hint="default"/>
-      </w:rPr>
-    </w:lvl>
-  </w:abstractNum>
-  <w:abstractNum w:abstractNumId="2">
-    <w:nsid w:val="2E17566E"/>
-    <w:multiLevelType w:val="hybridMultilevel"/>
-    <w:tmpl w:val="00866CE6"/>
-    <w:lvl w:ilvl="0" w:tplc="04090001">
-      <w:start w:val="1"/>
-      <w:numFmt w:val="bullet"/>
-      <w:lvlText w:val=""/>
-      <w:lvlJc w:val="left"/>
-      <w:pPr>
-        <w:ind w:left="779" w:hanging="360"/>
-      </w:pPr>
-      <w:rPr>
-        <w:rFonts w:ascii="Symbol" w:hAnsi="Symbol" w:hint="default"/>
-      </w:rPr>
-    </w:lvl>
-    <w:lvl w:ilvl="1" w:tplc="04090003">
-      <w:start w:val="1"/>
-      <w:numFmt w:val="bullet"/>
-      <w:lvlText w:val="o"/>
-      <w:lvlJc w:val="left"/>
-      <w:pPr>
-        <w:ind w:left="1499" w:hanging="360"/>
-      </w:pPr>
-      <w:rPr>
-        <w:rFonts w:ascii="Courier New" w:hAnsi="Courier New" w:cs="Courier New" w:hint="default"/>
-      </w:rPr>
-    </w:lvl>
-    <w:lvl w:ilvl="2" w:tplc="04090005" w:tentative="1">
-      <w:start w:val="1"/>
-      <w:numFmt w:val="bullet"/>
-      <w:lvlText w:val=""/>
-      <w:lvlJc w:val="left"/>
-      <w:pPr>
-        <w:ind w:left="2219" w:hanging="360"/>
-      </w:pPr>
-      <w:rPr>
-        <w:rFonts w:ascii="Wingdings" w:hAnsi="Wingdings" w:hint="default"/>
-      </w:rPr>
-    </w:lvl>
-    <w:lvl w:ilvl="3" w:tplc="04090001" w:tentative="1">
-      <w:start w:val="1"/>
-      <w:numFmt w:val="bullet"/>
-      <w:lvlText w:val=""/>
-      <w:lvlJc w:val="left"/>
-      <w:pPr>
-        <w:ind w:left="2939" w:hanging="360"/>
-      </w:pPr>
-      <w:rPr>
-        <w:rFonts w:ascii="Symbol" w:hAnsi="Symbol" w:hint="default"/>
-      </w:rPr>
-    </w:lvl>
-    <w:lvl w:ilvl="4" w:tplc="04090003" w:tentative="1">
-      <w:start w:val="1"/>
-      <w:numFmt w:val="bullet"/>
-      <w:lvlText w:val="o"/>
-      <w:lvlJc w:val="left"/>
-      <w:pPr>
-        <w:ind w:left="3659" w:hanging="360"/>
-      </w:pPr>
-      <w:rPr>
-        <w:rFonts w:ascii="Courier New" w:hAnsi="Courier New" w:cs="Courier New" w:hint="default"/>
-      </w:rPr>
-    </w:lvl>
-    <w:lvl w:ilvl="5" w:tplc="04090005" w:tentative="1">
-      <w:start w:val="1"/>
-      <w:numFmt w:val="bullet"/>
-      <w:lvlText w:val=""/>
-      <w:lvlJc w:val="left"/>
-      <w:pPr>
-        <w:ind w:left="4379" w:hanging="360"/>
-      </w:pPr>
-      <w:rPr>
-        <w:rFonts w:ascii="Wingdings" w:hAnsi="Wingdings" w:hint="default"/>
-      </w:rPr>
-    </w:lvl>
-    <w:lvl w:ilvl="6" w:tplc="04090001" w:tentative="1">
-      <w:start w:val="1"/>
-      <w:numFmt w:val="bullet"/>
-      <w:lvlText w:val=""/>
-      <w:lvlJc w:val="left"/>
-      <w:pPr>
-        <w:ind w:left="5099" w:hanging="360"/>
-      </w:pPr>
-      <w:rPr>
-        <w:rFonts w:ascii="Symbol" w:hAnsi="Symbol" w:hint="default"/>
-      </w:rPr>
-    </w:lvl>
-    <w:lvl w:ilvl="7" w:tplc="04090003" w:tentative="1">
-      <w:start w:val="1"/>
-      <w:numFmt w:val="bullet"/>
-      <w:lvlText w:val="o"/>
-      <w:lvlJc w:val="left"/>
-      <w:pPr>
-        <w:ind w:left="5819" w:hanging="360"/>
-      </w:pPr>
-      <w:rPr>
-        <w:rFonts w:ascii="Courier New" w:hAnsi="Courier New" w:cs="Courier New" w:hint="default"/>
-      </w:rPr>
-    </w:lvl>
-    <w:lvl w:ilvl="8" w:tplc="04090005" w:tentative="1">
-      <w:start w:val="1"/>
-      <w:numFmt w:val="bullet"/>
-      <w:lvlText w:val=""/>
-      <w:lvlJc w:val="left"/>
-      <w:pPr>
-        <w:ind w:left="6539" w:hanging="360"/>
-      </w:pPr>
-      <w:rPr>
-        <w:rFonts w:ascii="Wingdings" w:hAnsi="Wingdings" w:hint="default"/>
-      </w:rPr>
-    </w:lvl>
-  </w:abstractNum>
   <w:num w:numId="1">
     <w:abstractNumId w:val="0"/>
-  </w:num>
-  <w:num w:numId="2">
-    <w:abstractNumId w:val="2"/>
-  </w:num>
-  <w:num w:numId="3">
-    <w:abstractNumId w:val="1"/>
   </w:num>
 </w:numbering>
 </file>
 
 <file path=word/styles.xml><?xml version="1.0" encoding="utf-8"?>
-<w:styles xmlns:mc="http://schemas.openxmlformats.org/markup-compatibility/2006" xmlns:r="http://schemas.openxmlformats.org/officeDocument/2006/relationships" xmlns:w="http://schemas.openxmlformats.org/wordprocessingml/2006/main" xmlns:w14="http://schemas.microsoft.com/office/word/2010/wordml" mc:Ignorable="w14">
+<w:styles xmlns:mc="http://schemas.openxmlformats.org/markup-compatibility/2006" xmlns:r="http://schemas.openxmlformats.org/officeDocument/2006/relationships" xmlns:w="http://schemas.openxmlformats.org/wordprocessingml/2006/main" xmlns:w14="http://schemas.microsoft.com/office/word/2010/wordml" xmlns:w15="http://schemas.microsoft.com/office/word/2012/wordml" xmlns:w16cex="http://schemas.microsoft.com/office/word/2018/wordml/cex" xmlns:w16cid="http://schemas.microsoft.com/office/word/2016/wordml/cid" xmlns:w16="http://schemas.microsoft.com/office/word/2018/wordml" xmlns:w16sdtdh="http://schemas.microsoft.com/office/word/2020/wordml/sdtdatahash" xmlns:w16se="http://schemas.microsoft.com/office/word/2015/wordml/symex" mc:Ignorable="w14 w15 w16se w16cid w16 w16cex w16sdtdh">
   <w:docDefaults>
     <w:rPrDefault>
       <w:rPr>
@@ -3033,145 +2424,383 @@
       </w:pPr>
     </w:pPrDefault>
   </w:docDefaults>
-  <w:latentStyles w:defLockedState="0" w:defUIPriority="99" w:defSemiHidden="1" w:defUnhideWhenUsed="1" w:defQFormat="0" w:count="267">
-    <w:lsdException w:name="Normal" w:semiHidden="0" w:uiPriority="0" w:unhideWhenUsed="0" w:qFormat="1"/>
-    <w:lsdException w:name="heading 1" w:semiHidden="0" w:uiPriority="9" w:unhideWhenUsed="0" w:qFormat="1"/>
-    <w:lsdException w:name="heading 2" w:uiPriority="9" w:qFormat="1"/>
-    <w:lsdException w:name="heading 3" w:uiPriority="9" w:qFormat="1"/>
-    <w:lsdException w:name="heading 4" w:uiPriority="9" w:qFormat="1"/>
-    <w:lsdException w:name="heading 5" w:uiPriority="9" w:qFormat="1"/>
-    <w:lsdException w:name="heading 6" w:uiPriority="9" w:qFormat="1"/>
-    <w:lsdException w:name="heading 7" w:uiPriority="9" w:qFormat="1"/>
-    <w:lsdException w:name="heading 8" w:uiPriority="9" w:qFormat="1"/>
-    <w:lsdException w:name="heading 9" w:uiPriority="9" w:qFormat="1"/>
-    <w:lsdException w:name="toc 1" w:uiPriority="39"/>
-    <w:lsdException w:name="toc 2" w:uiPriority="39"/>
-    <w:lsdException w:name="toc 3" w:uiPriority="39"/>
-    <w:lsdException w:name="toc 4" w:uiPriority="39"/>
-    <w:lsdException w:name="toc 5" w:uiPriority="39"/>
-    <w:lsdException w:name="toc 6" w:uiPriority="39"/>
-    <w:lsdException w:name="toc 7" w:uiPriority="39"/>
-    <w:lsdException w:name="toc 8" w:uiPriority="39"/>
-    <w:lsdException w:name="toc 9" w:uiPriority="39"/>
-    <w:lsdException w:name="caption" w:uiPriority="35" w:qFormat="1"/>
-    <w:lsdException w:name="footnote reference" w:unhideWhenUsed="0"/>
-    <w:lsdException w:name="Title" w:semiHidden="0" w:uiPriority="10" w:unhideWhenUsed="0" w:qFormat="1"/>
-    <w:lsdException w:name="Default Paragraph Font" w:uiPriority="1"/>
-    <w:lsdException w:name="Subtitle" w:semiHidden="0" w:uiPriority="11" w:unhideWhenUsed="0" w:qFormat="1"/>
-    <w:lsdException w:name="Strong" w:semiHidden="0" w:uiPriority="22" w:unhideWhenUsed="0" w:qFormat="1"/>
-    <w:lsdException w:name="Emphasis" w:semiHidden="0" w:uiPriority="20" w:unhideWhenUsed="0" w:qFormat="1"/>
-    <w:lsdException w:name="Table Grid" w:semiHidden="0" w:uiPriority="59" w:unhideWhenUsed="0"/>
-    <w:lsdException w:name="Placeholder Text" w:unhideWhenUsed="0"/>
-    <w:lsdException w:name="No Spacing" w:semiHidden="0" w:uiPriority="1" w:unhideWhenUsed="0" w:qFormat="1"/>
-    <w:lsdException w:name="Light Shading" w:semiHidden="0" w:uiPriority="60" w:unhideWhenUsed="0"/>
-    <w:lsdException w:name="Light List" w:semiHidden="0" w:uiPriority="61" w:unhideWhenUsed="0"/>
-    <w:lsdException w:name="Light Grid" w:semiHidden="0" w:uiPriority="62" w:unhideWhenUsed="0"/>
-    <w:lsdException w:name="Medium Shading 1" w:semiHidden="0" w:uiPriority="63" w:unhideWhenUsed="0"/>
-    <w:lsdException w:name="Medium Shading 2" w:semiHidden="0" w:uiPriority="64" w:unhideWhenUsed="0"/>
-    <w:lsdException w:name="Medium List 1" w:semiHidden="0" w:uiPriority="65" w:unhideWhenUsed="0"/>
-    <w:lsdException w:name="Medium List 2" w:semiHidden="0" w:uiPriority="66" w:unhideWhenUsed="0"/>
-    <w:lsdException w:name="Medium Grid 1" w:semiHidden="0" w:uiPriority="67" w:unhideWhenUsed="0"/>
-    <w:lsdException w:name="Medium Grid 2" w:semiHidden="0" w:uiPriority="68" w:unhideWhenUsed="0"/>
-    <w:lsdException w:name="Medium Grid 3" w:semiHidden="0" w:uiPriority="69" w:unhideWhenUsed="0"/>
-    <w:lsdException w:name="Dark List" w:semiHidden="0" w:uiPriority="70" w:unhideWhenUsed="0"/>
-    <w:lsdException w:name="Colorful Shading" w:semiHidden="0" w:uiPriority="71" w:unhideWhenUsed="0"/>
-    <w:lsdException w:name="Colorful List" w:semiHidden="0" w:uiPriority="72" w:unhideWhenUsed="0"/>
-    <w:lsdException w:name="Colorful Grid" w:semiHidden="0" w:uiPriority="73" w:unhideWhenUsed="0"/>
-    <w:lsdException w:name="Light Shading Accent 1" w:semiHidden="0" w:uiPriority="60" w:unhideWhenUsed="0"/>
-    <w:lsdException w:name="Light List Accent 1" w:semiHidden="0" w:uiPriority="61" w:unhideWhenUsed="0"/>
-    <w:lsdException w:name="Light Grid Accent 1" w:semiHidden="0" w:uiPriority="62" w:unhideWhenUsed="0"/>
-    <w:lsdException w:name="Medium Shading 1 Accent 1" w:semiHidden="0" w:uiPriority="63" w:unhideWhenUsed="0"/>
-    <w:lsdException w:name="Medium Shading 2 Accent 1" w:semiHidden="0" w:uiPriority="64" w:unhideWhenUsed="0"/>
-    <w:lsdException w:name="Medium List 1 Accent 1" w:semiHidden="0" w:uiPriority="65" w:unhideWhenUsed="0"/>
-    <w:lsdException w:name="Revision" w:unhideWhenUsed="0"/>
-    <w:lsdException w:name="List Paragraph" w:semiHidden="0" w:uiPriority="34" w:unhideWhenUsed="0" w:qFormat="1"/>
-    <w:lsdException w:name="Quote" w:semiHidden="0" w:uiPriority="29" w:unhideWhenUsed="0" w:qFormat="1"/>
-    <w:lsdException w:name="Intense Quote" w:semiHidden="0" w:uiPriority="30" w:unhideWhenUsed="0" w:qFormat="1"/>
-    <w:lsdException w:name="Medium List 2 Accent 1" w:semiHidden="0" w:uiPriority="66" w:unhideWhenUsed="0"/>
-    <w:lsdException w:name="Medium Grid 1 Accent 1" w:semiHidden="0" w:uiPriority="67" w:unhideWhenUsed="0"/>
-    <w:lsdException w:name="Medium Grid 2 Accent 1" w:semiHidden="0" w:uiPriority="68" w:unhideWhenUsed="0"/>
-    <w:lsdException w:name="Medium Grid 3 Accent 1" w:semiHidden="0" w:uiPriority="69" w:unhideWhenUsed="0"/>
-    <w:lsdException w:name="Dark List Accent 1" w:semiHidden="0" w:uiPriority="70" w:unhideWhenUsed="0"/>
-    <w:lsdException w:name="Colorful Shading Accent 1" w:semiHidden="0" w:uiPriority="71" w:unhideWhenUsed="0"/>
-    <w:lsdException w:name="Colorful List Accent 1" w:semiHidden="0" w:uiPriority="72" w:unhideWhenUsed="0"/>
-    <w:lsdException w:name="Colorful Grid Accent 1" w:semiHidden="0" w:uiPriority="73" w:unhideWhenUsed="0"/>
-    <w:lsdException w:name="Light Shading Accent 2" w:semiHidden="0" w:uiPriority="60" w:unhideWhenUsed="0"/>
-    <w:lsdException w:name="Light List Accent 2" w:semiHidden="0" w:uiPriority="61" w:unhideWhenUsed="0"/>
-    <w:lsdException w:name="Light Grid Accent 2" w:semiHidden="0" w:uiPriority="62" w:unhideWhenUsed="0"/>
-    <w:lsdException w:name="Medium Shading 1 Accent 2" w:semiHidden="0" w:uiPriority="63" w:unhideWhenUsed="0"/>
-    <w:lsdException w:name="Medium Shading 2 Accent 2" w:semiHidden="0" w:uiPriority="64" w:unhideWhenUsed="0"/>
-    <w:lsdException w:name="Medium List 1 Accent 2" w:semiHidden="0" w:uiPriority="65" w:unhideWhenUsed="0"/>
-    <w:lsdException w:name="Medium List 2 Accent 2" w:semiHidden="0" w:uiPriority="66" w:unhideWhenUsed="0"/>
-    <w:lsdException w:name="Medium Grid 1 Accent 2" w:semiHidden="0" w:uiPriority="67" w:unhideWhenUsed="0"/>
-    <w:lsdException w:name="Medium Grid 2 Accent 2" w:semiHidden="0" w:uiPriority="68" w:unhideWhenUsed="0"/>
-    <w:lsdException w:name="Medium Grid 3 Accent 2" w:semiHidden="0" w:uiPriority="69" w:unhideWhenUsed="0"/>
-    <w:lsdException w:name="Dark List Accent 2" w:semiHidden="0" w:uiPriority="70" w:unhideWhenUsed="0"/>
-    <w:lsdException w:name="Colorful Shading Accent 2" w:semiHidden="0" w:uiPriority="71" w:unhideWhenUsed="0"/>
-    <w:lsdException w:name="Colorful List Accent 2" w:semiHidden="0" w:uiPriority="72" w:unhideWhenUsed="0"/>
-    <w:lsdException w:name="Colorful Grid Accent 2" w:semiHidden="0" w:uiPriority="73" w:unhideWhenUsed="0"/>
-    <w:lsdException w:name="Light Shading Accent 3" w:semiHidden="0" w:uiPriority="60" w:unhideWhenUsed="0"/>
-    <w:lsdException w:name="Light List Accent 3" w:semiHidden="0" w:uiPriority="61" w:unhideWhenUsed="0"/>
-    <w:lsdException w:name="Light Grid Accent 3" w:semiHidden="0" w:uiPriority="62" w:unhideWhenUsed="0"/>
-    <w:lsdException w:name="Medium Shading 1 Accent 3" w:semiHidden="0" w:uiPriority="63" w:unhideWhenUsed="0"/>
-    <w:lsdException w:name="Medium Shading 2 Accent 3" w:semiHidden="0" w:uiPriority="64" w:unhideWhenUsed="0"/>
-    <w:lsdException w:name="Medium List 1 Accent 3" w:semiHidden="0" w:uiPriority="65" w:unhideWhenUsed="0"/>
-    <w:lsdException w:name="Medium List 2 Accent 3" w:semiHidden="0" w:uiPriority="66" w:unhideWhenUsed="0"/>
-    <w:lsdException w:name="Medium Grid 1 Accent 3" w:semiHidden="0" w:uiPriority="67" w:unhideWhenUsed="0"/>
-    <w:lsdException w:name="Medium Grid 2 Accent 3" w:semiHidden="0" w:uiPriority="68" w:unhideWhenUsed="0"/>
-    <w:lsdException w:name="Medium Grid 3 Accent 3" w:semiHidden="0" w:uiPriority="69" w:unhideWhenUsed="0"/>
-    <w:lsdException w:name="Dark List Accent 3" w:semiHidden="0" w:uiPriority="70" w:unhideWhenUsed="0"/>
-    <w:lsdException w:name="Colorful Shading Accent 3" w:semiHidden="0" w:uiPriority="71" w:unhideWhenUsed="0"/>
-    <w:lsdException w:name="Colorful List Accent 3" w:semiHidden="0" w:uiPriority="72" w:unhideWhenUsed="0"/>
-    <w:lsdException w:name="Colorful Grid Accent 3" w:semiHidden="0" w:uiPriority="73" w:unhideWhenUsed="0"/>
-    <w:lsdException w:name="Light Shading Accent 4" w:semiHidden="0" w:uiPriority="60" w:unhideWhenUsed="0"/>
-    <w:lsdException w:name="Light List Accent 4" w:semiHidden="0" w:uiPriority="61" w:unhideWhenUsed="0"/>
-    <w:lsdException w:name="Light Grid Accent 4" w:semiHidden="0" w:uiPriority="62" w:unhideWhenUsed="0"/>
-    <w:lsdException w:name="Medium Shading 1 Accent 4" w:semiHidden="0" w:uiPriority="63" w:unhideWhenUsed="0"/>
-    <w:lsdException w:name="Medium Shading 2 Accent 4" w:semiHidden="0" w:uiPriority="64" w:unhideWhenUsed="0"/>
-    <w:lsdException w:name="Medium List 1 Accent 4" w:semiHidden="0" w:uiPriority="65" w:unhideWhenUsed="0"/>
-    <w:lsdException w:name="Medium List 2 Accent 4" w:semiHidden="0" w:uiPriority="66" w:unhideWhenUsed="0"/>
-    <w:lsdException w:name="Medium Grid 1 Accent 4" w:semiHidden="0" w:uiPriority="67" w:unhideWhenUsed="0"/>
-    <w:lsdException w:name="Medium Grid 2 Accent 4" w:semiHidden="0" w:uiPriority="68" w:unhideWhenUsed="0"/>
-    <w:lsdException w:name="Medium Grid 3 Accent 4" w:semiHidden="0" w:uiPriority="69" w:unhideWhenUsed="0"/>
-    <w:lsdException w:name="Dark List Accent 4" w:semiHidden="0" w:uiPriority="70" w:unhideWhenUsed="0"/>
-    <w:lsdException w:name="Colorful Shading Accent 4" w:semiHidden="0" w:uiPriority="71" w:unhideWhenUsed="0"/>
-    <w:lsdException w:name="Colorful List Accent 4" w:semiHidden="0" w:uiPriority="72" w:unhideWhenUsed="0"/>
-    <w:lsdException w:name="Colorful Grid Accent 4" w:semiHidden="0" w:uiPriority="73" w:unhideWhenUsed="0"/>
-    <w:lsdException w:name="Light Shading Accent 5" w:semiHidden="0" w:uiPriority="60" w:unhideWhenUsed="0"/>
-    <w:lsdException w:name="Light List Accent 5" w:semiHidden="0" w:uiPriority="61" w:unhideWhenUsed="0"/>
-    <w:lsdException w:name="Light Grid Accent 5" w:semiHidden="0" w:uiPriority="62" w:unhideWhenUsed="0"/>
-    <w:lsdException w:name="Medium Shading 1 Accent 5" w:semiHidden="0" w:uiPriority="63" w:unhideWhenUsed="0"/>
-    <w:lsdException w:name="Medium Shading 2 Accent 5" w:semiHidden="0" w:uiPriority="64" w:unhideWhenUsed="0"/>
-    <w:lsdException w:name="Medium List 1 Accent 5" w:semiHidden="0" w:uiPriority="65" w:unhideWhenUsed="0"/>
-    <w:lsdException w:name="Medium List 2 Accent 5" w:semiHidden="0" w:uiPriority="66" w:unhideWhenUsed="0"/>
-    <w:lsdException w:name="Medium Grid 1 Accent 5" w:semiHidden="0" w:uiPriority="67" w:unhideWhenUsed="0"/>
-    <w:lsdException w:name="Medium Grid 2 Accent 5" w:semiHidden="0" w:uiPriority="68" w:unhideWhenUsed="0"/>
-    <w:lsdException w:name="Medium Grid 3 Accent 5" w:semiHidden="0" w:uiPriority="69" w:unhideWhenUsed="0"/>
-    <w:lsdException w:name="Dark List Accent 5" w:semiHidden="0" w:uiPriority="70" w:unhideWhenUsed="0"/>
-    <w:lsdException w:name="Colorful Shading Accent 5" w:semiHidden="0" w:uiPriority="71" w:unhideWhenUsed="0"/>
-    <w:lsdException w:name="Colorful List Accent 5" w:semiHidden="0" w:uiPriority="72" w:unhideWhenUsed="0"/>
-    <w:lsdException w:name="Colorful Grid Accent 5" w:semiHidden="0" w:uiPriority="73" w:unhideWhenUsed="0"/>
-    <w:lsdException w:name="Light Shading Accent 6" w:semiHidden="0" w:uiPriority="60" w:unhideWhenUsed="0"/>
-    <w:lsdException w:name="Light List Accent 6" w:semiHidden="0" w:uiPriority="61" w:unhideWhenUsed="0"/>
-    <w:lsdException w:name="Light Grid Accent 6" w:semiHidden="0" w:uiPriority="62" w:unhideWhenUsed="0"/>
-    <w:lsdException w:name="Medium Shading 1 Accent 6" w:semiHidden="0" w:uiPriority="63" w:unhideWhenUsed="0"/>
-    <w:lsdException w:name="Medium Shading 2 Accent 6" w:semiHidden="0" w:uiPriority="64" w:unhideWhenUsed="0"/>
-    <w:lsdException w:name="Medium List 1 Accent 6" w:semiHidden="0" w:uiPriority="65" w:unhideWhenUsed="0"/>
-    <w:lsdException w:name="Medium List 2 Accent 6" w:semiHidden="0" w:uiPriority="66" w:unhideWhenUsed="0"/>
-    <w:lsdException w:name="Medium Grid 1 Accent 6" w:semiHidden="0" w:uiPriority="67" w:unhideWhenUsed="0"/>
-    <w:lsdException w:name="Medium Grid 2 Accent 6" w:semiHidden="0" w:uiPriority="68" w:unhideWhenUsed="0"/>
-    <w:lsdException w:name="Medium Grid 3 Accent 6" w:semiHidden="0" w:uiPriority="69" w:unhideWhenUsed="0"/>
-    <w:lsdException w:name="Dark List Accent 6" w:semiHidden="0" w:uiPriority="70" w:unhideWhenUsed="0"/>
-    <w:lsdException w:name="Colorful Shading Accent 6" w:semiHidden="0" w:uiPriority="71" w:unhideWhenUsed="0"/>
-    <w:lsdException w:name="Colorful List Accent 6" w:semiHidden="0" w:uiPriority="72" w:unhideWhenUsed="0"/>
-    <w:lsdException w:name="Colorful Grid Accent 6" w:semiHidden="0" w:uiPriority="73" w:unhideWhenUsed="0"/>
-    <w:lsdException w:name="Subtle Emphasis" w:semiHidden="0" w:uiPriority="19" w:unhideWhenUsed="0" w:qFormat="1"/>
-    <w:lsdException w:name="Intense Emphasis" w:semiHidden="0" w:uiPriority="21" w:unhideWhenUsed="0" w:qFormat="1"/>
-    <w:lsdException w:name="Subtle Reference" w:semiHidden="0" w:uiPriority="31" w:unhideWhenUsed="0" w:qFormat="1"/>
-    <w:lsdException w:name="Intense Reference" w:semiHidden="0" w:uiPriority="32" w:unhideWhenUsed="0" w:qFormat="1"/>
-    <w:lsdException w:name="Book Title" w:semiHidden="0" w:uiPriority="33" w:unhideWhenUsed="0" w:qFormat="1"/>
-    <w:lsdException w:name="Bibliography" w:uiPriority="37"/>
-    <w:lsdException w:name="TOC Heading" w:uiPriority="39" w:qFormat="1"/>
+  <w:latentStyles w:defLockedState="0" w:defUIPriority="99" w:defSemiHidden="0" w:defUnhideWhenUsed="0" w:defQFormat="0" w:count="376">
+    <w:lsdException w:name="Normal" w:uiPriority="0" w:qFormat="1"/>
+    <w:lsdException w:name="heading 1" w:uiPriority="9" w:qFormat="1"/>
+    <w:lsdException w:name="heading 2" w:semiHidden="1" w:uiPriority="9" w:unhideWhenUsed="1" w:qFormat="1"/>
+    <w:lsdException w:name="heading 3" w:semiHidden="1" w:uiPriority="9" w:unhideWhenUsed="1" w:qFormat="1"/>
+    <w:lsdException w:name="heading 4" w:semiHidden="1" w:uiPriority="9" w:unhideWhenUsed="1" w:qFormat="1"/>
+    <w:lsdException w:name="heading 5" w:semiHidden="1" w:uiPriority="9" w:unhideWhenUsed="1" w:qFormat="1"/>
+    <w:lsdException w:name="heading 6" w:semiHidden="1" w:uiPriority="9" w:unhideWhenUsed="1" w:qFormat="1"/>
+    <w:lsdException w:name="heading 7" w:semiHidden="1" w:uiPriority="9" w:unhideWhenUsed="1" w:qFormat="1"/>
+    <w:lsdException w:name="heading 8" w:semiHidden="1" w:uiPriority="9" w:unhideWhenUsed="1" w:qFormat="1"/>
+    <w:lsdException w:name="heading 9" w:semiHidden="1" w:uiPriority="9" w:unhideWhenUsed="1" w:qFormat="1"/>
+    <w:lsdException w:name="index 1" w:semiHidden="1" w:unhideWhenUsed="1"/>
+    <w:lsdException w:name="index 2" w:semiHidden="1" w:unhideWhenUsed="1"/>
+    <w:lsdException w:name="index 3" w:semiHidden="1" w:unhideWhenUsed="1"/>
+    <w:lsdException w:name="index 4" w:semiHidden="1" w:unhideWhenUsed="1"/>
+    <w:lsdException w:name="index 5" w:semiHidden="1" w:unhideWhenUsed="1"/>
+    <w:lsdException w:name="index 6" w:semiHidden="1" w:unhideWhenUsed="1"/>
+    <w:lsdException w:name="index 7" w:semiHidden="1" w:unhideWhenUsed="1"/>
+    <w:lsdException w:name="index 8" w:semiHidden="1" w:unhideWhenUsed="1"/>
+    <w:lsdException w:name="index 9" w:semiHidden="1" w:unhideWhenUsed="1"/>
+    <w:lsdException w:name="toc 1" w:semiHidden="1" w:uiPriority="39" w:unhideWhenUsed="1"/>
+    <w:lsdException w:name="toc 2" w:semiHidden="1" w:uiPriority="39" w:unhideWhenUsed="1"/>
+    <w:lsdException w:name="toc 3" w:semiHidden="1" w:uiPriority="39" w:unhideWhenUsed="1"/>
+    <w:lsdException w:name="toc 4" w:semiHidden="1" w:uiPriority="39" w:unhideWhenUsed="1"/>
+    <w:lsdException w:name="toc 5" w:semiHidden="1" w:uiPriority="39" w:unhideWhenUsed="1"/>
+    <w:lsdException w:name="toc 6" w:semiHidden="1" w:uiPriority="39" w:unhideWhenUsed="1"/>
+    <w:lsdException w:name="toc 7" w:semiHidden="1" w:uiPriority="39" w:unhideWhenUsed="1"/>
+    <w:lsdException w:name="toc 8" w:semiHidden="1" w:uiPriority="39" w:unhideWhenUsed="1"/>
+    <w:lsdException w:name="toc 9" w:semiHidden="1" w:uiPriority="39" w:unhideWhenUsed="1"/>
+    <w:lsdException w:name="Normal Indent" w:semiHidden="1" w:unhideWhenUsed="1"/>
+    <w:lsdException w:name="footnote text" w:semiHidden="1" w:unhideWhenUsed="1"/>
+    <w:lsdException w:name="annotation text" w:semiHidden="1" w:unhideWhenUsed="1"/>
+    <w:lsdException w:name="header" w:semiHidden="1" w:unhideWhenUsed="1"/>
+    <w:lsdException w:name="footer" w:semiHidden="1" w:unhideWhenUsed="1"/>
+    <w:lsdException w:name="index heading" w:semiHidden="1" w:unhideWhenUsed="1"/>
+    <w:lsdException w:name="caption" w:semiHidden="1" w:uiPriority="35" w:unhideWhenUsed="1" w:qFormat="1"/>
+    <w:lsdException w:name="table of figures" w:semiHidden="1" w:unhideWhenUsed="1"/>
+    <w:lsdException w:name="envelope address" w:semiHidden="1" w:unhideWhenUsed="1"/>
+    <w:lsdException w:name="envelope return" w:semiHidden="1" w:unhideWhenUsed="1"/>
+    <w:lsdException w:name="footnote reference" w:semiHidden="1"/>
+    <w:lsdException w:name="annotation reference" w:semiHidden="1" w:unhideWhenUsed="1"/>
+    <w:lsdException w:name="line number" w:semiHidden="1" w:unhideWhenUsed="1"/>
+    <w:lsdException w:name="page number" w:semiHidden="1" w:unhideWhenUsed="1"/>
+    <w:lsdException w:name="endnote reference" w:semiHidden="1" w:unhideWhenUsed="1"/>
+    <w:lsdException w:name="endnote text" w:semiHidden="1" w:unhideWhenUsed="1"/>
+    <w:lsdException w:name="table of authorities" w:semiHidden="1" w:unhideWhenUsed="1"/>
+    <w:lsdException w:name="macro" w:semiHidden="1" w:unhideWhenUsed="1"/>
+    <w:lsdException w:name="toa heading" w:semiHidden="1" w:unhideWhenUsed="1"/>
+    <w:lsdException w:name="List" w:semiHidden="1" w:unhideWhenUsed="1"/>
+    <w:lsdException w:name="List Bullet" w:semiHidden="1" w:unhideWhenUsed="1"/>
+    <w:lsdException w:name="List Number" w:semiHidden="1" w:unhideWhenUsed="1"/>
+    <w:lsdException w:name="List 2" w:semiHidden="1" w:unhideWhenUsed="1"/>
+    <w:lsdException w:name="List 3" w:semiHidden="1" w:unhideWhenUsed="1"/>
+    <w:lsdException w:name="List 4" w:semiHidden="1" w:unhideWhenUsed="1"/>
+    <w:lsdException w:name="List 5" w:semiHidden="1" w:unhideWhenUsed="1"/>
+    <w:lsdException w:name="List Bullet 2" w:semiHidden="1" w:unhideWhenUsed="1"/>
+    <w:lsdException w:name="List Bullet 3" w:semiHidden="1" w:unhideWhenUsed="1"/>
+    <w:lsdException w:name="List Bullet 4" w:semiHidden="1" w:unhideWhenUsed="1"/>
+    <w:lsdException w:name="List Bullet 5" w:semiHidden="1" w:unhideWhenUsed="1"/>
+    <w:lsdException w:name="List Number 2" w:semiHidden="1" w:unhideWhenUsed="1"/>
+    <w:lsdException w:name="List Number 3" w:semiHidden="1" w:unhideWhenUsed="1"/>
+    <w:lsdException w:name="List Number 4" w:semiHidden="1" w:unhideWhenUsed="1"/>
+    <w:lsdException w:name="List Number 5" w:semiHidden="1" w:unhideWhenUsed="1"/>
+    <w:lsdException w:name="Title" w:uiPriority="10" w:qFormat="1"/>
+    <w:lsdException w:name="Closing" w:semiHidden="1" w:unhideWhenUsed="1"/>
+    <w:lsdException w:name="Signature" w:semiHidden="1" w:unhideWhenUsed="1"/>
+    <w:lsdException w:name="Default Paragraph Font" w:semiHidden="1" w:uiPriority="1" w:unhideWhenUsed="1"/>
+    <w:lsdException w:name="Body Text" w:semiHidden="1" w:unhideWhenUsed="1"/>
+    <w:lsdException w:name="Body Text Indent" w:semiHidden="1" w:unhideWhenUsed="1"/>
+    <w:lsdException w:name="List Continue" w:semiHidden="1" w:unhideWhenUsed="1"/>
+    <w:lsdException w:name="List Continue 2" w:semiHidden="1" w:unhideWhenUsed="1"/>
+    <w:lsdException w:name="List Continue 3" w:semiHidden="1" w:unhideWhenUsed="1"/>
+    <w:lsdException w:name="List Continue 4" w:semiHidden="1" w:unhideWhenUsed="1"/>
+    <w:lsdException w:name="List Continue 5" w:semiHidden="1" w:unhideWhenUsed="1"/>
+    <w:lsdException w:name="Message Header" w:semiHidden="1" w:unhideWhenUsed="1"/>
+    <w:lsdException w:name="Subtitle" w:uiPriority="11" w:qFormat="1"/>
+    <w:lsdException w:name="Salutation" w:semiHidden="1" w:unhideWhenUsed="1"/>
+    <w:lsdException w:name="Date" w:semiHidden="1" w:unhideWhenUsed="1"/>
+    <w:lsdException w:name="Body Text First Indent" w:semiHidden="1" w:unhideWhenUsed="1"/>
+    <w:lsdException w:name="Body Text First Indent 2" w:semiHidden="1" w:unhideWhenUsed="1"/>
+    <w:lsdException w:name="Note Heading" w:semiHidden="1" w:unhideWhenUsed="1"/>
+    <w:lsdException w:name="Body Text 2" w:semiHidden="1" w:unhideWhenUsed="1"/>
+    <w:lsdException w:name="Body Text 3" w:semiHidden="1" w:unhideWhenUsed="1"/>
+    <w:lsdException w:name="Body Text Indent 2" w:semiHidden="1" w:unhideWhenUsed="1"/>
+    <w:lsdException w:name="Body Text Indent 3" w:semiHidden="1" w:unhideWhenUsed="1"/>
+    <w:lsdException w:name="Block Text" w:semiHidden="1" w:unhideWhenUsed="1"/>
+    <w:lsdException w:name="Hyperlink" w:semiHidden="1" w:unhideWhenUsed="1"/>
+    <w:lsdException w:name="FollowedHyperlink" w:semiHidden="1" w:unhideWhenUsed="1"/>
+    <w:lsdException w:name="Strong" w:uiPriority="22" w:qFormat="1"/>
+    <w:lsdException w:name="Emphasis" w:uiPriority="20" w:qFormat="1"/>
+    <w:lsdException w:name="Document Map" w:semiHidden="1" w:unhideWhenUsed="1"/>
+    <w:lsdException w:name="Plain Text" w:semiHidden="1" w:unhideWhenUsed="1"/>
+    <w:lsdException w:name="E-mail Signature" w:semiHidden="1" w:unhideWhenUsed="1"/>
+    <w:lsdException w:name="HTML Top of Form" w:semiHidden="1" w:unhideWhenUsed="1"/>
+    <w:lsdException w:name="HTML Bottom of Form" w:semiHidden="1" w:unhideWhenUsed="1"/>
+    <w:lsdException w:name="Normal (Web)" w:semiHidden="1" w:unhideWhenUsed="1"/>
+    <w:lsdException w:name="HTML Acronym" w:semiHidden="1" w:unhideWhenUsed="1"/>
+    <w:lsdException w:name="HTML Address" w:semiHidden="1" w:unhideWhenUsed="1"/>
+    <w:lsdException w:name="HTML Cite" w:semiHidden="1" w:unhideWhenUsed="1"/>
+    <w:lsdException w:name="HTML Code" w:semiHidden="1" w:unhideWhenUsed="1"/>
+    <w:lsdException w:name="HTML Definition" w:semiHidden="1" w:unhideWhenUsed="1"/>
+    <w:lsdException w:name="HTML Keyboard" w:semiHidden="1" w:unhideWhenUsed="1"/>
+    <w:lsdException w:name="HTML Preformatted" w:semiHidden="1" w:unhideWhenUsed="1"/>
+    <w:lsdException w:name="HTML Sample" w:semiHidden="1" w:unhideWhenUsed="1"/>
+    <w:lsdException w:name="HTML Typewriter" w:semiHidden="1" w:unhideWhenUsed="1"/>
+    <w:lsdException w:name="HTML Variable" w:semiHidden="1" w:unhideWhenUsed="1"/>
+    <w:lsdException w:name="Normal Table" w:semiHidden="1" w:unhideWhenUsed="1"/>
+    <w:lsdException w:name="annotation subject" w:semiHidden="1" w:unhideWhenUsed="1"/>
+    <w:lsdException w:name="No List" w:semiHidden="1" w:unhideWhenUsed="1"/>
+    <w:lsdException w:name="Outline List 1" w:semiHidden="1" w:unhideWhenUsed="1"/>
+    <w:lsdException w:name="Outline List 2" w:semiHidden="1" w:unhideWhenUsed="1"/>
+    <w:lsdException w:name="Outline List 3" w:semiHidden="1" w:unhideWhenUsed="1"/>
+    <w:lsdException w:name="Table Simple 1" w:semiHidden="1" w:unhideWhenUsed="1"/>
+    <w:lsdException w:name="Table Simple 2" w:semiHidden="1" w:unhideWhenUsed="1"/>
+    <w:lsdException w:name="Table Simple 3" w:semiHidden="1" w:unhideWhenUsed="1"/>
+    <w:lsdException w:name="Table Classic 1" w:semiHidden="1" w:unhideWhenUsed="1"/>
+    <w:lsdException w:name="Table Classic 2" w:semiHidden="1" w:unhideWhenUsed="1"/>
+    <w:lsdException w:name="Table Classic 3" w:semiHidden="1" w:unhideWhenUsed="1"/>
+    <w:lsdException w:name="Table Classic 4" w:semiHidden="1" w:unhideWhenUsed="1"/>
+    <w:lsdException w:name="Table Colorful 1" w:semiHidden="1" w:unhideWhenUsed="1"/>
+    <w:lsdException w:name="Table Colorful 2" w:semiHidden="1" w:unhideWhenUsed="1"/>
+    <w:lsdException w:name="Table Colorful 3" w:semiHidden="1" w:unhideWhenUsed="1"/>
+    <w:lsdException w:name="Table Columns 1" w:semiHidden="1" w:unhideWhenUsed="1"/>
+    <w:lsdException w:name="Table Columns 2" w:semiHidden="1" w:unhideWhenUsed="1"/>
+    <w:lsdException w:name="Table Columns 3" w:semiHidden="1" w:unhideWhenUsed="1"/>
+    <w:lsdException w:name="Table Columns 4" w:semiHidden="1" w:unhideWhenUsed="1"/>
+    <w:lsdException w:name="Table Columns 5" w:semiHidden="1" w:unhideWhenUsed="1"/>
+    <w:lsdException w:name="Table Grid 1" w:semiHidden="1" w:unhideWhenUsed="1"/>
+    <w:lsdException w:name="Table Grid 2" w:semiHidden="1" w:unhideWhenUsed="1"/>
+    <w:lsdException w:name="Table Grid 3" w:semiHidden="1" w:unhideWhenUsed="1"/>
+    <w:lsdException w:name="Table Grid 4" w:semiHidden="1" w:unhideWhenUsed="1"/>
+    <w:lsdException w:name="Table Grid 5" w:semiHidden="1" w:unhideWhenUsed="1"/>
+    <w:lsdException w:name="Table Grid 6" w:semiHidden="1" w:unhideWhenUsed="1"/>
+    <w:lsdException w:name="Table Grid 7" w:semiHidden="1" w:unhideWhenUsed="1"/>
+    <w:lsdException w:name="Table Grid 8" w:semiHidden="1" w:unhideWhenUsed="1"/>
+    <w:lsdException w:name="Table List 1" w:semiHidden="1" w:unhideWhenUsed="1"/>
+    <w:lsdException w:name="Table List 2" w:semiHidden="1" w:unhideWhenUsed="1"/>
+    <w:lsdException w:name="Table List 3" w:semiHidden="1" w:unhideWhenUsed="1"/>
+    <w:lsdException w:name="Table List 4" w:semiHidden="1" w:unhideWhenUsed="1"/>
+    <w:lsdException w:name="Table List 5" w:semiHidden="1" w:unhideWhenUsed="1"/>
+    <w:lsdException w:name="Table List 6" w:semiHidden="1" w:unhideWhenUsed="1"/>
+    <w:lsdException w:name="Table List 7" w:semiHidden="1" w:unhideWhenUsed="1"/>
+    <w:lsdException w:name="Table List 8" w:semiHidden="1" w:unhideWhenUsed="1"/>
+    <w:lsdException w:name="Table 3D effects 1" w:semiHidden="1" w:unhideWhenUsed="1"/>
+    <w:lsdException w:name="Table 3D effects 2" w:semiHidden="1" w:unhideWhenUsed="1"/>
+    <w:lsdException w:name="Table 3D effects 3" w:semiHidden="1" w:unhideWhenUsed="1"/>
+    <w:lsdException w:name="Table Contemporary" w:semiHidden="1" w:unhideWhenUsed="1"/>
+    <w:lsdException w:name="Table Elegant" w:semiHidden="1" w:unhideWhenUsed="1"/>
+    <w:lsdException w:name="Table Professional" w:semiHidden="1" w:unhideWhenUsed="1"/>
+    <w:lsdException w:name="Table Subtle 1" w:semiHidden="1" w:unhideWhenUsed="1"/>
+    <w:lsdException w:name="Table Subtle 2" w:semiHidden="1" w:unhideWhenUsed="1"/>
+    <w:lsdException w:name="Table Web 1" w:semiHidden="1" w:unhideWhenUsed="1"/>
+    <w:lsdException w:name="Table Web 2" w:semiHidden="1" w:unhideWhenUsed="1"/>
+    <w:lsdException w:name="Table Web 3" w:semiHidden="1" w:unhideWhenUsed="1"/>
+    <w:lsdException w:name="Balloon Text" w:semiHidden="1" w:unhideWhenUsed="1"/>
+    <w:lsdException w:name="Table Grid" w:uiPriority="59"/>
+    <w:lsdException w:name="Table Theme" w:semiHidden="1" w:unhideWhenUsed="1"/>
+    <w:lsdException w:name="Placeholder Text" w:semiHidden="1"/>
+    <w:lsdException w:name="No Spacing" w:uiPriority="1" w:qFormat="1"/>
+    <w:lsdException w:name="Light Shading" w:uiPriority="60"/>
+    <w:lsdException w:name="Light List" w:uiPriority="61"/>
+    <w:lsdException w:name="Light Grid" w:uiPriority="62"/>
+    <w:lsdException w:name="Medium Shading 1" w:uiPriority="63"/>
+    <w:lsdException w:name="Medium Shading 2" w:uiPriority="64"/>
+    <w:lsdException w:name="Medium List 1" w:uiPriority="65"/>
+    <w:lsdException w:name="Medium List 2" w:uiPriority="66"/>
+    <w:lsdException w:name="Medium Grid 1" w:uiPriority="67"/>
+    <w:lsdException w:name="Medium Grid 2" w:uiPriority="68"/>
+    <w:lsdException w:name="Medium Grid 3" w:uiPriority="69"/>
+    <w:lsdException w:name="Dark List" w:uiPriority="70"/>
+    <w:lsdException w:name="Colorful Shading" w:uiPriority="71"/>
+    <w:lsdException w:name="Colorful List" w:uiPriority="72"/>
+    <w:lsdException w:name="Colorful Grid" w:uiPriority="73"/>
+    <w:lsdException w:name="Light Shading Accent 1" w:uiPriority="60"/>
+    <w:lsdException w:name="Light List Accent 1" w:uiPriority="61"/>
+    <w:lsdException w:name="Light Grid Accent 1" w:uiPriority="62"/>
+    <w:lsdException w:name="Medium Shading 1 Accent 1" w:uiPriority="63"/>
+    <w:lsdException w:name="Medium Shading 2 Accent 1" w:uiPriority="64"/>
+    <w:lsdException w:name="Medium List 1 Accent 1" w:uiPriority="65"/>
+    <w:lsdException w:name="Revision" w:semiHidden="1"/>
+    <w:lsdException w:name="List Paragraph" w:uiPriority="34" w:qFormat="1"/>
+    <w:lsdException w:name="Quote" w:uiPriority="29" w:qFormat="1"/>
+    <w:lsdException w:name="Intense Quote" w:uiPriority="30" w:qFormat="1"/>
+    <w:lsdException w:name="Medium List 2 Accent 1" w:uiPriority="66"/>
+    <w:lsdException w:name="Medium Grid 1 Accent 1" w:uiPriority="67"/>
+    <w:lsdException w:name="Medium Grid 2 Accent 1" w:uiPriority="68"/>
+    <w:lsdException w:name="Medium Grid 3 Accent 1" w:uiPriority="69"/>
+    <w:lsdException w:name="Dark List Accent 1" w:uiPriority="70"/>
+    <w:lsdException w:name="Colorful Shading Accent 1" w:uiPriority="71"/>
+    <w:lsdException w:name="Colorful List Accent 1" w:uiPriority="72"/>
+    <w:lsdException w:name="Colorful Grid Accent 1" w:uiPriority="73"/>
+    <w:lsdException w:name="Light Shading Accent 2" w:uiPriority="60"/>
+    <w:lsdException w:name="Light List Accent 2" w:uiPriority="61"/>
+    <w:lsdException w:name="Light Grid Accent 2" w:uiPriority="62"/>
+    <w:lsdException w:name="Medium Shading 1 Accent 2" w:uiPriority="63"/>
+    <w:lsdException w:name="Medium Shading 2 Accent 2" w:uiPriority="64"/>
+    <w:lsdException w:name="Medium List 1 Accent 2" w:uiPriority="65"/>
+    <w:lsdException w:name="Medium List 2 Accent 2" w:uiPriority="66"/>
+    <w:lsdException w:name="Medium Grid 1 Accent 2" w:uiPriority="67"/>
+    <w:lsdException w:name="Medium Grid 2 Accent 2" w:uiPriority="68"/>
+    <w:lsdException w:name="Medium Grid 3 Accent 2" w:uiPriority="69"/>
+    <w:lsdException w:name="Dark List Accent 2" w:uiPriority="70"/>
+    <w:lsdException w:name="Colorful Shading Accent 2" w:uiPriority="71"/>
+    <w:lsdException w:name="Colorful List Accent 2" w:uiPriority="72"/>
+    <w:lsdException w:name="Colorful Grid Accent 2" w:uiPriority="73"/>
+    <w:lsdException w:name="Light Shading Accent 3" w:uiPriority="60"/>
+    <w:lsdException w:name="Light List Accent 3" w:uiPriority="61"/>
+    <w:lsdException w:name="Light Grid Accent 3" w:uiPriority="62"/>
+    <w:lsdException w:name="Medium Shading 1 Accent 3" w:uiPriority="63"/>
+    <w:lsdException w:name="Medium Shading 2 Accent 3" w:uiPriority="64"/>
+    <w:lsdException w:name="Medium List 1 Accent 3" w:uiPriority="65"/>
+    <w:lsdException w:name="Medium List 2 Accent 3" w:uiPriority="66"/>
+    <w:lsdException w:name="Medium Grid 1 Accent 3" w:uiPriority="67"/>
+    <w:lsdException w:name="Medium Grid 2 Accent 3" w:uiPriority="68"/>
+    <w:lsdException w:name="Medium Grid 3 Accent 3" w:uiPriority="69"/>
+    <w:lsdException w:name="Dark List Accent 3" w:uiPriority="70"/>
+    <w:lsdException w:name="Colorful Shading Accent 3" w:uiPriority="71"/>
+    <w:lsdException w:name="Colorful List Accent 3" w:uiPriority="72"/>
+    <w:lsdException w:name="Colorful Grid Accent 3" w:uiPriority="73"/>
+    <w:lsdException w:name="Light Shading Accent 4" w:uiPriority="60"/>
+    <w:lsdException w:name="Light List Accent 4" w:uiPriority="61"/>
+    <w:lsdException w:name="Light Grid Accent 4" w:uiPriority="62"/>
+    <w:lsdException w:name="Medium Shading 1 Accent 4" w:uiPriority="63"/>
+    <w:lsdException w:name="Medium Shading 2 Accent 4" w:uiPriority="64"/>
+    <w:lsdException w:name="Medium List 1 Accent 4" w:uiPriority="65"/>
+    <w:lsdException w:name="Medium List 2 Accent 4" w:uiPriority="66"/>
+    <w:lsdException w:name="Medium Grid 1 Accent 4" w:uiPriority="67"/>
+    <w:lsdException w:name="Medium Grid 2 Accent 4" w:uiPriority="68"/>
+    <w:lsdException w:name="Medium Grid 3 Accent 4" w:uiPriority="69"/>
+    <w:lsdException w:name="Dark List Accent 4" w:uiPriority="70"/>
+    <w:lsdException w:name="Colorful Shading Accent 4" w:uiPriority="71"/>
+    <w:lsdException w:name="Colorful List Accent 4" w:uiPriority="72"/>
+    <w:lsdException w:name="Colorful Grid Accent 4" w:uiPriority="73"/>
+    <w:lsdException w:name="Light Shading Accent 5" w:uiPriority="60"/>
+    <w:lsdException w:name="Light List Accent 5" w:uiPriority="61"/>
+    <w:lsdException w:name="Light Grid Accent 5" w:uiPriority="62"/>
+    <w:lsdException w:name="Medium Shading 1 Accent 5" w:uiPriority="63"/>
+    <w:lsdException w:name="Medium Shading 2 Accent 5" w:uiPriority="64"/>
+    <w:lsdException w:name="Medium List 1 Accent 5" w:uiPriority="65"/>
+    <w:lsdException w:name="Medium List 2 Accent 5" w:uiPriority="66"/>
+    <w:lsdException w:name="Medium Grid 1 Accent 5" w:uiPriority="67"/>
+    <w:lsdException w:name="Medium Grid 2 Accent 5" w:uiPriority="68"/>
+    <w:lsdException w:name="Medium Grid 3 Accent 5" w:uiPriority="69"/>
+    <w:lsdException w:name="Dark List Accent 5" w:uiPriority="70"/>
+    <w:lsdException w:name="Colorful Shading Accent 5" w:uiPriority="71"/>
+    <w:lsdException w:name="Colorful List Accent 5" w:uiPriority="72"/>
+    <w:lsdException w:name="Colorful Grid Accent 5" w:uiPriority="73"/>
+    <w:lsdException w:name="Light Shading Accent 6" w:uiPriority="60"/>
+    <w:lsdException w:name="Light List Accent 6" w:uiPriority="61"/>
+    <w:lsdException w:name="Light Grid Accent 6" w:uiPriority="62"/>
+    <w:lsdException w:name="Medium Shading 1 Accent 6" w:uiPriority="63"/>
+    <w:lsdException w:name="Medium Shading 2 Accent 6" w:uiPriority="64"/>
+    <w:lsdException w:name="Medium List 1 Accent 6" w:uiPriority="65"/>
+    <w:lsdException w:name="Medium List 2 Accent 6" w:uiPriority="66"/>
+    <w:lsdException w:name="Medium Grid 1 Accent 6" w:uiPriority="67"/>
+    <w:lsdException w:name="Medium Grid 2 Accent 6" w:uiPriority="68"/>
+    <w:lsdException w:name="Medium Grid 3 Accent 6" w:uiPriority="69"/>
+    <w:lsdException w:name="Dark List Accent 6" w:uiPriority="70"/>
+    <w:lsdException w:name="Colorful Shading Accent 6" w:uiPriority="71"/>
+    <w:lsdException w:name="Colorful List Accent 6" w:uiPriority="72"/>
+    <w:lsdException w:name="Colorful Grid Accent 6" w:uiPriority="73"/>
+    <w:lsdException w:name="Subtle Emphasis" w:uiPriority="19" w:qFormat="1"/>
+    <w:lsdException w:name="Intense Emphasis" w:uiPriority="21" w:qFormat="1"/>
+    <w:lsdException w:name="Subtle Reference" w:uiPriority="31" w:qFormat="1"/>
+    <w:lsdException w:name="Intense Reference" w:uiPriority="32" w:qFormat="1"/>
+    <w:lsdException w:name="Book Title" w:uiPriority="33" w:qFormat="1"/>
+    <w:lsdException w:name="Bibliography" w:semiHidden="1" w:uiPriority="37" w:unhideWhenUsed="1"/>
+    <w:lsdException w:name="TOC Heading" w:semiHidden="1" w:uiPriority="39" w:unhideWhenUsed="1" w:qFormat="1"/>
+    <w:lsdException w:name="Plain Table 1" w:uiPriority="41"/>
+    <w:lsdException w:name="Plain Table 2" w:uiPriority="42"/>
+    <w:lsdException w:name="Plain Table 3" w:uiPriority="43"/>
+    <w:lsdException w:name="Plain Table 4" w:uiPriority="44"/>
+    <w:lsdException w:name="Plain Table 5" w:uiPriority="45"/>
+    <w:lsdException w:name="Grid Table Light" w:uiPriority="40"/>
+    <w:lsdException w:name="Grid Table 1 Light" w:uiPriority="46"/>
+    <w:lsdException w:name="Grid Table 2" w:uiPriority="47"/>
+    <w:lsdException w:name="Grid Table 3" w:uiPriority="48"/>
+    <w:lsdException w:name="Grid Table 4" w:uiPriority="49"/>
+    <w:lsdException w:name="Grid Table 5 Dark" w:uiPriority="50"/>
+    <w:lsdException w:name="Grid Table 6 Colorful" w:uiPriority="51"/>
+    <w:lsdException w:name="Grid Table 7 Colorful" w:uiPriority="52"/>
+    <w:lsdException w:name="Grid Table 1 Light Accent 1" w:uiPriority="46"/>
+    <w:lsdException w:name="Grid Table 2 Accent 1" w:uiPriority="47"/>
+    <w:lsdException w:name="Grid Table 3 Accent 1" w:uiPriority="48"/>
+    <w:lsdException w:name="Grid Table 4 Accent 1" w:uiPriority="49"/>
+    <w:lsdException w:name="Grid Table 5 Dark Accent 1" w:uiPriority="50"/>
+    <w:lsdException w:name="Grid Table 6 Colorful Accent 1" w:uiPriority="51"/>
+    <w:lsdException w:name="Grid Table 7 Colorful Accent 1" w:uiPriority="52"/>
+    <w:lsdException w:name="Grid Table 1 Light Accent 2" w:uiPriority="46"/>
+    <w:lsdException w:name="Grid Table 2 Accent 2" w:uiPriority="47"/>
+    <w:lsdException w:name="Grid Table 3 Accent 2" w:uiPriority="48"/>
+    <w:lsdException w:name="Grid Table 4 Accent 2" w:uiPriority="49"/>
+    <w:lsdException w:name="Grid Table 5 Dark Accent 2" w:uiPriority="50"/>
+    <w:lsdException w:name="Grid Table 6 Colorful Accent 2" w:uiPriority="51"/>
+    <w:lsdException w:name="Grid Table 7 Colorful Accent 2" w:uiPriority="52"/>
+    <w:lsdException w:name="Grid Table 1 Light Accent 3" w:uiPriority="46"/>
+    <w:lsdException w:name="Grid Table 2 Accent 3" w:uiPriority="47"/>
+    <w:lsdException w:name="Grid Table 3 Accent 3" w:uiPriority="48"/>
+    <w:lsdException w:name="Grid Table 4 Accent 3" w:uiPriority="49"/>
+    <w:lsdException w:name="Grid Table 5 Dark Accent 3" w:uiPriority="50"/>
+    <w:lsdException w:name="Grid Table 6 Colorful Accent 3" w:uiPriority="51"/>
+    <w:lsdException w:name="Grid Table 7 Colorful Accent 3" w:uiPriority="52"/>
+    <w:lsdException w:name="Grid Table 1 Light Accent 4" w:uiPriority="46"/>
+    <w:lsdException w:name="Grid Table 2 Accent 4" w:uiPriority="47"/>
+    <w:lsdException w:name="Grid Table 3 Accent 4" w:uiPriority="48"/>
+    <w:lsdException w:name="Grid Table 4 Accent 4" w:uiPriority="49"/>
+    <w:lsdException w:name="Grid Table 5 Dark Accent 4" w:uiPriority="50"/>
+    <w:lsdException w:name="Grid Table 6 Colorful Accent 4" w:uiPriority="51"/>
+    <w:lsdException w:name="Grid Table 7 Colorful Accent 4" w:uiPriority="52"/>
+    <w:lsdException w:name="Grid Table 1 Light Accent 5" w:uiPriority="46"/>
+    <w:lsdException w:name="Grid Table 2 Accent 5" w:uiPriority="47"/>
+    <w:lsdException w:name="Grid Table 3 Accent 5" w:uiPriority="48"/>
+    <w:lsdException w:name="Grid Table 4 Accent 5" w:uiPriority="49"/>
+    <w:lsdException w:name="Grid Table 5 Dark Accent 5" w:uiPriority="50"/>
+    <w:lsdException w:name="Grid Table 6 Colorful Accent 5" w:uiPriority="51"/>
+    <w:lsdException w:name="Grid Table 7 Colorful Accent 5" w:uiPriority="52"/>
+    <w:lsdException w:name="Grid Table 1 Light Accent 6" w:uiPriority="46"/>
+    <w:lsdException w:name="Grid Table 2 Accent 6" w:uiPriority="47"/>
+    <w:lsdException w:name="Grid Table 3 Accent 6" w:uiPriority="48"/>
+    <w:lsdException w:name="Grid Table 4 Accent 6" w:uiPriority="49"/>
+    <w:lsdException w:name="Grid Table 5 Dark Accent 6" w:uiPriority="50"/>
+    <w:lsdException w:name="Grid Table 6 Colorful Accent 6" w:uiPriority="51"/>
+    <w:lsdException w:name="Grid Table 7 Colorful Accent 6" w:uiPriority="52"/>
+    <w:lsdException w:name="List Table 1 Light" w:uiPriority="46"/>
+    <w:lsdException w:name="List Table 2" w:uiPriority="47"/>
+    <w:lsdException w:name="List Table 3" w:uiPriority="48"/>
+    <w:lsdException w:name="List Table 4" w:uiPriority="49"/>
+    <w:lsdException w:name="List Table 5 Dark" w:uiPriority="50"/>
+    <w:lsdException w:name="List Table 6 Colorful" w:uiPriority="51"/>
+    <w:lsdException w:name="List Table 7 Colorful" w:uiPriority="52"/>
+    <w:lsdException w:name="List Table 1 Light Accent 1" w:uiPriority="46"/>
+    <w:lsdException w:name="List Table 2 Accent 1" w:uiPriority="47"/>
+    <w:lsdException w:name="List Table 3 Accent 1" w:uiPriority="48"/>
+    <w:lsdException w:name="List Table 4 Accent 1" w:uiPriority="49"/>
+    <w:lsdException w:name="List Table 5 Dark Accent 1" w:uiPriority="50"/>
+    <w:lsdException w:name="List Table 6 Colorful Accent 1" w:uiPriority="51"/>
+    <w:lsdException w:name="List Table 7 Colorful Accent 1" w:uiPriority="52"/>
+    <w:lsdException w:name="List Table 1 Light Accent 2" w:uiPriority="46"/>
+    <w:lsdException w:name="List Table 2 Accent 2" w:uiPriority="47"/>
+    <w:lsdException w:name="List Table 3 Accent 2" w:uiPriority="48"/>
+    <w:lsdException w:name="List Table 4 Accent 2" w:uiPriority="49"/>
+    <w:lsdException w:name="List Table 5 Dark Accent 2" w:uiPriority="50"/>
+    <w:lsdException w:name="List Table 6 Colorful Accent 2" w:uiPriority="51"/>
+    <w:lsdException w:name="List Table 7 Colorful Accent 2" w:uiPriority="52"/>
+    <w:lsdException w:name="List Table 1 Light Accent 3" w:uiPriority="46"/>
+    <w:lsdException w:name="List Table 2 Accent 3" w:uiPriority="47"/>
+    <w:lsdException w:name="List Table 3 Accent 3" w:uiPriority="48"/>
+    <w:lsdException w:name="List Table 4 Accent 3" w:uiPriority="49"/>
+    <w:lsdException w:name="List Table 5 Dark Accent 3" w:uiPriority="50"/>
+    <w:lsdException w:name="List Table 6 Colorful Accent 3" w:uiPriority="51"/>
+    <w:lsdException w:name="List Table 7 Colorful Accent 3" w:uiPriority="52"/>
+    <w:lsdException w:name="List Table 1 Light Accent 4" w:uiPriority="46"/>
+    <w:lsdException w:name="List Table 2 Accent 4" w:uiPriority="47"/>
+    <w:lsdException w:name="List Table 3 Accent 4" w:uiPriority="48"/>
+    <w:lsdException w:name="List Table 4 Accent 4" w:uiPriority="49"/>
+    <w:lsdException w:name="List Table 5 Dark Accent 4" w:uiPriority="50"/>
+    <w:lsdException w:name="List Table 6 Colorful Accent 4" w:uiPriority="51"/>
+    <w:lsdException w:name="List Table 7 Colorful Accent 4" w:uiPriority="52"/>
+    <w:lsdException w:name="List Table 1 Light Accent 5" w:uiPriority="46"/>
+    <w:lsdException w:name="List Table 2 Accent 5" w:uiPriority="47"/>
+    <w:lsdException w:name="List Table 3 Accent 5" w:uiPriority="48"/>
+    <w:lsdException w:name="List Table 4 Accent 5" w:uiPriority="49"/>
+    <w:lsdException w:name="List Table 5 Dark Accent 5" w:uiPriority="50"/>
+    <w:lsdException w:name="List Table 6 Colorful Accent 5" w:uiPriority="51"/>
+    <w:lsdException w:name="List Table 7 Colorful Accent 5" w:uiPriority="52"/>
+    <w:lsdException w:name="List Table 1 Light Accent 6" w:uiPriority="46"/>
+    <w:lsdException w:name="List Table 2 Accent 6" w:uiPriority="47"/>
+    <w:lsdException w:name="List Table 3 Accent 6" w:uiPriority="48"/>
+    <w:lsdException w:name="List Table 4 Accent 6" w:uiPriority="49"/>
+    <w:lsdException w:name="List Table 5 Dark Accent 6" w:uiPriority="50"/>
+    <w:lsdException w:name="List Table 6 Colorful Accent 6" w:uiPriority="51"/>
+    <w:lsdException w:name="List Table 7 Colorful Accent 6" w:uiPriority="52"/>
+    <w:lsdException w:name="Mention" w:semiHidden="1" w:unhideWhenUsed="1"/>
+    <w:lsdException w:name="Smart Hyperlink" w:semiHidden="1" w:unhideWhenUsed="1"/>
+    <w:lsdException w:name="Hashtag" w:semiHidden="1" w:unhideWhenUsed="1"/>
+    <w:lsdException w:name="Unresolved Mention" w:semiHidden="1" w:unhideWhenUsed="1"/>
+    <w:lsdException w:name="Smart Link" w:semiHidden="1" w:unhideWhenUsed="1"/>
   </w:latentStyles>
   <w:style w:type="paragraph" w:default="1" w:styleId="Normal">
     <w:name w:val="Normal"/>
@@ -3329,409 +2958,6 @@
       <w:ind w:left="720"/>
       <w:contextualSpacing/>
     </w:pPr>
-  </w:style>
-  <w:style w:type="character" w:styleId="CommentReference">
-    <w:name w:val="annotation reference"/>
-    <w:basedOn w:val="DefaultParagraphFont"/>
-    <w:uiPriority w:val="99"/>
-    <w:semiHidden/>
-    <w:unhideWhenUsed/>
-    <w:rsid w:val="00A53114"/>
-    <w:rPr>
-      <w:sz w:val="16"/>
-      <w:szCs w:val="16"/>
-    </w:rPr>
-  </w:style>
-  <w:style w:type="paragraph" w:styleId="CommentText">
-    <w:name w:val="annotation text"/>
-    <w:basedOn w:val="Normal"/>
-    <w:link w:val="CommentTextChar"/>
-    <w:uiPriority w:val="99"/>
-    <w:unhideWhenUsed/>
-    <w:rsid w:val="00A53114"/>
-    <w:pPr>
-      <w:widowControl/>
-      <w:autoSpaceDE/>
-      <w:autoSpaceDN/>
-      <w:adjustRightInd/>
-    </w:pPr>
-    <w:rPr>
-      <w:rFonts w:asciiTheme="minorHAnsi" w:eastAsiaTheme="minorHAnsi" w:hAnsiTheme="minorHAnsi" w:cstheme="minorBidi"/>
-      <w:sz w:val="20"/>
-      <w:szCs w:val="20"/>
-    </w:rPr>
-  </w:style>
-  <w:style w:type="character" w:customStyle="1" w:styleId="CommentTextChar">
-    <w:name w:val="Comment Text Char"/>
-    <w:basedOn w:val="DefaultParagraphFont"/>
-    <w:link w:val="CommentText"/>
-    <w:uiPriority w:val="99"/>
-    <w:rsid w:val="00A53114"/>
-    <w:rPr>
-      <w:rFonts w:eastAsiaTheme="minorHAnsi"/>
-      <w:sz w:val="20"/>
-      <w:szCs w:val="20"/>
-    </w:rPr>
-  </w:style>
-</w:styles>
-</file>
-
-<file path=word/stylesWithEffects.xml><?xml version="1.0" encoding="utf-8"?>
-<w:styles xmlns:wpc="http://schemas.microsoft.com/office/word/2010/wordprocessingCanvas" xmlns:mc="http://schemas.openxmlformats.org/markup-compatibility/2006" xmlns:o="urn:schemas-microsoft-com:office:office" xmlns:r="http://schemas.openxmlformats.org/officeDocument/2006/relationships" xmlns:m="http://schemas.openxmlformats.org/officeDocument/2006/math" xmlns:v="urn:schemas-microsoft-com:vml" xmlns:wp14="http://schemas.microsoft.com/office/word/2010/wordprocessingDrawing" xmlns:wp="http://schemas.openxmlformats.org/drawingml/2006/wordprocessingDrawing" xmlns:w10="urn:schemas-microsoft-com:office:word" xmlns:w="http://schemas.openxmlformats.org/wordprocessingml/2006/main" xmlns:w14="http://schemas.microsoft.com/office/word/2010/wordml" xmlns:wpg="http://schemas.microsoft.com/office/word/2010/wordprocessingGroup" xmlns:wpi="http://schemas.microsoft.com/office/word/2010/wordprocessingInk" xmlns:wne="http://schemas.microsoft.com/office/word/2006/wordml" xmlns:wps="http://schemas.microsoft.com/office/word/2010/wordprocessingShape" mc:Ignorable="w14 wp14">
-  <w:docDefaults>
-    <w:rPrDefault>
-      <w:rPr>
-        <w:rFonts w:asciiTheme="minorHAnsi" w:eastAsiaTheme="minorEastAsia" w:hAnsiTheme="minorHAnsi" w:cstheme="minorBidi"/>
-        <w:sz w:val="22"/>
-        <w:szCs w:val="22"/>
-        <w:lang w:val="en-US" w:eastAsia="en-US" w:bidi="ar-SA"/>
-      </w:rPr>
-    </w:rPrDefault>
-    <w:pPrDefault>
-      <w:pPr>
-        <w:spacing w:after="200" w:line="276" w:lineRule="auto"/>
-      </w:pPr>
-    </w:pPrDefault>
-  </w:docDefaults>
-  <w:latentStyles w:defLockedState="0" w:defUIPriority="99" w:defSemiHidden="1" w:defUnhideWhenUsed="1" w:defQFormat="0" w:count="267">
-    <w:lsdException w:name="Normal" w:semiHidden="0" w:uiPriority="0" w:unhideWhenUsed="0" w:qFormat="1"/>
-    <w:lsdException w:name="heading 1" w:semiHidden="0" w:uiPriority="9" w:unhideWhenUsed="0" w:qFormat="1"/>
-    <w:lsdException w:name="heading 2" w:uiPriority="9" w:qFormat="1"/>
-    <w:lsdException w:name="heading 3" w:uiPriority="9" w:qFormat="1"/>
-    <w:lsdException w:name="heading 4" w:uiPriority="9" w:qFormat="1"/>
-    <w:lsdException w:name="heading 5" w:uiPriority="9" w:qFormat="1"/>
-    <w:lsdException w:name="heading 6" w:uiPriority="9" w:qFormat="1"/>
-    <w:lsdException w:name="heading 7" w:uiPriority="9" w:qFormat="1"/>
-    <w:lsdException w:name="heading 8" w:uiPriority="9" w:qFormat="1"/>
-    <w:lsdException w:name="heading 9" w:uiPriority="9" w:qFormat="1"/>
-    <w:lsdException w:name="toc 1" w:uiPriority="39"/>
-    <w:lsdException w:name="toc 2" w:uiPriority="39"/>
-    <w:lsdException w:name="toc 3" w:uiPriority="39"/>
-    <w:lsdException w:name="toc 4" w:uiPriority="39"/>
-    <w:lsdException w:name="toc 5" w:uiPriority="39"/>
-    <w:lsdException w:name="toc 6" w:uiPriority="39"/>
-    <w:lsdException w:name="toc 7" w:uiPriority="39"/>
-    <w:lsdException w:name="toc 8" w:uiPriority="39"/>
-    <w:lsdException w:name="toc 9" w:uiPriority="39"/>
-    <w:lsdException w:name="caption" w:uiPriority="35" w:qFormat="1"/>
-    <w:lsdException w:name="footnote reference" w:unhideWhenUsed="0"/>
-    <w:lsdException w:name="Title" w:semiHidden="0" w:uiPriority="10" w:unhideWhenUsed="0" w:qFormat="1"/>
-    <w:lsdException w:name="Default Paragraph Font" w:uiPriority="1"/>
-    <w:lsdException w:name="Subtitle" w:semiHidden="0" w:uiPriority="11" w:unhideWhenUsed="0" w:qFormat="1"/>
-    <w:lsdException w:name="Strong" w:semiHidden="0" w:uiPriority="22" w:unhideWhenUsed="0" w:qFormat="1"/>
-    <w:lsdException w:name="Emphasis" w:semiHidden="0" w:uiPriority="20" w:unhideWhenUsed="0" w:qFormat="1"/>
-    <w:lsdException w:name="Table Grid" w:semiHidden="0" w:uiPriority="59" w:unhideWhenUsed="0"/>
-    <w:lsdException w:name="Placeholder Text" w:unhideWhenUsed="0"/>
-    <w:lsdException w:name="No Spacing" w:semiHidden="0" w:uiPriority="1" w:unhideWhenUsed="0" w:qFormat="1"/>
-    <w:lsdException w:name="Light Shading" w:semiHidden="0" w:uiPriority="60" w:unhideWhenUsed="0"/>
-    <w:lsdException w:name="Light List" w:semiHidden="0" w:uiPriority="61" w:unhideWhenUsed="0"/>
-    <w:lsdException w:name="Light Grid" w:semiHidden="0" w:uiPriority="62" w:unhideWhenUsed="0"/>
-    <w:lsdException w:name="Medium Shading 1" w:semiHidden="0" w:uiPriority="63" w:unhideWhenUsed="0"/>
-    <w:lsdException w:name="Medium Shading 2" w:semiHidden="0" w:uiPriority="64" w:unhideWhenUsed="0"/>
-    <w:lsdException w:name="Medium List 1" w:semiHidden="0" w:uiPriority="65" w:unhideWhenUsed="0"/>
-    <w:lsdException w:name="Medium List 2" w:semiHidden="0" w:uiPriority="66" w:unhideWhenUsed="0"/>
-    <w:lsdException w:name="Medium Grid 1" w:semiHidden="0" w:uiPriority="67" w:unhideWhenUsed="0"/>
-    <w:lsdException w:name="Medium Grid 2" w:semiHidden="0" w:uiPriority="68" w:unhideWhenUsed="0"/>
-    <w:lsdException w:name="Medium Grid 3" w:semiHidden="0" w:uiPriority="69" w:unhideWhenUsed="0"/>
-    <w:lsdException w:name="Dark List" w:semiHidden="0" w:uiPriority="70" w:unhideWhenUsed="0"/>
-    <w:lsdException w:name="Colorful Shading" w:semiHidden="0" w:uiPriority="71" w:unhideWhenUsed="0"/>
-    <w:lsdException w:name="Colorful List" w:semiHidden="0" w:uiPriority="72" w:unhideWhenUsed="0"/>
-    <w:lsdException w:name="Colorful Grid" w:semiHidden="0" w:uiPriority="73" w:unhideWhenUsed="0"/>
-    <w:lsdException w:name="Light Shading Accent 1" w:semiHidden="0" w:uiPriority="60" w:unhideWhenUsed="0"/>
-    <w:lsdException w:name="Light List Accent 1" w:semiHidden="0" w:uiPriority="61" w:unhideWhenUsed="0"/>
-    <w:lsdException w:name="Light Grid Accent 1" w:semiHidden="0" w:uiPriority="62" w:unhideWhenUsed="0"/>
-    <w:lsdException w:name="Medium Shading 1 Accent 1" w:semiHidden="0" w:uiPriority="63" w:unhideWhenUsed="0"/>
-    <w:lsdException w:name="Medium Shading 2 Accent 1" w:semiHidden="0" w:uiPriority="64" w:unhideWhenUsed="0"/>
-    <w:lsdException w:name="Medium List 1 Accent 1" w:semiHidden="0" w:uiPriority="65" w:unhideWhenUsed="0"/>
-    <w:lsdException w:name="Revision" w:unhideWhenUsed="0"/>
-    <w:lsdException w:name="List Paragraph" w:semiHidden="0" w:uiPriority="34" w:unhideWhenUsed="0" w:qFormat="1"/>
-    <w:lsdException w:name="Quote" w:semiHidden="0" w:uiPriority="29" w:unhideWhenUsed="0" w:qFormat="1"/>
-    <w:lsdException w:name="Intense Quote" w:semiHidden="0" w:uiPriority="30" w:unhideWhenUsed="0" w:qFormat="1"/>
-    <w:lsdException w:name="Medium List 2 Accent 1" w:semiHidden="0" w:uiPriority="66" w:unhideWhenUsed="0"/>
-    <w:lsdException w:name="Medium Grid 1 Accent 1" w:semiHidden="0" w:uiPriority="67" w:unhideWhenUsed="0"/>
-    <w:lsdException w:name="Medium Grid 2 Accent 1" w:semiHidden="0" w:uiPriority="68" w:unhideWhenUsed="0"/>
-    <w:lsdException w:name="Medium Grid 3 Accent 1" w:semiHidden="0" w:uiPriority="69" w:unhideWhenUsed="0"/>
-    <w:lsdException w:name="Dark List Accent 1" w:semiHidden="0" w:uiPriority="70" w:unhideWhenUsed="0"/>
-    <w:lsdException w:name="Colorful Shading Accent 1" w:semiHidden="0" w:uiPriority="71" w:unhideWhenUsed="0"/>
-    <w:lsdException w:name="Colorful List Accent 1" w:semiHidden="0" w:uiPriority="72" w:unhideWhenUsed="0"/>
-    <w:lsdException w:name="Colorful Grid Accent 1" w:semiHidden="0" w:uiPriority="73" w:unhideWhenUsed="0"/>
-    <w:lsdException w:name="Light Shading Accent 2" w:semiHidden="0" w:uiPriority="60" w:unhideWhenUsed="0"/>
-    <w:lsdException w:name="Light List Accent 2" w:semiHidden="0" w:uiPriority="61" w:unhideWhenUsed="0"/>
-    <w:lsdException w:name="Light Grid Accent 2" w:semiHidden="0" w:uiPriority="62" w:unhideWhenUsed="0"/>
-    <w:lsdException w:name="Medium Shading 1 Accent 2" w:semiHidden="0" w:uiPriority="63" w:unhideWhenUsed="0"/>
-    <w:lsdException w:name="Medium Shading 2 Accent 2" w:semiHidden="0" w:uiPriority="64" w:unhideWhenUsed="0"/>
-    <w:lsdException w:name="Medium List 1 Accent 2" w:semiHidden="0" w:uiPriority="65" w:unhideWhenUsed="0"/>
-    <w:lsdException w:name="Medium List 2 Accent 2" w:semiHidden="0" w:uiPriority="66" w:unhideWhenUsed="0"/>
-    <w:lsdException w:name="Medium Grid 1 Accent 2" w:semiHidden="0" w:uiPriority="67" w:unhideWhenUsed="0"/>
-    <w:lsdException w:name="Medium Grid 2 Accent 2" w:semiHidden="0" w:uiPriority="68" w:unhideWhenUsed="0"/>
-    <w:lsdException w:name="Medium Grid 3 Accent 2" w:semiHidden="0" w:uiPriority="69" w:unhideWhenUsed="0"/>
-    <w:lsdException w:name="Dark List Accent 2" w:semiHidden="0" w:uiPriority="70" w:unhideWhenUsed="0"/>
-    <w:lsdException w:name="Colorful Shading Accent 2" w:semiHidden="0" w:uiPriority="71" w:unhideWhenUsed="0"/>
-    <w:lsdException w:name="Colorful List Accent 2" w:semiHidden="0" w:uiPriority="72" w:unhideWhenUsed="0"/>
-    <w:lsdException w:name="Colorful Grid Accent 2" w:semiHidden="0" w:uiPriority="73" w:unhideWhenUsed="0"/>
-    <w:lsdException w:name="Light Shading Accent 3" w:semiHidden="0" w:uiPriority="60" w:unhideWhenUsed="0"/>
-    <w:lsdException w:name="Light List Accent 3" w:semiHidden="0" w:uiPriority="61" w:unhideWhenUsed="0"/>
-    <w:lsdException w:name="Light Grid Accent 3" w:semiHidden="0" w:uiPriority="62" w:unhideWhenUsed="0"/>
-    <w:lsdException w:name="Medium Shading 1 Accent 3" w:semiHidden="0" w:uiPriority="63" w:unhideWhenUsed="0"/>
-    <w:lsdException w:name="Medium Shading 2 Accent 3" w:semiHidden="0" w:uiPriority="64" w:unhideWhenUsed="0"/>
-    <w:lsdException w:name="Medium List 1 Accent 3" w:semiHidden="0" w:uiPriority="65" w:unhideWhenUsed="0"/>
-    <w:lsdException w:name="Medium List 2 Accent 3" w:semiHidden="0" w:uiPriority="66" w:unhideWhenUsed="0"/>
-    <w:lsdException w:name="Medium Grid 1 Accent 3" w:semiHidden="0" w:uiPriority="67" w:unhideWhenUsed="0"/>
-    <w:lsdException w:name="Medium Grid 2 Accent 3" w:semiHidden="0" w:uiPriority="68" w:unhideWhenUsed="0"/>
-    <w:lsdException w:name="Medium Grid 3 Accent 3" w:semiHidden="0" w:uiPriority="69" w:unhideWhenUsed="0"/>
-    <w:lsdException w:name="Dark List Accent 3" w:semiHidden="0" w:uiPriority="70" w:unhideWhenUsed="0"/>
-    <w:lsdException w:name="Colorful Shading Accent 3" w:semiHidden="0" w:uiPriority="71" w:unhideWhenUsed="0"/>
-    <w:lsdException w:name="Colorful List Accent 3" w:semiHidden="0" w:uiPriority="72" w:unhideWhenUsed="0"/>
-    <w:lsdException w:name="Colorful Grid Accent 3" w:semiHidden="0" w:uiPriority="73" w:unhideWhenUsed="0"/>
-    <w:lsdException w:name="Light Shading Accent 4" w:semiHidden="0" w:uiPriority="60" w:unhideWhenUsed="0"/>
-    <w:lsdException w:name="Light List Accent 4" w:semiHidden="0" w:uiPriority="61" w:unhideWhenUsed="0"/>
-    <w:lsdException w:name="Light Grid Accent 4" w:semiHidden="0" w:uiPriority="62" w:unhideWhenUsed="0"/>
-    <w:lsdException w:name="Medium Shading 1 Accent 4" w:semiHidden="0" w:uiPriority="63" w:unhideWhenUsed="0"/>
-    <w:lsdException w:name="Medium Shading 2 Accent 4" w:semiHidden="0" w:uiPriority="64" w:unhideWhenUsed="0"/>
-    <w:lsdException w:name="Medium List 1 Accent 4" w:semiHidden="0" w:uiPriority="65" w:unhideWhenUsed="0"/>
-    <w:lsdException w:name="Medium List 2 Accent 4" w:semiHidden="0" w:uiPriority="66" w:unhideWhenUsed="0"/>
-    <w:lsdException w:name="Medium Grid 1 Accent 4" w:semiHidden="0" w:uiPriority="67" w:unhideWhenUsed="0"/>
-    <w:lsdException w:name="Medium Grid 2 Accent 4" w:semiHidden="0" w:uiPriority="68" w:unhideWhenUsed="0"/>
-    <w:lsdException w:name="Medium Grid 3 Accent 4" w:semiHidden="0" w:uiPriority="69" w:unhideWhenUsed="0"/>
-    <w:lsdException w:name="Dark List Accent 4" w:semiHidden="0" w:uiPriority="70" w:unhideWhenUsed="0"/>
-    <w:lsdException w:name="Colorful Shading Accent 4" w:semiHidden="0" w:uiPriority="71" w:unhideWhenUsed="0"/>
-    <w:lsdException w:name="Colorful List Accent 4" w:semiHidden="0" w:uiPriority="72" w:unhideWhenUsed="0"/>
-    <w:lsdException w:name="Colorful Grid Accent 4" w:semiHidden="0" w:uiPriority="73" w:unhideWhenUsed="0"/>
-    <w:lsdException w:name="Light Shading Accent 5" w:semiHidden="0" w:uiPriority="60" w:unhideWhenUsed="0"/>
-    <w:lsdException w:name="Light List Accent 5" w:semiHidden="0" w:uiPriority="61" w:unhideWhenUsed="0"/>
-    <w:lsdException w:name="Light Grid Accent 5" w:semiHidden="0" w:uiPriority="62" w:unhideWhenUsed="0"/>
-    <w:lsdException w:name="Medium Shading 1 Accent 5" w:semiHidden="0" w:uiPriority="63" w:unhideWhenUsed="0"/>
-    <w:lsdException w:name="Medium Shading 2 Accent 5" w:semiHidden="0" w:uiPriority="64" w:unhideWhenUsed="0"/>
-    <w:lsdException w:name="Medium List 1 Accent 5" w:semiHidden="0" w:uiPriority="65" w:unhideWhenUsed="0"/>
-    <w:lsdException w:name="Medium List 2 Accent 5" w:semiHidden="0" w:uiPriority="66" w:unhideWhenUsed="0"/>
-    <w:lsdException w:name="Medium Grid 1 Accent 5" w:semiHidden="0" w:uiPriority="67" w:unhideWhenUsed="0"/>
-    <w:lsdException w:name="Medium Grid 2 Accent 5" w:semiHidden="0" w:uiPriority="68" w:unhideWhenUsed="0"/>
-    <w:lsdException w:name="Medium Grid 3 Accent 5" w:semiHidden="0" w:uiPriority="69" w:unhideWhenUsed="0"/>
-    <w:lsdException w:name="Dark List Accent 5" w:semiHidden="0" w:uiPriority="70" w:unhideWhenUsed="0"/>
-    <w:lsdException w:name="Colorful Shading Accent 5" w:semiHidden="0" w:uiPriority="71" w:unhideWhenUsed="0"/>
-    <w:lsdException w:name="Colorful List Accent 5" w:semiHidden="0" w:uiPriority="72" w:unhideWhenUsed="0"/>
-    <w:lsdException w:name="Colorful Grid Accent 5" w:semiHidden="0" w:uiPriority="73" w:unhideWhenUsed="0"/>
-    <w:lsdException w:name="Light Shading Accent 6" w:semiHidden="0" w:uiPriority="60" w:unhideWhenUsed="0"/>
-    <w:lsdException w:name="Light List Accent 6" w:semiHidden="0" w:uiPriority="61" w:unhideWhenUsed="0"/>
-    <w:lsdException w:name="Light Grid Accent 6" w:semiHidden="0" w:uiPriority="62" w:unhideWhenUsed="0"/>
-    <w:lsdException w:name="Medium Shading 1 Accent 6" w:semiHidden="0" w:uiPriority="63" w:unhideWhenUsed="0"/>
-    <w:lsdException w:name="Medium Shading 2 Accent 6" w:semiHidden="0" w:uiPriority="64" w:unhideWhenUsed="0"/>
-    <w:lsdException w:name="Medium List 1 Accent 6" w:semiHidden="0" w:uiPriority="65" w:unhideWhenUsed="0"/>
-    <w:lsdException w:name="Medium List 2 Accent 6" w:semiHidden="0" w:uiPriority="66" w:unhideWhenUsed="0"/>
-    <w:lsdException w:name="Medium Grid 1 Accent 6" w:semiHidden="0" w:uiPriority="67" w:unhideWhenUsed="0"/>
-    <w:lsdException w:name="Medium Grid 2 Accent 6" w:semiHidden="0" w:uiPriority="68" w:unhideWhenUsed="0"/>
-    <w:lsdException w:name="Medium Grid 3 Accent 6" w:semiHidden="0" w:uiPriority="69" w:unhideWhenUsed="0"/>
-    <w:lsdException w:name="Dark List Accent 6" w:semiHidden="0" w:uiPriority="70" w:unhideWhenUsed="0"/>
-    <w:lsdException w:name="Colorful Shading Accent 6" w:semiHidden="0" w:uiPriority="71" w:unhideWhenUsed="0"/>
-    <w:lsdException w:name="Colorful List Accent 6" w:semiHidden="0" w:uiPriority="72" w:unhideWhenUsed="0"/>
-    <w:lsdException w:name="Colorful Grid Accent 6" w:semiHidden="0" w:uiPriority="73" w:unhideWhenUsed="0"/>
-    <w:lsdException w:name="Subtle Emphasis" w:semiHidden="0" w:uiPriority="19" w:unhideWhenUsed="0" w:qFormat="1"/>
-    <w:lsdException w:name="Intense Emphasis" w:semiHidden="0" w:uiPriority="21" w:unhideWhenUsed="0" w:qFormat="1"/>
-    <w:lsdException w:name="Subtle Reference" w:semiHidden="0" w:uiPriority="31" w:unhideWhenUsed="0" w:qFormat="1"/>
-    <w:lsdException w:name="Intense Reference" w:semiHidden="0" w:uiPriority="32" w:unhideWhenUsed="0" w:qFormat="1"/>
-    <w:lsdException w:name="Book Title" w:semiHidden="0" w:uiPriority="33" w:unhideWhenUsed="0" w:qFormat="1"/>
-    <w:lsdException w:name="Bibliography" w:uiPriority="37"/>
-    <w:lsdException w:name="TOC Heading" w:uiPriority="39" w:qFormat="1"/>
-  </w:latentStyles>
-  <w:style w:type="paragraph" w:default="1" w:styleId="Normal">
-    <w:name w:val="Normal"/>
-    <w:qFormat/>
-    <w:pPr>
-      <w:widowControl w:val="0"/>
-      <w:autoSpaceDE w:val="0"/>
-      <w:autoSpaceDN w:val="0"/>
-      <w:adjustRightInd w:val="0"/>
-      <w:spacing w:after="0" w:line="240" w:lineRule="auto"/>
-    </w:pPr>
-    <w:rPr>
-      <w:rFonts w:ascii="Times New Roman" w:hAnsi="Times New Roman" w:cs="Times New Roman"/>
-      <w:sz w:val="24"/>
-      <w:szCs w:val="24"/>
-    </w:rPr>
-  </w:style>
-  <w:style w:type="character" w:default="1" w:styleId="DefaultParagraphFont">
-    <w:name w:val="Default Paragraph Font"/>
-    <w:uiPriority w:val="1"/>
-    <w:semiHidden/>
-    <w:unhideWhenUsed/>
-  </w:style>
-  <w:style w:type="table" w:default="1" w:styleId="TableNormal">
-    <w:name w:val="Normal Table"/>
-    <w:uiPriority w:val="99"/>
-    <w:semiHidden/>
-    <w:unhideWhenUsed/>
-    <w:tblPr>
-      <w:tblInd w:w="0" w:type="dxa"/>
-      <w:tblCellMar>
-        <w:top w:w="0" w:type="dxa"/>
-        <w:left w:w="108" w:type="dxa"/>
-        <w:bottom w:w="0" w:type="dxa"/>
-        <w:right w:w="108" w:type="dxa"/>
-      </w:tblCellMar>
-    </w:tblPr>
-  </w:style>
-  <w:style w:type="numbering" w:default="1" w:styleId="NoList">
-    <w:name w:val="No List"/>
-    <w:uiPriority w:val="99"/>
-    <w:semiHidden/>
-    <w:unhideWhenUsed/>
-  </w:style>
-  <w:style w:type="character" w:styleId="FootnoteReference">
-    <w:name w:val="footnote reference"/>
-    <w:uiPriority w:val="99"/>
-  </w:style>
-  <w:style w:type="paragraph" w:styleId="BalloonText">
-    <w:name w:val="Balloon Text"/>
-    <w:basedOn w:val="Normal"/>
-    <w:link w:val="BalloonTextChar"/>
-    <w:uiPriority w:val="99"/>
-    <w:semiHidden/>
-    <w:unhideWhenUsed/>
-    <w:rsid w:val="00670B9B"/>
-    <w:rPr>
-      <w:rFonts w:ascii="Tahoma" w:hAnsi="Tahoma" w:cs="Tahoma"/>
-      <w:sz w:val="16"/>
-      <w:szCs w:val="16"/>
-    </w:rPr>
-  </w:style>
-  <w:style w:type="character" w:customStyle="1" w:styleId="BalloonTextChar">
-    <w:name w:val="Balloon Text Char"/>
-    <w:basedOn w:val="DefaultParagraphFont"/>
-    <w:link w:val="BalloonText"/>
-    <w:uiPriority w:val="99"/>
-    <w:semiHidden/>
-    <w:rsid w:val="00670B9B"/>
-    <w:rPr>
-      <w:rFonts w:ascii="Tahoma" w:hAnsi="Tahoma" w:cs="Tahoma"/>
-      <w:sz w:val="16"/>
-      <w:szCs w:val="16"/>
-    </w:rPr>
-  </w:style>
-  <w:style w:type="paragraph" w:styleId="Header">
-    <w:name w:val="header"/>
-    <w:basedOn w:val="Normal"/>
-    <w:link w:val="HeaderChar"/>
-    <w:uiPriority w:val="99"/>
-    <w:unhideWhenUsed/>
-    <w:rsid w:val="008F0DC3"/>
-    <w:pPr>
-      <w:tabs>
-        <w:tab w:val="center" w:pos="4680"/>
-        <w:tab w:val="right" w:pos="9360"/>
-      </w:tabs>
-    </w:pPr>
-  </w:style>
-  <w:style w:type="character" w:customStyle="1" w:styleId="HeaderChar">
-    <w:name w:val="Header Char"/>
-    <w:basedOn w:val="DefaultParagraphFont"/>
-    <w:link w:val="Header"/>
-    <w:uiPriority w:val="99"/>
-    <w:rsid w:val="008F0DC3"/>
-    <w:rPr>
-      <w:rFonts w:ascii="Times New Roman" w:hAnsi="Times New Roman" w:cs="Times New Roman"/>
-      <w:sz w:val="24"/>
-      <w:szCs w:val="24"/>
-    </w:rPr>
-  </w:style>
-  <w:style w:type="paragraph" w:styleId="Footer">
-    <w:name w:val="footer"/>
-    <w:basedOn w:val="Normal"/>
-    <w:link w:val="FooterChar"/>
-    <w:uiPriority w:val="99"/>
-    <w:unhideWhenUsed/>
-    <w:rsid w:val="008F0DC3"/>
-    <w:pPr>
-      <w:tabs>
-        <w:tab w:val="center" w:pos="4680"/>
-        <w:tab w:val="right" w:pos="9360"/>
-      </w:tabs>
-    </w:pPr>
-  </w:style>
-  <w:style w:type="character" w:customStyle="1" w:styleId="FooterChar">
-    <w:name w:val="Footer Char"/>
-    <w:basedOn w:val="DefaultParagraphFont"/>
-    <w:link w:val="Footer"/>
-    <w:uiPriority w:val="99"/>
-    <w:rsid w:val="008F0DC3"/>
-    <w:rPr>
-      <w:rFonts w:ascii="Times New Roman" w:hAnsi="Times New Roman" w:cs="Times New Roman"/>
-      <w:sz w:val="24"/>
-      <w:szCs w:val="24"/>
-    </w:rPr>
-  </w:style>
-  <w:style w:type="table" w:styleId="TableGrid">
-    <w:name w:val="Table Grid"/>
-    <w:basedOn w:val="TableNormal"/>
-    <w:uiPriority w:val="59"/>
-    <w:unhideWhenUsed/>
-    <w:rsid w:val="0094737C"/>
-    <w:pPr>
-      <w:spacing w:after="0" w:line="240" w:lineRule="auto"/>
-    </w:pPr>
-    <w:tblPr>
-      <w:tblBorders>
-        <w:top w:val="single" w:sz="4" w:space="0" w:color="auto"/>
-        <w:left w:val="single" w:sz="4" w:space="0" w:color="auto"/>
-        <w:bottom w:val="single" w:sz="4" w:space="0" w:color="auto"/>
-        <w:right w:val="single" w:sz="4" w:space="0" w:color="auto"/>
-        <w:insideH w:val="single" w:sz="4" w:space="0" w:color="auto"/>
-        <w:insideV w:val="single" w:sz="4" w:space="0" w:color="auto"/>
-      </w:tblBorders>
-    </w:tblPr>
-  </w:style>
-  <w:style w:type="paragraph" w:styleId="ListParagraph">
-    <w:name w:val="List Paragraph"/>
-    <w:basedOn w:val="Normal"/>
-    <w:uiPriority w:val="34"/>
-    <w:qFormat/>
-    <w:rsid w:val="007F713C"/>
-    <w:pPr>
-      <w:ind w:left="720"/>
-      <w:contextualSpacing/>
-    </w:pPr>
-  </w:style>
-  <w:style w:type="character" w:styleId="CommentReference">
-    <w:name w:val="annotation reference"/>
-    <w:basedOn w:val="DefaultParagraphFont"/>
-    <w:uiPriority w:val="99"/>
-    <w:semiHidden/>
-    <w:unhideWhenUsed/>
-    <w:rsid w:val="00A53114"/>
-    <w:rPr>
-      <w:sz w:val="16"/>
-      <w:szCs w:val="16"/>
-    </w:rPr>
-  </w:style>
-  <w:style w:type="paragraph" w:styleId="CommentText">
-    <w:name w:val="annotation text"/>
-    <w:basedOn w:val="Normal"/>
-    <w:link w:val="CommentTextChar"/>
-    <w:uiPriority w:val="99"/>
-    <w:unhideWhenUsed/>
-    <w:rsid w:val="00A53114"/>
-    <w:pPr>
-      <w:widowControl/>
-      <w:autoSpaceDE/>
-      <w:autoSpaceDN/>
-      <w:adjustRightInd/>
-    </w:pPr>
-    <w:rPr>
-      <w:rFonts w:asciiTheme="minorHAnsi" w:eastAsiaTheme="minorHAnsi" w:hAnsiTheme="minorHAnsi" w:cstheme="minorBidi"/>
-      <w:sz w:val="20"/>
-      <w:szCs w:val="20"/>
-    </w:rPr>
-  </w:style>
-  <w:style w:type="character" w:customStyle="1" w:styleId="CommentTextChar">
-    <w:name w:val="Comment Text Char"/>
-    <w:basedOn w:val="DefaultParagraphFont"/>
-    <w:link w:val="CommentText"/>
-    <w:uiPriority w:val="99"/>
-    <w:rsid w:val="00A53114"/>
-    <w:rPr>
-      <w:rFonts w:eastAsiaTheme="minorHAnsi"/>
-      <w:sz w:val="20"/>
-      <w:szCs w:val="20"/>
-    </w:rPr>
   </w:style>
 </w:styles>
 </file>

</xml_diff>

<commit_message>
Format on helper file and added space on COS in Jail template.
</commit_message>
<xml_diff>
--- a/resources/Saved/21CRB01291_Traffic Judgment Entry.docx
+++ b/resources/Saved/21CRB01291_Traffic Judgment Entry.docx
@@ -1572,7 +1572,7 @@
                 <w:sz w:val="20"/>
                 <w:szCs w:val="20"/>
               </w:rPr>
-              <w:t xml:space="preserve">None</w:t>
+              <w:t xml:space="preserve">2</w:t>
             </w:r>
           </w:p>
         </w:tc>
@@ -1867,6 +1867,22 @@
           <w:szCs w:val="20"/>
         </w:rPr>
         <w:t xml:space="preserve"/>
+      </w:r>
+      <w:r>
+        <w:rPr>
+          <w:rFonts w:ascii="Palatino Linotype" w:hAnsi="Palatino Linotype"/>
+          <w:sz w:val="20"/>
+          <w:szCs w:val="20"/>
+        </w:rPr>
+        <w:t xml:space="preserve"/>
+      </w:r>
+      <w:r>
+        <w:rPr>
+          <w:rFonts w:ascii="Palatino Linotype" w:hAnsi="Palatino Linotype"/>
+          <w:sz w:val="20"/>
+          <w:szCs w:val="20"/>
+        </w:rPr>
+        <w:t xml:space="preserve"/>
         <w:br/>
         <w:t xml:space="preserve"/>
       </w:r>
@@ -1887,7 +1903,15 @@
           <w:sz w:val="20"/>
           <w:szCs w:val="20"/>
         </w:rPr>
-        <w:t xml:space="preserve">Jail </w:t>
+        <w:t xml:space="preserve">Jail Credit. </w:t>
+      </w:r>
+      <w:r>
+        <w:rPr>
+          <w:rFonts w:ascii="Palatino Linotype" w:hAnsi="Palatino Linotype"/>
+          <w:sz w:val="20"/>
+          <w:szCs w:val="20"/>
+        </w:rPr>
+        <w:t xml:space="preserve">Defendant is granted </w:t>
       </w:r>
       <w:r>
         <w:rPr>
@@ -1896,7 +1920,7 @@
           <w:sz w:val="20"/>
           <w:szCs w:val="20"/>
         </w:rPr>
-        <w:t xml:space="preserve">Continued </w:t>
+        <w:t xml:space="preserve">credit for 3 day</w:t>
       </w:r>
       <w:r>
         <w:rPr>
@@ -1905,23 +1929,33 @@
           <w:sz w:val="20"/>
           <w:szCs w:val="20"/>
         </w:rPr>
-        <w:t>Commitment Terms.</w:t>
-      </w:r>
-      <w:r>
-        <w:rPr>
-          <w:rFonts w:ascii="Palatino Linotype" w:hAnsi="Palatino Linotype"/>
-          <w:sz w:val="20"/>
-          <w:szCs w:val="20"/>
-        </w:rPr>
-        <w:t xml:space="preserve"> The Defendant is currently in jail </w:t>
-      </w:r>
-      <w:r>
-        <w:rPr>
-          <w:rFonts w:ascii="Palatino Linotype" w:hAnsi="Palatino Linotype"/>
-          <w:sz w:val="20"/>
-          <w:szCs w:val="20"/>
-        </w:rPr>
-        <w:t>and shall serve the remainder of the jail days imposed by this order.</w:t>
+        <w:t>(</w:t>
+      </w:r>
+      <w:r>
+        <w:rPr>
+          <w:rFonts w:ascii="Palatino Linotype" w:hAnsi="Palatino Linotype"/>
+          <w:b/>
+          <w:sz w:val="20"/>
+          <w:szCs w:val="20"/>
+        </w:rPr>
+        <w:t>s</w:t>
+      </w:r>
+      <w:r>
+        <w:rPr>
+          <w:rFonts w:ascii="Palatino Linotype" w:hAnsi="Palatino Linotype"/>
+          <w:b/>
+          <w:sz w:val="20"/>
+          <w:szCs w:val="20"/>
+        </w:rPr>
+        <w:t>)</w:t>
+      </w:r>
+      <w:r>
+        <w:rPr>
+          <w:rFonts w:ascii="Palatino Linotype" w:hAnsi="Palatino Linotype"/>
+          <w:sz w:val="20"/>
+          <w:szCs w:val="20"/>
+        </w:rPr>
+        <w:t xml:space="preserve"> already served in jail.</w:t>
       </w:r>
       <w:r>
         <w:rPr>
@@ -1930,75 +1964,6 @@
           <w:szCs w:val="20"/>
         </w:rPr>
         <w:t xml:space="preserve"> </w:t>
-      </w:r>
-      <w:r>
-        <w:rPr>
-          <w:rFonts w:ascii="Palatino Linotype" w:hAnsi="Palatino Linotype"/>
-          <w:sz w:val="20"/>
-          <w:szCs w:val="20"/>
-        </w:rPr>
-        <w:t xml:space="preserve"/>
-      </w:r>
-      <w:r>
-        <w:rPr>
-          <w:rFonts w:ascii="Palatino Linotype" w:hAnsi="Palatino Linotype"/>
-          <w:sz w:val="20"/>
-          <w:szCs w:val="20"/>
-        </w:rPr>
-        <w:t xml:space="preserve">Defendant shall receive credit </w:t>
-      </w:r>
-      <w:r>
-        <w:rPr>
-          <w:rFonts w:ascii="Palatino Linotype" w:hAnsi="Palatino Linotype"/>
-          <w:sz w:val="20"/>
-          <w:szCs w:val="20"/>
-        </w:rPr>
-        <w:t xml:space="preserve">for </w:t>
-      </w:r>
-      <w:r>
-        <w:rPr>
-          <w:rFonts w:ascii="Palatino Linotype" w:hAnsi="Palatino Linotype"/>
-          <w:b/>
-          <w:bCs/>
-          <w:sz w:val="20"/>
-          <w:szCs w:val="20"/>
-        </w:rPr>
-        <w:t xml:space="preserve">5 </w:t>
-      </w:r>
-      <w:r>
-        <w:rPr>
-          <w:rFonts w:ascii="Palatino Linotype" w:hAnsi="Palatino Linotype"/>
-          <w:b/>
-          <w:bCs/>
-          <w:sz w:val="20"/>
-          <w:szCs w:val="20"/>
-        </w:rPr>
-        <w:t>days</w:t>
-      </w:r>
-      <w:r>
-        <w:rPr>
-          <w:rFonts w:ascii="Palatino Linotype" w:hAnsi="Palatino Linotype"/>
-          <w:bCs/>
-          <w:sz w:val="20"/>
-          <w:szCs w:val="20"/>
-        </w:rPr>
-        <w:t xml:space="preserve"> already served in jail</w:t>
-      </w:r>
-      <w:r>
-        <w:rPr>
-          <w:rFonts w:ascii="Palatino Linotype" w:hAnsi="Palatino Linotype"/>
-          <w:sz w:val="20"/>
-          <w:szCs w:val="20"/>
-        </w:rPr>
-        <w:t xml:space="preserve">. </w:t>
-      </w:r>
-      <w:r>
-        <w:rPr>
-          <w:rFonts w:ascii="Palatino Linotype" w:hAnsi="Palatino Linotype"/>
-          <w:sz w:val="20"/>
-          <w:szCs w:val="20"/>
-        </w:rPr>
-        <w:t xml:space="preserve"/>
       </w:r>
       <w:r>
         <w:rPr>

</xml_diff>